<commit_message>
Adding some documents for swissqr (guidelines from sixfinancial) and writing the introduction for the documentation
</commit_message>
<xml_diff>
--- a/Documentation/ProjectWork.docx
+++ b/Documentation/ProjectWork.docx
@@ -34,7 +34,7 @@
         <mc:AlternateContent>
           <mc:Choice Requires="wps">
             <w:drawing>
-              <wp:anchor distT="0" distB="0" distL="114300" distR="114300" simplePos="0" relativeHeight="251658240" behindDoc="0" locked="0" layoutInCell="1" allowOverlap="1" wp14:anchorId="7323643B" wp14:editId="01FEFB2B">
+              <wp:anchor distT="0" distB="0" distL="114300" distR="114300" simplePos="0" relativeHeight="251655680" behindDoc="0" locked="0" layoutInCell="1" allowOverlap="1" wp14:anchorId="7323643B" wp14:editId="01FEFB2B">
                 <wp:simplePos x="0" y="0"/>
                 <wp:positionH relativeFrom="page">
                   <wp:align>left</wp:align>
@@ -114,7 +114,7 @@
         <mc:AlternateContent>
           <mc:Choice Requires="wps">
             <w:drawing>
-              <wp:anchor distT="45720" distB="45720" distL="114300" distR="114300" simplePos="0" relativeHeight="251658240" behindDoc="0" locked="0" layoutInCell="1" allowOverlap="1" wp14:anchorId="121F2226" wp14:editId="247989F4">
+              <wp:anchor distT="45720" distB="45720" distL="114300" distR="114300" simplePos="0" relativeHeight="251656704" behindDoc="0" locked="0" layoutInCell="1" allowOverlap="1" wp14:anchorId="121F2226" wp14:editId="247989F4">
                 <wp:simplePos x="0" y="0"/>
                 <wp:positionH relativeFrom="page">
                   <wp:align>right</wp:align>
@@ -296,7 +296,7 @@
                 <v:stroke joinstyle="miter"/>
                 <v:path gradientshapeok="t" o:connecttype="rect"/>
               </v:shapetype>
-              <v:shape id="Textfeld 217" o:spid="_x0000_s1026" type="#_x0000_t202" style="position:absolute;left:0;text-align:left;margin-left:542.95pt;margin-top:0;width:594.15pt;height:46.85pt;z-index:251658240;visibility:visible;mso-wrap-style:square;mso-width-percent:0;mso-height-percent:0;mso-wrap-distance-left:9pt;mso-wrap-distance-top:3.6pt;mso-wrap-distance-right:9pt;mso-wrap-distance-bottom:3.6pt;mso-position-horizontal:right;mso-position-horizontal-relative:page;mso-position-vertical:absolute;mso-position-vertical-relative:text;mso-width-percent:0;mso-height-percent:0;mso-width-relative:margin;mso-height-relative:margin;v-text-anchor:middle" o:gfxdata="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" filled="f" stroked="f">
+              <v:shape id="Textfeld 217" o:spid="_x0000_s1026" type="#_x0000_t202" style="position:absolute;left:0;text-align:left;margin-left:542.95pt;margin-top:0;width:594.15pt;height:46.85pt;z-index:251656704;visibility:visible;mso-wrap-style:square;mso-width-percent:0;mso-height-percent:0;mso-wrap-distance-left:9pt;mso-wrap-distance-top:3.6pt;mso-wrap-distance-right:9pt;mso-wrap-distance-bottom:3.6pt;mso-position-horizontal:right;mso-position-horizontal-relative:page;mso-position-vertical:absolute;mso-position-vertical-relative:text;mso-width-percent:0;mso-height-percent:0;mso-width-relative:margin;mso-height-relative:margin;v-text-anchor:middle" o:gfxdata="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" filled="f" stroked="f">
                 <v:textbox>
                   <w:txbxContent>
                     <w:p>
@@ -460,7 +460,7 @@
         <mc:AlternateContent>
           <mc:Choice Requires="wps">
             <w:drawing>
-              <wp:anchor distT="45720" distB="45720" distL="114300" distR="114300" simplePos="0" relativeHeight="251665408" behindDoc="0" locked="0" layoutInCell="1" allowOverlap="1" wp14:anchorId="50A5001A" wp14:editId="692DFD2D">
+              <wp:anchor distT="45720" distB="45720" distL="114300" distR="114300" simplePos="0" relativeHeight="251659776" behindDoc="0" locked="0" layoutInCell="1" allowOverlap="1" wp14:anchorId="50A5001A" wp14:editId="692DFD2D">
                 <wp:simplePos x="0" y="0"/>
                 <wp:positionH relativeFrom="margin">
                   <wp:posOffset>4204970</wp:posOffset>
@@ -535,7 +535,7 @@
           </mc:Choice>
           <mc:Fallback>
             <w:pict>
-              <v:shape w14:anchorId="50A5001A" id="Textfeld 11" o:spid="_x0000_s1027" type="#_x0000_t202" style="position:absolute;left:0;text-align:left;margin-left:331.1pt;margin-top:45.75pt;width:97.5pt;height:98.35pt;z-index:251665408;visibility:visible;mso-wrap-style:square;mso-width-percent:0;mso-height-percent:0;mso-wrap-distance-left:9pt;mso-wrap-distance-top:3.6pt;mso-wrap-distance-right:9pt;mso-wrap-distance-bottom:3.6pt;mso-position-horizontal:absolute;mso-position-horizontal-relative:margin;mso-position-vertical:absolute;mso-position-vertical-relative:text;mso-width-percent:0;mso-height-percent:0;mso-width-relative:margin;mso-height-relative:margin;v-text-anchor:top" o:gfxdata="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" filled="f" stroked="f">
+              <v:shape w14:anchorId="50A5001A" id="Textfeld 11" o:spid="_x0000_s1027" type="#_x0000_t202" style="position:absolute;left:0;text-align:left;margin-left:331.1pt;margin-top:45.75pt;width:97.5pt;height:98.35pt;z-index:251659776;visibility:visible;mso-wrap-style:square;mso-width-percent:0;mso-height-percent:0;mso-wrap-distance-left:9pt;mso-wrap-distance-top:3.6pt;mso-wrap-distance-right:9pt;mso-wrap-distance-bottom:3.6pt;mso-position-horizontal:absolute;mso-position-horizontal-relative:margin;mso-position-vertical:absolute;mso-position-vertical-relative:text;mso-width-percent:0;mso-height-percent:0;mso-width-relative:margin;mso-height-relative:margin;v-text-anchor:top" o:gfxdata="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" filled="f" stroked="f">
                 <v:textbox>
                   <w:txbxContent>
                     <w:p>
@@ -579,7 +579,7 @@
         <mc:AlternateContent>
           <mc:Choice Requires="wps">
             <w:drawing>
-              <wp:anchor distT="45720" distB="45720" distL="114300" distR="114300" simplePos="0" relativeHeight="251664384" behindDoc="0" locked="0" layoutInCell="1" allowOverlap="1" wp14:anchorId="2FC917DB" wp14:editId="5E61C285">
+              <wp:anchor distT="45720" distB="45720" distL="114300" distR="114300" simplePos="0" relativeHeight="251658752" behindDoc="0" locked="0" layoutInCell="1" allowOverlap="1" wp14:anchorId="2FC917DB" wp14:editId="5E61C285">
                 <wp:simplePos x="0" y="0"/>
                 <wp:positionH relativeFrom="margin">
                   <wp:posOffset>151765</wp:posOffset>
@@ -656,7 +656,7 @@
           </mc:Choice>
           <mc:Fallback>
             <w:pict>
-              <v:shape w14:anchorId="2FC917DB" id="Textfeld 12" o:spid="_x0000_s1028" type="#_x0000_t202" style="position:absolute;left:0;text-align:left;margin-left:11.95pt;margin-top:1.95pt;width:51.6pt;height:116.75pt;z-index:251664384;visibility:visible;mso-wrap-style:square;mso-width-percent:0;mso-height-percent:0;mso-wrap-distance-left:9pt;mso-wrap-distance-top:3.6pt;mso-wrap-distance-right:9pt;mso-wrap-distance-bottom:3.6pt;mso-position-horizontal:absolute;mso-position-horizontal-relative:margin;mso-position-vertical:absolute;mso-position-vertical-relative:text;mso-width-percent:0;mso-height-percent:0;mso-width-relative:margin;mso-height-relative:margin;v-text-anchor:top" o:gfxdata="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" stroked="f">
+              <v:shape w14:anchorId="2FC917DB" id="Textfeld 12" o:spid="_x0000_s1028" type="#_x0000_t202" style="position:absolute;left:0;text-align:left;margin-left:11.95pt;margin-top:1.95pt;width:51.6pt;height:116.75pt;z-index:251658752;visibility:visible;mso-wrap-style:square;mso-width-percent:0;mso-height-percent:0;mso-wrap-distance-left:9pt;mso-wrap-distance-top:3.6pt;mso-wrap-distance-right:9pt;mso-wrap-distance-bottom:3.6pt;mso-position-horizontal:absolute;mso-position-horizontal-relative:margin;mso-position-vertical:absolute;mso-position-vertical-relative:text;mso-width-percent:0;mso-height-percent:0;mso-width-relative:margin;mso-height-relative:margin;v-text-anchor:top" o:gfxdata="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" stroked="f">
                 <v:textbox>
                   <w:txbxContent>
                     <w:p>
@@ -700,7 +700,7 @@
         <mc:AlternateContent>
           <mc:Choice Requires="wps">
             <w:drawing>
-              <wp:anchor distT="45720" distB="45720" distL="114300" distR="114300" simplePos="0" relativeHeight="251663360" behindDoc="0" locked="0" layoutInCell="1" allowOverlap="1" wp14:anchorId="6501D397" wp14:editId="7F616BD8">
+              <wp:anchor distT="45720" distB="45720" distL="114300" distR="114300" simplePos="0" relativeHeight="251657728" behindDoc="0" locked="0" layoutInCell="1" allowOverlap="1" wp14:anchorId="6501D397" wp14:editId="7F616BD8">
                 <wp:simplePos x="0" y="0"/>
                 <wp:positionH relativeFrom="page">
                   <wp:posOffset>-648335</wp:posOffset>
@@ -770,7 +770,6 @@
                                 <w:lang w:val="de-CH"/>
                               </w:rPr>
                             </w:pPr>
-                            <w:proofErr w:type="spellStart"/>
                             <w:r>
                               <w:rPr>
                                 <w:rFonts w:ascii="Arial" w:hAnsi="Arial" w:cs="Arial"/>
@@ -778,17 +777,7 @@
                                 <w:sz w:val="72"/>
                                 <w:lang w:val="de-CH"/>
                               </w:rPr>
-                              <w:t>SwissQR</w:t>
-                            </w:r>
-                            <w:proofErr w:type="spellEnd"/>
-                            <w:r>
-                              <w:rPr>
-                                <w:rFonts w:ascii="Arial" w:hAnsi="Arial" w:cs="Arial"/>
-                                <w:color w:val="A0A0A0"/>
-                                <w:sz w:val="72"/>
-                                <w:lang w:val="de-CH"/>
-                              </w:rPr>
-                              <w:t xml:space="preserve"> Debitor</w:t>
+                              <w:t>SwissQR Debitor</w:t>
                             </w:r>
                           </w:p>
                         </w:txbxContent>
@@ -810,7 +799,7 @@
           </mc:Choice>
           <mc:Fallback>
             <w:pict>
-              <v:shape w14:anchorId="6501D397" id="Textfeld 13" o:spid="_x0000_s1029" type="#_x0000_t202" style="position:absolute;left:0;text-align:left;margin-left:-51.05pt;margin-top:109.95pt;width:594.15pt;height:134.6pt;z-index:251663360;visibility:visible;mso-wrap-style:square;mso-width-percent:0;mso-height-percent:0;mso-wrap-distance-left:9pt;mso-wrap-distance-top:3.6pt;mso-wrap-distance-right:9pt;mso-wrap-distance-bottom:3.6pt;mso-position-horizontal:absolute;mso-position-horizontal-relative:page;mso-position-vertical:absolute;mso-position-vertical-relative:margin;mso-width-percent:0;mso-height-percent:0;mso-width-relative:margin;mso-height-relative:margin;v-text-anchor:top" o:gfxdata="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" filled="f" stroked="f">
+              <v:shape w14:anchorId="6501D397" id="Textfeld 13" o:spid="_x0000_s1029" type="#_x0000_t202" style="position:absolute;left:0;text-align:left;margin-left:-51.05pt;margin-top:109.95pt;width:594.15pt;height:134.6pt;z-index:251657728;visibility:visible;mso-wrap-style:square;mso-width-percent:0;mso-height-percent:0;mso-wrap-distance-left:9pt;mso-wrap-distance-top:3.6pt;mso-wrap-distance-right:9pt;mso-wrap-distance-bottom:3.6pt;mso-position-horizontal:absolute;mso-position-horizontal-relative:page;mso-position-vertical:absolute;mso-position-vertical-relative:margin;mso-width-percent:0;mso-height-percent:0;mso-width-relative:margin;mso-height-relative:margin;v-text-anchor:top" o:gfxdata="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" filled="f" stroked="f">
                 <v:textbox>
                   <w:txbxContent>
                     <w:p>
@@ -1025,7 +1014,7 @@
           <w:b/>
           <w:sz w:val="32"/>
           <w:szCs w:val="32"/>
-          <w:lang w:eastAsia="de-CH"/>
+          <w:lang w:val="it-IT" w:eastAsia="de-CH"/>
         </w:rPr>
       </w:pPr>
       <w:r>
@@ -1034,22 +1023,10 @@
           <w:b/>
           <w:sz w:val="32"/>
           <w:szCs w:val="32"/>
-          <w:lang w:eastAsia="de-CH"/>
+          <w:lang w:val="it-IT" w:eastAsia="de-CH"/>
         </w:rPr>
-        <w:t xml:space="preserve">Fabrizio </w:t>
-      </w:r>
-      <w:proofErr w:type="spellStart"/>
-      <w:r>
-        <w:rPr>
-          <w:rFonts w:ascii="Arial" w:eastAsia="Times New Roman" w:hAnsi="Arial" w:cs="Times New Roman"/>
-          <w:b/>
-          <w:sz w:val="32"/>
-          <w:szCs w:val="32"/>
-          <w:lang w:eastAsia="de-CH"/>
-        </w:rPr>
-        <w:t>Piacente</w:t>
-      </w:r>
-      <w:proofErr w:type="spellEnd"/>
+        <w:t>Fabrizio Piacente</w:t>
+      </w:r>
     </w:p>
     <w:p>
       <w:pPr>
@@ -1066,7 +1043,7 @@
           <w:b/>
           <w:sz w:val="32"/>
           <w:szCs w:val="32"/>
-          <w:lang w:eastAsia="de-CH"/>
+          <w:lang w:val="it-IT" w:eastAsia="de-CH"/>
         </w:rPr>
       </w:pPr>
       <w:r>
@@ -1075,7 +1052,7 @@
           <w:b/>
           <w:sz w:val="32"/>
           <w:szCs w:val="32"/>
-          <w:lang w:eastAsia="de-CH"/>
+          <w:lang w:val="it-IT" w:eastAsia="de-CH"/>
         </w:rPr>
         <w:t>Nicolas Hässig</w:t>
       </w:r>
@@ -1094,7 +1071,7 @@
           <w:b/>
           <w:sz w:val="32"/>
           <w:szCs w:val="32"/>
-          <w:lang w:eastAsia="de-CH"/>
+          <w:lang w:val="it-IT" w:eastAsia="de-CH"/>
         </w:rPr>
       </w:pPr>
       <w:r>
@@ -1103,7 +1080,7 @@
           <w:b/>
           <w:sz w:val="32"/>
           <w:szCs w:val="32"/>
-          <w:lang w:eastAsia="de-CH"/>
+          <w:lang w:val="it-IT" w:eastAsia="de-CH"/>
         </w:rPr>
         <w:t>Markus Kaufmann</w:t>
       </w:r>
@@ -1122,7 +1099,7 @@
           <w:b/>
           <w:sz w:val="32"/>
           <w:szCs w:val="32"/>
-          <w:lang w:eastAsia="de-CH"/>
+          <w:lang w:val="it-IT" w:eastAsia="de-CH"/>
         </w:rPr>
       </w:pPr>
     </w:p>
@@ -1140,7 +1117,7 @@
           <w:b/>
           <w:sz w:val="20"/>
           <w:szCs w:val="24"/>
-          <w:lang w:eastAsia="de-CH"/>
+          <w:lang w:val="it-IT" w:eastAsia="de-CH"/>
         </w:rPr>
       </w:pPr>
       <w:r>
@@ -1149,7 +1126,7 @@
           <w:b/>
           <w:sz w:val="32"/>
           <w:szCs w:val="32"/>
-          <w:lang w:eastAsia="de-CH"/>
+          <w:lang w:val="it-IT" w:eastAsia="de-CH"/>
         </w:rPr>
         <w:t>30.09.2020</w:t>
       </w:r>
@@ -1162,13 +1139,16 @@
           <w:rFonts w:ascii="Arial" w:eastAsia="Times New Roman" w:hAnsi="Arial" w:cs="Times New Roman"/>
           <w:sz w:val="20"/>
           <w:szCs w:val="24"/>
-          <w:lang w:eastAsia="de-CH"/>
+          <w:lang w:val="it-IT" w:eastAsia="de-CH"/>
         </w:rPr>
       </w:pPr>
     </w:p>
     <w:p>
       <w:pPr>
         <w:jc w:val="center"/>
+        <w:rPr>
+          <w:lang w:val="it-IT"/>
+        </w:rPr>
       </w:pPr>
       <w:r>
         <w:rPr>
@@ -1177,35 +1157,45 @@
           <w:bCs/>
           <w:sz w:val="20"/>
           <w:szCs w:val="24"/>
-          <w:lang w:eastAsia="de-CH"/>
+          <w:lang w:val="it-IT" w:eastAsia="de-CH"/>
         </w:rPr>
-        <w:t xml:space="preserve">TS TSI 1909 A 03 </w:t>
-      </w:r>
-      <w:proofErr w:type="spellStart"/>
-      <w:r>
+        <w:t>TS TSI 1909 A 03 SoE</w:t>
+      </w:r>
+    </w:p>
+    <w:p>
+      <w:pPr>
         <w:rPr>
-          <w:rFonts w:ascii="Arial" w:eastAsia="Times New Roman" w:hAnsi="Arial" w:cs="Times New Roman"/>
-          <w:b/>
-          <w:bCs/>
-          <w:sz w:val="20"/>
-          <w:szCs w:val="24"/>
-          <w:lang w:eastAsia="de-CH"/>
+          <w:lang w:val="it-IT"/>
         </w:rPr>
-        <w:t>SoE</w:t>
-      </w:r>
-      <w:proofErr w:type="spellEnd"/>
+      </w:pPr>
     </w:p>
-    <w:p/>
-    <w:p/>
     <w:p>
-      <w:r>
+      <w:pPr>
+        <w:rPr>
+          <w:lang w:val="it-IT"/>
+        </w:rPr>
+      </w:pPr>
+    </w:p>
+    <w:p>
+      <w:pPr>
+        <w:rPr>
+          <w:lang w:val="it-IT"/>
+        </w:rPr>
+      </w:pPr>
+      <w:r>
+        <w:rPr>
+          <w:lang w:val="it-IT"/>
+        </w:rPr>
         <w:br w:type="page"/>
       </w:r>
     </w:p>
     <w:sdt>
       <w:sdtPr>
         <w:rPr>
-          <w:lang w:val="de-DE"/>
+          <w:rFonts w:asciiTheme="minorHAnsi" w:eastAsiaTheme="minorHAnsi" w:hAnsiTheme="minorHAnsi" w:cstheme="minorBidi"/>
+          <w:sz w:val="22"/>
+          <w:szCs w:val="22"/>
+          <w:lang w:val="de-DE" w:eastAsia="en-US"/>
         </w:rPr>
         <w:id w:val="190126207"/>
         <w:docPartObj>
@@ -1215,12 +1205,8 @@
       </w:sdtPr>
       <w:sdtEndPr>
         <w:rPr>
-          <w:rFonts w:asciiTheme="minorHAnsi" w:eastAsiaTheme="minorHAnsi" w:hAnsiTheme="minorHAnsi" w:cstheme="minorBidi"/>
           <w:b/>
           <w:bCs/>
-          <w:sz w:val="22"/>
-          <w:szCs w:val="22"/>
-          <w:lang w:eastAsia="en-US"/>
         </w:rPr>
       </w:sdtEndPr>
       <w:sdtContent>
@@ -1257,7 +1243,7 @@
           <w:r>
             <w:fldChar w:fldCharType="separate"/>
           </w:r>
-          <w:hyperlink w:anchor="_Toc52397037" w:history="1">
+          <w:hyperlink w:anchor="_Toc52399764" w:history="1">
             <w:r>
               <w:rPr>
                 <w:rStyle w:val="Hyperlink"/>
@@ -1299,7 +1285,7 @@
                 <w:noProof/>
                 <w:webHidden/>
               </w:rPr>
-              <w:instrText xml:space="preserve"> PAGEREF _Toc52397037 \h </w:instrText>
+              <w:instrText xml:space="preserve"> PAGEREF _Toc52399764 \h </w:instrText>
             </w:r>
             <w:r>
               <w:rPr>
@@ -1343,7 +1329,7 @@
               <w:lang w:eastAsia="de-CH"/>
             </w:rPr>
           </w:pPr>
-          <w:hyperlink w:anchor="_Toc52397038" w:history="1">
+          <w:hyperlink w:anchor="_Toc52399765" w:history="1">
             <w:r>
               <w:rPr>
                 <w:rStyle w:val="Hyperlink"/>
@@ -1385,7 +1371,7 @@
                 <w:noProof/>
                 <w:webHidden/>
               </w:rPr>
-              <w:instrText xml:space="preserve"> PAGEREF _Toc52397038 \h </w:instrText>
+              <w:instrText xml:space="preserve"> PAGEREF _Toc52399765 \h </w:instrText>
             </w:r>
             <w:r>
               <w:rPr>
@@ -1428,7 +1414,7 @@
               <w:lang w:eastAsia="de-CH"/>
             </w:rPr>
           </w:pPr>
-          <w:hyperlink w:anchor="_Toc52397039" w:history="1">
+          <w:hyperlink w:anchor="_Toc52399766" w:history="1">
             <w:r>
               <w:rPr>
                 <w:rStyle w:val="Hyperlink"/>
@@ -1455,7 +1441,7 @@
                 <w:noProof/>
                 <w:webHidden/>
               </w:rPr>
-              <w:instrText xml:space="preserve"> PAGEREF _Toc52397039 \h </w:instrText>
+              <w:instrText xml:space="preserve"> PAGEREF _Toc52399766 \h </w:instrText>
             </w:r>
             <w:r>
               <w:rPr>
@@ -1511,22 +1497,46 @@
           <w:numId w:val="2"/>
         </w:numPr>
       </w:pPr>
-      <w:bookmarkStart w:id="0" w:name="_Toc52397037"/>
+      <w:bookmarkStart w:id="0" w:name="_Toc52399764"/>
       <w:r>
         <w:lastRenderedPageBreak/>
         <w:t>Vorwort</w:t>
       </w:r>
       <w:bookmarkEnd w:id="0"/>
     </w:p>
+    <w:p/>
     <w:p>
-      <w:bookmarkStart w:id="1" w:name="_GoBack"/>
-      <w:bookmarkEnd w:id="1"/>
+      <w:r>
+        <w:t xml:space="preserve">Im Rahmen des Modules «Software Engineering 1» wird gruppenweise ein komplettes Software Projekt geplant und umgesetzt. </w:t>
+      </w:r>
+      <w:r>
+        <w:t>Neben der eigentlichen Implementation des Projektes sind sämtliche Planungs- und Entwurfsschritte, sowie die planerische Umsetzung zu dokumentieren.</w:t>
+      </w:r>
     </w:p>
     <w:p>
       <w:r>
-        <w:t>Dieses Dokument enthält de</w:t>
+        <w:t xml:space="preserve">Dieses Dokument enthält </w:t>
+      </w:r>
+      <w:r>
+        <w:t>die Umsetzung der</w:t>
+      </w:r>
+      <w:r>
+        <w:t xml:space="preserve"> </w:t>
+      </w:r>
+      <w:r>
+        <w:t xml:space="preserve">schriftlichen </w:t>
+      </w:r>
+      <w:r>
+        <w:t>Arbeitsaufträge. Dabei ist jede Aufgabe als eigenes Hauptkapitel aufgeführt.</w:t>
       </w:r>
     </w:p>
+    <w:p/>
+    <w:p>
+      <w:r>
+        <w:t xml:space="preserve">Als Projekt Thema wurde das Erstellen von SwissQR-Codes aus Debitorenrechnungsinformationen gewählt. Der SwissQR-Code, welcher am 30.Juni 2020 eingeführt wurde, wird bis im Jahr 2022 die bestehenden «Orangen» ESR Einzahlungsscheine ablösen, weshalb das gewählte Thema eine tatsächliche Aktualität bedient. </w:t>
+      </w:r>
+    </w:p>
+    <w:p/>
     <w:p>
       <w:pPr>
         <w:pStyle w:val="berschrift1"/>
@@ -1535,10 +1545,42 @@
           <w:numId w:val="2"/>
         </w:numPr>
       </w:pPr>
-      <w:bookmarkStart w:id="2" w:name="_Toc52397038"/>
+      <w:bookmarkStart w:id="1" w:name="_Toc52399765"/>
       <w:r>
         <w:t>Aufgabe 2</w:t>
       </w:r>
+      <w:bookmarkEnd w:id="1"/>
+      <w:r>
+        <w:t>: Projektauftrag erstellen und präsentieren</w:t>
+      </w:r>
+    </w:p>
+    <w:p/>
+    <w:p>
+      <w:r>
+        <w:t xml:space="preserve">Dieses Kapitel enthält </w:t>
+      </w:r>
+      <w:r>
+        <w:t>die Umsetzung des zweiten Arbeitsauftrags, welcher die</w:t>
+      </w:r>
+      <w:r>
+        <w:t xml:space="preserve"> Beschreibung des Projektkontext und der Anforderungen</w:t>
+      </w:r>
+      <w:r>
+        <w:t xml:space="preserve"> </w:t>
+      </w:r>
+      <w:r>
+        <w:t>an das Softwaresystem</w:t>
+      </w:r>
+      <w:r>
+        <w:t xml:space="preserve"> zum Thema hat</w:t>
+      </w:r>
+      <w:r>
+        <w:t xml:space="preserve">. </w:t>
+      </w:r>
+      <w:r>
+        <w:t>Die Präsentation des hier beschriebenen Projektauftrags wird als eigene PowerPoint Präsentation erstellt und ist in diesem Dokument nicht enthalten.</w:t>
+      </w:r>
+      <w:bookmarkStart w:id="2" w:name="_GoBack"/>
       <w:bookmarkEnd w:id="2"/>
     </w:p>
     <w:p/>
@@ -1546,9 +1588,9 @@
       <w:pPr>
         <w:pStyle w:val="berschrift2"/>
       </w:pPr>
-      <w:bookmarkStart w:id="3" w:name="_Toc52397039"/>
-      <w:r>
-        <w:t>1.1 Unternehmensbeschreibung</w:t>
+      <w:bookmarkStart w:id="3" w:name="_Toc52399766"/>
+      <w:r>
+        <w:t>1.1 Unternehmen</w:t>
       </w:r>
       <w:bookmarkEnd w:id="3"/>
     </w:p>
@@ -1597,15 +1639,7 @@
       <w:pStyle w:val="Fuzeile"/>
     </w:pPr>
     <w:r>
-      <w:t xml:space="preserve">F. </w:t>
-    </w:r>
-    <w:proofErr w:type="spellStart"/>
-    <w:r>
-      <w:t>Piacente</w:t>
-    </w:r>
-    <w:proofErr w:type="spellEnd"/>
-    <w:r>
-      <w:t>, N. Hässig, M. Kaufmann</w:t>
+      <w:t>F. Piacente, N. Hässig, M. Kaufmann</w:t>
     </w:r>
     <w:r>
       <w:ptab w:relativeTo="margin" w:alignment="center" w:leader="none"/>
@@ -1673,13 +1707,8 @@
       <w:t xml:space="preserve">Projektarbeit </w:t>
     </w:r>
     <w:r>
-      <w:t xml:space="preserve">Software Engineering 1: </w:t>
+      <w:t>Software Engineering 1: SwissQr</w:t>
     </w:r>
-    <w:proofErr w:type="spellStart"/>
-    <w:r>
-      <w:t>SwissQr</w:t>
-    </w:r>
-    <w:proofErr w:type="spellEnd"/>
   </w:p>
   <w:p>
     <w:pPr>
@@ -2299,6 +2328,10 @@
   <w:style w:type="paragraph" w:default="1" w:styleId="Standard">
     <w:name w:val="Normal"/>
     <w:qFormat/>
+    <w:rsid w:val="007416A2"/>
+    <w:pPr>
+      <w:spacing w:after="40"/>
+    </w:pPr>
   </w:style>
   <w:style w:type="paragraph" w:styleId="berschrift1">
     <w:name w:val="heading 1"/>
@@ -2628,6 +2661,20 @@
     <w:uiPriority w:val="99"/>
     <w:rsid w:val="006E6C46"/>
   </w:style>
+  <w:style w:type="paragraph" w:customStyle="1" w:styleId="BormStandard">
+    <w:name w:val="Borm Standard"/>
+    <w:qFormat/>
+    <w:rsid w:val="0064719C"/>
+    <w:pPr>
+      <w:spacing w:after="0" w:line="260" w:lineRule="exact"/>
+    </w:pPr>
+    <w:rPr>
+      <w:rFonts w:ascii="Arial" w:eastAsia="Times New Roman" w:hAnsi="Arial" w:cs="Times New Roman"/>
+      <w:sz w:val="20"/>
+      <w:szCs w:val="20"/>
+      <w:lang w:eastAsia="de-CH"/>
+    </w:rPr>
+  </w:style>
 </w:styles>
 </file>
 
@@ -2931,7 +2978,7 @@
 </file>
 
 <file path=customXml/itemProps1.xml><?xml version="1.0" encoding="utf-8"?>
-<ds:datastoreItem xmlns:ds="http://schemas.openxmlformats.org/officeDocument/2006/customXml" ds:itemID="{ADE4B456-5947-4A1E-9FD2-C92F089F65B7}">
+<ds:datastoreItem xmlns:ds="http://schemas.openxmlformats.org/officeDocument/2006/customXml" ds:itemID="{CD95ABA2-A7E0-454C-B0FF-BDF07162750E}">
   <ds:schemaRefs>
     <ds:schemaRef ds:uri="http://schemas.openxmlformats.org/officeDocument/2006/bibliography"/>
   </ds:schemaRefs>

</xml_diff>

<commit_message>
Removing the not needed glossary and StyleGuide because they will be integrated in the Projektwork.docx
</commit_message>
<xml_diff>
--- a/Documentation/ProjectWork.docx
+++ b/Documentation/ProjectWork.docx
@@ -770,6 +770,7 @@
                                 <w:lang w:val="de-CH"/>
                               </w:rPr>
                             </w:pPr>
+                            <w:proofErr w:type="spellStart"/>
                             <w:r>
                               <w:rPr>
                                 <w:rFonts w:ascii="Arial" w:hAnsi="Arial" w:cs="Arial"/>
@@ -777,7 +778,17 @@
                                 <w:sz w:val="72"/>
                                 <w:lang w:val="de-CH"/>
                               </w:rPr>
-                              <w:t>SwissQR Debitor</w:t>
+                              <w:t>SwissQR</w:t>
+                            </w:r>
+                            <w:proofErr w:type="spellEnd"/>
+                            <w:r>
+                              <w:rPr>
+                                <w:rFonts w:ascii="Arial" w:hAnsi="Arial" w:cs="Arial"/>
+                                <w:color w:val="A0A0A0"/>
+                                <w:sz w:val="72"/>
+                                <w:lang w:val="de-CH"/>
+                              </w:rPr>
+                              <w:t xml:space="preserve"> Debitor</w:t>
                             </w:r>
                           </w:p>
                         </w:txbxContent>
@@ -1054,8 +1065,20 @@
           <w:szCs w:val="32"/>
           <w:lang w:val="it-IT" w:eastAsia="de-CH"/>
         </w:rPr>
-        <w:t>Nicolas Hässig</w:t>
-      </w:r>
+        <w:t xml:space="preserve">Nicolas </w:t>
+      </w:r>
+      <w:proofErr w:type="spellStart"/>
+      <w:r>
+        <w:rPr>
+          <w:rFonts w:ascii="Arial" w:eastAsia="Times New Roman" w:hAnsi="Arial" w:cs="Times New Roman"/>
+          <w:b/>
+          <w:sz w:val="32"/>
+          <w:szCs w:val="32"/>
+          <w:lang w:val="it-IT" w:eastAsia="de-CH"/>
+        </w:rPr>
+        <w:t>Hässig</w:t>
+      </w:r>
+      <w:proofErr w:type="spellEnd"/>
     </w:p>
     <w:p>
       <w:pPr>
@@ -1159,8 +1182,21 @@
           <w:szCs w:val="24"/>
           <w:lang w:val="it-IT" w:eastAsia="de-CH"/>
         </w:rPr>
-        <w:t>TS TSI 1909 A 03 SoE</w:t>
-      </w:r>
+        <w:t xml:space="preserve">TS TSI 1909 A 03 </w:t>
+      </w:r>
+      <w:proofErr w:type="spellStart"/>
+      <w:r>
+        <w:rPr>
+          <w:rFonts w:ascii="Arial" w:eastAsia="Times New Roman" w:hAnsi="Arial" w:cs="Times New Roman"/>
+          <w:b/>
+          <w:bCs/>
+          <w:sz w:val="20"/>
+          <w:szCs w:val="24"/>
+          <w:lang w:val="it-IT" w:eastAsia="de-CH"/>
+        </w:rPr>
+        <w:t>SoE</w:t>
+      </w:r>
+      <w:proofErr w:type="spellEnd"/>
     </w:p>
     <w:p>
       <w:pPr>
@@ -1243,7 +1279,7 @@
           <w:r>
             <w:fldChar w:fldCharType="separate"/>
           </w:r>
-          <w:hyperlink w:anchor="_Toc52399764" w:history="1">
+          <w:hyperlink w:anchor="_Toc52617219" w:history="1">
             <w:r>
               <w:rPr>
                 <w:rStyle w:val="Hyperlink"/>
@@ -1285,7 +1321,7 @@
                 <w:noProof/>
                 <w:webHidden/>
               </w:rPr>
-              <w:instrText xml:space="preserve"> PAGEREF _Toc52399764 \h </w:instrText>
+              <w:instrText xml:space="preserve"> PAGEREF _Toc52617219 \h </w:instrText>
             </w:r>
             <w:r>
               <w:rPr>
@@ -1329,13 +1365,13 @@
               <w:lang w:eastAsia="de-CH"/>
             </w:rPr>
           </w:pPr>
-          <w:hyperlink w:anchor="_Toc52399765" w:history="1">
+          <w:hyperlink w:anchor="_Toc52617220" w:history="1">
             <w:r>
               <w:rPr>
                 <w:rStyle w:val="Hyperlink"/>
                 <w:noProof/>
               </w:rPr>
-              <w:t>2.</w:t>
+              <w:t>1.</w:t>
             </w:r>
             <w:r>
               <w:rPr>
@@ -1350,7 +1386,7 @@
                 <w:rStyle w:val="Hyperlink"/>
                 <w:noProof/>
               </w:rPr>
-              <w:t>Aufgabe 2</w:t>
+              <w:t>Aufgabe 1: Projektumgebung definieren und dokumentieren</w:t>
             </w:r>
             <w:r>
               <w:rPr>
@@ -1371,7 +1407,7 @@
                 <w:noProof/>
                 <w:webHidden/>
               </w:rPr>
-              <w:instrText xml:space="preserve"> PAGEREF _Toc52399765 \h </w:instrText>
+              <w:instrText xml:space="preserve"> PAGEREF _Toc52617220 \h </w:instrText>
             </w:r>
             <w:r>
               <w:rPr>
@@ -1391,7 +1427,7 @@
                 <w:noProof/>
                 <w:webHidden/>
               </w:rPr>
-              <w:t>3</w:t>
+              <w:t>4</w:t>
             </w:r>
             <w:r>
               <w:rPr>
@@ -1405,6 +1441,866 @@
         <w:p>
           <w:pPr>
             <w:pStyle w:val="Verzeichnis2"/>
+            <w:tabs>
+              <w:tab w:val="left" w:pos="880"/>
+              <w:tab w:val="right" w:leader="dot" w:pos="9062"/>
+            </w:tabs>
+            <w:rPr>
+              <w:rFonts w:eastAsiaTheme="minorEastAsia"/>
+              <w:noProof/>
+              <w:lang w:eastAsia="de-CH"/>
+            </w:rPr>
+          </w:pPr>
+          <w:hyperlink w:anchor="_Toc52617221" w:history="1">
+            <w:r>
+              <w:rPr>
+                <w:rStyle w:val="Hyperlink"/>
+                <w:noProof/>
+              </w:rPr>
+              <w:t>1.1</w:t>
+            </w:r>
+            <w:r>
+              <w:rPr>
+                <w:rFonts w:eastAsiaTheme="minorEastAsia"/>
+                <w:noProof/>
+                <w:lang w:eastAsia="de-CH"/>
+              </w:rPr>
+              <w:tab/>
+            </w:r>
+            <w:r>
+              <w:rPr>
+                <w:rStyle w:val="Hyperlink"/>
+                <w:noProof/>
+              </w:rPr>
+              <w:t>Richtlinien und Schreibweisen</w:t>
+            </w:r>
+            <w:r>
+              <w:rPr>
+                <w:noProof/>
+                <w:webHidden/>
+              </w:rPr>
+              <w:tab/>
+            </w:r>
+            <w:r>
+              <w:rPr>
+                <w:noProof/>
+                <w:webHidden/>
+              </w:rPr>
+              <w:fldChar w:fldCharType="begin"/>
+            </w:r>
+            <w:r>
+              <w:rPr>
+                <w:noProof/>
+                <w:webHidden/>
+              </w:rPr>
+              <w:instrText xml:space="preserve"> PAGEREF _Toc52617221 \h </w:instrText>
+            </w:r>
+            <w:r>
+              <w:rPr>
+                <w:noProof/>
+                <w:webHidden/>
+              </w:rPr>
+            </w:r>
+            <w:r>
+              <w:rPr>
+                <w:noProof/>
+                <w:webHidden/>
+              </w:rPr>
+              <w:fldChar w:fldCharType="separate"/>
+            </w:r>
+            <w:r>
+              <w:rPr>
+                <w:noProof/>
+                <w:webHidden/>
+              </w:rPr>
+              <w:t>4</w:t>
+            </w:r>
+            <w:r>
+              <w:rPr>
+                <w:noProof/>
+                <w:webHidden/>
+              </w:rPr>
+              <w:fldChar w:fldCharType="end"/>
+            </w:r>
+          </w:hyperlink>
+        </w:p>
+        <w:p>
+          <w:pPr>
+            <w:pStyle w:val="Verzeichnis2"/>
+            <w:tabs>
+              <w:tab w:val="left" w:pos="880"/>
+              <w:tab w:val="right" w:leader="dot" w:pos="9062"/>
+            </w:tabs>
+            <w:rPr>
+              <w:rFonts w:eastAsiaTheme="minorEastAsia"/>
+              <w:noProof/>
+              <w:lang w:eastAsia="de-CH"/>
+            </w:rPr>
+          </w:pPr>
+          <w:hyperlink w:anchor="_Toc52617222" w:history="1">
+            <w:r>
+              <w:rPr>
+                <w:rStyle w:val="Hyperlink"/>
+                <w:noProof/>
+              </w:rPr>
+              <w:t>1.2</w:t>
+            </w:r>
+            <w:r>
+              <w:rPr>
+                <w:rFonts w:eastAsiaTheme="minorEastAsia"/>
+                <w:noProof/>
+                <w:lang w:eastAsia="de-CH"/>
+              </w:rPr>
+              <w:tab/>
+            </w:r>
+            <w:r>
+              <w:rPr>
+                <w:rStyle w:val="Hyperlink"/>
+                <w:noProof/>
+              </w:rPr>
+              <w:t>Aufbau der Ordnerstruktur</w:t>
+            </w:r>
+            <w:r>
+              <w:rPr>
+                <w:noProof/>
+                <w:webHidden/>
+              </w:rPr>
+              <w:tab/>
+            </w:r>
+            <w:r>
+              <w:rPr>
+                <w:noProof/>
+                <w:webHidden/>
+              </w:rPr>
+              <w:fldChar w:fldCharType="begin"/>
+            </w:r>
+            <w:r>
+              <w:rPr>
+                <w:noProof/>
+                <w:webHidden/>
+              </w:rPr>
+              <w:instrText xml:space="preserve"> PAGEREF _Toc52617222 \h </w:instrText>
+            </w:r>
+            <w:r>
+              <w:rPr>
+                <w:noProof/>
+                <w:webHidden/>
+              </w:rPr>
+            </w:r>
+            <w:r>
+              <w:rPr>
+                <w:noProof/>
+                <w:webHidden/>
+              </w:rPr>
+              <w:fldChar w:fldCharType="separate"/>
+            </w:r>
+            <w:r>
+              <w:rPr>
+                <w:noProof/>
+                <w:webHidden/>
+              </w:rPr>
+              <w:t>4</w:t>
+            </w:r>
+            <w:r>
+              <w:rPr>
+                <w:noProof/>
+                <w:webHidden/>
+              </w:rPr>
+              <w:fldChar w:fldCharType="end"/>
+            </w:r>
+          </w:hyperlink>
+        </w:p>
+        <w:p>
+          <w:pPr>
+            <w:pStyle w:val="Verzeichnis2"/>
+            <w:tabs>
+              <w:tab w:val="left" w:pos="880"/>
+              <w:tab w:val="right" w:leader="dot" w:pos="9062"/>
+            </w:tabs>
+            <w:rPr>
+              <w:rFonts w:eastAsiaTheme="minorEastAsia"/>
+              <w:noProof/>
+              <w:lang w:eastAsia="de-CH"/>
+            </w:rPr>
+          </w:pPr>
+          <w:hyperlink w:anchor="_Toc52617223" w:history="1">
+            <w:r>
+              <w:rPr>
+                <w:rStyle w:val="Hyperlink"/>
+                <w:noProof/>
+              </w:rPr>
+              <w:t>1.3</w:t>
+            </w:r>
+            <w:r>
+              <w:rPr>
+                <w:rFonts w:eastAsiaTheme="minorEastAsia"/>
+                <w:noProof/>
+                <w:lang w:eastAsia="de-CH"/>
+              </w:rPr>
+              <w:tab/>
+            </w:r>
+            <w:r>
+              <w:rPr>
+                <w:rStyle w:val="Hyperlink"/>
+                <w:noProof/>
+              </w:rPr>
+              <w:t>Eingesetzte Entwicklungssoftware</w:t>
+            </w:r>
+            <w:r>
+              <w:rPr>
+                <w:noProof/>
+                <w:webHidden/>
+              </w:rPr>
+              <w:tab/>
+            </w:r>
+            <w:r>
+              <w:rPr>
+                <w:noProof/>
+                <w:webHidden/>
+              </w:rPr>
+              <w:fldChar w:fldCharType="begin"/>
+            </w:r>
+            <w:r>
+              <w:rPr>
+                <w:noProof/>
+                <w:webHidden/>
+              </w:rPr>
+              <w:instrText xml:space="preserve"> PAGEREF _Toc52617223 \h </w:instrText>
+            </w:r>
+            <w:r>
+              <w:rPr>
+                <w:noProof/>
+                <w:webHidden/>
+              </w:rPr>
+            </w:r>
+            <w:r>
+              <w:rPr>
+                <w:noProof/>
+                <w:webHidden/>
+              </w:rPr>
+              <w:fldChar w:fldCharType="separate"/>
+            </w:r>
+            <w:r>
+              <w:rPr>
+                <w:noProof/>
+                <w:webHidden/>
+              </w:rPr>
+              <w:t>4</w:t>
+            </w:r>
+            <w:r>
+              <w:rPr>
+                <w:noProof/>
+                <w:webHidden/>
+              </w:rPr>
+              <w:fldChar w:fldCharType="end"/>
+            </w:r>
+          </w:hyperlink>
+        </w:p>
+        <w:p>
+          <w:pPr>
+            <w:pStyle w:val="Verzeichnis2"/>
+            <w:tabs>
+              <w:tab w:val="left" w:pos="880"/>
+              <w:tab w:val="right" w:leader="dot" w:pos="9062"/>
+            </w:tabs>
+            <w:rPr>
+              <w:rFonts w:eastAsiaTheme="minorEastAsia"/>
+              <w:noProof/>
+              <w:lang w:eastAsia="de-CH"/>
+            </w:rPr>
+          </w:pPr>
+          <w:hyperlink w:anchor="_Toc52617224" w:history="1">
+            <w:r>
+              <w:rPr>
+                <w:rStyle w:val="Hyperlink"/>
+                <w:noProof/>
+              </w:rPr>
+              <w:t>1.4</w:t>
+            </w:r>
+            <w:r>
+              <w:rPr>
+                <w:rFonts w:eastAsiaTheme="minorEastAsia"/>
+                <w:noProof/>
+                <w:lang w:eastAsia="de-CH"/>
+              </w:rPr>
+              <w:tab/>
+            </w:r>
+            <w:r>
+              <w:rPr>
+                <w:rStyle w:val="Hyperlink"/>
+                <w:noProof/>
+              </w:rPr>
+              <w:t>Checklisten und Installationsrichtlinien der Entwicklungssoftware</w:t>
+            </w:r>
+            <w:r>
+              <w:rPr>
+                <w:noProof/>
+                <w:webHidden/>
+              </w:rPr>
+              <w:tab/>
+            </w:r>
+            <w:r>
+              <w:rPr>
+                <w:noProof/>
+                <w:webHidden/>
+              </w:rPr>
+              <w:fldChar w:fldCharType="begin"/>
+            </w:r>
+            <w:r>
+              <w:rPr>
+                <w:noProof/>
+                <w:webHidden/>
+              </w:rPr>
+              <w:instrText xml:space="preserve"> PAGEREF _Toc52617224 \h </w:instrText>
+            </w:r>
+            <w:r>
+              <w:rPr>
+                <w:noProof/>
+                <w:webHidden/>
+              </w:rPr>
+            </w:r>
+            <w:r>
+              <w:rPr>
+                <w:noProof/>
+                <w:webHidden/>
+              </w:rPr>
+              <w:fldChar w:fldCharType="separate"/>
+            </w:r>
+            <w:r>
+              <w:rPr>
+                <w:noProof/>
+                <w:webHidden/>
+              </w:rPr>
+              <w:t>4</w:t>
+            </w:r>
+            <w:r>
+              <w:rPr>
+                <w:noProof/>
+                <w:webHidden/>
+              </w:rPr>
+              <w:fldChar w:fldCharType="end"/>
+            </w:r>
+          </w:hyperlink>
+        </w:p>
+        <w:p>
+          <w:pPr>
+            <w:pStyle w:val="Verzeichnis2"/>
+            <w:tabs>
+              <w:tab w:val="left" w:pos="880"/>
+              <w:tab w:val="right" w:leader="dot" w:pos="9062"/>
+            </w:tabs>
+            <w:rPr>
+              <w:rFonts w:eastAsiaTheme="minorEastAsia"/>
+              <w:noProof/>
+              <w:lang w:eastAsia="de-CH"/>
+            </w:rPr>
+          </w:pPr>
+          <w:hyperlink w:anchor="_Toc52617225" w:history="1">
+            <w:r>
+              <w:rPr>
+                <w:rStyle w:val="Hyperlink"/>
+                <w:noProof/>
+              </w:rPr>
+              <w:t>1.5</w:t>
+            </w:r>
+            <w:r>
+              <w:rPr>
+                <w:rFonts w:eastAsiaTheme="minorEastAsia"/>
+                <w:noProof/>
+                <w:lang w:eastAsia="de-CH"/>
+              </w:rPr>
+              <w:tab/>
+            </w:r>
+            <w:r>
+              <w:rPr>
+                <w:rStyle w:val="Hyperlink"/>
+                <w:noProof/>
+              </w:rPr>
+              <w:t>Organisation der Arbeitsgruppe</w:t>
+            </w:r>
+            <w:r>
+              <w:rPr>
+                <w:noProof/>
+                <w:webHidden/>
+              </w:rPr>
+              <w:tab/>
+            </w:r>
+            <w:r>
+              <w:rPr>
+                <w:noProof/>
+                <w:webHidden/>
+              </w:rPr>
+              <w:fldChar w:fldCharType="begin"/>
+            </w:r>
+            <w:r>
+              <w:rPr>
+                <w:noProof/>
+                <w:webHidden/>
+              </w:rPr>
+              <w:instrText xml:space="preserve"> PAGEREF _Toc52617225 \h </w:instrText>
+            </w:r>
+            <w:r>
+              <w:rPr>
+                <w:noProof/>
+                <w:webHidden/>
+              </w:rPr>
+            </w:r>
+            <w:r>
+              <w:rPr>
+                <w:noProof/>
+                <w:webHidden/>
+              </w:rPr>
+              <w:fldChar w:fldCharType="separate"/>
+            </w:r>
+            <w:r>
+              <w:rPr>
+                <w:noProof/>
+                <w:webHidden/>
+              </w:rPr>
+              <w:t>4</w:t>
+            </w:r>
+            <w:r>
+              <w:rPr>
+                <w:noProof/>
+                <w:webHidden/>
+              </w:rPr>
+              <w:fldChar w:fldCharType="end"/>
+            </w:r>
+          </w:hyperlink>
+        </w:p>
+        <w:p>
+          <w:pPr>
+            <w:pStyle w:val="Verzeichnis2"/>
+            <w:tabs>
+              <w:tab w:val="left" w:pos="880"/>
+              <w:tab w:val="right" w:leader="dot" w:pos="9062"/>
+            </w:tabs>
+            <w:rPr>
+              <w:rFonts w:eastAsiaTheme="minorEastAsia"/>
+              <w:noProof/>
+              <w:lang w:eastAsia="de-CH"/>
+            </w:rPr>
+          </w:pPr>
+          <w:hyperlink w:anchor="_Toc52617226" w:history="1">
+            <w:r>
+              <w:rPr>
+                <w:rStyle w:val="Hyperlink"/>
+                <w:noProof/>
+              </w:rPr>
+              <w:t>1.6</w:t>
+            </w:r>
+            <w:r>
+              <w:rPr>
+                <w:rFonts w:eastAsiaTheme="minorEastAsia"/>
+                <w:noProof/>
+                <w:lang w:eastAsia="de-CH"/>
+              </w:rPr>
+              <w:tab/>
+            </w:r>
+            <w:r>
+              <w:rPr>
+                <w:rStyle w:val="Hyperlink"/>
+                <w:noProof/>
+              </w:rPr>
+              <w:t>Projektentscheidungen</w:t>
+            </w:r>
+            <w:r>
+              <w:rPr>
+                <w:noProof/>
+                <w:webHidden/>
+              </w:rPr>
+              <w:tab/>
+            </w:r>
+            <w:r>
+              <w:rPr>
+                <w:noProof/>
+                <w:webHidden/>
+              </w:rPr>
+              <w:fldChar w:fldCharType="begin"/>
+            </w:r>
+            <w:r>
+              <w:rPr>
+                <w:noProof/>
+                <w:webHidden/>
+              </w:rPr>
+              <w:instrText xml:space="preserve"> PAGEREF _Toc52617226 \h </w:instrText>
+            </w:r>
+            <w:r>
+              <w:rPr>
+                <w:noProof/>
+                <w:webHidden/>
+              </w:rPr>
+            </w:r>
+            <w:r>
+              <w:rPr>
+                <w:noProof/>
+                <w:webHidden/>
+              </w:rPr>
+              <w:fldChar w:fldCharType="separate"/>
+            </w:r>
+            <w:r>
+              <w:rPr>
+                <w:noProof/>
+                <w:webHidden/>
+              </w:rPr>
+              <w:t>4</w:t>
+            </w:r>
+            <w:r>
+              <w:rPr>
+                <w:noProof/>
+                <w:webHidden/>
+              </w:rPr>
+              <w:fldChar w:fldCharType="end"/>
+            </w:r>
+          </w:hyperlink>
+        </w:p>
+        <w:p>
+          <w:pPr>
+            <w:pStyle w:val="Verzeichnis1"/>
+            <w:tabs>
+              <w:tab w:val="left" w:pos="440"/>
+              <w:tab w:val="right" w:leader="dot" w:pos="9062"/>
+            </w:tabs>
+            <w:rPr>
+              <w:rFonts w:eastAsiaTheme="minorEastAsia"/>
+              <w:noProof/>
+              <w:lang w:eastAsia="de-CH"/>
+            </w:rPr>
+          </w:pPr>
+          <w:hyperlink w:anchor="_Toc52617227" w:history="1">
+            <w:r>
+              <w:rPr>
+                <w:rStyle w:val="Hyperlink"/>
+                <w:noProof/>
+              </w:rPr>
+              <w:t>2.</w:t>
+            </w:r>
+            <w:r>
+              <w:rPr>
+                <w:rFonts w:eastAsiaTheme="minorEastAsia"/>
+                <w:noProof/>
+                <w:lang w:eastAsia="de-CH"/>
+              </w:rPr>
+              <w:tab/>
+            </w:r>
+            <w:r>
+              <w:rPr>
+                <w:rStyle w:val="Hyperlink"/>
+                <w:noProof/>
+              </w:rPr>
+              <w:t>Aufgabe 2: Projektauftrag erstellen und präsentieren</w:t>
+            </w:r>
+            <w:r>
+              <w:rPr>
+                <w:noProof/>
+                <w:webHidden/>
+              </w:rPr>
+              <w:tab/>
+            </w:r>
+            <w:r>
+              <w:rPr>
+                <w:noProof/>
+                <w:webHidden/>
+              </w:rPr>
+              <w:fldChar w:fldCharType="begin"/>
+            </w:r>
+            <w:r>
+              <w:rPr>
+                <w:noProof/>
+                <w:webHidden/>
+              </w:rPr>
+              <w:instrText xml:space="preserve"> PAGEREF _Toc52617227 \h </w:instrText>
+            </w:r>
+            <w:r>
+              <w:rPr>
+                <w:noProof/>
+                <w:webHidden/>
+              </w:rPr>
+            </w:r>
+            <w:r>
+              <w:rPr>
+                <w:noProof/>
+                <w:webHidden/>
+              </w:rPr>
+              <w:fldChar w:fldCharType="separate"/>
+            </w:r>
+            <w:r>
+              <w:rPr>
+                <w:noProof/>
+                <w:webHidden/>
+              </w:rPr>
+              <w:t>4</w:t>
+            </w:r>
+            <w:r>
+              <w:rPr>
+                <w:noProof/>
+                <w:webHidden/>
+              </w:rPr>
+              <w:fldChar w:fldCharType="end"/>
+            </w:r>
+          </w:hyperlink>
+        </w:p>
+        <w:p>
+          <w:pPr>
+            <w:pStyle w:val="Verzeichnis2"/>
+            <w:tabs>
+              <w:tab w:val="left" w:pos="880"/>
+              <w:tab w:val="right" w:leader="dot" w:pos="9062"/>
+            </w:tabs>
+            <w:rPr>
+              <w:rFonts w:eastAsiaTheme="minorEastAsia"/>
+              <w:noProof/>
+              <w:lang w:eastAsia="de-CH"/>
+            </w:rPr>
+          </w:pPr>
+          <w:hyperlink w:anchor="_Toc52617228" w:history="1">
+            <w:r>
+              <w:rPr>
+                <w:rStyle w:val="Hyperlink"/>
+                <w:noProof/>
+              </w:rPr>
+              <w:t>2.1</w:t>
+            </w:r>
+            <w:r>
+              <w:rPr>
+                <w:rFonts w:eastAsiaTheme="minorEastAsia"/>
+                <w:noProof/>
+                <w:lang w:eastAsia="de-CH"/>
+              </w:rPr>
+              <w:tab/>
+            </w:r>
+            <w:r>
+              <w:rPr>
+                <w:rStyle w:val="Hyperlink"/>
+                <w:noProof/>
+              </w:rPr>
+              <w:t>Unternehmen</w:t>
+            </w:r>
+            <w:r>
+              <w:rPr>
+                <w:noProof/>
+                <w:webHidden/>
+              </w:rPr>
+              <w:tab/>
+            </w:r>
+            <w:r>
+              <w:rPr>
+                <w:noProof/>
+                <w:webHidden/>
+              </w:rPr>
+              <w:fldChar w:fldCharType="begin"/>
+            </w:r>
+            <w:r>
+              <w:rPr>
+                <w:noProof/>
+                <w:webHidden/>
+              </w:rPr>
+              <w:instrText xml:space="preserve"> PAGEREF _Toc52617228 \h </w:instrText>
+            </w:r>
+            <w:r>
+              <w:rPr>
+                <w:noProof/>
+                <w:webHidden/>
+              </w:rPr>
+            </w:r>
+            <w:r>
+              <w:rPr>
+                <w:noProof/>
+                <w:webHidden/>
+              </w:rPr>
+              <w:fldChar w:fldCharType="separate"/>
+            </w:r>
+            <w:r>
+              <w:rPr>
+                <w:noProof/>
+                <w:webHidden/>
+              </w:rPr>
+              <w:t>4</w:t>
+            </w:r>
+            <w:r>
+              <w:rPr>
+                <w:noProof/>
+                <w:webHidden/>
+              </w:rPr>
+              <w:fldChar w:fldCharType="end"/>
+            </w:r>
+          </w:hyperlink>
+        </w:p>
+        <w:p>
+          <w:pPr>
+            <w:pStyle w:val="Verzeichnis2"/>
+            <w:tabs>
+              <w:tab w:val="left" w:pos="880"/>
+              <w:tab w:val="right" w:leader="dot" w:pos="9062"/>
+            </w:tabs>
+            <w:rPr>
+              <w:rFonts w:eastAsiaTheme="minorEastAsia"/>
+              <w:noProof/>
+              <w:lang w:eastAsia="de-CH"/>
+            </w:rPr>
+          </w:pPr>
+          <w:hyperlink w:anchor="_Toc52617229" w:history="1">
+            <w:r>
+              <w:rPr>
+                <w:rStyle w:val="Hyperlink"/>
+                <w:noProof/>
+              </w:rPr>
+              <w:t>2.2</w:t>
+            </w:r>
+            <w:r>
+              <w:rPr>
+                <w:rFonts w:eastAsiaTheme="minorEastAsia"/>
+                <w:noProof/>
+                <w:lang w:eastAsia="de-CH"/>
+              </w:rPr>
+              <w:tab/>
+            </w:r>
+            <w:r>
+              <w:rPr>
+                <w:rStyle w:val="Hyperlink"/>
+                <w:noProof/>
+              </w:rPr>
+              <w:t>Projekt</w:t>
+            </w:r>
+            <w:r>
+              <w:rPr>
+                <w:noProof/>
+                <w:webHidden/>
+              </w:rPr>
+              <w:tab/>
+            </w:r>
+            <w:r>
+              <w:rPr>
+                <w:noProof/>
+                <w:webHidden/>
+              </w:rPr>
+              <w:fldChar w:fldCharType="begin"/>
+            </w:r>
+            <w:r>
+              <w:rPr>
+                <w:noProof/>
+                <w:webHidden/>
+              </w:rPr>
+              <w:instrText xml:space="preserve"> PAGEREF _Toc52617229 \h </w:instrText>
+            </w:r>
+            <w:r>
+              <w:rPr>
+                <w:noProof/>
+                <w:webHidden/>
+              </w:rPr>
+            </w:r>
+            <w:r>
+              <w:rPr>
+                <w:noProof/>
+                <w:webHidden/>
+              </w:rPr>
+              <w:fldChar w:fldCharType="separate"/>
+            </w:r>
+            <w:r>
+              <w:rPr>
+                <w:noProof/>
+                <w:webHidden/>
+              </w:rPr>
+              <w:t>6</w:t>
+            </w:r>
+            <w:r>
+              <w:rPr>
+                <w:noProof/>
+                <w:webHidden/>
+              </w:rPr>
+              <w:fldChar w:fldCharType="end"/>
+            </w:r>
+          </w:hyperlink>
+        </w:p>
+        <w:p>
+          <w:pPr>
+            <w:pStyle w:val="Verzeichnis2"/>
+            <w:tabs>
+              <w:tab w:val="left" w:pos="880"/>
+              <w:tab w:val="right" w:leader="dot" w:pos="9062"/>
+            </w:tabs>
+            <w:rPr>
+              <w:rFonts w:eastAsiaTheme="minorEastAsia"/>
+              <w:noProof/>
+              <w:lang w:eastAsia="de-CH"/>
+            </w:rPr>
+          </w:pPr>
+          <w:hyperlink w:anchor="_Toc52617230" w:history="1">
+            <w:r>
+              <w:rPr>
+                <w:rStyle w:val="Hyperlink"/>
+                <w:noProof/>
+              </w:rPr>
+              <w:t>2.3</w:t>
+            </w:r>
+            <w:r>
+              <w:rPr>
+                <w:rFonts w:eastAsiaTheme="minorEastAsia"/>
+                <w:noProof/>
+                <w:lang w:eastAsia="de-CH"/>
+              </w:rPr>
+              <w:tab/>
+            </w:r>
+            <w:r>
+              <w:rPr>
+                <w:rStyle w:val="Hyperlink"/>
+                <w:noProof/>
+              </w:rPr>
+              <w:t>Anforderungsanalyse</w:t>
+            </w:r>
+            <w:r>
+              <w:rPr>
+                <w:noProof/>
+                <w:webHidden/>
+              </w:rPr>
+              <w:tab/>
+            </w:r>
+            <w:r>
+              <w:rPr>
+                <w:noProof/>
+                <w:webHidden/>
+              </w:rPr>
+              <w:fldChar w:fldCharType="begin"/>
+            </w:r>
+            <w:r>
+              <w:rPr>
+                <w:noProof/>
+                <w:webHidden/>
+              </w:rPr>
+              <w:instrText xml:space="preserve"> PAGEREF _Toc52617230 \h </w:instrText>
+            </w:r>
+            <w:r>
+              <w:rPr>
+                <w:noProof/>
+                <w:webHidden/>
+              </w:rPr>
+            </w:r>
+            <w:r>
+              <w:rPr>
+                <w:noProof/>
+                <w:webHidden/>
+              </w:rPr>
+              <w:fldChar w:fldCharType="separate"/>
+            </w:r>
+            <w:r>
+              <w:rPr>
+                <w:noProof/>
+                <w:webHidden/>
+              </w:rPr>
+              <w:t>7</w:t>
+            </w:r>
+            <w:r>
+              <w:rPr>
+                <w:noProof/>
+                <w:webHidden/>
+              </w:rPr>
+              <w:fldChar w:fldCharType="end"/>
+            </w:r>
+          </w:hyperlink>
+        </w:p>
+        <w:p>
+          <w:pPr>
+            <w:pStyle w:val="Verzeichnis1"/>
             <w:tabs>
               <w:tab w:val="right" w:leader="dot" w:pos="9062"/>
             </w:tabs>
@@ -1414,13 +2310,13 @@
               <w:lang w:eastAsia="de-CH"/>
             </w:rPr>
           </w:pPr>
-          <w:hyperlink w:anchor="_Toc52399766" w:history="1">
+          <w:hyperlink w:anchor="_Toc52617231" w:history="1">
             <w:r>
               <w:rPr>
                 <w:rStyle w:val="Hyperlink"/>
                 <w:noProof/>
               </w:rPr>
-              <w:t>1.1 Unternehmensbeschreibung</w:t>
+              <w:t>3 Glossar</w:t>
             </w:r>
             <w:r>
               <w:rPr>
@@ -1441,7 +2337,7 @@
                 <w:noProof/>
                 <w:webHidden/>
               </w:rPr>
-              <w:instrText xml:space="preserve"> PAGEREF _Toc52399766 \h </w:instrText>
+              <w:instrText xml:space="preserve"> PAGEREF _Toc52617231 \h </w:instrText>
             </w:r>
             <w:r>
               <w:rPr>
@@ -1461,7 +2357,7 @@
                 <w:noProof/>
                 <w:webHidden/>
               </w:rPr>
-              <w:t>3</w:t>
+              <w:t>7</w:t>
             </w:r>
             <w:r>
               <w:rPr>
@@ -1497,7 +2393,7 @@
           <w:numId w:val="2"/>
         </w:numPr>
       </w:pPr>
-      <w:bookmarkStart w:id="0" w:name="_Toc52399764"/>
+      <w:bookmarkStart w:id="0" w:name="_Toc52617219"/>
       <w:r>
         <w:lastRenderedPageBreak/>
         <w:t>Vorwort</w:t>
@@ -1533,26 +2429,225 @@
     <w:p/>
     <w:p>
       <w:r>
-        <w:t xml:space="preserve">Als Projekt Thema wurde das Erstellen von SwissQR-Codes aus Debitorenrechnungsinformationen gewählt. Der SwissQR-Code, welcher am 30.Juni 2020 eingeführt wurde, wird bis im Jahr 2022 die bestehenden «Orangen» ESR Einzahlungsscheine ablösen, weshalb das gewählte Thema eine tatsächliche Aktualität bedient. </w:t>
-      </w:r>
-    </w:p>
-    <w:p/>
+        <w:t xml:space="preserve">Als Projekt Thema wurde das Erstellen von </w:t>
+      </w:r>
+      <w:proofErr w:type="spellStart"/>
+      <w:r>
+        <w:t>SwissQR</w:t>
+      </w:r>
+      <w:proofErr w:type="spellEnd"/>
+      <w:r>
+        <w:t xml:space="preserve">-Codes aus Debitorenrechnungsinformationen gewählt. Der </w:t>
+      </w:r>
+      <w:proofErr w:type="spellStart"/>
+      <w:r>
+        <w:t>SwissQR</w:t>
+      </w:r>
+      <w:proofErr w:type="spellEnd"/>
+      <w:r>
+        <w:t xml:space="preserve">-Code, welcher am 30.Juni 2020 eingeführt wurde, wird bis im Jahr 2022 die bestehenden «Orangen» ESR Einzahlungsscheine ablösen, weshalb das gewählte Thema eine tatsächliche Aktualität bedient. </w:t>
+      </w:r>
+    </w:p>
+    <w:p>
+      <w:pPr>
+        <w:spacing w:after="160"/>
+      </w:pPr>
+      <w:r>
+        <w:br w:type="page"/>
+      </w:r>
+    </w:p>
     <w:p>
       <w:pPr>
         <w:pStyle w:val="berschrift1"/>
         <w:numPr>
           <w:ilvl w:val="0"/>
-          <w:numId w:val="2"/>
+          <w:numId w:val="4"/>
         </w:numPr>
-      </w:pPr>
-      <w:bookmarkStart w:id="1" w:name="_Toc52399765"/>
+        <w:spacing w:after="160"/>
+      </w:pPr>
+      <w:bookmarkStart w:id="1" w:name="_Toc52617220"/>
+      <w:r>
+        <w:lastRenderedPageBreak/>
+        <w:t xml:space="preserve">Aufgabe </w:t>
+      </w:r>
+      <w:r>
+        <w:t>1</w:t>
+      </w:r>
+      <w:r>
+        <w:t xml:space="preserve">: </w:t>
+      </w:r>
+      <w:r>
+        <w:t>Projektumgebung definieren und dokumentieren</w:t>
+      </w:r>
+      <w:bookmarkEnd w:id="1"/>
+    </w:p>
+    <w:p/>
+    <w:p>
+      <w:pPr>
+        <w:spacing w:after="160"/>
+      </w:pPr>
+      <w:r>
+        <w:t xml:space="preserve">Die Aufgabe eins hat </w:t>
+      </w:r>
+      <w:r>
+        <w:t>die Definition und Verwaltung</w:t>
+      </w:r>
+      <w:r>
+        <w:t xml:space="preserve"> des gesamten Projektauftrags zum Ziel. </w:t>
+      </w:r>
+      <w:r>
+        <w:t xml:space="preserve">Diverse Unterpunkte wie zum Beispiel die Beschreibung der Styleguide sind deshalb in den folgenden Unterkapiteln enthalten. Das zu führende Glossar ist als eigenes Kapitel am Ende des Dokuments enthalten. </w:t>
+      </w:r>
+    </w:p>
+    <w:p>
+      <w:pPr>
+        <w:spacing w:after="160"/>
+      </w:pPr>
+    </w:p>
+    <w:p>
+      <w:pPr>
+        <w:pStyle w:val="berschrift2"/>
+        <w:numPr>
+          <w:ilvl w:val="1"/>
+          <w:numId w:val="4"/>
+        </w:numPr>
+      </w:pPr>
+      <w:bookmarkStart w:id="2" w:name="_Toc52617221"/>
+      <w:r>
+        <w:t>Richtlinien und Schreibweisen</w:t>
+      </w:r>
+      <w:bookmarkEnd w:id="2"/>
+    </w:p>
+    <w:p/>
+    <w:p>
+      <w:r>
+        <w:t xml:space="preserve">Um zu gewährleisten das der gesamte Programmcode einheitlich geschrieben wird, wird zu Projektbeginn eine Styleguide festgelegt, die zwingend einzuhalten ist. Zudem werden auch Richtlinien für die Benamsung der </w:t>
+      </w:r>
+      <w:r>
+        <w:t>Projekt</w:t>
+      </w:r>
+      <w:r>
+        <w:t>struktur (Ordner und Files) definiert.</w:t>
+      </w:r>
+    </w:p>
+    <w:p/>
+    <w:p>
+      <w:pPr>
+        <w:pStyle w:val="berschrift2"/>
+        <w:numPr>
+          <w:ilvl w:val="1"/>
+          <w:numId w:val="4"/>
+        </w:numPr>
+      </w:pPr>
+      <w:bookmarkStart w:id="3" w:name="_Toc52617222"/>
+      <w:r>
+        <w:t>Aufbau der Ordnerstruktur</w:t>
+      </w:r>
+      <w:bookmarkEnd w:id="3"/>
+    </w:p>
+    <w:p/>
+    <w:p>
+      <w:r>
+        <w:t xml:space="preserve">In diesem Unterkapitel wird der Aufbau des Projektes beschrieben, dabei wird darauf eingegangen, wo welche Komponenten des Projekts zu finden sind. </w:t>
+      </w:r>
+    </w:p>
+    <w:p/>
+    <w:p>
+      <w:pPr>
+        <w:pStyle w:val="berschrift2"/>
+        <w:numPr>
+          <w:ilvl w:val="1"/>
+          <w:numId w:val="4"/>
+        </w:numPr>
+      </w:pPr>
+      <w:bookmarkStart w:id="4" w:name="_Toc52617223"/>
+      <w:r>
+        <w:t>Eingesetzte Entwicklungssoftware</w:t>
+      </w:r>
+      <w:bookmarkEnd w:id="4"/>
+    </w:p>
+    <w:p/>
+    <w:p>
+      <w:r>
+        <w:t xml:space="preserve">Die </w:t>
+      </w:r>
+    </w:p>
+    <w:p/>
+    <w:p>
+      <w:pPr>
+        <w:pStyle w:val="berschrift2"/>
+        <w:numPr>
+          <w:ilvl w:val="1"/>
+          <w:numId w:val="4"/>
+        </w:numPr>
+      </w:pPr>
+      <w:bookmarkStart w:id="5" w:name="_Toc52617224"/>
+      <w:r>
+        <w:t>Checklisten und Installationsrichtlinien der Entwicklungssoftware</w:t>
+      </w:r>
+      <w:bookmarkEnd w:id="5"/>
+    </w:p>
+    <w:p/>
+    <w:p>
+      <w:pPr>
+        <w:pStyle w:val="berschrift2"/>
+        <w:numPr>
+          <w:ilvl w:val="1"/>
+          <w:numId w:val="4"/>
+        </w:numPr>
+      </w:pPr>
+      <w:bookmarkStart w:id="6" w:name="_Toc52617225"/>
+      <w:r>
+        <w:t>Organisation der Arbeitsgruppe</w:t>
+      </w:r>
+      <w:bookmarkEnd w:id="6"/>
+    </w:p>
+    <w:p/>
+    <w:p>
+      <w:pPr>
+        <w:pStyle w:val="berschrift2"/>
+        <w:numPr>
+          <w:ilvl w:val="1"/>
+          <w:numId w:val="4"/>
+        </w:numPr>
+      </w:pPr>
+      <w:bookmarkStart w:id="7" w:name="_Toc52617226"/>
+      <w:r>
+        <w:t>Projektentscheidungen</w:t>
+      </w:r>
+      <w:bookmarkEnd w:id="7"/>
+    </w:p>
+    <w:p/>
+    <w:p/>
+    <w:p/>
+    <w:p/>
+    <w:p/>
+    <w:p>
+      <w:pPr>
+        <w:spacing w:after="160"/>
+      </w:pPr>
+    </w:p>
+    <w:p>
+      <w:pPr>
+        <w:spacing w:after="160"/>
+      </w:pPr>
+    </w:p>
+    <w:p>
+      <w:pPr>
+        <w:pStyle w:val="berschrift1"/>
+        <w:numPr>
+          <w:ilvl w:val="0"/>
+          <w:numId w:val="4"/>
+        </w:numPr>
+      </w:pPr>
+      <w:bookmarkStart w:id="8" w:name="_Toc52617227"/>
       <w:r>
         <w:t>Aufgabe 2</w:t>
       </w:r>
-      <w:bookmarkEnd w:id="1"/>
       <w:r>
         <w:t>: Projektauftrag erstellen und präsentieren</w:t>
       </w:r>
+      <w:bookmarkEnd w:id="8"/>
     </w:p>
     <w:p/>
     <w:p>
@@ -1580,20 +2675,121 @@
       <w:r>
         <w:t>Die Präsentation des hier beschriebenen Projektauftrags wird als eigene PowerPoint Präsentation erstellt und ist in diesem Dokument nicht enthalten.</w:t>
       </w:r>
-      <w:bookmarkStart w:id="2" w:name="_GoBack"/>
-      <w:bookmarkEnd w:id="2"/>
     </w:p>
     <w:p/>
     <w:p>
       <w:pPr>
         <w:pStyle w:val="berschrift2"/>
-      </w:pPr>
-      <w:bookmarkStart w:id="3" w:name="_Toc52399766"/>
-      <w:r>
-        <w:t>1.1 Unternehmen</w:t>
-      </w:r>
-      <w:bookmarkEnd w:id="3"/>
-    </w:p>
+        <w:numPr>
+          <w:ilvl w:val="1"/>
+          <w:numId w:val="4"/>
+        </w:numPr>
+      </w:pPr>
+      <w:bookmarkStart w:id="9" w:name="_Toc52617228"/>
+      <w:r>
+        <w:t>Unternehmen</w:t>
+      </w:r>
+      <w:bookmarkEnd w:id="9"/>
+    </w:p>
+    <w:p/>
+    <w:p>
+      <w:r>
+        <w:t>Im nachfolgenden Kapitel wird das Unternehmen beschrieben, für welches das Software-System entwickelt und umgesetzt wird.</w:t>
+      </w:r>
+      <w:r>
+        <w:t xml:space="preserve"> Es ist zu beachten, dass die hier beschriebene Firma nicht existiert, weshalb Namen und Kontaktdaten ausgedacht sind.</w:t>
+      </w:r>
+    </w:p>
+    <w:p/>
+    <w:p>
+      <w:r>
+        <w:t>Bei der Firma handelt es sich um</w:t>
+      </w:r>
+      <w:r>
+        <w:t xml:space="preserve"> die BLA AG</w:t>
+      </w:r>
+    </w:p>
+    <w:p/>
+    <w:p>
+      <w:r>
+        <w:t xml:space="preserve">Die BLA AG, welche bereits 1963 gegründet wurde, </w:t>
+      </w:r>
+    </w:p>
+    <w:p/>
+    <w:p/>
+    <w:p/>
+    <w:p/>
+    <w:p>
+      <w:pPr>
+        <w:spacing w:after="160"/>
+      </w:pPr>
+      <w:r>
+        <w:br w:type="page"/>
+      </w:r>
+    </w:p>
+    <w:p>
+      <w:pPr>
+        <w:pStyle w:val="berschrift2"/>
+        <w:numPr>
+          <w:ilvl w:val="1"/>
+          <w:numId w:val="4"/>
+        </w:numPr>
+      </w:pPr>
+      <w:bookmarkStart w:id="10" w:name="_Toc52617229"/>
+      <w:r>
+        <w:lastRenderedPageBreak/>
+        <w:t>Projekt</w:t>
+      </w:r>
+      <w:bookmarkEnd w:id="10"/>
+    </w:p>
+    <w:p/>
+    <w:p>
+      <w:r>
+        <w:t>Unter dem Unterkapitel «Projekt» wird der geplante Projektauftrag näher beschrieben, es wird näher auf die Projektbeteiligten und die eigentliche Problemstellung eingegangen.</w:t>
+      </w:r>
+    </w:p>
+    <w:p/>
+    <w:p/>
+    <w:p/>
+    <w:p/>
+    <w:p/>
+    <w:p>
+      <w:pPr>
+        <w:spacing w:after="160"/>
+      </w:pPr>
+      <w:r>
+        <w:br w:type="page"/>
+      </w:r>
+    </w:p>
+    <w:p>
+      <w:pPr>
+        <w:pStyle w:val="berschrift2"/>
+        <w:numPr>
+          <w:ilvl w:val="1"/>
+          <w:numId w:val="4"/>
+        </w:numPr>
+      </w:pPr>
+      <w:bookmarkStart w:id="11" w:name="_Toc52617230"/>
+      <w:r>
+        <w:lastRenderedPageBreak/>
+        <w:t>Anforderungsanalyse</w:t>
+      </w:r>
+      <w:bookmarkEnd w:id="11"/>
+    </w:p>
+    <w:p/>
+    <w:p/>
+    <w:p/>
+    <w:p>
+      <w:pPr>
+        <w:pStyle w:val="berschrift1"/>
+      </w:pPr>
+      <w:bookmarkStart w:id="12" w:name="_Toc52617231"/>
+      <w:r>
+        <w:t>3 Glossar</w:t>
+      </w:r>
+      <w:bookmarkEnd w:id="12"/>
+    </w:p>
+    <w:p/>
     <w:sectPr>
       <w:headerReference w:type="default" r:id="rId9"/>
       <w:footerReference w:type="default" r:id="rId10"/>
@@ -1639,7 +2835,15 @@
       <w:pStyle w:val="Fuzeile"/>
     </w:pPr>
     <w:r>
-      <w:t>F. Piacente, N. Hässig, M. Kaufmann</w:t>
+      <w:t xml:space="preserve">F. </w:t>
+    </w:r>
+    <w:proofErr w:type="spellStart"/>
+    <w:r>
+      <w:t>Piacente</w:t>
+    </w:r>
+    <w:proofErr w:type="spellEnd"/>
+    <w:r>
+      <w:t>, N. Hässig, M. Kaufmann</w:t>
     </w:r>
     <w:r>
       <w:ptab w:relativeTo="margin" w:alignment="center" w:leader="none"/>
@@ -1707,8 +2911,13 @@
       <w:t xml:space="preserve">Projektarbeit </w:t>
     </w:r>
     <w:r>
-      <w:t>Software Engineering 1: SwissQr</w:t>
+      <w:t xml:space="preserve">Software Engineering 1: </w:t>
     </w:r>
+    <w:proofErr w:type="spellStart"/>
+    <w:r>
+      <w:t>SwissQr</w:t>
+    </w:r>
+    <w:proofErr w:type="spellEnd"/>
   </w:p>
   <w:p>
     <w:pPr>
@@ -1722,9 +2931,9 @@
 <w:numbering xmlns:wpc="http://schemas.microsoft.com/office/word/2010/wordprocessingCanvas" xmlns:cx="http://schemas.microsoft.com/office/drawing/2014/chartex" xmlns:cx1="http://schemas.microsoft.com/office/drawing/2015/9/8/chartex" xmlns:cx2="http://schemas.microsoft.com/office/drawing/2015/10/21/chartex" xmlns:cx3="http://schemas.microsoft.com/office/drawing/2016/5/9/chartex" xmlns:cx4="http://schemas.microsoft.com/office/drawing/2016/5/10/chartex" xmlns:cx5="http://schemas.microsoft.com/office/drawing/2016/5/11/chartex" xmlns:cx6="http://schemas.microsoft.com/office/drawing/2016/5/12/chartex" xmlns:cx7="http://schemas.microsoft.com/office/drawing/2016/5/13/chartex" xmlns:cx8="http://schemas.microsoft.com/office/drawing/2016/5/14/chartex" xmlns:mc="http://schemas.openxmlformats.org/markup-compatibility/2006" xmlns:aink="http://schemas.microsoft.com/office/drawing/2016/ink" xmlns:am3d="http://schemas.microsoft.com/office/drawing/2017/model3d" xmlns:o="urn:schemas-microsoft-com:office:office" xmlns:r="http://schemas.openxmlformats.org/officeDocument/2006/relationships" xmlns:m="http://schemas.openxmlformats.org/officeDocument/2006/math" xmlns:v="urn:schemas-microsoft-com:vml" xmlns:wp14="http://schemas.microsoft.com/office/word/2010/wordprocessingDrawing" xmlns:wp="http://schemas.openxmlformats.org/drawingml/2006/wordprocessingDrawing" xmlns:w10="urn:schemas-microsoft-com:office:word" xmlns:w="http://schemas.openxmlformats.org/wordprocessingml/2006/main" xmlns:w14="http://schemas.microsoft.com/office/word/2010/wordml" xmlns:w15="http://schemas.microsoft.com/office/word/2012/wordml" xmlns:w16cex="http://schemas.microsoft.com/office/word/2018/wordml/cex" xmlns:w16cid="http://schemas.microsoft.com/office/word/2016/wordml/cid" xmlns:w16="http://schemas.microsoft.com/office/word/2018/wordml" xmlns:w16se="http://schemas.microsoft.com/office/word/2015/wordml/symex" xmlns:wpg="http://schemas.microsoft.com/office/word/2010/wordprocessingGroup" xmlns:wpi="http://schemas.microsoft.com/office/word/2010/wordprocessingInk" xmlns:wne="http://schemas.microsoft.com/office/word/2006/wordml" xmlns:wps="http://schemas.microsoft.com/office/word/2010/wordprocessingShape" mc:Ignorable="w14 w15 w16se w16cid w16 w16cex wp14">
   <w:abstractNum w:abstractNumId="0" w15:restartNumberingAfterBreak="0">
     <w:nsid w:val="00434717"/>
-    <w:multiLevelType w:val="hybridMultilevel"/>
-    <w:tmpl w:val="46DE48F4"/>
-    <w:lvl w:ilvl="0" w:tplc="0807000F">
+    <w:multiLevelType w:val="multilevel"/>
+    <w:tmpl w:val="2FBA3E18"/>
+    <w:lvl w:ilvl="0">
       <w:start w:val="1"/>
       <w:numFmt w:val="decimal"/>
       <w:lvlText w:val="%1."/>
@@ -1736,80 +2945,346 @@
         <w:rFonts w:hint="default"/>
       </w:rPr>
     </w:lvl>
-    <w:lvl w:ilvl="1" w:tplc="08070019" w:tentative="1">
-      <w:start w:val="1"/>
-      <w:numFmt w:val="lowerLetter"/>
-      <w:lvlText w:val="%2."/>
-      <w:lvlJc w:val="left"/>
-      <w:pPr>
-        <w:ind w:left="1440" w:hanging="360"/>
-      </w:pPr>
-    </w:lvl>
-    <w:lvl w:ilvl="2" w:tplc="0807001B" w:tentative="1">
-      <w:start w:val="1"/>
-      <w:numFmt w:val="lowerRoman"/>
-      <w:lvlText w:val="%3."/>
-      <w:lvlJc w:val="right"/>
-      <w:pPr>
-        <w:ind w:left="2160" w:hanging="180"/>
-      </w:pPr>
-    </w:lvl>
-    <w:lvl w:ilvl="3" w:tplc="0807000F" w:tentative="1">
+    <w:lvl w:ilvl="1">
       <w:start w:val="1"/>
       <w:numFmt w:val="decimal"/>
-      <w:lvlText w:val="%4."/>
+      <w:isLgl/>
+      <w:lvlText w:val="%1.%2"/>
       <w:lvlJc w:val="left"/>
       <w:pPr>
-        <w:ind w:left="2880" w:hanging="360"/>
-      </w:pPr>
+        <w:ind w:left="1080" w:hanging="720"/>
+      </w:pPr>
+      <w:rPr>
+        <w:rFonts w:hint="default"/>
+      </w:rPr>
     </w:lvl>
-    <w:lvl w:ilvl="4" w:tplc="08070019" w:tentative="1">
-      <w:start w:val="1"/>
-      <w:numFmt w:val="lowerLetter"/>
-      <w:lvlText w:val="%5."/>
-      <w:lvlJc w:val="left"/>
-      <w:pPr>
-        <w:ind w:left="3600" w:hanging="360"/>
-      </w:pPr>
-    </w:lvl>
-    <w:lvl w:ilvl="5" w:tplc="0807001B" w:tentative="1">
-      <w:start w:val="1"/>
-      <w:numFmt w:val="lowerRoman"/>
-      <w:lvlText w:val="%6."/>
-      <w:lvlJc w:val="right"/>
-      <w:pPr>
-        <w:ind w:left="4320" w:hanging="180"/>
-      </w:pPr>
-    </w:lvl>
-    <w:lvl w:ilvl="6" w:tplc="0807000F" w:tentative="1">
+    <w:lvl w:ilvl="2">
       <w:start w:val="1"/>
       <w:numFmt w:val="decimal"/>
-      <w:lvlText w:val="%7."/>
+      <w:isLgl/>
+      <w:lvlText w:val="%1.%2.%3"/>
       <w:lvlJc w:val="left"/>
       <w:pPr>
-        <w:ind w:left="5040" w:hanging="360"/>
-      </w:pPr>
+        <w:ind w:left="1080" w:hanging="720"/>
+      </w:pPr>
+      <w:rPr>
+        <w:rFonts w:hint="default"/>
+      </w:rPr>
     </w:lvl>
-    <w:lvl w:ilvl="7" w:tplc="08070019" w:tentative="1">
+    <w:lvl w:ilvl="3">
       <w:start w:val="1"/>
-      <w:numFmt w:val="lowerLetter"/>
-      <w:lvlText w:val="%8."/>
+      <w:numFmt w:val="decimal"/>
+      <w:isLgl/>
+      <w:lvlText w:val="%1.%2.%3.%4"/>
       <w:lvlJc w:val="left"/>
       <w:pPr>
-        <w:ind w:left="5760" w:hanging="360"/>
-      </w:pPr>
+        <w:ind w:left="1440" w:hanging="1080"/>
+      </w:pPr>
+      <w:rPr>
+        <w:rFonts w:hint="default"/>
+      </w:rPr>
     </w:lvl>
-    <w:lvl w:ilvl="8" w:tplc="0807001B" w:tentative="1">
+    <w:lvl w:ilvl="4">
       <w:start w:val="1"/>
-      <w:numFmt w:val="lowerRoman"/>
-      <w:lvlText w:val="%9."/>
-      <w:lvlJc w:val="right"/>
-      <w:pPr>
-        <w:ind w:left="6480" w:hanging="180"/>
-      </w:pPr>
+      <w:numFmt w:val="decimal"/>
+      <w:isLgl/>
+      <w:lvlText w:val="%1.%2.%3.%4.%5"/>
+      <w:lvlJc w:val="left"/>
+      <w:pPr>
+        <w:ind w:left="1440" w:hanging="1080"/>
+      </w:pPr>
+      <w:rPr>
+        <w:rFonts w:hint="default"/>
+      </w:rPr>
+    </w:lvl>
+    <w:lvl w:ilvl="5">
+      <w:start w:val="1"/>
+      <w:numFmt w:val="decimal"/>
+      <w:isLgl/>
+      <w:lvlText w:val="%1.%2.%3.%4.%5.%6"/>
+      <w:lvlJc w:val="left"/>
+      <w:pPr>
+        <w:ind w:left="1800" w:hanging="1440"/>
+      </w:pPr>
+      <w:rPr>
+        <w:rFonts w:hint="default"/>
+      </w:rPr>
+    </w:lvl>
+    <w:lvl w:ilvl="6">
+      <w:start w:val="1"/>
+      <w:numFmt w:val="decimal"/>
+      <w:isLgl/>
+      <w:lvlText w:val="%1.%2.%3.%4.%5.%6.%7"/>
+      <w:lvlJc w:val="left"/>
+      <w:pPr>
+        <w:ind w:left="2160" w:hanging="1800"/>
+      </w:pPr>
+      <w:rPr>
+        <w:rFonts w:hint="default"/>
+      </w:rPr>
+    </w:lvl>
+    <w:lvl w:ilvl="7">
+      <w:start w:val="1"/>
+      <w:numFmt w:val="decimal"/>
+      <w:isLgl/>
+      <w:lvlText w:val="%1.%2.%3.%4.%5.%6.%7.%8"/>
+      <w:lvlJc w:val="left"/>
+      <w:pPr>
+        <w:ind w:left="2160" w:hanging="1800"/>
+      </w:pPr>
+      <w:rPr>
+        <w:rFonts w:hint="default"/>
+      </w:rPr>
+    </w:lvl>
+    <w:lvl w:ilvl="8">
+      <w:start w:val="1"/>
+      <w:numFmt w:val="decimal"/>
+      <w:isLgl/>
+      <w:lvlText w:val="%1.%2.%3.%4.%5.%6.%7.%8.%9"/>
+      <w:lvlJc w:val="left"/>
+      <w:pPr>
+        <w:ind w:left="2520" w:hanging="2160"/>
+      </w:pPr>
+      <w:rPr>
+        <w:rFonts w:hint="default"/>
+      </w:rPr>
     </w:lvl>
   </w:abstractNum>
   <w:abstractNum w:abstractNumId="1" w15:restartNumberingAfterBreak="0">
+    <w:nsid w:val="0C124672"/>
+    <w:multiLevelType w:val="multilevel"/>
+    <w:tmpl w:val="2FBA3E18"/>
+    <w:lvl w:ilvl="0">
+      <w:start w:val="1"/>
+      <w:numFmt w:val="decimal"/>
+      <w:lvlText w:val="%1."/>
+      <w:lvlJc w:val="left"/>
+      <w:pPr>
+        <w:ind w:left="720" w:hanging="360"/>
+      </w:pPr>
+      <w:rPr>
+        <w:rFonts w:hint="default"/>
+      </w:rPr>
+    </w:lvl>
+    <w:lvl w:ilvl="1">
+      <w:start w:val="1"/>
+      <w:numFmt w:val="decimal"/>
+      <w:isLgl/>
+      <w:lvlText w:val="%1.%2"/>
+      <w:lvlJc w:val="left"/>
+      <w:pPr>
+        <w:ind w:left="1080" w:hanging="720"/>
+      </w:pPr>
+      <w:rPr>
+        <w:rFonts w:hint="default"/>
+      </w:rPr>
+    </w:lvl>
+    <w:lvl w:ilvl="2">
+      <w:start w:val="1"/>
+      <w:numFmt w:val="decimal"/>
+      <w:isLgl/>
+      <w:lvlText w:val="%1.%2.%3"/>
+      <w:lvlJc w:val="left"/>
+      <w:pPr>
+        <w:ind w:left="1080" w:hanging="720"/>
+      </w:pPr>
+      <w:rPr>
+        <w:rFonts w:hint="default"/>
+      </w:rPr>
+    </w:lvl>
+    <w:lvl w:ilvl="3">
+      <w:start w:val="1"/>
+      <w:numFmt w:val="decimal"/>
+      <w:isLgl/>
+      <w:lvlText w:val="%1.%2.%3.%4"/>
+      <w:lvlJc w:val="left"/>
+      <w:pPr>
+        <w:ind w:left="1440" w:hanging="1080"/>
+      </w:pPr>
+      <w:rPr>
+        <w:rFonts w:hint="default"/>
+      </w:rPr>
+    </w:lvl>
+    <w:lvl w:ilvl="4">
+      <w:start w:val="1"/>
+      <w:numFmt w:val="decimal"/>
+      <w:isLgl/>
+      <w:lvlText w:val="%1.%2.%3.%4.%5"/>
+      <w:lvlJc w:val="left"/>
+      <w:pPr>
+        <w:ind w:left="1440" w:hanging="1080"/>
+      </w:pPr>
+      <w:rPr>
+        <w:rFonts w:hint="default"/>
+      </w:rPr>
+    </w:lvl>
+    <w:lvl w:ilvl="5">
+      <w:start w:val="1"/>
+      <w:numFmt w:val="decimal"/>
+      <w:isLgl/>
+      <w:lvlText w:val="%1.%2.%3.%4.%5.%6"/>
+      <w:lvlJc w:val="left"/>
+      <w:pPr>
+        <w:ind w:left="1800" w:hanging="1440"/>
+      </w:pPr>
+      <w:rPr>
+        <w:rFonts w:hint="default"/>
+      </w:rPr>
+    </w:lvl>
+    <w:lvl w:ilvl="6">
+      <w:start w:val="1"/>
+      <w:numFmt w:val="decimal"/>
+      <w:isLgl/>
+      <w:lvlText w:val="%1.%2.%3.%4.%5.%6.%7"/>
+      <w:lvlJc w:val="left"/>
+      <w:pPr>
+        <w:ind w:left="2160" w:hanging="1800"/>
+      </w:pPr>
+      <w:rPr>
+        <w:rFonts w:hint="default"/>
+      </w:rPr>
+    </w:lvl>
+    <w:lvl w:ilvl="7">
+      <w:start w:val="1"/>
+      <w:numFmt w:val="decimal"/>
+      <w:isLgl/>
+      <w:lvlText w:val="%1.%2.%3.%4.%5.%6.%7.%8"/>
+      <w:lvlJc w:val="left"/>
+      <w:pPr>
+        <w:ind w:left="2160" w:hanging="1800"/>
+      </w:pPr>
+      <w:rPr>
+        <w:rFonts w:hint="default"/>
+      </w:rPr>
+    </w:lvl>
+    <w:lvl w:ilvl="8">
+      <w:start w:val="1"/>
+      <w:numFmt w:val="decimal"/>
+      <w:isLgl/>
+      <w:lvlText w:val="%1.%2.%3.%4.%5.%6.%7.%8.%9"/>
+      <w:lvlJc w:val="left"/>
+      <w:pPr>
+        <w:ind w:left="2520" w:hanging="2160"/>
+      </w:pPr>
+      <w:rPr>
+        <w:rFonts w:hint="default"/>
+      </w:rPr>
+    </w:lvl>
+  </w:abstractNum>
+  <w:abstractNum w:abstractNumId="2" w15:restartNumberingAfterBreak="0">
+    <w:nsid w:val="71127E50"/>
+    <w:multiLevelType w:val="multilevel"/>
+    <w:tmpl w:val="37BEFF12"/>
+    <w:lvl w:ilvl="0">
+      <w:start w:val="1"/>
+      <w:numFmt w:val="decimal"/>
+      <w:lvlText w:val="%1"/>
+      <w:lvlJc w:val="left"/>
+      <w:pPr>
+        <w:ind w:left="432" w:hanging="432"/>
+      </w:pPr>
+      <w:rPr>
+        <w:rFonts w:hint="default"/>
+      </w:rPr>
+    </w:lvl>
+    <w:lvl w:ilvl="1">
+      <w:start w:val="1"/>
+      <w:numFmt w:val="decimal"/>
+      <w:lvlText w:val="%1.%2"/>
+      <w:lvlJc w:val="left"/>
+      <w:pPr>
+        <w:ind w:left="432" w:hanging="432"/>
+      </w:pPr>
+      <w:rPr>
+        <w:rFonts w:hint="default"/>
+      </w:rPr>
+    </w:lvl>
+    <w:lvl w:ilvl="2">
+      <w:start w:val="1"/>
+      <w:numFmt w:val="decimal"/>
+      <w:lvlText w:val="%1.%2.%3"/>
+      <w:lvlJc w:val="left"/>
+      <w:pPr>
+        <w:ind w:left="720" w:hanging="720"/>
+      </w:pPr>
+      <w:rPr>
+        <w:rFonts w:hint="default"/>
+      </w:rPr>
+    </w:lvl>
+    <w:lvl w:ilvl="3">
+      <w:start w:val="1"/>
+      <w:numFmt w:val="decimal"/>
+      <w:lvlText w:val="%1.%2.%3.%4"/>
+      <w:lvlJc w:val="left"/>
+      <w:pPr>
+        <w:ind w:left="720" w:hanging="720"/>
+      </w:pPr>
+      <w:rPr>
+        <w:rFonts w:hint="default"/>
+      </w:rPr>
+    </w:lvl>
+    <w:lvl w:ilvl="4">
+      <w:start w:val="1"/>
+      <w:numFmt w:val="decimal"/>
+      <w:lvlText w:val="%1.%2.%3.%4.%5"/>
+      <w:lvlJc w:val="left"/>
+      <w:pPr>
+        <w:ind w:left="1080" w:hanging="1080"/>
+      </w:pPr>
+      <w:rPr>
+        <w:rFonts w:hint="default"/>
+      </w:rPr>
+    </w:lvl>
+    <w:lvl w:ilvl="5">
+      <w:start w:val="1"/>
+      <w:numFmt w:val="decimal"/>
+      <w:lvlText w:val="%1.%2.%3.%4.%5.%6"/>
+      <w:lvlJc w:val="left"/>
+      <w:pPr>
+        <w:ind w:left="1080" w:hanging="1080"/>
+      </w:pPr>
+      <w:rPr>
+        <w:rFonts w:hint="default"/>
+      </w:rPr>
+    </w:lvl>
+    <w:lvl w:ilvl="6">
+      <w:start w:val="1"/>
+      <w:numFmt w:val="decimal"/>
+      <w:lvlText w:val="%1.%2.%3.%4.%5.%6.%7"/>
+      <w:lvlJc w:val="left"/>
+      <w:pPr>
+        <w:ind w:left="1440" w:hanging="1440"/>
+      </w:pPr>
+      <w:rPr>
+        <w:rFonts w:hint="default"/>
+      </w:rPr>
+    </w:lvl>
+    <w:lvl w:ilvl="7">
+      <w:start w:val="1"/>
+      <w:numFmt w:val="decimal"/>
+      <w:lvlText w:val="%1.%2.%3.%4.%5.%6.%7.%8"/>
+      <w:lvlJc w:val="left"/>
+      <w:pPr>
+        <w:ind w:left="1440" w:hanging="1440"/>
+      </w:pPr>
+      <w:rPr>
+        <w:rFonts w:hint="default"/>
+      </w:rPr>
+    </w:lvl>
+    <w:lvl w:ilvl="8">
+      <w:start w:val="1"/>
+      <w:numFmt w:val="decimal"/>
+      <w:lvlText w:val="%1.%2.%3.%4.%5.%6.%7.%8.%9"/>
+      <w:lvlJc w:val="left"/>
+      <w:pPr>
+        <w:ind w:left="1440" w:hanging="1440"/>
+      </w:pPr>
+      <w:rPr>
+        <w:rFonts w:hint="default"/>
+      </w:rPr>
+    </w:lvl>
+  </w:abstractNum>
+  <w:abstractNum w:abstractNumId="3" w15:restartNumberingAfterBreak="0">
     <w:nsid w:val="73224281"/>
     <w:multiLevelType w:val="hybridMultilevel"/>
     <w:tmpl w:val="491C034C"/>
@@ -1922,10 +3397,16 @@
     </w:lvl>
   </w:abstractNum>
   <w:num w:numId="1">
-    <w:abstractNumId w:val="1"/>
+    <w:abstractNumId w:val="3"/>
   </w:num>
   <w:num w:numId="2">
     <w:abstractNumId w:val="0"/>
+  </w:num>
+  <w:num w:numId="3">
+    <w:abstractNumId w:val="2"/>
+  </w:num>
+  <w:num w:numId="4">
+    <w:abstractNumId w:val="1"/>
   </w:num>
 </w:numbering>
 </file>

</xml_diff>

<commit_message>
Removing temp word copy
</commit_message>
<xml_diff>
--- a/Documentation/ProjectWork.docx
+++ b/Documentation/ProjectWork.docx
@@ -2468,13 +2468,7 @@
       <w:bookmarkStart w:id="1" w:name="_Toc52617220"/>
       <w:r>
         <w:lastRenderedPageBreak/>
-        <w:t xml:space="preserve">Aufgabe </w:t>
-      </w:r>
-      <w:r>
-        <w:t>1</w:t>
-      </w:r>
-      <w:r>
-        <w:t xml:space="preserve">: </w:t>
+        <w:t xml:space="preserve">Aufgabe 1: </w:t>
       </w:r>
       <w:r>
         <w:t>Projektumgebung definieren und dokumentieren</w:t>
@@ -2569,10 +2563,7 @@
     <w:p/>
     <w:p>
       <w:r>
-        <w:t xml:space="preserve">Die </w:t>
-      </w:r>
-      <w:r>
-        <w:t>s</w:t>
+        <w:t xml:space="preserve">Sämtliche Software, welche für die </w:t>
       </w:r>
     </w:p>
     <w:p/>
@@ -2621,19 +2612,13 @@
       <w:bookmarkEnd w:id="7"/>
     </w:p>
     <w:p/>
-    <w:p/>
-    <w:p/>
-    <w:p/>
-    <w:p/>
     <w:p>
       <w:pPr>
         <w:spacing w:after="160"/>
       </w:pPr>
-    </w:p>
-    <w:p>
-      <w:pPr>
-        <w:spacing w:after="160"/>
-      </w:pPr>
+      <w:r>
+        <w:br w:type="page"/>
+      </w:r>
     </w:p>
     <w:p>
       <w:pPr>
@@ -2645,6 +2630,7 @@
       </w:pPr>
       <w:bookmarkStart w:id="8" w:name="_Toc52617227"/>
       <w:r>
+        <w:lastRenderedPageBreak/>
         <w:t>Aufgabe 2</w:t>
       </w:r>
       <w:r>

</xml_diff>

<commit_message>
Adding base for Task1/2
</commit_message>
<xml_diff>
--- a/Documentation/ProjectWork.docx
+++ b/Documentation/ProjectWork.docx
@@ -770,7 +770,6 @@
                                 <w:lang w:val="de-CH"/>
                               </w:rPr>
                             </w:pPr>
-                            <w:proofErr w:type="spellStart"/>
                             <w:r>
                               <w:rPr>
                                 <w:rFonts w:ascii="Arial" w:hAnsi="Arial" w:cs="Arial"/>
@@ -778,17 +777,7 @@
                                 <w:sz w:val="72"/>
                                 <w:lang w:val="de-CH"/>
                               </w:rPr>
-                              <w:t>SwissQR</w:t>
-                            </w:r>
-                            <w:proofErr w:type="spellEnd"/>
-                            <w:r>
-                              <w:rPr>
-                                <w:rFonts w:ascii="Arial" w:hAnsi="Arial" w:cs="Arial"/>
-                                <w:color w:val="A0A0A0"/>
-                                <w:sz w:val="72"/>
-                                <w:lang w:val="de-CH"/>
-                              </w:rPr>
-                              <w:t xml:space="preserve"> Debitor</w:t>
+                              <w:t>SwissQR Debitor</w:t>
                             </w:r>
                           </w:p>
                         </w:txbxContent>
@@ -847,7 +836,6 @@
                           <w:lang w:val="de-CH"/>
                         </w:rPr>
                       </w:pPr>
-                      <w:proofErr w:type="spellStart"/>
                       <w:r>
                         <w:rPr>
                           <w:rFonts w:ascii="Arial" w:hAnsi="Arial" w:cs="Arial"/>
@@ -855,17 +843,7 @@
                           <w:sz w:val="72"/>
                           <w:lang w:val="de-CH"/>
                         </w:rPr>
-                        <w:t>SwissQR</w:t>
-                      </w:r>
-                      <w:proofErr w:type="spellEnd"/>
-                      <w:r>
-                        <w:rPr>
-                          <w:rFonts w:ascii="Arial" w:hAnsi="Arial" w:cs="Arial"/>
-                          <w:color w:val="A0A0A0"/>
-                          <w:sz w:val="72"/>
-                          <w:lang w:val="de-CH"/>
-                        </w:rPr>
-                        <w:t xml:space="preserve"> Debitor</w:t>
+                        <w:t>SwissQR Debitor</w:t>
                       </w:r>
                     </w:p>
                   </w:txbxContent>
@@ -1065,20 +1043,8 @@
           <w:szCs w:val="32"/>
           <w:lang w:val="it-IT" w:eastAsia="de-CH"/>
         </w:rPr>
-        <w:t xml:space="preserve">Nicolas </w:t>
-      </w:r>
-      <w:proofErr w:type="spellStart"/>
-      <w:r>
-        <w:rPr>
-          <w:rFonts w:ascii="Arial" w:eastAsia="Times New Roman" w:hAnsi="Arial" w:cs="Times New Roman"/>
-          <w:b/>
-          <w:sz w:val="32"/>
-          <w:szCs w:val="32"/>
-          <w:lang w:val="it-IT" w:eastAsia="de-CH"/>
-        </w:rPr>
-        <w:t>Hässig</w:t>
-      </w:r>
-      <w:proofErr w:type="spellEnd"/>
+        <w:t>Nicolas Hässig</w:t>
+      </w:r>
     </w:p>
     <w:p>
       <w:pPr>
@@ -1182,21 +1148,8 @@
           <w:szCs w:val="24"/>
           <w:lang w:val="it-IT" w:eastAsia="de-CH"/>
         </w:rPr>
-        <w:t xml:space="preserve">TS TSI 1909 A 03 </w:t>
-      </w:r>
-      <w:proofErr w:type="spellStart"/>
-      <w:r>
-        <w:rPr>
-          <w:rFonts w:ascii="Arial" w:eastAsia="Times New Roman" w:hAnsi="Arial" w:cs="Times New Roman"/>
-          <w:b/>
-          <w:bCs/>
-          <w:sz w:val="20"/>
-          <w:szCs w:val="24"/>
-          <w:lang w:val="it-IT" w:eastAsia="de-CH"/>
-        </w:rPr>
-        <w:t>SoE</w:t>
-      </w:r>
-      <w:proofErr w:type="spellEnd"/>
+        <w:t>TS TSI 1909 A 03 SoE</w:t>
+      </w:r>
     </w:p>
     <w:p>
       <w:pPr>
@@ -2429,23 +2382,7 @@
     <w:p/>
     <w:p>
       <w:r>
-        <w:t xml:space="preserve">Als Projekt Thema wurde das Erstellen von </w:t>
-      </w:r>
-      <w:proofErr w:type="spellStart"/>
-      <w:r>
-        <w:t>SwissQR</w:t>
-      </w:r>
-      <w:proofErr w:type="spellEnd"/>
-      <w:r>
-        <w:t xml:space="preserve">-Codes aus Debitorenrechnungsinformationen gewählt. Der </w:t>
-      </w:r>
-      <w:proofErr w:type="spellStart"/>
-      <w:r>
-        <w:t>SwissQR</w:t>
-      </w:r>
-      <w:proofErr w:type="spellEnd"/>
-      <w:r>
-        <w:t xml:space="preserve">-Code, welcher am 30.Juni 2020 eingeführt wurde, wird bis im Jahr 2022 die bestehenden «Orangen» ESR Einzahlungsscheine ablösen, weshalb das gewählte Thema eine tatsächliche Aktualität bedient. </w:t>
+        <w:t xml:space="preserve">Als Projekt Thema wurde das Erstellen von SwissQR-Codes aus Debitorenrechnungsinformationen gewählt. Der SwissQR-Code, welcher am 30.Juni 2020 eingeführt wurde, wird bis im Jahr 2022 die bestehenden «Orangen» ESR Einzahlungsscheine ablösen, weshalb das gewählte Thema eine tatsächliche Aktualität bedient. </w:t>
       </w:r>
     </w:p>
     <w:p>
@@ -2705,7 +2642,58 @@
       </w:r>
     </w:p>
     <w:p/>
-    <w:p/>
+    <w:p>
+      <w:r>
+        <w:t xml:space="preserve">Name: </w:t>
+      </w:r>
+      <w:r>
+        <w:t>Koch AG</w:t>
+      </w:r>
+    </w:p>
+    <w:p>
+      <w:r>
+        <w:t>Geschäftsfeld</w:t>
+      </w:r>
+      <w:r>
+        <w:t>:</w:t>
+      </w:r>
+      <w:r>
+        <w:t xml:space="preserve"> Software Entwicklung, Business Lösungen für KMUS/Kantonale Behörden</w:t>
+      </w:r>
+    </w:p>
+    <w:p>
+      <w:r>
+        <w:t>Abteilungen</w:t>
+      </w:r>
+      <w:r>
+        <w:t>:</w:t>
+      </w:r>
+      <w:r>
+        <w:t xml:space="preserve"> HR, Sales, Entwicklung, Testing, Projektleitung, Finance</w:t>
+      </w:r>
+    </w:p>
+    <w:p>
+      <w:r>
+        <w:t>Mitarbeiter</w:t>
+      </w:r>
+      <w:r>
+        <w:t>:</w:t>
+      </w:r>
+      <w:r>
+        <w:t xml:space="preserve"> 32</w:t>
+      </w:r>
+    </w:p>
+    <w:p>
+      <w:r>
+        <w:t>Kunden</w:t>
+      </w:r>
+      <w:r>
+        <w:t>:</w:t>
+      </w:r>
+      <w:r>
+        <w:t xml:space="preserve"> Kantonale Behörden, Treuhandbereich, KMUS</w:t>
+      </w:r>
+    </w:p>
     <w:p/>
     <w:p/>
     <w:p>
@@ -2738,9 +2726,103 @@
       </w:r>
     </w:p>
     <w:p/>
+    <w:p>
+      <w:r>
+        <w:t>– Domäne (Problembereich, Fachbereich)</w:t>
+      </w:r>
+      <w:r>
+        <w:t>: Rechnungswesen (Rechnungsverwaltung), Rechnungsstellung, Debitorenrechnungen</w:t>
+      </w:r>
+    </w:p>
     <w:p/>
+    <w:p>
+      <w:r>
+        <w:t>– Problemstellung</w:t>
+      </w:r>
+      <w:r>
+        <w:t>:</w:t>
+      </w:r>
+    </w:p>
+    <w:p>
+      <w:r>
+        <w:t>Neue SwissQR ab 2022, alle Firmen müssen umstellen, d.h. neue Rechnungen müssen als SwissQR Rechnung erstellt werden. Mit unserem Produkt können diese Rechnungen einfach erstellt werden.</w:t>
+      </w:r>
+    </w:p>
     <w:p/>
+    <w:p>
+      <w:r>
+        <w:t>– Projektbeteiligte (Projektleiter, Analysten, Architekt, Entwickler etc.)</w:t>
+      </w:r>
+    </w:p>
+    <w:p>
+      <w:r>
+        <w:t>Projektleitung</w:t>
+      </w:r>
+    </w:p>
+    <w:p>
+      <w:r>
+        <w:t>Entwickler</w:t>
+      </w:r>
+    </w:p>
+    <w:p>
+      <w:r>
+        <w:t>Analysten</w:t>
+      </w:r>
+    </w:p>
+    <w:p>
+      <w:r>
+        <w:t>Architekt</w:t>
+      </w:r>
+    </w:p>
+    <w:p>
+      <w:r>
+        <w:t>Tester/</w:t>
+      </w:r>
+      <w:r>
+        <w:t xml:space="preserve"> </w:t>
+      </w:r>
+      <w:r>
+        <w:t>Qualitätskontrolle</w:t>
+      </w:r>
+    </w:p>
     <w:p/>
+    <w:p>
+      <w:r>
+        <w:t>– Projektplanung: 1. Iteration (zwei wichtigste Anforderungen, die umgesetzt werden sollen, sind festzulegen!)</w:t>
+      </w:r>
+    </w:p>
+    <w:p/>
+    <w:p>
+      <w:r>
+        <w:t>Anforderungen an Projekt</w:t>
+      </w:r>
+    </w:p>
+    <w:p>
+      <w:r>
+        <w:t>Festlegung der Projektrichtlinien, interner Aufbau und Verwaltung, klare Abläufe sind definiert</w:t>
+      </w:r>
+    </w:p>
+    <w:p>
+      <w:r>
+        <w:t>Meilensteine sind definiert (Zeitschiene)</w:t>
+      </w:r>
+    </w:p>
+    <w:p/>
+    <w:p>
+      <w:r>
+        <w:t>Ziele des Projekts</w:t>
+      </w:r>
+    </w:p>
+    <w:p>
+      <w:r>
+        <w:t>SwissQR kann den Anforderungen (Six) gemäss erstellt werden</w:t>
+      </w:r>
+    </w:p>
+    <w:p>
+      <w:r>
+        <w:t>Es soll übersichtliche Verwaltungssoftware mit ausgeliefert werden (GUI für die Übersicht und Management)</w:t>
+      </w:r>
+    </w:p>
     <w:p/>
     <w:p>
       <w:pPr>
@@ -2766,7 +2848,350 @@
       <w:bookmarkEnd w:id="11"/>
     </w:p>
     <w:p/>
+    <w:p>
+      <w:r>
+        <w:t>– Vision (Warum ist das Softwaresystem zu entwickeln?)</w:t>
+      </w:r>
+    </w:p>
+    <w:p>
+      <w:r>
+        <w:t>SwissQR mit Koch AG</w:t>
+      </w:r>
+    </w:p>
+    <w:p>
+      <w:r>
+        <w:t>Wir wollen Branchenführer für die neue SwissQR Technologie, die ab 2022 exklusiv in Verwendung ist, sein</w:t>
+      </w:r>
+    </w:p>
     <w:p/>
+    <w:p>
+      <w:r>
+        <w:t>– Name</w:t>
+      </w:r>
+    </w:p>
+    <w:p>
+      <w:r>
+        <w:t>YourSwissQR</w:t>
+      </w:r>
+    </w:p>
+    <w:p/>
+    <w:p>
+      <w:r>
+        <w:t>– Stakeholder (mindestens vier)</w:t>
+      </w:r>
+    </w:p>
+    <w:p>
+      <w:r>
+        <w:t>Projektbeteiligte</w:t>
+      </w:r>
+    </w:p>
+    <w:p>
+      <w:r>
+        <w:t>Auftraggeber; BistroTreuhand AG</w:t>
+      </w:r>
+    </w:p>
+    <w:p>
+      <w:r>
+        <w:t>Six Group</w:t>
+      </w:r>
+    </w:p>
+    <w:p>
+      <w:r>
+        <w:t>Kantonale Behörden</w:t>
+      </w:r>
+    </w:p>
+    <w:p/>
+    <w:p>
+      <w:r>
+        <w:t>– Funktionale Anforderungen (als Liste der Use Cases (Anwendungsfälle), mindestens sechs, priorisiert!)</w:t>
+      </w:r>
+    </w:p>
+    <w:p/>
+    <w:p>
+      <w:pPr>
+        <w:pStyle w:val="Listenabsatz"/>
+        <w:numPr>
+          <w:ilvl w:val="0"/>
+          <w:numId w:val="5"/>
+        </w:numPr>
+      </w:pPr>
+      <w:r>
+        <w:t>Neue Rechnung erstellen</w:t>
+      </w:r>
+    </w:p>
+    <w:p>
+      <w:pPr>
+        <w:pStyle w:val="Listenabsatz"/>
+        <w:numPr>
+          <w:ilvl w:val="0"/>
+          <w:numId w:val="5"/>
+        </w:numPr>
+      </w:pPr>
+      <w:r>
+        <w:t>Rechnung bearbeiten/verwalten</w:t>
+      </w:r>
+    </w:p>
+    <w:p>
+      <w:pPr>
+        <w:pStyle w:val="Listenabsatz"/>
+        <w:numPr>
+          <w:ilvl w:val="0"/>
+          <w:numId w:val="5"/>
+        </w:numPr>
+      </w:pPr>
+      <w:r>
+        <w:t>Rechnung löschen</w:t>
+      </w:r>
+    </w:p>
+    <w:p>
+      <w:pPr>
+        <w:pStyle w:val="Listenabsatz"/>
+        <w:numPr>
+          <w:ilvl w:val="0"/>
+          <w:numId w:val="5"/>
+        </w:numPr>
+      </w:pPr>
+      <w:r>
+        <w:t>SwissQR Code für Rechnung erstellen</w:t>
+      </w:r>
+    </w:p>
+    <w:p>
+      <w:pPr>
+        <w:pStyle w:val="Listenabsatz"/>
+        <w:numPr>
+          <w:ilvl w:val="0"/>
+          <w:numId w:val="5"/>
+        </w:numPr>
+      </w:pPr>
+      <w:r>
+        <w:t>Status für Fortschritt der Rechnung setzen</w:t>
+      </w:r>
+    </w:p>
+    <w:p>
+      <w:pPr>
+        <w:pStyle w:val="Listenabsatz"/>
+        <w:numPr>
+          <w:ilvl w:val="0"/>
+          <w:numId w:val="5"/>
+        </w:numPr>
+      </w:pPr>
+      <w:r>
+        <w:t>Rechnung als Pdf erstellen</w:t>
+      </w:r>
+    </w:p>
+    <w:p>
+      <w:pPr>
+        <w:pStyle w:val="Listenabsatz"/>
+        <w:numPr>
+          <w:ilvl w:val="0"/>
+          <w:numId w:val="5"/>
+        </w:numPr>
+      </w:pPr>
+      <w:r>
+        <w:t>Rechnung drucken</w:t>
+      </w:r>
+    </w:p>
+    <w:p>
+      <w:pPr>
+        <w:pStyle w:val="Listenabsatz"/>
+        <w:numPr>
+          <w:ilvl w:val="0"/>
+          <w:numId w:val="5"/>
+        </w:numPr>
+      </w:pPr>
+      <w:r>
+        <w:t>Rechnung versenden</w:t>
+      </w:r>
+    </w:p>
+    <w:p/>
+    <w:p>
+      <w:r>
+        <w:t>– Nicht-funktionale Anforderungen (mindestens vier)</w:t>
+      </w:r>
+    </w:p>
+    <w:p/>
+    <w:p>
+      <w:pPr>
+        <w:pStyle w:val="Listenabsatz"/>
+        <w:numPr>
+          <w:ilvl w:val="0"/>
+          <w:numId w:val="6"/>
+        </w:numPr>
+      </w:pPr>
+      <w:r>
+        <w:t>Entspricht den Richtlinien von Six Group</w:t>
+      </w:r>
+    </w:p>
+    <w:p>
+      <w:pPr>
+        <w:pStyle w:val="Listenabsatz"/>
+        <w:numPr>
+          <w:ilvl w:val="0"/>
+          <w:numId w:val="6"/>
+        </w:numPr>
+      </w:pPr>
+      <w:r>
+        <w:t>Entspricht den gesetzlichen Vorgaben</w:t>
+      </w:r>
+    </w:p>
+    <w:p>
+      <w:pPr>
+        <w:pStyle w:val="Listenabsatz"/>
+        <w:numPr>
+          <w:ilvl w:val="0"/>
+          <w:numId w:val="6"/>
+        </w:numPr>
+      </w:pPr>
+      <w:r>
+        <w:t>Kostengünstiges Produkt</w:t>
+      </w:r>
+    </w:p>
+    <w:p>
+      <w:pPr>
+        <w:pStyle w:val="Listenabsatz"/>
+        <w:numPr>
+          <w:ilvl w:val="0"/>
+          <w:numId w:val="6"/>
+        </w:numPr>
+      </w:pPr>
+      <w:r>
+        <w:t>Entspricht den UX Anforderungen (einfach logisch klar)</w:t>
+      </w:r>
+    </w:p>
+    <w:p>
+      <w:pPr>
+        <w:pStyle w:val="Listenabsatz"/>
+        <w:numPr>
+          <w:ilvl w:val="0"/>
+          <w:numId w:val="6"/>
+        </w:numPr>
+      </w:pPr>
+      <w:r>
+        <w:t>Ist ausbaubar</w:t>
+      </w:r>
+    </w:p>
+    <w:p>
+      <w:pPr>
+        <w:pStyle w:val="Listenabsatz"/>
+        <w:numPr>
+          <w:ilvl w:val="0"/>
+          <w:numId w:val="6"/>
+        </w:numPr>
+      </w:pPr>
+      <w:r>
+        <w:t>Anbindung an andere Module möglich</w:t>
+      </w:r>
+    </w:p>
+    <w:p/>
+    <w:p>
+      <w:r>
+        <w:t>– Benutzer (Akteure, mindestens zwei)</w:t>
+      </w:r>
+    </w:p>
+    <w:p>
+      <w:r>
+        <w:t>Buchhaltig</w:t>
+      </w:r>
+    </w:p>
+    <w:p>
+      <w:r>
+        <w:t>Projektleiter</w:t>
+      </w:r>
+    </w:p>
+    <w:p>
+      <w:r>
+        <w:t>Sachbearbeiter</w:t>
+      </w:r>
+    </w:p>
+    <w:p>
+      <w:pPr>
+        <w:spacing w:after="160"/>
+      </w:pPr>
+      <w:r>
+        <w:br w:type="page"/>
+      </w:r>
+    </w:p>
+    <w:p>
+      <w:r>
+        <w:lastRenderedPageBreak/>
+        <w:t>– Umsysteme (mindestens vier)</w:t>
+      </w:r>
+    </w:p>
+    <w:p/>
+    <w:p>
+      <w:pPr>
+        <w:pStyle w:val="Listenabsatz"/>
+        <w:numPr>
+          <w:ilvl w:val="0"/>
+          <w:numId w:val="7"/>
+        </w:numPr>
+      </w:pPr>
+      <w:r>
+        <w:t>Verwendetes ERP (z.B Auftragsabwicklungssystem, wenn in Verwendung)</w:t>
+      </w:r>
+    </w:p>
+    <w:p>
+      <w:pPr>
+        <w:pStyle w:val="Listenabsatz"/>
+        <w:numPr>
+          <w:ilvl w:val="0"/>
+          <w:numId w:val="7"/>
+        </w:numPr>
+      </w:pPr>
+      <w:r>
+        <w:t>Buchhaltungssoftware</w:t>
+      </w:r>
+    </w:p>
+    <w:p>
+      <w:pPr>
+        <w:pStyle w:val="Listenabsatz"/>
+        <w:numPr>
+          <w:ilvl w:val="0"/>
+          <w:numId w:val="7"/>
+        </w:numPr>
+      </w:pPr>
+      <w:r>
+        <w:t>Steuersystem</w:t>
+      </w:r>
+    </w:p>
+    <w:p>
+      <w:pPr>
+        <w:pStyle w:val="Listenabsatz"/>
+        <w:numPr>
+          <w:ilvl w:val="0"/>
+          <w:numId w:val="7"/>
+        </w:numPr>
+      </w:pPr>
+      <w:r>
+        <w:t>Mailclient</w:t>
+      </w:r>
+      <w:r>
+        <w:t xml:space="preserve"> (für automatisiertes Versenden)</w:t>
+      </w:r>
+    </w:p>
+    <w:p>
+      <w:pPr>
+        <w:pStyle w:val="Listenabsatz"/>
+        <w:numPr>
+          <w:ilvl w:val="0"/>
+          <w:numId w:val="7"/>
+        </w:numPr>
+      </w:pPr>
+      <w:r>
+        <w:t>Drucker</w:t>
+      </w:r>
+    </w:p>
+    <w:p/>
+    <w:p>
+      <w:r>
+        <w:t>– Systemkontextdiagramm</w:t>
+      </w:r>
+    </w:p>
+    <w:p>
+      <w:r>
+        <w:t>ToDo</w:t>
+      </w:r>
+    </w:p>
     <w:p/>
     <w:p>
       <w:pPr>
@@ -2824,15 +3249,7 @@
       <w:pStyle w:val="Fuzeile"/>
     </w:pPr>
     <w:r>
-      <w:t xml:space="preserve">F. </w:t>
-    </w:r>
-    <w:proofErr w:type="spellStart"/>
-    <w:r>
-      <w:t>Piacente</w:t>
-    </w:r>
-    <w:proofErr w:type="spellEnd"/>
-    <w:r>
-      <w:t>, N. Hässig, M. Kaufmann</w:t>
+      <w:t>F. Piacente, N. Hässig, M. Kaufmann</w:t>
     </w:r>
     <w:r>
       <w:ptab w:relativeTo="margin" w:alignment="center" w:leader="none"/>
@@ -2900,13 +3317,8 @@
       <w:t xml:space="preserve">Projektarbeit </w:t>
     </w:r>
     <w:r>
-      <w:t xml:space="preserve">Software Engineering 1: </w:t>
+      <w:t>Software Engineering 1: SwissQr</w:t>
     </w:r>
-    <w:proofErr w:type="spellStart"/>
-    <w:r>
-      <w:t>SwissQr</w:t>
-    </w:r>
-    <w:proofErr w:type="spellEnd"/>
   </w:p>
   <w:p>
     <w:pPr>
@@ -3161,6 +3573,178 @@
     </w:lvl>
   </w:abstractNum>
   <w:abstractNum w:abstractNumId="2" w15:restartNumberingAfterBreak="0">
+    <w:nsid w:val="0EDF43C9"/>
+    <w:multiLevelType w:val="hybridMultilevel"/>
+    <w:tmpl w:val="5B5AE2BC"/>
+    <w:lvl w:ilvl="0" w:tplc="0807000F">
+      <w:start w:val="1"/>
+      <w:numFmt w:val="decimal"/>
+      <w:lvlText w:val="%1."/>
+      <w:lvlJc w:val="left"/>
+      <w:pPr>
+        <w:ind w:left="720" w:hanging="360"/>
+      </w:pPr>
+    </w:lvl>
+    <w:lvl w:ilvl="1" w:tplc="08070019" w:tentative="1">
+      <w:start w:val="1"/>
+      <w:numFmt w:val="lowerLetter"/>
+      <w:lvlText w:val="%2."/>
+      <w:lvlJc w:val="left"/>
+      <w:pPr>
+        <w:ind w:left="1440" w:hanging="360"/>
+      </w:pPr>
+    </w:lvl>
+    <w:lvl w:ilvl="2" w:tplc="0807001B" w:tentative="1">
+      <w:start w:val="1"/>
+      <w:numFmt w:val="lowerRoman"/>
+      <w:lvlText w:val="%3."/>
+      <w:lvlJc w:val="right"/>
+      <w:pPr>
+        <w:ind w:left="2160" w:hanging="180"/>
+      </w:pPr>
+    </w:lvl>
+    <w:lvl w:ilvl="3" w:tplc="0807000F" w:tentative="1">
+      <w:start w:val="1"/>
+      <w:numFmt w:val="decimal"/>
+      <w:lvlText w:val="%4."/>
+      <w:lvlJc w:val="left"/>
+      <w:pPr>
+        <w:ind w:left="2880" w:hanging="360"/>
+      </w:pPr>
+    </w:lvl>
+    <w:lvl w:ilvl="4" w:tplc="08070019" w:tentative="1">
+      <w:start w:val="1"/>
+      <w:numFmt w:val="lowerLetter"/>
+      <w:lvlText w:val="%5."/>
+      <w:lvlJc w:val="left"/>
+      <w:pPr>
+        <w:ind w:left="3600" w:hanging="360"/>
+      </w:pPr>
+    </w:lvl>
+    <w:lvl w:ilvl="5" w:tplc="0807001B" w:tentative="1">
+      <w:start w:val="1"/>
+      <w:numFmt w:val="lowerRoman"/>
+      <w:lvlText w:val="%6."/>
+      <w:lvlJc w:val="right"/>
+      <w:pPr>
+        <w:ind w:left="4320" w:hanging="180"/>
+      </w:pPr>
+    </w:lvl>
+    <w:lvl w:ilvl="6" w:tplc="0807000F" w:tentative="1">
+      <w:start w:val="1"/>
+      <w:numFmt w:val="decimal"/>
+      <w:lvlText w:val="%7."/>
+      <w:lvlJc w:val="left"/>
+      <w:pPr>
+        <w:ind w:left="5040" w:hanging="360"/>
+      </w:pPr>
+    </w:lvl>
+    <w:lvl w:ilvl="7" w:tplc="08070019" w:tentative="1">
+      <w:start w:val="1"/>
+      <w:numFmt w:val="lowerLetter"/>
+      <w:lvlText w:val="%8."/>
+      <w:lvlJc w:val="left"/>
+      <w:pPr>
+        <w:ind w:left="5760" w:hanging="360"/>
+      </w:pPr>
+    </w:lvl>
+    <w:lvl w:ilvl="8" w:tplc="0807001B" w:tentative="1">
+      <w:start w:val="1"/>
+      <w:numFmt w:val="lowerRoman"/>
+      <w:lvlText w:val="%9."/>
+      <w:lvlJc w:val="right"/>
+      <w:pPr>
+        <w:ind w:left="6480" w:hanging="180"/>
+      </w:pPr>
+    </w:lvl>
+  </w:abstractNum>
+  <w:abstractNum w:abstractNumId="3" w15:restartNumberingAfterBreak="0">
+    <w:nsid w:val="5AD44F52"/>
+    <w:multiLevelType w:val="hybridMultilevel"/>
+    <w:tmpl w:val="8BB66B38"/>
+    <w:lvl w:ilvl="0" w:tplc="0807000F">
+      <w:start w:val="1"/>
+      <w:numFmt w:val="decimal"/>
+      <w:lvlText w:val="%1."/>
+      <w:lvlJc w:val="left"/>
+      <w:pPr>
+        <w:ind w:left="720" w:hanging="360"/>
+      </w:pPr>
+    </w:lvl>
+    <w:lvl w:ilvl="1" w:tplc="08070019" w:tentative="1">
+      <w:start w:val="1"/>
+      <w:numFmt w:val="lowerLetter"/>
+      <w:lvlText w:val="%2."/>
+      <w:lvlJc w:val="left"/>
+      <w:pPr>
+        <w:ind w:left="1440" w:hanging="360"/>
+      </w:pPr>
+    </w:lvl>
+    <w:lvl w:ilvl="2" w:tplc="0807001B" w:tentative="1">
+      <w:start w:val="1"/>
+      <w:numFmt w:val="lowerRoman"/>
+      <w:lvlText w:val="%3."/>
+      <w:lvlJc w:val="right"/>
+      <w:pPr>
+        <w:ind w:left="2160" w:hanging="180"/>
+      </w:pPr>
+    </w:lvl>
+    <w:lvl w:ilvl="3" w:tplc="0807000F" w:tentative="1">
+      <w:start w:val="1"/>
+      <w:numFmt w:val="decimal"/>
+      <w:lvlText w:val="%4."/>
+      <w:lvlJc w:val="left"/>
+      <w:pPr>
+        <w:ind w:left="2880" w:hanging="360"/>
+      </w:pPr>
+    </w:lvl>
+    <w:lvl w:ilvl="4" w:tplc="08070019" w:tentative="1">
+      <w:start w:val="1"/>
+      <w:numFmt w:val="lowerLetter"/>
+      <w:lvlText w:val="%5."/>
+      <w:lvlJc w:val="left"/>
+      <w:pPr>
+        <w:ind w:left="3600" w:hanging="360"/>
+      </w:pPr>
+    </w:lvl>
+    <w:lvl w:ilvl="5" w:tplc="0807001B" w:tentative="1">
+      <w:start w:val="1"/>
+      <w:numFmt w:val="lowerRoman"/>
+      <w:lvlText w:val="%6."/>
+      <w:lvlJc w:val="right"/>
+      <w:pPr>
+        <w:ind w:left="4320" w:hanging="180"/>
+      </w:pPr>
+    </w:lvl>
+    <w:lvl w:ilvl="6" w:tplc="0807000F" w:tentative="1">
+      <w:start w:val="1"/>
+      <w:numFmt w:val="decimal"/>
+      <w:lvlText w:val="%7."/>
+      <w:lvlJc w:val="left"/>
+      <w:pPr>
+        <w:ind w:left="5040" w:hanging="360"/>
+      </w:pPr>
+    </w:lvl>
+    <w:lvl w:ilvl="7" w:tplc="08070019" w:tentative="1">
+      <w:start w:val="1"/>
+      <w:numFmt w:val="lowerLetter"/>
+      <w:lvlText w:val="%8."/>
+      <w:lvlJc w:val="left"/>
+      <w:pPr>
+        <w:ind w:left="5760" w:hanging="360"/>
+      </w:pPr>
+    </w:lvl>
+    <w:lvl w:ilvl="8" w:tplc="0807001B" w:tentative="1">
+      <w:start w:val="1"/>
+      <w:numFmt w:val="lowerRoman"/>
+      <w:lvlText w:val="%9."/>
+      <w:lvlJc w:val="right"/>
+      <w:pPr>
+        <w:ind w:left="6480" w:hanging="180"/>
+      </w:pPr>
+    </w:lvl>
+  </w:abstractNum>
+  <w:abstractNum w:abstractNumId="4" w15:restartNumberingAfterBreak="0">
     <w:nsid w:val="71127E50"/>
     <w:multiLevelType w:val="multilevel"/>
     <w:tmpl w:val="37BEFF12"/>
@@ -3273,7 +3857,7 @@
       </w:rPr>
     </w:lvl>
   </w:abstractNum>
-  <w:abstractNum w:abstractNumId="3" w15:restartNumberingAfterBreak="0">
+  <w:abstractNum w:abstractNumId="5" w15:restartNumberingAfterBreak="0">
     <w:nsid w:val="73224281"/>
     <w:multiLevelType w:val="hybridMultilevel"/>
     <w:tmpl w:val="491C034C"/>
@@ -3385,17 +3969,112 @@
       </w:rPr>
     </w:lvl>
   </w:abstractNum>
+  <w:abstractNum w:abstractNumId="6" w15:restartNumberingAfterBreak="0">
+    <w:nsid w:val="745E1E23"/>
+    <w:multiLevelType w:val="hybridMultilevel"/>
+    <w:tmpl w:val="96EC6C22"/>
+    <w:lvl w:ilvl="0" w:tplc="0807000F">
+      <w:start w:val="1"/>
+      <w:numFmt w:val="decimal"/>
+      <w:lvlText w:val="%1."/>
+      <w:lvlJc w:val="left"/>
+      <w:pPr>
+        <w:ind w:left="720" w:hanging="360"/>
+      </w:pPr>
+    </w:lvl>
+    <w:lvl w:ilvl="1" w:tplc="08070019" w:tentative="1">
+      <w:start w:val="1"/>
+      <w:numFmt w:val="lowerLetter"/>
+      <w:lvlText w:val="%2."/>
+      <w:lvlJc w:val="left"/>
+      <w:pPr>
+        <w:ind w:left="1440" w:hanging="360"/>
+      </w:pPr>
+    </w:lvl>
+    <w:lvl w:ilvl="2" w:tplc="0807001B" w:tentative="1">
+      <w:start w:val="1"/>
+      <w:numFmt w:val="lowerRoman"/>
+      <w:lvlText w:val="%3."/>
+      <w:lvlJc w:val="right"/>
+      <w:pPr>
+        <w:ind w:left="2160" w:hanging="180"/>
+      </w:pPr>
+    </w:lvl>
+    <w:lvl w:ilvl="3" w:tplc="0807000F" w:tentative="1">
+      <w:start w:val="1"/>
+      <w:numFmt w:val="decimal"/>
+      <w:lvlText w:val="%4."/>
+      <w:lvlJc w:val="left"/>
+      <w:pPr>
+        <w:ind w:left="2880" w:hanging="360"/>
+      </w:pPr>
+    </w:lvl>
+    <w:lvl w:ilvl="4" w:tplc="08070019" w:tentative="1">
+      <w:start w:val="1"/>
+      <w:numFmt w:val="lowerLetter"/>
+      <w:lvlText w:val="%5."/>
+      <w:lvlJc w:val="left"/>
+      <w:pPr>
+        <w:ind w:left="3600" w:hanging="360"/>
+      </w:pPr>
+    </w:lvl>
+    <w:lvl w:ilvl="5" w:tplc="0807001B" w:tentative="1">
+      <w:start w:val="1"/>
+      <w:numFmt w:val="lowerRoman"/>
+      <w:lvlText w:val="%6."/>
+      <w:lvlJc w:val="right"/>
+      <w:pPr>
+        <w:ind w:left="4320" w:hanging="180"/>
+      </w:pPr>
+    </w:lvl>
+    <w:lvl w:ilvl="6" w:tplc="0807000F" w:tentative="1">
+      <w:start w:val="1"/>
+      <w:numFmt w:val="decimal"/>
+      <w:lvlText w:val="%7."/>
+      <w:lvlJc w:val="left"/>
+      <w:pPr>
+        <w:ind w:left="5040" w:hanging="360"/>
+      </w:pPr>
+    </w:lvl>
+    <w:lvl w:ilvl="7" w:tplc="08070019" w:tentative="1">
+      <w:start w:val="1"/>
+      <w:numFmt w:val="lowerLetter"/>
+      <w:lvlText w:val="%8."/>
+      <w:lvlJc w:val="left"/>
+      <w:pPr>
+        <w:ind w:left="5760" w:hanging="360"/>
+      </w:pPr>
+    </w:lvl>
+    <w:lvl w:ilvl="8" w:tplc="0807001B" w:tentative="1">
+      <w:start w:val="1"/>
+      <w:numFmt w:val="lowerRoman"/>
+      <w:lvlText w:val="%9."/>
+      <w:lvlJc w:val="right"/>
+      <w:pPr>
+        <w:ind w:left="6480" w:hanging="180"/>
+      </w:pPr>
+    </w:lvl>
+  </w:abstractNum>
   <w:num w:numId="1">
-    <w:abstractNumId w:val="3"/>
+    <w:abstractNumId w:val="5"/>
   </w:num>
   <w:num w:numId="2">
     <w:abstractNumId w:val="0"/>
   </w:num>
   <w:num w:numId="3">
-    <w:abstractNumId w:val="2"/>
+    <w:abstractNumId w:val="4"/>
   </w:num>
   <w:num w:numId="4">
     <w:abstractNumId w:val="1"/>
+  </w:num>
+  <w:num w:numId="5">
+    <w:abstractNumId w:val="6"/>
+  </w:num>
+  <w:num w:numId="6">
+    <w:abstractNumId w:val="2"/>
+  </w:num>
+  <w:num w:numId="7">
+    <w:abstractNumId w:val="3"/>
   </w:num>
 </w:numbering>
 </file>

</xml_diff>

<commit_message>
Doing Task 1; 1.1, 1.2 and 1.3
</commit_message>
<xml_diff>
--- a/Documentation/ProjectWork.docx
+++ b/Documentation/ProjectWork.docx
@@ -770,6 +770,7 @@
                                 <w:lang w:val="de-CH"/>
                               </w:rPr>
                             </w:pPr>
+                            <w:proofErr w:type="spellStart"/>
                             <w:r>
                               <w:rPr>
                                 <w:rFonts w:ascii="Arial" w:hAnsi="Arial" w:cs="Arial"/>
@@ -777,7 +778,17 @@
                                 <w:sz w:val="72"/>
                                 <w:lang w:val="de-CH"/>
                               </w:rPr>
-                              <w:t>SwissQR Debitor</w:t>
+                              <w:t>SwissQR</w:t>
+                            </w:r>
+                            <w:proofErr w:type="spellEnd"/>
+                            <w:r>
+                              <w:rPr>
+                                <w:rFonts w:ascii="Arial" w:hAnsi="Arial" w:cs="Arial"/>
+                                <w:color w:val="A0A0A0"/>
+                                <w:sz w:val="72"/>
+                                <w:lang w:val="de-CH"/>
+                              </w:rPr>
+                              <w:t xml:space="preserve"> Debitor</w:t>
                             </w:r>
                           </w:p>
                         </w:txbxContent>
@@ -836,6 +847,7 @@
                           <w:lang w:val="de-CH"/>
                         </w:rPr>
                       </w:pPr>
+                      <w:proofErr w:type="spellStart"/>
                       <w:r>
                         <w:rPr>
                           <w:rFonts w:ascii="Arial" w:hAnsi="Arial" w:cs="Arial"/>
@@ -843,7 +855,17 @@
                           <w:sz w:val="72"/>
                           <w:lang w:val="de-CH"/>
                         </w:rPr>
-                        <w:t>SwissQR Debitor</w:t>
+                        <w:t>SwissQR</w:t>
+                      </w:r>
+                      <w:proofErr w:type="spellEnd"/>
+                      <w:r>
+                        <w:rPr>
+                          <w:rFonts w:ascii="Arial" w:hAnsi="Arial" w:cs="Arial"/>
+                          <w:color w:val="A0A0A0"/>
+                          <w:sz w:val="72"/>
+                          <w:lang w:val="de-CH"/>
+                        </w:rPr>
+                        <w:t xml:space="preserve"> Debitor</w:t>
                       </w:r>
                     </w:p>
                   </w:txbxContent>
@@ -1043,8 +1065,20 @@
           <w:szCs w:val="32"/>
           <w:lang w:val="it-IT" w:eastAsia="de-CH"/>
         </w:rPr>
-        <w:t>Nicolas Hässig</w:t>
-      </w:r>
+        <w:t xml:space="preserve">Nicolas </w:t>
+      </w:r>
+      <w:proofErr w:type="spellStart"/>
+      <w:r>
+        <w:rPr>
+          <w:rFonts w:ascii="Arial" w:eastAsia="Times New Roman" w:hAnsi="Arial" w:cs="Times New Roman"/>
+          <w:b/>
+          <w:sz w:val="32"/>
+          <w:szCs w:val="32"/>
+          <w:lang w:val="it-IT" w:eastAsia="de-CH"/>
+        </w:rPr>
+        <w:t>Hässig</w:t>
+      </w:r>
+      <w:proofErr w:type="spellEnd"/>
     </w:p>
     <w:p>
       <w:pPr>
@@ -1148,8 +1182,21 @@
           <w:szCs w:val="24"/>
           <w:lang w:val="it-IT" w:eastAsia="de-CH"/>
         </w:rPr>
-        <w:t>TS TSI 1909 A 03 SoE</w:t>
-      </w:r>
+        <w:t xml:space="preserve">TS TSI 1909 A 03 </w:t>
+      </w:r>
+      <w:proofErr w:type="spellStart"/>
+      <w:r>
+        <w:rPr>
+          <w:rFonts w:ascii="Arial" w:eastAsia="Times New Roman" w:hAnsi="Arial" w:cs="Times New Roman"/>
+          <w:b/>
+          <w:bCs/>
+          <w:sz w:val="20"/>
+          <w:szCs w:val="24"/>
+          <w:lang w:val="it-IT" w:eastAsia="de-CH"/>
+        </w:rPr>
+        <w:t>SoE</w:t>
+      </w:r>
+      <w:proofErr w:type="spellEnd"/>
     </w:p>
     <w:p>
       <w:pPr>
@@ -2382,7 +2429,23 @@
     <w:p/>
     <w:p>
       <w:r>
-        <w:t xml:space="preserve">Als Projekt Thema wurde das Erstellen von SwissQR-Codes aus Debitorenrechnungsinformationen gewählt. Der SwissQR-Code, welcher am 30.Juni 2020 eingeführt wurde, wird bis im Jahr 2022 die bestehenden «Orangen» ESR Einzahlungsscheine ablösen, weshalb das gewählte Thema eine tatsächliche Aktualität bedient. </w:t>
+        <w:t xml:space="preserve">Als Projekt Thema wurde das Erstellen von </w:t>
+      </w:r>
+      <w:proofErr w:type="spellStart"/>
+      <w:r>
+        <w:t>SwissQR</w:t>
+      </w:r>
+      <w:proofErr w:type="spellEnd"/>
+      <w:r>
+        <w:t xml:space="preserve">-Codes aus Debitorenrechnungsinformationen gewählt. Der </w:t>
+      </w:r>
+      <w:proofErr w:type="spellStart"/>
+      <w:r>
+        <w:t>SwissQR</w:t>
+      </w:r>
+      <w:proofErr w:type="spellEnd"/>
+      <w:r>
+        <w:t xml:space="preserve">-Code, welcher am 30.Juni 2020 eingeführt wurde, wird bis im Jahr 2022 die bestehenden «Orangen» ESR Einzahlungsscheine ablösen, weshalb das gewählte Thema eine tatsächliche Aktualität bedient. </w:t>
       </w:r>
     </w:p>
     <w:p>
@@ -2463,6 +2526,242 @@
     </w:p>
     <w:p/>
     <w:p>
+      <w:r>
+        <w:t>Folgende Richtlinien sind festgelegt:</w:t>
+      </w:r>
+    </w:p>
+    <w:p/>
+    <w:tbl>
+      <w:tblPr>
+        <w:tblStyle w:val="Gitternetztabelle6farbig"/>
+        <w:tblW w:w="0" w:type="auto"/>
+        <w:tblLook w:val="04A0" w:firstRow="1" w:lastRow="0" w:firstColumn="1" w:lastColumn="0" w:noHBand="0" w:noVBand="1"/>
+      </w:tblPr>
+      <w:tblGrid>
+        <w:gridCol w:w="1980"/>
+        <w:gridCol w:w="7082"/>
+      </w:tblGrid>
+      <w:tr>
+        <w:trPr>
+          <w:cnfStyle w:val="100000000000" w:firstRow="1" w:lastRow="0" w:firstColumn="0" w:lastColumn="0" w:oddVBand="0" w:evenVBand="0" w:oddHBand="0" w:evenHBand="0" w:firstRowFirstColumn="0" w:firstRowLastColumn="0" w:lastRowFirstColumn="0" w:lastRowLastColumn="0"/>
+        </w:trPr>
+        <w:tc>
+          <w:tcPr>
+            <w:cnfStyle w:val="001000000000" w:firstRow="0" w:lastRow="0" w:firstColumn="1" w:lastColumn="0" w:oddVBand="0" w:evenVBand="0" w:oddHBand="0" w:evenHBand="0" w:firstRowFirstColumn="0" w:firstRowLastColumn="0" w:lastRowFirstColumn="0" w:lastRowLastColumn="0"/>
+            <w:tcW w:w="1980" w:type="dxa"/>
+          </w:tcPr>
+          <w:p>
+            <w:pPr>
+              <w:rPr>
+                <w:b w:val="0"/>
+                <w:bCs w:val="0"/>
+              </w:rPr>
+            </w:pPr>
+            <w:r>
+              <w:rPr>
+                <w:b w:val="0"/>
+                <w:bCs w:val="0"/>
+              </w:rPr>
+              <w:t>Ordnernamen</w:t>
+            </w:r>
+          </w:p>
+        </w:tc>
+        <w:tc>
+          <w:tcPr>
+            <w:tcW w:w="7082" w:type="dxa"/>
+          </w:tcPr>
+          <w:p>
+            <w:pPr>
+              <w:cnfStyle w:val="100000000000" w:firstRow="1" w:lastRow="0" w:firstColumn="0" w:lastColumn="0" w:oddVBand="0" w:evenVBand="0" w:oddHBand="0" w:evenHBand="0" w:firstRowFirstColumn="0" w:firstRowLastColumn="0" w:lastRowFirstColumn="0" w:lastRowLastColumn="0"/>
+              <w:rPr>
+                <w:b w:val="0"/>
+                <w:bCs w:val="0"/>
+              </w:rPr>
+            </w:pPr>
+            <w:r>
+              <w:rPr>
+                <w:b w:val="0"/>
+                <w:bCs w:val="0"/>
+              </w:rPr>
+              <w:t>Für Ordnernamen sind sprechende englische Bezeichnungen zu vergeben und in Camel-Case zu schreiben (Bsp. «</w:t>
+            </w:r>
+            <w:proofErr w:type="spellStart"/>
+            <w:r>
+              <w:rPr>
+                <w:b w:val="0"/>
+                <w:bCs w:val="0"/>
+              </w:rPr>
+              <w:t>ProjectDocumentation</w:t>
+            </w:r>
+            <w:proofErr w:type="spellEnd"/>
+            <w:r>
+              <w:rPr>
+                <w:b w:val="0"/>
+                <w:bCs w:val="0"/>
+              </w:rPr>
+              <w:t>»)</w:t>
+            </w:r>
+          </w:p>
+        </w:tc>
+      </w:tr>
+      <w:tr>
+        <w:trPr>
+          <w:cnfStyle w:val="000000100000" w:firstRow="0" w:lastRow="0" w:firstColumn="0" w:lastColumn="0" w:oddVBand="0" w:evenVBand="0" w:oddHBand="1" w:evenHBand="0" w:firstRowFirstColumn="0" w:firstRowLastColumn="0" w:lastRowFirstColumn="0" w:lastRowLastColumn="0"/>
+        </w:trPr>
+        <w:tc>
+          <w:tcPr>
+            <w:cnfStyle w:val="001000000000" w:firstRow="0" w:lastRow="0" w:firstColumn="1" w:lastColumn="0" w:oddVBand="0" w:evenVBand="0" w:oddHBand="0" w:evenHBand="0" w:firstRowFirstColumn="0" w:firstRowLastColumn="0" w:lastRowFirstColumn="0" w:lastRowLastColumn="0"/>
+            <w:tcW w:w="1980" w:type="dxa"/>
+          </w:tcPr>
+          <w:p>
+            <w:pPr>
+              <w:rPr>
+                <w:b w:val="0"/>
+                <w:bCs w:val="0"/>
+              </w:rPr>
+            </w:pPr>
+            <w:r>
+              <w:rPr>
+                <w:b w:val="0"/>
+                <w:bCs w:val="0"/>
+              </w:rPr>
+              <w:t>Dateinamen</w:t>
+            </w:r>
+          </w:p>
+        </w:tc>
+        <w:tc>
+          <w:tcPr>
+            <w:tcW w:w="7082" w:type="dxa"/>
+          </w:tcPr>
+          <w:p>
+            <w:pPr>
+              <w:keepNext/>
+              <w:cnfStyle w:val="000000100000" w:firstRow="0" w:lastRow="0" w:firstColumn="0" w:lastColumn="0" w:oddVBand="0" w:evenVBand="0" w:oddHBand="1" w:evenHBand="0" w:firstRowFirstColumn="0" w:firstRowLastColumn="0" w:lastRowFirstColumn="0" w:lastRowLastColumn="0"/>
+            </w:pPr>
+            <w:r>
+              <w:t>Als Dateinamen</w:t>
+            </w:r>
+            <w:r>
+              <w:t xml:space="preserve"> sind sprechende englische Bezeichnungen zu vergeben und in Camel-Case zu schreiben (Bsp. «</w:t>
+            </w:r>
+            <w:r>
+              <w:t>TaskOnePresentation.pptx</w:t>
+            </w:r>
+            <w:r>
+              <w:t>»)</w:t>
+            </w:r>
+          </w:p>
+        </w:tc>
+      </w:tr>
+      <w:tr>
+        <w:tc>
+          <w:tcPr>
+            <w:cnfStyle w:val="001000000000" w:firstRow="0" w:lastRow="0" w:firstColumn="1" w:lastColumn="0" w:oddVBand="0" w:evenVBand="0" w:oddHBand="0" w:evenHBand="0" w:firstRowFirstColumn="0" w:firstRowLastColumn="0" w:lastRowFirstColumn="0" w:lastRowLastColumn="0"/>
+            <w:tcW w:w="1980" w:type="dxa"/>
+          </w:tcPr>
+          <w:p>
+            <w:pPr>
+              <w:rPr>
+                <w:b w:val="0"/>
+                <w:bCs w:val="0"/>
+              </w:rPr>
+            </w:pPr>
+            <w:proofErr w:type="spellStart"/>
+            <w:r>
+              <w:rPr>
+                <w:b w:val="0"/>
+                <w:bCs w:val="0"/>
+              </w:rPr>
+              <w:t>Codingstyle</w:t>
+            </w:r>
+            <w:proofErr w:type="spellEnd"/>
+            <w:r>
+              <w:rPr>
+                <w:b w:val="0"/>
+                <w:bCs w:val="0"/>
+              </w:rPr>
+              <w:t xml:space="preserve"> (Java)</w:t>
+            </w:r>
+          </w:p>
+        </w:tc>
+        <w:tc>
+          <w:tcPr>
+            <w:tcW w:w="7082" w:type="dxa"/>
+          </w:tcPr>
+          <w:p>
+            <w:pPr>
+              <w:keepNext/>
+              <w:cnfStyle w:val="000000000000" w:firstRow="0" w:lastRow="0" w:firstColumn="0" w:lastColumn="0" w:oddVBand="0" w:evenVBand="0" w:oddHBand="0" w:evenHBand="0" w:firstRowFirstColumn="0" w:firstRowLastColumn="0" w:lastRowFirstColumn="0" w:lastRowLastColumn="0"/>
+            </w:pPr>
+            <w:r>
+              <w:t xml:space="preserve">Als Java Coding Styleguide wird die Google Java Style Guide verwendet. Wir behalten es uns zu diesem Zeitpunkt offen, </w:t>
+            </w:r>
+            <w:proofErr w:type="gramStart"/>
+            <w:r>
+              <w:t>diese</w:t>
+            </w:r>
+            <w:proofErr w:type="gramEnd"/>
+            <w:r>
+              <w:t xml:space="preserve"> um eigene Richtlinien zu erweitern. Anbei der Link zu der Styleguide: </w:t>
+            </w:r>
+            <w:hyperlink r:id="rId9" w:history="1">
+              <w:r>
+                <w:rPr>
+                  <w:rStyle w:val="Hyperlink"/>
+                </w:rPr>
+                <w:t>https://google.github.io/styleguide/javaguide.html</w:t>
+              </w:r>
+            </w:hyperlink>
+            <w:r>
+              <w:t>.</w:t>
+            </w:r>
+          </w:p>
+        </w:tc>
+      </w:tr>
+    </w:tbl>
+    <w:p>
+      <w:pPr>
+        <w:pStyle w:val="Beschriftung"/>
+      </w:pPr>
+      <w:r>
+        <w:t xml:space="preserve">Tabelle </w:t>
+      </w:r>
+      <w:fldSimple w:instr=" SEQ Tabelle \* ARABIC ">
+        <w:r>
+          <w:rPr>
+            <w:noProof/>
+          </w:rPr>
+          <w:t>1</w:t>
+        </w:r>
+      </w:fldSimple>
+      <w:r>
+        <w:t xml:space="preserve"> Richtlinien und Schreibweisen</w:t>
+      </w:r>
+    </w:p>
+    <w:p>
+      <w:pPr>
+        <w:spacing w:after="160"/>
+      </w:pPr>
+    </w:p>
+    <w:p>
+      <w:pPr>
+        <w:spacing w:after="160"/>
+      </w:pPr>
+    </w:p>
+    <w:p>
+      <w:pPr>
+        <w:spacing w:after="160"/>
+      </w:pPr>
+    </w:p>
+    <w:p>
+      <w:pPr>
+        <w:spacing w:after="160"/>
+      </w:pPr>
+      <w:r>
+        <w:br w:type="page"/>
+      </w:r>
+    </w:p>
+    <w:p>
       <w:pPr>
         <w:pStyle w:val="berschrift2"/>
         <w:numPr>
@@ -2472,6 +2771,7 @@
       </w:pPr>
       <w:bookmarkStart w:id="3" w:name="_Toc52617222"/>
       <w:r>
+        <w:lastRenderedPageBreak/>
         <w:t>Aufbau der Ordnerstruktur</w:t>
       </w:r>
       <w:bookmarkEnd w:id="3"/>
@@ -2483,6 +2783,172 @@
       </w:r>
     </w:p>
     <w:p/>
+    <w:p>
+      <w:r>
+        <w:t xml:space="preserve">Das Projekt wurde mit folgender Ordnerstruktur </w:t>
+      </w:r>
+      <w:r>
+        <w:t>initiiert</w:t>
+      </w:r>
+      <w:r>
+        <w:t>:</w:t>
+      </w:r>
+    </w:p>
+    <w:p/>
+    <w:p>
+      <w:pPr>
+        <w:pStyle w:val="Listenabsatz"/>
+        <w:numPr>
+          <w:ilvl w:val="0"/>
+          <w:numId w:val="8"/>
+        </w:numPr>
+      </w:pPr>
+      <w:r>
+        <w:t>Root</w:t>
+      </w:r>
+    </w:p>
+    <w:p>
+      <w:pPr>
+        <w:pStyle w:val="Listenabsatz"/>
+        <w:numPr>
+          <w:ilvl w:val="1"/>
+          <w:numId w:val="8"/>
+        </w:numPr>
+      </w:pPr>
+      <w:proofErr w:type="spellStart"/>
+      <w:r>
+        <w:t>Documentation</w:t>
+      </w:r>
+      <w:proofErr w:type="spellEnd"/>
+    </w:p>
+    <w:p>
+      <w:pPr>
+        <w:pStyle w:val="Listenabsatz"/>
+        <w:numPr>
+          <w:ilvl w:val="2"/>
+          <w:numId w:val="8"/>
+        </w:numPr>
+      </w:pPr>
+      <w:proofErr w:type="spellStart"/>
+      <w:r>
+        <w:t>Documents</w:t>
+      </w:r>
+      <w:proofErr w:type="spellEnd"/>
+    </w:p>
+    <w:p>
+      <w:pPr>
+        <w:pStyle w:val="Listenabsatz"/>
+        <w:numPr>
+          <w:ilvl w:val="2"/>
+          <w:numId w:val="8"/>
+        </w:numPr>
+      </w:pPr>
+      <w:proofErr w:type="spellStart"/>
+      <w:r>
+        <w:t>Presentations</w:t>
+      </w:r>
+      <w:proofErr w:type="spellEnd"/>
+    </w:p>
+    <w:p>
+      <w:pPr>
+        <w:pStyle w:val="Listenabsatz"/>
+        <w:numPr>
+          <w:ilvl w:val="2"/>
+          <w:numId w:val="8"/>
+        </w:numPr>
+      </w:pPr>
+      <w:proofErr w:type="spellStart"/>
+      <w:r>
+        <w:t>ProjectOrganisation</w:t>
+      </w:r>
+      <w:proofErr w:type="spellEnd"/>
+    </w:p>
+    <w:p>
+      <w:pPr>
+        <w:pStyle w:val="Listenabsatz"/>
+        <w:numPr>
+          <w:ilvl w:val="1"/>
+          <w:numId w:val="8"/>
+        </w:numPr>
+      </w:pPr>
+      <w:r>
+        <w:t>Project</w:t>
+      </w:r>
+    </w:p>
+    <w:p/>
+    <w:p>
+      <w:r>
+        <w:t>Im Ordner «</w:t>
+      </w:r>
+      <w:proofErr w:type="spellStart"/>
+      <w:r>
+        <w:t>Documentation</w:t>
+      </w:r>
+      <w:proofErr w:type="spellEnd"/>
+      <w:r>
+        <w:t>» werden sämtliche Dateien zum/um den Projektaufbau und Dokumentation abgelegt. Im Unterordner «</w:t>
+      </w:r>
+      <w:proofErr w:type="spellStart"/>
+      <w:r>
+        <w:t>Documents</w:t>
+      </w:r>
+      <w:proofErr w:type="spellEnd"/>
+      <w:r>
+        <w:t xml:space="preserve">» sind zudem externe </w:t>
+      </w:r>
+      <w:r>
+        <w:t>Dokumente</w:t>
+      </w:r>
+      <w:r>
+        <w:t xml:space="preserve">, wie zum Beispiel Richtlinien zum </w:t>
+      </w:r>
+      <w:proofErr w:type="spellStart"/>
+      <w:r>
+        <w:t>SwissQR</w:t>
+      </w:r>
+      <w:proofErr w:type="spellEnd"/>
+      <w:r>
+        <w:t xml:space="preserve"> Code enthalten. Im </w:t>
+      </w:r>
+      <w:proofErr w:type="spellStart"/>
+      <w:r>
+        <w:t>Presentationsordner</w:t>
+      </w:r>
+      <w:proofErr w:type="spellEnd"/>
+      <w:r>
+        <w:t xml:space="preserve"> werden die zu haltenden Präsentationen </w:t>
+      </w:r>
+      <w:proofErr w:type="spellStart"/>
+      <w:r>
+        <w:t>gesamelt</w:t>
+      </w:r>
+      <w:proofErr w:type="spellEnd"/>
+      <w:r>
+        <w:t xml:space="preserve"> und der Ordner </w:t>
+      </w:r>
+      <w:proofErr w:type="spellStart"/>
+      <w:r>
+        <w:t>ProjectOrganisation</w:t>
+      </w:r>
+      <w:proofErr w:type="spellEnd"/>
+      <w:r>
+        <w:t xml:space="preserve"> ist als Sammelbecken für planerische Aspekte des Projekts gedacht.</w:t>
+      </w:r>
+    </w:p>
+    <w:p/>
+    <w:p>
+      <w:r>
+        <w:t>Der Project Ordner wird die komplette Java Solution enthalten und ist momentan bis auf ein Test Java Projekt leer.</w:t>
+      </w:r>
+    </w:p>
+    <w:p>
+      <w:pPr>
+        <w:spacing w:after="160"/>
+      </w:pPr>
+      <w:r>
+        <w:br w:type="page"/>
+      </w:r>
+    </w:p>
     <w:p>
       <w:pPr>
         <w:pStyle w:val="berschrift2"/>
@@ -2493,6 +2959,7 @@
       </w:pPr>
       <w:bookmarkStart w:id="4" w:name="_Toc52617223"/>
       <w:r>
+        <w:lastRenderedPageBreak/>
         <w:t>Eingesetzte Entwicklungssoftware</w:t>
       </w:r>
       <w:bookmarkEnd w:id="4"/>
@@ -2501,6 +2968,456 @@
     <w:p>
       <w:r>
         <w:t xml:space="preserve">Sämtliche Software, welche für die </w:t>
+      </w:r>
+      <w:r>
+        <w:t>Bearbeitung</w:t>
+      </w:r>
+      <w:r>
+        <w:t xml:space="preserve"> des Projektes verwendet wird, ist an dieser Stelle aufgelistet und kurz beschrieben. </w:t>
+      </w:r>
+    </w:p>
+    <w:p/>
+    <w:p>
+      <w:pPr>
+        <w:rPr>
+          <w:b/>
+          <w:bCs/>
+        </w:rPr>
+      </w:pPr>
+      <w:r>
+        <w:rPr>
+          <w:b/>
+          <w:bCs/>
+        </w:rPr>
+        <w:t>Entwicklungssoftware:</w:t>
+      </w:r>
+    </w:p>
+    <w:tbl>
+      <w:tblPr>
+        <w:tblStyle w:val="Gitternetztabelle6farbig"/>
+        <w:tblW w:w="0" w:type="auto"/>
+        <w:tblLook w:val="04A0" w:firstRow="1" w:lastRow="0" w:firstColumn="1" w:lastColumn="0" w:noHBand="0" w:noVBand="1"/>
+      </w:tblPr>
+      <w:tblGrid>
+        <w:gridCol w:w="4531"/>
+        <w:gridCol w:w="4531"/>
+      </w:tblGrid>
+      <w:tr>
+        <w:trPr>
+          <w:cnfStyle w:val="100000000000" w:firstRow="1" w:lastRow="0" w:firstColumn="0" w:lastColumn="0" w:oddVBand="0" w:evenVBand="0" w:oddHBand="0" w:evenHBand="0" w:firstRowFirstColumn="0" w:firstRowLastColumn="0" w:lastRowFirstColumn="0" w:lastRowLastColumn="0"/>
+        </w:trPr>
+        <w:tc>
+          <w:tcPr>
+            <w:cnfStyle w:val="001000000000" w:firstRow="0" w:lastRow="0" w:firstColumn="1" w:lastColumn="0" w:oddVBand="0" w:evenVBand="0" w:oddHBand="0" w:evenHBand="0" w:firstRowFirstColumn="0" w:firstRowLastColumn="0" w:lastRowFirstColumn="0" w:lastRowLastColumn="0"/>
+            <w:tcW w:w="4531" w:type="dxa"/>
+          </w:tcPr>
+          <w:p>
+            <w:pPr>
+              <w:rPr>
+                <w:b w:val="0"/>
+                <w:bCs w:val="0"/>
+              </w:rPr>
+            </w:pPr>
+            <w:proofErr w:type="spellStart"/>
+            <w:r>
+              <w:rPr>
+                <w:b w:val="0"/>
+                <w:bCs w:val="0"/>
+              </w:rPr>
+              <w:t>Eclipse</w:t>
+            </w:r>
+            <w:proofErr w:type="spellEnd"/>
+            <w:r>
+              <w:rPr>
+                <w:b w:val="0"/>
+                <w:bCs w:val="0"/>
+              </w:rPr>
+              <w:t xml:space="preserve"> IDE </w:t>
+            </w:r>
+            <w:proofErr w:type="spellStart"/>
+            <w:r>
+              <w:rPr>
+                <w:b w:val="0"/>
+                <w:bCs w:val="0"/>
+              </w:rPr>
+              <w:t>for</w:t>
+            </w:r>
+            <w:proofErr w:type="spellEnd"/>
+            <w:r>
+              <w:rPr>
+                <w:b w:val="0"/>
+                <w:bCs w:val="0"/>
+              </w:rPr>
+              <w:t xml:space="preserve"> Enterprise Java Developers</w:t>
+            </w:r>
+            <w:r>
+              <w:rPr>
+                <w:b w:val="0"/>
+                <w:bCs w:val="0"/>
+              </w:rPr>
+              <w:t xml:space="preserve"> (</w:t>
+            </w:r>
+            <w:r>
+              <w:rPr>
+                <w:b w:val="0"/>
+                <w:bCs w:val="0"/>
+              </w:rPr>
+              <w:t>Version: 2020-09 (4.17.0)</w:t>
+            </w:r>
+            <w:r>
+              <w:rPr>
+                <w:b w:val="0"/>
+                <w:bCs w:val="0"/>
+              </w:rPr>
+              <w:t>)</w:t>
+            </w:r>
+          </w:p>
+        </w:tc>
+        <w:tc>
+          <w:tcPr>
+            <w:tcW w:w="4531" w:type="dxa"/>
+          </w:tcPr>
+          <w:p>
+            <w:pPr>
+              <w:cnfStyle w:val="100000000000" w:firstRow="1" w:lastRow="0" w:firstColumn="0" w:lastColumn="0" w:oddVBand="0" w:evenVBand="0" w:oddHBand="0" w:evenHBand="0" w:firstRowFirstColumn="0" w:firstRowLastColumn="0" w:lastRowFirstColumn="0" w:lastRowLastColumn="0"/>
+              <w:rPr>
+                <w:b w:val="0"/>
+                <w:bCs w:val="0"/>
+              </w:rPr>
+            </w:pPr>
+            <w:proofErr w:type="spellStart"/>
+            <w:r>
+              <w:rPr>
+                <w:b w:val="0"/>
+                <w:bCs w:val="0"/>
+              </w:rPr>
+              <w:t>Entwicklungs</w:t>
+            </w:r>
+            <w:proofErr w:type="spellEnd"/>
+            <w:r>
+              <w:rPr>
+                <w:b w:val="0"/>
+                <w:bCs w:val="0"/>
+              </w:rPr>
+              <w:t xml:space="preserve"> IDE für die Bearbeitung und Kompilierung des JAVA Codes</w:t>
+            </w:r>
+          </w:p>
+        </w:tc>
+      </w:tr>
+      <w:tr>
+        <w:trPr>
+          <w:cnfStyle w:val="000000100000" w:firstRow="0" w:lastRow="0" w:firstColumn="0" w:lastColumn="0" w:oddVBand="0" w:evenVBand="0" w:oddHBand="1" w:evenHBand="0" w:firstRowFirstColumn="0" w:firstRowLastColumn="0" w:lastRowFirstColumn="0" w:lastRowLastColumn="0"/>
+        </w:trPr>
+        <w:tc>
+          <w:tcPr>
+            <w:cnfStyle w:val="001000000000" w:firstRow="0" w:lastRow="0" w:firstColumn="1" w:lastColumn="0" w:oddVBand="0" w:evenVBand="0" w:oddHBand="0" w:evenHBand="0" w:firstRowFirstColumn="0" w:firstRowLastColumn="0" w:lastRowFirstColumn="0" w:lastRowLastColumn="0"/>
+            <w:tcW w:w="4531" w:type="dxa"/>
+          </w:tcPr>
+          <w:p>
+            <w:pPr>
+              <w:rPr>
+                <w:b w:val="0"/>
+                <w:bCs w:val="0"/>
+              </w:rPr>
+            </w:pPr>
+            <w:proofErr w:type="spellStart"/>
+            <w:r>
+              <w:rPr>
+                <w:b w:val="0"/>
+                <w:bCs w:val="0"/>
+              </w:rPr>
+              <w:t>Github</w:t>
+            </w:r>
+            <w:proofErr w:type="spellEnd"/>
+            <w:r>
+              <w:rPr>
+                <w:b w:val="0"/>
+                <w:bCs w:val="0"/>
+              </w:rPr>
+              <w:t xml:space="preserve"> mit </w:t>
+            </w:r>
+            <w:proofErr w:type="spellStart"/>
+            <w:r>
+              <w:rPr>
+                <w:b w:val="0"/>
+                <w:bCs w:val="0"/>
+              </w:rPr>
+              <w:t>Smartgit</w:t>
+            </w:r>
+            <w:proofErr w:type="spellEnd"/>
+            <w:r>
+              <w:rPr>
+                <w:b w:val="0"/>
+                <w:bCs w:val="0"/>
+              </w:rPr>
+              <w:t xml:space="preserve"> (</w:t>
+            </w:r>
+            <w:r>
+              <w:rPr>
+                <w:b w:val="0"/>
+                <w:bCs w:val="0"/>
+              </w:rPr>
+              <w:t>20.1.5</w:t>
+            </w:r>
+            <w:r>
+              <w:rPr>
+                <w:b w:val="0"/>
+                <w:bCs w:val="0"/>
+              </w:rPr>
+              <w:t>)</w:t>
+            </w:r>
+          </w:p>
+        </w:tc>
+        <w:tc>
+          <w:tcPr>
+            <w:tcW w:w="4531" w:type="dxa"/>
+          </w:tcPr>
+          <w:p>
+            <w:pPr>
+              <w:cnfStyle w:val="000000100000" w:firstRow="0" w:lastRow="0" w:firstColumn="0" w:lastColumn="0" w:oddVBand="0" w:evenVBand="0" w:oddHBand="1" w:evenHBand="0" w:firstRowFirstColumn="0" w:firstRowLastColumn="0" w:lastRowFirstColumn="0" w:lastRowLastColumn="0"/>
+            </w:pPr>
+            <w:proofErr w:type="spellStart"/>
+            <w:r>
+              <w:t>Git</w:t>
+            </w:r>
+            <w:proofErr w:type="spellEnd"/>
+            <w:r>
+              <w:t xml:space="preserve"> Source Save System für die Verwaltung des Quellcodes und der Dokumentationsdateien</w:t>
+            </w:r>
+          </w:p>
+        </w:tc>
+      </w:tr>
+    </w:tbl>
+    <w:p>
+      <w:pPr>
+        <w:pStyle w:val="Beschriftung"/>
+      </w:pPr>
+      <w:r>
+        <w:t xml:space="preserve">Tabelle </w:t>
+      </w:r>
+      <w:fldSimple w:instr=" SEQ Tabelle \* ARABIC ">
+        <w:r>
+          <w:rPr>
+            <w:noProof/>
+          </w:rPr>
+          <w:t>2</w:t>
+        </w:r>
+      </w:fldSimple>
+      <w:r>
+        <w:t xml:space="preserve"> Eingesetzte Entwicklungssoftware</w:t>
+      </w:r>
+    </w:p>
+    <w:p/>
+    <w:p>
+      <w:pPr>
+        <w:rPr>
+          <w:b/>
+          <w:bCs/>
+        </w:rPr>
+      </w:pPr>
+      <w:r>
+        <w:rPr>
+          <w:b/>
+          <w:bCs/>
+        </w:rPr>
+        <w:t>Weitere verwendete Software:</w:t>
+      </w:r>
+    </w:p>
+    <w:tbl>
+      <w:tblPr>
+        <w:tblStyle w:val="Gitternetztabelle6farbig"/>
+        <w:tblW w:w="0" w:type="auto"/>
+        <w:tblLook w:val="04A0" w:firstRow="1" w:lastRow="0" w:firstColumn="1" w:lastColumn="0" w:noHBand="0" w:noVBand="1"/>
+      </w:tblPr>
+      <w:tblGrid>
+        <w:gridCol w:w="4531"/>
+        <w:gridCol w:w="4531"/>
+      </w:tblGrid>
+      <w:tr>
+        <w:trPr>
+          <w:cnfStyle w:val="100000000000" w:firstRow="1" w:lastRow="0" w:firstColumn="0" w:lastColumn="0" w:oddVBand="0" w:evenVBand="0" w:oddHBand="0" w:evenHBand="0" w:firstRowFirstColumn="0" w:firstRowLastColumn="0" w:lastRowFirstColumn="0" w:lastRowLastColumn="0"/>
+        </w:trPr>
+        <w:tc>
+          <w:tcPr>
+            <w:cnfStyle w:val="001000000000" w:firstRow="0" w:lastRow="0" w:firstColumn="1" w:lastColumn="0" w:oddVBand="0" w:evenVBand="0" w:oddHBand="0" w:evenHBand="0" w:firstRowFirstColumn="0" w:firstRowLastColumn="0" w:lastRowFirstColumn="0" w:lastRowLastColumn="0"/>
+            <w:tcW w:w="4531" w:type="dxa"/>
+          </w:tcPr>
+          <w:p>
+            <w:pPr>
+              <w:rPr>
+                <w:b w:val="0"/>
+                <w:bCs w:val="0"/>
+              </w:rPr>
+            </w:pPr>
+            <w:r>
+              <w:rPr>
+                <w:b w:val="0"/>
+                <w:bCs w:val="0"/>
+              </w:rPr>
+              <w:t>Notepad++ (v.7.8.8)</w:t>
+            </w:r>
+          </w:p>
+        </w:tc>
+        <w:tc>
+          <w:tcPr>
+            <w:tcW w:w="4531" w:type="dxa"/>
+          </w:tcPr>
+          <w:p>
+            <w:pPr>
+              <w:cnfStyle w:val="100000000000" w:firstRow="1" w:lastRow="0" w:firstColumn="0" w:lastColumn="0" w:oddVBand="0" w:evenVBand="0" w:oddHBand="0" w:evenHBand="0" w:firstRowFirstColumn="0" w:firstRowLastColumn="0" w:lastRowFirstColumn="0" w:lastRowLastColumn="0"/>
+              <w:rPr>
+                <w:b w:val="0"/>
+                <w:bCs w:val="0"/>
+              </w:rPr>
+            </w:pPr>
+            <w:r>
+              <w:rPr>
+                <w:b w:val="0"/>
+                <w:bCs w:val="0"/>
+              </w:rPr>
+              <w:t xml:space="preserve">Einfacher Texteditor zur Bearbeitung von Textdateien </w:t>
+            </w:r>
+            <w:proofErr w:type="spellStart"/>
+            <w:r>
+              <w:rPr>
+                <w:b w:val="0"/>
+                <w:bCs w:val="0"/>
+              </w:rPr>
+              <w:t>u.ä.</w:t>
+            </w:r>
+            <w:proofErr w:type="spellEnd"/>
+          </w:p>
+        </w:tc>
+      </w:tr>
+      <w:tr>
+        <w:trPr>
+          <w:cnfStyle w:val="000000100000" w:firstRow="0" w:lastRow="0" w:firstColumn="0" w:lastColumn="0" w:oddVBand="0" w:evenVBand="0" w:oddHBand="1" w:evenHBand="0" w:firstRowFirstColumn="0" w:firstRowLastColumn="0" w:lastRowFirstColumn="0" w:lastRowLastColumn="0"/>
+        </w:trPr>
+        <w:tc>
+          <w:tcPr>
+            <w:cnfStyle w:val="001000000000" w:firstRow="0" w:lastRow="0" w:firstColumn="1" w:lastColumn="0" w:oddVBand="0" w:evenVBand="0" w:oddHBand="0" w:evenHBand="0" w:firstRowFirstColumn="0" w:firstRowLastColumn="0" w:lastRowFirstColumn="0" w:lastRowLastColumn="0"/>
+            <w:tcW w:w="4531" w:type="dxa"/>
+          </w:tcPr>
+          <w:p>
+            <w:r>
+              <w:rPr>
+                <w:b w:val="0"/>
+                <w:bCs w:val="0"/>
+              </w:rPr>
+              <w:t xml:space="preserve">Microsoft </w:t>
+            </w:r>
+            <w:r>
+              <w:rPr>
+                <w:b w:val="0"/>
+                <w:bCs w:val="0"/>
+              </w:rPr>
+              <w:t>Office 365 Palette</w:t>
+            </w:r>
+          </w:p>
+          <w:p>
+            <w:pPr>
+              <w:pStyle w:val="Listenabsatz"/>
+              <w:numPr>
+                <w:ilvl w:val="0"/>
+                <w:numId w:val="8"/>
+              </w:numPr>
+              <w:rPr>
+                <w:b w:val="0"/>
+                <w:bCs w:val="0"/>
+              </w:rPr>
+            </w:pPr>
+            <w:r>
+              <w:rPr>
+                <w:b w:val="0"/>
+                <w:bCs w:val="0"/>
+              </w:rPr>
+              <w:t>Word</w:t>
+            </w:r>
+          </w:p>
+          <w:p>
+            <w:pPr>
+              <w:pStyle w:val="Listenabsatz"/>
+              <w:numPr>
+                <w:ilvl w:val="0"/>
+                <w:numId w:val="8"/>
+              </w:numPr>
+              <w:rPr>
+                <w:b w:val="0"/>
+                <w:bCs w:val="0"/>
+              </w:rPr>
+            </w:pPr>
+            <w:proofErr w:type="spellStart"/>
+            <w:r>
+              <w:rPr>
+                <w:b w:val="0"/>
+                <w:bCs w:val="0"/>
+              </w:rPr>
+              <w:t>Powerpoint</w:t>
+            </w:r>
+            <w:proofErr w:type="spellEnd"/>
+          </w:p>
+          <w:p>
+            <w:pPr>
+              <w:pStyle w:val="Listenabsatz"/>
+              <w:numPr>
+                <w:ilvl w:val="0"/>
+                <w:numId w:val="8"/>
+              </w:numPr>
+              <w:rPr>
+                <w:b w:val="0"/>
+                <w:bCs w:val="0"/>
+              </w:rPr>
+            </w:pPr>
+            <w:r>
+              <w:rPr>
+                <w:b w:val="0"/>
+                <w:bCs w:val="0"/>
+              </w:rPr>
+              <w:t>Teams</w:t>
+            </w:r>
+          </w:p>
+          <w:p>
+            <w:pPr>
+              <w:rPr>
+                <w:b w:val="0"/>
+                <w:bCs w:val="0"/>
+              </w:rPr>
+            </w:pPr>
+          </w:p>
+        </w:tc>
+        <w:tc>
+          <w:tcPr>
+            <w:tcW w:w="4531" w:type="dxa"/>
+          </w:tcPr>
+          <w:p>
+            <w:pPr>
+              <w:keepNext/>
+              <w:cnfStyle w:val="000000100000" w:firstRow="0" w:lastRow="0" w:firstColumn="0" w:lastColumn="0" w:oddVBand="0" w:evenVBand="0" w:oddHBand="1" w:evenHBand="0" w:firstRowFirstColumn="0" w:firstRowLastColumn="0" w:lastRowFirstColumn="0" w:lastRowLastColumn="0"/>
+            </w:pPr>
+            <w:r>
+              <w:t>Für das Erstellen der Dokumentation, Kommunikation im Team und Präsentation eingesetzt.</w:t>
+            </w:r>
+          </w:p>
+        </w:tc>
+      </w:tr>
+    </w:tbl>
+    <w:p>
+      <w:pPr>
+        <w:pStyle w:val="Beschriftung"/>
+      </w:pPr>
+      <w:r>
+        <w:t xml:space="preserve">Tabelle </w:t>
+      </w:r>
+      <w:fldSimple w:instr=" SEQ Tabelle \* ARABIC ">
+        <w:r>
+          <w:rPr>
+            <w:noProof/>
+          </w:rPr>
+          <w:t>3</w:t>
+        </w:r>
+      </w:fldSimple>
+      <w:r>
+        <w:t xml:space="preserve"> Weitere verwendete Software</w:t>
       </w:r>
     </w:p>
     <w:p/>
@@ -2520,6 +3437,12 @@
     </w:p>
     <w:p/>
     <w:p>
+      <w:r>
+        <w:t>In diesem Unterkapitel wird beschrieben, wie die unter 1.3 genannten Entwicklungssoftware zu nutzen, respektive zu installieren ist.</w:t>
+      </w:r>
+    </w:p>
+    <w:p/>
+    <w:p>
       <w:pPr>
         <w:pStyle w:val="berschrift2"/>
         <w:numPr>
@@ -2629,21 +3552,6 @@
     <w:p/>
     <w:p>
       <w:r>
-        <w:t>Bei der Firma handelt es sich um</w:t>
-      </w:r>
-      <w:r>
-        <w:t xml:space="preserve"> die BLA AG</w:t>
-      </w:r>
-    </w:p>
-    <w:p/>
-    <w:p>
-      <w:r>
-        <w:t xml:space="preserve">Die BLA AG, welche bereits 1963 gegründet wurde, </w:t>
-      </w:r>
-    </w:p>
-    <w:p/>
-    <w:p>
-      <w:r>
         <w:t xml:space="preserve">Name: </w:t>
       </w:r>
       <w:r>
@@ -2652,10 +3560,7 @@
     </w:p>
     <w:p>
       <w:r>
-        <w:t>Geschäftsfeld</w:t>
-      </w:r>
-      <w:r>
-        <w:t>:</w:t>
+        <w:t>Geschäftsfeld:</w:t>
       </w:r>
       <w:r>
         <w:t xml:space="preserve"> Software Entwicklung, Business Lösungen für KMUS/Kantonale Behörden</w:t>
@@ -2663,21 +3568,23 @@
     </w:p>
     <w:p>
       <w:r>
-        <w:t>Abteilungen</w:t>
-      </w:r>
-      <w:r>
-        <w:t>:</w:t>
-      </w:r>
-      <w:r>
-        <w:t xml:space="preserve"> HR, Sales, Entwicklung, Testing, Projektleitung, Finance</w:t>
-      </w:r>
-    </w:p>
-    <w:p>
-      <w:r>
-        <w:t>Mitarbeiter</w:t>
-      </w:r>
-      <w:r>
-        <w:t>:</w:t>
+        <w:t>Abteilungen:</w:t>
+      </w:r>
+      <w:r>
+        <w:t xml:space="preserve"> HR, Sales, Entwicklung, </w:t>
+      </w:r>
+      <w:proofErr w:type="spellStart"/>
+      <w:r>
+        <w:t>Testing</w:t>
+      </w:r>
+      <w:proofErr w:type="spellEnd"/>
+      <w:r>
+        <w:t>, Projektleitung, Finance</w:t>
+      </w:r>
+    </w:p>
+    <w:p>
+      <w:r>
+        <w:t>Mitarbeiter:</w:t>
       </w:r>
       <w:r>
         <w:t xml:space="preserve"> 32</w:t>
@@ -2685,10 +3592,7 @@
     </w:p>
     <w:p>
       <w:r>
-        <w:t>Kunden</w:t>
-      </w:r>
-      <w:r>
-        <w:t>:</w:t>
+        <w:t>Kunden:</w:t>
       </w:r>
       <w:r>
         <w:t xml:space="preserve"> Kantonale Behörden, Treuhandbereich, KMUS</w:t>
@@ -2745,7 +3649,23 @@
     </w:p>
     <w:p>
       <w:r>
-        <w:t>Neue SwissQR ab 2022, alle Firmen müssen umstellen, d.h. neue Rechnungen müssen als SwissQR Rechnung erstellt werden. Mit unserem Produkt können diese Rechnungen einfach erstellt werden.</w:t>
+        <w:t xml:space="preserve">Neue </w:t>
+      </w:r>
+      <w:proofErr w:type="spellStart"/>
+      <w:r>
+        <w:t>SwissQR</w:t>
+      </w:r>
+      <w:proofErr w:type="spellEnd"/>
+      <w:r>
+        <w:t xml:space="preserve"> ab 2022, alle Firmen müssen umstellen, d.h. neue Rechnungen müssen als </w:t>
+      </w:r>
+      <w:proofErr w:type="spellStart"/>
+      <w:r>
+        <w:t>SwissQR</w:t>
+      </w:r>
+      <w:proofErr w:type="spellEnd"/>
+      <w:r>
+        <w:t xml:space="preserve"> Rechnung erstellt werden. Mit unserem Produkt können diese Rechnungen einfach erstellt werden.</w:t>
       </w:r>
     </w:p>
     <w:p/>
@@ -2814,8 +3734,13 @@
       </w:r>
     </w:p>
     <w:p>
-      <w:r>
-        <w:t>SwissQR kann den Anforderungen (Six) gemäss erstellt werden</w:t>
+      <w:proofErr w:type="spellStart"/>
+      <w:r>
+        <w:t>SwissQR</w:t>
+      </w:r>
+      <w:proofErr w:type="spellEnd"/>
+      <w:r>
+        <w:t xml:space="preserve"> kann den Anforderungen (Six) gemäss erstellt werden</w:t>
       </w:r>
     </w:p>
     <w:p>
@@ -2854,13 +3779,26 @@
       </w:r>
     </w:p>
     <w:p>
-      <w:r>
-        <w:t>SwissQR mit Koch AG</w:t>
-      </w:r>
-    </w:p>
-    <w:p>
-      <w:r>
-        <w:t>Wir wollen Branchenführer für die neue SwissQR Technologie, die ab 2022 exklusiv in Verwendung ist, sein</w:t>
+      <w:proofErr w:type="spellStart"/>
+      <w:r>
+        <w:t>SwissQR</w:t>
+      </w:r>
+      <w:proofErr w:type="spellEnd"/>
+      <w:r>
+        <w:t xml:space="preserve"> mit Koch AG</w:t>
+      </w:r>
+    </w:p>
+    <w:p>
+      <w:r>
+        <w:t xml:space="preserve">Wir wollen Branchenführer für die neue </w:t>
+      </w:r>
+      <w:proofErr w:type="spellStart"/>
+      <w:r>
+        <w:t>SwissQR</w:t>
+      </w:r>
+      <w:proofErr w:type="spellEnd"/>
+      <w:r>
+        <w:t xml:space="preserve"> Technologie, die ab 2022 exklusiv in Verwendung ist, sein</w:t>
       </w:r>
     </w:p>
     <w:p/>
@@ -2870,9 +3808,11 @@
       </w:r>
     </w:p>
     <w:p>
+      <w:proofErr w:type="spellStart"/>
       <w:r>
         <w:t>YourSwissQR</w:t>
       </w:r>
+      <w:proofErr w:type="spellEnd"/>
     </w:p>
     <w:p/>
     <w:p>
@@ -2887,7 +3827,15 @@
     </w:p>
     <w:p>
       <w:r>
-        <w:t>Auftraggeber; BistroTreuhand AG</w:t>
+        <w:t xml:space="preserve">Auftraggeber; </w:t>
+      </w:r>
+      <w:proofErr w:type="spellStart"/>
+      <w:r>
+        <w:t>BistroTreuhand</w:t>
+      </w:r>
+      <w:proofErr w:type="spellEnd"/>
+      <w:r>
+        <w:t xml:space="preserve"> AG</w:t>
       </w:r>
     </w:p>
     <w:p>
@@ -2951,8 +3899,13 @@
           <w:numId w:val="5"/>
         </w:numPr>
       </w:pPr>
-      <w:r>
-        <w:t>SwissQR Code für Rechnung erstellen</w:t>
+      <w:proofErr w:type="spellStart"/>
+      <w:r>
+        <w:t>SwissQR</w:t>
+      </w:r>
+      <w:proofErr w:type="spellEnd"/>
+      <w:r>
+        <w:t xml:space="preserve"> Code für Rechnung erstellen</w:t>
       </w:r>
     </w:p>
     <w:p>
@@ -2976,7 +3929,15 @@
         </w:numPr>
       </w:pPr>
       <w:r>
-        <w:t>Rechnung als Pdf erstellen</w:t>
+        <w:t xml:space="preserve">Rechnung als </w:t>
+      </w:r>
+      <w:proofErr w:type="spellStart"/>
+      <w:r>
+        <w:t>Pdf</w:t>
+      </w:r>
+      <w:proofErr w:type="spellEnd"/>
+      <w:r>
+        <w:t xml:space="preserve"> erstellen</w:t>
       </w:r>
     </w:p>
     <w:p>
@@ -3127,7 +4088,15 @@
         </w:numPr>
       </w:pPr>
       <w:r>
-        <w:t>Verwendetes ERP (z.B Auftragsabwicklungssystem, wenn in Verwendung)</w:t>
+        <w:t>Verwendetes ERP (</w:t>
+      </w:r>
+      <w:proofErr w:type="spellStart"/>
+      <w:r>
+        <w:t>z.B</w:t>
+      </w:r>
+      <w:proofErr w:type="spellEnd"/>
+      <w:r>
+        <w:t xml:space="preserve"> Auftragsabwicklungssystem, wenn in Verwendung)</w:t>
       </w:r>
     </w:p>
     <w:p>
@@ -3188,9 +4157,11 @@
       </w:r>
     </w:p>
     <w:p>
+      <w:proofErr w:type="spellStart"/>
       <w:r>
         <w:t>ToDo</w:t>
       </w:r>
+      <w:proofErr w:type="spellEnd"/>
     </w:p>
     <w:p/>
     <w:p>
@@ -3205,8 +4176,8 @@
     </w:p>
     <w:p/>
     <w:sectPr>
-      <w:headerReference w:type="default" r:id="rId9"/>
-      <w:footerReference w:type="default" r:id="rId10"/>
+      <w:headerReference w:type="default" r:id="rId10"/>
+      <w:footerReference w:type="default" r:id="rId11"/>
       <w:pgSz w:w="11906" w:h="16838"/>
       <w:pgMar w:top="1417" w:right="1417" w:bottom="1134" w:left="1417" w:header="708" w:footer="708" w:gutter="0"/>
       <w:cols w:space="708"/>
@@ -3249,7 +4220,15 @@
       <w:pStyle w:val="Fuzeile"/>
     </w:pPr>
     <w:r>
-      <w:t>F. Piacente, N. Hässig, M. Kaufmann</w:t>
+      <w:t xml:space="preserve">F. </w:t>
+    </w:r>
+    <w:proofErr w:type="spellStart"/>
+    <w:r>
+      <w:t>Piacente</w:t>
+    </w:r>
+    <w:proofErr w:type="spellEnd"/>
+    <w:r>
+      <w:t>, N. Hässig, M. Kaufmann</w:t>
     </w:r>
     <w:r>
       <w:ptab w:relativeTo="margin" w:alignment="center" w:leader="none"/>
@@ -3317,8 +4296,13 @@
       <w:t xml:space="preserve">Projektarbeit </w:t>
     </w:r>
     <w:r>
-      <w:t>Software Engineering 1: SwissQr</w:t>
+      <w:t xml:space="preserve">Software Engineering 1: </w:t>
     </w:r>
+    <w:proofErr w:type="spellStart"/>
+    <w:r>
+      <w:t>SwissQr</w:t>
+    </w:r>
+    <w:proofErr w:type="spellEnd"/>
   </w:p>
   <w:p>
     <w:pPr>
@@ -3745,6 +4729,119 @@
     </w:lvl>
   </w:abstractNum>
   <w:abstractNum w:abstractNumId="4" w15:restartNumberingAfterBreak="0">
+    <w:nsid w:val="5B5475A8"/>
+    <w:multiLevelType w:val="hybridMultilevel"/>
+    <w:tmpl w:val="FA1E0750"/>
+    <w:lvl w:ilvl="0" w:tplc="08070001">
+      <w:start w:val="1"/>
+      <w:numFmt w:val="bullet"/>
+      <w:lvlText w:val=""/>
+      <w:lvlJc w:val="left"/>
+      <w:pPr>
+        <w:ind w:left="720" w:hanging="360"/>
+      </w:pPr>
+      <w:rPr>
+        <w:rFonts w:ascii="Symbol" w:hAnsi="Symbol" w:hint="default"/>
+      </w:rPr>
+    </w:lvl>
+    <w:lvl w:ilvl="1" w:tplc="08070003">
+      <w:start w:val="1"/>
+      <w:numFmt w:val="bullet"/>
+      <w:lvlText w:val="o"/>
+      <w:lvlJc w:val="left"/>
+      <w:pPr>
+        <w:ind w:left="1440" w:hanging="360"/>
+      </w:pPr>
+      <w:rPr>
+        <w:rFonts w:ascii="Courier New" w:hAnsi="Courier New" w:cs="Courier New" w:hint="default"/>
+      </w:rPr>
+    </w:lvl>
+    <w:lvl w:ilvl="2" w:tplc="08070005">
+      <w:start w:val="1"/>
+      <w:numFmt w:val="bullet"/>
+      <w:lvlText w:val=""/>
+      <w:lvlJc w:val="left"/>
+      <w:pPr>
+        <w:ind w:left="2160" w:hanging="360"/>
+      </w:pPr>
+      <w:rPr>
+        <w:rFonts w:ascii="Wingdings" w:hAnsi="Wingdings" w:hint="default"/>
+      </w:rPr>
+    </w:lvl>
+    <w:lvl w:ilvl="3" w:tplc="08070001" w:tentative="1">
+      <w:start w:val="1"/>
+      <w:numFmt w:val="bullet"/>
+      <w:lvlText w:val=""/>
+      <w:lvlJc w:val="left"/>
+      <w:pPr>
+        <w:ind w:left="2880" w:hanging="360"/>
+      </w:pPr>
+      <w:rPr>
+        <w:rFonts w:ascii="Symbol" w:hAnsi="Symbol" w:hint="default"/>
+      </w:rPr>
+    </w:lvl>
+    <w:lvl w:ilvl="4" w:tplc="08070003" w:tentative="1">
+      <w:start w:val="1"/>
+      <w:numFmt w:val="bullet"/>
+      <w:lvlText w:val="o"/>
+      <w:lvlJc w:val="left"/>
+      <w:pPr>
+        <w:ind w:left="3600" w:hanging="360"/>
+      </w:pPr>
+      <w:rPr>
+        <w:rFonts w:ascii="Courier New" w:hAnsi="Courier New" w:cs="Courier New" w:hint="default"/>
+      </w:rPr>
+    </w:lvl>
+    <w:lvl w:ilvl="5" w:tplc="08070005" w:tentative="1">
+      <w:start w:val="1"/>
+      <w:numFmt w:val="bullet"/>
+      <w:lvlText w:val=""/>
+      <w:lvlJc w:val="left"/>
+      <w:pPr>
+        <w:ind w:left="4320" w:hanging="360"/>
+      </w:pPr>
+      <w:rPr>
+        <w:rFonts w:ascii="Wingdings" w:hAnsi="Wingdings" w:hint="default"/>
+      </w:rPr>
+    </w:lvl>
+    <w:lvl w:ilvl="6" w:tplc="08070001" w:tentative="1">
+      <w:start w:val="1"/>
+      <w:numFmt w:val="bullet"/>
+      <w:lvlText w:val=""/>
+      <w:lvlJc w:val="left"/>
+      <w:pPr>
+        <w:ind w:left="5040" w:hanging="360"/>
+      </w:pPr>
+      <w:rPr>
+        <w:rFonts w:ascii="Symbol" w:hAnsi="Symbol" w:hint="default"/>
+      </w:rPr>
+    </w:lvl>
+    <w:lvl w:ilvl="7" w:tplc="08070003" w:tentative="1">
+      <w:start w:val="1"/>
+      <w:numFmt w:val="bullet"/>
+      <w:lvlText w:val="o"/>
+      <w:lvlJc w:val="left"/>
+      <w:pPr>
+        <w:ind w:left="5760" w:hanging="360"/>
+      </w:pPr>
+      <w:rPr>
+        <w:rFonts w:ascii="Courier New" w:hAnsi="Courier New" w:cs="Courier New" w:hint="default"/>
+      </w:rPr>
+    </w:lvl>
+    <w:lvl w:ilvl="8" w:tplc="08070005" w:tentative="1">
+      <w:start w:val="1"/>
+      <w:numFmt w:val="bullet"/>
+      <w:lvlText w:val=""/>
+      <w:lvlJc w:val="left"/>
+      <w:pPr>
+        <w:ind w:left="6480" w:hanging="360"/>
+      </w:pPr>
+      <w:rPr>
+        <w:rFonts w:ascii="Wingdings" w:hAnsi="Wingdings" w:hint="default"/>
+      </w:rPr>
+    </w:lvl>
+  </w:abstractNum>
+  <w:abstractNum w:abstractNumId="5" w15:restartNumberingAfterBreak="0">
     <w:nsid w:val="71127E50"/>
     <w:multiLevelType w:val="multilevel"/>
     <w:tmpl w:val="37BEFF12"/>
@@ -3857,7 +4954,7 @@
       </w:rPr>
     </w:lvl>
   </w:abstractNum>
-  <w:abstractNum w:abstractNumId="5" w15:restartNumberingAfterBreak="0">
+  <w:abstractNum w:abstractNumId="6" w15:restartNumberingAfterBreak="0">
     <w:nsid w:val="73224281"/>
     <w:multiLevelType w:val="hybridMultilevel"/>
     <w:tmpl w:val="491C034C"/>
@@ -3969,7 +5066,7 @@
       </w:rPr>
     </w:lvl>
   </w:abstractNum>
-  <w:abstractNum w:abstractNumId="6" w15:restartNumberingAfterBreak="0">
+  <w:abstractNum w:abstractNumId="7" w15:restartNumberingAfterBreak="0">
     <w:nsid w:val="745E1E23"/>
     <w:multiLevelType w:val="hybridMultilevel"/>
     <w:tmpl w:val="96EC6C22"/>
@@ -4056,25 +5153,28 @@
     </w:lvl>
   </w:abstractNum>
   <w:num w:numId="1">
-    <w:abstractNumId w:val="5"/>
+    <w:abstractNumId w:val="6"/>
   </w:num>
   <w:num w:numId="2">
     <w:abstractNumId w:val="0"/>
   </w:num>
   <w:num w:numId="3">
-    <w:abstractNumId w:val="4"/>
+    <w:abstractNumId w:val="5"/>
   </w:num>
   <w:num w:numId="4">
     <w:abstractNumId w:val="1"/>
   </w:num>
   <w:num w:numId="5">
-    <w:abstractNumId w:val="6"/>
+    <w:abstractNumId w:val="7"/>
   </w:num>
   <w:num w:numId="6">
     <w:abstractNumId w:val="2"/>
   </w:num>
   <w:num w:numId="7">
     <w:abstractNumId w:val="3"/>
+  </w:num>
+  <w:num w:numId="8">
+    <w:abstractNumId w:val="4"/>
   </w:num>
 </w:numbering>
 </file>
@@ -4824,6 +5924,128 @@
       <w:lang w:eastAsia="de-CH"/>
     </w:rPr>
   </w:style>
+  <w:style w:type="table" w:styleId="Tabellenraster">
+    <w:name w:val="Table Grid"/>
+    <w:basedOn w:val="NormaleTabelle"/>
+    <w:uiPriority w:val="39"/>
+    <w:rsid w:val="00900B28"/>
+    <w:pPr>
+      <w:spacing w:after="0" w:line="240" w:lineRule="auto"/>
+    </w:pPr>
+    <w:tblPr>
+      <w:tblBorders>
+        <w:top w:val="single" w:sz="4" w:space="0" w:color="auto"/>
+        <w:left w:val="single" w:sz="4" w:space="0" w:color="auto"/>
+        <w:bottom w:val="single" w:sz="4" w:space="0" w:color="auto"/>
+        <w:right w:val="single" w:sz="4" w:space="0" w:color="auto"/>
+        <w:insideH w:val="single" w:sz="4" w:space="0" w:color="auto"/>
+        <w:insideV w:val="single" w:sz="4" w:space="0" w:color="auto"/>
+      </w:tblBorders>
+    </w:tblPr>
+  </w:style>
+  <w:style w:type="table" w:styleId="Gitternetztabelle6farbig">
+    <w:name w:val="Grid Table 6 Colorful"/>
+    <w:basedOn w:val="NormaleTabelle"/>
+    <w:uiPriority w:val="51"/>
+    <w:rsid w:val="00900B28"/>
+    <w:pPr>
+      <w:spacing w:after="0" w:line="240" w:lineRule="auto"/>
+    </w:pPr>
+    <w:rPr>
+      <w:color w:val="000000" w:themeColor="text1"/>
+    </w:rPr>
+    <w:tblPr>
+      <w:tblStyleRowBandSize w:val="1"/>
+      <w:tblStyleColBandSize w:val="1"/>
+      <w:tblBorders>
+        <w:top w:val="single" w:sz="4" w:space="0" w:color="666666" w:themeColor="text1" w:themeTint="99"/>
+        <w:left w:val="single" w:sz="4" w:space="0" w:color="666666" w:themeColor="text1" w:themeTint="99"/>
+        <w:bottom w:val="single" w:sz="4" w:space="0" w:color="666666" w:themeColor="text1" w:themeTint="99"/>
+        <w:right w:val="single" w:sz="4" w:space="0" w:color="666666" w:themeColor="text1" w:themeTint="99"/>
+        <w:insideH w:val="single" w:sz="4" w:space="0" w:color="666666" w:themeColor="text1" w:themeTint="99"/>
+        <w:insideV w:val="single" w:sz="4" w:space="0" w:color="666666" w:themeColor="text1" w:themeTint="99"/>
+      </w:tblBorders>
+    </w:tblPr>
+    <w:tblStylePr w:type="firstRow">
+      <w:rPr>
+        <w:b/>
+        <w:bCs/>
+      </w:rPr>
+      <w:tblPr/>
+      <w:tcPr>
+        <w:tcBorders>
+          <w:bottom w:val="single" w:sz="12" w:space="0" w:color="666666" w:themeColor="text1" w:themeTint="99"/>
+        </w:tcBorders>
+      </w:tcPr>
+    </w:tblStylePr>
+    <w:tblStylePr w:type="lastRow">
+      <w:rPr>
+        <w:b/>
+        <w:bCs/>
+      </w:rPr>
+      <w:tblPr/>
+      <w:tcPr>
+        <w:tcBorders>
+          <w:top w:val="double" w:sz="4" w:space="0" w:color="666666" w:themeColor="text1" w:themeTint="99"/>
+        </w:tcBorders>
+      </w:tcPr>
+    </w:tblStylePr>
+    <w:tblStylePr w:type="firstCol">
+      <w:rPr>
+        <w:b/>
+        <w:bCs/>
+      </w:rPr>
+    </w:tblStylePr>
+    <w:tblStylePr w:type="lastCol">
+      <w:rPr>
+        <w:b/>
+        <w:bCs/>
+      </w:rPr>
+    </w:tblStylePr>
+    <w:tblStylePr w:type="band1Vert">
+      <w:tblPr/>
+      <w:tcPr>
+        <w:shd w:val="clear" w:color="auto" w:fill="CCCCCC" w:themeFill="text1" w:themeFillTint="33"/>
+      </w:tcPr>
+    </w:tblStylePr>
+    <w:tblStylePr w:type="band1Horz">
+      <w:tblPr/>
+      <w:tcPr>
+        <w:shd w:val="clear" w:color="auto" w:fill="CCCCCC" w:themeFill="text1" w:themeFillTint="33"/>
+      </w:tcPr>
+    </w:tblStylePr>
+  </w:style>
+  <w:style w:type="paragraph" w:styleId="Beschriftung">
+    <w:name w:val="caption"/>
+    <w:basedOn w:val="Standard"/>
+    <w:next w:val="Standard"/>
+    <w:uiPriority w:val="35"/>
+    <w:unhideWhenUsed/>
+    <w:qFormat/>
+    <w:rsid w:val="00900B28"/>
+    <w:pPr>
+      <w:spacing w:after="200" w:line="240" w:lineRule="auto"/>
+    </w:pPr>
+    <w:rPr>
+      <w:i/>
+      <w:iCs/>
+      <w:color w:val="44546A" w:themeColor="text2"/>
+      <w:sz w:val="18"/>
+      <w:szCs w:val="18"/>
+    </w:rPr>
+  </w:style>
+  <w:style w:type="character" w:styleId="NichtaufgelsteErwhnung">
+    <w:name w:val="Unresolved Mention"/>
+    <w:basedOn w:val="Absatz-Standardschriftart"/>
+    <w:uiPriority w:val="99"/>
+    <w:semiHidden/>
+    <w:unhideWhenUsed/>
+    <w:rsid w:val="00900B28"/>
+    <w:rPr>
+      <w:color w:val="605E5C"/>
+      <w:shd w:val="clear" w:color="auto" w:fill="E1DFDD"/>
+    </w:rPr>
+  </w:style>
 </w:styles>
 </file>
 

</xml_diff>

<commit_message>
Doing Task 1; 1.4
</commit_message>
<xml_diff>
--- a/Documentation/ProjectWork.docx
+++ b/Documentation/ProjectWork.docx
@@ -1279,7 +1279,7 @@
           <w:r>
             <w:fldChar w:fldCharType="separate"/>
           </w:r>
-          <w:hyperlink w:anchor="_Toc52617219" w:history="1">
+          <w:hyperlink w:anchor="_Toc52785722" w:history="1">
             <w:r>
               <w:rPr>
                 <w:rStyle w:val="Hyperlink"/>
@@ -1321,7 +1321,7 @@
                 <w:noProof/>
                 <w:webHidden/>
               </w:rPr>
-              <w:instrText xml:space="preserve"> PAGEREF _Toc52617219 \h </w:instrText>
+              <w:instrText xml:space="preserve"> PAGEREF _Toc52785722 \h </w:instrText>
             </w:r>
             <w:r>
               <w:rPr>
@@ -1365,7 +1365,7 @@
               <w:lang w:eastAsia="de-CH"/>
             </w:rPr>
           </w:pPr>
-          <w:hyperlink w:anchor="_Toc52617220" w:history="1">
+          <w:hyperlink w:anchor="_Toc52785723" w:history="1">
             <w:r>
               <w:rPr>
                 <w:rStyle w:val="Hyperlink"/>
@@ -1407,7 +1407,7 @@
                 <w:noProof/>
                 <w:webHidden/>
               </w:rPr>
-              <w:instrText xml:space="preserve"> PAGEREF _Toc52617220 \h </w:instrText>
+              <w:instrText xml:space="preserve"> PAGEREF _Toc52785723 \h </w:instrText>
             </w:r>
             <w:r>
               <w:rPr>
@@ -1451,7 +1451,7 @@
               <w:lang w:eastAsia="de-CH"/>
             </w:rPr>
           </w:pPr>
-          <w:hyperlink w:anchor="_Toc52617221" w:history="1">
+          <w:hyperlink w:anchor="_Toc52785724" w:history="1">
             <w:r>
               <w:rPr>
                 <w:rStyle w:val="Hyperlink"/>
@@ -1493,7 +1493,7 @@
                 <w:noProof/>
                 <w:webHidden/>
               </w:rPr>
-              <w:instrText xml:space="preserve"> PAGEREF _Toc52617221 \h </w:instrText>
+              <w:instrText xml:space="preserve"> PAGEREF _Toc52785724 \h </w:instrText>
             </w:r>
             <w:r>
               <w:rPr>
@@ -1537,7 +1537,7 @@
               <w:lang w:eastAsia="de-CH"/>
             </w:rPr>
           </w:pPr>
-          <w:hyperlink w:anchor="_Toc52617222" w:history="1">
+          <w:hyperlink w:anchor="_Toc52785725" w:history="1">
             <w:r>
               <w:rPr>
                 <w:rStyle w:val="Hyperlink"/>
@@ -1579,7 +1579,7 @@
                 <w:noProof/>
                 <w:webHidden/>
               </w:rPr>
-              <w:instrText xml:space="preserve"> PAGEREF _Toc52617222 \h </w:instrText>
+              <w:instrText xml:space="preserve"> PAGEREF _Toc52785725 \h </w:instrText>
             </w:r>
             <w:r>
               <w:rPr>
@@ -1599,7 +1599,7 @@
                 <w:noProof/>
                 <w:webHidden/>
               </w:rPr>
-              <w:t>4</w:t>
+              <w:t>5</w:t>
             </w:r>
             <w:r>
               <w:rPr>
@@ -1623,7 +1623,7 @@
               <w:lang w:eastAsia="de-CH"/>
             </w:rPr>
           </w:pPr>
-          <w:hyperlink w:anchor="_Toc52617223" w:history="1">
+          <w:hyperlink w:anchor="_Toc52785726" w:history="1">
             <w:r>
               <w:rPr>
                 <w:rStyle w:val="Hyperlink"/>
@@ -1665,7 +1665,7 @@
                 <w:noProof/>
                 <w:webHidden/>
               </w:rPr>
-              <w:instrText xml:space="preserve"> PAGEREF _Toc52617223 \h </w:instrText>
+              <w:instrText xml:space="preserve"> PAGEREF _Toc52785726 \h </w:instrText>
             </w:r>
             <w:r>
               <w:rPr>
@@ -1685,7 +1685,7 @@
                 <w:noProof/>
                 <w:webHidden/>
               </w:rPr>
-              <w:t>4</w:t>
+              <w:t>6</w:t>
             </w:r>
             <w:r>
               <w:rPr>
@@ -1709,7 +1709,7 @@
               <w:lang w:eastAsia="de-CH"/>
             </w:rPr>
           </w:pPr>
-          <w:hyperlink w:anchor="_Toc52617224" w:history="1">
+          <w:hyperlink w:anchor="_Toc52785727" w:history="1">
             <w:r>
               <w:rPr>
                 <w:rStyle w:val="Hyperlink"/>
@@ -1751,7 +1751,7 @@
                 <w:noProof/>
                 <w:webHidden/>
               </w:rPr>
-              <w:instrText xml:space="preserve"> PAGEREF _Toc52617224 \h </w:instrText>
+              <w:instrText xml:space="preserve"> PAGEREF _Toc52785727 \h </w:instrText>
             </w:r>
             <w:r>
               <w:rPr>
@@ -1771,7 +1771,7 @@
                 <w:noProof/>
                 <w:webHidden/>
               </w:rPr>
-              <w:t>4</w:t>
+              <w:t>6</w:t>
             </w:r>
             <w:r>
               <w:rPr>
@@ -1795,7 +1795,7 @@
               <w:lang w:eastAsia="de-CH"/>
             </w:rPr>
           </w:pPr>
-          <w:hyperlink w:anchor="_Toc52617225" w:history="1">
+          <w:hyperlink w:anchor="_Toc52785728" w:history="1">
             <w:r>
               <w:rPr>
                 <w:rStyle w:val="Hyperlink"/>
@@ -1837,7 +1837,7 @@
                 <w:noProof/>
                 <w:webHidden/>
               </w:rPr>
-              <w:instrText xml:space="preserve"> PAGEREF _Toc52617225 \h </w:instrText>
+              <w:instrText xml:space="preserve"> PAGEREF _Toc52785728 \h </w:instrText>
             </w:r>
             <w:r>
               <w:rPr>
@@ -1857,7 +1857,7 @@
                 <w:noProof/>
                 <w:webHidden/>
               </w:rPr>
-              <w:t>4</w:t>
+              <w:t>7</w:t>
             </w:r>
             <w:r>
               <w:rPr>
@@ -1881,7 +1881,7 @@
               <w:lang w:eastAsia="de-CH"/>
             </w:rPr>
           </w:pPr>
-          <w:hyperlink w:anchor="_Toc52617226" w:history="1">
+          <w:hyperlink w:anchor="_Toc52785729" w:history="1">
             <w:r>
               <w:rPr>
                 <w:rStyle w:val="Hyperlink"/>
@@ -1923,7 +1923,7 @@
                 <w:noProof/>
                 <w:webHidden/>
               </w:rPr>
-              <w:instrText xml:space="preserve"> PAGEREF _Toc52617226 \h </w:instrText>
+              <w:instrText xml:space="preserve"> PAGEREF _Toc52785729 \h </w:instrText>
             </w:r>
             <w:r>
               <w:rPr>
@@ -1943,7 +1943,93 @@
                 <w:noProof/>
                 <w:webHidden/>
               </w:rPr>
-              <w:t>4</w:t>
+              <w:t>7</w:t>
+            </w:r>
+            <w:r>
+              <w:rPr>
+                <w:noProof/>
+                <w:webHidden/>
+              </w:rPr>
+              <w:fldChar w:fldCharType="end"/>
+            </w:r>
+          </w:hyperlink>
+        </w:p>
+        <w:p>
+          <w:pPr>
+            <w:pStyle w:val="Verzeichnis2"/>
+            <w:tabs>
+              <w:tab w:val="left" w:pos="880"/>
+              <w:tab w:val="right" w:leader="dot" w:pos="9062"/>
+            </w:tabs>
+            <w:rPr>
+              <w:rFonts w:eastAsiaTheme="minorEastAsia"/>
+              <w:noProof/>
+              <w:lang w:eastAsia="de-CH"/>
+            </w:rPr>
+          </w:pPr>
+          <w:hyperlink w:anchor="_Toc52785730" w:history="1">
+            <w:r>
+              <w:rPr>
+                <w:rStyle w:val="Hyperlink"/>
+                <w:noProof/>
+              </w:rPr>
+              <w:t>1.7</w:t>
+            </w:r>
+            <w:r>
+              <w:rPr>
+                <w:rFonts w:eastAsiaTheme="minorEastAsia"/>
+                <w:noProof/>
+                <w:lang w:eastAsia="de-CH"/>
+              </w:rPr>
+              <w:tab/>
+            </w:r>
+            <w:r>
+              <w:rPr>
+                <w:rStyle w:val="Hyperlink"/>
+                <w:noProof/>
+              </w:rPr>
+              <w:t>Glossar wichtiger Begriffe</w:t>
+            </w:r>
+            <w:r>
+              <w:rPr>
+                <w:noProof/>
+                <w:webHidden/>
+              </w:rPr>
+              <w:tab/>
+            </w:r>
+            <w:r>
+              <w:rPr>
+                <w:noProof/>
+                <w:webHidden/>
+              </w:rPr>
+              <w:fldChar w:fldCharType="begin"/>
+            </w:r>
+            <w:r>
+              <w:rPr>
+                <w:noProof/>
+                <w:webHidden/>
+              </w:rPr>
+              <w:instrText xml:space="preserve"> PAGEREF _Toc52785730 \h </w:instrText>
+            </w:r>
+            <w:r>
+              <w:rPr>
+                <w:noProof/>
+                <w:webHidden/>
+              </w:rPr>
+            </w:r>
+            <w:r>
+              <w:rPr>
+                <w:noProof/>
+                <w:webHidden/>
+              </w:rPr>
+              <w:fldChar w:fldCharType="separate"/>
+            </w:r>
+            <w:r>
+              <w:rPr>
+                <w:noProof/>
+                <w:webHidden/>
+              </w:rPr>
+              <w:t>7</w:t>
             </w:r>
             <w:r>
               <w:rPr>
@@ -1967,7 +2053,7 @@
               <w:lang w:eastAsia="de-CH"/>
             </w:rPr>
           </w:pPr>
-          <w:hyperlink w:anchor="_Toc52617227" w:history="1">
+          <w:hyperlink w:anchor="_Toc52785731" w:history="1">
             <w:r>
               <w:rPr>
                 <w:rStyle w:val="Hyperlink"/>
@@ -2009,7 +2095,7 @@
                 <w:noProof/>
                 <w:webHidden/>
               </w:rPr>
-              <w:instrText xml:space="preserve"> PAGEREF _Toc52617227 \h </w:instrText>
+              <w:instrText xml:space="preserve"> PAGEREF _Toc52785731 \h </w:instrText>
             </w:r>
             <w:r>
               <w:rPr>
@@ -2029,7 +2115,7 @@
                 <w:noProof/>
                 <w:webHidden/>
               </w:rPr>
-              <w:t>4</w:t>
+              <w:t>8</w:t>
             </w:r>
             <w:r>
               <w:rPr>
@@ -2053,7 +2139,7 @@
               <w:lang w:eastAsia="de-CH"/>
             </w:rPr>
           </w:pPr>
-          <w:hyperlink w:anchor="_Toc52617228" w:history="1">
+          <w:hyperlink w:anchor="_Toc52785732" w:history="1">
             <w:r>
               <w:rPr>
                 <w:rStyle w:val="Hyperlink"/>
@@ -2095,7 +2181,7 @@
                 <w:noProof/>
                 <w:webHidden/>
               </w:rPr>
-              <w:instrText xml:space="preserve"> PAGEREF _Toc52617228 \h </w:instrText>
+              <w:instrText xml:space="preserve"> PAGEREF _Toc52785732 \h </w:instrText>
             </w:r>
             <w:r>
               <w:rPr>
@@ -2115,7 +2201,7 @@
                 <w:noProof/>
                 <w:webHidden/>
               </w:rPr>
-              <w:t>4</w:t>
+              <w:t>8</w:t>
             </w:r>
             <w:r>
               <w:rPr>
@@ -2139,7 +2225,7 @@
               <w:lang w:eastAsia="de-CH"/>
             </w:rPr>
           </w:pPr>
-          <w:hyperlink w:anchor="_Toc52617229" w:history="1">
+          <w:hyperlink w:anchor="_Toc52785733" w:history="1">
             <w:r>
               <w:rPr>
                 <w:rStyle w:val="Hyperlink"/>
@@ -2181,7 +2267,7 @@
                 <w:noProof/>
                 <w:webHidden/>
               </w:rPr>
-              <w:instrText xml:space="preserve"> PAGEREF _Toc52617229 \h </w:instrText>
+              <w:instrText xml:space="preserve"> PAGEREF _Toc52785733 \h </w:instrText>
             </w:r>
             <w:r>
               <w:rPr>
@@ -2201,7 +2287,7 @@
                 <w:noProof/>
                 <w:webHidden/>
               </w:rPr>
-              <w:t>6</w:t>
+              <w:t>9</w:t>
             </w:r>
             <w:r>
               <w:rPr>
@@ -2225,7 +2311,7 @@
               <w:lang w:eastAsia="de-CH"/>
             </w:rPr>
           </w:pPr>
-          <w:hyperlink w:anchor="_Toc52617230" w:history="1">
+          <w:hyperlink w:anchor="_Toc52785734" w:history="1">
             <w:r>
               <w:rPr>
                 <w:rStyle w:val="Hyperlink"/>
@@ -2267,7 +2353,7 @@
                 <w:noProof/>
                 <w:webHidden/>
               </w:rPr>
-              <w:instrText xml:space="preserve"> PAGEREF _Toc52617230 \h </w:instrText>
+              <w:instrText xml:space="preserve"> PAGEREF _Toc52785734 \h </w:instrText>
             </w:r>
             <w:r>
               <w:rPr>
@@ -2287,7 +2373,7 @@
                 <w:noProof/>
                 <w:webHidden/>
               </w:rPr>
-              <w:t>7</w:t>
+              <w:t>10</w:t>
             </w:r>
             <w:r>
               <w:rPr>
@@ -2302,6 +2388,7 @@
           <w:pPr>
             <w:pStyle w:val="Verzeichnis1"/>
             <w:tabs>
+              <w:tab w:val="left" w:pos="440"/>
               <w:tab w:val="right" w:leader="dot" w:pos="9062"/>
             </w:tabs>
             <w:rPr>
@@ -2310,23 +2397,38 @@
               <w:lang w:eastAsia="de-CH"/>
             </w:rPr>
           </w:pPr>
-          <w:hyperlink w:anchor="_Toc52617231" w:history="1">
+          <w:hyperlink w:anchor="_Toc52785735" w:history="1">
             <w:r>
               <w:rPr>
                 <w:rStyle w:val="Hyperlink"/>
                 <w:noProof/>
               </w:rPr>
-              <w:t>3 Glossar</w:t>
-            </w:r>
-            <w:r>
-              <w:rPr>
-                <w:noProof/>
-                <w:webHidden/>
+              <w:t>3.</w:t>
+            </w:r>
+            <w:r>
+              <w:rPr>
+                <w:rFonts w:eastAsiaTheme="minorEastAsia"/>
+                <w:noProof/>
+                <w:lang w:eastAsia="de-CH"/>
               </w:rPr>
               <w:tab/>
             </w:r>
             <w:r>
               <w:rPr>
+                <w:rStyle w:val="Hyperlink"/>
+                <w:noProof/>
+              </w:rPr>
+              <w:t>Glossar</w:t>
+            </w:r>
+            <w:r>
+              <w:rPr>
+                <w:noProof/>
+                <w:webHidden/>
+              </w:rPr>
+              <w:tab/>
+            </w:r>
+            <w:r>
+              <w:rPr>
                 <w:noProof/>
                 <w:webHidden/>
               </w:rPr>
@@ -2337,7 +2439,7 @@
                 <w:noProof/>
                 <w:webHidden/>
               </w:rPr>
-              <w:instrText xml:space="preserve"> PAGEREF _Toc52617231 \h </w:instrText>
+              <w:instrText xml:space="preserve"> PAGEREF _Toc52785735 \h </w:instrText>
             </w:r>
             <w:r>
               <w:rPr>
@@ -2357,7 +2459,179 @@
                 <w:noProof/>
                 <w:webHidden/>
               </w:rPr>
-              <w:t>7</w:t>
+              <w:t>11</w:t>
+            </w:r>
+            <w:r>
+              <w:rPr>
+                <w:noProof/>
+                <w:webHidden/>
+              </w:rPr>
+              <w:fldChar w:fldCharType="end"/>
+            </w:r>
+          </w:hyperlink>
+        </w:p>
+        <w:p>
+          <w:pPr>
+            <w:pStyle w:val="Verzeichnis1"/>
+            <w:tabs>
+              <w:tab w:val="left" w:pos="440"/>
+              <w:tab w:val="right" w:leader="dot" w:pos="9062"/>
+            </w:tabs>
+            <w:rPr>
+              <w:rFonts w:eastAsiaTheme="minorEastAsia"/>
+              <w:noProof/>
+              <w:lang w:eastAsia="de-CH"/>
+            </w:rPr>
+          </w:pPr>
+          <w:hyperlink w:anchor="_Toc52785736" w:history="1">
+            <w:r>
+              <w:rPr>
+                <w:rStyle w:val="Hyperlink"/>
+                <w:noProof/>
+              </w:rPr>
+              <w:t>4.</w:t>
+            </w:r>
+            <w:r>
+              <w:rPr>
+                <w:rFonts w:eastAsiaTheme="minorEastAsia"/>
+                <w:noProof/>
+                <w:lang w:eastAsia="de-CH"/>
+              </w:rPr>
+              <w:tab/>
+            </w:r>
+            <w:r>
+              <w:rPr>
+                <w:rStyle w:val="Hyperlink"/>
+                <w:noProof/>
+              </w:rPr>
+              <w:t>Tabellen und Abbildungsverzeichnis</w:t>
+            </w:r>
+            <w:r>
+              <w:rPr>
+                <w:noProof/>
+                <w:webHidden/>
+              </w:rPr>
+              <w:tab/>
+            </w:r>
+            <w:r>
+              <w:rPr>
+                <w:noProof/>
+                <w:webHidden/>
+              </w:rPr>
+              <w:fldChar w:fldCharType="begin"/>
+            </w:r>
+            <w:r>
+              <w:rPr>
+                <w:noProof/>
+                <w:webHidden/>
+              </w:rPr>
+              <w:instrText xml:space="preserve"> PAGEREF _Toc52785736 \h </w:instrText>
+            </w:r>
+            <w:r>
+              <w:rPr>
+                <w:noProof/>
+                <w:webHidden/>
+              </w:rPr>
+            </w:r>
+            <w:r>
+              <w:rPr>
+                <w:noProof/>
+                <w:webHidden/>
+              </w:rPr>
+              <w:fldChar w:fldCharType="separate"/>
+            </w:r>
+            <w:r>
+              <w:rPr>
+                <w:noProof/>
+                <w:webHidden/>
+              </w:rPr>
+              <w:t>11</w:t>
+            </w:r>
+            <w:r>
+              <w:rPr>
+                <w:noProof/>
+                <w:webHidden/>
+              </w:rPr>
+              <w:fldChar w:fldCharType="end"/>
+            </w:r>
+          </w:hyperlink>
+        </w:p>
+        <w:p>
+          <w:pPr>
+            <w:pStyle w:val="Verzeichnis1"/>
+            <w:tabs>
+              <w:tab w:val="left" w:pos="440"/>
+              <w:tab w:val="right" w:leader="dot" w:pos="9062"/>
+            </w:tabs>
+            <w:rPr>
+              <w:rFonts w:eastAsiaTheme="minorEastAsia"/>
+              <w:noProof/>
+              <w:lang w:eastAsia="de-CH"/>
+            </w:rPr>
+          </w:pPr>
+          <w:hyperlink w:anchor="_Toc52785737" w:history="1">
+            <w:r>
+              <w:rPr>
+                <w:rStyle w:val="Hyperlink"/>
+                <w:noProof/>
+              </w:rPr>
+              <w:t>5.</w:t>
+            </w:r>
+            <w:r>
+              <w:rPr>
+                <w:rFonts w:eastAsiaTheme="minorEastAsia"/>
+                <w:noProof/>
+                <w:lang w:eastAsia="de-CH"/>
+              </w:rPr>
+              <w:tab/>
+            </w:r>
+            <w:r>
+              <w:rPr>
+                <w:rStyle w:val="Hyperlink"/>
+                <w:noProof/>
+              </w:rPr>
+              <w:t>Quellenverzeichnis</w:t>
+            </w:r>
+            <w:r>
+              <w:rPr>
+                <w:noProof/>
+                <w:webHidden/>
+              </w:rPr>
+              <w:tab/>
+            </w:r>
+            <w:r>
+              <w:rPr>
+                <w:noProof/>
+                <w:webHidden/>
+              </w:rPr>
+              <w:fldChar w:fldCharType="begin"/>
+            </w:r>
+            <w:r>
+              <w:rPr>
+                <w:noProof/>
+                <w:webHidden/>
+              </w:rPr>
+              <w:instrText xml:space="preserve"> PAGEREF _Toc52785737 \h </w:instrText>
+            </w:r>
+            <w:r>
+              <w:rPr>
+                <w:noProof/>
+                <w:webHidden/>
+              </w:rPr>
+            </w:r>
+            <w:r>
+              <w:rPr>
+                <w:noProof/>
+                <w:webHidden/>
+              </w:rPr>
+              <w:fldChar w:fldCharType="separate"/>
+            </w:r>
+            <w:r>
+              <w:rPr>
+                <w:noProof/>
+                <w:webHidden/>
+              </w:rPr>
+              <w:t>11</w:t>
             </w:r>
             <w:r>
               <w:rPr>
@@ -2393,7 +2667,7 @@
           <w:numId w:val="2"/>
         </w:numPr>
       </w:pPr>
-      <w:bookmarkStart w:id="0" w:name="_Toc52617219"/>
+      <w:bookmarkStart w:id="0" w:name="_Toc52785722"/>
       <w:r>
         <w:lastRenderedPageBreak/>
         <w:t>Vorwort</w:t>
@@ -2465,7 +2739,7 @@
         </w:numPr>
         <w:spacing w:after="160"/>
       </w:pPr>
-      <w:bookmarkStart w:id="1" w:name="_Toc52617220"/>
+      <w:bookmarkStart w:id="1" w:name="_Toc52785723"/>
       <w:r>
         <w:lastRenderedPageBreak/>
         <w:t xml:space="preserve">Aufgabe 1: </w:t>
@@ -2506,7 +2780,7 @@
           <w:numId w:val="4"/>
         </w:numPr>
       </w:pPr>
-      <w:bookmarkStart w:id="2" w:name="_Toc52617221"/>
+      <w:bookmarkStart w:id="2" w:name="_Toc52785724"/>
       <w:r>
         <w:t>Richtlinien und Schreibweisen</w:t>
       </w:r>
@@ -2639,16 +2913,7 @@
               <w:cnfStyle w:val="000000100000" w:firstRow="0" w:lastRow="0" w:firstColumn="0" w:lastColumn="0" w:oddVBand="0" w:evenVBand="0" w:oddHBand="1" w:evenHBand="0" w:firstRowFirstColumn="0" w:firstRowLastColumn="0" w:lastRowFirstColumn="0" w:lastRowLastColumn="0"/>
             </w:pPr>
             <w:r>
-              <w:t>Als Dateinamen</w:t>
-            </w:r>
-            <w:r>
-              <w:t xml:space="preserve"> sind sprechende englische Bezeichnungen zu vergeben und in Camel-Case zu schreiben (Bsp. «</w:t>
-            </w:r>
-            <w:r>
-              <w:t>TaskOnePresentation.pptx</w:t>
-            </w:r>
-            <w:r>
-              <w:t>»)</w:t>
+              <w:t>Als Dateinamen sind sprechende englische Bezeichnungen zu vergeben und in Camel-Case zu schreiben (Bsp. «TaskOnePresentation.pptx»)</w:t>
             </w:r>
           </w:p>
         </w:tc>
@@ -2723,6 +2988,7 @@
       <w:pPr>
         <w:pStyle w:val="Beschriftung"/>
       </w:pPr>
+      <w:bookmarkStart w:id="3" w:name="_Toc52785705"/>
       <w:r>
         <w:t xml:space="preserve">Tabelle </w:t>
       </w:r>
@@ -2737,6 +3003,7 @@
       <w:r>
         <w:t xml:space="preserve"> Richtlinien und Schreibweisen</w:t>
       </w:r>
+      <w:bookmarkEnd w:id="3"/>
     </w:p>
     <w:p>
       <w:pPr>
@@ -2769,12 +3036,12 @@
           <w:numId w:val="4"/>
         </w:numPr>
       </w:pPr>
-      <w:bookmarkStart w:id="3" w:name="_Toc52617222"/>
+      <w:bookmarkStart w:id="4" w:name="_Toc52785725"/>
       <w:r>
         <w:lastRenderedPageBreak/>
         <w:t>Aufbau der Ordnerstruktur</w:t>
       </w:r>
-      <w:bookmarkEnd w:id="3"/>
+      <w:bookmarkEnd w:id="4"/>
     </w:p>
     <w:p/>
     <w:p>
@@ -2894,13 +3161,7 @@
       </w:r>
       <w:proofErr w:type="spellEnd"/>
       <w:r>
-        <w:t xml:space="preserve">» sind zudem externe </w:t>
-      </w:r>
-      <w:r>
-        <w:t>Dokumente</w:t>
-      </w:r>
-      <w:r>
-        <w:t xml:space="preserve">, wie zum Beispiel Richtlinien zum </w:t>
+        <w:t xml:space="preserve">» sind zudem externe Dokumente, wie zum Beispiel Richtlinien zum </w:t>
       </w:r>
       <w:proofErr w:type="spellStart"/>
       <w:r>
@@ -2912,17 +3173,24 @@
       </w:r>
       <w:proofErr w:type="spellStart"/>
       <w:r>
-        <w:t>Presentationsordner</w:t>
+        <w:t>Pr</w:t>
+      </w:r>
+      <w:r>
+        <w:t>e</w:t>
+      </w:r>
+      <w:r>
+        <w:t>sentations</w:t>
       </w:r>
       <w:proofErr w:type="spellEnd"/>
       <w:r>
-        <w:t xml:space="preserve"> werden die zu haltenden Präsentationen </w:t>
-      </w:r>
-      <w:proofErr w:type="spellStart"/>
-      <w:r>
-        <w:t>gesamelt</w:t>
-      </w:r>
-      <w:proofErr w:type="spellEnd"/>
+        <w:t xml:space="preserve"> O</w:t>
+      </w:r>
+      <w:r>
+        <w:t xml:space="preserve">rdner werden die zu haltenden Präsentationen </w:t>
+      </w:r>
+      <w:r>
+        <w:t>gesammelt</w:t>
+      </w:r>
       <w:r>
         <w:t xml:space="preserve"> und der Ordner </w:t>
       </w:r>
@@ -2957,12 +3225,12 @@
           <w:numId w:val="4"/>
         </w:numPr>
       </w:pPr>
-      <w:bookmarkStart w:id="4" w:name="_Toc52617223"/>
+      <w:bookmarkStart w:id="5" w:name="_Toc52785726"/>
       <w:r>
         <w:lastRenderedPageBreak/>
         <w:t>Eingesetzte Entwicklungssoftware</w:t>
       </w:r>
-      <w:bookmarkEnd w:id="4"/>
+      <w:bookmarkEnd w:id="5"/>
     </w:p>
     <w:p/>
     <w:p>
@@ -2974,6 +3242,9 @@
       </w:r>
       <w:r>
         <w:t xml:space="preserve"> des Projektes verwendet wird, ist an dieser Stelle aufgelistet und kurz beschrieben. </w:t>
+      </w:r>
+      <w:r>
+        <w:t>Die Anleitung, wie die einzelnen Softwares zu installieren und konfigurieren sind, befindet sich unter dem Kapitel 1.4.</w:t>
       </w:r>
     </w:p>
     <w:p/>
@@ -3016,60 +3287,16 @@
               <w:rPr>
                 <w:b w:val="0"/>
                 <w:bCs w:val="0"/>
+                <w:lang w:val="en-US"/>
               </w:rPr>
             </w:pPr>
-            <w:proofErr w:type="spellStart"/>
             <w:r>
               <w:rPr>
                 <w:b w:val="0"/>
                 <w:bCs w:val="0"/>
-              </w:rPr>
-              <w:t>Eclipse</w:t>
-            </w:r>
-            <w:proofErr w:type="spellEnd"/>
-            <w:r>
-              <w:rPr>
-                <w:b w:val="0"/>
-                <w:bCs w:val="0"/>
-              </w:rPr>
-              <w:t xml:space="preserve"> IDE </w:t>
-            </w:r>
-            <w:proofErr w:type="spellStart"/>
-            <w:r>
-              <w:rPr>
-                <w:b w:val="0"/>
-                <w:bCs w:val="0"/>
-              </w:rPr>
-              <w:t>for</w:t>
-            </w:r>
-            <w:proofErr w:type="spellEnd"/>
-            <w:r>
-              <w:rPr>
-                <w:b w:val="0"/>
-                <w:bCs w:val="0"/>
-              </w:rPr>
-              <w:t xml:space="preserve"> Enterprise Java Developers</w:t>
-            </w:r>
-            <w:r>
-              <w:rPr>
-                <w:b w:val="0"/>
-                <w:bCs w:val="0"/>
-              </w:rPr>
-              <w:t xml:space="preserve"> (</w:t>
-            </w:r>
-            <w:r>
-              <w:rPr>
-                <w:b w:val="0"/>
-                <w:bCs w:val="0"/>
-              </w:rPr>
-              <w:t>Version: 2020-09 (4.17.0)</w:t>
-            </w:r>
-            <w:r>
-              <w:rPr>
-                <w:b w:val="0"/>
-                <w:bCs w:val="0"/>
-              </w:rPr>
-              <w:t>)</w:t>
+                <w:lang w:val="en-US"/>
+              </w:rPr>
+              <w:t>Eclipse IDE for Enterprise Java Developers (Version: 2020-09 (4.17.0))</w:t>
             </w:r>
           </w:p>
         </w:tc>
@@ -3080,27 +3307,49 @@
           <w:p>
             <w:pPr>
               <w:cnfStyle w:val="100000000000" w:firstRow="1" w:lastRow="0" w:firstColumn="0" w:lastColumn="0" w:oddVBand="0" w:evenVBand="0" w:oddHBand="0" w:evenHBand="0" w:firstRowFirstColumn="0" w:firstRowLastColumn="0" w:lastRowFirstColumn="0" w:lastRowLastColumn="0"/>
+            </w:pPr>
+            <w:proofErr w:type="spellStart"/>
+            <w:r>
               <w:rPr>
                 <w:b w:val="0"/>
                 <w:bCs w:val="0"/>
               </w:rPr>
-            </w:pPr>
-            <w:proofErr w:type="spellStart"/>
+              <w:t>Entwicklungs</w:t>
+            </w:r>
+            <w:proofErr w:type="spellEnd"/>
             <w:r>
               <w:rPr>
                 <w:b w:val="0"/>
                 <w:bCs w:val="0"/>
               </w:rPr>
-              <w:t>Entwicklungs</w:t>
-            </w:r>
-            <w:proofErr w:type="spellEnd"/>
+              <w:t xml:space="preserve"> IDE für die Bearbeitung und Kompilierung des JAVA Codes</w:t>
+            </w:r>
             <w:r>
               <w:rPr>
                 <w:b w:val="0"/>
                 <w:bCs w:val="0"/>
               </w:rPr>
-              <w:t xml:space="preserve"> IDE für die Bearbeitung und Kompilierung des JAVA Codes</w:t>
-            </w:r>
+              <w:t xml:space="preserve"> </w:t>
+            </w:r>
+          </w:p>
+          <w:p>
+            <w:pPr>
+              <w:cnfStyle w:val="100000000000" w:firstRow="1" w:lastRow="0" w:firstColumn="0" w:lastColumn="0" w:oddVBand="0" w:evenVBand="0" w:oddHBand="0" w:evenHBand="0" w:firstRowFirstColumn="0" w:firstRowLastColumn="0" w:lastRowFirstColumn="0" w:lastRowLastColumn="0"/>
+              <w:rPr>
+                <w:b w:val="0"/>
+                <w:bCs w:val="0"/>
+              </w:rPr>
+            </w:pPr>
+            <w:hyperlink r:id="rId10" w:history="1">
+              <w:r>
+                <w:rPr>
+                  <w:rStyle w:val="Hyperlink"/>
+                  <w:b w:val="0"/>
+                  <w:bCs w:val="0"/>
+                </w:rPr>
+                <w:t>https://www.eclipse.org/eclipse/news/4.17/</w:t>
+              </w:r>
+            </w:hyperlink>
           </w:p>
         </w:tc>
       </w:tr>
@@ -3150,21 +3399,7 @@
                 <w:b w:val="0"/>
                 <w:bCs w:val="0"/>
               </w:rPr>
-              <w:t xml:space="preserve"> (</w:t>
-            </w:r>
-            <w:r>
-              <w:rPr>
-                <w:b w:val="0"/>
-                <w:bCs w:val="0"/>
-              </w:rPr>
-              <w:t>20.1.5</w:t>
-            </w:r>
-            <w:r>
-              <w:rPr>
-                <w:b w:val="0"/>
-                <w:bCs w:val="0"/>
-              </w:rPr>
-              <w:t>)</w:t>
+              <w:t xml:space="preserve"> (20.1.5)</w:t>
             </w:r>
           </w:p>
         </w:tc>
@@ -3185,6 +3420,19 @@
               <w:t xml:space="preserve"> Source Save System für die Verwaltung des Quellcodes und der Dokumentationsdateien</w:t>
             </w:r>
           </w:p>
+          <w:p>
+            <w:pPr>
+              <w:cnfStyle w:val="000000100000" w:firstRow="0" w:lastRow="0" w:firstColumn="0" w:lastColumn="0" w:oddVBand="0" w:evenVBand="0" w:oddHBand="1" w:evenHBand="0" w:firstRowFirstColumn="0" w:firstRowLastColumn="0" w:lastRowFirstColumn="0" w:lastRowLastColumn="0"/>
+            </w:pPr>
+            <w:hyperlink r:id="rId11" w:history="1">
+              <w:r>
+                <w:rPr>
+                  <w:rStyle w:val="Hyperlink"/>
+                </w:rPr>
+                <w:t>https://www.syntevo.com/smartgit/download/</w:t>
+              </w:r>
+            </w:hyperlink>
+          </w:p>
         </w:tc>
       </w:tr>
     </w:tbl>
@@ -3192,6 +3440,7 @@
       <w:pPr>
         <w:pStyle w:val="Beschriftung"/>
       </w:pPr>
+      <w:bookmarkStart w:id="6" w:name="_Toc52785706"/>
       <w:r>
         <w:t xml:space="preserve">Tabelle </w:t>
       </w:r>
@@ -3206,6 +3455,7 @@
       <w:r>
         <w:t xml:space="preserve"> Eingesetzte Entwicklungssoftware</w:t>
       </w:r>
+      <w:bookmarkEnd w:id="6"/>
     </w:p>
     <w:p/>
     <w:p>
@@ -3265,27 +3515,42 @@
           <w:p>
             <w:pPr>
               <w:cnfStyle w:val="100000000000" w:firstRow="1" w:lastRow="0" w:firstColumn="0" w:lastColumn="0" w:oddVBand="0" w:evenVBand="0" w:oddHBand="0" w:evenHBand="0" w:firstRowFirstColumn="0" w:firstRowLastColumn="0" w:lastRowFirstColumn="0" w:lastRowLastColumn="0"/>
+            </w:pPr>
+            <w:r>
               <w:rPr>
                 <w:b w:val="0"/>
                 <w:bCs w:val="0"/>
               </w:rPr>
-            </w:pPr>
+              <w:t xml:space="preserve">Einfacher Texteditor zur Bearbeitung von Textdateien </w:t>
+            </w:r>
+            <w:proofErr w:type="spellStart"/>
             <w:r>
               <w:rPr>
                 <w:b w:val="0"/>
                 <w:bCs w:val="0"/>
               </w:rPr>
-              <w:t xml:space="preserve">Einfacher Texteditor zur Bearbeitung von Textdateien </w:t>
-            </w:r>
-            <w:proofErr w:type="spellStart"/>
-            <w:r>
+              <w:t>u.ä.</w:t>
+            </w:r>
+            <w:proofErr w:type="spellEnd"/>
+          </w:p>
+          <w:p>
+            <w:pPr>
+              <w:cnfStyle w:val="100000000000" w:firstRow="1" w:lastRow="0" w:firstColumn="0" w:lastColumn="0" w:oddVBand="0" w:evenVBand="0" w:oddHBand="0" w:evenHBand="0" w:firstRowFirstColumn="0" w:firstRowLastColumn="0" w:lastRowFirstColumn="0" w:lastRowLastColumn="0"/>
               <w:rPr>
                 <w:b w:val="0"/>
                 <w:bCs w:val="0"/>
               </w:rPr>
-              <w:t>u.ä.</w:t>
-            </w:r>
-            <w:proofErr w:type="spellEnd"/>
+            </w:pPr>
+            <w:hyperlink r:id="rId12" w:history="1">
+              <w:r>
+                <w:rPr>
+                  <w:rStyle w:val="Hyperlink"/>
+                  <w:b w:val="0"/>
+                  <w:bCs w:val="0"/>
+                </w:rPr>
+                <w:t>https://notepad-plus-plus.org/downloads/</w:t>
+              </w:r>
+            </w:hyperlink>
           </w:p>
         </w:tc>
       </w:tr>
@@ -3398,6 +3663,20 @@
               <w:t>Für das Erstellen der Dokumentation, Kommunikation im Team und Präsentation eingesetzt.</w:t>
             </w:r>
           </w:p>
+          <w:p>
+            <w:pPr>
+              <w:keepNext/>
+              <w:cnfStyle w:val="000000100000" w:firstRow="0" w:lastRow="0" w:firstColumn="0" w:lastColumn="0" w:oddVBand="0" w:evenVBand="0" w:oddHBand="1" w:evenHBand="0" w:firstRowFirstColumn="0" w:firstRowLastColumn="0" w:lastRowFirstColumn="0" w:lastRowLastColumn="0"/>
+            </w:pPr>
+            <w:hyperlink r:id="rId13" w:history="1">
+              <w:r>
+                <w:rPr>
+                  <w:rStyle w:val="Hyperlink"/>
+                </w:rPr>
+                <w:t>https://www.office.com/</w:t>
+              </w:r>
+            </w:hyperlink>
+          </w:p>
         </w:tc>
       </w:tr>
     </w:tbl>
@@ -3405,6 +3684,7 @@
       <w:pPr>
         <w:pStyle w:val="Beschriftung"/>
       </w:pPr>
+      <w:bookmarkStart w:id="7" w:name="_Toc52785707"/>
       <w:r>
         <w:t xml:space="preserve">Tabelle </w:t>
       </w:r>
@@ -3419,6 +3699,7 @@
       <w:r>
         <w:t xml:space="preserve"> Weitere verwendete Software</w:t>
       </w:r>
+      <w:bookmarkEnd w:id="7"/>
     </w:p>
     <w:p/>
     <w:p>
@@ -3429,11 +3710,11 @@
           <w:numId w:val="4"/>
         </w:numPr>
       </w:pPr>
-      <w:bookmarkStart w:id="5" w:name="_Toc52617224"/>
+      <w:bookmarkStart w:id="8" w:name="_Toc52785727"/>
       <w:r>
         <w:t>Checklisten und Installationsrichtlinien der Entwicklungssoftware</w:t>
       </w:r>
-      <w:bookmarkEnd w:id="5"/>
+      <w:bookmarkEnd w:id="8"/>
     </w:p>
     <w:p/>
     <w:p>
@@ -3442,6 +3723,213 @@
       </w:r>
     </w:p>
     <w:p/>
+    <w:tbl>
+      <w:tblPr>
+        <w:tblStyle w:val="Gitternetztabelle6farbig"/>
+        <w:tblW w:w="0" w:type="auto"/>
+        <w:tblLook w:val="04A0" w:firstRow="1" w:lastRow="0" w:firstColumn="1" w:lastColumn="0" w:noHBand="0" w:noVBand="1"/>
+      </w:tblPr>
+      <w:tblGrid>
+        <w:gridCol w:w="3889"/>
+        <w:gridCol w:w="5173"/>
+      </w:tblGrid>
+      <w:tr>
+        <w:trPr>
+          <w:cnfStyle w:val="100000000000" w:firstRow="1" w:lastRow="0" w:firstColumn="0" w:lastColumn="0" w:oddVBand="0" w:evenVBand="0" w:oddHBand="0" w:evenHBand="0" w:firstRowFirstColumn="0" w:firstRowLastColumn="0" w:lastRowFirstColumn="0" w:lastRowLastColumn="0"/>
+        </w:trPr>
+        <w:tc>
+          <w:tcPr>
+            <w:cnfStyle w:val="001000000000" w:firstRow="0" w:lastRow="0" w:firstColumn="1" w:lastColumn="0" w:oddVBand="0" w:evenVBand="0" w:oddHBand="0" w:evenHBand="0" w:firstRowFirstColumn="0" w:firstRowLastColumn="0" w:lastRowFirstColumn="0" w:lastRowLastColumn="0"/>
+            <w:tcW w:w="3889" w:type="dxa"/>
+          </w:tcPr>
+          <w:p>
+            <w:r>
+              <w:rPr>
+                <w:b w:val="0"/>
+                <w:bCs w:val="0"/>
+                <w:lang w:val="en-US"/>
+              </w:rPr>
+              <w:t>Eclipse IDE for Enterprise Java Developers (Version: 2020-09 (4.17.0))</w:t>
+            </w:r>
+          </w:p>
+        </w:tc>
+        <w:tc>
+          <w:tcPr>
+            <w:tcW w:w="5173" w:type="dxa"/>
+          </w:tcPr>
+          <w:p>
+            <w:pPr>
+              <w:cnfStyle w:val="100000000000" w:firstRow="1" w:lastRow="0" w:firstColumn="0" w:lastColumn="0" w:oddVBand="0" w:evenVBand="0" w:oddHBand="0" w:evenHBand="0" w:firstRowFirstColumn="0" w:firstRowLastColumn="0" w:lastRowFirstColumn="0" w:lastRowLastColumn="0"/>
+            </w:pPr>
+            <w:r>
+              <w:rPr>
+                <w:b w:val="0"/>
+                <w:bCs w:val="0"/>
+              </w:rPr>
+              <w:t xml:space="preserve">Um </w:t>
+            </w:r>
+            <w:proofErr w:type="spellStart"/>
+            <w:r>
+              <w:rPr>
+                <w:b w:val="0"/>
+                <w:bCs w:val="0"/>
+              </w:rPr>
+              <w:t>Eclispe</w:t>
+            </w:r>
+            <w:proofErr w:type="spellEnd"/>
+            <w:r>
+              <w:rPr>
+                <w:b w:val="0"/>
+                <w:bCs w:val="0"/>
+              </w:rPr>
+              <w:t xml:space="preserve"> zu installieren, kann diese Anleitung verwendet werden:</w:t>
+            </w:r>
+          </w:p>
+          <w:p>
+            <w:pPr>
+              <w:cnfStyle w:val="100000000000" w:firstRow="1" w:lastRow="0" w:firstColumn="0" w:lastColumn="0" w:oddVBand="0" w:evenVBand="0" w:oddHBand="0" w:evenHBand="0" w:firstRowFirstColumn="0" w:firstRowLastColumn="0" w:lastRowFirstColumn="0" w:lastRowLastColumn="0"/>
+            </w:pPr>
+            <w:hyperlink r:id="rId14" w:history="1">
+              <w:r>
+                <w:rPr>
+                  <w:rStyle w:val="Hyperlink"/>
+                  <w:b w:val="0"/>
+                  <w:bCs w:val="0"/>
+                </w:rPr>
+                <w:t>https://www.eclipse.org/downloads/packages/installer</w:t>
+              </w:r>
+            </w:hyperlink>
+          </w:p>
+          <w:p>
+            <w:pPr>
+              <w:cnfStyle w:val="100000000000" w:firstRow="1" w:lastRow="0" w:firstColumn="0" w:lastColumn="0" w:oddVBand="0" w:evenVBand="0" w:oddHBand="0" w:evenHBand="0" w:firstRowFirstColumn="0" w:firstRowLastColumn="0" w:lastRowFirstColumn="0" w:lastRowLastColumn="0"/>
+              <w:rPr>
+                <w:b w:val="0"/>
+                <w:bCs w:val="0"/>
+              </w:rPr>
+            </w:pPr>
+            <w:r>
+              <w:rPr>
+                <w:b w:val="0"/>
+                <w:bCs w:val="0"/>
+              </w:rPr>
+              <w:t>Es ist zudem zu beachten, dass die</w:t>
+            </w:r>
+          </w:p>
+          <w:p>
+            <w:pPr>
+              <w:cnfStyle w:val="100000000000" w:firstRow="1" w:lastRow="0" w:firstColumn="0" w:lastColumn="0" w:oddVBand="0" w:evenVBand="0" w:oddHBand="0" w:evenHBand="0" w:firstRowFirstColumn="0" w:firstRowLastColumn="0" w:lastRowFirstColumn="0" w:lastRowLastColumn="0"/>
+            </w:pPr>
+            <w:r>
+              <w:rPr>
+                <w:b w:val="0"/>
+                <w:bCs w:val="0"/>
+              </w:rPr>
+              <w:t xml:space="preserve">Java Version 14 (Java </w:t>
+            </w:r>
+            <w:proofErr w:type="spellStart"/>
+            <w:r>
+              <w:rPr>
+                <w:b w:val="0"/>
+                <w:bCs w:val="0"/>
+              </w:rPr>
+              <w:t>Platform</w:t>
+            </w:r>
+            <w:proofErr w:type="spellEnd"/>
+            <w:r>
+              <w:rPr>
+                <w:b w:val="0"/>
+                <w:bCs w:val="0"/>
+              </w:rPr>
+              <w:t xml:space="preserve">, Standard Edition (JDK)) </w:t>
+            </w:r>
+            <w:hyperlink r:id="rId15" w:history="1">
+              <w:r>
+                <w:rPr>
+                  <w:rStyle w:val="Hyperlink"/>
+                  <w:b w:val="0"/>
+                  <w:bCs w:val="0"/>
+                </w:rPr>
+                <w:t>https://jdk.java.net/15/</w:t>
+              </w:r>
+            </w:hyperlink>
+            <w:r>
+              <w:rPr>
+                <w:b w:val="0"/>
+                <w:bCs w:val="0"/>
+              </w:rPr>
+              <w:t xml:space="preserve"> </w:t>
+            </w:r>
+          </w:p>
+          <w:p>
+            <w:pPr>
+              <w:cnfStyle w:val="100000000000" w:firstRow="1" w:lastRow="0" w:firstColumn="0" w:lastColumn="0" w:oddVBand="0" w:evenVBand="0" w:oddHBand="0" w:evenHBand="0" w:firstRowFirstColumn="0" w:firstRowLastColumn="0" w:lastRowFirstColumn="0" w:lastRowLastColumn="0"/>
+              <w:rPr>
+                <w:b w:val="0"/>
+                <w:bCs w:val="0"/>
+              </w:rPr>
+            </w:pPr>
+            <w:r>
+              <w:rPr>
+                <w:b w:val="0"/>
+                <w:bCs w:val="0"/>
+              </w:rPr>
+              <w:t>Installiert und als Pfadvariable g</w:t>
+            </w:r>
+            <w:r>
+              <w:rPr>
+                <w:b w:val="0"/>
+                <w:bCs w:val="0"/>
+              </w:rPr>
+              <w:t>esetzt ist.</w:t>
+            </w:r>
+          </w:p>
+          <w:p>
+            <w:pPr>
+              <w:keepNext/>
+              <w:cnfStyle w:val="100000000000" w:firstRow="1" w:lastRow="0" w:firstColumn="0" w:lastColumn="0" w:oddVBand="0" w:evenVBand="0" w:oddHBand="0" w:evenHBand="0" w:firstRowFirstColumn="0" w:firstRowLastColumn="0" w:lastRowFirstColumn="0" w:lastRowLastColumn="0"/>
+            </w:pPr>
+          </w:p>
+        </w:tc>
+      </w:tr>
+    </w:tbl>
+    <w:p>
+      <w:pPr>
+        <w:pStyle w:val="Beschriftung"/>
+      </w:pPr>
+      <w:bookmarkStart w:id="9" w:name="_Toc52785708"/>
+      <w:r>
+        <w:t xml:space="preserve">Tabelle </w:t>
+      </w:r>
+      <w:fldSimple w:instr=" SEQ Tabelle \* ARABIC ">
+        <w:r>
+          <w:rPr>
+            <w:noProof/>
+          </w:rPr>
+          <w:t>4</w:t>
+        </w:r>
+      </w:fldSimple>
+      <w:r>
+        <w:t xml:space="preserve"> </w:t>
+      </w:r>
+      <w:r>
+        <w:t xml:space="preserve">Checkliste und Installationsanleitung </w:t>
+      </w:r>
+      <w:proofErr w:type="spellStart"/>
+      <w:r>
+        <w:t>Eclipse</w:t>
+      </w:r>
+      <w:bookmarkEnd w:id="9"/>
+      <w:proofErr w:type="spellEnd"/>
+    </w:p>
+    <w:p>
+      <w:pPr>
+        <w:spacing w:after="160"/>
+      </w:pPr>
+      <w:r>
+        <w:br w:type="page"/>
+      </w:r>
+    </w:p>
     <w:p>
       <w:pPr>
         <w:pStyle w:val="berschrift2"/>
@@ -3450,11 +3938,12 @@
           <w:numId w:val="4"/>
         </w:numPr>
       </w:pPr>
-      <w:bookmarkStart w:id="6" w:name="_Toc52617225"/>
-      <w:r>
+      <w:bookmarkStart w:id="10" w:name="_Toc52785728"/>
+      <w:r>
+        <w:lastRenderedPageBreak/>
         <w:t>Organisation der Arbeitsgruppe</w:t>
       </w:r>
-      <w:bookmarkEnd w:id="6"/>
+      <w:bookmarkEnd w:id="10"/>
     </w:p>
     <w:p/>
     <w:p>
@@ -3465,12 +3954,34 @@
           <w:numId w:val="4"/>
         </w:numPr>
       </w:pPr>
-      <w:bookmarkStart w:id="7" w:name="_Toc52617226"/>
+      <w:bookmarkStart w:id="11" w:name="_Toc52785729"/>
       <w:r>
         <w:t>Projektentscheidungen</w:t>
       </w:r>
-      <w:bookmarkEnd w:id="7"/>
-    </w:p>
+      <w:bookmarkEnd w:id="11"/>
+    </w:p>
+    <w:p/>
+    <w:p>
+      <w:pPr>
+        <w:pStyle w:val="berschrift2"/>
+        <w:numPr>
+          <w:ilvl w:val="1"/>
+          <w:numId w:val="4"/>
+        </w:numPr>
+      </w:pPr>
+      <w:bookmarkStart w:id="12" w:name="_Toc52785730"/>
+      <w:r>
+        <w:t>Glossar wichtiger Begriffe</w:t>
+      </w:r>
+      <w:bookmarkEnd w:id="12"/>
+    </w:p>
+    <w:p/>
+    <w:p>
+      <w:r>
+        <w:t>Das Glossar ist als eigenes Kapitel zum Schluss in diesem Dokument enthalten und führt/erklärt die wichtigsten Begriffe dieser Projektarbeit</w:t>
+      </w:r>
+    </w:p>
+    <w:p/>
     <w:p/>
     <w:p>
       <w:pPr>
@@ -3488,7 +3999,7 @@
           <w:numId w:val="4"/>
         </w:numPr>
       </w:pPr>
-      <w:bookmarkStart w:id="8" w:name="_Toc52617227"/>
+      <w:bookmarkStart w:id="13" w:name="_Toc52785731"/>
       <w:r>
         <w:lastRenderedPageBreak/>
         <w:t>Aufgabe 2</w:t>
@@ -3496,7 +4007,7 @@
       <w:r>
         <w:t>: Projektauftrag erstellen und präsentieren</w:t>
       </w:r>
-      <w:bookmarkEnd w:id="8"/>
+      <w:bookmarkEnd w:id="13"/>
     </w:p>
     <w:p/>
     <w:p>
@@ -3534,11 +4045,11 @@
           <w:numId w:val="4"/>
         </w:numPr>
       </w:pPr>
-      <w:bookmarkStart w:id="9" w:name="_Toc52617228"/>
+      <w:bookmarkStart w:id="14" w:name="_Toc52785732"/>
       <w:r>
         <w:t>Unternehmen</w:t>
       </w:r>
-      <w:bookmarkEnd w:id="9"/>
+      <w:bookmarkEnd w:id="14"/>
     </w:p>
     <w:p/>
     <w:p>
@@ -3616,12 +4127,12 @@
           <w:numId w:val="4"/>
         </w:numPr>
       </w:pPr>
-      <w:bookmarkStart w:id="10" w:name="_Toc52617229"/>
+      <w:bookmarkStart w:id="15" w:name="_Toc52785733"/>
       <w:r>
         <w:lastRenderedPageBreak/>
         <w:t>Projekt</w:t>
       </w:r>
-      <w:bookmarkEnd w:id="10"/>
+      <w:bookmarkEnd w:id="15"/>
     </w:p>
     <w:p/>
     <w:p>
@@ -3765,12 +4276,12 @@
           <w:numId w:val="4"/>
         </w:numPr>
       </w:pPr>
-      <w:bookmarkStart w:id="11" w:name="_Toc52617230"/>
+      <w:bookmarkStart w:id="16" w:name="_Toc52785734"/>
       <w:r>
         <w:lastRenderedPageBreak/>
         <w:t>Anforderungsanalyse</w:t>
       </w:r>
-      <w:bookmarkEnd w:id="11"/>
+      <w:bookmarkEnd w:id="16"/>
     </w:p>
     <w:p/>
     <w:p>
@@ -4167,17 +4678,338 @@
     <w:p>
       <w:pPr>
         <w:pStyle w:val="berschrift1"/>
-      </w:pPr>
-      <w:bookmarkStart w:id="12" w:name="_Toc52617231"/>
-      <w:r>
-        <w:t>3 Glossar</w:t>
-      </w:r>
-      <w:bookmarkEnd w:id="12"/>
-    </w:p>
+        <w:numPr>
+          <w:ilvl w:val="0"/>
+          <w:numId w:val="4"/>
+        </w:numPr>
+      </w:pPr>
+      <w:bookmarkStart w:id="17" w:name="_Toc52785735"/>
+      <w:r>
+        <w:t>Glossar</w:t>
+      </w:r>
+      <w:bookmarkEnd w:id="17"/>
+    </w:p>
+    <w:p/>
+    <w:p>
+      <w:pPr>
+        <w:pStyle w:val="berschrift1"/>
+        <w:numPr>
+          <w:ilvl w:val="0"/>
+          <w:numId w:val="4"/>
+        </w:numPr>
+      </w:pPr>
+      <w:bookmarkStart w:id="18" w:name="_Toc52785736"/>
+      <w:r>
+        <w:t>Tabellen und Abbildungsverzeichnis</w:t>
+      </w:r>
+      <w:bookmarkEnd w:id="18"/>
+    </w:p>
+    <w:p/>
+    <w:p>
+      <w:pPr>
+        <w:pStyle w:val="Abbildungsverzeichnis"/>
+        <w:tabs>
+          <w:tab w:val="right" w:leader="dot" w:pos="9062"/>
+        </w:tabs>
+        <w:rPr>
+          <w:noProof/>
+        </w:rPr>
+      </w:pPr>
+      <w:r>
+        <w:fldChar w:fldCharType="begin"/>
+      </w:r>
+      <w:r>
+        <w:instrText xml:space="preserve"> TOC \h \z \c "Tabelle" </w:instrText>
+      </w:r>
+      <w:r>
+        <w:fldChar w:fldCharType="separate"/>
+      </w:r>
+      <w:hyperlink w:anchor="_Toc52785705" w:history="1">
+        <w:r>
+          <w:rPr>
+            <w:rStyle w:val="Hyperlink"/>
+            <w:noProof/>
+          </w:rPr>
+          <w:t>Tabelle 1 Richtlinien und Schreibweisen</w:t>
+        </w:r>
+        <w:r>
+          <w:rPr>
+            <w:noProof/>
+            <w:webHidden/>
+          </w:rPr>
+          <w:tab/>
+        </w:r>
+        <w:r>
+          <w:rPr>
+            <w:noProof/>
+            <w:webHidden/>
+          </w:rPr>
+          <w:fldChar w:fldCharType="begin"/>
+        </w:r>
+        <w:r>
+          <w:rPr>
+            <w:noProof/>
+            <w:webHidden/>
+          </w:rPr>
+          <w:instrText xml:space="preserve"> PAGEREF _Toc52785705 \h </w:instrText>
+        </w:r>
+        <w:r>
+          <w:rPr>
+            <w:noProof/>
+            <w:webHidden/>
+          </w:rPr>
+        </w:r>
+        <w:r>
+          <w:rPr>
+            <w:noProof/>
+            <w:webHidden/>
+          </w:rPr>
+          <w:fldChar w:fldCharType="separate"/>
+        </w:r>
+        <w:r>
+          <w:rPr>
+            <w:noProof/>
+            <w:webHidden/>
+          </w:rPr>
+          <w:t>4</w:t>
+        </w:r>
+        <w:r>
+          <w:rPr>
+            <w:noProof/>
+            <w:webHidden/>
+          </w:rPr>
+          <w:fldChar w:fldCharType="end"/>
+        </w:r>
+      </w:hyperlink>
+    </w:p>
+    <w:p>
+      <w:pPr>
+        <w:pStyle w:val="Abbildungsverzeichnis"/>
+        <w:tabs>
+          <w:tab w:val="right" w:leader="dot" w:pos="9062"/>
+        </w:tabs>
+        <w:rPr>
+          <w:noProof/>
+        </w:rPr>
+      </w:pPr>
+      <w:hyperlink w:anchor="_Toc52785706" w:history="1">
+        <w:r>
+          <w:rPr>
+            <w:rStyle w:val="Hyperlink"/>
+            <w:noProof/>
+          </w:rPr>
+          <w:t>Tabelle 2 Eingesetzte Entwicklungssoftware</w:t>
+        </w:r>
+        <w:r>
+          <w:rPr>
+            <w:noProof/>
+            <w:webHidden/>
+          </w:rPr>
+          <w:tab/>
+        </w:r>
+        <w:r>
+          <w:rPr>
+            <w:noProof/>
+            <w:webHidden/>
+          </w:rPr>
+          <w:fldChar w:fldCharType="begin"/>
+        </w:r>
+        <w:r>
+          <w:rPr>
+            <w:noProof/>
+            <w:webHidden/>
+          </w:rPr>
+          <w:instrText xml:space="preserve"> PAGEREF _Toc52785706 \h </w:instrText>
+        </w:r>
+        <w:r>
+          <w:rPr>
+            <w:noProof/>
+            <w:webHidden/>
+          </w:rPr>
+        </w:r>
+        <w:r>
+          <w:rPr>
+            <w:noProof/>
+            <w:webHidden/>
+          </w:rPr>
+          <w:fldChar w:fldCharType="separate"/>
+        </w:r>
+        <w:r>
+          <w:rPr>
+            <w:noProof/>
+            <w:webHidden/>
+          </w:rPr>
+          <w:t>6</w:t>
+        </w:r>
+        <w:r>
+          <w:rPr>
+            <w:noProof/>
+            <w:webHidden/>
+          </w:rPr>
+          <w:fldChar w:fldCharType="end"/>
+        </w:r>
+      </w:hyperlink>
+    </w:p>
+    <w:p>
+      <w:pPr>
+        <w:pStyle w:val="Abbildungsverzeichnis"/>
+        <w:tabs>
+          <w:tab w:val="right" w:leader="dot" w:pos="9062"/>
+        </w:tabs>
+        <w:rPr>
+          <w:noProof/>
+        </w:rPr>
+      </w:pPr>
+      <w:hyperlink w:anchor="_Toc52785707" w:history="1">
+        <w:r>
+          <w:rPr>
+            <w:rStyle w:val="Hyperlink"/>
+            <w:noProof/>
+          </w:rPr>
+          <w:t>Tabelle 3 Weitere verwendete Software</w:t>
+        </w:r>
+        <w:r>
+          <w:rPr>
+            <w:noProof/>
+            <w:webHidden/>
+          </w:rPr>
+          <w:tab/>
+        </w:r>
+        <w:r>
+          <w:rPr>
+            <w:noProof/>
+            <w:webHidden/>
+          </w:rPr>
+          <w:fldChar w:fldCharType="begin"/>
+        </w:r>
+        <w:r>
+          <w:rPr>
+            <w:noProof/>
+            <w:webHidden/>
+          </w:rPr>
+          <w:instrText xml:space="preserve"> PAGEREF _Toc52785707 \h </w:instrText>
+        </w:r>
+        <w:r>
+          <w:rPr>
+            <w:noProof/>
+            <w:webHidden/>
+          </w:rPr>
+        </w:r>
+        <w:r>
+          <w:rPr>
+            <w:noProof/>
+            <w:webHidden/>
+          </w:rPr>
+          <w:fldChar w:fldCharType="separate"/>
+        </w:r>
+        <w:r>
+          <w:rPr>
+            <w:noProof/>
+            <w:webHidden/>
+          </w:rPr>
+          <w:t>6</w:t>
+        </w:r>
+        <w:r>
+          <w:rPr>
+            <w:noProof/>
+            <w:webHidden/>
+          </w:rPr>
+          <w:fldChar w:fldCharType="end"/>
+        </w:r>
+      </w:hyperlink>
+    </w:p>
+    <w:p>
+      <w:pPr>
+        <w:pStyle w:val="Abbildungsverzeichnis"/>
+        <w:tabs>
+          <w:tab w:val="right" w:leader="dot" w:pos="9062"/>
+        </w:tabs>
+        <w:rPr>
+          <w:noProof/>
+        </w:rPr>
+      </w:pPr>
+      <w:hyperlink w:anchor="_Toc52785708" w:history="1">
+        <w:r>
+          <w:rPr>
+            <w:rStyle w:val="Hyperlink"/>
+            <w:noProof/>
+          </w:rPr>
+          <w:t>Tabelle 4 Checkliste und Installationsanleitung Eclipse</w:t>
+        </w:r>
+        <w:r>
+          <w:rPr>
+            <w:noProof/>
+            <w:webHidden/>
+          </w:rPr>
+          <w:tab/>
+        </w:r>
+        <w:r>
+          <w:rPr>
+            <w:noProof/>
+            <w:webHidden/>
+          </w:rPr>
+          <w:fldChar w:fldCharType="begin"/>
+        </w:r>
+        <w:r>
+          <w:rPr>
+            <w:noProof/>
+            <w:webHidden/>
+          </w:rPr>
+          <w:instrText xml:space="preserve"> PAGEREF _Toc52785708 \h </w:instrText>
+        </w:r>
+        <w:r>
+          <w:rPr>
+            <w:noProof/>
+            <w:webHidden/>
+          </w:rPr>
+        </w:r>
+        <w:r>
+          <w:rPr>
+            <w:noProof/>
+            <w:webHidden/>
+          </w:rPr>
+          <w:fldChar w:fldCharType="separate"/>
+        </w:r>
+        <w:r>
+          <w:rPr>
+            <w:noProof/>
+            <w:webHidden/>
+          </w:rPr>
+          <w:t>6</w:t>
+        </w:r>
+        <w:r>
+          <w:rPr>
+            <w:noProof/>
+            <w:webHidden/>
+          </w:rPr>
+          <w:fldChar w:fldCharType="end"/>
+        </w:r>
+      </w:hyperlink>
+    </w:p>
+    <w:p>
+      <w:r>
+        <w:fldChar w:fldCharType="end"/>
+      </w:r>
+    </w:p>
+    <w:p>
+      <w:pPr>
+        <w:pStyle w:val="berschrift1"/>
+        <w:numPr>
+          <w:ilvl w:val="0"/>
+          <w:numId w:val="4"/>
+        </w:numPr>
+      </w:pPr>
+      <w:bookmarkStart w:id="19" w:name="_Toc52785737"/>
+      <w:r>
+        <w:t>Quellenverzeichnis</w:t>
+      </w:r>
+      <w:bookmarkEnd w:id="19"/>
+    </w:p>
+    <w:p/>
     <w:p/>
     <w:sectPr>
-      <w:headerReference w:type="default" r:id="rId10"/>
-      <w:footerReference w:type="default" r:id="rId11"/>
+      <w:headerReference w:type="default" r:id="rId16"/>
+      <w:footerReference w:type="default" r:id="rId17"/>
       <w:pgSz w:w="11906" w:h="16838"/>
       <w:pgMar w:top="1417" w:right="1417" w:bottom="1134" w:left="1417" w:header="708" w:footer="708" w:gutter="0"/>
       <w:cols w:space="708"/>
@@ -6046,6 +6878,17 @@
       <w:shd w:val="clear" w:color="auto" w:fill="E1DFDD"/>
     </w:rPr>
   </w:style>
+  <w:style w:type="paragraph" w:styleId="Abbildungsverzeichnis">
+    <w:name w:val="table of figures"/>
+    <w:basedOn w:val="Standard"/>
+    <w:next w:val="Standard"/>
+    <w:uiPriority w:val="99"/>
+    <w:unhideWhenUsed/>
+    <w:rsid w:val="005D1E74"/>
+    <w:pPr>
+      <w:spacing w:after="0"/>
+    </w:pPr>
+  </w:style>
 </w:styles>
 </file>
 

</xml_diff>

<commit_message>
Finishing Task 1; 1.5,1.6,1.7
</commit_message>
<xml_diff>
--- a/Documentation/ProjectWork.docx
+++ b/Documentation/ProjectWork.docx
@@ -1279,7 +1279,7 @@
           <w:r>
             <w:fldChar w:fldCharType="separate"/>
           </w:r>
-          <w:hyperlink w:anchor="_Toc52785722" w:history="1">
+          <w:hyperlink w:anchor="_Toc52797554" w:history="1">
             <w:r>
               <w:rPr>
                 <w:rStyle w:val="Hyperlink"/>
@@ -1321,7 +1321,7 @@
                 <w:noProof/>
                 <w:webHidden/>
               </w:rPr>
-              <w:instrText xml:space="preserve"> PAGEREF _Toc52785722 \h </w:instrText>
+              <w:instrText xml:space="preserve"> PAGEREF _Toc52797554 \h </w:instrText>
             </w:r>
             <w:r>
               <w:rPr>
@@ -1365,7 +1365,7 @@
               <w:lang w:eastAsia="de-CH"/>
             </w:rPr>
           </w:pPr>
-          <w:hyperlink w:anchor="_Toc52785723" w:history="1">
+          <w:hyperlink w:anchor="_Toc52797555" w:history="1">
             <w:r>
               <w:rPr>
                 <w:rStyle w:val="Hyperlink"/>
@@ -1407,7 +1407,7 @@
                 <w:noProof/>
                 <w:webHidden/>
               </w:rPr>
-              <w:instrText xml:space="preserve"> PAGEREF _Toc52785723 \h </w:instrText>
+              <w:instrText xml:space="preserve"> PAGEREF _Toc52797555 \h </w:instrText>
             </w:r>
             <w:r>
               <w:rPr>
@@ -1451,7 +1451,7 @@
               <w:lang w:eastAsia="de-CH"/>
             </w:rPr>
           </w:pPr>
-          <w:hyperlink w:anchor="_Toc52785724" w:history="1">
+          <w:hyperlink w:anchor="_Toc52797556" w:history="1">
             <w:r>
               <w:rPr>
                 <w:rStyle w:val="Hyperlink"/>
@@ -1493,7 +1493,7 @@
                 <w:noProof/>
                 <w:webHidden/>
               </w:rPr>
-              <w:instrText xml:space="preserve"> PAGEREF _Toc52785724 \h </w:instrText>
+              <w:instrText xml:space="preserve"> PAGEREF _Toc52797556 \h </w:instrText>
             </w:r>
             <w:r>
               <w:rPr>
@@ -1537,7 +1537,7 @@
               <w:lang w:eastAsia="de-CH"/>
             </w:rPr>
           </w:pPr>
-          <w:hyperlink w:anchor="_Toc52785725" w:history="1">
+          <w:hyperlink w:anchor="_Toc52797557" w:history="1">
             <w:r>
               <w:rPr>
                 <w:rStyle w:val="Hyperlink"/>
@@ -1579,7 +1579,7 @@
                 <w:noProof/>
                 <w:webHidden/>
               </w:rPr>
-              <w:instrText xml:space="preserve"> PAGEREF _Toc52785725 \h </w:instrText>
+              <w:instrText xml:space="preserve"> PAGEREF _Toc52797557 \h </w:instrText>
             </w:r>
             <w:r>
               <w:rPr>
@@ -1623,7 +1623,7 @@
               <w:lang w:eastAsia="de-CH"/>
             </w:rPr>
           </w:pPr>
-          <w:hyperlink w:anchor="_Toc52785726" w:history="1">
+          <w:hyperlink w:anchor="_Toc52797558" w:history="1">
             <w:r>
               <w:rPr>
                 <w:rStyle w:val="Hyperlink"/>
@@ -1665,7 +1665,7 @@
                 <w:noProof/>
                 <w:webHidden/>
               </w:rPr>
-              <w:instrText xml:space="preserve"> PAGEREF _Toc52785726 \h </w:instrText>
+              <w:instrText xml:space="preserve"> PAGEREF _Toc52797558 \h </w:instrText>
             </w:r>
             <w:r>
               <w:rPr>
@@ -1709,7 +1709,7 @@
               <w:lang w:eastAsia="de-CH"/>
             </w:rPr>
           </w:pPr>
-          <w:hyperlink w:anchor="_Toc52785727" w:history="1">
+          <w:hyperlink w:anchor="_Toc52797559" w:history="1">
             <w:r>
               <w:rPr>
                 <w:rStyle w:val="Hyperlink"/>
@@ -1751,7 +1751,7 @@
                 <w:noProof/>
                 <w:webHidden/>
               </w:rPr>
-              <w:instrText xml:space="preserve"> PAGEREF _Toc52785727 \h </w:instrText>
+              <w:instrText xml:space="preserve"> PAGEREF _Toc52797559 \h </w:instrText>
             </w:r>
             <w:r>
               <w:rPr>
@@ -1795,7 +1795,7 @@
               <w:lang w:eastAsia="de-CH"/>
             </w:rPr>
           </w:pPr>
-          <w:hyperlink w:anchor="_Toc52785728" w:history="1">
+          <w:hyperlink w:anchor="_Toc52797560" w:history="1">
             <w:r>
               <w:rPr>
                 <w:rStyle w:val="Hyperlink"/>
@@ -1837,7 +1837,351 @@
                 <w:noProof/>
                 <w:webHidden/>
               </w:rPr>
-              <w:instrText xml:space="preserve"> PAGEREF _Toc52785728 \h </w:instrText>
+              <w:instrText xml:space="preserve"> PAGEREF _Toc52797560 \h </w:instrText>
+            </w:r>
+            <w:r>
+              <w:rPr>
+                <w:noProof/>
+                <w:webHidden/>
+              </w:rPr>
+            </w:r>
+            <w:r>
+              <w:rPr>
+                <w:noProof/>
+                <w:webHidden/>
+              </w:rPr>
+              <w:fldChar w:fldCharType="separate"/>
+            </w:r>
+            <w:r>
+              <w:rPr>
+                <w:noProof/>
+                <w:webHidden/>
+              </w:rPr>
+              <w:t>7</w:t>
+            </w:r>
+            <w:r>
+              <w:rPr>
+                <w:noProof/>
+                <w:webHidden/>
+              </w:rPr>
+              <w:fldChar w:fldCharType="end"/>
+            </w:r>
+          </w:hyperlink>
+        </w:p>
+        <w:p>
+          <w:pPr>
+            <w:pStyle w:val="Verzeichnis3"/>
+            <w:tabs>
+              <w:tab w:val="left" w:pos="1320"/>
+              <w:tab w:val="right" w:leader="dot" w:pos="9062"/>
+            </w:tabs>
+            <w:rPr>
+              <w:rFonts w:eastAsiaTheme="minorEastAsia"/>
+              <w:noProof/>
+              <w:lang w:eastAsia="de-CH"/>
+            </w:rPr>
+          </w:pPr>
+          <w:hyperlink w:anchor="_Toc52797561" w:history="1">
+            <w:r>
+              <w:rPr>
+                <w:rStyle w:val="Hyperlink"/>
+                <w:noProof/>
+              </w:rPr>
+              <w:t>1.5.1</w:t>
+            </w:r>
+            <w:r>
+              <w:rPr>
+                <w:rFonts w:eastAsiaTheme="minorEastAsia"/>
+                <w:noProof/>
+                <w:lang w:eastAsia="de-CH"/>
+              </w:rPr>
+              <w:tab/>
+            </w:r>
+            <w:r>
+              <w:rPr>
+                <w:rStyle w:val="Hyperlink"/>
+                <w:noProof/>
+              </w:rPr>
+              <w:t>Kommunikation im Team</w:t>
+            </w:r>
+            <w:r>
+              <w:rPr>
+                <w:noProof/>
+                <w:webHidden/>
+              </w:rPr>
+              <w:tab/>
+            </w:r>
+            <w:r>
+              <w:rPr>
+                <w:noProof/>
+                <w:webHidden/>
+              </w:rPr>
+              <w:fldChar w:fldCharType="begin"/>
+            </w:r>
+            <w:r>
+              <w:rPr>
+                <w:noProof/>
+                <w:webHidden/>
+              </w:rPr>
+              <w:instrText xml:space="preserve"> PAGEREF _Toc52797561 \h </w:instrText>
+            </w:r>
+            <w:r>
+              <w:rPr>
+                <w:noProof/>
+                <w:webHidden/>
+              </w:rPr>
+            </w:r>
+            <w:r>
+              <w:rPr>
+                <w:noProof/>
+                <w:webHidden/>
+              </w:rPr>
+              <w:fldChar w:fldCharType="separate"/>
+            </w:r>
+            <w:r>
+              <w:rPr>
+                <w:noProof/>
+                <w:webHidden/>
+              </w:rPr>
+              <w:t>7</w:t>
+            </w:r>
+            <w:r>
+              <w:rPr>
+                <w:noProof/>
+                <w:webHidden/>
+              </w:rPr>
+              <w:fldChar w:fldCharType="end"/>
+            </w:r>
+          </w:hyperlink>
+        </w:p>
+        <w:p>
+          <w:pPr>
+            <w:pStyle w:val="Verzeichnis3"/>
+            <w:tabs>
+              <w:tab w:val="left" w:pos="1320"/>
+              <w:tab w:val="right" w:leader="dot" w:pos="9062"/>
+            </w:tabs>
+            <w:rPr>
+              <w:rFonts w:eastAsiaTheme="minorEastAsia"/>
+              <w:noProof/>
+              <w:lang w:eastAsia="de-CH"/>
+            </w:rPr>
+          </w:pPr>
+          <w:hyperlink w:anchor="_Toc52797562" w:history="1">
+            <w:r>
+              <w:rPr>
+                <w:rStyle w:val="Hyperlink"/>
+                <w:noProof/>
+              </w:rPr>
+              <w:t>1.5.2</w:t>
+            </w:r>
+            <w:r>
+              <w:rPr>
+                <w:rFonts w:eastAsiaTheme="minorEastAsia"/>
+                <w:noProof/>
+                <w:lang w:eastAsia="de-CH"/>
+              </w:rPr>
+              <w:tab/>
+            </w:r>
+            <w:r>
+              <w:rPr>
+                <w:rStyle w:val="Hyperlink"/>
+                <w:noProof/>
+              </w:rPr>
+              <w:t>Austausch der Arbeitsergebnisse</w:t>
+            </w:r>
+            <w:r>
+              <w:rPr>
+                <w:noProof/>
+                <w:webHidden/>
+              </w:rPr>
+              <w:tab/>
+            </w:r>
+            <w:r>
+              <w:rPr>
+                <w:noProof/>
+                <w:webHidden/>
+              </w:rPr>
+              <w:fldChar w:fldCharType="begin"/>
+            </w:r>
+            <w:r>
+              <w:rPr>
+                <w:noProof/>
+                <w:webHidden/>
+              </w:rPr>
+              <w:instrText xml:space="preserve"> PAGEREF _Toc52797562 \h </w:instrText>
+            </w:r>
+            <w:r>
+              <w:rPr>
+                <w:noProof/>
+                <w:webHidden/>
+              </w:rPr>
+            </w:r>
+            <w:r>
+              <w:rPr>
+                <w:noProof/>
+                <w:webHidden/>
+              </w:rPr>
+              <w:fldChar w:fldCharType="separate"/>
+            </w:r>
+            <w:r>
+              <w:rPr>
+                <w:noProof/>
+                <w:webHidden/>
+              </w:rPr>
+              <w:t>7</w:t>
+            </w:r>
+            <w:r>
+              <w:rPr>
+                <w:noProof/>
+                <w:webHidden/>
+              </w:rPr>
+              <w:fldChar w:fldCharType="end"/>
+            </w:r>
+          </w:hyperlink>
+        </w:p>
+        <w:p>
+          <w:pPr>
+            <w:pStyle w:val="Verzeichnis3"/>
+            <w:tabs>
+              <w:tab w:val="left" w:pos="1320"/>
+              <w:tab w:val="right" w:leader="dot" w:pos="9062"/>
+            </w:tabs>
+            <w:rPr>
+              <w:rFonts w:eastAsiaTheme="minorEastAsia"/>
+              <w:noProof/>
+              <w:lang w:eastAsia="de-CH"/>
+            </w:rPr>
+          </w:pPr>
+          <w:hyperlink w:anchor="_Toc52797563" w:history="1">
+            <w:r>
+              <w:rPr>
+                <w:rStyle w:val="Hyperlink"/>
+                <w:noProof/>
+              </w:rPr>
+              <w:t>1.5.3</w:t>
+            </w:r>
+            <w:r>
+              <w:rPr>
+                <w:rFonts w:eastAsiaTheme="minorEastAsia"/>
+                <w:noProof/>
+                <w:lang w:eastAsia="de-CH"/>
+              </w:rPr>
+              <w:tab/>
+            </w:r>
+            <w:r>
+              <w:rPr>
+                <w:rStyle w:val="Hyperlink"/>
+                <w:noProof/>
+              </w:rPr>
+              <w:t>Aufgabenverteilung</w:t>
+            </w:r>
+            <w:r>
+              <w:rPr>
+                <w:noProof/>
+                <w:webHidden/>
+              </w:rPr>
+              <w:tab/>
+            </w:r>
+            <w:r>
+              <w:rPr>
+                <w:noProof/>
+                <w:webHidden/>
+              </w:rPr>
+              <w:fldChar w:fldCharType="begin"/>
+            </w:r>
+            <w:r>
+              <w:rPr>
+                <w:noProof/>
+                <w:webHidden/>
+              </w:rPr>
+              <w:instrText xml:space="preserve"> PAGEREF _Toc52797563 \h </w:instrText>
+            </w:r>
+            <w:r>
+              <w:rPr>
+                <w:noProof/>
+                <w:webHidden/>
+              </w:rPr>
+            </w:r>
+            <w:r>
+              <w:rPr>
+                <w:noProof/>
+                <w:webHidden/>
+              </w:rPr>
+              <w:fldChar w:fldCharType="separate"/>
+            </w:r>
+            <w:r>
+              <w:rPr>
+                <w:noProof/>
+                <w:webHidden/>
+              </w:rPr>
+              <w:t>7</w:t>
+            </w:r>
+            <w:r>
+              <w:rPr>
+                <w:noProof/>
+                <w:webHidden/>
+              </w:rPr>
+              <w:fldChar w:fldCharType="end"/>
+            </w:r>
+          </w:hyperlink>
+        </w:p>
+        <w:p>
+          <w:pPr>
+            <w:pStyle w:val="Verzeichnis3"/>
+            <w:tabs>
+              <w:tab w:val="left" w:pos="1320"/>
+              <w:tab w:val="right" w:leader="dot" w:pos="9062"/>
+            </w:tabs>
+            <w:rPr>
+              <w:rFonts w:eastAsiaTheme="minorEastAsia"/>
+              <w:noProof/>
+              <w:lang w:eastAsia="de-CH"/>
+            </w:rPr>
+          </w:pPr>
+          <w:hyperlink w:anchor="_Toc52797564" w:history="1">
+            <w:r>
+              <w:rPr>
+                <w:rStyle w:val="Hyperlink"/>
+                <w:noProof/>
+              </w:rPr>
+              <w:t>1.5.4</w:t>
+            </w:r>
+            <w:r>
+              <w:rPr>
+                <w:rFonts w:eastAsiaTheme="minorEastAsia"/>
+                <w:noProof/>
+                <w:lang w:eastAsia="de-CH"/>
+              </w:rPr>
+              <w:tab/>
+            </w:r>
+            <w:r>
+              <w:rPr>
+                <w:rStyle w:val="Hyperlink"/>
+                <w:noProof/>
+              </w:rPr>
+              <w:t>Projektplanung</w:t>
+            </w:r>
+            <w:r>
+              <w:rPr>
+                <w:noProof/>
+                <w:webHidden/>
+              </w:rPr>
+              <w:tab/>
+            </w:r>
+            <w:r>
+              <w:rPr>
+                <w:noProof/>
+                <w:webHidden/>
+              </w:rPr>
+              <w:fldChar w:fldCharType="begin"/>
+            </w:r>
+            <w:r>
+              <w:rPr>
+                <w:noProof/>
+                <w:webHidden/>
+              </w:rPr>
+              <w:instrText xml:space="preserve"> PAGEREF _Toc52797564 \h </w:instrText>
             </w:r>
             <w:r>
               <w:rPr>
@@ -1881,7 +2225,7 @@
               <w:lang w:eastAsia="de-CH"/>
             </w:rPr>
           </w:pPr>
-          <w:hyperlink w:anchor="_Toc52785729" w:history="1">
+          <w:hyperlink w:anchor="_Toc52797565" w:history="1">
             <w:r>
               <w:rPr>
                 <w:rStyle w:val="Hyperlink"/>
@@ -1923,7 +2267,7 @@
                 <w:noProof/>
                 <w:webHidden/>
               </w:rPr>
-              <w:instrText xml:space="preserve"> PAGEREF _Toc52785729 \h </w:instrText>
+              <w:instrText xml:space="preserve"> PAGEREF _Toc52797565 \h </w:instrText>
             </w:r>
             <w:r>
               <w:rPr>
@@ -1943,7 +2287,7 @@
                 <w:noProof/>
                 <w:webHidden/>
               </w:rPr>
-              <w:t>7</w:t>
+              <w:t>8</w:t>
             </w:r>
             <w:r>
               <w:rPr>
@@ -1967,7 +2311,7 @@
               <w:lang w:eastAsia="de-CH"/>
             </w:rPr>
           </w:pPr>
-          <w:hyperlink w:anchor="_Toc52785730" w:history="1">
+          <w:hyperlink w:anchor="_Toc52797566" w:history="1">
             <w:r>
               <w:rPr>
                 <w:rStyle w:val="Hyperlink"/>
@@ -2009,7 +2353,7 @@
                 <w:noProof/>
                 <w:webHidden/>
               </w:rPr>
-              <w:instrText xml:space="preserve"> PAGEREF _Toc52785730 \h </w:instrText>
+              <w:instrText xml:space="preserve"> PAGEREF _Toc52797566 \h </w:instrText>
             </w:r>
             <w:r>
               <w:rPr>
@@ -2029,7 +2373,7 @@
                 <w:noProof/>
                 <w:webHidden/>
               </w:rPr>
-              <w:t>7</w:t>
+              <w:t>8</w:t>
             </w:r>
             <w:r>
               <w:rPr>
@@ -2053,7 +2397,7 @@
               <w:lang w:eastAsia="de-CH"/>
             </w:rPr>
           </w:pPr>
-          <w:hyperlink w:anchor="_Toc52785731" w:history="1">
+          <w:hyperlink w:anchor="_Toc52797567" w:history="1">
             <w:r>
               <w:rPr>
                 <w:rStyle w:val="Hyperlink"/>
@@ -2095,7 +2439,7 @@
                 <w:noProof/>
                 <w:webHidden/>
               </w:rPr>
-              <w:instrText xml:space="preserve"> PAGEREF _Toc52785731 \h </w:instrText>
+              <w:instrText xml:space="preserve"> PAGEREF _Toc52797567 \h </w:instrText>
             </w:r>
             <w:r>
               <w:rPr>
@@ -2115,7 +2459,7 @@
                 <w:noProof/>
                 <w:webHidden/>
               </w:rPr>
-              <w:t>8</w:t>
+              <w:t>9</w:t>
             </w:r>
             <w:r>
               <w:rPr>
@@ -2139,7 +2483,7 @@
               <w:lang w:eastAsia="de-CH"/>
             </w:rPr>
           </w:pPr>
-          <w:hyperlink w:anchor="_Toc52785732" w:history="1">
+          <w:hyperlink w:anchor="_Toc52797568" w:history="1">
             <w:r>
               <w:rPr>
                 <w:rStyle w:val="Hyperlink"/>
@@ -2181,7 +2525,7 @@
                 <w:noProof/>
                 <w:webHidden/>
               </w:rPr>
-              <w:instrText xml:space="preserve"> PAGEREF _Toc52785732 \h </w:instrText>
+              <w:instrText xml:space="preserve"> PAGEREF _Toc52797568 \h </w:instrText>
             </w:r>
             <w:r>
               <w:rPr>
@@ -2201,7 +2545,7 @@
                 <w:noProof/>
                 <w:webHidden/>
               </w:rPr>
-              <w:t>8</w:t>
+              <w:t>9</w:t>
             </w:r>
             <w:r>
               <w:rPr>
@@ -2225,7 +2569,7 @@
               <w:lang w:eastAsia="de-CH"/>
             </w:rPr>
           </w:pPr>
-          <w:hyperlink w:anchor="_Toc52785733" w:history="1">
+          <w:hyperlink w:anchor="_Toc52797569" w:history="1">
             <w:r>
               <w:rPr>
                 <w:rStyle w:val="Hyperlink"/>
@@ -2267,7 +2611,7 @@
                 <w:noProof/>
                 <w:webHidden/>
               </w:rPr>
-              <w:instrText xml:space="preserve"> PAGEREF _Toc52785733 \h </w:instrText>
+              <w:instrText xml:space="preserve"> PAGEREF _Toc52797569 \h </w:instrText>
             </w:r>
             <w:r>
               <w:rPr>
@@ -2287,7 +2631,7 @@
                 <w:noProof/>
                 <w:webHidden/>
               </w:rPr>
-              <w:t>9</w:t>
+              <w:t>10</w:t>
             </w:r>
             <w:r>
               <w:rPr>
@@ -2311,7 +2655,7 @@
               <w:lang w:eastAsia="de-CH"/>
             </w:rPr>
           </w:pPr>
-          <w:hyperlink w:anchor="_Toc52785734" w:history="1">
+          <w:hyperlink w:anchor="_Toc52797570" w:history="1">
             <w:r>
               <w:rPr>
                 <w:rStyle w:val="Hyperlink"/>
@@ -2353,7 +2697,7 @@
                 <w:noProof/>
                 <w:webHidden/>
               </w:rPr>
-              <w:instrText xml:space="preserve"> PAGEREF _Toc52785734 \h </w:instrText>
+              <w:instrText xml:space="preserve"> PAGEREF _Toc52797570 \h </w:instrText>
             </w:r>
             <w:r>
               <w:rPr>
@@ -2373,7 +2717,7 @@
                 <w:noProof/>
                 <w:webHidden/>
               </w:rPr>
-              <w:t>10</w:t>
+              <w:t>11</w:t>
             </w:r>
             <w:r>
               <w:rPr>
@@ -2397,7 +2741,7 @@
               <w:lang w:eastAsia="de-CH"/>
             </w:rPr>
           </w:pPr>
-          <w:hyperlink w:anchor="_Toc52785735" w:history="1">
+          <w:hyperlink w:anchor="_Toc52797571" w:history="1">
             <w:r>
               <w:rPr>
                 <w:rStyle w:val="Hyperlink"/>
@@ -2439,7 +2783,7 @@
                 <w:noProof/>
                 <w:webHidden/>
               </w:rPr>
-              <w:instrText xml:space="preserve"> PAGEREF _Toc52785735 \h </w:instrText>
+              <w:instrText xml:space="preserve"> PAGEREF _Toc52797571 \h </w:instrText>
             </w:r>
             <w:r>
               <w:rPr>
@@ -2459,7 +2803,7 @@
                 <w:noProof/>
                 <w:webHidden/>
               </w:rPr>
-              <w:t>11</w:t>
+              <w:t>13</w:t>
             </w:r>
             <w:r>
               <w:rPr>
@@ -2483,7 +2827,7 @@
               <w:lang w:eastAsia="de-CH"/>
             </w:rPr>
           </w:pPr>
-          <w:hyperlink w:anchor="_Toc52785736" w:history="1">
+          <w:hyperlink w:anchor="_Toc52797572" w:history="1">
             <w:r>
               <w:rPr>
                 <w:rStyle w:val="Hyperlink"/>
@@ -2525,7 +2869,7 @@
                 <w:noProof/>
                 <w:webHidden/>
               </w:rPr>
-              <w:instrText xml:space="preserve"> PAGEREF _Toc52785736 \h </w:instrText>
+              <w:instrText xml:space="preserve"> PAGEREF _Toc52797572 \h </w:instrText>
             </w:r>
             <w:r>
               <w:rPr>
@@ -2545,7 +2889,7 @@
                 <w:noProof/>
                 <w:webHidden/>
               </w:rPr>
-              <w:t>11</w:t>
+              <w:t>14</w:t>
             </w:r>
             <w:r>
               <w:rPr>
@@ -2569,7 +2913,7 @@
               <w:lang w:eastAsia="de-CH"/>
             </w:rPr>
           </w:pPr>
-          <w:hyperlink w:anchor="_Toc52785737" w:history="1">
+          <w:hyperlink w:anchor="_Toc52797573" w:history="1">
             <w:r>
               <w:rPr>
                 <w:rStyle w:val="Hyperlink"/>
@@ -2611,7 +2955,7 @@
                 <w:noProof/>
                 <w:webHidden/>
               </w:rPr>
-              <w:instrText xml:space="preserve"> PAGEREF _Toc52785737 \h </w:instrText>
+              <w:instrText xml:space="preserve"> PAGEREF _Toc52797573 \h </w:instrText>
             </w:r>
             <w:r>
               <w:rPr>
@@ -2631,7 +2975,7 @@
                 <w:noProof/>
                 <w:webHidden/>
               </w:rPr>
-              <w:t>11</w:t>
+              <w:t>14</w:t>
             </w:r>
             <w:r>
               <w:rPr>
@@ -2667,7 +3011,7 @@
           <w:numId w:val="2"/>
         </w:numPr>
       </w:pPr>
-      <w:bookmarkStart w:id="0" w:name="_Toc52785722"/>
+      <w:bookmarkStart w:id="0" w:name="_Toc52797554"/>
       <w:r>
         <w:lastRenderedPageBreak/>
         <w:t>Vorwort</w:t>
@@ -2739,7 +3083,7 @@
         </w:numPr>
         <w:spacing w:after="160"/>
       </w:pPr>
-      <w:bookmarkStart w:id="1" w:name="_Toc52785723"/>
+      <w:bookmarkStart w:id="1" w:name="_Toc52797555"/>
       <w:r>
         <w:lastRenderedPageBreak/>
         <w:t xml:space="preserve">Aufgabe 1: </w:t>
@@ -2780,7 +3124,7 @@
           <w:numId w:val="4"/>
         </w:numPr>
       </w:pPr>
-      <w:bookmarkStart w:id="2" w:name="_Toc52785724"/>
+      <w:bookmarkStart w:id="2" w:name="_Toc52797556"/>
       <w:r>
         <w:t>Richtlinien und Schreibweisen</w:t>
       </w:r>
@@ -2988,7 +3332,7 @@
       <w:pPr>
         <w:pStyle w:val="Beschriftung"/>
       </w:pPr>
-      <w:bookmarkStart w:id="3" w:name="_Toc52785705"/>
+      <w:bookmarkStart w:id="3" w:name="_Toc52797073"/>
       <w:r>
         <w:t xml:space="preserve">Tabelle </w:t>
       </w:r>
@@ -3036,7 +3380,7 @@
           <w:numId w:val="4"/>
         </w:numPr>
       </w:pPr>
-      <w:bookmarkStart w:id="4" w:name="_Toc52785725"/>
+      <w:bookmarkStart w:id="4" w:name="_Toc52797557"/>
       <w:r>
         <w:lastRenderedPageBreak/>
         <w:t>Aufbau der Ordnerstruktur</w:t>
@@ -3225,7 +3569,7 @@
           <w:numId w:val="4"/>
         </w:numPr>
       </w:pPr>
-      <w:bookmarkStart w:id="5" w:name="_Toc52785726"/>
+      <w:bookmarkStart w:id="5" w:name="_Toc52797558"/>
       <w:r>
         <w:lastRenderedPageBreak/>
         <w:t>Eingesetzte Entwicklungssoftware</w:t>
@@ -3440,7 +3784,7 @@
       <w:pPr>
         <w:pStyle w:val="Beschriftung"/>
       </w:pPr>
-      <w:bookmarkStart w:id="6" w:name="_Toc52785706"/>
+      <w:bookmarkStart w:id="6" w:name="_Toc52797074"/>
       <w:r>
         <w:t xml:space="preserve">Tabelle </w:t>
       </w:r>
@@ -3684,7 +4028,7 @@
       <w:pPr>
         <w:pStyle w:val="Beschriftung"/>
       </w:pPr>
-      <w:bookmarkStart w:id="7" w:name="_Toc52785707"/>
+      <w:bookmarkStart w:id="7" w:name="_Toc52797075"/>
       <w:r>
         <w:t xml:space="preserve">Tabelle </w:t>
       </w:r>
@@ -3710,7 +4054,7 @@
           <w:numId w:val="4"/>
         </w:numPr>
       </w:pPr>
-      <w:bookmarkStart w:id="8" w:name="_Toc52785727"/>
+      <w:bookmarkStart w:id="8" w:name="_Toc52797559"/>
       <w:r>
         <w:t>Checklisten und Installationsrichtlinien der Entwicklungssoftware</w:t>
       </w:r>
@@ -3897,7 +4241,7 @@
       <w:pPr>
         <w:pStyle w:val="Beschriftung"/>
       </w:pPr>
-      <w:bookmarkStart w:id="9" w:name="_Toc52785708"/>
+      <w:bookmarkStart w:id="9" w:name="_Toc52797076"/>
       <w:r>
         <w:t xml:space="preserve">Tabelle </w:t>
       </w:r>
@@ -3938,7 +4282,7 @@
           <w:numId w:val="4"/>
         </w:numPr>
       </w:pPr>
-      <w:bookmarkStart w:id="10" w:name="_Toc52785728"/>
+      <w:bookmarkStart w:id="10" w:name="_Toc52797560"/>
       <w:r>
         <w:lastRenderedPageBreak/>
         <w:t>Organisation der Arbeitsgruppe</w:t>
@@ -3946,6 +4290,191 @@
       <w:bookmarkEnd w:id="10"/>
     </w:p>
     <w:p/>
+    <w:p>
+      <w:r>
+        <w:t>Die gesamte Projektplanung inklusive der Beschreibung der Aufgabenverteilung und der genutzten Hilfsmittel zur Projektkoordination werden an dieser Stelle beschrieben.</w:t>
+      </w:r>
+    </w:p>
+    <w:p/>
+    <w:p>
+      <w:pPr>
+        <w:pStyle w:val="berschrift3"/>
+      </w:pPr>
+      <w:bookmarkStart w:id="11" w:name="_Toc52797561"/>
+      <w:r>
+        <w:t>1.5.1</w:t>
+      </w:r>
+      <w:r>
+        <w:tab/>
+      </w:r>
+      <w:r>
+        <w:t>Kommunikation im Team</w:t>
+      </w:r>
+      <w:bookmarkEnd w:id="11"/>
+    </w:p>
+    <w:p/>
+    <w:p>
+      <w:r>
+        <w:t>Neben Treffen, bei denen alle Projektbeteiligten anwesend sind, werden folgende Hilfsmittel zur Kommunikation im Team genutzt.</w:t>
+      </w:r>
+    </w:p>
+    <w:p>
+      <w:pPr>
+        <w:pStyle w:val="Listenabsatz"/>
+        <w:numPr>
+          <w:ilvl w:val="0"/>
+          <w:numId w:val="9"/>
+        </w:numPr>
+      </w:pPr>
+      <w:r>
+        <w:t>WhatsApp</w:t>
+      </w:r>
+    </w:p>
+    <w:p>
+      <w:pPr>
+        <w:pStyle w:val="Listenabsatz"/>
+        <w:numPr>
+          <w:ilvl w:val="1"/>
+          <w:numId w:val="9"/>
+        </w:numPr>
+      </w:pPr>
+      <w:proofErr w:type="gramStart"/>
+      <w:r>
+        <w:t>Chat</w:t>
+      </w:r>
+      <w:proofErr w:type="gramEnd"/>
+      <w:r>
+        <w:t xml:space="preserve"> um Treffen zu vereinbaren und einfache Fragen zu klären</w:t>
+      </w:r>
+    </w:p>
+    <w:p>
+      <w:pPr>
+        <w:pStyle w:val="Listenabsatz"/>
+        <w:numPr>
+          <w:ilvl w:val="0"/>
+          <w:numId w:val="9"/>
+        </w:numPr>
+      </w:pPr>
+      <w:r>
+        <w:t>Microsoft Temas</w:t>
+      </w:r>
+    </w:p>
+    <w:p>
+      <w:pPr>
+        <w:pStyle w:val="Listenabsatz"/>
+        <w:numPr>
+          <w:ilvl w:val="1"/>
+          <w:numId w:val="9"/>
+        </w:numPr>
+      </w:pPr>
+      <w:r>
+        <w:t>Video Chat für den Austausch bei komplexeren Fragen und das Lösen von Problemstellungen, die gemeinsame Absprachen erfordern.</w:t>
+      </w:r>
+    </w:p>
+    <w:p>
+      <w:pPr>
+        <w:pStyle w:val="Listenabsatz"/>
+      </w:pPr>
+    </w:p>
+    <w:p>
+      <w:pPr>
+        <w:pStyle w:val="berschrift3"/>
+      </w:pPr>
+      <w:bookmarkStart w:id="12" w:name="_Toc52797562"/>
+      <w:r>
+        <w:t>1.5.2</w:t>
+      </w:r>
+      <w:r>
+        <w:tab/>
+      </w:r>
+      <w:r>
+        <w:t>Austausch der Arbeitsergebnisse</w:t>
+      </w:r>
+      <w:bookmarkEnd w:id="12"/>
+    </w:p>
+    <w:p/>
+    <w:p>
+      <w:r>
+        <w:t xml:space="preserve">Das gesamte Projekt inklusive Dokumentation ist in einem </w:t>
+      </w:r>
+      <w:proofErr w:type="spellStart"/>
+      <w:r>
+        <w:t>Github</w:t>
+      </w:r>
+      <w:proofErr w:type="spellEnd"/>
+      <w:r>
+        <w:t xml:space="preserve"> Repository (</w:t>
+      </w:r>
+      <w:hyperlink r:id="rId16" w:history="1">
+        <w:r>
+          <w:rPr>
+            <w:rStyle w:val="Hyperlink"/>
+          </w:rPr>
+          <w:t>https://github.com/nhaessig/swiss-qr-code</w:t>
+        </w:r>
+      </w:hyperlink>
+      <w:r>
+        <w:t xml:space="preserve">) gesichert, auf welches alle Teammitglieder zugriff haben. So ist sichergestellt, dass die Arbeitsergebnisse sowohl zentral gesichert als auch jederzeit zur Verfügung stehen. Eigene Änderungen können problemlos </w:t>
+      </w:r>
+      <w:proofErr w:type="spellStart"/>
+      <w:r>
+        <w:t>commited</w:t>
+      </w:r>
+      <w:proofErr w:type="spellEnd"/>
+      <w:r>
+        <w:t xml:space="preserve"> und gepusht werden, so dass sie in kürzester Zeit dem gesamten Team zur Verfügung stehen.</w:t>
+      </w:r>
+    </w:p>
+    <w:p/>
+    <w:p>
+      <w:pPr>
+        <w:pStyle w:val="berschrift3"/>
+      </w:pPr>
+      <w:bookmarkStart w:id="13" w:name="_Toc52797563"/>
+      <w:r>
+        <w:t>1.5.3</w:t>
+      </w:r>
+      <w:r>
+        <w:tab/>
+        <w:t>Aufgabenverteilung</w:t>
+      </w:r>
+      <w:bookmarkEnd w:id="13"/>
+    </w:p>
+    <w:p/>
+    <w:p>
+      <w:r>
+        <w:t>Die Aufgabenverteilung innerhalb des Temas wird an dieser Stelle beschrieben, wobei diese sich auf einzelne Tasks aus der Projektplanung bezieht.</w:t>
+      </w:r>
+    </w:p>
+    <w:p/>
+    <w:p>
+      <w:pPr>
+        <w:pStyle w:val="berschrift3"/>
+      </w:pPr>
+      <w:bookmarkStart w:id="14" w:name="_Toc52797564"/>
+      <w:r>
+        <w:t>1.5.4</w:t>
+      </w:r>
+      <w:r>
+        <w:tab/>
+        <w:t>Projektplanung</w:t>
+      </w:r>
+      <w:bookmarkEnd w:id="14"/>
+    </w:p>
+    <w:p/>
+    <w:p>
+      <w:r>
+        <w:t xml:space="preserve">In diesem Kapitel wird die Projektplanung aufgeführt, wobei die einzelnen Arbeitsblöcke thematisch und in einer Zeitlinie mit der geplanten und der tatsächlich benötigten Bearbeitungszeit aufgeführt sind. </w:t>
+      </w:r>
+    </w:p>
+    <w:p>
+      <w:pPr>
+        <w:spacing w:after="160"/>
+      </w:pPr>
+      <w:r>
+        <w:br w:type="page"/>
+      </w:r>
+    </w:p>
     <w:p>
       <w:pPr>
         <w:pStyle w:val="berschrift2"/>
@@ -3954,11 +4483,241 @@
           <w:numId w:val="4"/>
         </w:numPr>
       </w:pPr>
-      <w:bookmarkStart w:id="11" w:name="_Toc52785729"/>
-      <w:r>
+      <w:bookmarkStart w:id="15" w:name="_Toc52797565"/>
+      <w:r>
+        <w:lastRenderedPageBreak/>
         <w:t>Projektentscheidungen</w:t>
       </w:r>
-      <w:bookmarkEnd w:id="11"/>
+      <w:bookmarkEnd w:id="15"/>
+    </w:p>
+    <w:p/>
+    <w:p>
+      <w:r>
+        <w:t>Im Unterkapitel Projektentscheidungen werden richtungsweisende Beschlussfassungen aufgeführt. Dabei wird neben der tatsächlichen Entscheidung jeweils auch das Datum der Entscheidung aufgeführt.</w:t>
+      </w:r>
+    </w:p>
+    <w:p/>
+    <w:tbl>
+      <w:tblPr>
+        <w:tblStyle w:val="Gitternetztabelle6farbig"/>
+        <w:tblW w:w="0" w:type="auto"/>
+        <w:tblLook w:val="04A0" w:firstRow="1" w:lastRow="0" w:firstColumn="1" w:lastColumn="0" w:noHBand="0" w:noVBand="1"/>
+      </w:tblPr>
+      <w:tblGrid>
+        <w:gridCol w:w="3114"/>
+        <w:gridCol w:w="4536"/>
+        <w:gridCol w:w="1412"/>
+      </w:tblGrid>
+      <w:tr>
+        <w:trPr>
+          <w:cnfStyle w:val="100000000000" w:firstRow="1" w:lastRow="0" w:firstColumn="0" w:lastColumn="0" w:oddVBand="0" w:evenVBand="0" w:oddHBand="0" w:evenHBand="0" w:firstRowFirstColumn="0" w:firstRowLastColumn="0" w:lastRowFirstColumn="0" w:lastRowLastColumn="0"/>
+        </w:trPr>
+        <w:tc>
+          <w:tcPr>
+            <w:cnfStyle w:val="001000000000" w:firstRow="0" w:lastRow="0" w:firstColumn="1" w:lastColumn="0" w:oddVBand="0" w:evenVBand="0" w:oddHBand="0" w:evenHBand="0" w:firstRowFirstColumn="0" w:firstRowLastColumn="0" w:lastRowFirstColumn="0" w:lastRowLastColumn="0"/>
+            <w:tcW w:w="3114" w:type="dxa"/>
+          </w:tcPr>
+          <w:p>
+            <w:r>
+              <w:t>Entscheidung</w:t>
+            </w:r>
+            <w:r>
+              <w:t>/Tätigkeit</w:t>
+            </w:r>
+          </w:p>
+        </w:tc>
+        <w:tc>
+          <w:tcPr>
+            <w:tcW w:w="4536" w:type="dxa"/>
+          </w:tcPr>
+          <w:p>
+            <w:pPr>
+              <w:cnfStyle w:val="100000000000" w:firstRow="1" w:lastRow="0" w:firstColumn="0" w:lastColumn="0" w:oddVBand="0" w:evenVBand="0" w:oddHBand="0" w:evenHBand="0" w:firstRowFirstColumn="0" w:firstRowLastColumn="0" w:lastRowFirstColumn="0" w:lastRowLastColumn="0"/>
+            </w:pPr>
+            <w:r>
+              <w:t>Beschreibung</w:t>
+            </w:r>
+          </w:p>
+        </w:tc>
+        <w:tc>
+          <w:tcPr>
+            <w:tcW w:w="1412" w:type="dxa"/>
+          </w:tcPr>
+          <w:p>
+            <w:pPr>
+              <w:cnfStyle w:val="100000000000" w:firstRow="1" w:lastRow="0" w:firstColumn="0" w:lastColumn="0" w:oddVBand="0" w:evenVBand="0" w:oddHBand="0" w:evenHBand="0" w:firstRowFirstColumn="0" w:firstRowLastColumn="0" w:lastRowFirstColumn="0" w:lastRowLastColumn="0"/>
+            </w:pPr>
+            <w:r>
+              <w:t>Datum</w:t>
+            </w:r>
+          </w:p>
+        </w:tc>
+      </w:tr>
+      <w:tr>
+        <w:trPr>
+          <w:cnfStyle w:val="000000100000" w:firstRow="0" w:lastRow="0" w:firstColumn="0" w:lastColumn="0" w:oddVBand="0" w:evenVBand="0" w:oddHBand="1" w:evenHBand="0" w:firstRowFirstColumn="0" w:firstRowLastColumn="0" w:lastRowFirstColumn="0" w:lastRowLastColumn="0"/>
+        </w:trPr>
+        <w:tc>
+          <w:tcPr>
+            <w:cnfStyle w:val="001000000000" w:firstRow="0" w:lastRow="0" w:firstColumn="1" w:lastColumn="0" w:oddVBand="0" w:evenVBand="0" w:oddHBand="0" w:evenHBand="0" w:firstRowFirstColumn="0" w:firstRowLastColumn="0" w:lastRowFirstColumn="0" w:lastRowLastColumn="0"/>
+            <w:tcW w:w="3114" w:type="dxa"/>
+          </w:tcPr>
+          <w:p>
+            <w:pPr>
+              <w:rPr>
+                <w:b w:val="0"/>
+                <w:bCs w:val="0"/>
+              </w:rPr>
+            </w:pPr>
+            <w:r>
+              <w:rPr>
+                <w:b w:val="0"/>
+                <w:bCs w:val="0"/>
+              </w:rPr>
+              <w:t>Formen der Projektgruppe</w:t>
+            </w:r>
+          </w:p>
+        </w:tc>
+        <w:tc>
+          <w:tcPr>
+            <w:tcW w:w="4536" w:type="dxa"/>
+          </w:tcPr>
+          <w:p>
+            <w:pPr>
+              <w:cnfStyle w:val="000000100000" w:firstRow="0" w:lastRow="0" w:firstColumn="0" w:lastColumn="0" w:oddVBand="0" w:evenVBand="0" w:oddHBand="1" w:evenHBand="0" w:firstRowFirstColumn="0" w:firstRowLastColumn="0" w:lastRowFirstColumn="0" w:lastRowLastColumn="0"/>
+            </w:pPr>
+            <w:r>
+              <w:t xml:space="preserve">Im ersten Block des Moduls </w:t>
+            </w:r>
+            <w:r>
+              <w:t>Software Engineering 1</w:t>
+            </w:r>
+            <w:r>
+              <w:t xml:space="preserve"> wurde die Projektgruppe, bestehend aus </w:t>
+            </w:r>
+            <w:r>
+              <w:t xml:space="preserve">Nicolas Hässig, Markus Kaufmann und Fabrizio </w:t>
+            </w:r>
+            <w:proofErr w:type="spellStart"/>
+            <w:r>
+              <w:t>Piacente</w:t>
+            </w:r>
+            <w:proofErr w:type="spellEnd"/>
+            <w:r>
+              <w:t>, gebildet.</w:t>
+            </w:r>
+          </w:p>
+        </w:tc>
+        <w:tc>
+          <w:tcPr>
+            <w:tcW w:w="1412" w:type="dxa"/>
+          </w:tcPr>
+          <w:p>
+            <w:pPr>
+              <w:cnfStyle w:val="000000100000" w:firstRow="0" w:lastRow="0" w:firstColumn="0" w:lastColumn="0" w:oddVBand="0" w:evenVBand="0" w:oddHBand="1" w:evenHBand="0" w:firstRowFirstColumn="0" w:firstRowLastColumn="0" w:lastRowFirstColumn="0" w:lastRowLastColumn="0"/>
+            </w:pPr>
+            <w:r>
+              <w:t>22.09.2020</w:t>
+            </w:r>
+          </w:p>
+        </w:tc>
+      </w:tr>
+      <w:tr>
+        <w:tc>
+          <w:tcPr>
+            <w:cnfStyle w:val="001000000000" w:firstRow="0" w:lastRow="0" w:firstColumn="1" w:lastColumn="0" w:oddVBand="0" w:evenVBand="0" w:oddHBand="0" w:evenHBand="0" w:firstRowFirstColumn="0" w:firstRowLastColumn="0" w:lastRowFirstColumn="0" w:lastRowLastColumn="0"/>
+            <w:tcW w:w="3114" w:type="dxa"/>
+          </w:tcPr>
+          <w:p>
+            <w:pPr>
+              <w:rPr>
+                <w:b w:val="0"/>
+                <w:bCs w:val="0"/>
+              </w:rPr>
+            </w:pPr>
+            <w:r>
+              <w:rPr>
+                <w:b w:val="0"/>
+                <w:bCs w:val="0"/>
+              </w:rPr>
+              <w:t>Wahl des Projektthemas (</w:t>
+            </w:r>
+            <w:proofErr w:type="spellStart"/>
+            <w:r>
+              <w:rPr>
+                <w:b w:val="0"/>
+                <w:bCs w:val="0"/>
+              </w:rPr>
+              <w:t>SwissQR</w:t>
+            </w:r>
+            <w:proofErr w:type="spellEnd"/>
+            <w:r>
+              <w:rPr>
+                <w:b w:val="0"/>
+                <w:bCs w:val="0"/>
+              </w:rPr>
+              <w:t>)</w:t>
+            </w:r>
+          </w:p>
+        </w:tc>
+        <w:tc>
+          <w:tcPr>
+            <w:tcW w:w="4536" w:type="dxa"/>
+          </w:tcPr>
+          <w:p>
+            <w:pPr>
+              <w:keepNext/>
+              <w:cnfStyle w:val="000000000000" w:firstRow="0" w:lastRow="0" w:firstColumn="0" w:lastColumn="0" w:oddVBand="0" w:evenVBand="0" w:oddHBand="0" w:evenHBand="0" w:firstRowFirstColumn="0" w:firstRowLastColumn="0" w:lastRowFirstColumn="0" w:lastRowLastColumn="0"/>
+            </w:pPr>
+            <w:r>
+              <w:t xml:space="preserve">Die Mitglieder der Projektteams haben sich gemeinsam auf die Bearbeitung des folgenden Projektthemas geeinigt: Erstellen </w:t>
+            </w:r>
+            <w:proofErr w:type="spellStart"/>
+            <w:r>
+              <w:t>SwissQR</w:t>
+            </w:r>
+            <w:proofErr w:type="spellEnd"/>
+            <w:r>
+              <w:t xml:space="preserve"> für Debitorenrechnungen</w:t>
+            </w:r>
+          </w:p>
+        </w:tc>
+        <w:tc>
+          <w:tcPr>
+            <w:tcW w:w="1412" w:type="dxa"/>
+          </w:tcPr>
+          <w:p>
+            <w:pPr>
+              <w:keepNext/>
+              <w:cnfStyle w:val="000000000000" w:firstRow="0" w:lastRow="0" w:firstColumn="0" w:lastColumn="0" w:oddVBand="0" w:evenVBand="0" w:oddHBand="0" w:evenHBand="0" w:firstRowFirstColumn="0" w:firstRowLastColumn="0" w:lastRowFirstColumn="0" w:lastRowLastColumn="0"/>
+            </w:pPr>
+            <w:r>
+              <w:t>28.09.2020</w:t>
+            </w:r>
+          </w:p>
+        </w:tc>
+      </w:tr>
+    </w:tbl>
+    <w:p>
+      <w:pPr>
+        <w:pStyle w:val="Beschriftung"/>
+      </w:pPr>
+      <w:bookmarkStart w:id="16" w:name="_Toc52797077"/>
+      <w:r>
+        <w:t xml:space="preserve">Tabelle </w:t>
+      </w:r>
+      <w:fldSimple w:instr=" SEQ Tabelle \* ARABIC ">
+        <w:r>
+          <w:rPr>
+            <w:noProof/>
+          </w:rPr>
+          <w:t>5</w:t>
+        </w:r>
+      </w:fldSimple>
+      <w:r>
+        <w:t xml:space="preserve"> Projektentscheidungen</w:t>
+      </w:r>
+      <w:bookmarkEnd w:id="16"/>
     </w:p>
     <w:p/>
     <w:p>
@@ -3969,11 +4728,11 @@
           <w:numId w:val="4"/>
         </w:numPr>
       </w:pPr>
-      <w:bookmarkStart w:id="12" w:name="_Toc52785730"/>
+      <w:bookmarkStart w:id="17" w:name="_Toc52797566"/>
       <w:r>
         <w:t>Glossar wichtiger Begriffe</w:t>
       </w:r>
-      <w:bookmarkEnd w:id="12"/>
+      <w:bookmarkEnd w:id="17"/>
     </w:p>
     <w:p/>
     <w:p>
@@ -3981,7 +4740,6 @@
         <w:t>Das Glossar ist als eigenes Kapitel zum Schluss in diesem Dokument enthalten und führt/erklärt die wichtigsten Begriffe dieser Projektarbeit</w:t>
       </w:r>
     </w:p>
-    <w:p/>
     <w:p/>
     <w:p>
       <w:pPr>
@@ -3999,7 +4757,7 @@
           <w:numId w:val="4"/>
         </w:numPr>
       </w:pPr>
-      <w:bookmarkStart w:id="13" w:name="_Toc52785731"/>
+      <w:bookmarkStart w:id="18" w:name="_Toc52797567"/>
       <w:r>
         <w:lastRenderedPageBreak/>
         <w:t>Aufgabe 2</w:t>
@@ -4007,7 +4765,7 @@
       <w:r>
         <w:t>: Projektauftrag erstellen und präsentieren</w:t>
       </w:r>
-      <w:bookmarkEnd w:id="13"/>
+      <w:bookmarkEnd w:id="18"/>
     </w:p>
     <w:p/>
     <w:p>
@@ -4045,11 +4803,11 @@
           <w:numId w:val="4"/>
         </w:numPr>
       </w:pPr>
-      <w:bookmarkStart w:id="14" w:name="_Toc52785732"/>
+      <w:bookmarkStart w:id="19" w:name="_Toc52797568"/>
       <w:r>
         <w:t>Unternehmen</w:t>
       </w:r>
-      <w:bookmarkEnd w:id="14"/>
+      <w:bookmarkEnd w:id="19"/>
     </w:p>
     <w:p/>
     <w:p>
@@ -4127,12 +4885,12 @@
           <w:numId w:val="4"/>
         </w:numPr>
       </w:pPr>
-      <w:bookmarkStart w:id="15" w:name="_Toc52785733"/>
+      <w:bookmarkStart w:id="20" w:name="_Toc52797569"/>
       <w:r>
         <w:lastRenderedPageBreak/>
         <w:t>Projekt</w:t>
       </w:r>
-      <w:bookmarkEnd w:id="15"/>
+      <w:bookmarkEnd w:id="20"/>
     </w:p>
     <w:p/>
     <w:p>
@@ -4276,12 +5034,12 @@
           <w:numId w:val="4"/>
         </w:numPr>
       </w:pPr>
-      <w:bookmarkStart w:id="16" w:name="_Toc52785734"/>
+      <w:bookmarkStart w:id="21" w:name="_Toc52797570"/>
       <w:r>
         <w:lastRenderedPageBreak/>
         <w:t>Anforderungsanalyse</w:t>
       </w:r>
-      <w:bookmarkEnd w:id="16"/>
+      <w:bookmarkEnd w:id="21"/>
     </w:p>
     <w:p/>
     <w:p>
@@ -4674,7 +5432,14 @@
       </w:r>
       <w:proofErr w:type="spellEnd"/>
     </w:p>
-    <w:p/>
+    <w:p>
+      <w:pPr>
+        <w:spacing w:after="160"/>
+      </w:pPr>
+      <w:r>
+        <w:br w:type="page"/>
+      </w:r>
+    </w:p>
     <w:p>
       <w:pPr>
         <w:pStyle w:val="berschrift1"/>
@@ -4683,13 +5448,261 @@
           <w:numId w:val="4"/>
         </w:numPr>
       </w:pPr>
-      <w:bookmarkStart w:id="17" w:name="_Toc52785735"/>
-      <w:r>
+      <w:bookmarkStart w:id="22" w:name="_Toc52797571"/>
+      <w:r>
+        <w:lastRenderedPageBreak/>
         <w:t>Glossar</w:t>
       </w:r>
-      <w:bookmarkEnd w:id="17"/>
+      <w:bookmarkEnd w:id="22"/>
     </w:p>
     <w:p/>
+    <w:tbl>
+      <w:tblPr>
+        <w:tblStyle w:val="Gitternetztabelle6farbig"/>
+        <w:tblW w:w="0" w:type="auto"/>
+        <w:tblLook w:val="04A0" w:firstRow="1" w:lastRow="0" w:firstColumn="1" w:lastColumn="0" w:noHBand="0" w:noVBand="1"/>
+      </w:tblPr>
+      <w:tblGrid>
+        <w:gridCol w:w="4531"/>
+        <w:gridCol w:w="4531"/>
+      </w:tblGrid>
+      <w:tr>
+        <w:trPr>
+          <w:cnfStyle w:val="100000000000" w:firstRow="1" w:lastRow="0" w:firstColumn="0" w:lastColumn="0" w:oddVBand="0" w:evenVBand="0" w:oddHBand="0" w:evenHBand="0" w:firstRowFirstColumn="0" w:firstRowLastColumn="0" w:lastRowFirstColumn="0" w:lastRowLastColumn="0"/>
+        </w:trPr>
+        <w:tc>
+          <w:tcPr>
+            <w:cnfStyle w:val="001000000000" w:firstRow="0" w:lastRow="0" w:firstColumn="1" w:lastColumn="0" w:oddVBand="0" w:evenVBand="0" w:oddHBand="0" w:evenHBand="0" w:firstRowFirstColumn="0" w:firstRowLastColumn="0" w:lastRowFirstColumn="0" w:lastRowLastColumn="0"/>
+            <w:tcW w:w="4531" w:type="dxa"/>
+          </w:tcPr>
+          <w:p>
+            <w:proofErr w:type="gramStart"/>
+            <w:r>
+              <w:t>Begriff</w:t>
+            </w:r>
+            <w:proofErr w:type="gramEnd"/>
+          </w:p>
+        </w:tc>
+        <w:tc>
+          <w:tcPr>
+            <w:tcW w:w="4531" w:type="dxa"/>
+          </w:tcPr>
+          <w:p>
+            <w:pPr>
+              <w:cnfStyle w:val="100000000000" w:firstRow="1" w:lastRow="0" w:firstColumn="0" w:lastColumn="0" w:oddVBand="0" w:evenVBand="0" w:oddHBand="0" w:evenHBand="0" w:firstRowFirstColumn="0" w:firstRowLastColumn="0" w:lastRowFirstColumn="0" w:lastRowLastColumn="0"/>
+            </w:pPr>
+            <w:r>
+              <w:t>Definition/Erklärung</w:t>
+            </w:r>
+          </w:p>
+        </w:tc>
+      </w:tr>
+      <w:tr>
+        <w:trPr>
+          <w:cnfStyle w:val="000000100000" w:firstRow="0" w:lastRow="0" w:firstColumn="0" w:lastColumn="0" w:oddVBand="0" w:evenVBand="0" w:oddHBand="1" w:evenHBand="0" w:firstRowFirstColumn="0" w:firstRowLastColumn="0" w:lastRowFirstColumn="0" w:lastRowLastColumn="0"/>
+        </w:trPr>
+        <w:tc>
+          <w:tcPr>
+            <w:cnfStyle w:val="001000000000" w:firstRow="0" w:lastRow="0" w:firstColumn="1" w:lastColumn="0" w:oddVBand="0" w:evenVBand="0" w:oddHBand="0" w:evenHBand="0" w:firstRowFirstColumn="0" w:firstRowLastColumn="0" w:lastRowFirstColumn="0" w:lastRowLastColumn="0"/>
+            <w:tcW w:w="4531" w:type="dxa"/>
+          </w:tcPr>
+          <w:p>
+            <w:pPr>
+              <w:rPr>
+                <w:b w:val="0"/>
+                <w:bCs w:val="0"/>
+              </w:rPr>
+            </w:pPr>
+            <w:proofErr w:type="spellStart"/>
+            <w:r>
+              <w:rPr>
+                <w:b w:val="0"/>
+                <w:bCs w:val="0"/>
+              </w:rPr>
+              <w:t>Eclipse</w:t>
+            </w:r>
+            <w:proofErr w:type="spellEnd"/>
+          </w:p>
+        </w:tc>
+        <w:tc>
+          <w:tcPr>
+            <w:tcW w:w="4531" w:type="dxa"/>
+          </w:tcPr>
+          <w:p>
+            <w:pPr>
+              <w:cnfStyle w:val="000000100000" w:firstRow="0" w:lastRow="0" w:firstColumn="0" w:lastColumn="0" w:oddVBand="0" w:evenVBand="0" w:oddHBand="1" w:evenHBand="0" w:firstRowFirstColumn="0" w:firstRowLastColumn="0" w:lastRowFirstColumn="0" w:lastRowLastColumn="0"/>
+            </w:pPr>
+            <w:r>
+              <w:t xml:space="preserve">Integrierte Entwicklungsumgebung </w:t>
+            </w:r>
+            <w:r>
+              <w:t xml:space="preserve">(Open Source) </w:t>
+            </w:r>
+            <w:r>
+              <w:t xml:space="preserve">für diverse Programmiersprachen, im Rahmen dieses Projektes als </w:t>
+            </w:r>
+            <w:proofErr w:type="spellStart"/>
+            <w:r>
+              <w:t>Programmierverkzeug</w:t>
+            </w:r>
+            <w:proofErr w:type="spellEnd"/>
+            <w:r>
+              <w:t xml:space="preserve"> für JAVA verwendet</w:t>
+            </w:r>
+          </w:p>
+        </w:tc>
+      </w:tr>
+      <w:tr>
+        <w:tc>
+          <w:tcPr>
+            <w:cnfStyle w:val="001000000000" w:firstRow="0" w:lastRow="0" w:firstColumn="1" w:lastColumn="0" w:oddVBand="0" w:evenVBand="0" w:oddHBand="0" w:evenHBand="0" w:firstRowFirstColumn="0" w:firstRowLastColumn="0" w:lastRowFirstColumn="0" w:lastRowLastColumn="0"/>
+            <w:tcW w:w="4531" w:type="dxa"/>
+          </w:tcPr>
+          <w:p>
+            <w:pPr>
+              <w:rPr>
+                <w:b w:val="0"/>
+                <w:bCs w:val="0"/>
+              </w:rPr>
+            </w:pPr>
+            <w:r>
+              <w:rPr>
+                <w:b w:val="0"/>
+                <w:bCs w:val="0"/>
+              </w:rPr>
+              <w:t>Notepad++</w:t>
+            </w:r>
+          </w:p>
+        </w:tc>
+        <w:tc>
+          <w:tcPr>
+            <w:tcW w:w="4531" w:type="dxa"/>
+          </w:tcPr>
+          <w:p>
+            <w:pPr>
+              <w:cnfStyle w:val="000000000000" w:firstRow="0" w:lastRow="0" w:firstColumn="0" w:lastColumn="0" w:oddVBand="0" w:evenVBand="0" w:oddHBand="0" w:evenHBand="0" w:firstRowFirstColumn="0" w:firstRowLastColumn="0" w:lastRowFirstColumn="0" w:lastRowLastColumn="0"/>
+            </w:pPr>
+            <w:r>
+              <w:t>Texteditor für Windows, welcher die Syntax diverser Programmiersprachen unterstützt.</w:t>
+            </w:r>
+          </w:p>
+        </w:tc>
+      </w:tr>
+      <w:tr>
+        <w:trPr>
+          <w:cnfStyle w:val="000000100000" w:firstRow="0" w:lastRow="0" w:firstColumn="0" w:lastColumn="0" w:oddVBand="0" w:evenVBand="0" w:oddHBand="1" w:evenHBand="0" w:firstRowFirstColumn="0" w:firstRowLastColumn="0" w:lastRowFirstColumn="0" w:lastRowLastColumn="0"/>
+        </w:trPr>
+        <w:tc>
+          <w:tcPr>
+            <w:cnfStyle w:val="001000000000" w:firstRow="0" w:lastRow="0" w:firstColumn="1" w:lastColumn="0" w:oddVBand="0" w:evenVBand="0" w:oddHBand="0" w:evenHBand="0" w:firstRowFirstColumn="0" w:firstRowLastColumn="0" w:lastRowFirstColumn="0" w:lastRowLastColumn="0"/>
+            <w:tcW w:w="4531" w:type="dxa"/>
+          </w:tcPr>
+          <w:p>
+            <w:pPr>
+              <w:rPr>
+                <w:b w:val="0"/>
+                <w:bCs w:val="0"/>
+              </w:rPr>
+            </w:pPr>
+            <w:proofErr w:type="spellStart"/>
+            <w:r>
+              <w:rPr>
+                <w:b w:val="0"/>
+                <w:bCs w:val="0"/>
+              </w:rPr>
+              <w:t>Smartgit</w:t>
+            </w:r>
+            <w:proofErr w:type="spellEnd"/>
+          </w:p>
+        </w:tc>
+        <w:tc>
+          <w:tcPr>
+            <w:tcW w:w="4531" w:type="dxa"/>
+          </w:tcPr>
+          <w:p>
+            <w:pPr>
+              <w:cnfStyle w:val="000000100000" w:firstRow="0" w:lastRow="0" w:firstColumn="0" w:lastColumn="0" w:oddVBand="0" w:evenVBand="0" w:oddHBand="1" w:evenHBand="0" w:firstRowFirstColumn="0" w:firstRowLastColumn="0" w:lastRowFirstColumn="0" w:lastRowLastColumn="0"/>
+            </w:pPr>
+            <w:r>
+              <w:t xml:space="preserve">Windows-Client für den Zugriff auf </w:t>
+            </w:r>
+            <w:proofErr w:type="spellStart"/>
+            <w:r>
+              <w:t>Git</w:t>
+            </w:r>
+            <w:proofErr w:type="spellEnd"/>
+            <w:r>
+              <w:t xml:space="preserve"> </w:t>
+            </w:r>
+            <w:proofErr w:type="spellStart"/>
+            <w:r>
+              <w:t>Repositories</w:t>
+            </w:r>
+            <w:proofErr w:type="spellEnd"/>
+            <w:r>
+              <w:t>.</w:t>
+            </w:r>
+          </w:p>
+        </w:tc>
+      </w:tr>
+      <w:tr>
+        <w:tc>
+          <w:tcPr>
+            <w:cnfStyle w:val="001000000000" w:firstRow="0" w:lastRow="0" w:firstColumn="1" w:lastColumn="0" w:oddVBand="0" w:evenVBand="0" w:oddHBand="0" w:evenHBand="0" w:firstRowFirstColumn="0" w:firstRowLastColumn="0" w:lastRowFirstColumn="0" w:lastRowLastColumn="0"/>
+            <w:tcW w:w="4531" w:type="dxa"/>
+          </w:tcPr>
+          <w:p>
+            <w:pPr>
+              <w:rPr>
+                <w:b w:val="0"/>
+                <w:bCs w:val="0"/>
+              </w:rPr>
+            </w:pPr>
+            <w:proofErr w:type="spellStart"/>
+            <w:r>
+              <w:rPr>
+                <w:b w:val="0"/>
+                <w:bCs w:val="0"/>
+              </w:rPr>
+              <w:t>SwissQR</w:t>
+            </w:r>
+            <w:proofErr w:type="spellEnd"/>
+          </w:p>
+        </w:tc>
+        <w:tc>
+          <w:tcPr>
+            <w:tcW w:w="4531" w:type="dxa"/>
+          </w:tcPr>
+          <w:p>
+            <w:pPr>
+              <w:cnfStyle w:val="000000000000" w:firstRow="0" w:lastRow="0" w:firstColumn="0" w:lastColumn="0" w:oddVBand="0" w:evenVBand="0" w:oddHBand="0" w:evenHBand="0" w:firstRowFirstColumn="0" w:firstRowLastColumn="0" w:lastRowFirstColumn="0" w:lastRowLastColumn="0"/>
+            </w:pPr>
+            <w:r>
+              <w:t xml:space="preserve">Die QR-Rechnung ist ein Standard der Schweizer Finanzindustrie für maschinenlesbare Rechnungen. Sie ersetzt seit dem 30. Juni 2020 schrittweise die verschiedenen bisher benutzten </w:t>
+            </w:r>
+            <w:r>
+              <w:t xml:space="preserve">ESR/VESR </w:t>
+            </w:r>
+            <w:r>
+              <w:t>Einzahlungsscheine</w:t>
+            </w:r>
+            <w:r>
+              <w:t>.</w:t>
+            </w:r>
+          </w:p>
+        </w:tc>
+      </w:tr>
+    </w:tbl>
+    <w:p/>
+    <w:p/>
+    <w:p>
+      <w:pPr>
+        <w:spacing w:after="160"/>
+      </w:pPr>
+      <w:r>
+        <w:br w:type="page"/>
+      </w:r>
+    </w:p>
     <w:p>
       <w:pPr>
         <w:pStyle w:val="berschrift1"/>
@@ -4698,11 +5711,12 @@
           <w:numId w:val="4"/>
         </w:numPr>
       </w:pPr>
-      <w:bookmarkStart w:id="18" w:name="_Toc52785736"/>
-      <w:r>
+      <w:bookmarkStart w:id="23" w:name="_Toc52797572"/>
+      <w:r>
+        <w:lastRenderedPageBreak/>
         <w:t>Tabellen und Abbildungsverzeichnis</w:t>
       </w:r>
-      <w:bookmarkEnd w:id="18"/>
+      <w:bookmarkEnd w:id="23"/>
     </w:p>
     <w:p/>
     <w:p>
@@ -4712,7 +5726,9 @@
           <w:tab w:val="right" w:leader="dot" w:pos="9062"/>
         </w:tabs>
         <w:rPr>
+          <w:rFonts w:eastAsiaTheme="minorEastAsia"/>
           <w:noProof/>
+          <w:lang w:eastAsia="de-CH"/>
         </w:rPr>
       </w:pPr>
       <w:r>
@@ -4724,7 +5740,7 @@
       <w:r>
         <w:fldChar w:fldCharType="separate"/>
       </w:r>
-      <w:hyperlink w:anchor="_Toc52785705" w:history="1">
+      <w:hyperlink w:anchor="_Toc52797073" w:history="1">
         <w:r>
           <w:rPr>
             <w:rStyle w:val="Hyperlink"/>
@@ -4751,7 +5767,7 @@
             <w:noProof/>
             <w:webHidden/>
           </w:rPr>
-          <w:instrText xml:space="preserve"> PAGEREF _Toc52785705 \h </w:instrText>
+          <w:instrText xml:space="preserve"> PAGEREF _Toc52797073 \h </w:instrText>
         </w:r>
         <w:r>
           <w:rPr>
@@ -4789,10 +5805,12 @@
           <w:tab w:val="right" w:leader="dot" w:pos="9062"/>
         </w:tabs>
         <w:rPr>
+          <w:rFonts w:eastAsiaTheme="minorEastAsia"/>
           <w:noProof/>
+          <w:lang w:eastAsia="de-CH"/>
         </w:rPr>
       </w:pPr>
-      <w:hyperlink w:anchor="_Toc52785706" w:history="1">
+      <w:hyperlink w:anchor="_Toc52797074" w:history="1">
         <w:r>
           <w:rPr>
             <w:rStyle w:val="Hyperlink"/>
@@ -4819,7 +5837,7 @@
             <w:noProof/>
             <w:webHidden/>
           </w:rPr>
-          <w:instrText xml:space="preserve"> PAGEREF _Toc52785706 \h </w:instrText>
+          <w:instrText xml:space="preserve"> PAGEREF _Toc52797074 \h </w:instrText>
         </w:r>
         <w:r>
           <w:rPr>
@@ -4857,10 +5875,12 @@
           <w:tab w:val="right" w:leader="dot" w:pos="9062"/>
         </w:tabs>
         <w:rPr>
+          <w:rFonts w:eastAsiaTheme="minorEastAsia"/>
           <w:noProof/>
+          <w:lang w:eastAsia="de-CH"/>
         </w:rPr>
       </w:pPr>
-      <w:hyperlink w:anchor="_Toc52785707" w:history="1">
+      <w:hyperlink w:anchor="_Toc52797075" w:history="1">
         <w:r>
           <w:rPr>
             <w:rStyle w:val="Hyperlink"/>
@@ -4887,7 +5907,7 @@
             <w:noProof/>
             <w:webHidden/>
           </w:rPr>
-          <w:instrText xml:space="preserve"> PAGEREF _Toc52785707 \h </w:instrText>
+          <w:instrText xml:space="preserve"> PAGEREF _Toc52797075 \h </w:instrText>
         </w:r>
         <w:r>
           <w:rPr>
@@ -4925,10 +5945,12 @@
           <w:tab w:val="right" w:leader="dot" w:pos="9062"/>
         </w:tabs>
         <w:rPr>
+          <w:rFonts w:eastAsiaTheme="minorEastAsia"/>
           <w:noProof/>
+          <w:lang w:eastAsia="de-CH"/>
         </w:rPr>
       </w:pPr>
-      <w:hyperlink w:anchor="_Toc52785708" w:history="1">
+      <w:hyperlink w:anchor="_Toc52797076" w:history="1">
         <w:r>
           <w:rPr>
             <w:rStyle w:val="Hyperlink"/>
@@ -4955,7 +5977,7 @@
             <w:noProof/>
             <w:webHidden/>
           </w:rPr>
-          <w:instrText xml:space="preserve"> PAGEREF _Toc52785708 \h </w:instrText>
+          <w:instrText xml:space="preserve"> PAGEREF _Toc52797076 \h </w:instrText>
         </w:r>
         <w:r>
           <w:rPr>
@@ -4987,6 +6009,76 @@
       </w:hyperlink>
     </w:p>
     <w:p>
+      <w:pPr>
+        <w:pStyle w:val="Abbildungsverzeichnis"/>
+        <w:tabs>
+          <w:tab w:val="right" w:leader="dot" w:pos="9062"/>
+        </w:tabs>
+        <w:rPr>
+          <w:rFonts w:eastAsiaTheme="minorEastAsia"/>
+          <w:noProof/>
+          <w:lang w:eastAsia="de-CH"/>
+        </w:rPr>
+      </w:pPr>
+      <w:hyperlink w:anchor="_Toc52797077" w:history="1">
+        <w:r>
+          <w:rPr>
+            <w:rStyle w:val="Hyperlink"/>
+            <w:noProof/>
+          </w:rPr>
+          <w:t>Tabelle 5 Projektentscheidungen</w:t>
+        </w:r>
+        <w:r>
+          <w:rPr>
+            <w:noProof/>
+            <w:webHidden/>
+          </w:rPr>
+          <w:tab/>
+        </w:r>
+        <w:r>
+          <w:rPr>
+            <w:noProof/>
+            <w:webHidden/>
+          </w:rPr>
+          <w:fldChar w:fldCharType="begin"/>
+        </w:r>
+        <w:r>
+          <w:rPr>
+            <w:noProof/>
+            <w:webHidden/>
+          </w:rPr>
+          <w:instrText xml:space="preserve"> PAGEREF _Toc52797077 \h </w:instrText>
+        </w:r>
+        <w:r>
+          <w:rPr>
+            <w:noProof/>
+            <w:webHidden/>
+          </w:rPr>
+        </w:r>
+        <w:r>
+          <w:rPr>
+            <w:noProof/>
+            <w:webHidden/>
+          </w:rPr>
+          <w:fldChar w:fldCharType="separate"/>
+        </w:r>
+        <w:r>
+          <w:rPr>
+            <w:noProof/>
+            <w:webHidden/>
+          </w:rPr>
+          <w:t>8</w:t>
+        </w:r>
+        <w:r>
+          <w:rPr>
+            <w:noProof/>
+            <w:webHidden/>
+          </w:rPr>
+          <w:fldChar w:fldCharType="end"/>
+        </w:r>
+      </w:hyperlink>
+    </w:p>
+    <w:p>
       <w:r>
         <w:fldChar w:fldCharType="end"/>
       </w:r>
@@ -4999,17 +6091,17 @@
           <w:numId w:val="4"/>
         </w:numPr>
       </w:pPr>
-      <w:bookmarkStart w:id="19" w:name="_Toc52785737"/>
+      <w:bookmarkStart w:id="24" w:name="_Toc52797573"/>
       <w:r>
         <w:t>Quellenverzeichnis</w:t>
       </w:r>
-      <w:bookmarkEnd w:id="19"/>
+      <w:bookmarkEnd w:id="24"/>
     </w:p>
     <w:p/>
     <w:p/>
     <w:sectPr>
-      <w:headerReference w:type="default" r:id="rId16"/>
-      <w:footerReference w:type="default" r:id="rId17"/>
+      <w:headerReference w:type="default" r:id="rId17"/>
+      <w:footerReference w:type="default" r:id="rId18"/>
       <w:pgSz w:w="11906" w:h="16838"/>
       <w:pgMar w:top="1417" w:right="1417" w:bottom="1134" w:left="1417" w:header="708" w:footer="708" w:gutter="0"/>
       <w:cols w:space="708"/>
@@ -5125,21 +6217,13 @@
       <w:pStyle w:val="Kopfzeile"/>
     </w:pPr>
     <w:r>
-      <w:t xml:space="preserve">Projektarbeit </w:t>
-    </w:r>
-    <w:r>
-      <w:t xml:space="preserve">Software Engineering 1: </w:t>
+      <w:t xml:space="preserve">Projektarbeit Software Engineering 1: </w:t>
     </w:r>
     <w:proofErr w:type="spellStart"/>
     <w:r>
       <w:t>SwissQr</w:t>
     </w:r>
     <w:proofErr w:type="spellEnd"/>
-  </w:p>
-  <w:p>
-    <w:pPr>
-      <w:pStyle w:val="Kopfzeile"/>
-    </w:pPr>
   </w:p>
 </w:hdr>
 </file>
@@ -5475,95 +6559,9 @@
     </w:lvl>
   </w:abstractNum>
   <w:abstractNum w:abstractNumId="3" w15:restartNumberingAfterBreak="0">
-    <w:nsid w:val="5AD44F52"/>
+    <w:nsid w:val="1A252320"/>
     <w:multiLevelType w:val="hybridMultilevel"/>
-    <w:tmpl w:val="8BB66B38"/>
-    <w:lvl w:ilvl="0" w:tplc="0807000F">
-      <w:start w:val="1"/>
-      <w:numFmt w:val="decimal"/>
-      <w:lvlText w:val="%1."/>
-      <w:lvlJc w:val="left"/>
-      <w:pPr>
-        <w:ind w:left="720" w:hanging="360"/>
-      </w:pPr>
-    </w:lvl>
-    <w:lvl w:ilvl="1" w:tplc="08070019" w:tentative="1">
-      <w:start w:val="1"/>
-      <w:numFmt w:val="lowerLetter"/>
-      <w:lvlText w:val="%2."/>
-      <w:lvlJc w:val="left"/>
-      <w:pPr>
-        <w:ind w:left="1440" w:hanging="360"/>
-      </w:pPr>
-    </w:lvl>
-    <w:lvl w:ilvl="2" w:tplc="0807001B" w:tentative="1">
-      <w:start w:val="1"/>
-      <w:numFmt w:val="lowerRoman"/>
-      <w:lvlText w:val="%3."/>
-      <w:lvlJc w:val="right"/>
-      <w:pPr>
-        <w:ind w:left="2160" w:hanging="180"/>
-      </w:pPr>
-    </w:lvl>
-    <w:lvl w:ilvl="3" w:tplc="0807000F" w:tentative="1">
-      <w:start w:val="1"/>
-      <w:numFmt w:val="decimal"/>
-      <w:lvlText w:val="%4."/>
-      <w:lvlJc w:val="left"/>
-      <w:pPr>
-        <w:ind w:left="2880" w:hanging="360"/>
-      </w:pPr>
-    </w:lvl>
-    <w:lvl w:ilvl="4" w:tplc="08070019" w:tentative="1">
-      <w:start w:val="1"/>
-      <w:numFmt w:val="lowerLetter"/>
-      <w:lvlText w:val="%5."/>
-      <w:lvlJc w:val="left"/>
-      <w:pPr>
-        <w:ind w:left="3600" w:hanging="360"/>
-      </w:pPr>
-    </w:lvl>
-    <w:lvl w:ilvl="5" w:tplc="0807001B" w:tentative="1">
-      <w:start w:val="1"/>
-      <w:numFmt w:val="lowerRoman"/>
-      <w:lvlText w:val="%6."/>
-      <w:lvlJc w:val="right"/>
-      <w:pPr>
-        <w:ind w:left="4320" w:hanging="180"/>
-      </w:pPr>
-    </w:lvl>
-    <w:lvl w:ilvl="6" w:tplc="0807000F" w:tentative="1">
-      <w:start w:val="1"/>
-      <w:numFmt w:val="decimal"/>
-      <w:lvlText w:val="%7."/>
-      <w:lvlJc w:val="left"/>
-      <w:pPr>
-        <w:ind w:left="5040" w:hanging="360"/>
-      </w:pPr>
-    </w:lvl>
-    <w:lvl w:ilvl="7" w:tplc="08070019" w:tentative="1">
-      <w:start w:val="1"/>
-      <w:numFmt w:val="lowerLetter"/>
-      <w:lvlText w:val="%8."/>
-      <w:lvlJc w:val="left"/>
-      <w:pPr>
-        <w:ind w:left="5760" w:hanging="360"/>
-      </w:pPr>
-    </w:lvl>
-    <w:lvl w:ilvl="8" w:tplc="0807001B" w:tentative="1">
-      <w:start w:val="1"/>
-      <w:numFmt w:val="lowerRoman"/>
-      <w:lvlText w:val="%9."/>
-      <w:lvlJc w:val="right"/>
-      <w:pPr>
-        <w:ind w:left="6480" w:hanging="180"/>
-      </w:pPr>
-    </w:lvl>
-  </w:abstractNum>
-  <w:abstractNum w:abstractNumId="4" w15:restartNumberingAfterBreak="0">
-    <w:nsid w:val="5B5475A8"/>
-    <w:multiLevelType w:val="hybridMultilevel"/>
-    <w:tmpl w:val="FA1E0750"/>
+    <w:tmpl w:val="6930F012"/>
     <w:lvl w:ilvl="0" w:tplc="08070001">
       <w:start w:val="1"/>
       <w:numFmt w:val="bullet"/>
@@ -5588,7 +6586,7 @@
         <w:rFonts w:ascii="Courier New" w:hAnsi="Courier New" w:cs="Courier New" w:hint="default"/>
       </w:rPr>
     </w:lvl>
-    <w:lvl w:ilvl="2" w:tplc="08070005">
+    <w:lvl w:ilvl="2" w:tplc="08070005" w:tentative="1">
       <w:start w:val="1"/>
       <w:numFmt w:val="bullet"/>
       <w:lvlText w:val=""/>
@@ -5673,7 +6671,206 @@
       </w:rPr>
     </w:lvl>
   </w:abstractNum>
+  <w:abstractNum w:abstractNumId="4" w15:restartNumberingAfterBreak="0">
+    <w:nsid w:val="5AD44F52"/>
+    <w:multiLevelType w:val="hybridMultilevel"/>
+    <w:tmpl w:val="8BB66B38"/>
+    <w:lvl w:ilvl="0" w:tplc="0807000F">
+      <w:start w:val="1"/>
+      <w:numFmt w:val="decimal"/>
+      <w:lvlText w:val="%1."/>
+      <w:lvlJc w:val="left"/>
+      <w:pPr>
+        <w:ind w:left="720" w:hanging="360"/>
+      </w:pPr>
+    </w:lvl>
+    <w:lvl w:ilvl="1" w:tplc="08070019" w:tentative="1">
+      <w:start w:val="1"/>
+      <w:numFmt w:val="lowerLetter"/>
+      <w:lvlText w:val="%2."/>
+      <w:lvlJc w:val="left"/>
+      <w:pPr>
+        <w:ind w:left="1440" w:hanging="360"/>
+      </w:pPr>
+    </w:lvl>
+    <w:lvl w:ilvl="2" w:tplc="0807001B" w:tentative="1">
+      <w:start w:val="1"/>
+      <w:numFmt w:val="lowerRoman"/>
+      <w:lvlText w:val="%3."/>
+      <w:lvlJc w:val="right"/>
+      <w:pPr>
+        <w:ind w:left="2160" w:hanging="180"/>
+      </w:pPr>
+    </w:lvl>
+    <w:lvl w:ilvl="3" w:tplc="0807000F" w:tentative="1">
+      <w:start w:val="1"/>
+      <w:numFmt w:val="decimal"/>
+      <w:lvlText w:val="%4."/>
+      <w:lvlJc w:val="left"/>
+      <w:pPr>
+        <w:ind w:left="2880" w:hanging="360"/>
+      </w:pPr>
+    </w:lvl>
+    <w:lvl w:ilvl="4" w:tplc="08070019" w:tentative="1">
+      <w:start w:val="1"/>
+      <w:numFmt w:val="lowerLetter"/>
+      <w:lvlText w:val="%5."/>
+      <w:lvlJc w:val="left"/>
+      <w:pPr>
+        <w:ind w:left="3600" w:hanging="360"/>
+      </w:pPr>
+    </w:lvl>
+    <w:lvl w:ilvl="5" w:tplc="0807001B" w:tentative="1">
+      <w:start w:val="1"/>
+      <w:numFmt w:val="lowerRoman"/>
+      <w:lvlText w:val="%6."/>
+      <w:lvlJc w:val="right"/>
+      <w:pPr>
+        <w:ind w:left="4320" w:hanging="180"/>
+      </w:pPr>
+    </w:lvl>
+    <w:lvl w:ilvl="6" w:tplc="0807000F" w:tentative="1">
+      <w:start w:val="1"/>
+      <w:numFmt w:val="decimal"/>
+      <w:lvlText w:val="%7."/>
+      <w:lvlJc w:val="left"/>
+      <w:pPr>
+        <w:ind w:left="5040" w:hanging="360"/>
+      </w:pPr>
+    </w:lvl>
+    <w:lvl w:ilvl="7" w:tplc="08070019" w:tentative="1">
+      <w:start w:val="1"/>
+      <w:numFmt w:val="lowerLetter"/>
+      <w:lvlText w:val="%8."/>
+      <w:lvlJc w:val="left"/>
+      <w:pPr>
+        <w:ind w:left="5760" w:hanging="360"/>
+      </w:pPr>
+    </w:lvl>
+    <w:lvl w:ilvl="8" w:tplc="0807001B" w:tentative="1">
+      <w:start w:val="1"/>
+      <w:numFmt w:val="lowerRoman"/>
+      <w:lvlText w:val="%9."/>
+      <w:lvlJc w:val="right"/>
+      <w:pPr>
+        <w:ind w:left="6480" w:hanging="180"/>
+      </w:pPr>
+    </w:lvl>
+  </w:abstractNum>
   <w:abstractNum w:abstractNumId="5" w15:restartNumberingAfterBreak="0">
+    <w:nsid w:val="5B5475A8"/>
+    <w:multiLevelType w:val="hybridMultilevel"/>
+    <w:tmpl w:val="FA1E0750"/>
+    <w:lvl w:ilvl="0" w:tplc="08070001">
+      <w:start w:val="1"/>
+      <w:numFmt w:val="bullet"/>
+      <w:lvlText w:val=""/>
+      <w:lvlJc w:val="left"/>
+      <w:pPr>
+        <w:ind w:left="720" w:hanging="360"/>
+      </w:pPr>
+      <w:rPr>
+        <w:rFonts w:ascii="Symbol" w:hAnsi="Symbol" w:hint="default"/>
+      </w:rPr>
+    </w:lvl>
+    <w:lvl w:ilvl="1" w:tplc="08070003">
+      <w:start w:val="1"/>
+      <w:numFmt w:val="bullet"/>
+      <w:lvlText w:val="o"/>
+      <w:lvlJc w:val="left"/>
+      <w:pPr>
+        <w:ind w:left="1440" w:hanging="360"/>
+      </w:pPr>
+      <w:rPr>
+        <w:rFonts w:ascii="Courier New" w:hAnsi="Courier New" w:cs="Courier New" w:hint="default"/>
+      </w:rPr>
+    </w:lvl>
+    <w:lvl w:ilvl="2" w:tplc="08070005">
+      <w:start w:val="1"/>
+      <w:numFmt w:val="bullet"/>
+      <w:lvlText w:val=""/>
+      <w:lvlJc w:val="left"/>
+      <w:pPr>
+        <w:ind w:left="2160" w:hanging="360"/>
+      </w:pPr>
+      <w:rPr>
+        <w:rFonts w:ascii="Wingdings" w:hAnsi="Wingdings" w:hint="default"/>
+      </w:rPr>
+    </w:lvl>
+    <w:lvl w:ilvl="3" w:tplc="08070001" w:tentative="1">
+      <w:start w:val="1"/>
+      <w:numFmt w:val="bullet"/>
+      <w:lvlText w:val=""/>
+      <w:lvlJc w:val="left"/>
+      <w:pPr>
+        <w:ind w:left="2880" w:hanging="360"/>
+      </w:pPr>
+      <w:rPr>
+        <w:rFonts w:ascii="Symbol" w:hAnsi="Symbol" w:hint="default"/>
+      </w:rPr>
+    </w:lvl>
+    <w:lvl w:ilvl="4" w:tplc="08070003" w:tentative="1">
+      <w:start w:val="1"/>
+      <w:numFmt w:val="bullet"/>
+      <w:lvlText w:val="o"/>
+      <w:lvlJc w:val="left"/>
+      <w:pPr>
+        <w:ind w:left="3600" w:hanging="360"/>
+      </w:pPr>
+      <w:rPr>
+        <w:rFonts w:ascii="Courier New" w:hAnsi="Courier New" w:cs="Courier New" w:hint="default"/>
+      </w:rPr>
+    </w:lvl>
+    <w:lvl w:ilvl="5" w:tplc="08070005" w:tentative="1">
+      <w:start w:val="1"/>
+      <w:numFmt w:val="bullet"/>
+      <w:lvlText w:val=""/>
+      <w:lvlJc w:val="left"/>
+      <w:pPr>
+        <w:ind w:left="4320" w:hanging="360"/>
+      </w:pPr>
+      <w:rPr>
+        <w:rFonts w:ascii="Wingdings" w:hAnsi="Wingdings" w:hint="default"/>
+      </w:rPr>
+    </w:lvl>
+    <w:lvl w:ilvl="6" w:tplc="08070001" w:tentative="1">
+      <w:start w:val="1"/>
+      <w:numFmt w:val="bullet"/>
+      <w:lvlText w:val=""/>
+      <w:lvlJc w:val="left"/>
+      <w:pPr>
+        <w:ind w:left="5040" w:hanging="360"/>
+      </w:pPr>
+      <w:rPr>
+        <w:rFonts w:ascii="Symbol" w:hAnsi="Symbol" w:hint="default"/>
+      </w:rPr>
+    </w:lvl>
+    <w:lvl w:ilvl="7" w:tplc="08070003" w:tentative="1">
+      <w:start w:val="1"/>
+      <w:numFmt w:val="bullet"/>
+      <w:lvlText w:val="o"/>
+      <w:lvlJc w:val="left"/>
+      <w:pPr>
+        <w:ind w:left="5760" w:hanging="360"/>
+      </w:pPr>
+      <w:rPr>
+        <w:rFonts w:ascii="Courier New" w:hAnsi="Courier New" w:cs="Courier New" w:hint="default"/>
+      </w:rPr>
+    </w:lvl>
+    <w:lvl w:ilvl="8" w:tplc="08070005" w:tentative="1">
+      <w:start w:val="1"/>
+      <w:numFmt w:val="bullet"/>
+      <w:lvlText w:val=""/>
+      <w:lvlJc w:val="left"/>
+      <w:pPr>
+        <w:ind w:left="6480" w:hanging="360"/>
+      </w:pPr>
+      <w:rPr>
+        <w:rFonts w:ascii="Wingdings" w:hAnsi="Wingdings" w:hint="default"/>
+      </w:rPr>
+    </w:lvl>
+  </w:abstractNum>
+  <w:abstractNum w:abstractNumId="6" w15:restartNumberingAfterBreak="0">
     <w:nsid w:val="71127E50"/>
     <w:multiLevelType w:val="multilevel"/>
     <w:tmpl w:val="37BEFF12"/>
@@ -5786,7 +6983,7 @@
       </w:rPr>
     </w:lvl>
   </w:abstractNum>
-  <w:abstractNum w:abstractNumId="6" w15:restartNumberingAfterBreak="0">
+  <w:abstractNum w:abstractNumId="7" w15:restartNumberingAfterBreak="0">
     <w:nsid w:val="73224281"/>
     <w:multiLevelType w:val="hybridMultilevel"/>
     <w:tmpl w:val="491C034C"/>
@@ -5898,7 +7095,7 @@
       </w:rPr>
     </w:lvl>
   </w:abstractNum>
-  <w:abstractNum w:abstractNumId="7" w15:restartNumberingAfterBreak="0">
+  <w:abstractNum w:abstractNumId="8" w15:restartNumberingAfterBreak="0">
     <w:nsid w:val="745E1E23"/>
     <w:multiLevelType w:val="hybridMultilevel"/>
     <w:tmpl w:val="96EC6C22"/>
@@ -5985,28 +7182,31 @@
     </w:lvl>
   </w:abstractNum>
   <w:num w:numId="1">
-    <w:abstractNumId w:val="6"/>
+    <w:abstractNumId w:val="7"/>
   </w:num>
   <w:num w:numId="2">
     <w:abstractNumId w:val="0"/>
   </w:num>
   <w:num w:numId="3">
-    <w:abstractNumId w:val="5"/>
+    <w:abstractNumId w:val="6"/>
   </w:num>
   <w:num w:numId="4">
     <w:abstractNumId w:val="1"/>
   </w:num>
   <w:num w:numId="5">
-    <w:abstractNumId w:val="7"/>
+    <w:abstractNumId w:val="8"/>
   </w:num>
   <w:num w:numId="6">
     <w:abstractNumId w:val="2"/>
   </w:num>
   <w:num w:numId="7">
-    <w:abstractNumId w:val="3"/>
+    <w:abstractNumId w:val="4"/>
   </w:num>
   <w:num w:numId="8">
-    <w:abstractNumId w:val="4"/>
+    <w:abstractNumId w:val="5"/>
+  </w:num>
+  <w:num w:numId="9">
+    <w:abstractNumId w:val="3"/>
   </w:num>
 </w:numbering>
 </file>
@@ -6454,6 +7654,28 @@
       <w:color w:val="000000" w:themeColor="text1"/>
       <w:sz w:val="26"/>
       <w:szCs w:val="26"/>
+    </w:rPr>
+  </w:style>
+  <w:style w:type="paragraph" w:styleId="berschrift3">
+    <w:name w:val="heading 3"/>
+    <w:basedOn w:val="Standard"/>
+    <w:next w:val="Standard"/>
+    <w:link w:val="berschrift3Zchn"/>
+    <w:uiPriority w:val="9"/>
+    <w:unhideWhenUsed/>
+    <w:qFormat/>
+    <w:rsid w:val="00CB130D"/>
+    <w:pPr>
+      <w:keepNext/>
+      <w:keepLines/>
+      <w:spacing w:before="40" w:after="0"/>
+      <w:outlineLvl w:val="2"/>
+    </w:pPr>
+    <w:rPr>
+      <w:rFonts w:asciiTheme="majorHAnsi" w:eastAsiaTheme="majorEastAsia" w:hAnsiTheme="majorHAnsi" w:cstheme="majorBidi"/>
+      <w:b/>
+      <w:sz w:val="24"/>
+      <w:szCs w:val="24"/>
     </w:rPr>
   </w:style>
   <w:style w:type="character" w:default="1" w:styleId="Absatz-Standardschriftart">
@@ -6889,6 +8111,32 @@
       <w:spacing w:after="0"/>
     </w:pPr>
   </w:style>
+  <w:style w:type="character" w:customStyle="1" w:styleId="berschrift3Zchn">
+    <w:name w:val="Überschrift 3 Zchn"/>
+    <w:basedOn w:val="Absatz-Standardschriftart"/>
+    <w:link w:val="berschrift3"/>
+    <w:uiPriority w:val="9"/>
+    <w:rsid w:val="00CB130D"/>
+    <w:rPr>
+      <w:rFonts w:asciiTheme="majorHAnsi" w:eastAsiaTheme="majorEastAsia" w:hAnsiTheme="majorHAnsi" w:cstheme="majorBidi"/>
+      <w:b/>
+      <w:sz w:val="24"/>
+      <w:szCs w:val="24"/>
+    </w:rPr>
+  </w:style>
+  <w:style w:type="paragraph" w:styleId="Verzeichnis3">
+    <w:name w:val="toc 3"/>
+    <w:basedOn w:val="Standard"/>
+    <w:next w:val="Standard"/>
+    <w:autoRedefine/>
+    <w:uiPriority w:val="39"/>
+    <w:unhideWhenUsed/>
+    <w:rsid w:val="00CB130D"/>
+    <w:pPr>
+      <w:spacing w:after="100"/>
+      <w:ind w:left="440"/>
+    </w:pPr>
+  </w:style>
 </w:styles>
 </file>
 

</xml_diff>

<commit_message>
Writting some textes for task 2 (formulate keywords from 03.10.2020)
</commit_message>
<xml_diff>
--- a/Documentation/ProjectWork.docx
+++ b/Documentation/ProjectWork.docx
@@ -4821,53 +4821,399 @@
     <w:p/>
     <w:p>
       <w:r>
-        <w:t xml:space="preserve">Name: </w:t>
-      </w:r>
-      <w:r>
-        <w:t>Koch AG</w:t>
-      </w:r>
-    </w:p>
-    <w:p>
-      <w:r>
-        <w:t>Geschäftsfeld:</w:t>
-      </w:r>
-      <w:r>
-        <w:t xml:space="preserve"> Software Entwicklung, Business Lösungen für KMUS/Kantonale Behörden</w:t>
-      </w:r>
-    </w:p>
-    <w:p>
-      <w:r>
-        <w:t>Abteilungen:</w:t>
-      </w:r>
-      <w:r>
-        <w:t xml:space="preserve"> HR, Sales, Entwicklung, </w:t>
+        <w:t>Die Koch AG wurde im Jahr 2001 als Einzelunternehmen gegründet und bietet ausgewählten Kunden diverse IT-Dienstleistungen.</w:t>
+      </w:r>
+    </w:p>
+    <w:p>
+      <w:r>
+        <w:t xml:space="preserve">Spezialisiert ist die Koch AG auf den Bereich Software Entwicklung für </w:t>
+      </w:r>
+      <w:r>
+        <w:t xml:space="preserve">Standard und Individual </w:t>
+      </w:r>
+      <w:r>
+        <w:t xml:space="preserve">Business Lösungen für </w:t>
       </w:r>
       <w:proofErr w:type="spellStart"/>
-      <w:r>
-        <w:t>Testing</w:t>
+      <w:proofErr w:type="gramStart"/>
+      <w:r>
+        <w:t>KMU’s</w:t>
       </w:r>
       <w:proofErr w:type="spellEnd"/>
-      <w:r>
-        <w:t>, Projektleitung, Finance</w:t>
-      </w:r>
-    </w:p>
-    <w:p>
-      <w:r>
-        <w:t>Mitarbeiter:</w:t>
-      </w:r>
-      <w:r>
-        <w:t xml:space="preserve"> 32</w:t>
-      </w:r>
-    </w:p>
-    <w:p>
-      <w:r>
-        <w:t>Kunden:</w:t>
-      </w:r>
-      <w:r>
-        <w:t xml:space="preserve"> Kantonale Behörden, Treuhandbereich, KMUS</w:t>
+      <w:proofErr w:type="gramEnd"/>
+      <w:r>
+        <w:t xml:space="preserve"> und </w:t>
+      </w:r>
+      <w:r>
+        <w:t>k</w:t>
+      </w:r>
+      <w:r>
+        <w:t>antonale Behörden.</w:t>
+      </w:r>
+      <w:r>
+        <w:t xml:space="preserve"> Insbesondere im Finanzbereich ist die Koch AG ein starker Partner, bekannte Produkte wie z.B. </w:t>
+      </w:r>
+      <w:proofErr w:type="spellStart"/>
+      <w:r>
+        <w:t>PayBuddy</w:t>
+      </w:r>
+      <w:proofErr w:type="spellEnd"/>
+      <w:r>
+        <w:t xml:space="preserve"> sind schweizweit im Einsatz.</w:t>
+      </w:r>
+    </w:p>
+    <w:p>
+      <w:r>
+        <w:t xml:space="preserve">Rund 32 Mitarbeiter sind bei der Koch AG beschäftigt und entwickeln </w:t>
+      </w:r>
+      <w:r>
+        <w:t>die Produkte täglich weiter.</w:t>
+      </w:r>
+    </w:p>
+    <w:p>
+      <w:r>
+        <w:t>Neben der Entwicklung sorgen auch die Projektleiter der Koch AG dafür, dass die Produkte auf die jeweiligen Bedürfnisse zugeschnitten werden.</w:t>
       </w:r>
     </w:p>
     <w:p/>
+    <w:p>
+      <w:r>
+        <w:t>Die wichtigsten Eckdaten der Koch AG in Tabellenform aufgeführt</w:t>
+      </w:r>
+    </w:p>
+    <w:tbl>
+      <w:tblPr>
+        <w:tblStyle w:val="Gitternetztabelle6farbig"/>
+        <w:tblW w:w="0" w:type="auto"/>
+        <w:tblLook w:val="04A0" w:firstRow="1" w:lastRow="0" w:firstColumn="1" w:lastColumn="0" w:noHBand="0" w:noVBand="1"/>
+      </w:tblPr>
+      <w:tblGrid>
+        <w:gridCol w:w="3539"/>
+        <w:gridCol w:w="5523"/>
+      </w:tblGrid>
+      <w:tr>
+        <w:trPr>
+          <w:cnfStyle w:val="100000000000" w:firstRow="1" w:lastRow="0" w:firstColumn="0" w:lastColumn="0" w:oddVBand="0" w:evenVBand="0" w:oddHBand="0" w:evenHBand="0" w:firstRowFirstColumn="0" w:firstRowLastColumn="0" w:lastRowFirstColumn="0" w:lastRowLastColumn="0"/>
+        </w:trPr>
+        <w:tc>
+          <w:tcPr>
+            <w:cnfStyle w:val="001000000000" w:firstRow="0" w:lastRow="0" w:firstColumn="1" w:lastColumn="0" w:oddVBand="0" w:evenVBand="0" w:oddHBand="0" w:evenHBand="0" w:firstRowFirstColumn="0" w:firstRowLastColumn="0" w:lastRowFirstColumn="0" w:lastRowLastColumn="0"/>
+            <w:tcW w:w="3539" w:type="dxa"/>
+          </w:tcPr>
+          <w:p>
+            <w:pPr>
+              <w:rPr>
+                <w:b w:val="0"/>
+                <w:bCs w:val="0"/>
+              </w:rPr>
+            </w:pPr>
+            <w:r>
+              <w:rPr>
+                <w:b w:val="0"/>
+                <w:bCs w:val="0"/>
+              </w:rPr>
+              <w:t>Name</w:t>
+            </w:r>
+          </w:p>
+        </w:tc>
+        <w:tc>
+          <w:tcPr>
+            <w:tcW w:w="5523" w:type="dxa"/>
+          </w:tcPr>
+          <w:p>
+            <w:pPr>
+              <w:cnfStyle w:val="100000000000" w:firstRow="1" w:lastRow="0" w:firstColumn="0" w:lastColumn="0" w:oddVBand="0" w:evenVBand="0" w:oddHBand="0" w:evenHBand="0" w:firstRowFirstColumn="0" w:firstRowLastColumn="0" w:lastRowFirstColumn="0" w:lastRowLastColumn="0"/>
+              <w:rPr>
+                <w:b w:val="0"/>
+                <w:bCs w:val="0"/>
+              </w:rPr>
+            </w:pPr>
+            <w:r>
+              <w:rPr>
+                <w:b w:val="0"/>
+                <w:bCs w:val="0"/>
+              </w:rPr>
+              <w:t>Koch AG</w:t>
+            </w:r>
+          </w:p>
+        </w:tc>
+      </w:tr>
+      <w:tr>
+        <w:trPr>
+          <w:cnfStyle w:val="000000100000" w:firstRow="0" w:lastRow="0" w:firstColumn="0" w:lastColumn="0" w:oddVBand="0" w:evenVBand="0" w:oddHBand="1" w:evenHBand="0" w:firstRowFirstColumn="0" w:firstRowLastColumn="0" w:lastRowFirstColumn="0" w:lastRowLastColumn="0"/>
+        </w:trPr>
+        <w:tc>
+          <w:tcPr>
+            <w:cnfStyle w:val="001000000000" w:firstRow="0" w:lastRow="0" w:firstColumn="1" w:lastColumn="0" w:oddVBand="0" w:evenVBand="0" w:oddHBand="0" w:evenHBand="0" w:firstRowFirstColumn="0" w:firstRowLastColumn="0" w:lastRowFirstColumn="0" w:lastRowLastColumn="0"/>
+            <w:tcW w:w="3539" w:type="dxa"/>
+          </w:tcPr>
+          <w:p>
+            <w:pPr>
+              <w:rPr>
+                <w:b w:val="0"/>
+                <w:bCs w:val="0"/>
+              </w:rPr>
+            </w:pPr>
+            <w:r>
+              <w:rPr>
+                <w:b w:val="0"/>
+                <w:bCs w:val="0"/>
+              </w:rPr>
+              <w:t>Geschäftsform</w:t>
+            </w:r>
+          </w:p>
+        </w:tc>
+        <w:tc>
+          <w:tcPr>
+            <w:tcW w:w="5523" w:type="dxa"/>
+          </w:tcPr>
+          <w:p>
+            <w:pPr>
+              <w:cnfStyle w:val="000000100000" w:firstRow="0" w:lastRow="0" w:firstColumn="0" w:lastColumn="0" w:oddVBand="0" w:evenVBand="0" w:oddHBand="1" w:evenHBand="0" w:firstRowFirstColumn="0" w:firstRowLastColumn="0" w:lastRowFirstColumn="0" w:lastRowLastColumn="0"/>
+            </w:pPr>
+            <w:r>
+              <w:t>Aktiengesellschaft</w:t>
+            </w:r>
+          </w:p>
+        </w:tc>
+      </w:tr>
+      <w:tr>
+        <w:tc>
+          <w:tcPr>
+            <w:cnfStyle w:val="001000000000" w:firstRow="0" w:lastRow="0" w:firstColumn="1" w:lastColumn="0" w:oddVBand="0" w:evenVBand="0" w:oddHBand="0" w:evenHBand="0" w:firstRowFirstColumn="0" w:firstRowLastColumn="0" w:lastRowFirstColumn="0" w:lastRowLastColumn="0"/>
+            <w:tcW w:w="3539" w:type="dxa"/>
+          </w:tcPr>
+          <w:p>
+            <w:pPr>
+              <w:rPr>
+                <w:b w:val="0"/>
+                <w:bCs w:val="0"/>
+              </w:rPr>
+            </w:pPr>
+            <w:r>
+              <w:rPr>
+                <w:b w:val="0"/>
+                <w:bCs w:val="0"/>
+              </w:rPr>
+              <w:t>Geschäftsfeld</w:t>
+            </w:r>
+          </w:p>
+        </w:tc>
+        <w:tc>
+          <w:tcPr>
+            <w:tcW w:w="5523" w:type="dxa"/>
+          </w:tcPr>
+          <w:p>
+            <w:pPr>
+              <w:cnfStyle w:val="000000000000" w:firstRow="0" w:lastRow="0" w:firstColumn="0" w:lastColumn="0" w:oddVBand="0" w:evenVBand="0" w:oddHBand="0" w:evenHBand="0" w:firstRowFirstColumn="0" w:firstRowLastColumn="0" w:lastRowFirstColumn="0" w:lastRowLastColumn="0"/>
+            </w:pPr>
+            <w:r>
+              <w:t>Software Entwicklung, Business Lösungen für KMUS/Kantonale Behörden</w:t>
+            </w:r>
+          </w:p>
+        </w:tc>
+      </w:tr>
+      <w:tr>
+        <w:trPr>
+          <w:cnfStyle w:val="000000100000" w:firstRow="0" w:lastRow="0" w:firstColumn="0" w:lastColumn="0" w:oddVBand="0" w:evenVBand="0" w:oddHBand="1" w:evenHBand="0" w:firstRowFirstColumn="0" w:firstRowLastColumn="0" w:lastRowFirstColumn="0" w:lastRowLastColumn="0"/>
+        </w:trPr>
+        <w:tc>
+          <w:tcPr>
+            <w:cnfStyle w:val="001000000000" w:firstRow="0" w:lastRow="0" w:firstColumn="1" w:lastColumn="0" w:oddVBand="0" w:evenVBand="0" w:oddHBand="0" w:evenHBand="0" w:firstRowFirstColumn="0" w:firstRowLastColumn="0" w:lastRowFirstColumn="0" w:lastRowLastColumn="0"/>
+            <w:tcW w:w="3539" w:type="dxa"/>
+          </w:tcPr>
+          <w:p>
+            <w:pPr>
+              <w:rPr>
+                <w:b w:val="0"/>
+                <w:bCs w:val="0"/>
+              </w:rPr>
+            </w:pPr>
+            <w:r>
+              <w:rPr>
+                <w:b w:val="0"/>
+                <w:bCs w:val="0"/>
+              </w:rPr>
+              <w:t>Abteilungen</w:t>
+            </w:r>
+          </w:p>
+        </w:tc>
+        <w:tc>
+          <w:tcPr>
+            <w:tcW w:w="5523" w:type="dxa"/>
+          </w:tcPr>
+          <w:p>
+            <w:pPr>
+              <w:cnfStyle w:val="000000100000" w:firstRow="0" w:lastRow="0" w:firstColumn="0" w:lastColumn="0" w:oddVBand="0" w:evenVBand="0" w:oddHBand="1" w:evenHBand="0" w:firstRowFirstColumn="0" w:firstRowLastColumn="0" w:lastRowFirstColumn="0" w:lastRowLastColumn="0"/>
+            </w:pPr>
+            <w:r>
+              <w:t xml:space="preserve">HR, Sales, Entwicklung, </w:t>
+            </w:r>
+            <w:proofErr w:type="spellStart"/>
+            <w:r>
+              <w:t>Testing</w:t>
+            </w:r>
+            <w:proofErr w:type="spellEnd"/>
+            <w:r>
+              <w:t>, Projektleitung, Finance</w:t>
+            </w:r>
+          </w:p>
+        </w:tc>
+      </w:tr>
+      <w:tr>
+        <w:tc>
+          <w:tcPr>
+            <w:cnfStyle w:val="001000000000" w:firstRow="0" w:lastRow="0" w:firstColumn="1" w:lastColumn="0" w:oddVBand="0" w:evenVBand="0" w:oddHBand="0" w:evenHBand="0" w:firstRowFirstColumn="0" w:firstRowLastColumn="0" w:lastRowFirstColumn="0" w:lastRowLastColumn="0"/>
+            <w:tcW w:w="3539" w:type="dxa"/>
+          </w:tcPr>
+          <w:p>
+            <w:pPr>
+              <w:rPr>
+                <w:b w:val="0"/>
+                <w:bCs w:val="0"/>
+              </w:rPr>
+            </w:pPr>
+            <w:r>
+              <w:rPr>
+                <w:b w:val="0"/>
+                <w:bCs w:val="0"/>
+              </w:rPr>
+              <w:t>Mitarbeiter</w:t>
+            </w:r>
+          </w:p>
+        </w:tc>
+        <w:tc>
+          <w:tcPr>
+            <w:tcW w:w="5523" w:type="dxa"/>
+          </w:tcPr>
+          <w:p>
+            <w:pPr>
+              <w:cnfStyle w:val="000000000000" w:firstRow="0" w:lastRow="0" w:firstColumn="0" w:lastColumn="0" w:oddVBand="0" w:evenVBand="0" w:oddHBand="0" w:evenHBand="0" w:firstRowFirstColumn="0" w:firstRowLastColumn="0" w:lastRowFirstColumn="0" w:lastRowLastColumn="0"/>
+            </w:pPr>
+            <w:r>
+              <w:t>32</w:t>
+            </w:r>
+          </w:p>
+        </w:tc>
+      </w:tr>
+      <w:tr>
+        <w:trPr>
+          <w:cnfStyle w:val="000000100000" w:firstRow="0" w:lastRow="0" w:firstColumn="0" w:lastColumn="0" w:oddVBand="0" w:evenVBand="0" w:oddHBand="1" w:evenHBand="0" w:firstRowFirstColumn="0" w:firstRowLastColumn="0" w:lastRowFirstColumn="0" w:lastRowLastColumn="0"/>
+        </w:trPr>
+        <w:tc>
+          <w:tcPr>
+            <w:cnfStyle w:val="001000000000" w:firstRow="0" w:lastRow="0" w:firstColumn="1" w:lastColumn="0" w:oddVBand="0" w:evenVBand="0" w:oddHBand="0" w:evenHBand="0" w:firstRowFirstColumn="0" w:firstRowLastColumn="0" w:lastRowFirstColumn="0" w:lastRowLastColumn="0"/>
+            <w:tcW w:w="3539" w:type="dxa"/>
+          </w:tcPr>
+          <w:p>
+            <w:pPr>
+              <w:rPr>
+                <w:b w:val="0"/>
+                <w:bCs w:val="0"/>
+              </w:rPr>
+            </w:pPr>
+            <w:r>
+              <w:rPr>
+                <w:b w:val="0"/>
+                <w:bCs w:val="0"/>
+              </w:rPr>
+              <w:t>Kunden</w:t>
+            </w:r>
+          </w:p>
+        </w:tc>
+        <w:tc>
+          <w:tcPr>
+            <w:tcW w:w="5523" w:type="dxa"/>
+          </w:tcPr>
+          <w:p>
+            <w:pPr>
+              <w:cnfStyle w:val="000000100000" w:firstRow="0" w:lastRow="0" w:firstColumn="0" w:lastColumn="0" w:oddVBand="0" w:evenVBand="0" w:oddHBand="1" w:evenHBand="0" w:firstRowFirstColumn="0" w:firstRowLastColumn="0" w:lastRowFirstColumn="0" w:lastRowLastColumn="0"/>
+            </w:pPr>
+            <w:r>
+              <w:t>Kantonale Behörden, Treuhandbereich, KMUS</w:t>
+            </w:r>
+          </w:p>
+        </w:tc>
+      </w:tr>
+      <w:tr>
+        <w:tc>
+          <w:tcPr>
+            <w:cnfStyle w:val="001000000000" w:firstRow="0" w:lastRow="0" w:firstColumn="1" w:lastColumn="0" w:oddVBand="0" w:evenVBand="0" w:oddHBand="0" w:evenHBand="0" w:firstRowFirstColumn="0" w:firstRowLastColumn="0" w:lastRowFirstColumn="0" w:lastRowLastColumn="0"/>
+            <w:tcW w:w="3539" w:type="dxa"/>
+          </w:tcPr>
+          <w:p>
+            <w:pPr>
+              <w:rPr>
+                <w:b w:val="0"/>
+                <w:bCs w:val="0"/>
+              </w:rPr>
+            </w:pPr>
+            <w:r>
+              <w:rPr>
+                <w:b w:val="0"/>
+                <w:bCs w:val="0"/>
+              </w:rPr>
+              <w:t>Bekannte Produkte/Software Lösungen</w:t>
+            </w:r>
+          </w:p>
+        </w:tc>
+        <w:tc>
+          <w:tcPr>
+            <w:tcW w:w="5523" w:type="dxa"/>
+          </w:tcPr>
+          <w:p>
+            <w:pPr>
+              <w:cnfStyle w:val="000000000000" w:firstRow="0" w:lastRow="0" w:firstColumn="0" w:lastColumn="0" w:oddVBand="0" w:evenVBand="0" w:oddHBand="0" w:evenHBand="0" w:firstRowFirstColumn="0" w:firstRowLastColumn="0" w:lastRowFirstColumn="0" w:lastRowLastColumn="0"/>
+            </w:pPr>
+            <w:proofErr w:type="spellStart"/>
+            <w:r>
+              <w:t>PayBuddy</w:t>
+            </w:r>
+            <w:proofErr w:type="spellEnd"/>
+          </w:p>
+          <w:p>
+            <w:pPr>
+              <w:cnfStyle w:val="000000000000" w:firstRow="0" w:lastRow="0" w:firstColumn="0" w:lastColumn="0" w:oddVBand="0" w:evenVBand="0" w:oddHBand="0" w:evenHBand="0" w:firstRowFirstColumn="0" w:firstRowLastColumn="0" w:lastRowFirstColumn="0" w:lastRowLastColumn="0"/>
+            </w:pPr>
+            <w:proofErr w:type="spellStart"/>
+            <w:r>
+              <w:t>EasyKredi</w:t>
+            </w:r>
+            <w:proofErr w:type="spellEnd"/>
+          </w:p>
+          <w:p>
+            <w:pPr>
+              <w:keepNext/>
+              <w:cnfStyle w:val="000000000000" w:firstRow="0" w:lastRow="0" w:firstColumn="0" w:lastColumn="0" w:oddVBand="0" w:evenVBand="0" w:oddHBand="0" w:evenHBand="0" w:firstRowFirstColumn="0" w:firstRowLastColumn="0" w:lastRowFirstColumn="0" w:lastRowLastColumn="0"/>
+            </w:pPr>
+            <w:proofErr w:type="spellStart"/>
+            <w:r>
+              <w:t>PersonaFind</w:t>
+            </w:r>
+            <w:proofErr w:type="spellEnd"/>
+          </w:p>
+        </w:tc>
+      </w:tr>
+    </w:tbl>
+    <w:p>
+      <w:pPr>
+        <w:pStyle w:val="Beschriftung"/>
+      </w:pPr>
+      <w:r>
+        <w:t xml:space="preserve">Tabelle </w:t>
+      </w:r>
+      <w:fldSimple w:instr=" SEQ Tabelle \* ARABIC ">
+        <w:r>
+          <w:rPr>
+            <w:noProof/>
+          </w:rPr>
+          <w:t>6</w:t>
+        </w:r>
+      </w:fldSimple>
+      <w:r>
+        <w:t xml:space="preserve"> Koch AG Übersicht</w:t>
+      </w:r>
+    </w:p>
     <w:p/>
     <w:p>
       <w:pPr>
@@ -4900,25 +5246,82 @@
     </w:p>
     <w:p/>
     <w:p>
-      <w:r>
-        <w:t>– Domäne (Problembereich, Fachbereich)</w:t>
-      </w:r>
-      <w:r>
-        <w:t>: Rechnungswesen (Rechnungsverwaltung), Rechnungsstellung, Debitorenrechnungen</w:t>
+      <w:pPr>
+        <w:pStyle w:val="berschrift3"/>
+      </w:pPr>
+      <w:r>
+        <w:t>2.2.3</w:t>
+      </w:r>
+      <w:r>
+        <w:tab/>
+        <w:t>Domäne</w:t>
+      </w:r>
+    </w:p>
+    <w:p>
+      <w:r>
+        <w:t xml:space="preserve">Das Projekt ist im </w:t>
+      </w:r>
+      <w:r>
+        <w:t xml:space="preserve">Rechnungswesen </w:t>
+      </w:r>
+      <w:r>
+        <w:t xml:space="preserve">anzusiedeln, Ziel ist die </w:t>
+      </w:r>
+      <w:r>
+        <w:t>Schaffung</w:t>
+      </w:r>
+      <w:r>
+        <w:t xml:space="preserve"> einer </w:t>
+      </w:r>
+      <w:proofErr w:type="gramStart"/>
+      <w:r>
+        <w:t>Debitorenr</w:t>
+      </w:r>
+      <w:r>
+        <w:t>echnungsverwaltung</w:t>
+      </w:r>
+      <w:proofErr w:type="gramEnd"/>
+      <w:r>
+        <w:t xml:space="preserve"> welche unter anderem auch die eigentliche Rechnungsstellung </w:t>
+      </w:r>
+      <w:r>
+        <w:t xml:space="preserve">an Kunden </w:t>
+      </w:r>
+      <w:r>
+        <w:t>beinhaltet.</w:t>
+      </w:r>
+      <w:r>
+        <w:t xml:space="preserve"> </w:t>
       </w:r>
     </w:p>
     <w:p/>
     <w:p>
-      <w:r>
-        <w:t>– Problemstellung</w:t>
-      </w:r>
-      <w:r>
-        <w:t>:</w:t>
-      </w:r>
-    </w:p>
-    <w:p>
-      <w:r>
-        <w:t xml:space="preserve">Neue </w:t>
+      <w:pPr>
+        <w:pStyle w:val="berschrift3"/>
+      </w:pPr>
+      <w:r>
+        <w:t>2.2.4</w:t>
+      </w:r>
+      <w:r>
+        <w:tab/>
+        <w:t>Problemstellung</w:t>
+      </w:r>
+    </w:p>
+    <w:p>
+      <w:r>
+        <w:t>Seit</w:t>
+      </w:r>
+      <w:r>
+        <w:t xml:space="preserve"> dem 30. Juni 2020 </w:t>
+      </w:r>
+      <w:r>
+        <w:t xml:space="preserve">werden in der Schweiz </w:t>
+      </w:r>
+      <w:r>
+        <w:t>schrittweise die verschiedenen bisher benutzten Einzahlungsscheine</w:t>
+      </w:r>
+      <w:r>
+        <w:t xml:space="preserve"> durch den neuen </w:t>
       </w:r>
       <w:proofErr w:type="spellStart"/>
       <w:r>
@@ -4926,7 +5329,24 @@
       </w:r>
       <w:proofErr w:type="spellEnd"/>
       <w:r>
-        <w:t xml:space="preserve"> ab 2022, alle Firmen müssen umstellen, d.h. neue Rechnungen müssen als </w:t>
+        <w:t>-Einzahlungsschein abgelöst.</w:t>
+      </w:r>
+    </w:p>
+    <w:p>
+      <w:r>
+        <w:t>Bis zum Jahr 2020 müssen sämtliche inländischen</w:t>
+      </w:r>
+      <w:r>
+        <w:t xml:space="preserve"> Rechnung </w:t>
+      </w:r>
+      <w:r>
+        <w:t xml:space="preserve">in diesem Format </w:t>
+      </w:r>
+      <w:r>
+        <w:t xml:space="preserve">erstellt werden. </w:t>
+      </w:r>
+      <w:r>
+        <w:t xml:space="preserve">Rechnungssteller müssen deshalb in der Lage sein, Ihre Rechnungen als </w:t>
       </w:r>
       <w:proofErr w:type="spellStart"/>
       <w:r>
@@ -4934,13 +5354,34 @@
       </w:r>
       <w:proofErr w:type="spellEnd"/>
       <w:r>
-        <w:t xml:space="preserve"> Rechnung erstellt werden. Mit unserem Produkt können diese Rechnungen einfach erstellt werden.</w:t>
+        <w:t xml:space="preserve"> Rechnung zu erzeugen. </w:t>
+      </w:r>
+      <w:r>
+        <w:t>Mit unsere</w:t>
+      </w:r>
+      <w:r>
+        <w:t>r</w:t>
+      </w:r>
+      <w:r>
+        <w:t xml:space="preserve"> </w:t>
+      </w:r>
+      <w:r>
+        <w:t>Software ist dies einfach um zu setzen und ermöglicht zudem eine Verwaltung und Statusübersicht über alle generierten Rechnungen.</w:t>
       </w:r>
     </w:p>
     <w:p/>
     <w:p>
-      <w:r>
-        <w:t>– Projektbeteiligte (Projektleiter, Analysten, Architekt, Entwickler etc.)</w:t>
+      <w:pPr>
+        <w:pStyle w:val="berschrift3"/>
+      </w:pPr>
+      <w:r>
+        <w:t>2.2.5</w:t>
+      </w:r>
+      <w:r>
+        <w:tab/>
+      </w:r>
+      <w:r>
+        <w:t>Projektbeteiligte</w:t>
       </w:r>
     </w:p>
     <w:p>
@@ -4976,11 +5417,19 @@
     </w:p>
     <w:p/>
     <w:p>
-      <w:r>
-        <w:t>– Projektplanung: 1. Iteration (zwei wichtigste Anforderungen, die umgesetzt werden sollen, sind festzulegen!)</w:t>
-      </w:r>
-    </w:p>
-    <w:p/>
+      <w:pPr>
+        <w:pStyle w:val="berschrift3"/>
+      </w:pPr>
+      <w:r>
+        <w:t>2.2.6</w:t>
+      </w:r>
+      <w:r>
+        <w:tab/>
+      </w:r>
+      <w:r>
+        <w:t xml:space="preserve">Projektplanung: 1. Iteration </w:t>
+      </w:r>
+    </w:p>
     <w:p>
       <w:r>
         <w:t>Anforderungen an Projekt</w:t>
@@ -5044,86 +5493,213 @@
     <w:p/>
     <w:p>
       <w:r>
-        <w:t>– Vision (Warum ist das Softwaresystem zu entwickeln?)</w:t>
-      </w:r>
-    </w:p>
-    <w:p>
+        <w:t xml:space="preserve">In diesem Kapitel wird die Anforderungsanalyse für die </w:t>
+      </w:r>
       <w:proofErr w:type="spellStart"/>
       <w:r>
         <w:t>SwissQR</w:t>
       </w:r>
       <w:proofErr w:type="spellEnd"/>
       <w:r>
+        <w:t xml:space="preserve"> Software der Koch AG durchgeführt und näher beschrieben. </w:t>
+      </w:r>
+    </w:p>
+    <w:p/>
+    <w:p>
+      <w:pPr>
+        <w:pStyle w:val="berschrift3"/>
+      </w:pPr>
+      <w:r>
+        <w:t>2.</w:t>
+      </w:r>
+      <w:r>
+        <w:t>3</w:t>
+      </w:r>
+      <w:r>
+        <w:t>.</w:t>
+      </w:r>
+      <w:r>
+        <w:t>1</w:t>
+      </w:r>
+      <w:r>
+        <w:tab/>
+      </w:r>
+      <w:r>
+        <w:t>Vision</w:t>
+      </w:r>
+    </w:p>
+    <w:p>
+      <w:r>
+        <w:t xml:space="preserve">Mit diesem </w:t>
+      </w:r>
+      <w:proofErr w:type="spellStart"/>
+      <w:r>
+        <w:t>Proukt</w:t>
+      </w:r>
+      <w:proofErr w:type="spellEnd"/>
+      <w:r>
+        <w:t xml:space="preserve"> will die Koch AG </w:t>
+      </w:r>
+      <w:r>
+        <w:t xml:space="preserve">Branchenführer für </w:t>
+      </w:r>
+      <w:r>
+        <w:t xml:space="preserve">das Erzeugen und Verwalten von </w:t>
+      </w:r>
+      <w:proofErr w:type="spellStart"/>
+      <w:r>
+        <w:t>SwissQR</w:t>
+      </w:r>
+      <w:proofErr w:type="spellEnd"/>
+      <w:r>
+        <w:t xml:space="preserve"> Rechnungen sein.</w:t>
+      </w:r>
+      <w:r>
+        <w:t xml:space="preserve"> Die Vision lautet deshalb:</w:t>
+      </w:r>
+    </w:p>
+    <w:p>
+      <w:pPr>
+        <w:rPr>
+          <w:b/>
+          <w:bCs/>
+        </w:rPr>
+      </w:pPr>
+      <w:proofErr w:type="spellStart"/>
+      <w:r>
+        <w:rPr>
+          <w:b/>
+          <w:bCs/>
+        </w:rPr>
+        <w:t>SwissQR</w:t>
+      </w:r>
+      <w:proofErr w:type="spellEnd"/>
+      <w:r>
+        <w:rPr>
+          <w:b/>
+          <w:bCs/>
+        </w:rPr>
         <w:t xml:space="preserve"> mit Koch AG</w:t>
       </w:r>
     </w:p>
-    <w:p>
-      <w:r>
-        <w:t xml:space="preserve">Wir wollen Branchenführer für die neue </w:t>
+    <w:p/>
+    <w:p>
+      <w:pPr>
+        <w:pStyle w:val="berschrift3"/>
+      </w:pPr>
+      <w:r>
+        <w:t>2.3.</w:t>
+      </w:r>
+      <w:r>
+        <w:t>2</w:t>
+      </w:r>
+      <w:r>
+        <w:tab/>
+      </w:r>
+      <w:r>
+        <w:t>Name</w:t>
+      </w:r>
+    </w:p>
+    <w:p>
+      <w:r>
+        <w:t xml:space="preserve">Da der Name mitentscheidend für den Erfolg eines Produkts ist, wurde ein </w:t>
       </w:r>
       <w:proofErr w:type="spellStart"/>
       <w:r>
-        <w:t>SwissQR</w:t>
+        <w:t>ein</w:t>
       </w:r>
       <w:proofErr w:type="spellEnd"/>
       <w:r>
-        <w:t xml:space="preserve"> Technologie, die ab 2022 exklusiv in Verwendung ist, sein</w:t>
-      </w:r>
+        <w:t xml:space="preserve"> Name gewählt, der sowohl kurz und prägnant ist, aber auch beschreibt, für was die Software genutzt werden kann. Der Name lautet deshalb:</w:t>
+      </w:r>
+    </w:p>
+    <w:p>
+      <w:pPr>
+        <w:rPr>
+          <w:b/>
+          <w:bCs/>
+        </w:rPr>
+      </w:pPr>
+      <w:proofErr w:type="spellStart"/>
+      <w:r>
+        <w:rPr>
+          <w:b/>
+          <w:bCs/>
+        </w:rPr>
+        <w:t>YourSwissQR</w:t>
+      </w:r>
+      <w:proofErr w:type="spellEnd"/>
     </w:p>
     <w:p/>
     <w:p>
       <w:r>
-        <w:t>– Name</w:t>
-      </w:r>
-    </w:p>
-    <w:p>
+        <w:t>Ein entsprechendes Logo ist noch zu designen</w:t>
+      </w:r>
+    </w:p>
+    <w:p/>
+    <w:p>
+      <w:pPr>
+        <w:pStyle w:val="berschrift3"/>
+      </w:pPr>
+      <w:r>
+        <w:t>2.3.</w:t>
+      </w:r>
+      <w:r>
+        <w:t>3</w:t>
+      </w:r>
+      <w:r>
+        <w:tab/>
+      </w:r>
+      <w:r>
+        <w:t>Stakeholder</w:t>
+      </w:r>
+    </w:p>
+    <w:p>
+      <w:r>
+        <w:t>Projektbeteiligte</w:t>
+      </w:r>
+    </w:p>
+    <w:p>
+      <w:r>
+        <w:t xml:space="preserve">Auftraggeber; </w:t>
+      </w:r>
       <w:proofErr w:type="spellStart"/>
       <w:r>
-        <w:t>YourSwissQR</w:t>
+        <w:t>BistroTreuhand</w:t>
       </w:r>
       <w:proofErr w:type="spellEnd"/>
+      <w:r>
+        <w:t xml:space="preserve"> AG</w:t>
+      </w:r>
+    </w:p>
+    <w:p>
+      <w:r>
+        <w:t>Six Group</w:t>
+      </w:r>
+    </w:p>
+    <w:p>
+      <w:r>
+        <w:t>Kantonale Behörden</w:t>
+      </w:r>
     </w:p>
     <w:p/>
     <w:p>
-      <w:r>
-        <w:t>– Stakeholder (mindestens vier)</w:t>
-      </w:r>
-    </w:p>
-    <w:p>
-      <w:r>
-        <w:t>Projektbeteiligte</w:t>
-      </w:r>
-    </w:p>
-    <w:p>
-      <w:r>
-        <w:t xml:space="preserve">Auftraggeber; </w:t>
-      </w:r>
-      <w:proofErr w:type="spellStart"/>
-      <w:r>
-        <w:t>BistroTreuhand</w:t>
-      </w:r>
-      <w:proofErr w:type="spellEnd"/>
-      <w:r>
-        <w:t xml:space="preserve"> AG</w:t>
-      </w:r>
-    </w:p>
-    <w:p>
-      <w:r>
-        <w:t>Six Group</w:t>
-      </w:r>
-    </w:p>
-    <w:p>
-      <w:r>
-        <w:t>Kantonale Behörden</w:t>
-      </w:r>
-    </w:p>
-    <w:p/>
-    <w:p>
-      <w:r>
-        <w:t>– Funktionale Anforderungen (als Liste der Use Cases (Anwendungsfälle), mindestens sechs, priorisiert!)</w:t>
-      </w:r>
-    </w:p>
-    <w:p/>
+      <w:pPr>
+        <w:pStyle w:val="berschrift3"/>
+      </w:pPr>
+      <w:r>
+        <w:t>2.3.</w:t>
+      </w:r>
+      <w:r>
+        <w:t>4</w:t>
+      </w:r>
+      <w:r>
+        <w:tab/>
+      </w:r>
+      <w:r>
+        <w:t>Funktionale Anforderungen</w:t>
+      </w:r>
+    </w:p>
     <w:p>
       <w:pPr>
         <w:pStyle w:val="Listenabsatz"/>
@@ -5235,11 +5811,22 @@
     </w:p>
     <w:p/>
     <w:p>
-      <w:r>
-        <w:t>– Nicht-funktionale Anforderungen (mindestens vier)</w:t>
-      </w:r>
-    </w:p>
-    <w:p/>
+      <w:pPr>
+        <w:pStyle w:val="berschrift3"/>
+      </w:pPr>
+      <w:r>
+        <w:t>2.3.</w:t>
+      </w:r>
+      <w:r>
+        <w:t>5</w:t>
+      </w:r>
+      <w:r>
+        <w:tab/>
+      </w:r>
+      <w:r>
+        <w:t xml:space="preserve">Nicht-funktionale Anforderungen </w:t>
+      </w:r>
+    </w:p>
     <w:p>
       <w:pPr>
         <w:pStyle w:val="Listenabsatz"/>
@@ -5314,8 +5901,20 @@
     </w:p>
     <w:p/>
     <w:p>
-      <w:r>
-        <w:t>– Benutzer (Akteure, mindestens zwei)</w:t>
+      <w:pPr>
+        <w:pStyle w:val="berschrift3"/>
+      </w:pPr>
+      <w:r>
+        <w:t>2.3.</w:t>
+      </w:r>
+      <w:r>
+        <w:t>6</w:t>
+      </w:r>
+      <w:r>
+        <w:tab/>
+      </w:r>
+      <w:r>
+        <w:t>Benutzer</w:t>
       </w:r>
     </w:p>
     <w:p>
@@ -5327,9 +5926,13 @@
       <w:r>
         <w:t>Projektleiter</w:t>
       </w:r>
-    </w:p>
-    <w:p>
-      <w:r>
+      <w:r>
+        <w:t xml:space="preserve"> intern</w:t>
+      </w:r>
+    </w:p>
+    <w:p>
+      <w:r>
+        <w:lastRenderedPageBreak/>
         <w:t>Sachbearbeiter</w:t>
       </w:r>
     </w:p>
@@ -5342,12 +5945,23 @@
       </w:r>
     </w:p>
     <w:p>
+      <w:pPr>
+        <w:pStyle w:val="berschrift3"/>
+      </w:pPr>
       <w:r>
         <w:lastRenderedPageBreak/>
-        <w:t>– Umsysteme (mindestens vier)</w:t>
-      </w:r>
-    </w:p>
-    <w:p/>
+        <w:t>2.3.</w:t>
+      </w:r>
+      <w:r>
+        <w:t>7</w:t>
+      </w:r>
+      <w:r>
+        <w:tab/>
+      </w:r>
+      <w:r>
+        <w:t xml:space="preserve">Umsysteme </w:t>
+      </w:r>
+    </w:p>
     <w:p>
       <w:pPr>
         <w:pStyle w:val="Listenabsatz"/>
@@ -5421,8 +6035,20 @@
     </w:p>
     <w:p/>
     <w:p>
-      <w:r>
-        <w:t>– Systemkontextdiagramm</w:t>
+      <w:pPr>
+        <w:pStyle w:val="berschrift3"/>
+      </w:pPr>
+      <w:r>
+        <w:t>2.3.</w:t>
+      </w:r>
+      <w:r>
+        <w:t>8</w:t>
+      </w:r>
+      <w:r>
+        <w:tab/>
+      </w:r>
+      <w:r>
+        <w:t>Systemkontextdiagramm</w:t>
       </w:r>
     </w:p>
     <w:p>

</xml_diff>

<commit_message>
Some Changes in ProjectWork.docx
</commit_message>
<xml_diff>
--- a/Documentation/ProjectWork.docx
+++ b/Documentation/ProjectWork.docx
@@ -1,6 +1,6 @@
 
 <file path=word/document.xml><?xml version="1.0" encoding="utf-8"?>
-<w:document xmlns:wpc="http://schemas.microsoft.com/office/word/2010/wordprocessingCanvas" xmlns:cx="http://schemas.microsoft.com/office/drawing/2014/chartex" xmlns:cx1="http://schemas.microsoft.com/office/drawing/2015/9/8/chartex" xmlns:cx2="http://schemas.microsoft.com/office/drawing/2015/10/21/chartex" xmlns:cx3="http://schemas.microsoft.com/office/drawing/2016/5/9/chartex" xmlns:cx4="http://schemas.microsoft.com/office/drawing/2016/5/10/chartex" xmlns:cx5="http://schemas.microsoft.com/office/drawing/2016/5/11/chartex" xmlns:cx6="http://schemas.microsoft.com/office/drawing/2016/5/12/chartex" xmlns:cx7="http://schemas.microsoft.com/office/drawing/2016/5/13/chartex" xmlns:cx8="http://schemas.microsoft.com/office/drawing/2016/5/14/chartex" xmlns:mc="http://schemas.openxmlformats.org/markup-compatibility/2006" xmlns:aink="http://schemas.microsoft.com/office/drawing/2016/ink" xmlns:am3d="http://schemas.microsoft.com/office/drawing/2017/model3d" xmlns:o="urn:schemas-microsoft-com:office:office" xmlns:r="http://schemas.openxmlformats.org/officeDocument/2006/relationships" xmlns:m="http://schemas.openxmlformats.org/officeDocument/2006/math" xmlns:v="urn:schemas-microsoft-com:vml" xmlns:wp14="http://schemas.microsoft.com/office/word/2010/wordprocessingDrawing" xmlns:wp="http://schemas.openxmlformats.org/drawingml/2006/wordprocessingDrawing" xmlns:w10="urn:schemas-microsoft-com:office:word" xmlns:w="http://schemas.openxmlformats.org/wordprocessingml/2006/main" xmlns:w14="http://schemas.microsoft.com/office/word/2010/wordml" xmlns:w15="http://schemas.microsoft.com/office/word/2012/wordml" xmlns:w16cex="http://schemas.microsoft.com/office/word/2018/wordml/cex" xmlns:w16cid="http://schemas.microsoft.com/office/word/2016/wordml/cid" xmlns:w16="http://schemas.microsoft.com/office/word/2018/wordml" xmlns:w16se="http://schemas.microsoft.com/office/word/2015/wordml/symex" xmlns:wpg="http://schemas.microsoft.com/office/word/2010/wordprocessingGroup" xmlns:wpi="http://schemas.microsoft.com/office/word/2010/wordprocessingInk" xmlns:wne="http://schemas.microsoft.com/office/word/2006/wordml" xmlns:wps="http://schemas.microsoft.com/office/word/2010/wordprocessingShape" mc:Ignorable="w14 w15 w16se w16cid w16 w16cex wp14">
+<w:document xmlns:wpc="http://schemas.microsoft.com/office/word/2010/wordprocessingCanvas" xmlns:cx="http://schemas.microsoft.com/office/drawing/2014/chartex" xmlns:cx1="http://schemas.microsoft.com/office/drawing/2015/9/8/chartex" xmlns:cx2="http://schemas.microsoft.com/office/drawing/2015/10/21/chartex" xmlns:cx3="http://schemas.microsoft.com/office/drawing/2016/5/9/chartex" xmlns:cx4="http://schemas.microsoft.com/office/drawing/2016/5/10/chartex" xmlns:cx5="http://schemas.microsoft.com/office/drawing/2016/5/11/chartex" xmlns:cx6="http://schemas.microsoft.com/office/drawing/2016/5/12/chartex" xmlns:cx7="http://schemas.microsoft.com/office/drawing/2016/5/13/chartex" xmlns:cx8="http://schemas.microsoft.com/office/drawing/2016/5/14/chartex" xmlns:mc="http://schemas.openxmlformats.org/markup-compatibility/2006" xmlns:aink="http://schemas.microsoft.com/office/drawing/2016/ink" xmlns:am3d="http://schemas.microsoft.com/office/drawing/2017/model3d" xmlns:o="urn:schemas-microsoft-com:office:office" xmlns:r="http://schemas.openxmlformats.org/officeDocument/2006/relationships" xmlns:m="http://schemas.openxmlformats.org/officeDocument/2006/math" xmlns:v="urn:schemas-microsoft-com:vml" xmlns:wp14="http://schemas.microsoft.com/office/word/2010/wordprocessingDrawing" xmlns:wp="http://schemas.openxmlformats.org/drawingml/2006/wordprocessingDrawing" xmlns:w10="urn:schemas-microsoft-com:office:word" xmlns:w="http://schemas.openxmlformats.org/wordprocessingml/2006/main" xmlns:w14="http://schemas.microsoft.com/office/word/2010/wordml" xmlns:w15="http://schemas.microsoft.com/office/word/2012/wordml" xmlns:w16cid="http://schemas.microsoft.com/office/word/2016/wordml/cid" xmlns:w16se="http://schemas.microsoft.com/office/word/2015/wordml/symex" xmlns:wpg="http://schemas.microsoft.com/office/word/2010/wordprocessingGroup" xmlns:wpi="http://schemas.microsoft.com/office/word/2010/wordprocessingInk" xmlns:wne="http://schemas.microsoft.com/office/word/2006/wordml" xmlns:wps="http://schemas.microsoft.com/office/word/2010/wordprocessingShape" mc:Ignorable="w14 w15 w16se w16cid wp14">
   <w:body>
     <w:p>
       <w:pPr>
@@ -91,7 +91,7 @@
               </wp:anchor>
             </w:drawing>
           </mc:Choice>
-          <mc:Fallback>
+          <mc:Fallback xmlns:w16="http://schemas.microsoft.com/office/word/2018/wordml" xmlns:w16cex="http://schemas.microsoft.com/office/word/2018/wordml/cex">
             <w:pict>
               <v:rect w14:anchorId="2B0E6ADF" id="Rechteck 3" o:spid="_x0000_s1026" style="position:absolute;margin-left:0;margin-top:-14.85pt;width:764pt;height:61.2pt;z-index:251658240;visibility:visible;mso-wrap-style:square;mso-width-percent:0;mso-height-percent:0;mso-wrap-distance-left:9pt;mso-wrap-distance-top:0;mso-wrap-distance-right:9pt;mso-wrap-distance-bottom:0;mso-position-horizontal:left;mso-position-horizontal-relative:page;mso-position-vertical:absolute;mso-position-vertical-relative:text;mso-width-percent:0;mso-height-percent:0;mso-width-relative:page;mso-height-relative:margin;v-text-anchor:middle" o:gfxdata="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" fillcolor="#a0a0a0" stroked="f" strokeweight="1pt">
                 <v:textbox inset=",2mm,,2mm"/>
@@ -755,6 +755,15 @@
                                 <w:sz w:val="72"/>
                                 <w:lang w:val="de-CH"/>
                               </w:rPr>
+                              <w:t xml:space="preserve">  </w:t>
+                            </w:r>
+                            <w:r>
+                              <w:rPr>
+                                <w:rFonts w:ascii="Arial" w:hAnsi="Arial" w:cs="Arial"/>
+                                <w:color w:val="A0A0A0"/>
+                                <w:sz w:val="72"/>
+                                <w:lang w:val="de-CH"/>
+                              </w:rPr>
                               <w:t>Projektarbeit:</w:t>
                             </w:r>
                           </w:p>
@@ -770,7 +779,15 @@
                                 <w:lang w:val="de-CH"/>
                               </w:rPr>
                             </w:pPr>
-                            <w:proofErr w:type="spellStart"/>
+                            <w:r>
+                              <w:rPr>
+                                <w:rFonts w:ascii="Arial" w:hAnsi="Arial" w:cs="Arial"/>
+                                <w:color w:val="A0A0A0"/>
+                                <w:sz w:val="72"/>
+                                <w:lang w:val="de-CH"/>
+                              </w:rPr>
+                              <w:t xml:space="preserve">  Your </w:t>
+                            </w:r>
                             <w:r>
                               <w:rPr>
                                 <w:rFonts w:ascii="Arial" w:hAnsi="Arial" w:cs="Arial"/>
@@ -779,16 +796,6 @@
                                 <w:lang w:val="de-CH"/>
                               </w:rPr>
                               <w:t>SwissQR</w:t>
-                            </w:r>
-                            <w:proofErr w:type="spellEnd"/>
-                            <w:r>
-                              <w:rPr>
-                                <w:rFonts w:ascii="Arial" w:hAnsi="Arial" w:cs="Arial"/>
-                                <w:color w:val="A0A0A0"/>
-                                <w:sz w:val="72"/>
-                                <w:lang w:val="de-CH"/>
-                              </w:rPr>
-                              <w:t xml:space="preserve"> Debitor</w:t>
                             </w:r>
                           </w:p>
                         </w:txbxContent>
@@ -832,6 +839,15 @@
                           <w:sz w:val="72"/>
                           <w:lang w:val="de-CH"/>
                         </w:rPr>
+                        <w:t xml:space="preserve">  </w:t>
+                      </w:r>
+                      <w:r>
+                        <w:rPr>
+                          <w:rFonts w:ascii="Arial" w:hAnsi="Arial" w:cs="Arial"/>
+                          <w:color w:val="A0A0A0"/>
+                          <w:sz w:val="72"/>
+                          <w:lang w:val="de-CH"/>
+                        </w:rPr>
                         <w:t>Projektarbeit:</w:t>
                       </w:r>
                     </w:p>
@@ -847,7 +863,15 @@
                           <w:lang w:val="de-CH"/>
                         </w:rPr>
                       </w:pPr>
-                      <w:proofErr w:type="spellStart"/>
+                      <w:r>
+                        <w:rPr>
+                          <w:rFonts w:ascii="Arial" w:hAnsi="Arial" w:cs="Arial"/>
+                          <w:color w:val="A0A0A0"/>
+                          <w:sz w:val="72"/>
+                          <w:lang w:val="de-CH"/>
+                        </w:rPr>
+                        <w:t xml:space="preserve">  Your </w:t>
+                      </w:r>
                       <w:r>
                         <w:rPr>
                           <w:rFonts w:ascii="Arial" w:hAnsi="Arial" w:cs="Arial"/>
@@ -856,16 +880,6 @@
                           <w:lang w:val="de-CH"/>
                         </w:rPr>
                         <w:t>SwissQR</w:t>
-                      </w:r>
-                      <w:proofErr w:type="spellEnd"/>
-                      <w:r>
-                        <w:rPr>
-                          <w:rFonts w:ascii="Arial" w:hAnsi="Arial" w:cs="Arial"/>
-                          <w:color w:val="A0A0A0"/>
-                          <w:sz w:val="72"/>
-                          <w:lang w:val="de-CH"/>
-                        </w:rPr>
-                        <w:t xml:space="preserve"> Debitor</w:t>
                       </w:r>
                     </w:p>
                   </w:txbxContent>
@@ -1065,20 +1079,8 @@
           <w:szCs w:val="32"/>
           <w:lang w:val="it-IT" w:eastAsia="de-CH"/>
         </w:rPr>
-        <w:t xml:space="preserve">Nicolas </w:t>
-      </w:r>
-      <w:proofErr w:type="spellStart"/>
-      <w:r>
-        <w:rPr>
-          <w:rFonts w:ascii="Arial" w:eastAsia="Times New Roman" w:hAnsi="Arial" w:cs="Times New Roman"/>
-          <w:b/>
-          <w:sz w:val="32"/>
-          <w:szCs w:val="32"/>
-          <w:lang w:val="it-IT" w:eastAsia="de-CH"/>
-        </w:rPr>
-        <w:t>Hässig</w:t>
-      </w:r>
-      <w:proofErr w:type="spellEnd"/>
+        <w:t>Nicolas Hässig</w:t>
+      </w:r>
     </w:p>
     <w:p>
       <w:pPr>
@@ -1182,21 +1184,8 @@
           <w:szCs w:val="24"/>
           <w:lang w:val="it-IT" w:eastAsia="de-CH"/>
         </w:rPr>
-        <w:t xml:space="preserve">TS TSI 1909 A 03 </w:t>
-      </w:r>
-      <w:proofErr w:type="spellStart"/>
-      <w:r>
-        <w:rPr>
-          <w:rFonts w:ascii="Arial" w:eastAsia="Times New Roman" w:hAnsi="Arial" w:cs="Times New Roman"/>
-          <w:b/>
-          <w:bCs/>
-          <w:sz w:val="20"/>
-          <w:szCs w:val="24"/>
-          <w:lang w:val="it-IT" w:eastAsia="de-CH"/>
-        </w:rPr>
-        <w:t>SoE</w:t>
-      </w:r>
-      <w:proofErr w:type="spellEnd"/>
+        <w:t>TS TSI 1909 A 03 SoE</w:t>
+      </w:r>
     </w:p>
     <w:p>
       <w:pPr>
@@ -3047,23 +3036,7 @@
     <w:p/>
     <w:p>
       <w:r>
-        <w:t xml:space="preserve">Als Projekt Thema wurde das Erstellen von </w:t>
-      </w:r>
-      <w:proofErr w:type="spellStart"/>
-      <w:r>
-        <w:t>SwissQR</w:t>
-      </w:r>
-      <w:proofErr w:type="spellEnd"/>
-      <w:r>
-        <w:t xml:space="preserve">-Codes aus Debitorenrechnungsinformationen gewählt. Der </w:t>
-      </w:r>
-      <w:proofErr w:type="spellStart"/>
-      <w:r>
-        <w:t>SwissQR</w:t>
-      </w:r>
-      <w:proofErr w:type="spellEnd"/>
-      <w:r>
-        <w:t xml:space="preserve">-Code, welcher am 30.Juni 2020 eingeführt wurde, wird bis im Jahr 2022 die bestehenden «Orangen» ESR Einzahlungsscheine ablösen, weshalb das gewählte Thema eine tatsächliche Aktualität bedient. </w:t>
+        <w:t xml:space="preserve">Als Projekt Thema wurde das Erstellen von SwissQR-Codes aus Debitorenrechnungsinformationen gewählt. Der SwissQR-Code, welcher am 30.Juni 2020 eingeführt wurde, wird bis im Jahr 2022 die bestehenden «Orangen» ESR Einzahlungsscheine ablösen, weshalb das gewählte Thema eine tatsächliche Aktualität bedient. </w:t>
       </w:r>
     </w:p>
     <w:p>
@@ -3201,23 +3174,7 @@
                 <w:b w:val="0"/>
                 <w:bCs w:val="0"/>
               </w:rPr>
-              <w:t>Für Ordnernamen sind sprechende englische Bezeichnungen zu vergeben und in Camel-Case zu schreiben (Bsp. «</w:t>
-            </w:r>
-            <w:proofErr w:type="spellStart"/>
-            <w:r>
-              <w:rPr>
-                <w:b w:val="0"/>
-                <w:bCs w:val="0"/>
-              </w:rPr>
-              <w:t>ProjectDocumentation</w:t>
-            </w:r>
-            <w:proofErr w:type="spellEnd"/>
-            <w:r>
-              <w:rPr>
-                <w:b w:val="0"/>
-                <w:bCs w:val="0"/>
-              </w:rPr>
-              <w:t>»)</w:t>
+              <w:t>Für Ordnernamen sind sprechende englische Bezeichnungen zu vergeben und in Camel-Case zu schreiben (Bsp. «ProjectDocumentation»)</w:t>
             </w:r>
           </w:p>
         </w:tc>
@@ -3275,21 +3232,12 @@
                 <w:bCs w:val="0"/>
               </w:rPr>
             </w:pPr>
-            <w:proofErr w:type="spellStart"/>
             <w:r>
               <w:rPr>
                 <w:b w:val="0"/>
                 <w:bCs w:val="0"/>
               </w:rPr>
-              <w:t>Codingstyle</w:t>
-            </w:r>
-            <w:proofErr w:type="spellEnd"/>
-            <w:r>
-              <w:rPr>
-                <w:b w:val="0"/>
-                <w:bCs w:val="0"/>
-              </w:rPr>
-              <w:t xml:space="preserve"> (Java)</w:t>
+              <w:t>Codingstyle (Java)</w:t>
             </w:r>
           </w:p>
         </w:tc>
@@ -3305,11 +3253,9 @@
             <w:r>
               <w:t xml:space="preserve">Als Java Coding Styleguide wird die Google Java Style Guide verwendet. Wir behalten es uns zu diesem Zeitpunkt offen, </w:t>
             </w:r>
-            <w:proofErr w:type="gramStart"/>
-            <w:r>
-              <w:t>diese</w:t>
-            </w:r>
-            <w:proofErr w:type="gramEnd"/>
+            <w:r>
+              <w:t>diese,</w:t>
+            </w:r>
             <w:r>
               <w:t xml:space="preserve"> um eigene Richtlinien zu erweitern. Anbei der Link zu der Styleguide: </w:t>
             </w:r>
@@ -3336,14 +3282,27 @@
       <w:r>
         <w:t xml:space="preserve">Tabelle </w:t>
       </w:r>
-      <w:fldSimple w:instr=" SEQ Tabelle \* ARABIC ">
-        <w:r>
-          <w:rPr>
-            <w:noProof/>
-          </w:rPr>
-          <w:t>1</w:t>
-        </w:r>
-      </w:fldSimple>
+      <w:r>
+        <w:fldChar w:fldCharType="begin"/>
+      </w:r>
+      <w:r>
+        <w:instrText xml:space="preserve"> SEQ Tabelle \* ARABIC </w:instrText>
+      </w:r>
+      <w:r>
+        <w:fldChar w:fldCharType="separate"/>
+      </w:r>
+      <w:r>
+        <w:rPr>
+          <w:noProof/>
+        </w:rPr>
+        <w:t>1</w:t>
+      </w:r>
+      <w:r>
+        <w:rPr>
+          <w:noProof/>
+        </w:rPr>
+        <w:fldChar w:fldCharType="end"/>
+      </w:r>
       <w:r>
         <w:t xml:space="preserve"> Richtlinien und Schreibweisen</w:t>
       </w:r>
@@ -3426,11 +3385,9 @@
           <w:numId w:val="8"/>
         </w:numPr>
       </w:pPr>
-      <w:proofErr w:type="spellStart"/>
       <w:r>
         <w:t>Documentation</w:t>
       </w:r>
-      <w:proofErr w:type="spellEnd"/>
     </w:p>
     <w:p>
       <w:pPr>
@@ -3440,11 +3397,9 @@
           <w:numId w:val="8"/>
         </w:numPr>
       </w:pPr>
-      <w:proofErr w:type="spellStart"/>
       <w:r>
         <w:t>Documents</w:t>
       </w:r>
-      <w:proofErr w:type="spellEnd"/>
     </w:p>
     <w:p>
       <w:pPr>
@@ -3454,11 +3409,9 @@
           <w:numId w:val="8"/>
         </w:numPr>
       </w:pPr>
-      <w:proofErr w:type="spellStart"/>
       <w:r>
         <w:t>Presentations</w:t>
       </w:r>
-      <w:proofErr w:type="spellEnd"/>
     </w:p>
     <w:p>
       <w:pPr>
@@ -3468,11 +3421,9 @@
           <w:numId w:val="8"/>
         </w:numPr>
       </w:pPr>
-      <w:proofErr w:type="spellStart"/>
       <w:r>
         <w:t>ProjectOrganisation</w:t>
       </w:r>
-      <w:proofErr w:type="spellEnd"/>
     </w:p>
     <w:p>
       <w:pPr>
@@ -3489,35 +3440,7 @@
     <w:p/>
     <w:p>
       <w:r>
-        <w:t>Im Ordner «</w:t>
-      </w:r>
-      <w:proofErr w:type="spellStart"/>
-      <w:r>
-        <w:t>Documentation</w:t>
-      </w:r>
-      <w:proofErr w:type="spellEnd"/>
-      <w:r>
-        <w:t>» werden sämtliche Dateien zum/um den Projektaufbau und Dokumentation abgelegt. Im Unterordner «</w:t>
-      </w:r>
-      <w:proofErr w:type="spellStart"/>
-      <w:r>
-        <w:t>Documents</w:t>
-      </w:r>
-      <w:proofErr w:type="spellEnd"/>
-      <w:r>
-        <w:t xml:space="preserve">» sind zudem externe Dokumente, wie zum Beispiel Richtlinien zum </w:t>
-      </w:r>
-      <w:proofErr w:type="spellStart"/>
-      <w:r>
-        <w:t>SwissQR</w:t>
-      </w:r>
-      <w:proofErr w:type="spellEnd"/>
-      <w:r>
-        <w:t xml:space="preserve"> Code enthalten. Im </w:t>
-      </w:r>
-      <w:proofErr w:type="spellStart"/>
-      <w:r>
-        <w:t>Pr</w:t>
+        <w:t>Im Ordner «Documentation» werden sämtliche Dateien zum/um den Projektaufbau und Dokumentation abgelegt. Im Unterordner «Documents» sind zudem externe Dokumente, wie zum Beispiel Richtlinien zum SwissQR Code enthalten. Im Pr</w:t>
       </w:r>
       <w:r>
         <w:t>e</w:t>
@@ -3525,7 +3448,6 @@
       <w:r>
         <w:t>sentations</w:t>
       </w:r>
-      <w:proofErr w:type="spellEnd"/>
       <w:r>
         <w:t xml:space="preserve"> O</w:t>
       </w:r>
@@ -3536,15 +3458,7 @@
         <w:t>gesammelt</w:t>
       </w:r>
       <w:r>
-        <w:t xml:space="preserve"> und der Ordner </w:t>
-      </w:r>
-      <w:proofErr w:type="spellStart"/>
-      <w:r>
-        <w:t>ProjectOrganisation</w:t>
-      </w:r>
-      <w:proofErr w:type="spellEnd"/>
-      <w:r>
-        <w:t xml:space="preserve"> ist als Sammelbecken für planerische Aspekte des Projekts gedacht.</w:t>
+        <w:t xml:space="preserve"> und der Ordner ProjectOrganisation ist als Sammelbecken für planerische Aspekte des Projekts gedacht.</w:t>
       </w:r>
     </w:p>
     <w:p/>
@@ -3652,21 +3566,12 @@
             <w:pPr>
               <w:cnfStyle w:val="100000000000" w:firstRow="1" w:lastRow="0" w:firstColumn="0" w:lastColumn="0" w:oddVBand="0" w:evenVBand="0" w:oddHBand="0" w:evenHBand="0" w:firstRowFirstColumn="0" w:firstRowLastColumn="0" w:lastRowFirstColumn="0" w:lastRowLastColumn="0"/>
             </w:pPr>
-            <w:proofErr w:type="spellStart"/>
             <w:r>
               <w:rPr>
                 <w:b w:val="0"/>
                 <w:bCs w:val="0"/>
               </w:rPr>
-              <w:t>Entwicklungs</w:t>
-            </w:r>
-            <w:proofErr w:type="spellEnd"/>
-            <w:r>
-              <w:rPr>
-                <w:b w:val="0"/>
-                <w:bCs w:val="0"/>
-              </w:rPr>
-              <w:t xml:space="preserve"> IDE für die Bearbeitung und Kompilierung des JAVA Codes</w:t>
+              <w:t>Entwicklungs IDE für die Bearbeitung und Kompilierung des JAVA Codes</w:t>
             </w:r>
             <w:r>
               <w:rPr>
@@ -3713,37 +3618,28 @@
                 <w:bCs w:val="0"/>
               </w:rPr>
             </w:pPr>
-            <w:proofErr w:type="spellStart"/>
             <w:r>
               <w:rPr>
                 <w:b w:val="0"/>
                 <w:bCs w:val="0"/>
               </w:rPr>
-              <w:t>Github</w:t>
-            </w:r>
-            <w:proofErr w:type="spellEnd"/>
+              <w:t>Git</w:t>
+            </w:r>
             <w:r>
               <w:rPr>
                 <w:b w:val="0"/>
                 <w:bCs w:val="0"/>
               </w:rPr>
-              <w:t xml:space="preserve"> mit </w:t>
-            </w:r>
-            <w:proofErr w:type="spellStart"/>
+              <w:t>H</w:t>
+            </w:r>
+            <w:bookmarkStart w:id="6" w:name="_GoBack"/>
+            <w:bookmarkEnd w:id="6"/>
             <w:r>
               <w:rPr>
                 <w:b w:val="0"/>
                 <w:bCs w:val="0"/>
               </w:rPr>
-              <w:t>Smartgit</w:t>
-            </w:r>
-            <w:proofErr w:type="spellEnd"/>
-            <w:r>
-              <w:rPr>
-                <w:b w:val="0"/>
-                <w:bCs w:val="0"/>
-              </w:rPr>
-              <w:t xml:space="preserve"> (20.1.5)</w:t>
+              <w:t>ub mit Smartgit (20.1.5)</w:t>
             </w:r>
           </w:p>
         </w:tc>
@@ -3755,13 +3651,8 @@
             <w:pPr>
               <w:cnfStyle w:val="000000100000" w:firstRow="0" w:lastRow="0" w:firstColumn="0" w:lastColumn="0" w:oddVBand="0" w:evenVBand="0" w:oddHBand="1" w:evenHBand="0" w:firstRowFirstColumn="0" w:firstRowLastColumn="0" w:lastRowFirstColumn="0" w:lastRowLastColumn="0"/>
             </w:pPr>
-            <w:proofErr w:type="spellStart"/>
-            <w:r>
-              <w:t>Git</w:t>
-            </w:r>
-            <w:proofErr w:type="spellEnd"/>
-            <w:r>
-              <w:t xml:space="preserve"> Source Save System für die Verwaltung des Quellcodes und der Dokumentationsdateien</w:t>
+            <w:r>
+              <w:t>Git Source Save System für die Verwaltung des Quellcodes und der Dokumentationsdateien</w:t>
             </w:r>
           </w:p>
           <w:p>
@@ -3784,22 +3675,35 @@
       <w:pPr>
         <w:pStyle w:val="Beschriftung"/>
       </w:pPr>
-      <w:bookmarkStart w:id="6" w:name="_Toc52797074"/>
+      <w:bookmarkStart w:id="7" w:name="_Toc52797074"/>
       <w:r>
         <w:t xml:space="preserve">Tabelle </w:t>
       </w:r>
-      <w:fldSimple w:instr=" SEQ Tabelle \* ARABIC ">
-        <w:r>
-          <w:rPr>
-            <w:noProof/>
-          </w:rPr>
-          <w:t>2</w:t>
-        </w:r>
-      </w:fldSimple>
+      <w:r>
+        <w:fldChar w:fldCharType="begin"/>
+      </w:r>
+      <w:r>
+        <w:instrText xml:space="preserve"> SEQ Tabelle \* ARABIC </w:instrText>
+      </w:r>
+      <w:r>
+        <w:fldChar w:fldCharType="separate"/>
+      </w:r>
+      <w:r>
+        <w:rPr>
+          <w:noProof/>
+        </w:rPr>
+        <w:t>2</w:t>
+      </w:r>
+      <w:r>
+        <w:rPr>
+          <w:noProof/>
+        </w:rPr>
+        <w:fldChar w:fldCharType="end"/>
+      </w:r>
       <w:r>
         <w:t xml:space="preserve"> Eingesetzte Entwicklungssoftware</w:t>
       </w:r>
-      <w:bookmarkEnd w:id="6"/>
+      <w:bookmarkEnd w:id="7"/>
     </w:p>
     <w:p/>
     <w:p>
@@ -3865,17 +3769,8 @@
                 <w:b w:val="0"/>
                 <w:bCs w:val="0"/>
               </w:rPr>
-              <w:t xml:space="preserve">Einfacher Texteditor zur Bearbeitung von Textdateien </w:t>
-            </w:r>
-            <w:proofErr w:type="spellStart"/>
-            <w:r>
-              <w:rPr>
-                <w:b w:val="0"/>
-                <w:bCs w:val="0"/>
-              </w:rPr>
-              <w:t>u.ä.</w:t>
-            </w:r>
-            <w:proofErr w:type="spellEnd"/>
+              <w:t>Einfacher Texteditor zur Bearbeitung von Textdateien u.ä.</w:t>
+            </w:r>
           </w:p>
           <w:p>
             <w:pPr>
@@ -3955,15 +3850,27 @@
                 <w:bCs w:val="0"/>
               </w:rPr>
             </w:pPr>
-            <w:proofErr w:type="spellStart"/>
             <w:r>
               <w:rPr>
                 <w:b w:val="0"/>
                 <w:bCs w:val="0"/>
               </w:rPr>
-              <w:t>Powerpoint</w:t>
-            </w:r>
-            <w:proofErr w:type="spellEnd"/>
+              <w:t>Power</w:t>
+            </w:r>
+            <w:r>
+              <w:rPr>
+                <w:b w:val="0"/>
+                <w:bCs w:val="0"/>
+              </w:rPr>
+              <w:t>P</w:t>
+            </w:r>
+            <w:r>
+              <w:rPr>
+                <w:b w:val="0"/>
+                <w:bCs w:val="0"/>
+              </w:rPr>
+              <w:t>oint</w:t>
+            </w:r>
           </w:p>
           <w:p>
             <w:pPr>
@@ -4028,22 +3935,35 @@
       <w:pPr>
         <w:pStyle w:val="Beschriftung"/>
       </w:pPr>
-      <w:bookmarkStart w:id="7" w:name="_Toc52797075"/>
+      <w:bookmarkStart w:id="8" w:name="_Toc52797075"/>
       <w:r>
         <w:t xml:space="preserve">Tabelle </w:t>
       </w:r>
-      <w:fldSimple w:instr=" SEQ Tabelle \* ARABIC ">
-        <w:r>
-          <w:rPr>
-            <w:noProof/>
-          </w:rPr>
-          <w:t>3</w:t>
-        </w:r>
-      </w:fldSimple>
+      <w:r>
+        <w:fldChar w:fldCharType="begin"/>
+      </w:r>
+      <w:r>
+        <w:instrText xml:space="preserve"> SEQ Tabelle \* ARABIC </w:instrText>
+      </w:r>
+      <w:r>
+        <w:fldChar w:fldCharType="separate"/>
+      </w:r>
+      <w:r>
+        <w:rPr>
+          <w:noProof/>
+        </w:rPr>
+        <w:t>3</w:t>
+      </w:r>
+      <w:r>
+        <w:rPr>
+          <w:noProof/>
+        </w:rPr>
+        <w:fldChar w:fldCharType="end"/>
+      </w:r>
       <w:r>
         <w:t xml:space="preserve"> Weitere verwendete Software</w:t>
       </w:r>
-      <w:bookmarkEnd w:id="7"/>
+      <w:bookmarkEnd w:id="8"/>
     </w:p>
     <w:p/>
     <w:p>
@@ -4054,11 +3974,11 @@
           <w:numId w:val="4"/>
         </w:numPr>
       </w:pPr>
-      <w:bookmarkStart w:id="8" w:name="_Toc52797559"/>
+      <w:bookmarkStart w:id="9" w:name="_Toc52797559"/>
       <w:r>
         <w:t>Checklisten und Installationsrichtlinien der Entwicklungssoftware</w:t>
       </w:r>
-      <w:bookmarkEnd w:id="8"/>
+      <w:bookmarkEnd w:id="9"/>
     </w:p>
     <w:p/>
     <w:p>
@@ -4112,15 +4032,13 @@
               </w:rPr>
               <w:t xml:space="preserve">Um </w:t>
             </w:r>
-            <w:proofErr w:type="spellStart"/>
             <w:r>
               <w:rPr>
                 <w:b w:val="0"/>
                 <w:bCs w:val="0"/>
               </w:rPr>
-              <w:t>Eclispe</w:t>
-            </w:r>
-            <w:proofErr w:type="spellEnd"/>
+              <w:t>Eclipse</w:t>
+            </w:r>
             <w:r>
               <w:rPr>
                 <w:b w:val="0"/>
@@ -4171,15 +4089,13 @@
               </w:rPr>
               <w:t xml:space="preserve">Java Version 14 (Java </w:t>
             </w:r>
-            <w:proofErr w:type="spellStart"/>
             <w:r>
               <w:rPr>
                 <w:b w:val="0"/>
                 <w:bCs w:val="0"/>
               </w:rPr>
-              <w:t>Platform</w:t>
-            </w:r>
-            <w:proofErr w:type="spellEnd"/>
+              <w:t>Plattform</w:t>
+            </w:r>
             <w:r>
               <w:rPr>
                 <w:b w:val="0"/>
@@ -4241,30 +4157,38 @@
       <w:pPr>
         <w:pStyle w:val="Beschriftung"/>
       </w:pPr>
-      <w:bookmarkStart w:id="9" w:name="_Toc52797076"/>
+      <w:bookmarkStart w:id="10" w:name="_Toc52797076"/>
       <w:r>
         <w:t xml:space="preserve">Tabelle </w:t>
       </w:r>
-      <w:fldSimple w:instr=" SEQ Tabelle \* ARABIC ">
-        <w:r>
-          <w:rPr>
-            <w:noProof/>
-          </w:rPr>
-          <w:t>4</w:t>
-        </w:r>
-      </w:fldSimple>
+      <w:r>
+        <w:fldChar w:fldCharType="begin"/>
+      </w:r>
+      <w:r>
+        <w:instrText xml:space="preserve"> SEQ Tabelle \* ARABIC </w:instrText>
+      </w:r>
+      <w:r>
+        <w:fldChar w:fldCharType="separate"/>
+      </w:r>
+      <w:r>
+        <w:rPr>
+          <w:noProof/>
+        </w:rPr>
+        <w:t>4</w:t>
+      </w:r>
+      <w:r>
+        <w:rPr>
+          <w:noProof/>
+        </w:rPr>
+        <w:fldChar w:fldCharType="end"/>
+      </w:r>
       <w:r>
         <w:t xml:space="preserve"> </w:t>
       </w:r>
       <w:r>
-        <w:t xml:space="preserve">Checkliste und Installationsanleitung </w:t>
-      </w:r>
-      <w:proofErr w:type="spellStart"/>
-      <w:r>
-        <w:t>Eclipse</w:t>
-      </w:r>
-      <w:bookmarkEnd w:id="9"/>
-      <w:proofErr w:type="spellEnd"/>
+        <w:t>Checkliste und Installationsanleitung Eclipse</w:t>
+      </w:r>
+      <w:bookmarkEnd w:id="10"/>
     </w:p>
     <w:p>
       <w:pPr>
@@ -4282,12 +4206,12 @@
           <w:numId w:val="4"/>
         </w:numPr>
       </w:pPr>
-      <w:bookmarkStart w:id="10" w:name="_Toc52797560"/>
+      <w:bookmarkStart w:id="11" w:name="_Toc52797560"/>
       <w:r>
         <w:lastRenderedPageBreak/>
         <w:t>Organisation der Arbeitsgruppe</w:t>
       </w:r>
-      <w:bookmarkEnd w:id="10"/>
+      <w:bookmarkEnd w:id="11"/>
     </w:p>
     <w:p/>
     <w:p>
@@ -4300,7 +4224,7 @@
       <w:pPr>
         <w:pStyle w:val="berschrift3"/>
       </w:pPr>
-      <w:bookmarkStart w:id="11" w:name="_Toc52797561"/>
+      <w:bookmarkStart w:id="12" w:name="_Toc52797561"/>
       <w:r>
         <w:t>1.5.1</w:t>
       </w:r>
@@ -4310,7 +4234,7 @@
       <w:r>
         <w:t>Kommunikation im Team</w:t>
       </w:r>
-      <w:bookmarkEnd w:id="11"/>
+      <w:bookmarkEnd w:id="12"/>
     </w:p>
     <w:p/>
     <w:p>
@@ -4338,11 +4262,9 @@
           <w:numId w:val="9"/>
         </w:numPr>
       </w:pPr>
-      <w:proofErr w:type="gramStart"/>
-      <w:r>
-        <w:t>Chat</w:t>
-      </w:r>
-      <w:proofErr w:type="gramEnd"/>
+      <w:r>
+        <w:t>Chat,</w:t>
+      </w:r>
       <w:r>
         <w:t xml:space="preserve"> um Treffen zu vereinbaren und einfache Fragen zu klären</w:t>
       </w:r>
@@ -4380,7 +4302,7 @@
       <w:pPr>
         <w:pStyle w:val="berschrift3"/>
       </w:pPr>
-      <w:bookmarkStart w:id="12" w:name="_Toc52797562"/>
+      <w:bookmarkStart w:id="13" w:name="_Toc52797562"/>
       <w:r>
         <w:t>1.5.2</w:t>
       </w:r>
@@ -4390,18 +4312,16 @@
       <w:r>
         <w:t>Austausch der Arbeitsergebnisse</w:t>
       </w:r>
-      <w:bookmarkEnd w:id="12"/>
+      <w:bookmarkEnd w:id="13"/>
     </w:p>
     <w:p/>
     <w:p>
       <w:r>
         <w:t xml:space="preserve">Das gesamte Projekt inklusive Dokumentation ist in einem </w:t>
       </w:r>
-      <w:proofErr w:type="spellStart"/>
-      <w:r>
-        <w:t>Github</w:t>
-      </w:r>
-      <w:proofErr w:type="spellEnd"/>
+      <w:r>
+        <w:t>GitHub</w:t>
+      </w:r>
       <w:r>
         <w:t xml:space="preserve"> Repository (</w:t>
       </w:r>
@@ -4414,15 +4334,7 @@
         </w:r>
       </w:hyperlink>
       <w:r>
-        <w:t xml:space="preserve">) gesichert, auf welches alle Teammitglieder zugriff haben. So ist sichergestellt, dass die Arbeitsergebnisse sowohl zentral gesichert als auch jederzeit zur Verfügung stehen. Eigene Änderungen können problemlos </w:t>
-      </w:r>
-      <w:proofErr w:type="spellStart"/>
-      <w:r>
-        <w:t>commited</w:t>
-      </w:r>
-      <w:proofErr w:type="spellEnd"/>
-      <w:r>
-        <w:t xml:space="preserve"> und gepusht werden, so dass sie in kürzester Zeit dem gesamten Team zur Verfügung stehen.</w:t>
+        <w:t>) gesichert, auf welches alle Teammitglieder zugriff haben. So ist sichergestellt, dass die Arbeitsergebnisse sowohl zentral gesichert als auch jederzeit zur Verfügung stehen. Eigene Änderungen können problemlos commited und gepusht werden, so dass sie in kürzester Zeit dem gesamten Team zur Verfügung stehen.</w:t>
       </w:r>
     </w:p>
     <w:p/>
@@ -4430,7 +4342,7 @@
       <w:pPr>
         <w:pStyle w:val="berschrift3"/>
       </w:pPr>
-      <w:bookmarkStart w:id="13" w:name="_Toc52797563"/>
+      <w:bookmarkStart w:id="14" w:name="_Toc52797563"/>
       <w:r>
         <w:t>1.5.3</w:t>
       </w:r>
@@ -4438,7 +4350,7 @@
         <w:tab/>
         <w:t>Aufgabenverteilung</w:t>
       </w:r>
-      <w:bookmarkEnd w:id="13"/>
+      <w:bookmarkEnd w:id="14"/>
     </w:p>
     <w:p/>
     <w:p>
@@ -4451,7 +4363,7 @@
       <w:pPr>
         <w:pStyle w:val="berschrift3"/>
       </w:pPr>
-      <w:bookmarkStart w:id="14" w:name="_Toc52797564"/>
+      <w:bookmarkStart w:id="15" w:name="_Toc52797564"/>
       <w:r>
         <w:t>1.5.4</w:t>
       </w:r>
@@ -4459,7 +4371,7 @@
         <w:tab/>
         <w:t>Projektplanung</w:t>
       </w:r>
-      <w:bookmarkEnd w:id="14"/>
+      <w:bookmarkEnd w:id="15"/>
     </w:p>
     <w:p/>
     <w:p>
@@ -4483,12 +4395,12 @@
           <w:numId w:val="4"/>
         </w:numPr>
       </w:pPr>
-      <w:bookmarkStart w:id="15" w:name="_Toc52797565"/>
+      <w:bookmarkStart w:id="16" w:name="_Toc52797565"/>
       <w:r>
         <w:lastRenderedPageBreak/>
         <w:t>Projektentscheidungen</w:t>
       </w:r>
-      <w:bookmarkEnd w:id="15"/>
+      <w:bookmarkEnd w:id="16"/>
     </w:p>
     <w:p/>
     <w:p>
@@ -4596,15 +4508,7 @@
               <w:t xml:space="preserve"> wurde die Projektgruppe, bestehend aus </w:t>
             </w:r>
             <w:r>
-              <w:t xml:space="preserve">Nicolas Hässig, Markus Kaufmann und Fabrizio </w:t>
-            </w:r>
-            <w:proofErr w:type="spellStart"/>
-            <w:r>
-              <w:t>Piacente</w:t>
-            </w:r>
-            <w:proofErr w:type="spellEnd"/>
-            <w:r>
-              <w:t>, gebildet.</w:t>
+              <w:t>Nicolas Hässig, Markus Kaufmann und Fabrizio Piacente, gebildet.</w:t>
             </w:r>
           </w:p>
         </w:tc>
@@ -4642,21 +4546,19 @@
               </w:rPr>
               <w:t>Wahl des Projektthemas (</w:t>
             </w:r>
-            <w:proofErr w:type="spellStart"/>
             <w:r>
               <w:rPr>
                 <w:b w:val="0"/>
                 <w:bCs w:val="0"/>
               </w:rPr>
-              <w:t>SwissQR</w:t>
-            </w:r>
-            <w:proofErr w:type="spellEnd"/>
+              <w:t xml:space="preserve">Your </w:t>
+            </w:r>
             <w:r>
               <w:rPr>
                 <w:b w:val="0"/>
                 <w:bCs w:val="0"/>
               </w:rPr>
-              <w:t>)</w:t>
+              <w:t>SwissQR)</w:t>
             </w:r>
           </w:p>
         </w:tc>
@@ -4670,15 +4572,7 @@
               <w:cnfStyle w:val="000000000000" w:firstRow="0" w:lastRow="0" w:firstColumn="0" w:lastColumn="0" w:oddVBand="0" w:evenVBand="0" w:oddHBand="0" w:evenHBand="0" w:firstRowFirstColumn="0" w:firstRowLastColumn="0" w:lastRowFirstColumn="0" w:lastRowLastColumn="0"/>
             </w:pPr>
             <w:r>
-              <w:t xml:space="preserve">Die Mitglieder der Projektteams haben sich gemeinsam auf die Bearbeitung des folgenden Projektthemas geeinigt: Erstellen </w:t>
-            </w:r>
-            <w:proofErr w:type="spellStart"/>
-            <w:r>
-              <w:t>SwissQR</w:t>
-            </w:r>
-            <w:proofErr w:type="spellEnd"/>
-            <w:r>
-              <w:t xml:space="preserve"> für Debitorenrechnungen</w:t>
+              <w:t>Die Mitglieder der Projektteams haben sich gemeinsam auf die Bearbeitung des folgenden Projektthemas geeinigt: Erstellen SwissQR für Debitorenrechnungen</w:t>
             </w:r>
           </w:p>
         </w:tc>
@@ -4702,22 +4596,35 @@
       <w:pPr>
         <w:pStyle w:val="Beschriftung"/>
       </w:pPr>
-      <w:bookmarkStart w:id="16" w:name="_Toc52797077"/>
+      <w:bookmarkStart w:id="17" w:name="_Toc52797077"/>
       <w:r>
         <w:t xml:space="preserve">Tabelle </w:t>
       </w:r>
-      <w:fldSimple w:instr=" SEQ Tabelle \* ARABIC ">
-        <w:r>
-          <w:rPr>
-            <w:noProof/>
-          </w:rPr>
-          <w:t>5</w:t>
-        </w:r>
-      </w:fldSimple>
+      <w:r>
+        <w:fldChar w:fldCharType="begin"/>
+      </w:r>
+      <w:r>
+        <w:instrText xml:space="preserve"> SEQ Tabelle \* ARABIC </w:instrText>
+      </w:r>
+      <w:r>
+        <w:fldChar w:fldCharType="separate"/>
+      </w:r>
+      <w:r>
+        <w:rPr>
+          <w:noProof/>
+        </w:rPr>
+        <w:t>5</w:t>
+      </w:r>
+      <w:r>
+        <w:rPr>
+          <w:noProof/>
+        </w:rPr>
+        <w:fldChar w:fldCharType="end"/>
+      </w:r>
       <w:r>
         <w:t xml:space="preserve"> Projektentscheidungen</w:t>
       </w:r>
-      <w:bookmarkEnd w:id="16"/>
+      <w:bookmarkEnd w:id="17"/>
     </w:p>
     <w:p/>
     <w:p>
@@ -4728,11 +4635,11 @@
           <w:numId w:val="4"/>
         </w:numPr>
       </w:pPr>
-      <w:bookmarkStart w:id="17" w:name="_Toc52797566"/>
+      <w:bookmarkStart w:id="18" w:name="_Toc52797566"/>
       <w:r>
         <w:t>Glossar wichtiger Begriffe</w:t>
       </w:r>
-      <w:bookmarkEnd w:id="17"/>
+      <w:bookmarkEnd w:id="18"/>
     </w:p>
     <w:p/>
     <w:p>
@@ -4757,7 +4664,7 @@
           <w:numId w:val="4"/>
         </w:numPr>
       </w:pPr>
-      <w:bookmarkStart w:id="18" w:name="_Toc52797567"/>
+      <w:bookmarkStart w:id="19" w:name="_Toc52797567"/>
       <w:r>
         <w:lastRenderedPageBreak/>
         <w:t>Aufgabe 2</w:t>
@@ -4765,7 +4672,7 @@
       <w:r>
         <w:t>: Projektauftrag erstellen und präsentieren</w:t>
       </w:r>
-      <w:bookmarkEnd w:id="18"/>
+      <w:bookmarkEnd w:id="19"/>
     </w:p>
     <w:p/>
     <w:p>
@@ -4803,11 +4710,11 @@
           <w:numId w:val="4"/>
         </w:numPr>
       </w:pPr>
-      <w:bookmarkStart w:id="19" w:name="_Toc52797568"/>
+      <w:bookmarkStart w:id="20" w:name="_Toc52797568"/>
       <w:r>
         <w:t>Unternehmen</w:t>
       </w:r>
-      <w:bookmarkEnd w:id="19"/>
+      <w:bookmarkEnd w:id="20"/>
     </w:p>
     <w:p/>
     <w:p>
@@ -4832,17 +4739,7 @@
         <w:t xml:space="preserve">Standard und Individual </w:t>
       </w:r>
       <w:r>
-        <w:t xml:space="preserve">Business Lösungen für </w:t>
-      </w:r>
-      <w:proofErr w:type="spellStart"/>
-      <w:proofErr w:type="gramStart"/>
-      <w:r>
-        <w:t>KMU’s</w:t>
-      </w:r>
-      <w:proofErr w:type="spellEnd"/>
-      <w:proofErr w:type="gramEnd"/>
-      <w:r>
-        <w:t xml:space="preserve"> und </w:t>
+        <w:t xml:space="preserve">Business Lösungen für KMU’s und </w:t>
       </w:r>
       <w:r>
         <w:t>k</w:t>
@@ -4851,15 +4748,7 @@
         <w:t>antonale Behörden.</w:t>
       </w:r>
       <w:r>
-        <w:t xml:space="preserve"> Insbesondere im Finanzbereich ist die Koch AG ein starker Partner, bekannte Produkte wie z.B. </w:t>
-      </w:r>
-      <w:proofErr w:type="spellStart"/>
-      <w:r>
-        <w:t>PayBuddy</w:t>
-      </w:r>
-      <w:proofErr w:type="spellEnd"/>
-      <w:r>
-        <w:t xml:space="preserve"> sind schweizweit im Einsatz.</w:t>
+        <w:t xml:space="preserve"> Insbesondere im Finanzbereich ist die Koch AG ein starker Partner, bekannte Produkte wie z.B. PayBuddy sind schweizweit im Einsatz.</w:t>
       </w:r>
     </w:p>
     <w:p>
@@ -5047,15 +4936,7 @@
               <w:cnfStyle w:val="000000100000" w:firstRow="0" w:lastRow="0" w:firstColumn="0" w:lastColumn="0" w:oddVBand="0" w:evenVBand="0" w:oddHBand="1" w:evenHBand="0" w:firstRowFirstColumn="0" w:firstRowLastColumn="0" w:lastRowFirstColumn="0" w:lastRowLastColumn="0"/>
             </w:pPr>
             <w:r>
-              <w:t xml:space="preserve">HR, Sales, Entwicklung, </w:t>
-            </w:r>
-            <w:proofErr w:type="spellStart"/>
-            <w:r>
-              <w:t>Testing</w:t>
-            </w:r>
-            <w:proofErr w:type="spellEnd"/>
-            <w:r>
-              <w:t>, Projektleitung, Finance</w:t>
+              <w:t>HR, Sales, Entwicklung, Testing, Projektleitung, Finance</w:t>
             </w:r>
           </w:p>
         </w:tc>
@@ -5165,32 +5046,26 @@
             <w:pPr>
               <w:cnfStyle w:val="000000000000" w:firstRow="0" w:lastRow="0" w:firstColumn="0" w:lastColumn="0" w:oddVBand="0" w:evenVBand="0" w:oddHBand="0" w:evenHBand="0" w:firstRowFirstColumn="0" w:firstRowLastColumn="0" w:lastRowFirstColumn="0" w:lastRowLastColumn="0"/>
             </w:pPr>
-            <w:proofErr w:type="spellStart"/>
             <w:r>
               <w:t>PayBuddy</w:t>
             </w:r>
-            <w:proofErr w:type="spellEnd"/>
           </w:p>
           <w:p>
             <w:pPr>
               <w:cnfStyle w:val="000000000000" w:firstRow="0" w:lastRow="0" w:firstColumn="0" w:lastColumn="0" w:oddVBand="0" w:evenVBand="0" w:oddHBand="0" w:evenHBand="0" w:firstRowFirstColumn="0" w:firstRowLastColumn="0" w:lastRowFirstColumn="0" w:lastRowLastColumn="0"/>
             </w:pPr>
-            <w:proofErr w:type="spellStart"/>
             <w:r>
               <w:t>EasyKredi</w:t>
             </w:r>
-            <w:proofErr w:type="spellEnd"/>
           </w:p>
           <w:p>
             <w:pPr>
               <w:keepNext/>
               <w:cnfStyle w:val="000000000000" w:firstRow="0" w:lastRow="0" w:firstColumn="0" w:lastColumn="0" w:oddVBand="0" w:evenVBand="0" w:oddHBand="0" w:evenHBand="0" w:firstRowFirstColumn="0" w:firstRowLastColumn="0" w:lastRowFirstColumn="0" w:lastRowLastColumn="0"/>
             </w:pPr>
-            <w:proofErr w:type="spellStart"/>
             <w:r>
               <w:t>PersonaFind</w:t>
             </w:r>
-            <w:proofErr w:type="spellEnd"/>
           </w:p>
         </w:tc>
       </w:tr>
@@ -5202,14 +5077,27 @@
       <w:r>
         <w:t xml:space="preserve">Tabelle </w:t>
       </w:r>
-      <w:fldSimple w:instr=" SEQ Tabelle \* ARABIC ">
-        <w:r>
-          <w:rPr>
-            <w:noProof/>
-          </w:rPr>
-          <w:t>6</w:t>
-        </w:r>
-      </w:fldSimple>
+      <w:r>
+        <w:fldChar w:fldCharType="begin"/>
+      </w:r>
+      <w:r>
+        <w:instrText xml:space="preserve"> SEQ Tabelle \* ARABIC </w:instrText>
+      </w:r>
+      <w:r>
+        <w:fldChar w:fldCharType="separate"/>
+      </w:r>
+      <w:r>
+        <w:rPr>
+          <w:noProof/>
+        </w:rPr>
+        <w:t>6</w:t>
+      </w:r>
+      <w:r>
+        <w:rPr>
+          <w:noProof/>
+        </w:rPr>
+        <w:fldChar w:fldCharType="end"/>
+      </w:r>
       <w:r>
         <w:t xml:space="preserve"> Koch AG Übersicht</w:t>
       </w:r>
@@ -5231,12 +5119,12 @@
           <w:numId w:val="4"/>
         </w:numPr>
       </w:pPr>
-      <w:bookmarkStart w:id="20" w:name="_Toc52797569"/>
+      <w:bookmarkStart w:id="21" w:name="_Toc52797569"/>
       <w:r>
         <w:lastRenderedPageBreak/>
         <w:t>Projekt</w:t>
       </w:r>
-      <w:bookmarkEnd w:id="20"/>
+      <w:bookmarkEnd w:id="21"/>
     </w:p>
     <w:p/>
     <w:p>
@@ -5273,14 +5161,9 @@
       <w:r>
         <w:t xml:space="preserve"> einer </w:t>
       </w:r>
-      <w:proofErr w:type="gramStart"/>
-      <w:r>
-        <w:t>Debitorenr</w:t>
-      </w:r>
-      <w:r>
-        <w:t>echnungsverwaltung</w:t>
-      </w:r>
-      <w:proofErr w:type="gramEnd"/>
+      <w:r>
+        <w:t>Debitorenrechnungsverwaltung,</w:t>
+      </w:r>
       <w:r>
         <w:t xml:space="preserve"> welche unter anderem auch die eigentliche Rechnungsstellung </w:t>
       </w:r>
@@ -5321,15 +5204,7 @@
         <w:t>schrittweise die verschiedenen bisher benutzten Einzahlungsscheine</w:t>
       </w:r>
       <w:r>
-        <w:t xml:space="preserve"> durch den neuen </w:t>
-      </w:r>
-      <w:proofErr w:type="spellStart"/>
-      <w:r>
-        <w:t>SwissQR</w:t>
-      </w:r>
-      <w:proofErr w:type="spellEnd"/>
-      <w:r>
-        <w:t>-Einzahlungsschein abgelöst.</w:t>
+        <w:t xml:space="preserve"> durch den neuen SwissQR-Einzahlungsschein abgelöst.</w:t>
       </w:r>
     </w:p>
     <w:p>
@@ -5346,15 +5221,7 @@
         <w:t xml:space="preserve">erstellt werden. </w:t>
       </w:r>
       <w:r>
-        <w:t xml:space="preserve">Rechnungssteller müssen deshalb in der Lage sein, Ihre Rechnungen als </w:t>
-      </w:r>
-      <w:proofErr w:type="spellStart"/>
-      <w:r>
-        <w:t>SwissQR</w:t>
-      </w:r>
-      <w:proofErr w:type="spellEnd"/>
-      <w:r>
-        <w:t xml:space="preserve"> Rechnung zu erzeugen. </w:t>
+        <w:t xml:space="preserve">Rechnungssteller müssen deshalb in der Lage sein, Ihre Rechnungen als SwissQR Rechnung zu erzeugen. </w:t>
       </w:r>
       <w:r>
         <w:t>Mit unsere</w:t>
@@ -5386,22 +5253,22 @@
     </w:p>
     <w:p>
       <w:r>
-        <w:t>Projektleitung</w:t>
-      </w:r>
-    </w:p>
-    <w:p>
-      <w:r>
-        <w:t>Entwickler</w:t>
-      </w:r>
-    </w:p>
-    <w:p>
-      <w:r>
-        <w:t>Analysten</w:t>
-      </w:r>
-    </w:p>
-    <w:p>
-      <w:r>
-        <w:t>Architekt</w:t>
+        <w:t>Projektleitung -&gt; Markus Kaufmann</w:t>
+      </w:r>
+    </w:p>
+    <w:p>
+      <w:r>
+        <w:t>Entwickler -&gt; Nicolas Hässig</w:t>
+      </w:r>
+    </w:p>
+    <w:p>
+      <w:r>
+        <w:t>Analysten -&gt; Fabrizio Piacente, Nicolas Hässig</w:t>
+      </w:r>
+    </w:p>
+    <w:p>
+      <w:r>
+        <w:t>Architekt -&gt; Markus Kaufmann</w:t>
       </w:r>
     </w:p>
     <w:p>
@@ -5412,7 +5279,7 @@
         <w:t xml:space="preserve"> </w:t>
       </w:r>
       <w:r>
-        <w:t>Qualitätskontrolle</w:t>
+        <w:t>Qualitätskontrolle -&gt; Fabrizio Piacente, Nicolas Hässig und Markus Kaufmann</w:t>
       </w:r>
     </w:p>
     <w:p/>
@@ -5432,15 +5299,53 @@
     </w:p>
     <w:p>
       <w:r>
-        <w:t>Anforderungen an Projekt</w:t>
-      </w:r>
-    </w:p>
-    <w:p>
-      <w:r>
-        <w:t>Festlegung der Projektrichtlinien, interner Aufbau und Verwaltung, klare Abläufe sind definiert</w:t>
-      </w:r>
-    </w:p>
-    <w:p>
+        <w:t>Anforderungen an das Projekt:</w:t>
+      </w:r>
+    </w:p>
+    <w:p>
+      <w:pPr>
+        <w:pStyle w:val="Listenabsatz"/>
+        <w:numPr>
+          <w:ilvl w:val="0"/>
+          <w:numId w:val="11"/>
+        </w:numPr>
+      </w:pPr>
+      <w:r>
+        <w:t>Festlegung der Projektrichtlinien</w:t>
+      </w:r>
+    </w:p>
+    <w:p>
+      <w:pPr>
+        <w:pStyle w:val="Listenabsatz"/>
+        <w:numPr>
+          <w:ilvl w:val="0"/>
+          <w:numId w:val="11"/>
+        </w:numPr>
+      </w:pPr>
+      <w:r>
+        <w:t>interner Aufbau und Verwaltung</w:t>
+      </w:r>
+    </w:p>
+    <w:p>
+      <w:pPr>
+        <w:pStyle w:val="Listenabsatz"/>
+        <w:numPr>
+          <w:ilvl w:val="0"/>
+          <w:numId w:val="11"/>
+        </w:numPr>
+      </w:pPr>
+      <w:r>
+        <w:t>klare Abläufe sind definiert</w:t>
+      </w:r>
+    </w:p>
+    <w:p>
+      <w:pPr>
+        <w:pStyle w:val="Listenabsatz"/>
+        <w:numPr>
+          <w:ilvl w:val="0"/>
+          <w:numId w:val="11"/>
+        </w:numPr>
+      </w:pPr>
       <w:r>
         <w:t>Meilensteine sind definiert (Zeitschiene)</w:t>
       </w:r>
@@ -5448,22 +5353,73 @@
     <w:p/>
     <w:p>
       <w:r>
-        <w:t>Ziele des Projekts</w:t>
-      </w:r>
-    </w:p>
-    <w:p>
-      <w:proofErr w:type="spellStart"/>
-      <w:r>
-        <w:t>SwissQR</w:t>
-      </w:r>
-      <w:proofErr w:type="spellEnd"/>
-      <w:r>
-        <w:t xml:space="preserve"> kann den Anforderungen (Six) gemäss erstellt werden</w:t>
-      </w:r>
-    </w:p>
-    <w:p>
-      <w:r>
-        <w:t>Es soll übersichtliche Verwaltungssoftware mit ausgeliefert werden (GUI für die Übersicht und Management)</w:t>
+        <w:t>Ziele des Projektes:</w:t>
+      </w:r>
+    </w:p>
+    <w:p>
+      <w:pPr>
+        <w:pStyle w:val="Listenabsatz"/>
+        <w:numPr>
+          <w:ilvl w:val="0"/>
+          <w:numId w:val="12"/>
+        </w:numPr>
+      </w:pPr>
+      <w:r>
+        <w:t>Your</w:t>
+      </w:r>
+      <w:r>
+        <w:t xml:space="preserve"> </w:t>
+      </w:r>
+      <w:r>
+        <w:t>SwissQR kann den Anforderungen (Six) gemäss erstellt werden</w:t>
+      </w:r>
+    </w:p>
+    <w:p>
+      <w:pPr>
+        <w:pStyle w:val="Listenabsatz"/>
+        <w:numPr>
+          <w:ilvl w:val="0"/>
+          <w:numId w:val="12"/>
+        </w:numPr>
+      </w:pPr>
+      <w:r>
+        <w:t>Es wird eine übersichtliche Verwaltungssoftware mit ausgeliefert (GUI für die Übersicht und das Management)</w:t>
+      </w:r>
+    </w:p>
+    <w:p>
+      <w:pPr>
+        <w:pStyle w:val="Listenabsatz"/>
+        <w:numPr>
+          <w:ilvl w:val="0"/>
+          <w:numId w:val="12"/>
+        </w:numPr>
+      </w:pPr>
+      <w:r>
+        <w:t>KMU's und Einzelunternehmer sollen auch profitieren</w:t>
+      </w:r>
+    </w:p>
+    <w:p>
+      <w:pPr>
+        <w:pStyle w:val="Listenabsatz"/>
+        <w:numPr>
+          <w:ilvl w:val="0"/>
+          <w:numId w:val="12"/>
+        </w:numPr>
+      </w:pPr>
+      <w:r>
+        <w:t>Einfache Anbindung an bestehende Systeme</w:t>
+      </w:r>
+    </w:p>
+    <w:p>
+      <w:pPr>
+        <w:pStyle w:val="Listenabsatz"/>
+        <w:numPr>
+          <w:ilvl w:val="0"/>
+          <w:numId w:val="12"/>
+        </w:numPr>
+      </w:pPr>
+      <w:r>
+        <w:t>Unabhängige Funktionalität (Ohne Drittsysteme)</w:t>
       </w:r>
     </w:p>
     <w:p/>
@@ -5483,25 +5439,17 @@
           <w:numId w:val="4"/>
         </w:numPr>
       </w:pPr>
-      <w:bookmarkStart w:id="21" w:name="_Toc52797570"/>
+      <w:bookmarkStart w:id="22" w:name="_Toc52797570"/>
       <w:r>
         <w:lastRenderedPageBreak/>
         <w:t>Anforderungsanalyse</w:t>
       </w:r>
-      <w:bookmarkEnd w:id="21"/>
+      <w:bookmarkEnd w:id="22"/>
     </w:p>
     <w:p/>
     <w:p>
       <w:r>
-        <w:t xml:space="preserve">In diesem Kapitel wird die Anforderungsanalyse für die </w:t>
-      </w:r>
-      <w:proofErr w:type="spellStart"/>
-      <w:r>
-        <w:t>SwissQR</w:t>
-      </w:r>
-      <w:proofErr w:type="spellEnd"/>
-      <w:r>
-        <w:t xml:space="preserve"> Software der Koch AG durchgeführt und näher beschrieben. </w:t>
+        <w:t xml:space="preserve">In diesem Kapitel wird die Anforderungsanalyse für die SwissQR Software der Koch AG durchgeführt und näher beschrieben. </w:t>
       </w:r>
     </w:p>
     <w:p/>
@@ -5510,49 +5458,41 @@
         <w:pStyle w:val="berschrift3"/>
       </w:pPr>
       <w:r>
-        <w:t>2.</w:t>
-      </w:r>
-      <w:r>
-        <w:t>3</w:t>
+        <w:t>2.3.1</w:t>
+      </w:r>
+      <w:r>
+        <w:tab/>
+        <w:t>Vision</w:t>
+      </w:r>
+    </w:p>
+    <w:p>
+      <w:r>
+        <w:t>Da ab 2022 unabdinglich wird, den Swiss QR einzusetzen braucht es eine Branchenunabhängige Lösung für alle Rechnungssteller.</w:t>
+      </w:r>
+    </w:p>
+    <w:p>
+      <w:r>
+        <w:t>Your</w:t>
+      </w:r>
+      <w:r>
+        <w:t xml:space="preserve"> </w:t>
+      </w:r>
+      <w:r>
+        <w:t>SwissQR bietet eine Möglichkeit für jeden Rechnungssteller eine Rechnung an seine Kunden auszuliefern. Dies mit geringen Kosten und geringem administrativ Aufwand</w:t>
       </w:r>
       <w:r>
         <w:t>.</w:t>
       </w:r>
-      <w:r>
-        <w:t>1</w:t>
-      </w:r>
-      <w:r>
-        <w:tab/>
-      </w:r>
-      <w:r>
-        <w:t>Vision</w:t>
-      </w:r>
-    </w:p>
-    <w:p>
-      <w:r>
-        <w:t xml:space="preserve">Mit diesem </w:t>
-      </w:r>
-      <w:proofErr w:type="spellStart"/>
-      <w:r>
-        <w:t>Proukt</w:t>
-      </w:r>
-      <w:proofErr w:type="spellEnd"/>
-      <w:r>
-        <w:t xml:space="preserve"> will die Koch AG </w:t>
-      </w:r>
-      <w:r>
-        <w:t xml:space="preserve">Branchenführer für </w:t>
-      </w:r>
-      <w:r>
-        <w:t xml:space="preserve">das Erzeugen und Verwalten von </w:t>
-      </w:r>
-      <w:proofErr w:type="spellStart"/>
-      <w:r>
-        <w:t>SwissQR</w:t>
-      </w:r>
-      <w:proofErr w:type="spellEnd"/>
-      <w:r>
-        <w:t xml:space="preserve"> Rechnungen sein.</w:t>
+    </w:p>
+    <w:p>
+      <w:r>
+        <w:t>Mit diesem Pro</w:t>
+      </w:r>
+      <w:r>
+        <w:t>d</w:t>
+      </w:r>
+      <w:r>
+        <w:t>ukt will die Koch AG Branchenführer für das Erzeugen und Verwalten von SwissQR Rechnungen sein.</w:t>
       </w:r>
       <w:r>
         <w:t xml:space="preserve"> Die Vision lautet deshalb:</w:t>
@@ -5565,7 +5505,58 @@
           <w:bCs/>
         </w:rPr>
       </w:pPr>
-      <w:proofErr w:type="spellStart"/>
+      <w:r>
+        <w:rPr>
+          <w:b/>
+          <w:bCs/>
+        </w:rPr>
+        <w:t>SwissQR mit Koch AG</w:t>
+      </w:r>
+    </w:p>
+    <w:p/>
+    <w:p>
+      <w:pPr>
+        <w:pStyle w:val="berschrift3"/>
+      </w:pPr>
+      <w:r>
+        <w:t>2.3.</w:t>
+      </w:r>
+      <w:r>
+        <w:t>2</w:t>
+      </w:r>
+      <w:r>
+        <w:tab/>
+      </w:r>
+      <w:r>
+        <w:t>Name</w:t>
+      </w:r>
+    </w:p>
+    <w:p>
+      <w:r>
+        <w:t>Da der Name mitentscheidend für den Erfolg eines Produkts ist, wurde ein Name gewählt, der sowohl kurz und prägnant ist, aber auch beschreibt, für was die Software genutzt werden kann. Der Name lautet deshalb:</w:t>
+      </w:r>
+    </w:p>
+    <w:p>
+      <w:pPr>
+        <w:rPr>
+          <w:b/>
+          <w:bCs/>
+        </w:rPr>
+      </w:pPr>
+      <w:r>
+        <w:rPr>
+          <w:b/>
+          <w:bCs/>
+        </w:rPr>
+        <w:t>Your</w:t>
+      </w:r>
+      <w:r>
+        <w:rPr>
+          <w:b/>
+          <w:bCs/>
+        </w:rPr>
+        <w:t xml:space="preserve"> </w:t>
+      </w:r>
       <w:r>
         <w:rPr>
           <w:b/>
@@ -5573,17 +5564,15 @@
         </w:rPr>
         <w:t>SwissQR</w:t>
       </w:r>
-      <w:proofErr w:type="spellEnd"/>
-      <w:r>
-        <w:rPr>
-          <w:b/>
-          <w:bCs/>
-        </w:rPr>
-        <w:t xml:space="preserve"> mit Koch AG</w:t>
-      </w:r>
     </w:p>
     <w:p/>
     <w:p>
+      <w:r>
+        <w:t>Ein entsprechendes Logo ist noch zu designen</w:t>
+      </w:r>
+    </w:p>
+    <w:p/>
+    <w:p>
       <w:pPr>
         <w:pStyle w:val="berschrift3"/>
       </w:pPr>
@@ -5591,66 +5580,12 @@
         <w:t>2.3.</w:t>
       </w:r>
       <w:r>
-        <w:t>2</w:t>
+        <w:t>3</w:t>
       </w:r>
       <w:r>
         <w:tab/>
       </w:r>
       <w:r>
-        <w:t>Name</w:t>
-      </w:r>
-    </w:p>
-    <w:p>
-      <w:r>
-        <w:t xml:space="preserve">Da der Name mitentscheidend für den Erfolg eines Produkts ist, wurde ein </w:t>
-      </w:r>
-      <w:proofErr w:type="spellStart"/>
-      <w:r>
-        <w:t>ein</w:t>
-      </w:r>
-      <w:proofErr w:type="spellEnd"/>
-      <w:r>
-        <w:t xml:space="preserve"> Name gewählt, der sowohl kurz und prägnant ist, aber auch beschreibt, für was die Software genutzt werden kann. Der Name lautet deshalb:</w:t>
-      </w:r>
-    </w:p>
-    <w:p>
-      <w:pPr>
-        <w:rPr>
-          <w:b/>
-          <w:bCs/>
-        </w:rPr>
-      </w:pPr>
-      <w:proofErr w:type="spellStart"/>
-      <w:r>
-        <w:rPr>
-          <w:b/>
-          <w:bCs/>
-        </w:rPr>
-        <w:t>YourSwissQR</w:t>
-      </w:r>
-      <w:proofErr w:type="spellEnd"/>
-    </w:p>
-    <w:p/>
-    <w:p>
-      <w:r>
-        <w:t>Ein entsprechendes Logo ist noch zu designen</w:t>
-      </w:r>
-    </w:p>
-    <w:p/>
-    <w:p>
-      <w:pPr>
-        <w:pStyle w:val="berschrift3"/>
-      </w:pPr>
-      <w:r>
-        <w:t>2.3.</w:t>
-      </w:r>
-      <w:r>
-        <w:t>3</w:t>
-      </w:r>
-      <w:r>
-        <w:tab/>
-      </w:r>
-      <w:r>
         <w:t>Stakeholder</w:t>
       </w:r>
     </w:p>
@@ -5661,15 +5596,7 @@
     </w:p>
     <w:p>
       <w:r>
-        <w:t xml:space="preserve">Auftraggeber; </w:t>
-      </w:r>
-      <w:proofErr w:type="spellStart"/>
-      <w:r>
-        <w:t>BistroTreuhand</w:t>
-      </w:r>
-      <w:proofErr w:type="spellEnd"/>
-      <w:r>
-        <w:t xml:space="preserve"> AG</w:t>
+        <w:t>Auftraggeber; BistroTreuhand AG</w:t>
       </w:r>
     </w:p>
     <w:p>
@@ -5705,7 +5632,7 @@
         <w:pStyle w:val="Listenabsatz"/>
         <w:numPr>
           <w:ilvl w:val="0"/>
-          <w:numId w:val="5"/>
+          <w:numId w:val="15"/>
         </w:numPr>
       </w:pPr>
       <w:r>
@@ -5717,7 +5644,7 @@
         <w:pStyle w:val="Listenabsatz"/>
         <w:numPr>
           <w:ilvl w:val="0"/>
-          <w:numId w:val="5"/>
+          <w:numId w:val="15"/>
         </w:numPr>
       </w:pPr>
       <w:r>
@@ -5729,7 +5656,7 @@
         <w:pStyle w:val="Listenabsatz"/>
         <w:numPr>
           <w:ilvl w:val="0"/>
-          <w:numId w:val="5"/>
+          <w:numId w:val="15"/>
         </w:numPr>
       </w:pPr>
       <w:r>
@@ -5741,16 +5668,11 @@
         <w:pStyle w:val="Listenabsatz"/>
         <w:numPr>
           <w:ilvl w:val="0"/>
-          <w:numId w:val="5"/>
+          <w:numId w:val="15"/>
         </w:numPr>
       </w:pPr>
-      <w:proofErr w:type="spellStart"/>
-      <w:r>
-        <w:t>SwissQR</w:t>
-      </w:r>
-      <w:proofErr w:type="spellEnd"/>
-      <w:r>
-        <w:t xml:space="preserve"> Code für Rechnung erstellen</w:t>
+      <w:r>
+        <w:t>SwissQR Code für Rechnung erstellen</w:t>
       </w:r>
     </w:p>
     <w:p>
@@ -5758,7 +5680,7 @@
         <w:pStyle w:val="Listenabsatz"/>
         <w:numPr>
           <w:ilvl w:val="0"/>
-          <w:numId w:val="5"/>
+          <w:numId w:val="15"/>
         </w:numPr>
       </w:pPr>
       <w:r>
@@ -5770,17 +5692,15 @@
         <w:pStyle w:val="Listenabsatz"/>
         <w:numPr>
           <w:ilvl w:val="0"/>
-          <w:numId w:val="5"/>
+          <w:numId w:val="15"/>
         </w:numPr>
       </w:pPr>
       <w:r>
-        <w:t xml:space="preserve">Rechnung als </w:t>
-      </w:r>
-      <w:proofErr w:type="spellStart"/>
-      <w:r>
-        <w:t>Pdf</w:t>
-      </w:r>
-      <w:proofErr w:type="spellEnd"/>
+        <w:t>Rechnung als P</w:t>
+      </w:r>
+      <w:r>
+        <w:t>DF</w:t>
+      </w:r>
       <w:r>
         <w:t xml:space="preserve"> erstellen</w:t>
       </w:r>
@@ -5790,7 +5710,7 @@
         <w:pStyle w:val="Listenabsatz"/>
         <w:numPr>
           <w:ilvl w:val="0"/>
-          <w:numId w:val="5"/>
+          <w:numId w:val="15"/>
         </w:numPr>
       </w:pPr>
       <w:r>
@@ -5802,7 +5722,7 @@
         <w:pStyle w:val="Listenabsatz"/>
         <w:numPr>
           <w:ilvl w:val="0"/>
-          <w:numId w:val="5"/>
+          <w:numId w:val="15"/>
         </w:numPr>
       </w:pPr>
       <w:r>
@@ -5832,7 +5752,7 @@
         <w:pStyle w:val="Listenabsatz"/>
         <w:numPr>
           <w:ilvl w:val="0"/>
-          <w:numId w:val="6"/>
+          <w:numId w:val="14"/>
         </w:numPr>
       </w:pPr>
       <w:r>
@@ -5844,7 +5764,7 @@
         <w:pStyle w:val="Listenabsatz"/>
         <w:numPr>
           <w:ilvl w:val="0"/>
-          <w:numId w:val="6"/>
+          <w:numId w:val="14"/>
         </w:numPr>
       </w:pPr>
       <w:r>
@@ -5856,7 +5776,7 @@
         <w:pStyle w:val="Listenabsatz"/>
         <w:numPr>
           <w:ilvl w:val="0"/>
-          <w:numId w:val="6"/>
+          <w:numId w:val="14"/>
         </w:numPr>
       </w:pPr>
       <w:r>
@@ -5868,7 +5788,7 @@
         <w:pStyle w:val="Listenabsatz"/>
         <w:numPr>
           <w:ilvl w:val="0"/>
-          <w:numId w:val="6"/>
+          <w:numId w:val="14"/>
         </w:numPr>
       </w:pPr>
       <w:r>
@@ -5880,7 +5800,7 @@
         <w:pStyle w:val="Listenabsatz"/>
         <w:numPr>
           <w:ilvl w:val="0"/>
-          <w:numId w:val="6"/>
+          <w:numId w:val="14"/>
         </w:numPr>
       </w:pPr>
       <w:r>
@@ -5892,7 +5812,7 @@
         <w:pStyle w:val="Listenabsatz"/>
         <w:numPr>
           <w:ilvl w:val="0"/>
-          <w:numId w:val="6"/>
+          <w:numId w:val="14"/>
         </w:numPr>
       </w:pPr>
       <w:r>
@@ -5932,7 +5852,6 @@
     </w:p>
     <w:p>
       <w:r>
-        <w:lastRenderedPageBreak/>
         <w:t>Sachbearbeiter</w:t>
       </w:r>
     </w:p>
@@ -5971,15 +5890,7 @@
         </w:numPr>
       </w:pPr>
       <w:r>
-        <w:t>Verwendetes ERP (</w:t>
-      </w:r>
-      <w:proofErr w:type="spellStart"/>
-      <w:r>
-        <w:t>z.B</w:t>
-      </w:r>
-      <w:proofErr w:type="spellEnd"/>
-      <w:r>
-        <w:t xml:space="preserve"> Auftragsabwicklungssystem, wenn in Verwendung)</w:t>
+        <w:t>Verwendetes ERP (z.B Auftragsabwicklungssystem, wenn in Verwendung)</w:t>
       </w:r>
     </w:p>
     <w:p>
@@ -6052,11 +5963,9 @@
       </w:r>
     </w:p>
     <w:p>
-      <w:proofErr w:type="spellStart"/>
       <w:r>
         <w:t>ToDo</w:t>
       </w:r>
-      <w:proofErr w:type="spellEnd"/>
     </w:p>
     <w:p>
       <w:pPr>
@@ -6074,12 +5983,12 @@
           <w:numId w:val="4"/>
         </w:numPr>
       </w:pPr>
-      <w:bookmarkStart w:id="22" w:name="_Toc52797571"/>
+      <w:bookmarkStart w:id="23" w:name="_Toc52797571"/>
       <w:r>
         <w:lastRenderedPageBreak/>
         <w:t>Glossar</w:t>
       </w:r>
-      <w:bookmarkEnd w:id="22"/>
+      <w:bookmarkEnd w:id="23"/>
     </w:p>
     <w:p/>
     <w:tbl>
@@ -6102,11 +6011,9 @@
             <w:tcW w:w="4531" w:type="dxa"/>
           </w:tcPr>
           <w:p>
-            <w:proofErr w:type="gramStart"/>
             <w:r>
               <w:t>Begriff</w:t>
             </w:r>
-            <w:proofErr w:type="gramEnd"/>
           </w:p>
         </w:tc>
         <w:tc>
@@ -6139,7 +6046,6 @@
                 <w:bCs w:val="0"/>
               </w:rPr>
             </w:pPr>
-            <w:proofErr w:type="spellStart"/>
             <w:r>
               <w:rPr>
                 <w:b w:val="0"/>
@@ -6147,7 +6053,6 @@
               </w:rPr>
               <w:t>Eclipse</w:t>
             </w:r>
-            <w:proofErr w:type="spellEnd"/>
           </w:p>
         </w:tc>
         <w:tc>
@@ -6165,15 +6070,13 @@
               <w:t xml:space="preserve">(Open Source) </w:t>
             </w:r>
             <w:r>
-              <w:t xml:space="preserve">für diverse Programmiersprachen, im Rahmen dieses Projektes als </w:t>
-            </w:r>
-            <w:proofErr w:type="spellStart"/>
-            <w:r>
-              <w:t>Programmierverkzeug</w:t>
-            </w:r>
-            <w:proofErr w:type="spellEnd"/>
-            <w:r>
-              <w:t xml:space="preserve"> für JAVA verwendet</w:t>
+              <w:t>für diverse Programmiersprachen, im Rahmen dieses Projektes als Programmier</w:t>
+            </w:r>
+            <w:r>
+              <w:t>w</w:t>
+            </w:r>
+            <w:r>
+              <w:t>erkzeug für JAVA verwendet</w:t>
             </w:r>
           </w:p>
         </w:tc>
@@ -6230,7 +6133,6 @@
                 <w:bCs w:val="0"/>
               </w:rPr>
             </w:pPr>
-            <w:proofErr w:type="spellStart"/>
             <w:r>
               <w:rPr>
                 <w:b w:val="0"/>
@@ -6238,7 +6140,6 @@
               </w:rPr>
               <w:t>Smartgit</w:t>
             </w:r>
-            <w:proofErr w:type="spellEnd"/>
           </w:p>
         </w:tc>
         <w:tc>
@@ -6250,21 +6151,8 @@
               <w:cnfStyle w:val="000000100000" w:firstRow="0" w:lastRow="0" w:firstColumn="0" w:lastColumn="0" w:oddVBand="0" w:evenVBand="0" w:oddHBand="1" w:evenHBand="0" w:firstRowFirstColumn="0" w:firstRowLastColumn="0" w:lastRowFirstColumn="0" w:lastRowLastColumn="0"/>
             </w:pPr>
             <w:r>
-              <w:t xml:space="preserve">Windows-Client für den Zugriff auf </w:t>
-            </w:r>
-            <w:proofErr w:type="spellStart"/>
-            <w:r>
-              <w:t>Git</w:t>
-            </w:r>
-            <w:proofErr w:type="spellEnd"/>
-            <w:r>
-              <w:t xml:space="preserve"> </w:t>
-            </w:r>
-            <w:proofErr w:type="spellStart"/>
-            <w:r>
-              <w:t>Repositories</w:t>
-            </w:r>
-            <w:proofErr w:type="spellEnd"/>
+              <w:t>Windows-Client für den Zugriff auf Git Repositories</w:t>
+            </w:r>
             <w:r>
               <w:t>.</w:t>
             </w:r>
@@ -6284,7 +6172,6 @@
                 <w:bCs w:val="0"/>
               </w:rPr>
             </w:pPr>
-            <w:proofErr w:type="spellStart"/>
             <w:r>
               <w:rPr>
                 <w:b w:val="0"/>
@@ -6292,7 +6179,6 @@
               </w:rPr>
               <w:t>SwissQR</w:t>
             </w:r>
-            <w:proofErr w:type="spellEnd"/>
           </w:p>
         </w:tc>
         <w:tc>
@@ -6337,12 +6223,12 @@
           <w:numId w:val="4"/>
         </w:numPr>
       </w:pPr>
-      <w:bookmarkStart w:id="23" w:name="_Toc52797572"/>
+      <w:bookmarkStart w:id="24" w:name="_Toc52797572"/>
       <w:r>
         <w:lastRenderedPageBreak/>
         <w:t>Tabellen und Abbildungsverzeichnis</w:t>
       </w:r>
-      <w:bookmarkEnd w:id="23"/>
+      <w:bookmarkEnd w:id="24"/>
     </w:p>
     <w:p/>
     <w:p>
@@ -6717,11 +6603,11 @@
           <w:numId w:val="4"/>
         </w:numPr>
       </w:pPr>
-      <w:bookmarkStart w:id="24" w:name="_Toc52797573"/>
+      <w:bookmarkStart w:id="25" w:name="_Toc52797573"/>
       <w:r>
         <w:t>Quellenverzeichnis</w:t>
       </w:r>
-      <w:bookmarkEnd w:id="24"/>
+      <w:bookmarkEnd w:id="25"/>
     </w:p>
     <w:p/>
     <w:p/>
@@ -6739,7 +6625,7 @@
 </file>
 
 <file path=word/endnotes.xml><?xml version="1.0" encoding="utf-8"?>
-<w:endnotes xmlns:wpc="http://schemas.microsoft.com/office/word/2010/wordprocessingCanvas" xmlns:cx="http://schemas.microsoft.com/office/drawing/2014/chartex" xmlns:cx1="http://schemas.microsoft.com/office/drawing/2015/9/8/chartex" xmlns:cx2="http://schemas.microsoft.com/office/drawing/2015/10/21/chartex" xmlns:cx3="http://schemas.microsoft.com/office/drawing/2016/5/9/chartex" xmlns:cx4="http://schemas.microsoft.com/office/drawing/2016/5/10/chartex" xmlns:cx5="http://schemas.microsoft.com/office/drawing/2016/5/11/chartex" xmlns:cx6="http://schemas.microsoft.com/office/drawing/2016/5/12/chartex" xmlns:cx7="http://schemas.microsoft.com/office/drawing/2016/5/13/chartex" xmlns:cx8="http://schemas.microsoft.com/office/drawing/2016/5/14/chartex" xmlns:mc="http://schemas.openxmlformats.org/markup-compatibility/2006" xmlns:aink="http://schemas.microsoft.com/office/drawing/2016/ink" xmlns:am3d="http://schemas.microsoft.com/office/drawing/2017/model3d" xmlns:o="urn:schemas-microsoft-com:office:office" xmlns:r="http://schemas.openxmlformats.org/officeDocument/2006/relationships" xmlns:m="http://schemas.openxmlformats.org/officeDocument/2006/math" xmlns:v="urn:schemas-microsoft-com:vml" xmlns:wp14="http://schemas.microsoft.com/office/word/2010/wordprocessingDrawing" xmlns:wp="http://schemas.openxmlformats.org/drawingml/2006/wordprocessingDrawing" xmlns:w10="urn:schemas-microsoft-com:office:word" xmlns:w="http://schemas.openxmlformats.org/wordprocessingml/2006/main" xmlns:w14="http://schemas.microsoft.com/office/word/2010/wordml" xmlns:w15="http://schemas.microsoft.com/office/word/2012/wordml" xmlns:w16cex="http://schemas.microsoft.com/office/word/2018/wordml/cex" xmlns:w16cid="http://schemas.microsoft.com/office/word/2016/wordml/cid" xmlns:w16="http://schemas.microsoft.com/office/word/2018/wordml" xmlns:w16se="http://schemas.microsoft.com/office/word/2015/wordml/symex" xmlns:wpg="http://schemas.microsoft.com/office/word/2010/wordprocessingGroup" xmlns:wpi="http://schemas.microsoft.com/office/word/2010/wordprocessingInk" xmlns:wne="http://schemas.microsoft.com/office/word/2006/wordml" xmlns:wps="http://schemas.microsoft.com/office/word/2010/wordprocessingShape" mc:Ignorable="w14 w15 w16se w16cid w16 w16cex wp14">
+<w:endnotes xmlns:wpc="http://schemas.microsoft.com/office/word/2010/wordprocessingCanvas" xmlns:cx="http://schemas.microsoft.com/office/drawing/2014/chartex" xmlns:cx1="http://schemas.microsoft.com/office/drawing/2015/9/8/chartex" xmlns:cx2="http://schemas.microsoft.com/office/drawing/2015/10/21/chartex" xmlns:cx3="http://schemas.microsoft.com/office/drawing/2016/5/9/chartex" xmlns:cx4="http://schemas.microsoft.com/office/drawing/2016/5/10/chartex" xmlns:cx5="http://schemas.microsoft.com/office/drawing/2016/5/11/chartex" xmlns:cx6="http://schemas.microsoft.com/office/drawing/2016/5/12/chartex" xmlns:cx7="http://schemas.microsoft.com/office/drawing/2016/5/13/chartex" xmlns:cx8="http://schemas.microsoft.com/office/drawing/2016/5/14/chartex" xmlns:mc="http://schemas.openxmlformats.org/markup-compatibility/2006" xmlns:aink="http://schemas.microsoft.com/office/drawing/2016/ink" xmlns:am3d="http://schemas.microsoft.com/office/drawing/2017/model3d" xmlns:o="urn:schemas-microsoft-com:office:office" xmlns:r="http://schemas.openxmlformats.org/officeDocument/2006/relationships" xmlns:m="http://schemas.openxmlformats.org/officeDocument/2006/math" xmlns:v="urn:schemas-microsoft-com:vml" xmlns:wp14="http://schemas.microsoft.com/office/word/2010/wordprocessingDrawing" xmlns:wp="http://schemas.openxmlformats.org/drawingml/2006/wordprocessingDrawing" xmlns:w10="urn:schemas-microsoft-com:office:word" xmlns:w="http://schemas.openxmlformats.org/wordprocessingml/2006/main" xmlns:w14="http://schemas.microsoft.com/office/word/2010/wordml" xmlns:w15="http://schemas.microsoft.com/office/word/2012/wordml" xmlns:w16cid="http://schemas.microsoft.com/office/word/2016/wordml/cid" xmlns:w16se="http://schemas.microsoft.com/office/word/2015/wordml/symex" xmlns:wpg="http://schemas.microsoft.com/office/word/2010/wordprocessingGroup" xmlns:wpi="http://schemas.microsoft.com/office/word/2010/wordprocessingInk" xmlns:wne="http://schemas.microsoft.com/office/word/2006/wordml" xmlns:wps="http://schemas.microsoft.com/office/word/2010/wordprocessingShape" mc:Ignorable="w14 w15 w16se w16cid wp14">
   <w:endnote w:type="separator" w:id="-1">
     <w:p>
       <w:pPr>
@@ -6764,21 +6650,13 @@
 </file>
 
 <file path=word/footer1.xml><?xml version="1.0" encoding="utf-8"?>
-<w:ftr xmlns:wpc="http://schemas.microsoft.com/office/word/2010/wordprocessingCanvas" xmlns:cx="http://schemas.microsoft.com/office/drawing/2014/chartex" xmlns:cx1="http://schemas.microsoft.com/office/drawing/2015/9/8/chartex" xmlns:cx2="http://schemas.microsoft.com/office/drawing/2015/10/21/chartex" xmlns:cx3="http://schemas.microsoft.com/office/drawing/2016/5/9/chartex" xmlns:cx4="http://schemas.microsoft.com/office/drawing/2016/5/10/chartex" xmlns:cx5="http://schemas.microsoft.com/office/drawing/2016/5/11/chartex" xmlns:cx6="http://schemas.microsoft.com/office/drawing/2016/5/12/chartex" xmlns:cx7="http://schemas.microsoft.com/office/drawing/2016/5/13/chartex" xmlns:cx8="http://schemas.microsoft.com/office/drawing/2016/5/14/chartex" xmlns:mc="http://schemas.openxmlformats.org/markup-compatibility/2006" xmlns:aink="http://schemas.microsoft.com/office/drawing/2016/ink" xmlns:am3d="http://schemas.microsoft.com/office/drawing/2017/model3d" xmlns:o="urn:schemas-microsoft-com:office:office" xmlns:r="http://schemas.openxmlformats.org/officeDocument/2006/relationships" xmlns:m="http://schemas.openxmlformats.org/officeDocument/2006/math" xmlns:v="urn:schemas-microsoft-com:vml" xmlns:wp14="http://schemas.microsoft.com/office/word/2010/wordprocessingDrawing" xmlns:wp="http://schemas.openxmlformats.org/drawingml/2006/wordprocessingDrawing" xmlns:w10="urn:schemas-microsoft-com:office:word" xmlns:w="http://schemas.openxmlformats.org/wordprocessingml/2006/main" xmlns:w14="http://schemas.microsoft.com/office/word/2010/wordml" xmlns:w15="http://schemas.microsoft.com/office/word/2012/wordml" xmlns:w16cex="http://schemas.microsoft.com/office/word/2018/wordml/cex" xmlns:w16cid="http://schemas.microsoft.com/office/word/2016/wordml/cid" xmlns:w16="http://schemas.microsoft.com/office/word/2018/wordml" xmlns:w16se="http://schemas.microsoft.com/office/word/2015/wordml/symex" xmlns:wpg="http://schemas.microsoft.com/office/word/2010/wordprocessingGroup" xmlns:wpi="http://schemas.microsoft.com/office/word/2010/wordprocessingInk" xmlns:wne="http://schemas.microsoft.com/office/word/2006/wordml" xmlns:wps="http://schemas.microsoft.com/office/word/2010/wordprocessingShape" mc:Ignorable="w14 w15 w16se w16cid w16 w16cex wp14">
+<w:ftr xmlns:wpc="http://schemas.microsoft.com/office/word/2010/wordprocessingCanvas" xmlns:cx="http://schemas.microsoft.com/office/drawing/2014/chartex" xmlns:cx1="http://schemas.microsoft.com/office/drawing/2015/9/8/chartex" xmlns:cx2="http://schemas.microsoft.com/office/drawing/2015/10/21/chartex" xmlns:cx3="http://schemas.microsoft.com/office/drawing/2016/5/9/chartex" xmlns:cx4="http://schemas.microsoft.com/office/drawing/2016/5/10/chartex" xmlns:cx5="http://schemas.microsoft.com/office/drawing/2016/5/11/chartex" xmlns:cx6="http://schemas.microsoft.com/office/drawing/2016/5/12/chartex" xmlns:cx7="http://schemas.microsoft.com/office/drawing/2016/5/13/chartex" xmlns:cx8="http://schemas.microsoft.com/office/drawing/2016/5/14/chartex" xmlns:mc="http://schemas.openxmlformats.org/markup-compatibility/2006" xmlns:aink="http://schemas.microsoft.com/office/drawing/2016/ink" xmlns:am3d="http://schemas.microsoft.com/office/drawing/2017/model3d" xmlns:o="urn:schemas-microsoft-com:office:office" xmlns:r="http://schemas.openxmlformats.org/officeDocument/2006/relationships" xmlns:m="http://schemas.openxmlformats.org/officeDocument/2006/math" xmlns:v="urn:schemas-microsoft-com:vml" xmlns:wp14="http://schemas.microsoft.com/office/word/2010/wordprocessingDrawing" xmlns:wp="http://schemas.openxmlformats.org/drawingml/2006/wordprocessingDrawing" xmlns:w10="urn:schemas-microsoft-com:office:word" xmlns:w="http://schemas.openxmlformats.org/wordprocessingml/2006/main" xmlns:w14="http://schemas.microsoft.com/office/word/2010/wordml" xmlns:w15="http://schemas.microsoft.com/office/word/2012/wordml" xmlns:w16cid="http://schemas.microsoft.com/office/word/2016/wordml/cid" xmlns:w16se="http://schemas.microsoft.com/office/word/2015/wordml/symex" xmlns:wpg="http://schemas.microsoft.com/office/word/2010/wordprocessingGroup" xmlns:wpi="http://schemas.microsoft.com/office/word/2010/wordprocessingInk" xmlns:wne="http://schemas.microsoft.com/office/word/2006/wordml" xmlns:wps="http://schemas.microsoft.com/office/word/2010/wordprocessingShape" mc:Ignorable="w14 w15 w16se w16cid wp14">
   <w:p>
     <w:pPr>
       <w:pStyle w:val="Fuzeile"/>
     </w:pPr>
     <w:r>
-      <w:t xml:space="preserve">F. </w:t>
-    </w:r>
-    <w:proofErr w:type="spellStart"/>
-    <w:r>
-      <w:t>Piacente</w:t>
-    </w:r>
-    <w:proofErr w:type="spellEnd"/>
-    <w:r>
-      <w:t>, N. Hässig, M. Kaufmann</w:t>
+      <w:t>F. Piacente, N. Hässig, M. Kaufmann</w:t>
     </w:r>
     <w:r>
       <w:ptab w:relativeTo="margin" w:alignment="center" w:leader="none"/>
@@ -6812,7 +6690,7 @@
 </file>
 
 <file path=word/footnotes.xml><?xml version="1.0" encoding="utf-8"?>
-<w:footnotes xmlns:wpc="http://schemas.microsoft.com/office/word/2010/wordprocessingCanvas" xmlns:cx="http://schemas.microsoft.com/office/drawing/2014/chartex" xmlns:cx1="http://schemas.microsoft.com/office/drawing/2015/9/8/chartex" xmlns:cx2="http://schemas.microsoft.com/office/drawing/2015/10/21/chartex" xmlns:cx3="http://schemas.microsoft.com/office/drawing/2016/5/9/chartex" xmlns:cx4="http://schemas.microsoft.com/office/drawing/2016/5/10/chartex" xmlns:cx5="http://schemas.microsoft.com/office/drawing/2016/5/11/chartex" xmlns:cx6="http://schemas.microsoft.com/office/drawing/2016/5/12/chartex" xmlns:cx7="http://schemas.microsoft.com/office/drawing/2016/5/13/chartex" xmlns:cx8="http://schemas.microsoft.com/office/drawing/2016/5/14/chartex" xmlns:mc="http://schemas.openxmlformats.org/markup-compatibility/2006" xmlns:aink="http://schemas.microsoft.com/office/drawing/2016/ink" xmlns:am3d="http://schemas.microsoft.com/office/drawing/2017/model3d" xmlns:o="urn:schemas-microsoft-com:office:office" xmlns:r="http://schemas.openxmlformats.org/officeDocument/2006/relationships" xmlns:m="http://schemas.openxmlformats.org/officeDocument/2006/math" xmlns:v="urn:schemas-microsoft-com:vml" xmlns:wp14="http://schemas.microsoft.com/office/word/2010/wordprocessingDrawing" xmlns:wp="http://schemas.openxmlformats.org/drawingml/2006/wordprocessingDrawing" xmlns:w10="urn:schemas-microsoft-com:office:word" xmlns:w="http://schemas.openxmlformats.org/wordprocessingml/2006/main" xmlns:w14="http://schemas.microsoft.com/office/word/2010/wordml" xmlns:w15="http://schemas.microsoft.com/office/word/2012/wordml" xmlns:w16cex="http://schemas.microsoft.com/office/word/2018/wordml/cex" xmlns:w16cid="http://schemas.microsoft.com/office/word/2016/wordml/cid" xmlns:w16="http://schemas.microsoft.com/office/word/2018/wordml" xmlns:w16se="http://schemas.microsoft.com/office/word/2015/wordml/symex" xmlns:wpg="http://schemas.microsoft.com/office/word/2010/wordprocessingGroup" xmlns:wpi="http://schemas.microsoft.com/office/word/2010/wordprocessingInk" xmlns:wne="http://schemas.microsoft.com/office/word/2006/wordml" xmlns:wps="http://schemas.microsoft.com/office/word/2010/wordprocessingShape" mc:Ignorable="w14 w15 w16se w16cid w16 w16cex wp14">
+<w:footnotes xmlns:wpc="http://schemas.microsoft.com/office/word/2010/wordprocessingCanvas" xmlns:cx="http://schemas.microsoft.com/office/drawing/2014/chartex" xmlns:cx1="http://schemas.microsoft.com/office/drawing/2015/9/8/chartex" xmlns:cx2="http://schemas.microsoft.com/office/drawing/2015/10/21/chartex" xmlns:cx3="http://schemas.microsoft.com/office/drawing/2016/5/9/chartex" xmlns:cx4="http://schemas.microsoft.com/office/drawing/2016/5/10/chartex" xmlns:cx5="http://schemas.microsoft.com/office/drawing/2016/5/11/chartex" xmlns:cx6="http://schemas.microsoft.com/office/drawing/2016/5/12/chartex" xmlns:cx7="http://schemas.microsoft.com/office/drawing/2016/5/13/chartex" xmlns:cx8="http://schemas.microsoft.com/office/drawing/2016/5/14/chartex" xmlns:mc="http://schemas.openxmlformats.org/markup-compatibility/2006" xmlns:aink="http://schemas.microsoft.com/office/drawing/2016/ink" xmlns:am3d="http://schemas.microsoft.com/office/drawing/2017/model3d" xmlns:o="urn:schemas-microsoft-com:office:office" xmlns:r="http://schemas.openxmlformats.org/officeDocument/2006/relationships" xmlns:m="http://schemas.openxmlformats.org/officeDocument/2006/math" xmlns:v="urn:schemas-microsoft-com:vml" xmlns:wp14="http://schemas.microsoft.com/office/word/2010/wordprocessingDrawing" xmlns:wp="http://schemas.openxmlformats.org/drawingml/2006/wordprocessingDrawing" xmlns:w10="urn:schemas-microsoft-com:office:word" xmlns:w="http://schemas.openxmlformats.org/wordprocessingml/2006/main" xmlns:w14="http://schemas.microsoft.com/office/word/2010/wordml" xmlns:w15="http://schemas.microsoft.com/office/word/2012/wordml" xmlns:w16cid="http://schemas.microsoft.com/office/word/2016/wordml/cid" xmlns:w16se="http://schemas.microsoft.com/office/word/2015/wordml/symex" xmlns:wpg="http://schemas.microsoft.com/office/word/2010/wordprocessingGroup" xmlns:wpi="http://schemas.microsoft.com/office/word/2010/wordprocessingInk" xmlns:wne="http://schemas.microsoft.com/office/word/2006/wordml" xmlns:wps="http://schemas.microsoft.com/office/word/2010/wordprocessingShape" mc:Ignorable="w14 w15 w16se w16cid wp14">
   <w:footnote w:type="separator" w:id="-1">
     <w:p>
       <w:pPr>
@@ -6837,7 +6715,7 @@
 </file>
 
 <file path=word/header1.xml><?xml version="1.0" encoding="utf-8"?>
-<w:hdr xmlns:wpc="http://schemas.microsoft.com/office/word/2010/wordprocessingCanvas" xmlns:cx="http://schemas.microsoft.com/office/drawing/2014/chartex" xmlns:cx1="http://schemas.microsoft.com/office/drawing/2015/9/8/chartex" xmlns:cx2="http://schemas.microsoft.com/office/drawing/2015/10/21/chartex" xmlns:cx3="http://schemas.microsoft.com/office/drawing/2016/5/9/chartex" xmlns:cx4="http://schemas.microsoft.com/office/drawing/2016/5/10/chartex" xmlns:cx5="http://schemas.microsoft.com/office/drawing/2016/5/11/chartex" xmlns:cx6="http://schemas.microsoft.com/office/drawing/2016/5/12/chartex" xmlns:cx7="http://schemas.microsoft.com/office/drawing/2016/5/13/chartex" xmlns:cx8="http://schemas.microsoft.com/office/drawing/2016/5/14/chartex" xmlns:mc="http://schemas.openxmlformats.org/markup-compatibility/2006" xmlns:aink="http://schemas.microsoft.com/office/drawing/2016/ink" xmlns:am3d="http://schemas.microsoft.com/office/drawing/2017/model3d" xmlns:o="urn:schemas-microsoft-com:office:office" xmlns:r="http://schemas.openxmlformats.org/officeDocument/2006/relationships" xmlns:m="http://schemas.openxmlformats.org/officeDocument/2006/math" xmlns:v="urn:schemas-microsoft-com:vml" xmlns:wp14="http://schemas.microsoft.com/office/word/2010/wordprocessingDrawing" xmlns:wp="http://schemas.openxmlformats.org/drawingml/2006/wordprocessingDrawing" xmlns:w10="urn:schemas-microsoft-com:office:word" xmlns:w="http://schemas.openxmlformats.org/wordprocessingml/2006/main" xmlns:w14="http://schemas.microsoft.com/office/word/2010/wordml" xmlns:w15="http://schemas.microsoft.com/office/word/2012/wordml" xmlns:w16cex="http://schemas.microsoft.com/office/word/2018/wordml/cex" xmlns:w16cid="http://schemas.microsoft.com/office/word/2016/wordml/cid" xmlns:w16="http://schemas.microsoft.com/office/word/2018/wordml" xmlns:w16se="http://schemas.microsoft.com/office/word/2015/wordml/symex" xmlns:wpg="http://schemas.microsoft.com/office/word/2010/wordprocessingGroup" xmlns:wpi="http://schemas.microsoft.com/office/word/2010/wordprocessingInk" xmlns:wne="http://schemas.microsoft.com/office/word/2006/wordml" xmlns:wps="http://schemas.microsoft.com/office/word/2010/wordprocessingShape" mc:Ignorable="w14 w15 w16se w16cid w16 w16cex wp14">
+<w:hdr xmlns:wpc="http://schemas.microsoft.com/office/word/2010/wordprocessingCanvas" xmlns:cx="http://schemas.microsoft.com/office/drawing/2014/chartex" xmlns:cx1="http://schemas.microsoft.com/office/drawing/2015/9/8/chartex" xmlns:cx2="http://schemas.microsoft.com/office/drawing/2015/10/21/chartex" xmlns:cx3="http://schemas.microsoft.com/office/drawing/2016/5/9/chartex" xmlns:cx4="http://schemas.microsoft.com/office/drawing/2016/5/10/chartex" xmlns:cx5="http://schemas.microsoft.com/office/drawing/2016/5/11/chartex" xmlns:cx6="http://schemas.microsoft.com/office/drawing/2016/5/12/chartex" xmlns:cx7="http://schemas.microsoft.com/office/drawing/2016/5/13/chartex" xmlns:cx8="http://schemas.microsoft.com/office/drawing/2016/5/14/chartex" xmlns:mc="http://schemas.openxmlformats.org/markup-compatibility/2006" xmlns:aink="http://schemas.microsoft.com/office/drawing/2016/ink" xmlns:am3d="http://schemas.microsoft.com/office/drawing/2017/model3d" xmlns:o="urn:schemas-microsoft-com:office:office" xmlns:r="http://schemas.openxmlformats.org/officeDocument/2006/relationships" xmlns:m="http://schemas.openxmlformats.org/officeDocument/2006/math" xmlns:v="urn:schemas-microsoft-com:vml" xmlns:wp14="http://schemas.microsoft.com/office/word/2010/wordprocessingDrawing" xmlns:wp="http://schemas.openxmlformats.org/drawingml/2006/wordprocessingDrawing" xmlns:w10="urn:schemas-microsoft-com:office:word" xmlns:w="http://schemas.openxmlformats.org/wordprocessingml/2006/main" xmlns:w14="http://schemas.microsoft.com/office/word/2010/wordml" xmlns:w15="http://schemas.microsoft.com/office/word/2012/wordml" xmlns:w16cid="http://schemas.microsoft.com/office/word/2016/wordml/cid" xmlns:w16se="http://schemas.microsoft.com/office/word/2015/wordml/symex" xmlns:wpg="http://schemas.microsoft.com/office/word/2010/wordprocessingGroup" xmlns:wpi="http://schemas.microsoft.com/office/word/2010/wordprocessingInk" xmlns:wne="http://schemas.microsoft.com/office/word/2006/wordml" xmlns:wps="http://schemas.microsoft.com/office/word/2010/wordprocessingShape" mc:Ignorable="w14 w15 w16se w16cid wp14">
   <w:p>
     <w:pPr>
       <w:pStyle w:val="Kopfzeile"/>
@@ -6845,17 +6723,21 @@
     <w:r>
       <w:t xml:space="preserve">Projektarbeit Software Engineering 1: </w:t>
     </w:r>
-    <w:proofErr w:type="spellStart"/>
     <w:r>
-      <w:t>SwissQr</w:t>
+      <w:t xml:space="preserve">Your </w:t>
     </w:r>
-    <w:proofErr w:type="spellEnd"/>
+    <w:r>
+      <w:t>SwissQ</w:t>
+    </w:r>
+    <w:r>
+      <w:t>R</w:t>
+    </w:r>
   </w:p>
 </w:hdr>
 </file>
 
 <file path=word/numbering.xml><?xml version="1.0" encoding="utf-8"?>
-<w:numbering xmlns:wpc="http://schemas.microsoft.com/office/word/2010/wordprocessingCanvas" xmlns:cx="http://schemas.microsoft.com/office/drawing/2014/chartex" xmlns:cx1="http://schemas.microsoft.com/office/drawing/2015/9/8/chartex" xmlns:cx2="http://schemas.microsoft.com/office/drawing/2015/10/21/chartex" xmlns:cx3="http://schemas.microsoft.com/office/drawing/2016/5/9/chartex" xmlns:cx4="http://schemas.microsoft.com/office/drawing/2016/5/10/chartex" xmlns:cx5="http://schemas.microsoft.com/office/drawing/2016/5/11/chartex" xmlns:cx6="http://schemas.microsoft.com/office/drawing/2016/5/12/chartex" xmlns:cx7="http://schemas.microsoft.com/office/drawing/2016/5/13/chartex" xmlns:cx8="http://schemas.microsoft.com/office/drawing/2016/5/14/chartex" xmlns:mc="http://schemas.openxmlformats.org/markup-compatibility/2006" xmlns:aink="http://schemas.microsoft.com/office/drawing/2016/ink" xmlns:am3d="http://schemas.microsoft.com/office/drawing/2017/model3d" xmlns:o="urn:schemas-microsoft-com:office:office" xmlns:r="http://schemas.openxmlformats.org/officeDocument/2006/relationships" xmlns:m="http://schemas.openxmlformats.org/officeDocument/2006/math" xmlns:v="urn:schemas-microsoft-com:vml" xmlns:wp14="http://schemas.microsoft.com/office/word/2010/wordprocessingDrawing" xmlns:wp="http://schemas.openxmlformats.org/drawingml/2006/wordprocessingDrawing" xmlns:w10="urn:schemas-microsoft-com:office:word" xmlns:w="http://schemas.openxmlformats.org/wordprocessingml/2006/main" xmlns:w14="http://schemas.microsoft.com/office/word/2010/wordml" xmlns:w15="http://schemas.microsoft.com/office/word/2012/wordml" xmlns:w16cex="http://schemas.microsoft.com/office/word/2018/wordml/cex" xmlns:w16cid="http://schemas.microsoft.com/office/word/2016/wordml/cid" xmlns:w16="http://schemas.microsoft.com/office/word/2018/wordml" xmlns:w16se="http://schemas.microsoft.com/office/word/2015/wordml/symex" xmlns:wpg="http://schemas.microsoft.com/office/word/2010/wordprocessingGroup" xmlns:wpi="http://schemas.microsoft.com/office/word/2010/wordprocessingInk" xmlns:wne="http://schemas.microsoft.com/office/word/2006/wordml" xmlns:wps="http://schemas.microsoft.com/office/word/2010/wordprocessingShape" mc:Ignorable="w14 w15 w16se w16cid w16 w16cex wp14">
+<w:numbering xmlns:wpc="http://schemas.microsoft.com/office/word/2010/wordprocessingCanvas" xmlns:cx="http://schemas.microsoft.com/office/drawing/2014/chartex" xmlns:cx1="http://schemas.microsoft.com/office/drawing/2015/9/8/chartex" xmlns:cx2="http://schemas.microsoft.com/office/drawing/2015/10/21/chartex" xmlns:cx3="http://schemas.microsoft.com/office/drawing/2016/5/9/chartex" xmlns:cx4="http://schemas.microsoft.com/office/drawing/2016/5/10/chartex" xmlns:cx5="http://schemas.microsoft.com/office/drawing/2016/5/11/chartex" xmlns:cx6="http://schemas.microsoft.com/office/drawing/2016/5/12/chartex" xmlns:cx7="http://schemas.microsoft.com/office/drawing/2016/5/13/chartex" xmlns:cx8="http://schemas.microsoft.com/office/drawing/2016/5/14/chartex" xmlns:mc="http://schemas.openxmlformats.org/markup-compatibility/2006" xmlns:aink="http://schemas.microsoft.com/office/drawing/2016/ink" xmlns:am3d="http://schemas.microsoft.com/office/drawing/2017/model3d" xmlns:o="urn:schemas-microsoft-com:office:office" xmlns:r="http://schemas.openxmlformats.org/officeDocument/2006/relationships" xmlns:m="http://schemas.openxmlformats.org/officeDocument/2006/math" xmlns:v="urn:schemas-microsoft-com:vml" xmlns:wp14="http://schemas.microsoft.com/office/word/2010/wordprocessingDrawing" xmlns:wp="http://schemas.openxmlformats.org/drawingml/2006/wordprocessingDrawing" xmlns:w10="urn:schemas-microsoft-com:office:word" xmlns:w="http://schemas.openxmlformats.org/wordprocessingml/2006/main" xmlns:w14="http://schemas.microsoft.com/office/word/2010/wordml" xmlns:w15="http://schemas.microsoft.com/office/word/2012/wordml" xmlns:w16cid="http://schemas.microsoft.com/office/word/2016/wordml/cid" xmlns:w16se="http://schemas.microsoft.com/office/word/2015/wordml/symex" xmlns:wpg="http://schemas.microsoft.com/office/word/2010/wordprocessingGroup" xmlns:wpi="http://schemas.microsoft.com/office/word/2010/wordprocessingInk" xmlns:wne="http://schemas.microsoft.com/office/word/2006/wordml" xmlns:wps="http://schemas.microsoft.com/office/word/2010/wordprocessingShape" mc:Ignorable="w14 w15 w16se w16cid wp14">
   <w:abstractNum w:abstractNumId="0" w15:restartNumberingAfterBreak="0">
     <w:nsid w:val="00434717"/>
     <w:multiLevelType w:val="multilevel"/>
@@ -6978,6 +6860,119 @@
     </w:lvl>
   </w:abstractNum>
   <w:abstractNum w:abstractNumId="1" w15:restartNumberingAfterBreak="0">
+    <w:nsid w:val="08600929"/>
+    <w:multiLevelType w:val="hybridMultilevel"/>
+    <w:tmpl w:val="48F44278"/>
+    <w:lvl w:ilvl="0" w:tplc="08070001">
+      <w:start w:val="1"/>
+      <w:numFmt w:val="bullet"/>
+      <w:lvlText w:val=""/>
+      <w:lvlJc w:val="left"/>
+      <w:pPr>
+        <w:ind w:left="720" w:hanging="360"/>
+      </w:pPr>
+      <w:rPr>
+        <w:rFonts w:ascii="Symbol" w:hAnsi="Symbol" w:hint="default"/>
+      </w:rPr>
+    </w:lvl>
+    <w:lvl w:ilvl="1" w:tplc="08070003" w:tentative="1">
+      <w:start w:val="1"/>
+      <w:numFmt w:val="bullet"/>
+      <w:lvlText w:val="o"/>
+      <w:lvlJc w:val="left"/>
+      <w:pPr>
+        <w:ind w:left="1440" w:hanging="360"/>
+      </w:pPr>
+      <w:rPr>
+        <w:rFonts w:ascii="Courier New" w:hAnsi="Courier New" w:cs="Courier New" w:hint="default"/>
+      </w:rPr>
+    </w:lvl>
+    <w:lvl w:ilvl="2" w:tplc="08070005" w:tentative="1">
+      <w:start w:val="1"/>
+      <w:numFmt w:val="bullet"/>
+      <w:lvlText w:val=""/>
+      <w:lvlJc w:val="left"/>
+      <w:pPr>
+        <w:ind w:left="2160" w:hanging="360"/>
+      </w:pPr>
+      <w:rPr>
+        <w:rFonts w:ascii="Wingdings" w:hAnsi="Wingdings" w:hint="default"/>
+      </w:rPr>
+    </w:lvl>
+    <w:lvl w:ilvl="3" w:tplc="08070001" w:tentative="1">
+      <w:start w:val="1"/>
+      <w:numFmt w:val="bullet"/>
+      <w:lvlText w:val=""/>
+      <w:lvlJc w:val="left"/>
+      <w:pPr>
+        <w:ind w:left="2880" w:hanging="360"/>
+      </w:pPr>
+      <w:rPr>
+        <w:rFonts w:ascii="Symbol" w:hAnsi="Symbol" w:hint="default"/>
+      </w:rPr>
+    </w:lvl>
+    <w:lvl w:ilvl="4" w:tplc="08070003" w:tentative="1">
+      <w:start w:val="1"/>
+      <w:numFmt w:val="bullet"/>
+      <w:lvlText w:val="o"/>
+      <w:lvlJc w:val="left"/>
+      <w:pPr>
+        <w:ind w:left="3600" w:hanging="360"/>
+      </w:pPr>
+      <w:rPr>
+        <w:rFonts w:ascii="Courier New" w:hAnsi="Courier New" w:cs="Courier New" w:hint="default"/>
+      </w:rPr>
+    </w:lvl>
+    <w:lvl w:ilvl="5" w:tplc="08070005" w:tentative="1">
+      <w:start w:val="1"/>
+      <w:numFmt w:val="bullet"/>
+      <w:lvlText w:val=""/>
+      <w:lvlJc w:val="left"/>
+      <w:pPr>
+        <w:ind w:left="4320" w:hanging="360"/>
+      </w:pPr>
+      <w:rPr>
+        <w:rFonts w:ascii="Wingdings" w:hAnsi="Wingdings" w:hint="default"/>
+      </w:rPr>
+    </w:lvl>
+    <w:lvl w:ilvl="6" w:tplc="08070001" w:tentative="1">
+      <w:start w:val="1"/>
+      <w:numFmt w:val="bullet"/>
+      <w:lvlText w:val=""/>
+      <w:lvlJc w:val="left"/>
+      <w:pPr>
+        <w:ind w:left="5040" w:hanging="360"/>
+      </w:pPr>
+      <w:rPr>
+        <w:rFonts w:ascii="Symbol" w:hAnsi="Symbol" w:hint="default"/>
+      </w:rPr>
+    </w:lvl>
+    <w:lvl w:ilvl="7" w:tplc="08070003" w:tentative="1">
+      <w:start w:val="1"/>
+      <w:numFmt w:val="bullet"/>
+      <w:lvlText w:val="o"/>
+      <w:lvlJc w:val="left"/>
+      <w:pPr>
+        <w:ind w:left="5760" w:hanging="360"/>
+      </w:pPr>
+      <w:rPr>
+        <w:rFonts w:ascii="Courier New" w:hAnsi="Courier New" w:cs="Courier New" w:hint="default"/>
+      </w:rPr>
+    </w:lvl>
+    <w:lvl w:ilvl="8" w:tplc="08070005" w:tentative="1">
+      <w:start w:val="1"/>
+      <w:numFmt w:val="bullet"/>
+      <w:lvlText w:val=""/>
+      <w:lvlJc w:val="left"/>
+      <w:pPr>
+        <w:ind w:left="6480" w:hanging="360"/>
+      </w:pPr>
+      <w:rPr>
+        <w:rFonts w:ascii="Wingdings" w:hAnsi="Wingdings" w:hint="default"/>
+      </w:rPr>
+    </w:lvl>
+  </w:abstractNum>
+  <w:abstractNum w:abstractNumId="2" w15:restartNumberingAfterBreak="0">
     <w:nsid w:val="0C124672"/>
     <w:multiLevelType w:val="multilevel"/>
     <w:tmpl w:val="2FBA3E18"/>
@@ -7098,7 +7093,7 @@
       </w:rPr>
     </w:lvl>
   </w:abstractNum>
-  <w:abstractNum w:abstractNumId="2" w15:restartNumberingAfterBreak="0">
+  <w:abstractNum w:abstractNumId="3" w15:restartNumberingAfterBreak="0">
     <w:nsid w:val="0EDF43C9"/>
     <w:multiLevelType w:val="hybridMultilevel"/>
     <w:tmpl w:val="5B5AE2BC"/>
@@ -7184,7 +7179,7 @@
       </w:pPr>
     </w:lvl>
   </w:abstractNum>
-  <w:abstractNum w:abstractNumId="3" w15:restartNumberingAfterBreak="0">
+  <w:abstractNum w:abstractNumId="4" w15:restartNumberingAfterBreak="0">
     <w:nsid w:val="1A252320"/>
     <w:multiLevelType w:val="hybridMultilevel"/>
     <w:tmpl w:val="6930F012"/>
@@ -7297,7 +7292,499 @@
       </w:rPr>
     </w:lvl>
   </w:abstractNum>
-  <w:abstractNum w:abstractNumId="4" w15:restartNumberingAfterBreak="0">
+  <w:abstractNum w:abstractNumId="5" w15:restartNumberingAfterBreak="0">
+    <w:nsid w:val="1A6B37BD"/>
+    <w:multiLevelType w:val="hybridMultilevel"/>
+    <w:tmpl w:val="12EAE9E4"/>
+    <w:lvl w:ilvl="0" w:tplc="08070001">
+      <w:start w:val="1"/>
+      <w:numFmt w:val="bullet"/>
+      <w:lvlText w:val=""/>
+      <w:lvlJc w:val="left"/>
+      <w:pPr>
+        <w:ind w:left="720" w:hanging="360"/>
+      </w:pPr>
+      <w:rPr>
+        <w:rFonts w:ascii="Symbol" w:hAnsi="Symbol" w:hint="default"/>
+      </w:rPr>
+    </w:lvl>
+    <w:lvl w:ilvl="1" w:tplc="08070019" w:tentative="1">
+      <w:start w:val="1"/>
+      <w:numFmt w:val="lowerLetter"/>
+      <w:lvlText w:val="%2."/>
+      <w:lvlJc w:val="left"/>
+      <w:pPr>
+        <w:ind w:left="1440" w:hanging="360"/>
+      </w:pPr>
+    </w:lvl>
+    <w:lvl w:ilvl="2" w:tplc="0807001B" w:tentative="1">
+      <w:start w:val="1"/>
+      <w:numFmt w:val="lowerRoman"/>
+      <w:lvlText w:val="%3."/>
+      <w:lvlJc w:val="right"/>
+      <w:pPr>
+        <w:ind w:left="2160" w:hanging="180"/>
+      </w:pPr>
+    </w:lvl>
+    <w:lvl w:ilvl="3" w:tplc="0807000F" w:tentative="1">
+      <w:start w:val="1"/>
+      <w:numFmt w:val="decimal"/>
+      <w:lvlText w:val="%4."/>
+      <w:lvlJc w:val="left"/>
+      <w:pPr>
+        <w:ind w:left="2880" w:hanging="360"/>
+      </w:pPr>
+    </w:lvl>
+    <w:lvl w:ilvl="4" w:tplc="08070019" w:tentative="1">
+      <w:start w:val="1"/>
+      <w:numFmt w:val="lowerLetter"/>
+      <w:lvlText w:val="%5."/>
+      <w:lvlJc w:val="left"/>
+      <w:pPr>
+        <w:ind w:left="3600" w:hanging="360"/>
+      </w:pPr>
+    </w:lvl>
+    <w:lvl w:ilvl="5" w:tplc="0807001B" w:tentative="1">
+      <w:start w:val="1"/>
+      <w:numFmt w:val="lowerRoman"/>
+      <w:lvlText w:val="%6."/>
+      <w:lvlJc w:val="right"/>
+      <w:pPr>
+        <w:ind w:left="4320" w:hanging="180"/>
+      </w:pPr>
+    </w:lvl>
+    <w:lvl w:ilvl="6" w:tplc="0807000F" w:tentative="1">
+      <w:start w:val="1"/>
+      <w:numFmt w:val="decimal"/>
+      <w:lvlText w:val="%7."/>
+      <w:lvlJc w:val="left"/>
+      <w:pPr>
+        <w:ind w:left="5040" w:hanging="360"/>
+      </w:pPr>
+    </w:lvl>
+    <w:lvl w:ilvl="7" w:tplc="08070019" w:tentative="1">
+      <w:start w:val="1"/>
+      <w:numFmt w:val="lowerLetter"/>
+      <w:lvlText w:val="%8."/>
+      <w:lvlJc w:val="left"/>
+      <w:pPr>
+        <w:ind w:left="5760" w:hanging="360"/>
+      </w:pPr>
+    </w:lvl>
+    <w:lvl w:ilvl="8" w:tplc="0807001B" w:tentative="1">
+      <w:start w:val="1"/>
+      <w:numFmt w:val="lowerRoman"/>
+      <w:lvlText w:val="%9."/>
+      <w:lvlJc w:val="right"/>
+      <w:pPr>
+        <w:ind w:left="6480" w:hanging="180"/>
+      </w:pPr>
+    </w:lvl>
+  </w:abstractNum>
+  <w:abstractNum w:abstractNumId="6" w15:restartNumberingAfterBreak="0">
+    <w:nsid w:val="1D266E2A"/>
+    <w:multiLevelType w:val="hybridMultilevel"/>
+    <w:tmpl w:val="F43A0D04"/>
+    <w:lvl w:ilvl="0" w:tplc="FE9E9F8A">
+      <w:numFmt w:val="bullet"/>
+      <w:lvlText w:val="-"/>
+      <w:lvlJc w:val="left"/>
+      <w:pPr>
+        <w:ind w:left="720" w:hanging="360"/>
+      </w:pPr>
+      <w:rPr>
+        <w:rFonts w:ascii="Calibri" w:eastAsiaTheme="minorHAnsi" w:hAnsi="Calibri" w:cs="Calibri" w:hint="default"/>
+      </w:rPr>
+    </w:lvl>
+    <w:lvl w:ilvl="1" w:tplc="08070003" w:tentative="1">
+      <w:start w:val="1"/>
+      <w:numFmt w:val="bullet"/>
+      <w:lvlText w:val="o"/>
+      <w:lvlJc w:val="left"/>
+      <w:pPr>
+        <w:ind w:left="1440" w:hanging="360"/>
+      </w:pPr>
+      <w:rPr>
+        <w:rFonts w:ascii="Courier New" w:hAnsi="Courier New" w:cs="Courier New" w:hint="default"/>
+      </w:rPr>
+    </w:lvl>
+    <w:lvl w:ilvl="2" w:tplc="08070005" w:tentative="1">
+      <w:start w:val="1"/>
+      <w:numFmt w:val="bullet"/>
+      <w:lvlText w:val=""/>
+      <w:lvlJc w:val="left"/>
+      <w:pPr>
+        <w:ind w:left="2160" w:hanging="360"/>
+      </w:pPr>
+      <w:rPr>
+        <w:rFonts w:ascii="Wingdings" w:hAnsi="Wingdings" w:hint="default"/>
+      </w:rPr>
+    </w:lvl>
+    <w:lvl w:ilvl="3" w:tplc="08070001" w:tentative="1">
+      <w:start w:val="1"/>
+      <w:numFmt w:val="bullet"/>
+      <w:lvlText w:val=""/>
+      <w:lvlJc w:val="left"/>
+      <w:pPr>
+        <w:ind w:left="2880" w:hanging="360"/>
+      </w:pPr>
+      <w:rPr>
+        <w:rFonts w:ascii="Symbol" w:hAnsi="Symbol" w:hint="default"/>
+      </w:rPr>
+    </w:lvl>
+    <w:lvl w:ilvl="4" w:tplc="08070003" w:tentative="1">
+      <w:start w:val="1"/>
+      <w:numFmt w:val="bullet"/>
+      <w:lvlText w:val="o"/>
+      <w:lvlJc w:val="left"/>
+      <w:pPr>
+        <w:ind w:left="3600" w:hanging="360"/>
+      </w:pPr>
+      <w:rPr>
+        <w:rFonts w:ascii="Courier New" w:hAnsi="Courier New" w:cs="Courier New" w:hint="default"/>
+      </w:rPr>
+    </w:lvl>
+    <w:lvl w:ilvl="5" w:tplc="08070005" w:tentative="1">
+      <w:start w:val="1"/>
+      <w:numFmt w:val="bullet"/>
+      <w:lvlText w:val=""/>
+      <w:lvlJc w:val="left"/>
+      <w:pPr>
+        <w:ind w:left="4320" w:hanging="360"/>
+      </w:pPr>
+      <w:rPr>
+        <w:rFonts w:ascii="Wingdings" w:hAnsi="Wingdings" w:hint="default"/>
+      </w:rPr>
+    </w:lvl>
+    <w:lvl w:ilvl="6" w:tplc="08070001" w:tentative="1">
+      <w:start w:val="1"/>
+      <w:numFmt w:val="bullet"/>
+      <w:lvlText w:val=""/>
+      <w:lvlJc w:val="left"/>
+      <w:pPr>
+        <w:ind w:left="5040" w:hanging="360"/>
+      </w:pPr>
+      <w:rPr>
+        <w:rFonts w:ascii="Symbol" w:hAnsi="Symbol" w:hint="default"/>
+      </w:rPr>
+    </w:lvl>
+    <w:lvl w:ilvl="7" w:tplc="08070003" w:tentative="1">
+      <w:start w:val="1"/>
+      <w:numFmt w:val="bullet"/>
+      <w:lvlText w:val="o"/>
+      <w:lvlJc w:val="left"/>
+      <w:pPr>
+        <w:ind w:left="5760" w:hanging="360"/>
+      </w:pPr>
+      <w:rPr>
+        <w:rFonts w:ascii="Courier New" w:hAnsi="Courier New" w:cs="Courier New" w:hint="default"/>
+      </w:rPr>
+    </w:lvl>
+    <w:lvl w:ilvl="8" w:tplc="08070005" w:tentative="1">
+      <w:start w:val="1"/>
+      <w:numFmt w:val="bullet"/>
+      <w:lvlText w:val=""/>
+      <w:lvlJc w:val="left"/>
+      <w:pPr>
+        <w:ind w:left="6480" w:hanging="360"/>
+      </w:pPr>
+      <w:rPr>
+        <w:rFonts w:ascii="Wingdings" w:hAnsi="Wingdings" w:hint="default"/>
+      </w:rPr>
+    </w:lvl>
+  </w:abstractNum>
+  <w:abstractNum w:abstractNumId="7" w15:restartNumberingAfterBreak="0">
+    <w:nsid w:val="320D5C4D"/>
+    <w:multiLevelType w:val="hybridMultilevel"/>
+    <w:tmpl w:val="625A9A34"/>
+    <w:lvl w:ilvl="0" w:tplc="08070001">
+      <w:start w:val="1"/>
+      <w:numFmt w:val="bullet"/>
+      <w:lvlText w:val=""/>
+      <w:lvlJc w:val="left"/>
+      <w:pPr>
+        <w:ind w:left="720" w:hanging="360"/>
+      </w:pPr>
+      <w:rPr>
+        <w:rFonts w:ascii="Symbol" w:hAnsi="Symbol" w:hint="default"/>
+      </w:rPr>
+    </w:lvl>
+    <w:lvl w:ilvl="1" w:tplc="08070003" w:tentative="1">
+      <w:start w:val="1"/>
+      <w:numFmt w:val="bullet"/>
+      <w:lvlText w:val="o"/>
+      <w:lvlJc w:val="left"/>
+      <w:pPr>
+        <w:ind w:left="1440" w:hanging="360"/>
+      </w:pPr>
+      <w:rPr>
+        <w:rFonts w:ascii="Courier New" w:hAnsi="Courier New" w:cs="Courier New" w:hint="default"/>
+      </w:rPr>
+    </w:lvl>
+    <w:lvl w:ilvl="2" w:tplc="08070005" w:tentative="1">
+      <w:start w:val="1"/>
+      <w:numFmt w:val="bullet"/>
+      <w:lvlText w:val=""/>
+      <w:lvlJc w:val="left"/>
+      <w:pPr>
+        <w:ind w:left="2160" w:hanging="360"/>
+      </w:pPr>
+      <w:rPr>
+        <w:rFonts w:ascii="Wingdings" w:hAnsi="Wingdings" w:hint="default"/>
+      </w:rPr>
+    </w:lvl>
+    <w:lvl w:ilvl="3" w:tplc="08070001" w:tentative="1">
+      <w:start w:val="1"/>
+      <w:numFmt w:val="bullet"/>
+      <w:lvlText w:val=""/>
+      <w:lvlJc w:val="left"/>
+      <w:pPr>
+        <w:ind w:left="2880" w:hanging="360"/>
+      </w:pPr>
+      <w:rPr>
+        <w:rFonts w:ascii="Symbol" w:hAnsi="Symbol" w:hint="default"/>
+      </w:rPr>
+    </w:lvl>
+    <w:lvl w:ilvl="4" w:tplc="08070003" w:tentative="1">
+      <w:start w:val="1"/>
+      <w:numFmt w:val="bullet"/>
+      <w:lvlText w:val="o"/>
+      <w:lvlJc w:val="left"/>
+      <w:pPr>
+        <w:ind w:left="3600" w:hanging="360"/>
+      </w:pPr>
+      <w:rPr>
+        <w:rFonts w:ascii="Courier New" w:hAnsi="Courier New" w:cs="Courier New" w:hint="default"/>
+      </w:rPr>
+    </w:lvl>
+    <w:lvl w:ilvl="5" w:tplc="08070005" w:tentative="1">
+      <w:start w:val="1"/>
+      <w:numFmt w:val="bullet"/>
+      <w:lvlText w:val=""/>
+      <w:lvlJc w:val="left"/>
+      <w:pPr>
+        <w:ind w:left="4320" w:hanging="360"/>
+      </w:pPr>
+      <w:rPr>
+        <w:rFonts w:ascii="Wingdings" w:hAnsi="Wingdings" w:hint="default"/>
+      </w:rPr>
+    </w:lvl>
+    <w:lvl w:ilvl="6" w:tplc="08070001" w:tentative="1">
+      <w:start w:val="1"/>
+      <w:numFmt w:val="bullet"/>
+      <w:lvlText w:val=""/>
+      <w:lvlJc w:val="left"/>
+      <w:pPr>
+        <w:ind w:left="5040" w:hanging="360"/>
+      </w:pPr>
+      <w:rPr>
+        <w:rFonts w:ascii="Symbol" w:hAnsi="Symbol" w:hint="default"/>
+      </w:rPr>
+    </w:lvl>
+    <w:lvl w:ilvl="7" w:tplc="08070003" w:tentative="1">
+      <w:start w:val="1"/>
+      <w:numFmt w:val="bullet"/>
+      <w:lvlText w:val="o"/>
+      <w:lvlJc w:val="left"/>
+      <w:pPr>
+        <w:ind w:left="5760" w:hanging="360"/>
+      </w:pPr>
+      <w:rPr>
+        <w:rFonts w:ascii="Courier New" w:hAnsi="Courier New" w:cs="Courier New" w:hint="default"/>
+      </w:rPr>
+    </w:lvl>
+    <w:lvl w:ilvl="8" w:tplc="08070005" w:tentative="1">
+      <w:start w:val="1"/>
+      <w:numFmt w:val="bullet"/>
+      <w:lvlText w:val=""/>
+      <w:lvlJc w:val="left"/>
+      <w:pPr>
+        <w:ind w:left="6480" w:hanging="360"/>
+      </w:pPr>
+      <w:rPr>
+        <w:rFonts w:ascii="Wingdings" w:hAnsi="Wingdings" w:hint="default"/>
+      </w:rPr>
+    </w:lvl>
+  </w:abstractNum>
+  <w:abstractNum w:abstractNumId="8" w15:restartNumberingAfterBreak="0">
+    <w:nsid w:val="44972192"/>
+    <w:multiLevelType w:val="hybridMultilevel"/>
+    <w:tmpl w:val="37007502"/>
+    <w:lvl w:ilvl="0" w:tplc="08070005">
+      <w:start w:val="1"/>
+      <w:numFmt w:val="bullet"/>
+      <w:lvlText w:val=""/>
+      <w:lvlJc w:val="left"/>
+      <w:pPr>
+        <w:ind w:left="720" w:hanging="360"/>
+      </w:pPr>
+      <w:rPr>
+        <w:rFonts w:ascii="Wingdings" w:hAnsi="Wingdings" w:hint="default"/>
+      </w:rPr>
+    </w:lvl>
+    <w:lvl w:ilvl="1" w:tplc="08070019" w:tentative="1">
+      <w:start w:val="1"/>
+      <w:numFmt w:val="lowerLetter"/>
+      <w:lvlText w:val="%2."/>
+      <w:lvlJc w:val="left"/>
+      <w:pPr>
+        <w:ind w:left="1440" w:hanging="360"/>
+      </w:pPr>
+    </w:lvl>
+    <w:lvl w:ilvl="2" w:tplc="0807001B" w:tentative="1">
+      <w:start w:val="1"/>
+      <w:numFmt w:val="lowerRoman"/>
+      <w:lvlText w:val="%3."/>
+      <w:lvlJc w:val="right"/>
+      <w:pPr>
+        <w:ind w:left="2160" w:hanging="180"/>
+      </w:pPr>
+    </w:lvl>
+    <w:lvl w:ilvl="3" w:tplc="0807000F" w:tentative="1">
+      <w:start w:val="1"/>
+      <w:numFmt w:val="decimal"/>
+      <w:lvlText w:val="%4."/>
+      <w:lvlJc w:val="left"/>
+      <w:pPr>
+        <w:ind w:left="2880" w:hanging="360"/>
+      </w:pPr>
+    </w:lvl>
+    <w:lvl w:ilvl="4" w:tplc="08070019" w:tentative="1">
+      <w:start w:val="1"/>
+      <w:numFmt w:val="lowerLetter"/>
+      <w:lvlText w:val="%5."/>
+      <w:lvlJc w:val="left"/>
+      <w:pPr>
+        <w:ind w:left="3600" w:hanging="360"/>
+      </w:pPr>
+    </w:lvl>
+    <w:lvl w:ilvl="5" w:tplc="0807001B" w:tentative="1">
+      <w:start w:val="1"/>
+      <w:numFmt w:val="lowerRoman"/>
+      <w:lvlText w:val="%6."/>
+      <w:lvlJc w:val="right"/>
+      <w:pPr>
+        <w:ind w:left="4320" w:hanging="180"/>
+      </w:pPr>
+    </w:lvl>
+    <w:lvl w:ilvl="6" w:tplc="0807000F" w:tentative="1">
+      <w:start w:val="1"/>
+      <w:numFmt w:val="decimal"/>
+      <w:lvlText w:val="%7."/>
+      <w:lvlJc w:val="left"/>
+      <w:pPr>
+        <w:ind w:left="5040" w:hanging="360"/>
+      </w:pPr>
+    </w:lvl>
+    <w:lvl w:ilvl="7" w:tplc="08070019" w:tentative="1">
+      <w:start w:val="1"/>
+      <w:numFmt w:val="lowerLetter"/>
+      <w:lvlText w:val="%8."/>
+      <w:lvlJc w:val="left"/>
+      <w:pPr>
+        <w:ind w:left="5760" w:hanging="360"/>
+      </w:pPr>
+    </w:lvl>
+    <w:lvl w:ilvl="8" w:tplc="0807001B" w:tentative="1">
+      <w:start w:val="1"/>
+      <w:numFmt w:val="lowerRoman"/>
+      <w:lvlText w:val="%9."/>
+      <w:lvlJc w:val="right"/>
+      <w:pPr>
+        <w:ind w:left="6480" w:hanging="180"/>
+      </w:pPr>
+    </w:lvl>
+  </w:abstractNum>
+  <w:abstractNum w:abstractNumId="9" w15:restartNumberingAfterBreak="0">
+    <w:nsid w:val="514D3CB9"/>
+    <w:multiLevelType w:val="hybridMultilevel"/>
+    <w:tmpl w:val="A01CFA00"/>
+    <w:lvl w:ilvl="0" w:tplc="08070005">
+      <w:start w:val="1"/>
+      <w:numFmt w:val="bullet"/>
+      <w:lvlText w:val=""/>
+      <w:lvlJc w:val="left"/>
+      <w:pPr>
+        <w:ind w:left="720" w:hanging="360"/>
+      </w:pPr>
+      <w:rPr>
+        <w:rFonts w:ascii="Wingdings" w:hAnsi="Wingdings" w:hint="default"/>
+      </w:rPr>
+    </w:lvl>
+    <w:lvl w:ilvl="1" w:tplc="08070019" w:tentative="1">
+      <w:start w:val="1"/>
+      <w:numFmt w:val="lowerLetter"/>
+      <w:lvlText w:val="%2."/>
+      <w:lvlJc w:val="left"/>
+      <w:pPr>
+        <w:ind w:left="1440" w:hanging="360"/>
+      </w:pPr>
+    </w:lvl>
+    <w:lvl w:ilvl="2" w:tplc="0807001B" w:tentative="1">
+      <w:start w:val="1"/>
+      <w:numFmt w:val="lowerRoman"/>
+      <w:lvlText w:val="%3."/>
+      <w:lvlJc w:val="right"/>
+      <w:pPr>
+        <w:ind w:left="2160" w:hanging="180"/>
+      </w:pPr>
+    </w:lvl>
+    <w:lvl w:ilvl="3" w:tplc="0807000F" w:tentative="1">
+      <w:start w:val="1"/>
+      <w:numFmt w:val="decimal"/>
+      <w:lvlText w:val="%4."/>
+      <w:lvlJc w:val="left"/>
+      <w:pPr>
+        <w:ind w:left="2880" w:hanging="360"/>
+      </w:pPr>
+    </w:lvl>
+    <w:lvl w:ilvl="4" w:tplc="08070019" w:tentative="1">
+      <w:start w:val="1"/>
+      <w:numFmt w:val="lowerLetter"/>
+      <w:lvlText w:val="%5."/>
+      <w:lvlJc w:val="left"/>
+      <w:pPr>
+        <w:ind w:left="3600" w:hanging="360"/>
+      </w:pPr>
+    </w:lvl>
+    <w:lvl w:ilvl="5" w:tplc="0807001B" w:tentative="1">
+      <w:start w:val="1"/>
+      <w:numFmt w:val="lowerRoman"/>
+      <w:lvlText w:val="%6."/>
+      <w:lvlJc w:val="right"/>
+      <w:pPr>
+        <w:ind w:left="4320" w:hanging="180"/>
+      </w:pPr>
+    </w:lvl>
+    <w:lvl w:ilvl="6" w:tplc="0807000F" w:tentative="1">
+      <w:start w:val="1"/>
+      <w:numFmt w:val="decimal"/>
+      <w:lvlText w:val="%7."/>
+      <w:lvlJc w:val="left"/>
+      <w:pPr>
+        <w:ind w:left="5040" w:hanging="360"/>
+      </w:pPr>
+    </w:lvl>
+    <w:lvl w:ilvl="7" w:tplc="08070019" w:tentative="1">
+      <w:start w:val="1"/>
+      <w:numFmt w:val="lowerLetter"/>
+      <w:lvlText w:val="%8."/>
+      <w:lvlJc w:val="left"/>
+      <w:pPr>
+        <w:ind w:left="5760" w:hanging="360"/>
+      </w:pPr>
+    </w:lvl>
+    <w:lvl w:ilvl="8" w:tplc="0807001B" w:tentative="1">
+      <w:start w:val="1"/>
+      <w:numFmt w:val="lowerRoman"/>
+      <w:lvlText w:val="%9."/>
+      <w:lvlJc w:val="right"/>
+      <w:pPr>
+        <w:ind w:left="6480" w:hanging="180"/>
+      </w:pPr>
+    </w:lvl>
+  </w:abstractNum>
+  <w:abstractNum w:abstractNumId="10" w15:restartNumberingAfterBreak="0">
     <w:nsid w:val="5AD44F52"/>
     <w:multiLevelType w:val="hybridMultilevel"/>
     <w:tmpl w:val="8BB66B38"/>
@@ -7383,7 +7870,7 @@
       </w:pPr>
     </w:lvl>
   </w:abstractNum>
-  <w:abstractNum w:abstractNumId="5" w15:restartNumberingAfterBreak="0">
+  <w:abstractNum w:abstractNumId="11" w15:restartNumberingAfterBreak="0">
     <w:nsid w:val="5B5475A8"/>
     <w:multiLevelType w:val="hybridMultilevel"/>
     <w:tmpl w:val="FA1E0750"/>
@@ -7496,7 +7983,7 @@
       </w:rPr>
     </w:lvl>
   </w:abstractNum>
-  <w:abstractNum w:abstractNumId="6" w15:restartNumberingAfterBreak="0">
+  <w:abstractNum w:abstractNumId="12" w15:restartNumberingAfterBreak="0">
     <w:nsid w:val="71127E50"/>
     <w:multiLevelType w:val="multilevel"/>
     <w:tmpl w:val="37BEFF12"/>
@@ -7609,7 +8096,7 @@
       </w:rPr>
     </w:lvl>
   </w:abstractNum>
-  <w:abstractNum w:abstractNumId="7" w15:restartNumberingAfterBreak="0">
+  <w:abstractNum w:abstractNumId="13" w15:restartNumberingAfterBreak="0">
     <w:nsid w:val="73224281"/>
     <w:multiLevelType w:val="hybridMultilevel"/>
     <w:tmpl w:val="491C034C"/>
@@ -7721,7 +8208,7 @@
       </w:rPr>
     </w:lvl>
   </w:abstractNum>
-  <w:abstractNum w:abstractNumId="8" w15:restartNumberingAfterBreak="0">
+  <w:abstractNum w:abstractNumId="14" w15:restartNumberingAfterBreak="0">
     <w:nsid w:val="745E1E23"/>
     <w:multiLevelType w:val="hybridMultilevel"/>
     <w:tmpl w:val="96EC6C22"/>
@@ -7808,37 +8295,55 @@
     </w:lvl>
   </w:abstractNum>
   <w:num w:numId="1">
-    <w:abstractNumId w:val="7"/>
+    <w:abstractNumId w:val="13"/>
   </w:num>
   <w:num w:numId="2">
     <w:abstractNumId w:val="0"/>
   </w:num>
   <w:num w:numId="3">
+    <w:abstractNumId w:val="12"/>
+  </w:num>
+  <w:num w:numId="4">
+    <w:abstractNumId w:val="2"/>
+  </w:num>
+  <w:num w:numId="5">
+    <w:abstractNumId w:val="14"/>
+  </w:num>
+  <w:num w:numId="6">
+    <w:abstractNumId w:val="3"/>
+  </w:num>
+  <w:num w:numId="7">
+    <w:abstractNumId w:val="10"/>
+  </w:num>
+  <w:num w:numId="8">
+    <w:abstractNumId w:val="11"/>
+  </w:num>
+  <w:num w:numId="9">
+    <w:abstractNumId w:val="4"/>
+  </w:num>
+  <w:num w:numId="10">
     <w:abstractNumId w:val="6"/>
   </w:num>
-  <w:num w:numId="4">
+  <w:num w:numId="11">
+    <w:abstractNumId w:val="7"/>
+  </w:num>
+  <w:num w:numId="12">
     <w:abstractNumId w:val="1"/>
   </w:num>
-  <w:num w:numId="5">
+  <w:num w:numId="13">
+    <w:abstractNumId w:val="5"/>
+  </w:num>
+  <w:num w:numId="14">
     <w:abstractNumId w:val="8"/>
   </w:num>
-  <w:num w:numId="6">
-    <w:abstractNumId w:val="2"/>
-  </w:num>
-  <w:num w:numId="7">
-    <w:abstractNumId w:val="4"/>
-  </w:num>
-  <w:num w:numId="8">
-    <w:abstractNumId w:val="5"/>
-  </w:num>
-  <w:num w:numId="9">
-    <w:abstractNumId w:val="3"/>
+  <w:num w:numId="15">
+    <w:abstractNumId w:val="9"/>
   </w:num>
 </w:numbering>
 </file>
 
 <file path=word/styles.xml><?xml version="1.0" encoding="utf-8"?>
-<w:styles xmlns:mc="http://schemas.openxmlformats.org/markup-compatibility/2006" xmlns:r="http://schemas.openxmlformats.org/officeDocument/2006/relationships" xmlns:w="http://schemas.openxmlformats.org/wordprocessingml/2006/main" xmlns:w14="http://schemas.microsoft.com/office/word/2010/wordml" xmlns:w15="http://schemas.microsoft.com/office/word/2012/wordml" xmlns:w16cex="http://schemas.microsoft.com/office/word/2018/wordml/cex" xmlns:w16cid="http://schemas.microsoft.com/office/word/2016/wordml/cid" xmlns:w16="http://schemas.microsoft.com/office/word/2018/wordml" xmlns:w16se="http://schemas.microsoft.com/office/word/2015/wordml/symex" mc:Ignorable="w14 w15 w16se w16cid w16 w16cex">
+<w:styles xmlns:mc="http://schemas.openxmlformats.org/markup-compatibility/2006" xmlns:r="http://schemas.openxmlformats.org/officeDocument/2006/relationships" xmlns:w="http://schemas.openxmlformats.org/wordprocessingml/2006/main" xmlns:w14="http://schemas.microsoft.com/office/word/2010/wordml" xmlns:w15="http://schemas.microsoft.com/office/word/2012/wordml" xmlns:w16cid="http://schemas.microsoft.com/office/word/2016/wordml/cid" xmlns:w16se="http://schemas.microsoft.com/office/word/2015/wordml/symex" mc:Ignorable="w14 w15 w16se w16cid">
   <w:docDefaults>
     <w:rPrDefault>
       <w:rPr>
@@ -7854,7 +8359,7 @@
       </w:pPr>
     </w:pPrDefault>
   </w:docDefaults>
-  <w:latentStyles w:defLockedState="0" w:defUIPriority="99" w:defSemiHidden="0" w:defUnhideWhenUsed="0" w:defQFormat="0" w:count="376">
+  <w:latentStyles w:defLockedState="0" w:defUIPriority="99" w:defSemiHidden="0" w:defUnhideWhenUsed="0" w:defQFormat="0" w:count="377">
     <w:lsdException w:name="Normal" w:uiPriority="0" w:qFormat="1"/>
     <w:lsdException w:name="heading 1" w:uiPriority="9" w:qFormat="1"/>
     <w:lsdException w:name="heading 2" w:semiHidden="1" w:uiPriority="9" w:unhideWhenUsed="1" w:qFormat="1"/>
@@ -7960,7 +8465,6 @@
     <w:lsdException w:name="HTML Sample" w:semiHidden="1" w:unhideWhenUsed="1"/>
     <w:lsdException w:name="HTML Typewriter" w:semiHidden="1" w:unhideWhenUsed="1"/>
     <w:lsdException w:name="HTML Variable" w:semiHidden="1" w:unhideWhenUsed="1"/>
-    <w:lsdException w:name="Normal Table" w:semiHidden="1" w:unhideWhenUsed="1"/>
     <w:lsdException w:name="annotation subject" w:semiHidden="1" w:unhideWhenUsed="1"/>
     <w:lsdException w:name="No List" w:semiHidden="1" w:unhideWhenUsed="1"/>
     <w:lsdException w:name="Outline List 1" w:semiHidden="1" w:unhideWhenUsed="1"/>
@@ -8007,10 +8511,8 @@
     <w:lsdException w:name="Table Subtle 2" w:semiHidden="1" w:unhideWhenUsed="1"/>
     <w:lsdException w:name="Table Web 1" w:semiHidden="1" w:unhideWhenUsed="1"/>
     <w:lsdException w:name="Table Web 2" w:semiHidden="1" w:unhideWhenUsed="1"/>
-    <w:lsdException w:name="Table Web 3" w:semiHidden="1" w:unhideWhenUsed="1"/>
     <w:lsdException w:name="Balloon Text" w:semiHidden="1" w:unhideWhenUsed="1"/>
     <w:lsdException w:name="Table Grid" w:uiPriority="39"/>
-    <w:lsdException w:name="Table Theme" w:semiHidden="1" w:unhideWhenUsed="1"/>
     <w:lsdException w:name="Placeholder Text" w:semiHidden="1"/>
     <w:lsdException w:name="No Spacing" w:uiPriority="1" w:qFormat="1"/>
     <w:lsdException w:name="Light Shading" w:uiPriority="60"/>
@@ -8231,6 +8733,7 @@
     <w:lsdException w:name="Hashtag" w:semiHidden="1" w:unhideWhenUsed="1"/>
     <w:lsdException w:name="Unresolved Mention" w:semiHidden="1" w:unhideWhenUsed="1"/>
     <w:lsdException w:name="Smart Link" w:semiHidden="1" w:unhideWhenUsed="1"/>
+    <w:lsdException w:name="Smart Link Error" w:semiHidden="1" w:unhideWhenUsed="1"/>
   </w:latentStyles>
   <w:style w:type="paragraph" w:default="1" w:styleId="Standard">
     <w:name w:val="Normal"/>
@@ -9066,7 +9569,7 @@
 </file>
 
 <file path=customXml/itemProps1.xml><?xml version="1.0" encoding="utf-8"?>
-<ds:datastoreItem xmlns:ds="http://schemas.openxmlformats.org/officeDocument/2006/customXml" ds:itemID="{CD95ABA2-A7E0-454C-B0FF-BDF07162750E}">
+<ds:datastoreItem xmlns:ds="http://schemas.openxmlformats.org/officeDocument/2006/customXml" ds:itemID="{4F68480E-8716-4330-A2F0-C5D7C1EA39FB}">
   <ds:schemaRefs>
     <ds:schemaRef ds:uri="http://schemas.openxmlformats.org/officeDocument/2006/bibliography"/>
   </ds:schemaRefs>

</xml_diff>

<commit_message>
Adding a magnificent Systemcontextdiagram
</commit_message>
<xml_diff>
--- a/Documentation/ProjectWork.docx
+++ b/Documentation/ProjectWork.docx
@@ -1268,7 +1268,7 @@
           <w:r>
             <w:fldChar w:fldCharType="separate"/>
           </w:r>
-          <w:hyperlink w:anchor="_Toc52813929" w:history="1">
+          <w:hyperlink w:anchor="_Toc52817984" w:history="1">
             <w:r>
               <w:rPr>
                 <w:rStyle w:val="Hyperlink"/>
@@ -1310,7 +1310,7 @@
                 <w:noProof/>
                 <w:webHidden/>
               </w:rPr>
-              <w:instrText xml:space="preserve"> PAGEREF _Toc52813929 \h </w:instrText>
+              <w:instrText xml:space="preserve"> PAGEREF _Toc52817984 \h </w:instrText>
             </w:r>
             <w:r>
               <w:rPr>
@@ -1354,7 +1354,7 @@
               <w:lang w:eastAsia="de-CH"/>
             </w:rPr>
           </w:pPr>
-          <w:hyperlink w:anchor="_Toc52813930" w:history="1">
+          <w:hyperlink w:anchor="_Toc52817985" w:history="1">
             <w:r>
               <w:rPr>
                 <w:rStyle w:val="Hyperlink"/>
@@ -1396,7 +1396,7 @@
                 <w:noProof/>
                 <w:webHidden/>
               </w:rPr>
-              <w:instrText xml:space="preserve"> PAGEREF _Toc52813930 \h </w:instrText>
+              <w:instrText xml:space="preserve"> PAGEREF _Toc52817985 \h </w:instrText>
             </w:r>
             <w:r>
               <w:rPr>
@@ -1440,7 +1440,7 @@
               <w:lang w:eastAsia="de-CH"/>
             </w:rPr>
           </w:pPr>
-          <w:hyperlink w:anchor="_Toc52813931" w:history="1">
+          <w:hyperlink w:anchor="_Toc52817986" w:history="1">
             <w:r>
               <w:rPr>
                 <w:rStyle w:val="Hyperlink"/>
@@ -1482,7 +1482,7 @@
                 <w:noProof/>
                 <w:webHidden/>
               </w:rPr>
-              <w:instrText xml:space="preserve"> PAGEREF _Toc52813931 \h </w:instrText>
+              <w:instrText xml:space="preserve"> PAGEREF _Toc52817986 \h </w:instrText>
             </w:r>
             <w:r>
               <w:rPr>
@@ -1526,7 +1526,7 @@
               <w:lang w:eastAsia="de-CH"/>
             </w:rPr>
           </w:pPr>
-          <w:hyperlink w:anchor="_Toc52813932" w:history="1">
+          <w:hyperlink w:anchor="_Toc52817987" w:history="1">
             <w:r>
               <w:rPr>
                 <w:rStyle w:val="Hyperlink"/>
@@ -1568,7 +1568,7 @@
                 <w:noProof/>
                 <w:webHidden/>
               </w:rPr>
-              <w:instrText xml:space="preserve"> PAGEREF _Toc52813932 \h </w:instrText>
+              <w:instrText xml:space="preserve"> PAGEREF _Toc52817987 \h </w:instrText>
             </w:r>
             <w:r>
               <w:rPr>
@@ -1612,7 +1612,7 @@
               <w:lang w:eastAsia="de-CH"/>
             </w:rPr>
           </w:pPr>
-          <w:hyperlink w:anchor="_Toc52813933" w:history="1">
+          <w:hyperlink w:anchor="_Toc52817988" w:history="1">
             <w:r>
               <w:rPr>
                 <w:rStyle w:val="Hyperlink"/>
@@ -1654,7 +1654,7 @@
                 <w:noProof/>
                 <w:webHidden/>
               </w:rPr>
-              <w:instrText xml:space="preserve"> PAGEREF _Toc52813933 \h </w:instrText>
+              <w:instrText xml:space="preserve"> PAGEREF _Toc52817988 \h </w:instrText>
             </w:r>
             <w:r>
               <w:rPr>
@@ -1698,7 +1698,7 @@
               <w:lang w:eastAsia="de-CH"/>
             </w:rPr>
           </w:pPr>
-          <w:hyperlink w:anchor="_Toc52813934" w:history="1">
+          <w:hyperlink w:anchor="_Toc52817989" w:history="1">
             <w:r>
               <w:rPr>
                 <w:rStyle w:val="Hyperlink"/>
@@ -1740,7 +1740,7 @@
                 <w:noProof/>
                 <w:webHidden/>
               </w:rPr>
-              <w:instrText xml:space="preserve"> PAGEREF _Toc52813934 \h </w:instrText>
+              <w:instrText xml:space="preserve"> PAGEREF _Toc52817989 \h </w:instrText>
             </w:r>
             <w:r>
               <w:rPr>
@@ -1784,7 +1784,7 @@
               <w:lang w:eastAsia="de-CH"/>
             </w:rPr>
           </w:pPr>
-          <w:hyperlink w:anchor="_Toc52813935" w:history="1">
+          <w:hyperlink w:anchor="_Toc52817990" w:history="1">
             <w:r>
               <w:rPr>
                 <w:rStyle w:val="Hyperlink"/>
@@ -1826,7 +1826,7 @@
                 <w:noProof/>
                 <w:webHidden/>
               </w:rPr>
-              <w:instrText xml:space="preserve"> PAGEREF _Toc52813935 \h </w:instrText>
+              <w:instrText xml:space="preserve"> PAGEREF _Toc52817990 \h </w:instrText>
             </w:r>
             <w:r>
               <w:rPr>
@@ -1870,7 +1870,7 @@
               <w:lang w:eastAsia="de-CH"/>
             </w:rPr>
           </w:pPr>
-          <w:hyperlink w:anchor="_Toc52813936" w:history="1">
+          <w:hyperlink w:anchor="_Toc52817991" w:history="1">
             <w:r>
               <w:rPr>
                 <w:rStyle w:val="Hyperlink"/>
@@ -1912,7 +1912,7 @@
                 <w:noProof/>
                 <w:webHidden/>
               </w:rPr>
-              <w:instrText xml:space="preserve"> PAGEREF _Toc52813936 \h </w:instrText>
+              <w:instrText xml:space="preserve"> PAGEREF _Toc52817991 \h </w:instrText>
             </w:r>
             <w:r>
               <w:rPr>
@@ -1956,7 +1956,7 @@
               <w:lang w:eastAsia="de-CH"/>
             </w:rPr>
           </w:pPr>
-          <w:hyperlink w:anchor="_Toc52813937" w:history="1">
+          <w:hyperlink w:anchor="_Toc52817992" w:history="1">
             <w:r>
               <w:rPr>
                 <w:rStyle w:val="Hyperlink"/>
@@ -1998,7 +1998,7 @@
                 <w:noProof/>
                 <w:webHidden/>
               </w:rPr>
-              <w:instrText xml:space="preserve"> PAGEREF _Toc52813937 \h </w:instrText>
+              <w:instrText xml:space="preserve"> PAGEREF _Toc52817992 \h </w:instrText>
             </w:r>
             <w:r>
               <w:rPr>
@@ -2042,7 +2042,7 @@
               <w:lang w:eastAsia="de-CH"/>
             </w:rPr>
           </w:pPr>
-          <w:hyperlink w:anchor="_Toc52813938" w:history="1">
+          <w:hyperlink w:anchor="_Toc52817993" w:history="1">
             <w:r>
               <w:rPr>
                 <w:rStyle w:val="Hyperlink"/>
@@ -2084,7 +2084,7 @@
                 <w:noProof/>
                 <w:webHidden/>
               </w:rPr>
-              <w:instrText xml:space="preserve"> PAGEREF _Toc52813938 \h </w:instrText>
+              <w:instrText xml:space="preserve"> PAGEREF _Toc52817993 \h </w:instrText>
             </w:r>
             <w:r>
               <w:rPr>
@@ -2128,7 +2128,7 @@
               <w:lang w:eastAsia="de-CH"/>
             </w:rPr>
           </w:pPr>
-          <w:hyperlink w:anchor="_Toc52813939" w:history="1">
+          <w:hyperlink w:anchor="_Toc52817994" w:history="1">
             <w:r>
               <w:rPr>
                 <w:rStyle w:val="Hyperlink"/>
@@ -2170,7 +2170,7 @@
                 <w:noProof/>
                 <w:webHidden/>
               </w:rPr>
-              <w:instrText xml:space="preserve"> PAGEREF _Toc52813939 \h </w:instrText>
+              <w:instrText xml:space="preserve"> PAGEREF _Toc52817994 \h </w:instrText>
             </w:r>
             <w:r>
               <w:rPr>
@@ -2214,7 +2214,7 @@
               <w:lang w:eastAsia="de-CH"/>
             </w:rPr>
           </w:pPr>
-          <w:hyperlink w:anchor="_Toc52813940" w:history="1">
+          <w:hyperlink w:anchor="_Toc52817995" w:history="1">
             <w:r>
               <w:rPr>
                 <w:rStyle w:val="Hyperlink"/>
@@ -2256,7 +2256,7 @@
                 <w:noProof/>
                 <w:webHidden/>
               </w:rPr>
-              <w:instrText xml:space="preserve"> PAGEREF _Toc52813940 \h </w:instrText>
+              <w:instrText xml:space="preserve"> PAGEREF _Toc52817995 \h </w:instrText>
             </w:r>
             <w:r>
               <w:rPr>
@@ -2300,7 +2300,7 @@
               <w:lang w:eastAsia="de-CH"/>
             </w:rPr>
           </w:pPr>
-          <w:hyperlink w:anchor="_Toc52813941" w:history="1">
+          <w:hyperlink w:anchor="_Toc52817996" w:history="1">
             <w:r>
               <w:rPr>
                 <w:rStyle w:val="Hyperlink"/>
@@ -2342,7 +2342,7 @@
                 <w:noProof/>
                 <w:webHidden/>
               </w:rPr>
-              <w:instrText xml:space="preserve"> PAGEREF _Toc52813941 \h </w:instrText>
+              <w:instrText xml:space="preserve"> PAGEREF _Toc52817996 \h </w:instrText>
             </w:r>
             <w:r>
               <w:rPr>
@@ -2386,7 +2386,7 @@
               <w:lang w:eastAsia="de-CH"/>
             </w:rPr>
           </w:pPr>
-          <w:hyperlink w:anchor="_Toc52813942" w:history="1">
+          <w:hyperlink w:anchor="_Toc52817997" w:history="1">
             <w:r>
               <w:rPr>
                 <w:rStyle w:val="Hyperlink"/>
@@ -2428,7 +2428,7 @@
                 <w:noProof/>
                 <w:webHidden/>
               </w:rPr>
-              <w:instrText xml:space="preserve"> PAGEREF _Toc52813942 \h </w:instrText>
+              <w:instrText xml:space="preserve"> PAGEREF _Toc52817997 \h </w:instrText>
             </w:r>
             <w:r>
               <w:rPr>
@@ -2472,7 +2472,7 @@
               <w:lang w:eastAsia="de-CH"/>
             </w:rPr>
           </w:pPr>
-          <w:hyperlink w:anchor="_Toc52813943" w:history="1">
+          <w:hyperlink w:anchor="_Toc52817998" w:history="1">
             <w:r>
               <w:rPr>
                 <w:rStyle w:val="Hyperlink"/>
@@ -2514,7 +2514,7 @@
                 <w:noProof/>
                 <w:webHidden/>
               </w:rPr>
-              <w:instrText xml:space="preserve"> PAGEREF _Toc52813943 \h </w:instrText>
+              <w:instrText xml:space="preserve"> PAGEREF _Toc52817998 \h </w:instrText>
             </w:r>
             <w:r>
               <w:rPr>
@@ -2558,7 +2558,7 @@
               <w:lang w:eastAsia="de-CH"/>
             </w:rPr>
           </w:pPr>
-          <w:hyperlink w:anchor="_Toc52813944" w:history="1">
+          <w:hyperlink w:anchor="_Toc52817999" w:history="1">
             <w:r>
               <w:rPr>
                 <w:rStyle w:val="Hyperlink"/>
@@ -2600,7 +2600,7 @@
                 <w:noProof/>
                 <w:webHidden/>
               </w:rPr>
-              <w:instrText xml:space="preserve"> PAGEREF _Toc52813944 \h </w:instrText>
+              <w:instrText xml:space="preserve"> PAGEREF _Toc52817999 \h </w:instrText>
             </w:r>
             <w:r>
               <w:rPr>
@@ -2644,7 +2644,7 @@
               <w:lang w:eastAsia="de-CH"/>
             </w:rPr>
           </w:pPr>
-          <w:hyperlink w:anchor="_Toc52813945" w:history="1">
+          <w:hyperlink w:anchor="_Toc52818000" w:history="1">
             <w:r>
               <w:rPr>
                 <w:rStyle w:val="Hyperlink"/>
@@ -2686,7 +2686,7 @@
                 <w:noProof/>
                 <w:webHidden/>
               </w:rPr>
-              <w:instrText xml:space="preserve"> PAGEREF _Toc52813945 \h </w:instrText>
+              <w:instrText xml:space="preserve"> PAGEREF _Toc52818000 \h </w:instrText>
             </w:r>
             <w:r>
               <w:rPr>
@@ -2730,7 +2730,7 @@
               <w:lang w:eastAsia="de-CH"/>
             </w:rPr>
           </w:pPr>
-          <w:hyperlink w:anchor="_Toc52813946" w:history="1">
+          <w:hyperlink w:anchor="_Toc52818001" w:history="1">
             <w:r>
               <w:rPr>
                 <w:rStyle w:val="Hyperlink"/>
@@ -2772,7 +2772,7 @@
                 <w:noProof/>
                 <w:webHidden/>
               </w:rPr>
-              <w:instrText xml:space="preserve"> PAGEREF _Toc52813946 \h </w:instrText>
+              <w:instrText xml:space="preserve"> PAGEREF _Toc52818001 \h </w:instrText>
             </w:r>
             <w:r>
               <w:rPr>
@@ -2816,7 +2816,7 @@
               <w:lang w:eastAsia="de-CH"/>
             </w:rPr>
           </w:pPr>
-          <w:hyperlink w:anchor="_Toc52813947" w:history="1">
+          <w:hyperlink w:anchor="_Toc52818002" w:history="1">
             <w:r>
               <w:rPr>
                 <w:rStyle w:val="Hyperlink"/>
@@ -2858,7 +2858,7 @@
                 <w:noProof/>
                 <w:webHidden/>
               </w:rPr>
-              <w:instrText xml:space="preserve"> PAGEREF _Toc52813947 \h </w:instrText>
+              <w:instrText xml:space="preserve"> PAGEREF _Toc52818002 \h </w:instrText>
             </w:r>
             <w:r>
               <w:rPr>
@@ -2902,7 +2902,7 @@
               <w:lang w:eastAsia="de-CH"/>
             </w:rPr>
           </w:pPr>
-          <w:hyperlink w:anchor="_Toc52813948" w:history="1">
+          <w:hyperlink w:anchor="_Toc52818003" w:history="1">
             <w:r>
               <w:rPr>
                 <w:rStyle w:val="Hyperlink"/>
@@ -2944,7 +2944,7 @@
                 <w:noProof/>
                 <w:webHidden/>
               </w:rPr>
-              <w:instrText xml:space="preserve"> PAGEREF _Toc52813948 \h </w:instrText>
+              <w:instrText xml:space="preserve"> PAGEREF _Toc52818003 \h </w:instrText>
             </w:r>
             <w:r>
               <w:rPr>
@@ -2988,7 +2988,7 @@
               <w:lang w:eastAsia="de-CH"/>
             </w:rPr>
           </w:pPr>
-          <w:hyperlink w:anchor="_Toc52813949" w:history="1">
+          <w:hyperlink w:anchor="_Toc52818004" w:history="1">
             <w:r>
               <w:rPr>
                 <w:rStyle w:val="Hyperlink"/>
@@ -3030,7 +3030,7 @@
                 <w:noProof/>
                 <w:webHidden/>
               </w:rPr>
-              <w:instrText xml:space="preserve"> PAGEREF _Toc52813949 \h </w:instrText>
+              <w:instrText xml:space="preserve"> PAGEREF _Toc52818004 \h </w:instrText>
             </w:r>
             <w:r>
               <w:rPr>
@@ -3074,7 +3074,7 @@
               <w:lang w:eastAsia="de-CH"/>
             </w:rPr>
           </w:pPr>
-          <w:hyperlink w:anchor="_Toc52813950" w:history="1">
+          <w:hyperlink w:anchor="_Toc52818005" w:history="1">
             <w:r>
               <w:rPr>
                 <w:rStyle w:val="Hyperlink"/>
@@ -3116,7 +3116,7 @@
                 <w:noProof/>
                 <w:webHidden/>
               </w:rPr>
-              <w:instrText xml:space="preserve"> PAGEREF _Toc52813950 \h </w:instrText>
+              <w:instrText xml:space="preserve"> PAGEREF _Toc52818005 \h </w:instrText>
             </w:r>
             <w:r>
               <w:rPr>
@@ -3160,7 +3160,7 @@
               <w:lang w:eastAsia="de-CH"/>
             </w:rPr>
           </w:pPr>
-          <w:hyperlink w:anchor="_Toc52813951" w:history="1">
+          <w:hyperlink w:anchor="_Toc52818006" w:history="1">
             <w:r>
               <w:rPr>
                 <w:rStyle w:val="Hyperlink"/>
@@ -3202,7 +3202,7 @@
                 <w:noProof/>
                 <w:webHidden/>
               </w:rPr>
-              <w:instrText xml:space="preserve"> PAGEREF _Toc52813951 \h </w:instrText>
+              <w:instrText xml:space="preserve"> PAGEREF _Toc52818006 \h </w:instrText>
             </w:r>
             <w:r>
               <w:rPr>
@@ -3246,7 +3246,7 @@
               <w:lang w:eastAsia="de-CH"/>
             </w:rPr>
           </w:pPr>
-          <w:hyperlink w:anchor="_Toc52813952" w:history="1">
+          <w:hyperlink w:anchor="_Toc52818007" w:history="1">
             <w:r>
               <w:rPr>
                 <w:rStyle w:val="Hyperlink"/>
@@ -3288,7 +3288,7 @@
                 <w:noProof/>
                 <w:webHidden/>
               </w:rPr>
-              <w:instrText xml:space="preserve"> PAGEREF _Toc52813952 \h </w:instrText>
+              <w:instrText xml:space="preserve"> PAGEREF _Toc52818007 \h </w:instrText>
             </w:r>
             <w:r>
               <w:rPr>
@@ -3332,7 +3332,7 @@
               <w:lang w:eastAsia="de-CH"/>
             </w:rPr>
           </w:pPr>
-          <w:hyperlink w:anchor="_Toc52813953" w:history="1">
+          <w:hyperlink w:anchor="_Toc52818008" w:history="1">
             <w:r>
               <w:rPr>
                 <w:rStyle w:val="Hyperlink"/>
@@ -3374,7 +3374,7 @@
                 <w:noProof/>
                 <w:webHidden/>
               </w:rPr>
-              <w:instrText xml:space="preserve"> PAGEREF _Toc52813953 \h </w:instrText>
+              <w:instrText xml:space="preserve"> PAGEREF _Toc52818008 \h </w:instrText>
             </w:r>
             <w:r>
               <w:rPr>
@@ -3418,7 +3418,7 @@
               <w:lang w:eastAsia="de-CH"/>
             </w:rPr>
           </w:pPr>
-          <w:hyperlink w:anchor="_Toc52813954" w:history="1">
+          <w:hyperlink w:anchor="_Toc52818009" w:history="1">
             <w:r>
               <w:rPr>
                 <w:rStyle w:val="Hyperlink"/>
@@ -3460,7 +3460,7 @@
                 <w:noProof/>
                 <w:webHidden/>
               </w:rPr>
-              <w:instrText xml:space="preserve"> PAGEREF _Toc52813954 \h </w:instrText>
+              <w:instrText xml:space="preserve"> PAGEREF _Toc52818009 \h </w:instrText>
             </w:r>
             <w:r>
               <w:rPr>
@@ -3504,7 +3504,7 @@
               <w:lang w:eastAsia="de-CH"/>
             </w:rPr>
           </w:pPr>
-          <w:hyperlink w:anchor="_Toc52813955" w:history="1">
+          <w:hyperlink w:anchor="_Toc52818010" w:history="1">
             <w:r>
               <w:rPr>
                 <w:rStyle w:val="Hyperlink"/>
@@ -3546,7 +3546,7 @@
                 <w:noProof/>
                 <w:webHidden/>
               </w:rPr>
-              <w:instrText xml:space="preserve"> PAGEREF _Toc52813955 \h </w:instrText>
+              <w:instrText xml:space="preserve"> PAGEREF _Toc52818010 \h </w:instrText>
             </w:r>
             <w:r>
               <w:rPr>
@@ -3590,7 +3590,7 @@
               <w:lang w:eastAsia="de-CH"/>
             </w:rPr>
           </w:pPr>
-          <w:hyperlink w:anchor="_Toc52813956" w:history="1">
+          <w:hyperlink w:anchor="_Toc52818011" w:history="1">
             <w:r>
               <w:rPr>
                 <w:rStyle w:val="Hyperlink"/>
@@ -3632,7 +3632,7 @@
                 <w:noProof/>
                 <w:webHidden/>
               </w:rPr>
-              <w:instrText xml:space="preserve"> PAGEREF _Toc52813956 \h </w:instrText>
+              <w:instrText xml:space="preserve"> PAGEREF _Toc52818011 \h </w:instrText>
             </w:r>
             <w:r>
               <w:rPr>
@@ -3676,7 +3676,7 @@
               <w:lang w:eastAsia="de-CH"/>
             </w:rPr>
           </w:pPr>
-          <w:hyperlink w:anchor="_Toc52813957" w:history="1">
+          <w:hyperlink w:anchor="_Toc52818012" w:history="1">
             <w:r>
               <w:rPr>
                 <w:rStyle w:val="Hyperlink"/>
@@ -3718,7 +3718,7 @@
                 <w:noProof/>
                 <w:webHidden/>
               </w:rPr>
-              <w:instrText xml:space="preserve"> PAGEREF _Toc52813957 \h </w:instrText>
+              <w:instrText xml:space="preserve"> PAGEREF _Toc52818012 \h </w:instrText>
             </w:r>
             <w:r>
               <w:rPr>
@@ -3762,7 +3762,7 @@
               <w:lang w:eastAsia="de-CH"/>
             </w:rPr>
           </w:pPr>
-          <w:hyperlink w:anchor="_Toc52813958" w:history="1">
+          <w:hyperlink w:anchor="_Toc52818013" w:history="1">
             <w:r>
               <w:rPr>
                 <w:rStyle w:val="Hyperlink"/>
@@ -3804,7 +3804,7 @@
                 <w:noProof/>
                 <w:webHidden/>
               </w:rPr>
-              <w:instrText xml:space="preserve"> PAGEREF _Toc52813958 \h </w:instrText>
+              <w:instrText xml:space="preserve"> PAGEREF _Toc52818013 \h </w:instrText>
             </w:r>
             <w:r>
               <w:rPr>
@@ -3848,7 +3848,7 @@
               <w:lang w:eastAsia="de-CH"/>
             </w:rPr>
           </w:pPr>
-          <w:hyperlink w:anchor="_Toc52813959" w:history="1">
+          <w:hyperlink w:anchor="_Toc52818014" w:history="1">
             <w:r>
               <w:rPr>
                 <w:rStyle w:val="Hyperlink"/>
@@ -3890,7 +3890,7 @@
                 <w:noProof/>
                 <w:webHidden/>
               </w:rPr>
-              <w:instrText xml:space="preserve"> PAGEREF _Toc52813959 \h </w:instrText>
+              <w:instrText xml:space="preserve"> PAGEREF _Toc52818014 \h </w:instrText>
             </w:r>
             <w:r>
               <w:rPr>
@@ -3934,7 +3934,7 @@
               <w:lang w:eastAsia="de-CH"/>
             </w:rPr>
           </w:pPr>
-          <w:hyperlink w:anchor="_Toc52813960" w:history="1">
+          <w:hyperlink w:anchor="_Toc52818015" w:history="1">
             <w:r>
               <w:rPr>
                 <w:rStyle w:val="Hyperlink"/>
@@ -3976,7 +3976,7 @@
                 <w:noProof/>
                 <w:webHidden/>
               </w:rPr>
-              <w:instrText xml:space="preserve"> PAGEREF _Toc52813960 \h </w:instrText>
+              <w:instrText xml:space="preserve"> PAGEREF _Toc52818015 \h </w:instrText>
             </w:r>
             <w:r>
               <w:rPr>
@@ -4032,7 +4032,7 @@
           <w:numId w:val="2"/>
         </w:numPr>
       </w:pPr>
-      <w:bookmarkStart w:id="0" w:name="_Toc52813929"/>
+      <w:bookmarkStart w:id="0" w:name="_Toc52817984"/>
       <w:r>
         <w:lastRenderedPageBreak/>
         <w:t>Vorwort</w:t>
@@ -4088,7 +4088,7 @@
         </w:numPr>
         <w:spacing w:after="160"/>
       </w:pPr>
-      <w:bookmarkStart w:id="1" w:name="_Toc52813930"/>
+      <w:bookmarkStart w:id="1" w:name="_Toc52817985"/>
       <w:r>
         <w:lastRenderedPageBreak/>
         <w:t xml:space="preserve">Aufgabe 1: </w:t>
@@ -4129,7 +4129,7 @@
           <w:numId w:val="4"/>
         </w:numPr>
       </w:pPr>
-      <w:bookmarkStart w:id="2" w:name="_Toc52813931"/>
+      <w:bookmarkStart w:id="2" w:name="_Toc52817986"/>
       <w:r>
         <w:t>Richtlinien und Schreibweisen</w:t>
       </w:r>
@@ -4358,7 +4358,7 @@
           <w:numId w:val="4"/>
         </w:numPr>
       </w:pPr>
-      <w:bookmarkStart w:id="4" w:name="_Toc52813932"/>
+      <w:bookmarkStart w:id="4" w:name="_Toc52817987"/>
       <w:r>
         <w:lastRenderedPageBreak/>
         <w:t>Aufbau der Ordnerstruktur</w:t>
@@ -4502,7 +4502,7 @@
           <w:numId w:val="4"/>
         </w:numPr>
       </w:pPr>
-      <w:bookmarkStart w:id="5" w:name="_Toc52813933"/>
+      <w:bookmarkStart w:id="5" w:name="_Toc52817988"/>
       <w:r>
         <w:lastRenderedPageBreak/>
         <w:t>Eingesetzte Entwicklungssoftware</w:t>
@@ -4965,7 +4965,7 @@
           <w:numId w:val="4"/>
         </w:numPr>
       </w:pPr>
-      <w:bookmarkStart w:id="8" w:name="_Toc52813934"/>
+      <w:bookmarkStart w:id="8" w:name="_Toc52817989"/>
       <w:r>
         <w:t>Checklisten und Installationsrichtlinien der Entwicklungssoftware</w:t>
       </w:r>
@@ -5184,7 +5184,7 @@
           <w:numId w:val="4"/>
         </w:numPr>
       </w:pPr>
-      <w:bookmarkStart w:id="10" w:name="_Toc52813935"/>
+      <w:bookmarkStart w:id="10" w:name="_Toc52817990"/>
       <w:r>
         <w:lastRenderedPageBreak/>
         <w:t>Organisation der Arbeitsgruppe</w:t>
@@ -5202,7 +5202,7 @@
       <w:pPr>
         <w:pStyle w:val="berschrift3"/>
       </w:pPr>
-      <w:bookmarkStart w:id="11" w:name="_Toc52813936"/>
+      <w:bookmarkStart w:id="11" w:name="_Toc52817991"/>
       <w:r>
         <w:t>1.5.1</w:t>
       </w:r>
@@ -5280,7 +5280,7 @@
       <w:pPr>
         <w:pStyle w:val="berschrift3"/>
       </w:pPr>
-      <w:bookmarkStart w:id="12" w:name="_Toc52813937"/>
+      <w:bookmarkStart w:id="12" w:name="_Toc52817992"/>
       <w:r>
         <w:t>1.5.2</w:t>
       </w:r>
@@ -5320,7 +5320,7 @@
       <w:pPr>
         <w:pStyle w:val="berschrift3"/>
       </w:pPr>
-      <w:bookmarkStart w:id="13" w:name="_Toc52813938"/>
+      <w:bookmarkStart w:id="13" w:name="_Toc52817993"/>
       <w:r>
         <w:t>1.5.3</w:t>
       </w:r>
@@ -5341,7 +5341,7 @@
       <w:pPr>
         <w:pStyle w:val="berschrift3"/>
       </w:pPr>
-      <w:bookmarkStart w:id="14" w:name="_Toc52813939"/>
+      <w:bookmarkStart w:id="14" w:name="_Toc52817994"/>
       <w:r>
         <w:t>1.5.4</w:t>
       </w:r>
@@ -5373,7 +5373,7 @@
           <w:numId w:val="4"/>
         </w:numPr>
       </w:pPr>
-      <w:bookmarkStart w:id="15" w:name="_Toc52813940"/>
+      <w:bookmarkStart w:id="15" w:name="_Toc52817995"/>
       <w:r>
         <w:lastRenderedPageBreak/>
         <w:t>Projektentscheidungen</w:t>
@@ -5600,7 +5600,7 @@
           <w:numId w:val="4"/>
         </w:numPr>
       </w:pPr>
-      <w:bookmarkStart w:id="17" w:name="_Toc52813941"/>
+      <w:bookmarkStart w:id="17" w:name="_Toc52817996"/>
       <w:r>
         <w:t>Glossar wichtiger Begriffe</w:t>
       </w:r>
@@ -5629,7 +5629,7 @@
           <w:numId w:val="4"/>
         </w:numPr>
       </w:pPr>
-      <w:bookmarkStart w:id="18" w:name="_Toc52813942"/>
+      <w:bookmarkStart w:id="18" w:name="_Toc52817997"/>
       <w:r>
         <w:lastRenderedPageBreak/>
         <w:t>Aufgabe 2</w:t>
@@ -5675,7 +5675,7 @@
           <w:numId w:val="4"/>
         </w:numPr>
       </w:pPr>
-      <w:bookmarkStart w:id="19" w:name="_Toc52813943"/>
+      <w:bookmarkStart w:id="19" w:name="_Toc52817998"/>
       <w:r>
         <w:t>Unternehmen</w:t>
       </w:r>
@@ -6073,7 +6073,7 @@
           <w:numId w:val="4"/>
         </w:numPr>
       </w:pPr>
-      <w:bookmarkStart w:id="21" w:name="_Toc52813944"/>
+      <w:bookmarkStart w:id="21" w:name="_Toc52817999"/>
       <w:r>
         <w:lastRenderedPageBreak/>
         <w:t>Projekt</w:t>
@@ -6091,7 +6091,7 @@
       <w:pPr>
         <w:pStyle w:val="berschrift3"/>
       </w:pPr>
-      <w:bookmarkStart w:id="22" w:name="_Toc52813945"/>
+      <w:bookmarkStart w:id="22" w:name="_Toc52818000"/>
       <w:r>
         <w:t>2.2.3</w:t>
       </w:r>
@@ -6138,7 +6138,7 @@
       <w:pPr>
         <w:pStyle w:val="berschrift3"/>
       </w:pPr>
-      <w:bookmarkStart w:id="23" w:name="_Toc52813946"/>
+      <w:bookmarkStart w:id="23" w:name="_Toc52818001"/>
       <w:r>
         <w:t>2.2.4</w:t>
       </w:r>
@@ -6199,7 +6199,7 @@
       <w:pPr>
         <w:pStyle w:val="berschrift3"/>
       </w:pPr>
-      <w:bookmarkStart w:id="24" w:name="_Toc52813947"/>
+      <w:bookmarkStart w:id="24" w:name="_Toc52818002"/>
       <w:r>
         <w:t>2.2.5</w:t>
       </w:r>
@@ -6260,7 +6260,7 @@
       <w:pPr>
         <w:pStyle w:val="berschrift3"/>
       </w:pPr>
-      <w:bookmarkStart w:id="25" w:name="_Toc52813948"/>
+      <w:bookmarkStart w:id="25" w:name="_Toc52818003"/>
       <w:r>
         <w:lastRenderedPageBreak/>
         <w:t>2.2.6</w:t>
@@ -6424,7 +6424,7 @@
           <w:numId w:val="4"/>
         </w:numPr>
       </w:pPr>
-      <w:bookmarkStart w:id="26" w:name="_Toc52813949"/>
+      <w:bookmarkStart w:id="26" w:name="_Toc52818004"/>
       <w:r>
         <w:lastRenderedPageBreak/>
         <w:t>Anforderungsanalyse</w:t>
@@ -6442,7 +6442,7 @@
       <w:pPr>
         <w:pStyle w:val="berschrift3"/>
       </w:pPr>
-      <w:bookmarkStart w:id="27" w:name="_Toc52813950"/>
+      <w:bookmarkStart w:id="27" w:name="_Toc52818005"/>
       <w:r>
         <w:t>2.3.1</w:t>
       </w:r>
@@ -6496,7 +6496,7 @@
       <w:pPr>
         <w:pStyle w:val="berschrift3"/>
       </w:pPr>
-      <w:bookmarkStart w:id="28" w:name="_Toc52813951"/>
+      <w:bookmarkStart w:id="28" w:name="_Toc52818006"/>
       <w:r>
         <w:t>2.3.</w:t>
       </w:r>
@@ -6556,7 +6556,7 @@
       <w:pPr>
         <w:pStyle w:val="berschrift3"/>
       </w:pPr>
-      <w:bookmarkStart w:id="29" w:name="_Toc52813952"/>
+      <w:bookmarkStart w:id="29" w:name="_Toc52818007"/>
       <w:r>
         <w:t>2.3.</w:t>
       </w:r>
@@ -6700,7 +6700,7 @@
       <w:pPr>
         <w:pStyle w:val="berschrift3"/>
       </w:pPr>
-      <w:bookmarkStart w:id="30" w:name="_Toc52813953"/>
+      <w:bookmarkStart w:id="30" w:name="_Toc52818008"/>
       <w:r>
         <w:lastRenderedPageBreak/>
         <w:t>2.3.</w:t>
@@ -7076,10 +7076,7 @@
               <w:cnfStyle w:val="000000100000" w:firstRow="0" w:lastRow="0" w:firstColumn="0" w:lastColumn="0" w:oddVBand="0" w:evenVBand="0" w:oddHBand="1" w:evenHBand="0" w:firstRowFirstColumn="0" w:firstRowLastColumn="0" w:lastRowFirstColumn="0" w:lastRowLastColumn="0"/>
             </w:pPr>
             <w:r>
-              <w:t xml:space="preserve">Der Benutzer </w:t>
-            </w:r>
-            <w:r>
-              <w:t>selektiert eine bestehende Rechnung und öffnet die Bearbeitungsmaske über Button/Shortcut</w:t>
+              <w:t>Der Benutzer selektiert eine bestehende Rechnung und öffnet die Bearbeitungsmaske über Button/Shortcut</w:t>
             </w:r>
           </w:p>
         </w:tc>
@@ -7315,16 +7312,7 @@
               <w:cnfStyle w:val="000000100000" w:firstRow="0" w:lastRow="0" w:firstColumn="0" w:lastColumn="0" w:oddVBand="0" w:evenVBand="0" w:oddHBand="1" w:evenHBand="0" w:firstRowFirstColumn="0" w:firstRowLastColumn="0" w:lastRowFirstColumn="0" w:lastRowLastColumn="0"/>
             </w:pPr>
             <w:r>
-              <w:t xml:space="preserve">Der Benutzer selektiert eine bestehende Rechnung </w:t>
-            </w:r>
-            <w:r>
-              <w:t>und kann diese übe</w:t>
-            </w:r>
-            <w:r>
-              <w:t>r Button/Shortcut</w:t>
-            </w:r>
-            <w:r>
-              <w:t xml:space="preserve"> löschen</w:t>
+              <w:t>Der Benutzer selektiert eine bestehende Rechnung und kann diese über Button/Shortcut löschen</w:t>
             </w:r>
           </w:p>
         </w:tc>
@@ -7627,10 +7615,7 @@
               <w:cnfStyle w:val="000000100000" w:firstRow="0" w:lastRow="0" w:firstColumn="0" w:lastColumn="0" w:oddVBand="0" w:evenVBand="0" w:oddHBand="1" w:evenHBand="0" w:firstRowFirstColumn="0" w:firstRowLastColumn="0" w:lastRowFirstColumn="0" w:lastRowLastColumn="0"/>
             </w:pPr>
             <w:r>
-              <w:t xml:space="preserve">Selektierte Rechnung, zur Bearbeitung geöffnet, </w:t>
-            </w:r>
-            <w:r>
-              <w:t>Benutzerrecht «Bearbeiten»</w:t>
+              <w:t>Selektierte Rechnung, zur Bearbeitung geöffnet, Benutzerrecht «Bearbeiten»</w:t>
             </w:r>
           </w:p>
         </w:tc>
@@ -7828,10 +7813,7 @@
               <w:cnfStyle w:val="000000100000" w:firstRow="0" w:lastRow="0" w:firstColumn="0" w:lastColumn="0" w:oddVBand="0" w:evenVBand="0" w:oddHBand="1" w:evenHBand="0" w:firstRowFirstColumn="0" w:firstRowLastColumn="0" w:lastRowFirstColumn="0" w:lastRowLastColumn="0"/>
             </w:pPr>
             <w:r>
-              <w:t xml:space="preserve">Der Benutzer </w:t>
-            </w:r>
-            <w:r>
-              <w:t>kann über einen Button/Shortcut die Rechnung als PDF generieren.</w:t>
+              <w:t>Der Benutzer kann über einen Button/Shortcut die Rechnung als PDF generieren.</w:t>
             </w:r>
           </w:p>
         </w:tc>
@@ -8058,10 +8040,7 @@
               <w:cnfStyle w:val="000000100000" w:firstRow="0" w:lastRow="0" w:firstColumn="0" w:lastColumn="0" w:oddVBand="0" w:evenVBand="0" w:oddHBand="1" w:evenHBand="0" w:firstRowFirstColumn="0" w:firstRowLastColumn="0" w:lastRowFirstColumn="0" w:lastRowLastColumn="0"/>
             </w:pPr>
             <w:r>
-              <w:t xml:space="preserve">Der Benutzer kann über einen Button/Shortcut die Rechnung </w:t>
-            </w:r>
-            <w:r>
-              <w:t xml:space="preserve">drucken, wobei der Standard </w:t>
+              <w:t xml:space="preserve">Der Benutzer kann über einen Button/Shortcut die Rechnung drucken, wobei der Standard </w:t>
             </w:r>
             <w:r>
               <w:t>Drucker</w:t>
@@ -8155,10 +8134,7 @@
               <w:cnfStyle w:val="000000000000" w:firstRow="0" w:lastRow="0" w:firstColumn="0" w:lastColumn="0" w:oddVBand="0" w:evenVBand="0" w:oddHBand="0" w:evenHBand="0" w:firstRowFirstColumn="0" w:firstRowLastColumn="0" w:lastRowFirstColumn="0" w:lastRowLastColumn="0"/>
             </w:pPr>
             <w:r>
-              <w:t xml:space="preserve">Bericht wird korrekt gedruckt </w:t>
-            </w:r>
-            <w:r>
-              <w:t>(siehe Styleguide Six Finance)</w:t>
+              <w:t>Bericht wird korrekt gedruckt (siehe Styleguide Six Finance)</w:t>
             </w:r>
           </w:p>
         </w:tc>
@@ -8430,7 +8406,7 @@
       <w:pPr>
         <w:pStyle w:val="berschrift3"/>
       </w:pPr>
-      <w:bookmarkStart w:id="38" w:name="_Toc52813954"/>
+      <w:bookmarkStart w:id="38" w:name="_Toc52818009"/>
       <w:r>
         <w:lastRenderedPageBreak/>
         <w:t>2.3.</w:t>
@@ -8532,7 +8508,7 @@
       <w:pPr>
         <w:pStyle w:val="berschrift3"/>
       </w:pPr>
-      <w:bookmarkStart w:id="39" w:name="_Toc52813955"/>
+      <w:bookmarkStart w:id="39" w:name="_Toc52818010"/>
       <w:r>
         <w:t>2.3.</w:t>
       </w:r>
@@ -8753,7 +8729,7 @@
       <w:pPr>
         <w:pStyle w:val="berschrift3"/>
       </w:pPr>
-      <w:bookmarkStart w:id="41" w:name="_Toc52813956"/>
+      <w:bookmarkStart w:id="41" w:name="_Toc52818011"/>
       <w:r>
         <w:lastRenderedPageBreak/>
         <w:t>2.3.</w:t>
@@ -8927,13 +8903,7 @@
         </w:numPr>
       </w:pPr>
       <w:r>
-        <w:t xml:space="preserve">Das </w:t>
-      </w:r>
-      <w:r>
-        <w:t>Drucken</w:t>
-      </w:r>
-      <w:r>
-        <w:t xml:space="preserve"> von Rechnungen (siehe Use Cases) bedingt einen funktionierenden </w:t>
+        <w:t xml:space="preserve">Das Drucken von Rechnungen (siehe Use Cases) bedingt einen funktionierenden </w:t>
       </w:r>
       <w:r>
         <w:t>und konfigurierten Drucker</w:t>
@@ -8947,7 +8917,7 @@
       <w:pPr>
         <w:pStyle w:val="berschrift3"/>
       </w:pPr>
-      <w:bookmarkStart w:id="43" w:name="_Toc52813957"/>
+      <w:bookmarkStart w:id="43" w:name="_Toc52818012"/>
       <w:r>
         <w:t>2.3.</w:t>
       </w:r>
@@ -8964,8 +8934,101 @@
     </w:p>
     <w:p>
       <w:r>
-        <w:t>ToDo</w:t>
-      </w:r>
+        <w:t>Das Systemkontextdiagramm, welches aus den Umsystemen, den Benutzern und den Usecases definiert wurde, ist untenstehend als Grafik ersichtlich</w:t>
+      </w:r>
+    </w:p>
+    <w:p/>
+    <w:p>
+      <w:pPr>
+        <w:keepNext/>
+      </w:pPr>
+      <w:r>
+        <w:rPr>
+          <w:noProof/>
+        </w:rPr>
+        <w:drawing>
+          <wp:inline distT="0" distB="0" distL="0" distR="0" wp14:anchorId="2EE5BF4A" wp14:editId="189C57AF">
+            <wp:extent cx="4178604" cy="2804160"/>
+            <wp:effectExtent l="0" t="0" r="0" b="0"/>
+            <wp:docPr id="1" name="Grafik 1"/>
+            <wp:cNvGraphicFramePr>
+              <a:graphicFrameLocks xmlns:a="http://schemas.openxmlformats.org/drawingml/2006/main" noChangeAspect="1"/>
+            </wp:cNvGraphicFramePr>
+            <a:graphic xmlns:a="http://schemas.openxmlformats.org/drawingml/2006/main">
+              <a:graphicData uri="http://schemas.openxmlformats.org/drawingml/2006/picture">
+                <pic:pic xmlns:pic="http://schemas.openxmlformats.org/drawingml/2006/picture">
+                  <pic:nvPicPr>
+                    <pic:cNvPr id="0" name="Picture 1"/>
+                    <pic:cNvPicPr>
+                      <a:picLocks noChangeAspect="1" noChangeArrowheads="1"/>
+                    </pic:cNvPicPr>
+                  </pic:nvPicPr>
+                  <pic:blipFill>
+                    <a:blip r:embed="rId17">
+                      <a:extLst>
+                        <a:ext uri="{28A0092B-C50C-407E-A947-70E740481C1C}">
+                          <a14:useLocalDpi xmlns:a14="http://schemas.microsoft.com/office/drawing/2010/main" val="0"/>
+                        </a:ext>
+                      </a:extLst>
+                    </a:blip>
+                    <a:srcRect/>
+                    <a:stretch>
+                      <a:fillRect/>
+                    </a:stretch>
+                  </pic:blipFill>
+                  <pic:spPr bwMode="auto">
+                    <a:xfrm>
+                      <a:off x="0" y="0"/>
+                      <a:ext cx="4193990" cy="2814485"/>
+                    </a:xfrm>
+                    <a:prstGeom prst="rect">
+                      <a:avLst/>
+                    </a:prstGeom>
+                    <a:noFill/>
+                    <a:ln>
+                      <a:noFill/>
+                    </a:ln>
+                  </pic:spPr>
+                </pic:pic>
+              </a:graphicData>
+            </a:graphic>
+          </wp:inline>
+        </w:drawing>
+      </w:r>
+    </w:p>
+    <w:p>
+      <w:pPr>
+        <w:pStyle w:val="Beschriftung"/>
+      </w:pPr>
+      <w:bookmarkStart w:id="44" w:name="_Toc52817828"/>
+      <w:r>
+        <w:t xml:space="preserve">Abbildung </w:t>
+      </w:r>
+      <w:r>
+        <w:fldChar w:fldCharType="begin"/>
+      </w:r>
+      <w:r>
+        <w:instrText xml:space="preserve"> SEQ Abbildung \* ARABIC </w:instrText>
+      </w:r>
+      <w:r>
+        <w:fldChar w:fldCharType="separate"/>
+      </w:r>
+      <w:r>
+        <w:rPr>
+          <w:noProof/>
+        </w:rPr>
+        <w:t>1</w:t>
+      </w:r>
+      <w:r>
+        <w:rPr>
+          <w:noProof/>
+        </w:rPr>
+        <w:fldChar w:fldCharType="end"/>
+      </w:r>
+      <w:r>
+        <w:t xml:space="preserve"> Systemkontext Diagramm</w:t>
+      </w:r>
+      <w:bookmarkEnd w:id="44"/>
     </w:p>
     <w:p>
       <w:pPr>
@@ -8983,12 +9046,12 @@
           <w:numId w:val="4"/>
         </w:numPr>
       </w:pPr>
-      <w:bookmarkStart w:id="44" w:name="_Toc52813958"/>
+      <w:bookmarkStart w:id="45" w:name="_Toc52818013"/>
       <w:r>
         <w:lastRenderedPageBreak/>
         <w:t>Glossar</w:t>
       </w:r>
-      <w:bookmarkEnd w:id="44"/>
+      <w:bookmarkEnd w:id="45"/>
     </w:p>
     <w:p/>
     <w:tbl>
@@ -9223,14 +9286,98 @@
           <w:numId w:val="4"/>
         </w:numPr>
       </w:pPr>
-      <w:bookmarkStart w:id="45" w:name="_Toc52813959"/>
+      <w:bookmarkStart w:id="46" w:name="_Toc52818014"/>
       <w:r>
         <w:lastRenderedPageBreak/>
         <w:t>Tabellen und Abbildungsverzeichnis</w:t>
       </w:r>
-      <w:bookmarkEnd w:id="45"/>
+      <w:bookmarkEnd w:id="46"/>
     </w:p>
     <w:p/>
+    <w:p>
+      <w:pPr>
+        <w:pStyle w:val="Abbildungsverzeichnis"/>
+        <w:tabs>
+          <w:tab w:val="right" w:leader="dot" w:pos="9062"/>
+        </w:tabs>
+        <w:rPr>
+          <w:rFonts w:eastAsiaTheme="minorEastAsia"/>
+          <w:noProof/>
+          <w:lang w:eastAsia="de-CH"/>
+        </w:rPr>
+      </w:pPr>
+      <w:r>
+        <w:fldChar w:fldCharType="begin"/>
+      </w:r>
+      <w:r>
+        <w:instrText xml:space="preserve"> TOC \h \z \c "Abbildung" </w:instrText>
+      </w:r>
+      <w:r>
+        <w:fldChar w:fldCharType="separate"/>
+      </w:r>
+      <w:hyperlink w:anchor="_Toc52817828" w:history="1">
+        <w:r>
+          <w:rPr>
+            <w:rStyle w:val="Hyperlink"/>
+            <w:noProof/>
+          </w:rPr>
+          <w:t>Abbildung 1 Systemkontext Diagramm</w:t>
+        </w:r>
+        <w:r>
+          <w:rPr>
+            <w:noProof/>
+            <w:webHidden/>
+          </w:rPr>
+          <w:tab/>
+        </w:r>
+        <w:r>
+          <w:rPr>
+            <w:noProof/>
+            <w:webHidden/>
+          </w:rPr>
+          <w:fldChar w:fldCharType="begin"/>
+        </w:r>
+        <w:r>
+          <w:rPr>
+            <w:noProof/>
+            <w:webHidden/>
+          </w:rPr>
+          <w:instrText xml:space="preserve"> PAGEREF _Toc52817828 \h </w:instrText>
+        </w:r>
+        <w:r>
+          <w:rPr>
+            <w:noProof/>
+            <w:webHidden/>
+          </w:rPr>
+        </w:r>
+        <w:r>
+          <w:rPr>
+            <w:noProof/>
+            <w:webHidden/>
+          </w:rPr>
+          <w:fldChar w:fldCharType="separate"/>
+        </w:r>
+        <w:r>
+          <w:rPr>
+            <w:noProof/>
+            <w:webHidden/>
+          </w:rPr>
+          <w:t>16</w:t>
+        </w:r>
+        <w:r>
+          <w:rPr>
+            <w:noProof/>
+            <w:webHidden/>
+          </w:rPr>
+          <w:fldChar w:fldCharType="end"/>
+        </w:r>
+      </w:hyperlink>
+    </w:p>
+    <w:p>
+      <w:r>
+        <w:fldChar w:fldCharType="end"/>
+      </w:r>
+    </w:p>
     <w:p>
       <w:pPr>
         <w:pStyle w:val="Abbildungsverzeichnis"/>
@@ -10234,17 +10381,17 @@
           <w:numId w:val="4"/>
         </w:numPr>
       </w:pPr>
-      <w:bookmarkStart w:id="46" w:name="_Toc52813960"/>
+      <w:bookmarkStart w:id="47" w:name="_Toc52818015"/>
       <w:r>
         <w:t>Quellenverzeichnis</w:t>
       </w:r>
-      <w:bookmarkEnd w:id="46"/>
+      <w:bookmarkEnd w:id="47"/>
     </w:p>
     <w:p/>
     <w:p/>
     <w:sectPr>
-      <w:headerReference w:type="default" r:id="rId17"/>
-      <w:footerReference w:type="default" r:id="rId18"/>
+      <w:headerReference w:type="default" r:id="rId18"/>
+      <w:footerReference w:type="default" r:id="rId19"/>
       <w:pgSz w:w="11906" w:h="16838"/>
       <w:pgMar w:top="1417" w:right="1417" w:bottom="1134" w:left="1417" w:header="708" w:footer="708" w:gutter="0"/>
       <w:cols w:space="708"/>

</xml_diff>

<commit_message>
Adding the Presentation for Task 2
</commit_message>
<xml_diff>
--- a/Documentation/ProjectWork.docx
+++ b/Documentation/ProjectWork.docx
@@ -788,7 +788,6 @@
                               </w:rPr>
                               <w:t xml:space="preserve">  </w:t>
                             </w:r>
-                            <w:proofErr w:type="spellStart"/>
                             <w:r>
                               <w:rPr>
                                 <w:rFonts w:ascii="Arial" w:hAnsi="Arial" w:cs="Arial"/>
@@ -807,7 +806,6 @@
                               </w:rPr>
                               <w:t>SwissQR</w:t>
                             </w:r>
-                            <w:proofErr w:type="spellEnd"/>
                           </w:p>
                         </w:txbxContent>
                       </wps:txbx>
@@ -5526,11 +5524,9 @@
       <w:r>
         <w:t xml:space="preserve">) gesichert, auf welches alle Teammitglieder </w:t>
       </w:r>
-      <w:proofErr w:type="spellStart"/>
-      <w:r>
-        <w:t>zugriff</w:t>
-      </w:r>
-      <w:proofErr w:type="spellEnd"/>
+      <w:r>
+        <w:t>Zugriff</w:t>
+      </w:r>
       <w:r>
         <w:t xml:space="preserve"> haben. So ist sichergestellt, dass die Arbeitsergebnisse sowohl zentral gesichert als auch jederzeit zur Verfügung stehen. Eigene Änderungen können problemlos </w:t>
       </w:r>
@@ -6929,23 +6925,7 @@
           <w:b/>
           <w:bCs/>
         </w:rPr>
-        <w:t>Your</w:t>
-      </w:r>
-      <w:proofErr w:type="spellEnd"/>
-      <w:r>
-        <w:rPr>
-          <w:b/>
-          <w:bCs/>
-        </w:rPr>
-        <w:t xml:space="preserve"> </w:t>
-      </w:r>
-      <w:proofErr w:type="spellStart"/>
-      <w:r>
-        <w:rPr>
-          <w:b/>
-          <w:bCs/>
-        </w:rPr>
-        <w:t>SwissQR</w:t>
+        <w:t>YourSwissQR</w:t>
       </w:r>
       <w:proofErr w:type="spellEnd"/>
     </w:p>

</xml_diff>

<commit_message>
Adding the first part of task 3 for the project documentation
</commit_message>
<xml_diff>
--- a/Documentation/ProjectWork.docx
+++ b/Documentation/ProjectWork.docx
@@ -755,16 +755,7 @@
                                 <w:sz w:val="72"/>
                                 <w:lang w:val="de-CH"/>
                               </w:rPr>
-                              <w:t xml:space="preserve">  </w:t>
-                            </w:r>
-                            <w:r>
-                              <w:rPr>
-                                <w:rFonts w:ascii="Arial" w:hAnsi="Arial" w:cs="Arial"/>
-                                <w:color w:val="A0A0A0"/>
-                                <w:sz w:val="72"/>
-                                <w:lang w:val="de-CH"/>
-                              </w:rPr>
-                              <w:t>Projektarbeit:</w:t>
+                              <w:t xml:space="preserve">  Projektarbeit:</w:t>
                             </w:r>
                           </w:p>
                           <w:p>
@@ -786,16 +777,7 @@
                                 <w:sz w:val="72"/>
                                 <w:lang w:val="de-CH"/>
                               </w:rPr>
-                              <w:t xml:space="preserve">  Your</w:t>
-                            </w:r>
-                            <w:r>
-                              <w:rPr>
-                                <w:rFonts w:ascii="Arial" w:hAnsi="Arial" w:cs="Arial"/>
-                                <w:color w:val="A0A0A0"/>
-                                <w:sz w:val="72"/>
-                                <w:lang w:val="de-CH"/>
-                              </w:rPr>
-                              <w:t>SwissQR</w:t>
+                              <w:t xml:space="preserve">  YourSwissQR</w:t>
                             </w:r>
                           </w:p>
                         </w:txbxContent>
@@ -839,16 +821,7 @@
                           <w:sz w:val="72"/>
                           <w:lang w:val="de-CH"/>
                         </w:rPr>
-                        <w:t xml:space="preserve">  </w:t>
-                      </w:r>
-                      <w:r>
-                        <w:rPr>
-                          <w:rFonts w:ascii="Arial" w:hAnsi="Arial" w:cs="Arial"/>
-                          <w:color w:val="A0A0A0"/>
-                          <w:sz w:val="72"/>
-                          <w:lang w:val="de-CH"/>
-                        </w:rPr>
-                        <w:t>Projektarbeit:</w:t>
+                        <w:t xml:space="preserve">  Projektarbeit:</w:t>
                       </w:r>
                     </w:p>
                     <w:p>
@@ -870,16 +843,7 @@
                           <w:sz w:val="72"/>
                           <w:lang w:val="de-CH"/>
                         </w:rPr>
-                        <w:t xml:space="preserve">  Your</w:t>
-                      </w:r>
-                      <w:r>
-                        <w:rPr>
-                          <w:rFonts w:ascii="Arial" w:hAnsi="Arial" w:cs="Arial"/>
-                          <w:color w:val="A0A0A0"/>
-                          <w:sz w:val="72"/>
-                          <w:lang w:val="de-CH"/>
-                        </w:rPr>
-                        <w:t>SwissQR</w:t>
+                        <w:t xml:space="preserve">  YourSwissQR</w:t>
                       </w:r>
                     </w:p>
                   </w:txbxContent>
@@ -1280,7 +1244,7 @@
           <w:r>
             <w:fldChar w:fldCharType="separate"/>
           </w:r>
-          <w:hyperlink w:anchor="_Toc52824303" w:history="1">
+          <w:hyperlink w:anchor="_Toc54903633" w:history="1">
             <w:r>
               <w:rPr>
                 <w:rStyle w:val="Hyperlink"/>
@@ -1307,7 +1271,7 @@
                 <w:noProof/>
                 <w:webHidden/>
               </w:rPr>
-              <w:instrText xml:space="preserve"> PAGEREF _Toc52824303 \h </w:instrText>
+              <w:instrText xml:space="preserve"> PAGEREF _Toc54903633 \h </w:instrText>
             </w:r>
             <w:r>
               <w:rPr>
@@ -1351,7 +1315,7 @@
               <w:lang w:eastAsia="de-CH"/>
             </w:rPr>
           </w:pPr>
-          <w:hyperlink w:anchor="_Toc52824304" w:history="1">
+          <w:hyperlink w:anchor="_Toc54903634" w:history="1">
             <w:r>
               <w:rPr>
                 <w:rStyle w:val="Hyperlink"/>
@@ -1393,7 +1357,7 @@
                 <w:noProof/>
                 <w:webHidden/>
               </w:rPr>
-              <w:instrText xml:space="preserve"> PAGEREF _Toc52824304 \h </w:instrText>
+              <w:instrText xml:space="preserve"> PAGEREF _Toc54903634 \h </w:instrText>
             </w:r>
             <w:r>
               <w:rPr>
@@ -1437,7 +1401,7 @@
               <w:lang w:eastAsia="de-CH"/>
             </w:rPr>
           </w:pPr>
-          <w:hyperlink w:anchor="_Toc52824305" w:history="1">
+          <w:hyperlink w:anchor="_Toc54903635" w:history="1">
             <w:r>
               <w:rPr>
                 <w:rStyle w:val="Hyperlink"/>
@@ -1479,7 +1443,7 @@
                 <w:noProof/>
                 <w:webHidden/>
               </w:rPr>
-              <w:instrText xml:space="preserve"> PAGEREF _Toc52824305 \h </w:instrText>
+              <w:instrText xml:space="preserve"> PAGEREF _Toc54903635 \h </w:instrText>
             </w:r>
             <w:r>
               <w:rPr>
@@ -1523,7 +1487,7 @@
               <w:lang w:eastAsia="de-CH"/>
             </w:rPr>
           </w:pPr>
-          <w:hyperlink w:anchor="_Toc52824306" w:history="1">
+          <w:hyperlink w:anchor="_Toc54903636" w:history="1">
             <w:r>
               <w:rPr>
                 <w:rStyle w:val="Hyperlink"/>
@@ -1565,7 +1529,7 @@
                 <w:noProof/>
                 <w:webHidden/>
               </w:rPr>
-              <w:instrText xml:space="preserve"> PAGEREF _Toc52824306 \h </w:instrText>
+              <w:instrText xml:space="preserve"> PAGEREF _Toc54903636 \h </w:instrText>
             </w:r>
             <w:r>
               <w:rPr>
@@ -1609,7 +1573,7 @@
               <w:lang w:eastAsia="de-CH"/>
             </w:rPr>
           </w:pPr>
-          <w:hyperlink w:anchor="_Toc52824307" w:history="1">
+          <w:hyperlink w:anchor="_Toc54903637" w:history="1">
             <w:r>
               <w:rPr>
                 <w:rStyle w:val="Hyperlink"/>
@@ -1651,7 +1615,7 @@
                 <w:noProof/>
                 <w:webHidden/>
               </w:rPr>
-              <w:instrText xml:space="preserve"> PAGEREF _Toc52824307 \h </w:instrText>
+              <w:instrText xml:space="preserve"> PAGEREF _Toc54903637 \h </w:instrText>
             </w:r>
             <w:r>
               <w:rPr>
@@ -1695,7 +1659,7 @@
               <w:lang w:eastAsia="de-CH"/>
             </w:rPr>
           </w:pPr>
-          <w:hyperlink w:anchor="_Toc52824308" w:history="1">
+          <w:hyperlink w:anchor="_Toc54903638" w:history="1">
             <w:r>
               <w:rPr>
                 <w:rStyle w:val="Hyperlink"/>
@@ -1737,7 +1701,7 @@
                 <w:noProof/>
                 <w:webHidden/>
               </w:rPr>
-              <w:instrText xml:space="preserve"> PAGEREF _Toc52824308 \h </w:instrText>
+              <w:instrText xml:space="preserve"> PAGEREF _Toc54903638 \h </w:instrText>
             </w:r>
             <w:r>
               <w:rPr>
@@ -1781,7 +1745,7 @@
               <w:lang w:eastAsia="de-CH"/>
             </w:rPr>
           </w:pPr>
-          <w:hyperlink w:anchor="_Toc52824309" w:history="1">
+          <w:hyperlink w:anchor="_Toc54903639" w:history="1">
             <w:r>
               <w:rPr>
                 <w:rStyle w:val="Hyperlink"/>
@@ -1823,7 +1787,7 @@
                 <w:noProof/>
                 <w:webHidden/>
               </w:rPr>
-              <w:instrText xml:space="preserve"> PAGEREF _Toc52824309 \h </w:instrText>
+              <w:instrText xml:space="preserve"> PAGEREF _Toc54903639 \h </w:instrText>
             </w:r>
             <w:r>
               <w:rPr>
@@ -1867,7 +1831,7 @@
               <w:lang w:eastAsia="de-CH"/>
             </w:rPr>
           </w:pPr>
-          <w:hyperlink w:anchor="_Toc52824310" w:history="1">
+          <w:hyperlink w:anchor="_Toc54903640" w:history="1">
             <w:r>
               <w:rPr>
                 <w:rStyle w:val="Hyperlink"/>
@@ -1909,7 +1873,7 @@
                 <w:noProof/>
                 <w:webHidden/>
               </w:rPr>
-              <w:instrText xml:space="preserve"> PAGEREF _Toc52824310 \h </w:instrText>
+              <w:instrText xml:space="preserve"> PAGEREF _Toc54903640 \h </w:instrText>
             </w:r>
             <w:r>
               <w:rPr>
@@ -1953,7 +1917,7 @@
               <w:lang w:eastAsia="de-CH"/>
             </w:rPr>
           </w:pPr>
-          <w:hyperlink w:anchor="_Toc52824311" w:history="1">
+          <w:hyperlink w:anchor="_Toc54903641" w:history="1">
             <w:r>
               <w:rPr>
                 <w:rStyle w:val="Hyperlink"/>
@@ -1995,7 +1959,7 @@
                 <w:noProof/>
                 <w:webHidden/>
               </w:rPr>
-              <w:instrText xml:space="preserve"> PAGEREF _Toc52824311 \h </w:instrText>
+              <w:instrText xml:space="preserve"> PAGEREF _Toc54903641 \h </w:instrText>
             </w:r>
             <w:r>
               <w:rPr>
@@ -2039,7 +2003,7 @@
               <w:lang w:eastAsia="de-CH"/>
             </w:rPr>
           </w:pPr>
-          <w:hyperlink w:anchor="_Toc52824312" w:history="1">
+          <w:hyperlink w:anchor="_Toc54903642" w:history="1">
             <w:r>
               <w:rPr>
                 <w:rStyle w:val="Hyperlink"/>
@@ -2081,7 +2045,7 @@
                 <w:noProof/>
                 <w:webHidden/>
               </w:rPr>
-              <w:instrText xml:space="preserve"> PAGEREF _Toc52824312 \h </w:instrText>
+              <w:instrText xml:space="preserve"> PAGEREF _Toc54903642 \h </w:instrText>
             </w:r>
             <w:r>
               <w:rPr>
@@ -2125,7 +2089,7 @@
               <w:lang w:eastAsia="de-CH"/>
             </w:rPr>
           </w:pPr>
-          <w:hyperlink w:anchor="_Toc52824313" w:history="1">
+          <w:hyperlink w:anchor="_Toc54903643" w:history="1">
             <w:r>
               <w:rPr>
                 <w:rStyle w:val="Hyperlink"/>
@@ -2167,7 +2131,7 @@
                 <w:noProof/>
                 <w:webHidden/>
               </w:rPr>
-              <w:instrText xml:space="preserve"> PAGEREF _Toc52824313 \h </w:instrText>
+              <w:instrText xml:space="preserve"> PAGEREF _Toc54903643 \h </w:instrText>
             </w:r>
             <w:r>
               <w:rPr>
@@ -2211,7 +2175,7 @@
               <w:lang w:eastAsia="de-CH"/>
             </w:rPr>
           </w:pPr>
-          <w:hyperlink w:anchor="_Toc52824314" w:history="1">
+          <w:hyperlink w:anchor="_Toc54903644" w:history="1">
             <w:r>
               <w:rPr>
                 <w:rStyle w:val="Hyperlink"/>
@@ -2253,7 +2217,7 @@
                 <w:noProof/>
                 <w:webHidden/>
               </w:rPr>
-              <w:instrText xml:space="preserve"> PAGEREF _Toc52824314 \h </w:instrText>
+              <w:instrText xml:space="preserve"> PAGEREF _Toc54903644 \h </w:instrText>
             </w:r>
             <w:r>
               <w:rPr>
@@ -2297,7 +2261,7 @@
               <w:lang w:eastAsia="de-CH"/>
             </w:rPr>
           </w:pPr>
-          <w:hyperlink w:anchor="_Toc52824315" w:history="1">
+          <w:hyperlink w:anchor="_Toc54903645" w:history="1">
             <w:r>
               <w:rPr>
                 <w:rStyle w:val="Hyperlink"/>
@@ -2339,7 +2303,7 @@
                 <w:noProof/>
                 <w:webHidden/>
               </w:rPr>
-              <w:instrText xml:space="preserve"> PAGEREF _Toc52824315 \h </w:instrText>
+              <w:instrText xml:space="preserve"> PAGEREF _Toc54903645 \h </w:instrText>
             </w:r>
             <w:r>
               <w:rPr>
@@ -2383,7 +2347,7 @@
               <w:lang w:eastAsia="de-CH"/>
             </w:rPr>
           </w:pPr>
-          <w:hyperlink w:anchor="_Toc52824316" w:history="1">
+          <w:hyperlink w:anchor="_Toc54903646" w:history="1">
             <w:r>
               <w:rPr>
                 <w:rStyle w:val="Hyperlink"/>
@@ -2425,7 +2389,7 @@
                 <w:noProof/>
                 <w:webHidden/>
               </w:rPr>
-              <w:instrText xml:space="preserve"> PAGEREF _Toc52824316 \h </w:instrText>
+              <w:instrText xml:space="preserve"> PAGEREF _Toc54903646 \h </w:instrText>
             </w:r>
             <w:r>
               <w:rPr>
@@ -2469,7 +2433,7 @@
               <w:lang w:eastAsia="de-CH"/>
             </w:rPr>
           </w:pPr>
-          <w:hyperlink w:anchor="_Toc52824317" w:history="1">
+          <w:hyperlink w:anchor="_Toc54903647" w:history="1">
             <w:r>
               <w:rPr>
                 <w:rStyle w:val="Hyperlink"/>
@@ -2511,7 +2475,7 @@
                 <w:noProof/>
                 <w:webHidden/>
               </w:rPr>
-              <w:instrText xml:space="preserve"> PAGEREF _Toc52824317 \h </w:instrText>
+              <w:instrText xml:space="preserve"> PAGEREF _Toc54903647 \h </w:instrText>
             </w:r>
             <w:r>
               <w:rPr>
@@ -2555,7 +2519,7 @@
               <w:lang w:eastAsia="de-CH"/>
             </w:rPr>
           </w:pPr>
-          <w:hyperlink w:anchor="_Toc52824318" w:history="1">
+          <w:hyperlink w:anchor="_Toc54903648" w:history="1">
             <w:r>
               <w:rPr>
                 <w:rStyle w:val="Hyperlink"/>
@@ -2597,7 +2561,7 @@
                 <w:noProof/>
                 <w:webHidden/>
               </w:rPr>
-              <w:instrText xml:space="preserve"> PAGEREF _Toc52824318 \h </w:instrText>
+              <w:instrText xml:space="preserve"> PAGEREF _Toc54903648 \h </w:instrText>
             </w:r>
             <w:r>
               <w:rPr>
@@ -2641,7 +2605,7 @@
               <w:lang w:eastAsia="de-CH"/>
             </w:rPr>
           </w:pPr>
-          <w:hyperlink w:anchor="_Toc52824319" w:history="1">
+          <w:hyperlink w:anchor="_Toc54903649" w:history="1">
             <w:r>
               <w:rPr>
                 <w:rStyle w:val="Hyperlink"/>
@@ -2683,7 +2647,7 @@
                 <w:noProof/>
                 <w:webHidden/>
               </w:rPr>
-              <w:instrText xml:space="preserve"> PAGEREF _Toc52824319 \h </w:instrText>
+              <w:instrText xml:space="preserve"> PAGEREF _Toc54903649 \h </w:instrText>
             </w:r>
             <w:r>
               <w:rPr>
@@ -2727,7 +2691,7 @@
               <w:lang w:eastAsia="de-CH"/>
             </w:rPr>
           </w:pPr>
-          <w:hyperlink w:anchor="_Toc52824320" w:history="1">
+          <w:hyperlink w:anchor="_Toc54903650" w:history="1">
             <w:r>
               <w:rPr>
                 <w:rStyle w:val="Hyperlink"/>
@@ -2769,7 +2733,7 @@
                 <w:noProof/>
                 <w:webHidden/>
               </w:rPr>
-              <w:instrText xml:space="preserve"> PAGEREF _Toc52824320 \h </w:instrText>
+              <w:instrText xml:space="preserve"> PAGEREF _Toc54903650 \h </w:instrText>
             </w:r>
             <w:r>
               <w:rPr>
@@ -2813,7 +2777,7 @@
               <w:lang w:eastAsia="de-CH"/>
             </w:rPr>
           </w:pPr>
-          <w:hyperlink w:anchor="_Toc52824321" w:history="1">
+          <w:hyperlink w:anchor="_Toc54903651" w:history="1">
             <w:r>
               <w:rPr>
                 <w:rStyle w:val="Hyperlink"/>
@@ -2855,7 +2819,7 @@
                 <w:noProof/>
                 <w:webHidden/>
               </w:rPr>
-              <w:instrText xml:space="preserve"> PAGEREF _Toc52824321 \h </w:instrText>
+              <w:instrText xml:space="preserve"> PAGEREF _Toc54903651 \h </w:instrText>
             </w:r>
             <w:r>
               <w:rPr>
@@ -2899,7 +2863,7 @@
               <w:lang w:eastAsia="de-CH"/>
             </w:rPr>
           </w:pPr>
-          <w:hyperlink w:anchor="_Toc52824322" w:history="1">
+          <w:hyperlink w:anchor="_Toc54903652" w:history="1">
             <w:r>
               <w:rPr>
                 <w:rStyle w:val="Hyperlink"/>
@@ -2941,7 +2905,7 @@
                 <w:noProof/>
                 <w:webHidden/>
               </w:rPr>
-              <w:instrText xml:space="preserve"> PAGEREF _Toc52824322 \h </w:instrText>
+              <w:instrText xml:space="preserve"> PAGEREF _Toc54903652 \h </w:instrText>
             </w:r>
             <w:r>
               <w:rPr>
@@ -2985,7 +2949,7 @@
               <w:lang w:eastAsia="de-CH"/>
             </w:rPr>
           </w:pPr>
-          <w:hyperlink w:anchor="_Toc52824323" w:history="1">
+          <w:hyperlink w:anchor="_Toc54903653" w:history="1">
             <w:r>
               <w:rPr>
                 <w:rStyle w:val="Hyperlink"/>
@@ -3027,7 +2991,7 @@
                 <w:noProof/>
                 <w:webHidden/>
               </w:rPr>
-              <w:instrText xml:space="preserve"> PAGEREF _Toc52824323 \h </w:instrText>
+              <w:instrText xml:space="preserve"> PAGEREF _Toc54903653 \h </w:instrText>
             </w:r>
             <w:r>
               <w:rPr>
@@ -3071,7 +3035,7 @@
               <w:lang w:eastAsia="de-CH"/>
             </w:rPr>
           </w:pPr>
-          <w:hyperlink w:anchor="_Toc52824324" w:history="1">
+          <w:hyperlink w:anchor="_Toc54903654" w:history="1">
             <w:r>
               <w:rPr>
                 <w:rStyle w:val="Hyperlink"/>
@@ -3113,7 +3077,7 @@
                 <w:noProof/>
                 <w:webHidden/>
               </w:rPr>
-              <w:instrText xml:space="preserve"> PAGEREF _Toc52824324 \h </w:instrText>
+              <w:instrText xml:space="preserve"> PAGEREF _Toc54903654 \h </w:instrText>
             </w:r>
             <w:r>
               <w:rPr>
@@ -3157,7 +3121,7 @@
               <w:lang w:eastAsia="de-CH"/>
             </w:rPr>
           </w:pPr>
-          <w:hyperlink w:anchor="_Toc52824325" w:history="1">
+          <w:hyperlink w:anchor="_Toc54903655" w:history="1">
             <w:r>
               <w:rPr>
                 <w:rStyle w:val="Hyperlink"/>
@@ -3199,7 +3163,7 @@
                 <w:noProof/>
                 <w:webHidden/>
               </w:rPr>
-              <w:instrText xml:space="preserve"> PAGEREF _Toc52824325 \h </w:instrText>
+              <w:instrText xml:space="preserve"> PAGEREF _Toc54903655 \h </w:instrText>
             </w:r>
             <w:r>
               <w:rPr>
@@ -3243,7 +3207,7 @@
               <w:lang w:eastAsia="de-CH"/>
             </w:rPr>
           </w:pPr>
-          <w:hyperlink w:anchor="_Toc52824326" w:history="1">
+          <w:hyperlink w:anchor="_Toc54903656" w:history="1">
             <w:r>
               <w:rPr>
                 <w:rStyle w:val="Hyperlink"/>
@@ -3285,7 +3249,7 @@
                 <w:noProof/>
                 <w:webHidden/>
               </w:rPr>
-              <w:instrText xml:space="preserve"> PAGEREF _Toc52824326 \h </w:instrText>
+              <w:instrText xml:space="preserve"> PAGEREF _Toc54903656 \h </w:instrText>
             </w:r>
             <w:r>
               <w:rPr>
@@ -3329,7 +3293,7 @@
               <w:lang w:eastAsia="de-CH"/>
             </w:rPr>
           </w:pPr>
-          <w:hyperlink w:anchor="_Toc52824327" w:history="1">
+          <w:hyperlink w:anchor="_Toc54903657" w:history="1">
             <w:r>
               <w:rPr>
                 <w:rStyle w:val="Hyperlink"/>
@@ -3371,7 +3335,7 @@
                 <w:noProof/>
                 <w:webHidden/>
               </w:rPr>
-              <w:instrText xml:space="preserve"> PAGEREF _Toc52824327 \h </w:instrText>
+              <w:instrText xml:space="preserve"> PAGEREF _Toc54903657 \h </w:instrText>
             </w:r>
             <w:r>
               <w:rPr>
@@ -3415,7 +3379,7 @@
               <w:lang w:eastAsia="de-CH"/>
             </w:rPr>
           </w:pPr>
-          <w:hyperlink w:anchor="_Toc52824328" w:history="1">
+          <w:hyperlink w:anchor="_Toc54903658" w:history="1">
             <w:r>
               <w:rPr>
                 <w:rStyle w:val="Hyperlink"/>
@@ -3457,7 +3421,7 @@
                 <w:noProof/>
                 <w:webHidden/>
               </w:rPr>
-              <w:instrText xml:space="preserve"> PAGEREF _Toc52824328 \h </w:instrText>
+              <w:instrText xml:space="preserve"> PAGEREF _Toc54903658 \h </w:instrText>
             </w:r>
             <w:r>
               <w:rPr>
@@ -3501,7 +3465,7 @@
               <w:lang w:eastAsia="de-CH"/>
             </w:rPr>
           </w:pPr>
-          <w:hyperlink w:anchor="_Toc52824329" w:history="1">
+          <w:hyperlink w:anchor="_Toc54903659" w:history="1">
             <w:r>
               <w:rPr>
                 <w:rStyle w:val="Hyperlink"/>
@@ -3543,7 +3507,7 @@
                 <w:noProof/>
                 <w:webHidden/>
               </w:rPr>
-              <w:instrText xml:space="preserve"> PAGEREF _Toc52824329 \h </w:instrText>
+              <w:instrText xml:space="preserve"> PAGEREF _Toc54903659 \h </w:instrText>
             </w:r>
             <w:r>
               <w:rPr>
@@ -3587,7 +3551,7 @@
               <w:lang w:eastAsia="de-CH"/>
             </w:rPr>
           </w:pPr>
-          <w:hyperlink w:anchor="_Toc52824330" w:history="1">
+          <w:hyperlink w:anchor="_Toc54903660" w:history="1">
             <w:r>
               <w:rPr>
                 <w:rStyle w:val="Hyperlink"/>
@@ -3629,7 +3593,7 @@
                 <w:noProof/>
                 <w:webHidden/>
               </w:rPr>
-              <w:instrText xml:space="preserve"> PAGEREF _Toc52824330 \h </w:instrText>
+              <w:instrText xml:space="preserve"> PAGEREF _Toc54903660 \h </w:instrText>
             </w:r>
             <w:r>
               <w:rPr>
@@ -3673,7 +3637,7 @@
               <w:lang w:eastAsia="de-CH"/>
             </w:rPr>
           </w:pPr>
-          <w:hyperlink w:anchor="_Toc52824331" w:history="1">
+          <w:hyperlink w:anchor="_Toc54903661" w:history="1">
             <w:r>
               <w:rPr>
                 <w:rStyle w:val="Hyperlink"/>
@@ -3715,7 +3679,7 @@
                 <w:noProof/>
                 <w:webHidden/>
               </w:rPr>
-              <w:instrText xml:space="preserve"> PAGEREF _Toc52824331 \h </w:instrText>
+              <w:instrText xml:space="preserve"> PAGEREF _Toc54903661 \h </w:instrText>
             </w:r>
             <w:r>
               <w:rPr>
@@ -3759,7 +3723,7 @@
               <w:lang w:eastAsia="de-CH"/>
             </w:rPr>
           </w:pPr>
-          <w:hyperlink w:anchor="_Toc52824332" w:history="1">
+          <w:hyperlink w:anchor="_Toc54903662" w:history="1">
             <w:r>
               <w:rPr>
                 <w:rStyle w:val="Hyperlink"/>
@@ -3780,7 +3744,7 @@
                 <w:rStyle w:val="Hyperlink"/>
                 <w:noProof/>
               </w:rPr>
-              <w:t>Glossar</w:t>
+              <w:t>Aufgabe 3: Objektorientierte Analyse (OOA)</w:t>
             </w:r>
             <w:r>
               <w:rPr>
@@ -3801,7 +3765,7 @@
                 <w:noProof/>
                 <w:webHidden/>
               </w:rPr>
-              <w:instrText xml:space="preserve"> PAGEREF _Toc52824332 \h </w:instrText>
+              <w:instrText xml:space="preserve"> PAGEREF _Toc54903662 \h </w:instrText>
             </w:r>
             <w:r>
               <w:rPr>
@@ -3845,7 +3809,7 @@
               <w:lang w:eastAsia="de-CH"/>
             </w:rPr>
           </w:pPr>
-          <w:hyperlink w:anchor="_Toc52824333" w:history="1">
+          <w:hyperlink w:anchor="_Toc54903663" w:history="1">
             <w:r>
               <w:rPr>
                 <w:rStyle w:val="Hyperlink"/>
@@ -3866,7 +3830,7 @@
                 <w:rStyle w:val="Hyperlink"/>
                 <w:noProof/>
               </w:rPr>
-              <w:t>Tabellen und Abbildungsverzeichnis</w:t>
+              <w:t>Glossar</w:t>
             </w:r>
             <w:r>
               <w:rPr>
@@ -3887,7 +3851,7 @@
                 <w:noProof/>
                 <w:webHidden/>
               </w:rPr>
-              <w:instrText xml:space="preserve"> PAGEREF _Toc52824333 \h </w:instrText>
+              <w:instrText xml:space="preserve"> PAGEREF _Toc54903663 \h </w:instrText>
             </w:r>
             <w:r>
               <w:rPr>
@@ -3931,7 +3895,7 @@
               <w:lang w:eastAsia="de-CH"/>
             </w:rPr>
           </w:pPr>
-          <w:hyperlink w:anchor="_Toc52824334" w:history="1">
+          <w:hyperlink w:anchor="_Toc54903664" w:history="1">
             <w:r>
               <w:rPr>
                 <w:rStyle w:val="Hyperlink"/>
@@ -3952,6 +3916,92 @@
                 <w:rStyle w:val="Hyperlink"/>
                 <w:noProof/>
               </w:rPr>
+              <w:t>Tabellen und Abbildungsverzeichnis</w:t>
+            </w:r>
+            <w:r>
+              <w:rPr>
+                <w:noProof/>
+                <w:webHidden/>
+              </w:rPr>
+              <w:tab/>
+            </w:r>
+            <w:r>
+              <w:rPr>
+                <w:noProof/>
+                <w:webHidden/>
+              </w:rPr>
+              <w:fldChar w:fldCharType="begin"/>
+            </w:r>
+            <w:r>
+              <w:rPr>
+                <w:noProof/>
+                <w:webHidden/>
+              </w:rPr>
+              <w:instrText xml:space="preserve"> PAGEREF _Toc54903664 \h </w:instrText>
+            </w:r>
+            <w:r>
+              <w:rPr>
+                <w:noProof/>
+                <w:webHidden/>
+              </w:rPr>
+            </w:r>
+            <w:r>
+              <w:rPr>
+                <w:noProof/>
+                <w:webHidden/>
+              </w:rPr>
+              <w:fldChar w:fldCharType="separate"/>
+            </w:r>
+            <w:r>
+              <w:rPr>
+                <w:noProof/>
+                <w:webHidden/>
+              </w:rPr>
+              <w:t>19</w:t>
+            </w:r>
+            <w:r>
+              <w:rPr>
+                <w:noProof/>
+                <w:webHidden/>
+              </w:rPr>
+              <w:fldChar w:fldCharType="end"/>
+            </w:r>
+          </w:hyperlink>
+        </w:p>
+        <w:p>
+          <w:pPr>
+            <w:pStyle w:val="Verzeichnis1"/>
+            <w:tabs>
+              <w:tab w:val="left" w:pos="440"/>
+              <w:tab w:val="right" w:leader="dot" w:pos="9062"/>
+            </w:tabs>
+            <w:rPr>
+              <w:rFonts w:eastAsiaTheme="minorEastAsia"/>
+              <w:noProof/>
+              <w:lang w:eastAsia="de-CH"/>
+            </w:rPr>
+          </w:pPr>
+          <w:hyperlink w:anchor="_Toc54903665" w:history="1">
+            <w:r>
+              <w:rPr>
+                <w:rStyle w:val="Hyperlink"/>
+                <w:noProof/>
+              </w:rPr>
+              <w:t>6.</w:t>
+            </w:r>
+            <w:r>
+              <w:rPr>
+                <w:rFonts w:eastAsiaTheme="minorEastAsia"/>
+                <w:noProof/>
+                <w:lang w:eastAsia="de-CH"/>
+              </w:rPr>
+              <w:tab/>
+            </w:r>
+            <w:r>
+              <w:rPr>
+                <w:rStyle w:val="Hyperlink"/>
+                <w:noProof/>
+              </w:rPr>
               <w:t>Quellenverzeichnis</w:t>
             </w:r>
             <w:r>
@@ -3973,7 +4023,7 @@
                 <w:noProof/>
                 <w:webHidden/>
               </w:rPr>
-              <w:instrText xml:space="preserve"> PAGEREF _Toc52824334 \h </w:instrText>
+              <w:instrText xml:space="preserve"> PAGEREF _Toc54903665 \h </w:instrText>
             </w:r>
             <w:r>
               <w:rPr>
@@ -3993,7 +4043,7 @@
                 <w:noProof/>
                 <w:webHidden/>
               </w:rPr>
-              <w:t>18</w:t>
+              <w:t>19</w:t>
             </w:r>
             <w:r>
               <w:rPr>
@@ -4026,7 +4076,7 @@
         <w:pStyle w:val="berschrift1"/>
         <w:ind w:left="360"/>
       </w:pPr>
-      <w:bookmarkStart w:id="0" w:name="_Toc52824303"/>
+      <w:bookmarkStart w:id="0" w:name="_Toc54903633"/>
       <w:r>
         <w:lastRenderedPageBreak/>
         <w:t>Vorwort</w:t>
@@ -4098,7 +4148,7 @@
         </w:numPr>
         <w:spacing w:after="160"/>
       </w:pPr>
-      <w:bookmarkStart w:id="1" w:name="_Toc52824304"/>
+      <w:bookmarkStart w:id="1" w:name="_Toc54903634"/>
       <w:r>
         <w:lastRenderedPageBreak/>
         <w:t xml:space="preserve">Aufgabe 1: </w:t>
@@ -4139,7 +4189,7 @@
           <w:numId w:val="4"/>
         </w:numPr>
       </w:pPr>
-      <w:bookmarkStart w:id="2" w:name="_Toc52824305"/>
+      <w:bookmarkStart w:id="2" w:name="_Toc54903635"/>
       <w:r>
         <w:t>Richtlinien und Schreibweisen</w:t>
       </w:r>
@@ -4393,7 +4443,7 @@
           <w:numId w:val="4"/>
         </w:numPr>
       </w:pPr>
-      <w:bookmarkStart w:id="4" w:name="_Toc52824306"/>
+      <w:bookmarkStart w:id="4" w:name="_Toc54903636"/>
       <w:r>
         <w:lastRenderedPageBreak/>
         <w:t>Aufbau der Ordnerstruktur</w:t>
@@ -4582,7 +4632,7 @@
           <w:numId w:val="4"/>
         </w:numPr>
       </w:pPr>
-      <w:bookmarkStart w:id="5" w:name="_Toc52824307"/>
+      <w:bookmarkStart w:id="5" w:name="_Toc54903637"/>
       <w:r>
         <w:lastRenderedPageBreak/>
         <w:t>Eingesetzte Entwicklungssoftware</w:t>
@@ -5084,7 +5134,7 @@
           <w:numId w:val="4"/>
         </w:numPr>
       </w:pPr>
-      <w:bookmarkStart w:id="8" w:name="_Toc52824308"/>
+      <w:bookmarkStart w:id="8" w:name="_Toc54903638"/>
       <w:r>
         <w:t>Checklisten und Installationsrichtlinien der Entwicklungssoftware</w:t>
       </w:r>
@@ -5315,7 +5365,7 @@
           <w:numId w:val="4"/>
         </w:numPr>
       </w:pPr>
-      <w:bookmarkStart w:id="10" w:name="_Toc52824309"/>
+      <w:bookmarkStart w:id="10" w:name="_Toc54903639"/>
       <w:r>
         <w:lastRenderedPageBreak/>
         <w:t>Organisation der Arbeitsgruppe</w:t>
@@ -5333,7 +5383,7 @@
       <w:pPr>
         <w:pStyle w:val="berschrift3"/>
       </w:pPr>
-      <w:bookmarkStart w:id="11" w:name="_Toc52824310"/>
+      <w:bookmarkStart w:id="11" w:name="_Toc54903640"/>
       <w:r>
         <w:t>1.5.1</w:t>
       </w:r>
@@ -5411,7 +5461,7 @@
       <w:pPr>
         <w:pStyle w:val="berschrift3"/>
       </w:pPr>
-      <w:bookmarkStart w:id="12" w:name="_Toc52824311"/>
+      <w:bookmarkStart w:id="12" w:name="_Toc54903641"/>
       <w:r>
         <w:t>1.5.2</w:t>
       </w:r>
@@ -5465,7 +5515,7 @@
       <w:pPr>
         <w:pStyle w:val="berschrift3"/>
       </w:pPr>
-      <w:bookmarkStart w:id="13" w:name="_Toc52824312"/>
+      <w:bookmarkStart w:id="13" w:name="_Toc54903642"/>
       <w:r>
         <w:t>1.5.3</w:t>
       </w:r>
@@ -5486,7 +5536,7 @@
       <w:pPr>
         <w:pStyle w:val="berschrift3"/>
       </w:pPr>
-      <w:bookmarkStart w:id="14" w:name="_Toc52824313"/>
+      <w:bookmarkStart w:id="14" w:name="_Toc54903643"/>
       <w:r>
         <w:t>1.5.4</w:t>
       </w:r>
@@ -5518,7 +5568,7 @@
           <w:numId w:val="4"/>
         </w:numPr>
       </w:pPr>
-      <w:bookmarkStart w:id="15" w:name="_Toc52824314"/>
+      <w:bookmarkStart w:id="15" w:name="_Toc54903644"/>
       <w:r>
         <w:lastRenderedPageBreak/>
         <w:t>Projektentscheidungen</w:t>
@@ -5771,7 +5821,7 @@
           <w:numId w:val="4"/>
         </w:numPr>
       </w:pPr>
-      <w:bookmarkStart w:id="17" w:name="_Toc52824315"/>
+      <w:bookmarkStart w:id="17" w:name="_Toc54903645"/>
       <w:r>
         <w:t>Glossar wichtiger Begriffe</w:t>
       </w:r>
@@ -5800,7 +5850,7 @@
           <w:numId w:val="4"/>
         </w:numPr>
       </w:pPr>
-      <w:bookmarkStart w:id="18" w:name="_Toc52824316"/>
+      <w:bookmarkStart w:id="18" w:name="_Toc54903646"/>
       <w:r>
         <w:lastRenderedPageBreak/>
         <w:t>Aufgabe 2</w:t>
@@ -5846,7 +5896,7 @@
           <w:numId w:val="4"/>
         </w:numPr>
       </w:pPr>
-      <w:bookmarkStart w:id="19" w:name="_Toc52824317"/>
+      <w:bookmarkStart w:id="19" w:name="_Toc54903647"/>
       <w:r>
         <w:t>Unternehmen</w:t>
       </w:r>
@@ -6274,7 +6324,7 @@
           <w:numId w:val="4"/>
         </w:numPr>
       </w:pPr>
-      <w:bookmarkStart w:id="21" w:name="_Toc52824318"/>
+      <w:bookmarkStart w:id="21" w:name="_Toc54903648"/>
       <w:r>
         <w:lastRenderedPageBreak/>
         <w:t>Projekt</w:t>
@@ -6292,7 +6342,7 @@
       <w:pPr>
         <w:pStyle w:val="berschrift3"/>
       </w:pPr>
-      <w:bookmarkStart w:id="22" w:name="_Toc52824319"/>
+      <w:bookmarkStart w:id="22" w:name="_Toc54903649"/>
       <w:r>
         <w:t>2.2.3</w:t>
       </w:r>
@@ -6339,7 +6389,7 @@
       <w:pPr>
         <w:pStyle w:val="berschrift3"/>
       </w:pPr>
-      <w:bookmarkStart w:id="23" w:name="_Toc52824320"/>
+      <w:bookmarkStart w:id="23" w:name="_Toc54903650"/>
       <w:r>
         <w:t>2.2.4</w:t>
       </w:r>
@@ -6416,7 +6466,7 @@
       <w:pPr>
         <w:pStyle w:val="berschrift3"/>
       </w:pPr>
-      <w:bookmarkStart w:id="24" w:name="_Toc52824321"/>
+      <w:bookmarkStart w:id="24" w:name="_Toc54903651"/>
       <w:r>
         <w:t>2.2.5</w:t>
       </w:r>
@@ -6477,7 +6527,7 @@
       <w:pPr>
         <w:pStyle w:val="berschrift3"/>
       </w:pPr>
-      <w:bookmarkStart w:id="25" w:name="_Toc52824322"/>
+      <w:bookmarkStart w:id="25" w:name="_Toc54903652"/>
       <w:r>
         <w:lastRenderedPageBreak/>
         <w:t>2.2.6</w:t>
@@ -6653,7 +6703,7 @@
           <w:numId w:val="4"/>
         </w:numPr>
       </w:pPr>
-      <w:bookmarkStart w:id="26" w:name="_Toc52824323"/>
+      <w:bookmarkStart w:id="26" w:name="_Toc54903653"/>
       <w:r>
         <w:lastRenderedPageBreak/>
         <w:t>Anforderungsanalyse</w:t>
@@ -6679,7 +6729,7 @@
       <w:pPr>
         <w:pStyle w:val="berschrift3"/>
       </w:pPr>
-      <w:bookmarkStart w:id="27" w:name="_Toc52824324"/>
+      <w:bookmarkStart w:id="27" w:name="_Toc54903654"/>
       <w:r>
         <w:t>2.3.1</w:t>
       </w:r>
@@ -6763,7 +6813,7 @@
       <w:pPr>
         <w:pStyle w:val="berschrift3"/>
       </w:pPr>
-      <w:bookmarkStart w:id="28" w:name="_Toc52824325"/>
+      <w:bookmarkStart w:id="28" w:name="_Toc54903655"/>
       <w:r>
         <w:t>2.3.</w:t>
       </w:r>
@@ -6811,7 +6861,7 @@
       <w:pPr>
         <w:pStyle w:val="berschrift3"/>
       </w:pPr>
-      <w:bookmarkStart w:id="29" w:name="_Toc52824326"/>
+      <w:bookmarkStart w:id="29" w:name="_Toc54903656"/>
       <w:r>
         <w:t>2.3.</w:t>
       </w:r>
@@ -6987,7 +7037,7 @@
       <w:pPr>
         <w:pStyle w:val="berschrift3"/>
       </w:pPr>
-      <w:bookmarkStart w:id="30" w:name="_Toc52824327"/>
+      <w:bookmarkStart w:id="30" w:name="_Toc54903657"/>
       <w:r>
         <w:lastRenderedPageBreak/>
         <w:t>2.3.</w:t>
@@ -8749,7 +8799,7 @@
       <w:pPr>
         <w:pStyle w:val="berschrift3"/>
       </w:pPr>
-      <w:bookmarkStart w:id="38" w:name="_Toc52824328"/>
+      <w:bookmarkStart w:id="38" w:name="_Toc54903658"/>
       <w:r>
         <w:lastRenderedPageBreak/>
         <w:t>2.3.</w:t>
@@ -8859,7 +8909,7 @@
       <w:pPr>
         <w:pStyle w:val="berschrift3"/>
       </w:pPr>
-      <w:bookmarkStart w:id="39" w:name="_Toc52824329"/>
+      <w:bookmarkStart w:id="39" w:name="_Toc54903659"/>
       <w:r>
         <w:t>2.3.</w:t>
       </w:r>
@@ -9123,7 +9173,7 @@
       <w:pPr>
         <w:pStyle w:val="berschrift3"/>
       </w:pPr>
-      <w:bookmarkStart w:id="41" w:name="_Toc52824330"/>
+      <w:bookmarkStart w:id="41" w:name="_Toc54903660"/>
       <w:r>
         <w:lastRenderedPageBreak/>
         <w:t>2.3.</w:t>
@@ -9343,7 +9393,7 @@
       <w:pPr>
         <w:pStyle w:val="berschrift3"/>
       </w:pPr>
-      <w:bookmarkStart w:id="43" w:name="_Toc52824331"/>
+      <w:bookmarkStart w:id="43" w:name="_Toc54903661"/>
       <w:r>
         <w:t>2.3.</w:t>
       </w:r>
@@ -9467,12 +9517,543 @@
           <w:numId w:val="4"/>
         </w:numPr>
       </w:pPr>
-      <w:bookmarkStart w:id="45" w:name="_Toc52824332"/>
+      <w:bookmarkStart w:id="45" w:name="_Toc54903662"/>
       <w:r>
         <w:lastRenderedPageBreak/>
+        <w:t xml:space="preserve">Aufgabe 3: </w:t>
+      </w:r>
+      <w:r>
+        <w:t>Objektorientierte Analyse (OOA)</w:t>
+      </w:r>
+      <w:bookmarkEnd w:id="45"/>
+    </w:p>
+    <w:p/>
+    <w:p>
+      <w:pPr>
+        <w:pStyle w:val="berschrift2"/>
+      </w:pPr>
+      <w:r>
+        <w:t>3.1 Fachklassenmodell</w:t>
+      </w:r>
+    </w:p>
+    <w:p/>
+    <w:p>
+      <w:pPr>
+        <w:keepNext/>
+      </w:pPr>
+      <w:r>
+        <w:rPr>
+          <w:noProof/>
+        </w:rPr>
+        <w:drawing>
+          <wp:inline distT="0" distB="0" distL="0" distR="0" wp14:anchorId="4917A49D" wp14:editId="7BB639FE">
+            <wp:extent cx="5735955" cy="2576830"/>
+            <wp:effectExtent l="0" t="0" r="0" b="0"/>
+            <wp:docPr id="2" name="Grafik 2"/>
+            <wp:cNvGraphicFramePr>
+              <a:graphicFrameLocks xmlns:a="http://schemas.openxmlformats.org/drawingml/2006/main" noChangeAspect="1"/>
+            </wp:cNvGraphicFramePr>
+            <a:graphic xmlns:a="http://schemas.openxmlformats.org/drawingml/2006/main">
+              <a:graphicData uri="http://schemas.openxmlformats.org/drawingml/2006/picture">
+                <pic:pic xmlns:pic="http://schemas.openxmlformats.org/drawingml/2006/picture">
+                  <pic:nvPicPr>
+                    <pic:cNvPr id="0" name="Picture 1"/>
+                    <pic:cNvPicPr>
+                      <a:picLocks noChangeAspect="1" noChangeArrowheads="1"/>
+                    </pic:cNvPicPr>
+                  </pic:nvPicPr>
+                  <pic:blipFill>
+                    <a:blip r:embed="rId18" cstate="print">
+                      <a:extLst>
+                        <a:ext uri="{28A0092B-C50C-407E-A947-70E740481C1C}">
+                          <a14:useLocalDpi xmlns:a14="http://schemas.microsoft.com/office/drawing/2010/main" val="0"/>
+                        </a:ext>
+                      </a:extLst>
+                    </a:blip>
+                    <a:srcRect/>
+                    <a:stretch>
+                      <a:fillRect/>
+                    </a:stretch>
+                  </pic:blipFill>
+                  <pic:spPr bwMode="auto">
+                    <a:xfrm>
+                      <a:off x="0" y="0"/>
+                      <a:ext cx="5735955" cy="2576830"/>
+                    </a:xfrm>
+                    <a:prstGeom prst="rect">
+                      <a:avLst/>
+                    </a:prstGeom>
+                    <a:noFill/>
+                    <a:ln>
+                      <a:noFill/>
+                    </a:ln>
+                  </pic:spPr>
+                </pic:pic>
+              </a:graphicData>
+            </a:graphic>
+          </wp:inline>
+        </w:drawing>
+      </w:r>
+    </w:p>
+    <w:p>
+      <w:pPr>
+        <w:pStyle w:val="Beschriftung"/>
+      </w:pPr>
+      <w:r>
+        <w:t xml:space="preserve">Abbildung </w:t>
+      </w:r>
+      <w:fldSimple w:instr=" SEQ Abbildung \* ARABIC ">
+        <w:r>
+          <w:rPr>
+            <w:noProof/>
+          </w:rPr>
+          <w:t>2</w:t>
+        </w:r>
+      </w:fldSimple>
+      <w:r>
+        <w:t xml:space="preserve"> Fachklassendiagramm</w:t>
+      </w:r>
+    </w:p>
+    <w:p/>
+    <w:p>
+      <w:pPr>
+        <w:pStyle w:val="berschrift2"/>
+      </w:pPr>
+      <w:r>
+        <w:t>3.2 Zustandsmodell</w:t>
+      </w:r>
+    </w:p>
+    <w:p/>
+    <w:p>
+      <w:pPr>
+        <w:pStyle w:val="berschrift2"/>
+      </w:pPr>
+      <w:r>
+        <w:t>3.3 Verantwortlichkeit</w:t>
+      </w:r>
+      <w:r>
+        <w:t xml:space="preserve"> Fachklassen</w:t>
+      </w:r>
+    </w:p>
+    <w:p/>
+    <w:tbl>
+      <w:tblPr>
+        <w:tblStyle w:val="Gitternetztabelle6farbig"/>
+        <w:tblW w:w="9067" w:type="dxa"/>
+        <w:tblLook w:val="04A0" w:firstRow="1" w:lastRow="0" w:firstColumn="1" w:lastColumn="0" w:noHBand="0" w:noVBand="1"/>
+      </w:tblPr>
+      <w:tblGrid>
+        <w:gridCol w:w="2405"/>
+        <w:gridCol w:w="6662"/>
+      </w:tblGrid>
+      <w:tr>
+        <w:trPr>
+          <w:cnfStyle w:val="100000000000" w:firstRow="1" w:lastRow="0" w:firstColumn="0" w:lastColumn="0" w:oddVBand="0" w:evenVBand="0" w:oddHBand="0" w:evenHBand="0" w:firstRowFirstColumn="0" w:firstRowLastColumn="0" w:lastRowFirstColumn="0" w:lastRowLastColumn="0"/>
+        </w:trPr>
+        <w:tc>
+          <w:tcPr>
+            <w:cnfStyle w:val="001000000000" w:firstRow="0" w:lastRow="0" w:firstColumn="1" w:lastColumn="0" w:oddVBand="0" w:evenVBand="0" w:oddHBand="0" w:evenHBand="0" w:firstRowFirstColumn="0" w:firstRowLastColumn="0" w:lastRowFirstColumn="0" w:lastRowLastColumn="0"/>
+            <w:tcW w:w="2405" w:type="dxa"/>
+          </w:tcPr>
+          <w:p>
+            <w:r>
+              <w:t>Fachklasse</w:t>
+            </w:r>
+          </w:p>
+        </w:tc>
+        <w:tc>
+          <w:tcPr>
+            <w:tcW w:w="6662" w:type="dxa"/>
+          </w:tcPr>
+          <w:p>
+            <w:pPr>
+              <w:cnfStyle w:val="100000000000" w:firstRow="1" w:lastRow="0" w:firstColumn="0" w:lastColumn="0" w:oddVBand="0" w:evenVBand="0" w:oddHBand="0" w:evenHBand="0" w:firstRowFirstColumn="0" w:firstRowLastColumn="0" w:lastRowFirstColumn="0" w:lastRowLastColumn="0"/>
+            </w:pPr>
+            <w:r>
+              <w:t>Beschreibung</w:t>
+            </w:r>
+          </w:p>
+        </w:tc>
+      </w:tr>
+      <w:tr>
+        <w:trPr>
+          <w:cnfStyle w:val="000000100000" w:firstRow="0" w:lastRow="0" w:firstColumn="0" w:lastColumn="0" w:oddVBand="0" w:evenVBand="0" w:oddHBand="1" w:evenHBand="0" w:firstRowFirstColumn="0" w:firstRowLastColumn="0" w:lastRowFirstColumn="0" w:lastRowLastColumn="0"/>
+        </w:trPr>
+        <w:tc>
+          <w:tcPr>
+            <w:cnfStyle w:val="001000000000" w:firstRow="0" w:lastRow="0" w:firstColumn="1" w:lastColumn="0" w:oddVBand="0" w:evenVBand="0" w:oddHBand="0" w:evenHBand="0" w:firstRowFirstColumn="0" w:firstRowLastColumn="0" w:lastRowFirstColumn="0" w:lastRowLastColumn="0"/>
+            <w:tcW w:w="2405" w:type="dxa"/>
+          </w:tcPr>
+          <w:p>
+            <w:pPr>
+              <w:rPr>
+                <w:b w:val="0"/>
+                <w:bCs w:val="0"/>
+              </w:rPr>
+            </w:pPr>
+            <w:r>
+              <w:rPr>
+                <w:b w:val="0"/>
+                <w:bCs w:val="0"/>
+              </w:rPr>
+              <w:t>Sachbearbeiter</w:t>
+            </w:r>
+          </w:p>
+        </w:tc>
+        <w:tc>
+          <w:tcPr>
+            <w:tcW w:w="6662" w:type="dxa"/>
+          </w:tcPr>
+          <w:p>
+            <w:pPr>
+              <w:cnfStyle w:val="000000100000" w:firstRow="0" w:lastRow="0" w:firstColumn="0" w:lastColumn="0" w:oddVBand="0" w:evenVBand="0" w:oddHBand="1" w:evenHBand="0" w:firstRowFirstColumn="0" w:firstRowLastColumn="0" w:lastRowFirstColumn="0" w:lastRowLastColumn="0"/>
+            </w:pPr>
+            <w:r>
+              <w:t>Person die die Rechnung bearbeitet</w:t>
+            </w:r>
+          </w:p>
+        </w:tc>
+      </w:tr>
+      <w:tr>
+        <w:tc>
+          <w:tcPr>
+            <w:cnfStyle w:val="001000000000" w:firstRow="0" w:lastRow="0" w:firstColumn="1" w:lastColumn="0" w:oddVBand="0" w:evenVBand="0" w:oddHBand="0" w:evenHBand="0" w:firstRowFirstColumn="0" w:firstRowLastColumn="0" w:lastRowFirstColumn="0" w:lastRowLastColumn="0"/>
+            <w:tcW w:w="2405" w:type="dxa"/>
+          </w:tcPr>
+          <w:p>
+            <w:pPr>
+              <w:rPr>
+                <w:b w:val="0"/>
+                <w:bCs w:val="0"/>
+              </w:rPr>
+            </w:pPr>
+            <w:r>
+              <w:rPr>
+                <w:b w:val="0"/>
+                <w:bCs w:val="0"/>
+              </w:rPr>
+              <w:t>Währung</w:t>
+            </w:r>
+          </w:p>
+        </w:tc>
+        <w:tc>
+          <w:tcPr>
+            <w:tcW w:w="6662" w:type="dxa"/>
+          </w:tcPr>
+          <w:p>
+            <w:pPr>
+              <w:cnfStyle w:val="000000000000" w:firstRow="0" w:lastRow="0" w:firstColumn="0" w:lastColumn="0" w:oddVBand="0" w:evenVBand="0" w:oddHBand="0" w:evenHBand="0" w:firstRowFirstColumn="0" w:firstRowLastColumn="0" w:lastRowFirstColumn="0" w:lastRowLastColumn="0"/>
+            </w:pPr>
+            <w:r>
+              <w:t>Enthält Informationen zur Währung</w:t>
+            </w:r>
+          </w:p>
+        </w:tc>
+      </w:tr>
+      <w:tr>
+        <w:trPr>
+          <w:cnfStyle w:val="000000100000" w:firstRow="0" w:lastRow="0" w:firstColumn="0" w:lastColumn="0" w:oddVBand="0" w:evenVBand="0" w:oddHBand="1" w:evenHBand="0" w:firstRowFirstColumn="0" w:firstRowLastColumn="0" w:lastRowFirstColumn="0" w:lastRowLastColumn="0"/>
+        </w:trPr>
+        <w:tc>
+          <w:tcPr>
+            <w:cnfStyle w:val="001000000000" w:firstRow="0" w:lastRow="0" w:firstColumn="1" w:lastColumn="0" w:oddVBand="0" w:evenVBand="0" w:oddHBand="0" w:evenHBand="0" w:firstRowFirstColumn="0" w:firstRowLastColumn="0" w:lastRowFirstColumn="0" w:lastRowLastColumn="0"/>
+            <w:tcW w:w="2405" w:type="dxa"/>
+          </w:tcPr>
+          <w:p>
+            <w:pPr>
+              <w:rPr>
+                <w:b w:val="0"/>
+                <w:bCs w:val="0"/>
+              </w:rPr>
+            </w:pPr>
+            <w:r>
+              <w:rPr>
+                <w:b w:val="0"/>
+                <w:bCs w:val="0"/>
+              </w:rPr>
+              <w:t>Debitoren Rechnung</w:t>
+            </w:r>
+          </w:p>
+        </w:tc>
+        <w:tc>
+          <w:tcPr>
+            <w:tcW w:w="6662" w:type="dxa"/>
+          </w:tcPr>
+          <w:p>
+            <w:pPr>
+              <w:cnfStyle w:val="000000100000" w:firstRow="0" w:lastRow="0" w:firstColumn="0" w:lastColumn="0" w:oddVBand="0" w:evenVBand="0" w:oddHBand="1" w:evenHBand="0" w:firstRowFirstColumn="0" w:firstRowLastColumn="0" w:lastRowFirstColumn="0" w:lastRowLastColumn="0"/>
+            </w:pPr>
+            <w:r>
+              <w:t xml:space="preserve">Basisklasse für die Erstellung des </w:t>
+            </w:r>
+            <w:proofErr w:type="spellStart"/>
+            <w:r>
+              <w:t>SwissQR</w:t>
+            </w:r>
+            <w:proofErr w:type="spellEnd"/>
+            <w:r>
+              <w:t xml:space="preserve"> Codes</w:t>
+            </w:r>
+          </w:p>
+        </w:tc>
+      </w:tr>
+      <w:tr>
+        <w:tc>
+          <w:tcPr>
+            <w:cnfStyle w:val="001000000000" w:firstRow="0" w:lastRow="0" w:firstColumn="1" w:lastColumn="0" w:oddVBand="0" w:evenVBand="0" w:oddHBand="0" w:evenHBand="0" w:firstRowFirstColumn="0" w:firstRowLastColumn="0" w:lastRowFirstColumn="0" w:lastRowLastColumn="0"/>
+            <w:tcW w:w="2405" w:type="dxa"/>
+          </w:tcPr>
+          <w:p>
+            <w:pPr>
+              <w:rPr>
+                <w:b w:val="0"/>
+                <w:bCs w:val="0"/>
+              </w:rPr>
+            </w:pPr>
+            <w:r>
+              <w:rPr>
+                <w:b w:val="0"/>
+                <w:bCs w:val="0"/>
+              </w:rPr>
+              <w:t>Konditionen</w:t>
+            </w:r>
+          </w:p>
+        </w:tc>
+        <w:tc>
+          <w:tcPr>
+            <w:tcW w:w="6662" w:type="dxa"/>
+          </w:tcPr>
+          <w:p>
+            <w:pPr>
+              <w:cnfStyle w:val="000000000000" w:firstRow="0" w:lastRow="0" w:firstColumn="0" w:lastColumn="0" w:oddVBand="0" w:evenVBand="0" w:oddHBand="0" w:evenHBand="0" w:firstRowFirstColumn="0" w:firstRowLastColumn="0" w:lastRowFirstColumn="0" w:lastRowLastColumn="0"/>
+            </w:pPr>
+            <w:r>
+              <w:t>Enthält Informationen zu Vergünstigungen und Sonderpreisen</w:t>
+            </w:r>
+          </w:p>
+        </w:tc>
+      </w:tr>
+      <w:tr>
+        <w:trPr>
+          <w:cnfStyle w:val="000000100000" w:firstRow="0" w:lastRow="0" w:firstColumn="0" w:lastColumn="0" w:oddVBand="0" w:evenVBand="0" w:oddHBand="1" w:evenHBand="0" w:firstRowFirstColumn="0" w:firstRowLastColumn="0" w:lastRowFirstColumn="0" w:lastRowLastColumn="0"/>
+        </w:trPr>
+        <w:tc>
+          <w:tcPr>
+            <w:cnfStyle w:val="001000000000" w:firstRow="0" w:lastRow="0" w:firstColumn="1" w:lastColumn="0" w:oddVBand="0" w:evenVBand="0" w:oddHBand="0" w:evenHBand="0" w:firstRowFirstColumn="0" w:firstRowLastColumn="0" w:lastRowFirstColumn="0" w:lastRowLastColumn="0"/>
+            <w:tcW w:w="2405" w:type="dxa"/>
+          </w:tcPr>
+          <w:p>
+            <w:pPr>
+              <w:rPr>
+                <w:b w:val="0"/>
+                <w:bCs w:val="0"/>
+              </w:rPr>
+            </w:pPr>
+            <w:r>
+              <w:rPr>
+                <w:b w:val="0"/>
+                <w:bCs w:val="0"/>
+              </w:rPr>
+              <w:t>Zahlungspflichtiger</w:t>
+            </w:r>
+          </w:p>
+        </w:tc>
+        <w:tc>
+          <w:tcPr>
+            <w:tcW w:w="6662" w:type="dxa"/>
+          </w:tcPr>
+          <w:p>
+            <w:pPr>
+              <w:cnfStyle w:val="000000100000" w:firstRow="0" w:lastRow="0" w:firstColumn="0" w:lastColumn="0" w:oddVBand="0" w:evenVBand="0" w:oddHBand="1" w:evenHBand="0" w:firstRowFirstColumn="0" w:firstRowLastColumn="0" w:lastRowFirstColumn="0" w:lastRowLastColumn="0"/>
+            </w:pPr>
+            <w:r>
+              <w:t>Person/Firma/</w:t>
+            </w:r>
+            <w:r>
+              <w:t>Organisation,</w:t>
+            </w:r>
+            <w:r>
+              <w:t xml:space="preserve"> die die Rechnung bezahlt</w:t>
+            </w:r>
+          </w:p>
+        </w:tc>
+      </w:tr>
+      <w:tr>
+        <w:tc>
+          <w:tcPr>
+            <w:cnfStyle w:val="001000000000" w:firstRow="0" w:lastRow="0" w:firstColumn="1" w:lastColumn="0" w:oddVBand="0" w:evenVBand="0" w:oddHBand="0" w:evenHBand="0" w:firstRowFirstColumn="0" w:firstRowLastColumn="0" w:lastRowFirstColumn="0" w:lastRowLastColumn="0"/>
+            <w:tcW w:w="2405" w:type="dxa"/>
+          </w:tcPr>
+          <w:p>
+            <w:pPr>
+              <w:rPr>
+                <w:b w:val="0"/>
+                <w:bCs w:val="0"/>
+              </w:rPr>
+            </w:pPr>
+            <w:r>
+              <w:rPr>
+                <w:b w:val="0"/>
+                <w:bCs w:val="0"/>
+              </w:rPr>
+              <w:t>Zahlungsempfänger</w:t>
+            </w:r>
+          </w:p>
+        </w:tc>
+        <w:tc>
+          <w:tcPr>
+            <w:tcW w:w="6662" w:type="dxa"/>
+          </w:tcPr>
+          <w:p>
+            <w:pPr>
+              <w:keepNext/>
+              <w:cnfStyle w:val="000000000000" w:firstRow="0" w:lastRow="0" w:firstColumn="0" w:lastColumn="0" w:oddVBand="0" w:evenVBand="0" w:oddHBand="0" w:evenHBand="0" w:firstRowFirstColumn="0" w:firstRowLastColumn="0" w:lastRowFirstColumn="0" w:lastRowLastColumn="0"/>
+            </w:pPr>
+            <w:r>
+              <w:t>Person/Firma/</w:t>
+            </w:r>
+            <w:r>
+              <w:t>Organisation,</w:t>
+            </w:r>
+            <w:r>
+              <w:t xml:space="preserve"> die die Rechnung </w:t>
+            </w:r>
+            <w:r>
+              <w:t>ausstellt</w:t>
+            </w:r>
+            <w:r>
+              <w:t>, resp. den Zahlungsbetrag erhält.</w:t>
+            </w:r>
+          </w:p>
+        </w:tc>
+      </w:tr>
+      <w:tr>
+        <w:trPr>
+          <w:cnfStyle w:val="000000100000" w:firstRow="0" w:lastRow="0" w:firstColumn="0" w:lastColumn="0" w:oddVBand="0" w:evenVBand="0" w:oddHBand="1" w:evenHBand="0" w:firstRowFirstColumn="0" w:firstRowLastColumn="0" w:lastRowFirstColumn="0" w:lastRowLastColumn="0"/>
+        </w:trPr>
+        <w:tc>
+          <w:tcPr>
+            <w:cnfStyle w:val="001000000000" w:firstRow="0" w:lastRow="0" w:firstColumn="1" w:lastColumn="0" w:oddVBand="0" w:evenVBand="0" w:oddHBand="0" w:evenHBand="0" w:firstRowFirstColumn="0" w:firstRowLastColumn="0" w:lastRowFirstColumn="0" w:lastRowLastColumn="0"/>
+            <w:tcW w:w="2405" w:type="dxa"/>
+          </w:tcPr>
+          <w:p>
+            <w:pPr>
+              <w:rPr>
+                <w:b w:val="0"/>
+                <w:bCs w:val="0"/>
+              </w:rPr>
+            </w:pPr>
+            <w:r>
+              <w:rPr>
+                <w:b w:val="0"/>
+                <w:bCs w:val="0"/>
+              </w:rPr>
+              <w:t>Benutzerstamm</w:t>
+            </w:r>
+          </w:p>
+        </w:tc>
+        <w:tc>
+          <w:tcPr>
+            <w:tcW w:w="6662" w:type="dxa"/>
+          </w:tcPr>
+          <w:p>
+            <w:pPr>
+              <w:keepNext/>
+              <w:cnfStyle w:val="000000100000" w:firstRow="0" w:lastRow="0" w:firstColumn="0" w:lastColumn="0" w:oddVBand="0" w:evenVBand="0" w:oddHBand="1" w:evenHBand="0" w:firstRowFirstColumn="0" w:firstRowLastColumn="0" w:lastRowFirstColumn="0" w:lastRowLastColumn="0"/>
+            </w:pPr>
+            <w:r>
+              <w:t xml:space="preserve">Klasse für Daten von </w:t>
+            </w:r>
+            <w:r>
+              <w:t>Person/Firma/Organisation</w:t>
+            </w:r>
+          </w:p>
+        </w:tc>
+      </w:tr>
+      <w:tr>
+        <w:tc>
+          <w:tcPr>
+            <w:cnfStyle w:val="001000000000" w:firstRow="0" w:lastRow="0" w:firstColumn="1" w:lastColumn="0" w:oddVBand="0" w:evenVBand="0" w:oddHBand="0" w:evenHBand="0" w:firstRowFirstColumn="0" w:firstRowLastColumn="0" w:lastRowFirstColumn="0" w:lastRowLastColumn="0"/>
+            <w:tcW w:w="2405" w:type="dxa"/>
+          </w:tcPr>
+          <w:p>
+            <w:pPr>
+              <w:rPr>
+                <w:b w:val="0"/>
+                <w:bCs w:val="0"/>
+              </w:rPr>
+            </w:pPr>
+            <w:r>
+              <w:rPr>
+                <w:b w:val="0"/>
+                <w:bCs w:val="0"/>
+              </w:rPr>
+              <w:t>Bankkonto</w:t>
+            </w:r>
+          </w:p>
+        </w:tc>
+        <w:tc>
+          <w:tcPr>
+            <w:tcW w:w="6662" w:type="dxa"/>
+          </w:tcPr>
+          <w:p>
+            <w:pPr>
+              <w:keepNext/>
+              <w:cnfStyle w:val="000000000000" w:firstRow="0" w:lastRow="0" w:firstColumn="0" w:lastColumn="0" w:oddVBand="0" w:evenVBand="0" w:oddHBand="0" w:evenHBand="0" w:firstRowFirstColumn="0" w:firstRowLastColumn="0" w:lastRowFirstColumn="0" w:lastRowLastColumn="0"/>
+            </w:pPr>
+            <w:r>
+              <w:t>Enthält kontorelevante Informationen wie IBAN</w:t>
+            </w:r>
+          </w:p>
+        </w:tc>
+      </w:tr>
+    </w:tbl>
+    <w:p>
+      <w:pPr>
+        <w:pStyle w:val="Beschriftung"/>
+      </w:pPr>
+      <w:r>
+        <w:t xml:space="preserve">Abbildung </w:t>
+      </w:r>
+      <w:fldSimple w:instr=" SEQ Abbildung \* ARABIC ">
+        <w:r>
+          <w:rPr>
+            <w:noProof/>
+          </w:rPr>
+          <w:t>3</w:t>
+        </w:r>
+      </w:fldSimple>
+      <w:r>
+        <w:t xml:space="preserve"> Fachklassenbeschreibung</w:t>
+      </w:r>
+    </w:p>
+    <w:p/>
+    <w:p>
+      <w:pPr>
+        <w:spacing w:after="160"/>
+      </w:pPr>
+      <w:r>
+        <w:br w:type="page"/>
+      </w:r>
+    </w:p>
+    <w:p>
+      <w:pPr>
+        <w:spacing w:after="160"/>
+      </w:pPr>
+    </w:p>
+    <w:p>
+      <w:pPr>
+        <w:pStyle w:val="berschrift1"/>
+        <w:numPr>
+          <w:ilvl w:val="0"/>
+          <w:numId w:val="4"/>
+        </w:numPr>
+      </w:pPr>
+      <w:bookmarkStart w:id="46" w:name="_Toc54903663"/>
+      <w:r>
         <w:t>Glossar</w:t>
       </w:r>
-      <w:bookmarkEnd w:id="45"/>
+      <w:bookmarkEnd w:id="46"/>
     </w:p>
     <w:p/>
     <w:tbl>
@@ -9726,12 +10307,12 @@
           <w:numId w:val="4"/>
         </w:numPr>
       </w:pPr>
-      <w:bookmarkStart w:id="46" w:name="_Toc52824333"/>
+      <w:bookmarkStart w:id="47" w:name="_Toc54903664"/>
       <w:r>
         <w:lastRenderedPageBreak/>
         <w:t>Tabellen und Abbildungsverzeichnis</w:t>
       </w:r>
-      <w:bookmarkEnd w:id="46"/>
+      <w:bookmarkEnd w:id="47"/>
     </w:p>
     <w:p/>
     <w:p>
@@ -10821,21 +11402,21 @@
           <w:numId w:val="4"/>
         </w:numPr>
       </w:pPr>
-      <w:bookmarkStart w:id="47" w:name="_Toc52824334"/>
+      <w:bookmarkStart w:id="48" w:name="_Toc54903665"/>
       <w:r>
         <w:t>Quellenverzeichnis</w:t>
       </w:r>
-      <w:bookmarkEnd w:id="47"/>
+      <w:bookmarkEnd w:id="48"/>
     </w:p>
     <w:p/>
     <w:p/>
     <w:sectPr>
-      <w:headerReference w:type="even" r:id="rId18"/>
-      <w:headerReference w:type="default" r:id="rId19"/>
-      <w:footerReference w:type="even" r:id="rId20"/>
-      <w:footerReference w:type="default" r:id="rId21"/>
-      <w:headerReference w:type="first" r:id="rId22"/>
-      <w:footerReference w:type="first" r:id="rId23"/>
+      <w:headerReference w:type="even" r:id="rId19"/>
+      <w:headerReference w:type="default" r:id="rId20"/>
+      <w:footerReference w:type="even" r:id="rId21"/>
+      <w:footerReference w:type="default" r:id="rId22"/>
+      <w:headerReference w:type="first" r:id="rId23"/>
+      <w:footerReference w:type="first" r:id="rId24"/>
       <w:pgSz w:w="11906" w:h="16838"/>
       <w:pgMar w:top="1417" w:right="1417" w:bottom="1134" w:left="1417" w:header="708" w:footer="708" w:gutter="0"/>
       <w:cols w:space="708"/>
@@ -10977,13 +11558,7 @@
     </w:r>
     <w:proofErr w:type="spellStart"/>
     <w:r>
-      <w:t>Your</w:t>
-    </w:r>
-    <w:r>
-      <w:t>SwissQ</w:t>
-    </w:r>
-    <w:r>
-      <w:t>R</w:t>
+      <w:t>YourSwissQR</w:t>
     </w:r>
     <w:proofErr w:type="spellEnd"/>
   </w:p>

</xml_diff>

<commit_message>
Adding the second part (Zustandsmodell) for task 3 (Doku and UML)
</commit_message>
<xml_diff>
--- a/Documentation/ProjectWork.docx
+++ b/Documentation/ProjectWork.docx
@@ -4653,31 +4653,18 @@
       <w:pPr>
         <w:pStyle w:val="Beschriftung"/>
       </w:pPr>
-      <w:bookmarkStart w:id="3" w:name="_Toc52813962"/>
+      <w:bookmarkStart w:id="3" w:name="_Toc55419036"/>
       <w:r>
         <w:t xml:space="preserve">Tabelle </w:t>
       </w:r>
-      <w:r>
-        <w:fldChar w:fldCharType="begin"/>
-      </w:r>
-      <w:r>
-        <w:instrText xml:space="preserve"> SEQ Tabelle \* ARABIC </w:instrText>
-      </w:r>
-      <w:r>
-        <w:fldChar w:fldCharType="separate"/>
-      </w:r>
-      <w:r>
-        <w:rPr>
-          <w:noProof/>
-        </w:rPr>
-        <w:t>1</w:t>
-      </w:r>
-      <w:r>
-        <w:rPr>
-          <w:noProof/>
-        </w:rPr>
-        <w:fldChar w:fldCharType="end"/>
-      </w:r>
+      <w:fldSimple w:instr=" SEQ Tabelle \* ARABIC ">
+        <w:r>
+          <w:rPr>
+            <w:noProof/>
+          </w:rPr>
+          <w:t>1</w:t>
+        </w:r>
+      </w:fldSimple>
       <w:r>
         <w:t xml:space="preserve"> Richtlinien und Schreibweisen</w:t>
       </w:r>
@@ -5123,31 +5110,18 @@
       <w:pPr>
         <w:pStyle w:val="Beschriftung"/>
       </w:pPr>
-      <w:bookmarkStart w:id="6" w:name="_Toc52813963"/>
+      <w:bookmarkStart w:id="6" w:name="_Toc55419037"/>
       <w:r>
         <w:t xml:space="preserve">Tabelle </w:t>
       </w:r>
-      <w:r>
-        <w:fldChar w:fldCharType="begin"/>
-      </w:r>
-      <w:r>
-        <w:instrText xml:space="preserve"> SEQ Tabelle \* ARABIC </w:instrText>
-      </w:r>
-      <w:r>
-        <w:fldChar w:fldCharType="separate"/>
-      </w:r>
-      <w:r>
-        <w:rPr>
-          <w:noProof/>
-        </w:rPr>
-        <w:t>2</w:t>
-      </w:r>
-      <w:r>
-        <w:rPr>
-          <w:noProof/>
-        </w:rPr>
-        <w:fldChar w:fldCharType="end"/>
-      </w:r>
+      <w:fldSimple w:instr=" SEQ Tabelle \* ARABIC ">
+        <w:r>
+          <w:rPr>
+            <w:noProof/>
+          </w:rPr>
+          <w:t>2</w:t>
+        </w:r>
+      </w:fldSimple>
       <w:r>
         <w:t xml:space="preserve"> Eingesetzte Entwicklungssoftware</w:t>
       </w:r>
@@ -5387,36 +5361,75 @@
           </w:p>
         </w:tc>
       </w:tr>
+      <w:tr>
+        <w:tc>
+          <w:tcPr>
+            <w:cnfStyle w:val="001000000000" w:firstRow="0" w:lastRow="0" w:firstColumn="1" w:lastColumn="0" w:oddVBand="0" w:evenVBand="0" w:oddHBand="0" w:evenHBand="0" w:firstRowFirstColumn="0" w:firstRowLastColumn="0" w:lastRowFirstColumn="0" w:lastRowLastColumn="0"/>
+            <w:tcW w:w="4531" w:type="dxa"/>
+          </w:tcPr>
+          <w:p>
+            <w:pPr>
+              <w:rPr>
+                <w:b w:val="0"/>
+                <w:bCs w:val="0"/>
+              </w:rPr>
+            </w:pPr>
+            <w:r>
+              <w:rPr>
+                <w:b w:val="0"/>
+                <w:bCs w:val="0"/>
+              </w:rPr>
+              <w:t xml:space="preserve">Visual </w:t>
+            </w:r>
+            <w:proofErr w:type="spellStart"/>
+            <w:r>
+              <w:rPr>
+                <w:b w:val="0"/>
+                <w:bCs w:val="0"/>
+              </w:rPr>
+              <w:t>Paradigm</w:t>
+            </w:r>
+            <w:proofErr w:type="spellEnd"/>
+          </w:p>
+        </w:tc>
+        <w:tc>
+          <w:tcPr>
+            <w:tcW w:w="4531" w:type="dxa"/>
+          </w:tcPr>
+          <w:p>
+            <w:pPr>
+              <w:keepNext/>
+              <w:cnfStyle w:val="000000000000" w:firstRow="0" w:lastRow="0" w:firstColumn="0" w:lastColumn="0" w:oddVBand="0" w:evenVBand="0" w:oddHBand="0" w:evenHBand="0" w:firstRowFirstColumn="0" w:firstRowLastColumn="0" w:lastRowFirstColumn="0" w:lastRowLastColumn="0"/>
+            </w:pPr>
+            <w:r>
+              <w:t>UML Software, welche für die Analyse</w:t>
+            </w:r>
+            <w:r>
+              <w:t>-</w:t>
+            </w:r>
+            <w:r>
+              <w:t xml:space="preserve"> und Designentwürfe verwendet wird.</w:t>
+            </w:r>
+          </w:p>
+        </w:tc>
+      </w:tr>
     </w:tbl>
     <w:p>
       <w:pPr>
         <w:pStyle w:val="Beschriftung"/>
       </w:pPr>
-      <w:bookmarkStart w:id="7" w:name="_Toc52813964"/>
+      <w:bookmarkStart w:id="7" w:name="_Toc55419038"/>
       <w:r>
         <w:t xml:space="preserve">Tabelle </w:t>
       </w:r>
-      <w:r>
-        <w:fldChar w:fldCharType="begin"/>
-      </w:r>
-      <w:r>
-        <w:instrText xml:space="preserve"> SEQ Tabelle \* ARABIC </w:instrText>
-      </w:r>
-      <w:r>
-        <w:fldChar w:fldCharType="separate"/>
-      </w:r>
-      <w:r>
-        <w:rPr>
-          <w:noProof/>
-        </w:rPr>
-        <w:t>3</w:t>
-      </w:r>
-      <w:r>
-        <w:rPr>
-          <w:noProof/>
-        </w:rPr>
-        <w:fldChar w:fldCharType="end"/>
-      </w:r>
+      <w:fldSimple w:instr=" SEQ Tabelle \* ARABIC ">
+        <w:r>
+          <w:rPr>
+            <w:noProof/>
+          </w:rPr>
+          <w:t>3</w:t>
+        </w:r>
+      </w:fldSimple>
       <w:r>
         <w:t xml:space="preserve"> Weitere verwendete Software</w:t>
       </w:r>
@@ -5621,31 +5634,18 @@
       <w:pPr>
         <w:pStyle w:val="Beschriftung"/>
       </w:pPr>
-      <w:bookmarkStart w:id="9" w:name="_Toc52813965"/>
+      <w:bookmarkStart w:id="9" w:name="_Toc55419039"/>
       <w:r>
         <w:t xml:space="preserve">Tabelle </w:t>
       </w:r>
-      <w:r>
-        <w:fldChar w:fldCharType="begin"/>
-      </w:r>
-      <w:r>
-        <w:instrText xml:space="preserve"> SEQ Tabelle \* ARABIC </w:instrText>
-      </w:r>
-      <w:r>
-        <w:fldChar w:fldCharType="separate"/>
-      </w:r>
-      <w:r>
-        <w:rPr>
-          <w:noProof/>
-        </w:rPr>
-        <w:t>4</w:t>
-      </w:r>
-      <w:r>
-        <w:rPr>
-          <w:noProof/>
-        </w:rPr>
-        <w:fldChar w:fldCharType="end"/>
-      </w:r>
+      <w:fldSimple w:instr=" SEQ Tabelle \* ARABIC ">
+        <w:r>
+          <w:rPr>
+            <w:noProof/>
+          </w:rPr>
+          <w:t>4</w:t>
+        </w:r>
+      </w:fldSimple>
       <w:r>
         <w:t xml:space="preserve"> </w:t>
       </w:r>
@@ -6105,31 +6105,18 @@
       <w:pPr>
         <w:pStyle w:val="Beschriftung"/>
       </w:pPr>
-      <w:bookmarkStart w:id="16" w:name="_Toc52813966"/>
+      <w:bookmarkStart w:id="16" w:name="_Toc55419040"/>
       <w:r>
         <w:t xml:space="preserve">Tabelle </w:t>
       </w:r>
-      <w:r>
-        <w:fldChar w:fldCharType="begin"/>
-      </w:r>
-      <w:r>
-        <w:instrText xml:space="preserve"> SEQ Tabelle \* ARABIC </w:instrText>
-      </w:r>
-      <w:r>
-        <w:fldChar w:fldCharType="separate"/>
-      </w:r>
-      <w:r>
-        <w:rPr>
-          <w:noProof/>
-        </w:rPr>
-        <w:t>5</w:t>
-      </w:r>
-      <w:r>
-        <w:rPr>
-          <w:noProof/>
-        </w:rPr>
-        <w:fldChar w:fldCharType="end"/>
-      </w:r>
+      <w:fldSimple w:instr=" SEQ Tabelle \* ARABIC ">
+        <w:r>
+          <w:rPr>
+            <w:noProof/>
+          </w:rPr>
+          <w:t>5</w:t>
+        </w:r>
+      </w:fldSimple>
       <w:r>
         <w:t xml:space="preserve"> Projektentscheidungen</w:t>
       </w:r>
@@ -6251,10 +6238,12 @@
         <w:t xml:space="preserve">Business Lösungen für </w:t>
       </w:r>
       <w:proofErr w:type="spellStart"/>
+      <w:proofErr w:type="gramStart"/>
       <w:r>
         <w:t>KMU’s</w:t>
       </w:r>
       <w:proofErr w:type="spellEnd"/>
+      <w:proofErr w:type="gramEnd"/>
       <w:r>
         <w:t xml:space="preserve"> und </w:t>
       </w:r>
@@ -6613,31 +6602,18 @@
       <w:pPr>
         <w:pStyle w:val="Beschriftung"/>
       </w:pPr>
-      <w:bookmarkStart w:id="20" w:name="_Toc52813967"/>
+      <w:bookmarkStart w:id="20" w:name="_Toc55419041"/>
       <w:r>
         <w:t xml:space="preserve">Tabelle </w:t>
       </w:r>
-      <w:r>
-        <w:fldChar w:fldCharType="begin"/>
-      </w:r>
-      <w:r>
-        <w:instrText xml:space="preserve"> SEQ Tabelle \* ARABIC </w:instrText>
-      </w:r>
-      <w:r>
-        <w:fldChar w:fldCharType="separate"/>
-      </w:r>
-      <w:r>
-        <w:rPr>
-          <w:noProof/>
-        </w:rPr>
-        <w:t>6</w:t>
-      </w:r>
-      <w:r>
-        <w:rPr>
-          <w:noProof/>
-        </w:rPr>
-        <w:fldChar w:fldCharType="end"/>
-      </w:r>
+      <w:fldSimple w:instr=" SEQ Tabelle \* ARABIC ">
+        <w:r>
+          <w:rPr>
+            <w:noProof/>
+          </w:rPr>
+          <w:t>6</w:t>
+        </w:r>
+      </w:fldSimple>
       <w:r>
         <w:t xml:space="preserve"> Koch AG Übersicht</w:t>
       </w:r>
@@ -6990,10 +6966,12 @@
         </w:numPr>
       </w:pPr>
       <w:proofErr w:type="spellStart"/>
+      <w:proofErr w:type="gramStart"/>
       <w:r>
         <w:t>KMU's</w:t>
       </w:r>
       <w:proofErr w:type="spellEnd"/>
+      <w:proofErr w:type="gramEnd"/>
       <w:r>
         <w:t xml:space="preserve"> und Einzelunternehmer sollen auch profitieren</w:t>
       </w:r>
@@ -7630,31 +7608,18 @@
       <w:pPr>
         <w:pStyle w:val="Beschriftung"/>
       </w:pPr>
-      <w:bookmarkStart w:id="31" w:name="_Toc52813968"/>
+      <w:bookmarkStart w:id="31" w:name="_Toc55419042"/>
       <w:r>
         <w:t xml:space="preserve">Tabelle </w:t>
       </w:r>
-      <w:r>
-        <w:fldChar w:fldCharType="begin"/>
-      </w:r>
-      <w:r>
-        <w:instrText xml:space="preserve"> SEQ Tabelle \* ARABIC </w:instrText>
-      </w:r>
-      <w:r>
-        <w:fldChar w:fldCharType="separate"/>
-      </w:r>
-      <w:r>
-        <w:rPr>
-          <w:noProof/>
-        </w:rPr>
-        <w:t>7</w:t>
-      </w:r>
-      <w:r>
-        <w:rPr>
-          <w:noProof/>
-        </w:rPr>
-        <w:fldChar w:fldCharType="end"/>
-      </w:r>
+      <w:fldSimple w:instr=" SEQ Tabelle \* ARABIC ">
+        <w:r>
+          <w:rPr>
+            <w:noProof/>
+          </w:rPr>
+          <w:t>7</w:t>
+        </w:r>
+      </w:fldSimple>
       <w:r>
         <w:t xml:space="preserve"> Use Case Rechnung erstellen</w:t>
       </w:r>
@@ -7881,31 +7846,18 @@
       <w:pPr>
         <w:pStyle w:val="Beschriftung"/>
       </w:pPr>
-      <w:bookmarkStart w:id="32" w:name="_Toc52813969"/>
+      <w:bookmarkStart w:id="32" w:name="_Toc55419043"/>
       <w:r>
         <w:t xml:space="preserve">Tabelle </w:t>
       </w:r>
-      <w:r>
-        <w:fldChar w:fldCharType="begin"/>
-      </w:r>
-      <w:r>
-        <w:instrText xml:space="preserve"> SEQ Tabelle \* ARABIC </w:instrText>
-      </w:r>
-      <w:r>
-        <w:fldChar w:fldCharType="separate"/>
-      </w:r>
-      <w:r>
-        <w:rPr>
-          <w:noProof/>
-        </w:rPr>
-        <w:t>8</w:t>
-      </w:r>
-      <w:r>
-        <w:rPr>
-          <w:noProof/>
-        </w:rPr>
-        <w:fldChar w:fldCharType="end"/>
-      </w:r>
+      <w:fldSimple w:instr=" SEQ Tabelle \* ARABIC ">
+        <w:r>
+          <w:rPr>
+            <w:noProof/>
+          </w:rPr>
+          <w:t>8</w:t>
+        </w:r>
+      </w:fldSimple>
       <w:r>
         <w:t xml:space="preserve"> Use Case Rechnung </w:t>
       </w:r>
@@ -8136,31 +8088,18 @@
       <w:pPr>
         <w:pStyle w:val="Beschriftung"/>
       </w:pPr>
-      <w:bookmarkStart w:id="33" w:name="_Toc52813970"/>
+      <w:bookmarkStart w:id="33" w:name="_Toc55419044"/>
       <w:r>
         <w:t xml:space="preserve">Tabelle </w:t>
       </w:r>
-      <w:r>
-        <w:fldChar w:fldCharType="begin"/>
-      </w:r>
-      <w:r>
-        <w:instrText xml:space="preserve"> SEQ Tabelle \* ARABIC </w:instrText>
-      </w:r>
-      <w:r>
-        <w:fldChar w:fldCharType="separate"/>
-      </w:r>
-      <w:r>
-        <w:rPr>
-          <w:noProof/>
-        </w:rPr>
-        <w:t>9</w:t>
-      </w:r>
-      <w:r>
-        <w:rPr>
-          <w:noProof/>
-        </w:rPr>
-        <w:fldChar w:fldCharType="end"/>
-      </w:r>
+      <w:fldSimple w:instr=" SEQ Tabelle \* ARABIC ">
+        <w:r>
+          <w:rPr>
+            <w:noProof/>
+          </w:rPr>
+          <w:t>9</w:t>
+        </w:r>
+      </w:fldSimple>
       <w:r>
         <w:t xml:space="preserve"> Use Case Rechnung löschen</w:t>
       </w:r>
@@ -8405,7 +8344,7 @@
           <w:lang w:val="en-US"/>
         </w:rPr>
       </w:pPr>
-      <w:bookmarkStart w:id="34" w:name="_Toc52813971"/>
+      <w:bookmarkStart w:id="34" w:name="_Toc55419045"/>
       <w:proofErr w:type="spellStart"/>
       <w:r>
         <w:rPr>
@@ -8421,6 +8360,9 @@
         <w:t xml:space="preserve"> </w:t>
       </w:r>
       <w:r>
+        <w:rPr>
+          <w:lang w:val="en-US"/>
+        </w:rPr>
         <w:fldChar w:fldCharType="begin"/>
       </w:r>
       <w:r>
@@ -8430,6 +8372,9 @@
         <w:instrText xml:space="preserve"> SEQ Tabelle \* ARABIC </w:instrText>
       </w:r>
       <w:r>
+        <w:rPr>
+          <w:lang w:val="en-US"/>
+        </w:rPr>
         <w:fldChar w:fldCharType="separate"/>
       </w:r>
       <w:r>
@@ -8440,6 +8385,9 @@
         <w:t>10</w:t>
       </w:r>
       <w:r>
+        <w:rPr>
+          <w:lang w:val="en-US"/>
+        </w:rPr>
         <w:fldChar w:fldCharType="end"/>
       </w:r>
       <w:r>
@@ -8668,31 +8616,18 @@
       <w:pPr>
         <w:pStyle w:val="Beschriftung"/>
       </w:pPr>
-      <w:bookmarkStart w:id="35" w:name="_Toc52813972"/>
+      <w:bookmarkStart w:id="35" w:name="_Toc55419046"/>
       <w:r>
         <w:t xml:space="preserve">Tabelle </w:t>
       </w:r>
-      <w:r>
-        <w:fldChar w:fldCharType="begin"/>
-      </w:r>
-      <w:r>
-        <w:instrText xml:space="preserve"> SEQ Tabelle \* ARABIC </w:instrText>
-      </w:r>
-      <w:r>
-        <w:fldChar w:fldCharType="separate"/>
-      </w:r>
-      <w:r>
-        <w:rPr>
-          <w:noProof/>
-        </w:rPr>
-        <w:t>11</w:t>
-      </w:r>
-      <w:r>
-        <w:rPr>
-          <w:noProof/>
-        </w:rPr>
-        <w:fldChar w:fldCharType="end"/>
-      </w:r>
+      <w:fldSimple w:instr=" SEQ Tabelle \* ARABIC ">
+        <w:r>
+          <w:rPr>
+            <w:noProof/>
+          </w:rPr>
+          <w:t>11</w:t>
+        </w:r>
+      </w:fldSimple>
       <w:r>
         <w:t xml:space="preserve"> Use Case PDF erstellen</w:t>
       </w:r>
@@ -8920,31 +8855,18 @@
       <w:pPr>
         <w:pStyle w:val="Beschriftung"/>
       </w:pPr>
-      <w:bookmarkStart w:id="36" w:name="_Toc52813973"/>
+      <w:bookmarkStart w:id="36" w:name="_Toc55419047"/>
       <w:r>
         <w:t xml:space="preserve">Tabelle </w:t>
       </w:r>
-      <w:r>
-        <w:fldChar w:fldCharType="begin"/>
-      </w:r>
-      <w:r>
-        <w:instrText xml:space="preserve"> SEQ Tabelle \* ARABIC </w:instrText>
-      </w:r>
-      <w:r>
-        <w:fldChar w:fldCharType="separate"/>
-      </w:r>
-      <w:r>
-        <w:rPr>
-          <w:noProof/>
-        </w:rPr>
-        <w:t>12</w:t>
-      </w:r>
-      <w:r>
-        <w:rPr>
-          <w:noProof/>
-        </w:rPr>
-        <w:fldChar w:fldCharType="end"/>
-      </w:r>
+      <w:fldSimple w:instr=" SEQ Tabelle \* ARABIC ">
+        <w:r>
+          <w:rPr>
+            <w:noProof/>
+          </w:rPr>
+          <w:t>12</w:t>
+        </w:r>
+      </w:fldSimple>
       <w:r>
         <w:t>Use Case Drucken</w:t>
       </w:r>
@@ -9171,34 +9093,18 @@
       <w:pPr>
         <w:pStyle w:val="Beschriftung"/>
       </w:pPr>
-      <w:bookmarkStart w:id="37" w:name="_Toc52813974"/>
+      <w:bookmarkStart w:id="37" w:name="_Toc55419048"/>
       <w:r>
         <w:t xml:space="preserve">Tabelle </w:t>
       </w:r>
-      <w:r>
-        <w:fldChar w:fldCharType="begin"/>
-      </w:r>
-      <w:r>
-        <w:instrText xml:space="preserve"> SEQ Tabelle \* ARABIC</w:instrText>
-      </w:r>
-      <w:r>
-        <w:instrText xml:space="preserve"> </w:instrText>
-      </w:r>
-      <w:r>
-        <w:fldChar w:fldCharType="separate"/>
-      </w:r>
-      <w:r>
-        <w:rPr>
-          <w:noProof/>
-        </w:rPr>
-        <w:t>13</w:t>
-      </w:r>
-      <w:r>
-        <w:rPr>
-          <w:noProof/>
-        </w:rPr>
-        <w:fldChar w:fldCharType="end"/>
-      </w:r>
+      <w:fldSimple w:instr=" SEQ Tabelle \* ARABIC ">
+        <w:r>
+          <w:rPr>
+            <w:noProof/>
+          </w:rPr>
+          <w:t>13</w:t>
+        </w:r>
+      </w:fldSimple>
       <w:r>
         <w:t xml:space="preserve"> Use Case Versenden</w:t>
       </w:r>
@@ -9556,31 +9462,18 @@
       <w:pPr>
         <w:pStyle w:val="Beschriftung"/>
       </w:pPr>
-      <w:bookmarkStart w:id="40" w:name="_Toc52813975"/>
+      <w:bookmarkStart w:id="40" w:name="_Toc55419049"/>
       <w:r>
         <w:t xml:space="preserve">Tabelle </w:t>
       </w:r>
-      <w:r>
-        <w:fldChar w:fldCharType="begin"/>
-      </w:r>
-      <w:r>
-        <w:instrText xml:space="preserve"> SEQ Tabelle \* ARABIC </w:instrText>
-      </w:r>
-      <w:r>
-        <w:fldChar w:fldCharType="separate"/>
-      </w:r>
-      <w:r>
-        <w:rPr>
-          <w:noProof/>
-        </w:rPr>
-        <w:t>14</w:t>
-      </w:r>
-      <w:r>
-        <w:rPr>
-          <w:noProof/>
-        </w:rPr>
-        <w:fldChar w:fldCharType="end"/>
-      </w:r>
+      <w:fldSimple w:instr=" SEQ Tabelle \* ARABIC ">
+        <w:r>
+          <w:rPr>
+            <w:noProof/>
+          </w:rPr>
+          <w:t>14</w:t>
+        </w:r>
+      </w:fldSimple>
       <w:r>
         <w:t xml:space="preserve"> Benutzer von </w:t>
       </w:r>
@@ -9914,31 +9807,18 @@
       <w:pPr>
         <w:pStyle w:val="Beschriftung"/>
       </w:pPr>
-      <w:bookmarkStart w:id="44" w:name="_Toc52817828"/>
+      <w:bookmarkStart w:id="44" w:name="_Toc55419033"/>
       <w:r>
         <w:t xml:space="preserve">Abbildung </w:t>
       </w:r>
-      <w:r>
-        <w:fldChar w:fldCharType="begin"/>
-      </w:r>
-      <w:r>
-        <w:instrText xml:space="preserve"> SEQ Abbildung \* ARABIC </w:instrText>
-      </w:r>
-      <w:r>
-        <w:fldChar w:fldCharType="separate"/>
-      </w:r>
-      <w:r>
-        <w:rPr>
-          <w:noProof/>
-        </w:rPr>
-        <w:t>1</w:t>
-      </w:r>
-      <w:r>
-        <w:rPr>
-          <w:noProof/>
-        </w:rPr>
-        <w:fldChar w:fldCharType="end"/>
-      </w:r>
+      <w:fldSimple w:instr=" SEQ Abbildung \* ARABIC ">
+        <w:r>
+          <w:rPr>
+            <w:noProof/>
+          </w:rPr>
+          <w:t>1</w:t>
+        </w:r>
+      </w:fldSimple>
       <w:r>
         <w:t xml:space="preserve"> Systemkontext Diagramm</w:t>
       </w:r>
@@ -9990,19 +9870,7 @@
         <w:rPr>
           <w:rStyle w:val="hgkelc"/>
         </w:rPr>
-        <w:t>werden Daten und Programmcode in übersichtlichen, wiederverwendbaren Modulen</w:t>
-      </w:r>
-      <w:r>
-        <w:rPr>
-          <w:rStyle w:val="hgkelc"/>
-        </w:rPr>
-        <w:t xml:space="preserve">, </w:t>
-      </w:r>
-      <w:r>
-        <w:rPr>
-          <w:rStyle w:val="hgkelc"/>
-        </w:rPr>
-        <w:t>sprich Objekten gekapselt. Dies reduziert den Programmieraufwand und hilft, Fehler zu vermeiden.</w:t>
+        <w:t>werden Daten und Programmcode in übersichtlichen, wiederverwendbaren Modulen, sprich Objekten gekapselt. Dies reduziert den Programmieraufwand und hilft, Fehler zu vermeiden.</w:t>
       </w:r>
     </w:p>
     <w:p/>
@@ -10125,10 +9993,10 @@
           <w:noProof/>
         </w:rPr>
         <w:drawing>
-          <wp:inline distT="0" distB="0" distL="0" distR="0" wp14:anchorId="4917A49D" wp14:editId="7BB639FE">
-            <wp:extent cx="5735955" cy="2576830"/>
-            <wp:effectExtent l="0" t="0" r="0" b="0"/>
-            <wp:docPr id="2" name="Grafik 2"/>
+          <wp:inline distT="0" distB="0" distL="0" distR="0" wp14:anchorId="30E4056E" wp14:editId="36B10EE6">
+            <wp:extent cx="5760720" cy="2379345"/>
+            <wp:effectExtent l="0" t="0" r="0" b="1905"/>
+            <wp:docPr id="4" name="Grafik 4"/>
             <wp:cNvGraphicFramePr>
               <a:graphicFrameLocks xmlns:a="http://schemas.openxmlformats.org/drawingml/2006/main" noChangeAspect="1"/>
             </wp:cNvGraphicFramePr>
@@ -10136,36 +10004,23 @@
               <a:graphicData uri="http://schemas.openxmlformats.org/drawingml/2006/picture">
                 <pic:pic xmlns:pic="http://schemas.openxmlformats.org/drawingml/2006/picture">
                   <pic:nvPicPr>
-                    <pic:cNvPr id="0" name="Picture 1"/>
-                    <pic:cNvPicPr>
-                      <a:picLocks noChangeAspect="1" noChangeArrowheads="1"/>
-                    </pic:cNvPicPr>
+                    <pic:cNvPr id="1" name=""/>
+                    <pic:cNvPicPr/>
                   </pic:nvPicPr>
                   <pic:blipFill>
-                    <a:blip r:embed="rId18" cstate="print">
-                      <a:extLst>
-                        <a:ext uri="{28A0092B-C50C-407E-A947-70E740481C1C}">
-                          <a14:useLocalDpi xmlns:a14="http://schemas.microsoft.com/office/drawing/2010/main" val="0"/>
-                        </a:ext>
-                      </a:extLst>
-                    </a:blip>
-                    <a:srcRect/>
+                    <a:blip r:embed="rId18"/>
                     <a:stretch>
                       <a:fillRect/>
                     </a:stretch>
                   </pic:blipFill>
-                  <pic:spPr bwMode="auto">
+                  <pic:spPr>
                     <a:xfrm>
                       <a:off x="0" y="0"/>
-                      <a:ext cx="5735955" cy="2576830"/>
+                      <a:ext cx="5760720" cy="2379345"/>
                     </a:xfrm>
                     <a:prstGeom prst="rect">
                       <a:avLst/>
                     </a:prstGeom>
-                    <a:noFill/>
-                    <a:ln>
-                      <a:noFill/>
-                    </a:ln>
                   </pic:spPr>
                 </pic:pic>
               </a:graphicData>
@@ -10178,35 +10033,34 @@
       <w:pPr>
         <w:pStyle w:val="Beschriftung"/>
       </w:pPr>
+      <w:bookmarkStart w:id="47" w:name="_Toc55419034"/>
       <w:r>
         <w:t xml:space="preserve">Abbildung </w:t>
       </w:r>
-      <w:r>
-        <w:fldChar w:fldCharType="begin"/>
-      </w:r>
-      <w:r>
-        <w:instrText xml:space="preserve"> SEQ Abbildung \* ARABIC </w:instrText>
-      </w:r>
-      <w:r>
-        <w:fldChar w:fldCharType="separate"/>
-      </w:r>
-      <w:r>
-        <w:rPr>
-          <w:noProof/>
-        </w:rPr>
-        <w:t>2</w:t>
-      </w:r>
-      <w:r>
-        <w:rPr>
-          <w:noProof/>
-        </w:rPr>
-        <w:fldChar w:fldCharType="end"/>
-      </w:r>
-      <w:r>
-        <w:t xml:space="preserve"> Fachklassendiagramm</w:t>
-      </w:r>
-    </w:p>
-    <w:p/>
+      <w:fldSimple w:instr=" SEQ Abbildung \* ARABIC ">
+        <w:r>
+          <w:rPr>
+            <w:noProof/>
+          </w:rPr>
+          <w:t>2</w:t>
+        </w:r>
+      </w:fldSimple>
+      <w:r>
+        <w:t xml:space="preserve"> </w:t>
+      </w:r>
+      <w:r>
+        <w:t>Fachklassendiagramm</w:t>
+      </w:r>
+      <w:bookmarkEnd w:id="47"/>
+    </w:p>
+    <w:p>
+      <w:pPr>
+        <w:spacing w:after="160"/>
+      </w:pPr>
+      <w:r>
+        <w:br w:type="page"/>
+      </w:r>
+    </w:p>
     <w:p>
       <w:pPr>
         <w:pStyle w:val="berschrift3"/>
@@ -10215,17 +10069,40 @@
           <w:numId w:val="4"/>
         </w:numPr>
       </w:pPr>
-      <w:bookmarkStart w:id="47" w:name="_Toc54967906"/>
-      <w:r>
+      <w:bookmarkStart w:id="48" w:name="_Toc54967906"/>
+      <w:r>
+        <w:lastRenderedPageBreak/>
         <w:t>Zustandsmodell</w:t>
       </w:r>
-      <w:bookmarkEnd w:id="47"/>
-    </w:p>
-    <w:p>
-      <w:pPr>
-        <w:pStyle w:val="berschrift3"/>
-        <w:ind w:left="1080"/>
-      </w:pPr>
+      <w:bookmarkEnd w:id="48"/>
+    </w:p>
+    <w:p/>
+    <w:p>
+      <w:r>
+        <w:t xml:space="preserve">In diesem Kapitel </w:t>
+      </w:r>
+      <w:r>
+        <w:t>die Zustände der beiden</w:t>
+      </w:r>
+      <w:r>
+        <w:t xml:space="preserve"> ausgesuchten </w:t>
+      </w:r>
+      <w:proofErr w:type="spellStart"/>
+      <w:r>
+        <w:t>UseCases</w:t>
+      </w:r>
+      <w:proofErr w:type="spellEnd"/>
+      <w:r>
+        <w:t xml:space="preserve"> (Rechnung erstellen und Rechnung bearbeiten) dargestellt.</w:t>
+      </w:r>
+    </w:p>
+    <w:p>
+      <w:r>
+        <w:t>Dieses</w:t>
+      </w:r>
+      <w:r>
+        <w:t xml:space="preserve"> wurde als UML-Zustandsmodell realisiert.</w:t>
+      </w:r>
     </w:p>
     <w:p>
       <w:pPr>
@@ -10237,10 +10114,75 @@
           <w:szCs w:val="24"/>
         </w:rPr>
       </w:pPr>
-      <w:r>
-        <w:br w:type="page"/>
-      </w:r>
-    </w:p>
+    </w:p>
+    <w:p>
+      <w:pPr>
+        <w:keepNext/>
+        <w:spacing w:after="160"/>
+      </w:pPr>
+      <w:r>
+        <w:rPr>
+          <w:noProof/>
+        </w:rPr>
+        <w:drawing>
+          <wp:inline distT="0" distB="0" distL="0" distR="0" wp14:anchorId="30290F4E" wp14:editId="7963F27C">
+            <wp:extent cx="5760720" cy="1541780"/>
+            <wp:effectExtent l="0" t="0" r="0" b="1270"/>
+            <wp:docPr id="6" name="Grafik 6"/>
+            <wp:cNvGraphicFramePr>
+              <a:graphicFrameLocks xmlns:a="http://schemas.openxmlformats.org/drawingml/2006/main" noChangeAspect="1"/>
+            </wp:cNvGraphicFramePr>
+            <a:graphic xmlns:a="http://schemas.openxmlformats.org/drawingml/2006/main">
+              <a:graphicData uri="http://schemas.openxmlformats.org/drawingml/2006/picture">
+                <pic:pic xmlns:pic="http://schemas.openxmlformats.org/drawingml/2006/picture">
+                  <pic:nvPicPr>
+                    <pic:cNvPr id="1" name=""/>
+                    <pic:cNvPicPr/>
+                  </pic:nvPicPr>
+                  <pic:blipFill>
+                    <a:blip r:embed="rId19"/>
+                    <a:stretch>
+                      <a:fillRect/>
+                    </a:stretch>
+                  </pic:blipFill>
+                  <pic:spPr>
+                    <a:xfrm>
+                      <a:off x="0" y="0"/>
+                      <a:ext cx="5760720" cy="1541780"/>
+                    </a:xfrm>
+                    <a:prstGeom prst="rect">
+                      <a:avLst/>
+                    </a:prstGeom>
+                  </pic:spPr>
+                </pic:pic>
+              </a:graphicData>
+            </a:graphic>
+          </wp:inline>
+        </w:drawing>
+      </w:r>
+    </w:p>
+    <w:p>
+      <w:pPr>
+        <w:pStyle w:val="Beschriftung"/>
+      </w:pPr>
+      <w:bookmarkStart w:id="49" w:name="_Toc55419035"/>
+      <w:r>
+        <w:t xml:space="preserve">Abbildung </w:t>
+      </w:r>
+      <w:fldSimple w:instr=" SEQ Abbildung \* ARABIC ">
+        <w:r>
+          <w:rPr>
+            <w:noProof/>
+          </w:rPr>
+          <w:t>3</w:t>
+        </w:r>
+      </w:fldSimple>
+      <w:r>
+        <w:t xml:space="preserve"> Zustandsmodell</w:t>
+      </w:r>
+      <w:bookmarkEnd w:id="49"/>
+    </w:p>
+    <w:p/>
     <w:p>
       <w:pPr>
         <w:pStyle w:val="berschrift3"/>
@@ -10249,15 +10191,14 @@
           <w:numId w:val="4"/>
         </w:numPr>
       </w:pPr>
-      <w:bookmarkStart w:id="48" w:name="_Toc54967907"/>
-      <w:r>
-        <w:lastRenderedPageBreak/>
+      <w:bookmarkStart w:id="50" w:name="_Toc54967907"/>
+      <w:r>
         <w:t>Verantwortlichkeit</w:t>
       </w:r>
       <w:r>
         <w:t xml:space="preserve"> Fachklassen</w:t>
       </w:r>
-      <w:bookmarkEnd w:id="48"/>
+      <w:bookmarkEnd w:id="50"/>
     </w:p>
     <w:p>
       <w:r>
@@ -10649,38 +10590,22 @@
       <w:pPr>
         <w:pStyle w:val="Beschriftung"/>
       </w:pPr>
-      <w:r>
-        <w:t xml:space="preserve">Abbildung </w:t>
-      </w:r>
-      <w:r>
-        <w:fldChar w:fldCharType="begin"/>
-      </w:r>
-      <w:r>
-        <w:instrText xml:space="preserve"> SEQ Abbildung \* ARABIC </w:instrText>
-      </w:r>
-      <w:r>
-        <w:fldChar w:fldCharType="separate"/>
-      </w:r>
-      <w:r>
-        <w:rPr>
-          <w:noProof/>
-        </w:rPr>
-        <w:t>3</w:t>
-      </w:r>
-      <w:r>
-        <w:rPr>
-          <w:noProof/>
-        </w:rPr>
-        <w:fldChar w:fldCharType="end"/>
-      </w:r>
-      <w:r>
-        <w:t xml:space="preserve"> Fachklassenbeschreibung</w:t>
-      </w:r>
-    </w:p>
-    <w:p>
-      <w:pPr>
-        <w:spacing w:after="160"/>
-      </w:pPr>
+      <w:bookmarkStart w:id="51" w:name="_Toc55419050"/>
+      <w:r>
+        <w:t xml:space="preserve">Tabelle </w:t>
+      </w:r>
+      <w:fldSimple w:instr=" SEQ Tabelle \* ARABIC ">
+        <w:r>
+          <w:rPr>
+            <w:noProof/>
+          </w:rPr>
+          <w:t>15</w:t>
+        </w:r>
+      </w:fldSimple>
+      <w:r>
+        <w:t xml:space="preserve"> Fachklassen</w:t>
+      </w:r>
+      <w:bookmarkEnd w:id="51"/>
     </w:p>
     <w:p>
       <w:pPr>
@@ -10703,12 +10628,12 @@
           <w:numId w:val="4"/>
         </w:numPr>
       </w:pPr>
-      <w:bookmarkStart w:id="49" w:name="_Toc54967908"/>
+      <w:bookmarkStart w:id="52" w:name="_Toc54967908"/>
       <w:r>
         <w:lastRenderedPageBreak/>
         <w:t>Glossar</w:t>
       </w:r>
-      <w:bookmarkEnd w:id="49"/>
+      <w:bookmarkEnd w:id="52"/>
     </w:p>
     <w:p/>
     <w:tbl>
@@ -10943,6 +10868,88 @@
           </w:p>
         </w:tc>
       </w:tr>
+      <w:tr>
+        <w:trPr>
+          <w:cnfStyle w:val="000000100000" w:firstRow="0" w:lastRow="0" w:firstColumn="0" w:lastColumn="0" w:oddVBand="0" w:evenVBand="0" w:oddHBand="1" w:evenHBand="0" w:firstRowFirstColumn="0" w:firstRowLastColumn="0" w:lastRowFirstColumn="0" w:lastRowLastColumn="0"/>
+        </w:trPr>
+        <w:tc>
+          <w:tcPr>
+            <w:cnfStyle w:val="001000000000" w:firstRow="0" w:lastRow="0" w:firstColumn="1" w:lastColumn="0" w:oddVBand="0" w:evenVBand="0" w:oddHBand="0" w:evenHBand="0" w:firstRowFirstColumn="0" w:firstRowLastColumn="0" w:lastRowFirstColumn="0" w:lastRowLastColumn="0"/>
+            <w:tcW w:w="4531" w:type="dxa"/>
+          </w:tcPr>
+          <w:p>
+            <w:pPr>
+              <w:rPr>
+                <w:b w:val="0"/>
+                <w:bCs w:val="0"/>
+              </w:rPr>
+            </w:pPr>
+            <w:r>
+              <w:rPr>
+                <w:b w:val="0"/>
+                <w:bCs w:val="0"/>
+              </w:rPr>
+              <w:t xml:space="preserve">Visual </w:t>
+            </w:r>
+            <w:proofErr w:type="spellStart"/>
+            <w:r>
+              <w:rPr>
+                <w:b w:val="0"/>
+                <w:bCs w:val="0"/>
+              </w:rPr>
+              <w:t>Paradigm</w:t>
+            </w:r>
+            <w:proofErr w:type="spellEnd"/>
+          </w:p>
+        </w:tc>
+        <w:tc>
+          <w:tcPr>
+            <w:tcW w:w="4531" w:type="dxa"/>
+          </w:tcPr>
+          <w:p>
+            <w:pPr>
+              <w:cnfStyle w:val="000000100000" w:firstRow="0" w:lastRow="0" w:firstColumn="0" w:lastColumn="0" w:oddVBand="0" w:evenVBand="0" w:oddHBand="1" w:evenHBand="0" w:firstRowFirstColumn="0" w:firstRowLastColumn="0" w:lastRowFirstColumn="0" w:lastRowLastColumn="0"/>
+            </w:pPr>
+            <w:r>
+              <w:t xml:space="preserve">Visual </w:t>
+            </w:r>
+            <w:proofErr w:type="spellStart"/>
+            <w:r>
+              <w:t>Paradigm</w:t>
+            </w:r>
+            <w:proofErr w:type="spellEnd"/>
+            <w:r>
+              <w:t xml:space="preserve"> ist ein</w:t>
+            </w:r>
+            <w:r>
+              <w:t>e</w:t>
+            </w:r>
+            <w:r>
+              <w:t xml:space="preserve"> UML-</w:t>
+            </w:r>
+            <w:r>
+              <w:t>Software</w:t>
+            </w:r>
+            <w:r>
+              <w:t xml:space="preserve"> </w:t>
+            </w:r>
+            <w:r>
+              <w:t xml:space="preserve">welche die </w:t>
+            </w:r>
+            <w:r>
+              <w:t xml:space="preserve">Modellierung von Software mit weit verbreiteten Modellierungssprachen wie UML und </w:t>
+            </w:r>
+            <w:proofErr w:type="spellStart"/>
+            <w:r>
+              <w:t>SysM</w:t>
+            </w:r>
+            <w:proofErr w:type="spellEnd"/>
+            <w:r>
+              <w:t xml:space="preserve"> ermöglicht.</w:t>
+            </w:r>
+          </w:p>
+        </w:tc>
+      </w:tr>
     </w:tbl>
     <w:p/>
     <w:p/>
@@ -10962,13 +10969,14 @@
           <w:numId w:val="4"/>
         </w:numPr>
       </w:pPr>
-      <w:bookmarkStart w:id="50" w:name="_Toc54967909"/>
+      <w:bookmarkStart w:id="53" w:name="_Toc54967909"/>
       <w:r>
         <w:lastRenderedPageBreak/>
         <w:t>Tabellen und Abbildungsverzeichnis</w:t>
       </w:r>
-      <w:bookmarkEnd w:id="50"/>
-    </w:p>
+      <w:bookmarkEnd w:id="53"/>
+    </w:p>
+    <w:p/>
     <w:p>
       <w:pPr>
         <w:pStyle w:val="berschrift2"/>
@@ -11003,7 +11011,7 @@
       <w:r>
         <w:fldChar w:fldCharType="separate"/>
       </w:r>
-      <w:hyperlink w:anchor="_Toc52817828" w:history="1">
+      <w:hyperlink w:anchor="_Toc55419033" w:history="1">
         <w:r>
           <w:rPr>
             <w:rStyle w:val="Hyperlink"/>
@@ -11030,7 +11038,7 @@
             <w:noProof/>
             <w:webHidden/>
           </w:rPr>
-          <w:instrText xml:space="preserve"> PAGEREF _Toc52817828 \h </w:instrText>
+          <w:instrText xml:space="preserve"> PAGEREF _Toc55419033 \h </w:instrText>
         </w:r>
         <w:r>
           <w:rPr>
@@ -11050,7 +11058,7 @@
             <w:noProof/>
             <w:webHidden/>
           </w:rPr>
-          <w:t>16</w:t>
+          <w:t>17</w:t>
         </w:r>
         <w:r>
           <w:rPr>
@@ -11061,24 +11069,6 @@
         </w:r>
       </w:hyperlink>
     </w:p>
-    <w:p>
-      <w:r>
-        <w:fldChar w:fldCharType="end"/>
-      </w:r>
-    </w:p>
-    <w:p>
-      <w:pPr>
-        <w:pStyle w:val="berschrift2"/>
-        <w:numPr>
-          <w:ilvl w:val="1"/>
-          <w:numId w:val="4"/>
-        </w:numPr>
-      </w:pPr>
-      <w:r>
-        <w:t>Tabellenverzeichnis:</w:t>
-      </w:r>
-    </w:p>
-    <w:p/>
     <w:p>
       <w:pPr>
         <w:pStyle w:val="Abbildungsverzeichnis"/>
@@ -11091,22 +11081,13 @@
           <w:lang w:eastAsia="de-CH"/>
         </w:rPr>
       </w:pPr>
-      <w:r>
-        <w:fldChar w:fldCharType="begin"/>
-      </w:r>
-      <w:r>
-        <w:instrText xml:space="preserve"> TOC \h \z \c "Tabelle" </w:instrText>
-      </w:r>
-      <w:r>
-        <w:fldChar w:fldCharType="separate"/>
-      </w:r>
-      <w:hyperlink w:anchor="_Toc52813962" w:history="1">
+      <w:hyperlink w:anchor="_Toc55419034" w:history="1">
         <w:r>
           <w:rPr>
             <w:rStyle w:val="Hyperlink"/>
             <w:noProof/>
           </w:rPr>
-          <w:t>Tabelle 1 Richtlinien und Schreibweisen</w:t>
+          <w:t>Abbildung 2 Fachklassendiagramm</w:t>
         </w:r>
         <w:r>
           <w:rPr>
@@ -11127,7 +11108,7 @@
             <w:noProof/>
             <w:webHidden/>
           </w:rPr>
-          <w:instrText xml:space="preserve"> PAGEREF _Toc52813962 \h </w:instrText>
+          <w:instrText xml:space="preserve"> PAGEREF _Toc55419034 \h </w:instrText>
         </w:r>
         <w:r>
           <w:rPr>
@@ -11147,7 +11128,7 @@
             <w:noProof/>
             <w:webHidden/>
           </w:rPr>
-          <w:t>4</w:t>
+          <w:t>18</w:t>
         </w:r>
         <w:r>
           <w:rPr>
@@ -11170,13 +11151,13 @@
           <w:lang w:eastAsia="de-CH"/>
         </w:rPr>
       </w:pPr>
-      <w:hyperlink w:anchor="_Toc52813963" w:history="1">
+      <w:hyperlink w:anchor="_Toc55419035" w:history="1">
         <w:r>
           <w:rPr>
             <w:rStyle w:val="Hyperlink"/>
             <w:noProof/>
           </w:rPr>
-          <w:t>Tabelle 2 Eingesetzte Entwicklungssoftware</w:t>
+          <w:t>Abbildung 3 Zustandsmodell</w:t>
         </w:r>
         <w:r>
           <w:rPr>
@@ -11197,7 +11178,7 @@
             <w:noProof/>
             <w:webHidden/>
           </w:rPr>
-          <w:instrText xml:space="preserve"> PAGEREF _Toc52813963 \h </w:instrText>
+          <w:instrText xml:space="preserve"> PAGEREF _Toc55419035 \h </w:instrText>
         </w:r>
         <w:r>
           <w:rPr>
@@ -11217,7 +11198,7 @@
             <w:noProof/>
             <w:webHidden/>
           </w:rPr>
-          <w:t>6</w:t>
+          <w:t>19</w:t>
         </w:r>
         <w:r>
           <w:rPr>
@@ -11228,6 +11209,24 @@
         </w:r>
       </w:hyperlink>
     </w:p>
+    <w:p>
+      <w:r>
+        <w:fldChar w:fldCharType="end"/>
+      </w:r>
+    </w:p>
+    <w:p>
+      <w:pPr>
+        <w:pStyle w:val="berschrift2"/>
+        <w:numPr>
+          <w:ilvl w:val="1"/>
+          <w:numId w:val="4"/>
+        </w:numPr>
+      </w:pPr>
+      <w:r>
+        <w:t>Tabellenverzeichnis:</w:t>
+      </w:r>
+    </w:p>
+    <w:p/>
     <w:p>
       <w:pPr>
         <w:pStyle w:val="Abbildungsverzeichnis"/>
@@ -11240,13 +11239,22 @@
           <w:lang w:eastAsia="de-CH"/>
         </w:rPr>
       </w:pPr>
-      <w:hyperlink w:anchor="_Toc52813964" w:history="1">
+      <w:r>
+        <w:fldChar w:fldCharType="begin"/>
+      </w:r>
+      <w:r>
+        <w:instrText xml:space="preserve"> TOC \h \z \c "Tabelle" </w:instrText>
+      </w:r>
+      <w:r>
+        <w:fldChar w:fldCharType="separate"/>
+      </w:r>
+      <w:hyperlink w:anchor="_Toc55419036" w:history="1">
         <w:r>
           <w:rPr>
             <w:rStyle w:val="Hyperlink"/>
             <w:noProof/>
           </w:rPr>
-          <w:t>Tabelle 3 Weitere verwendete Software</w:t>
+          <w:t>Tabelle 1 Richtlinien und Schreibweisen</w:t>
         </w:r>
         <w:r>
           <w:rPr>
@@ -11267,7 +11275,7 @@
             <w:noProof/>
             <w:webHidden/>
           </w:rPr>
-          <w:instrText xml:space="preserve"> PAGEREF _Toc52813964 \h </w:instrText>
+          <w:instrText xml:space="preserve"> PAGEREF _Toc55419036 \h </w:instrText>
         </w:r>
         <w:r>
           <w:rPr>
@@ -11287,7 +11295,7 @@
             <w:noProof/>
             <w:webHidden/>
           </w:rPr>
-          <w:t>6</w:t>
+          <w:t>5</w:t>
         </w:r>
         <w:r>
           <w:rPr>
@@ -11310,13 +11318,13 @@
           <w:lang w:eastAsia="de-CH"/>
         </w:rPr>
       </w:pPr>
-      <w:hyperlink w:anchor="_Toc52813965" w:history="1">
+      <w:hyperlink w:anchor="_Toc55419037" w:history="1">
         <w:r>
           <w:rPr>
             <w:rStyle w:val="Hyperlink"/>
             <w:noProof/>
           </w:rPr>
-          <w:t>Tabelle 4 Checkliste und Installationsanleitung Eclipse</w:t>
+          <w:t>Tabelle 2 Eingesetzte Entwicklungssoftware</w:t>
         </w:r>
         <w:r>
           <w:rPr>
@@ -11337,7 +11345,7 @@
             <w:noProof/>
             <w:webHidden/>
           </w:rPr>
-          <w:instrText xml:space="preserve"> PAGEREF _Toc52813965 \h </w:instrText>
+          <w:instrText xml:space="preserve"> PAGEREF _Toc55419037 \h </w:instrText>
         </w:r>
         <w:r>
           <w:rPr>
@@ -11357,7 +11365,7 @@
             <w:noProof/>
             <w:webHidden/>
           </w:rPr>
-          <w:t>6</w:t>
+          <w:t>7</w:t>
         </w:r>
         <w:r>
           <w:rPr>
@@ -11380,13 +11388,13 @@
           <w:lang w:eastAsia="de-CH"/>
         </w:rPr>
       </w:pPr>
-      <w:hyperlink w:anchor="_Toc52813966" w:history="1">
+      <w:hyperlink w:anchor="_Toc55419038" w:history="1">
         <w:r>
           <w:rPr>
             <w:rStyle w:val="Hyperlink"/>
             <w:noProof/>
           </w:rPr>
-          <w:t>Tabelle 5 Projektentscheidungen</w:t>
+          <w:t>Tabelle 3 Weitere verwendete Software</w:t>
         </w:r>
         <w:r>
           <w:rPr>
@@ -11407,7 +11415,7 @@
             <w:noProof/>
             <w:webHidden/>
           </w:rPr>
-          <w:instrText xml:space="preserve"> PAGEREF _Toc52813966 \h </w:instrText>
+          <w:instrText xml:space="preserve"> PAGEREF _Toc55419038 \h </w:instrText>
         </w:r>
         <w:r>
           <w:rPr>
@@ -11427,7 +11435,7 @@
             <w:noProof/>
             <w:webHidden/>
           </w:rPr>
-          <w:t>8</w:t>
+          <w:t>7</w:t>
         </w:r>
         <w:r>
           <w:rPr>
@@ -11450,13 +11458,13 @@
           <w:lang w:eastAsia="de-CH"/>
         </w:rPr>
       </w:pPr>
-      <w:hyperlink w:anchor="_Toc52813967" w:history="1">
+      <w:hyperlink w:anchor="_Toc55419039" w:history="1">
         <w:r>
           <w:rPr>
             <w:rStyle w:val="Hyperlink"/>
             <w:noProof/>
           </w:rPr>
-          <w:t>Tabelle 6 Koch AG Übersicht</w:t>
+          <w:t>Tabelle 4 Checkliste und Installationsanleitung Eclipse</w:t>
         </w:r>
         <w:r>
           <w:rPr>
@@ -11477,7 +11485,7 @@
             <w:noProof/>
             <w:webHidden/>
           </w:rPr>
-          <w:instrText xml:space="preserve"> PAGEREF _Toc52813967 \h </w:instrText>
+          <w:instrText xml:space="preserve"> PAGEREF _Toc55419039 \h </w:instrText>
         </w:r>
         <w:r>
           <w:rPr>
@@ -11497,7 +11505,7 @@
             <w:noProof/>
             <w:webHidden/>
           </w:rPr>
-          <w:t>9</w:t>
+          <w:t>7</w:t>
         </w:r>
         <w:r>
           <w:rPr>
@@ -11520,13 +11528,13 @@
           <w:lang w:eastAsia="de-CH"/>
         </w:rPr>
       </w:pPr>
-      <w:hyperlink w:anchor="_Toc52813968" w:history="1">
+      <w:hyperlink w:anchor="_Toc55419040" w:history="1">
         <w:r>
           <w:rPr>
             <w:rStyle w:val="Hyperlink"/>
             <w:noProof/>
           </w:rPr>
-          <w:t>Tabelle 7 Use Case Rechnung erstellen</w:t>
+          <w:t>Tabelle 5 Projektentscheidungen</w:t>
         </w:r>
         <w:r>
           <w:rPr>
@@ -11547,7 +11555,7 @@
             <w:noProof/>
             <w:webHidden/>
           </w:rPr>
-          <w:instrText xml:space="preserve"> PAGEREF _Toc52813968 \h </w:instrText>
+          <w:instrText xml:space="preserve"> PAGEREF _Toc55419040 \h </w:instrText>
         </w:r>
         <w:r>
           <w:rPr>
@@ -11567,7 +11575,7 @@
             <w:noProof/>
             <w:webHidden/>
           </w:rPr>
-          <w:t>13</w:t>
+          <w:t>9</w:t>
         </w:r>
         <w:r>
           <w:rPr>
@@ -11590,13 +11598,13 @@
           <w:lang w:eastAsia="de-CH"/>
         </w:rPr>
       </w:pPr>
-      <w:hyperlink w:anchor="_Toc52813969" w:history="1">
+      <w:hyperlink w:anchor="_Toc55419041" w:history="1">
         <w:r>
           <w:rPr>
             <w:rStyle w:val="Hyperlink"/>
             <w:noProof/>
           </w:rPr>
-          <w:t>Tabelle 8 Use Case Rechnung bearbeiten</w:t>
+          <w:t>Tabelle 6 Koch AG Übersicht</w:t>
         </w:r>
         <w:r>
           <w:rPr>
@@ -11617,7 +11625,7 @@
             <w:noProof/>
             <w:webHidden/>
           </w:rPr>
-          <w:instrText xml:space="preserve"> PAGEREF _Toc52813969 \h </w:instrText>
+          <w:instrText xml:space="preserve"> PAGEREF _Toc55419041 \h </w:instrText>
         </w:r>
         <w:r>
           <w:rPr>
@@ -11637,7 +11645,7 @@
             <w:noProof/>
             <w:webHidden/>
           </w:rPr>
-          <w:t>13</w:t>
+          <w:t>10</w:t>
         </w:r>
         <w:r>
           <w:rPr>
@@ -11660,13 +11668,13 @@
           <w:lang w:eastAsia="de-CH"/>
         </w:rPr>
       </w:pPr>
-      <w:hyperlink w:anchor="_Toc52813970" w:history="1">
+      <w:hyperlink w:anchor="_Toc55419042" w:history="1">
         <w:r>
           <w:rPr>
             <w:rStyle w:val="Hyperlink"/>
             <w:noProof/>
           </w:rPr>
-          <w:t>Tabelle 9 Use Case Rechnung löschen</w:t>
+          <w:t>Tabelle 7 Use Case Rechnung erstellen</w:t>
         </w:r>
         <w:r>
           <w:rPr>
@@ -11687,7 +11695,7 @@
             <w:noProof/>
             <w:webHidden/>
           </w:rPr>
-          <w:instrText xml:space="preserve"> PAGEREF _Toc52813970 \h </w:instrText>
+          <w:instrText xml:space="preserve"> PAGEREF _Toc55419042 \h </w:instrText>
         </w:r>
         <w:r>
           <w:rPr>
@@ -11707,7 +11715,7 @@
             <w:noProof/>
             <w:webHidden/>
           </w:rPr>
-          <w:t>13</w:t>
+          <w:t>14</w:t>
         </w:r>
         <w:r>
           <w:rPr>
@@ -11730,14 +11738,13 @@
           <w:lang w:eastAsia="de-CH"/>
         </w:rPr>
       </w:pPr>
-      <w:hyperlink w:anchor="_Toc52813971" w:history="1">
+      <w:hyperlink w:anchor="_Toc55419043" w:history="1">
         <w:r>
           <w:rPr>
             <w:rStyle w:val="Hyperlink"/>
             <w:noProof/>
-            <w:lang w:val="en-US"/>
-          </w:rPr>
-          <w:t>Tabelle 10 Use Case Status ändern</w:t>
+          </w:rPr>
+          <w:t>Tabelle 8 Use Case Rechnung bearbeiten</w:t>
         </w:r>
         <w:r>
           <w:rPr>
@@ -11758,7 +11765,7 @@
             <w:noProof/>
             <w:webHidden/>
           </w:rPr>
-          <w:instrText xml:space="preserve"> PAGEREF _Toc52813971 \h </w:instrText>
+          <w:instrText xml:space="preserve"> PAGEREF _Toc55419043 \h </w:instrText>
         </w:r>
         <w:r>
           <w:rPr>
@@ -11801,13 +11808,13 @@
           <w:lang w:eastAsia="de-CH"/>
         </w:rPr>
       </w:pPr>
-      <w:hyperlink w:anchor="_Toc52813972" w:history="1">
+      <w:hyperlink w:anchor="_Toc55419044" w:history="1">
         <w:r>
           <w:rPr>
             <w:rStyle w:val="Hyperlink"/>
             <w:noProof/>
           </w:rPr>
-          <w:t>Tabelle 11 Use Case PDF erstellen</w:t>
+          <w:t>Tabelle 9 Use Case Rechnung löschen</w:t>
         </w:r>
         <w:r>
           <w:rPr>
@@ -11828,7 +11835,7 @@
             <w:noProof/>
             <w:webHidden/>
           </w:rPr>
-          <w:instrText xml:space="preserve"> PAGEREF _Toc52813972 \h </w:instrText>
+          <w:instrText xml:space="preserve"> PAGEREF _Toc55419044 \h </w:instrText>
         </w:r>
         <w:r>
           <w:rPr>
@@ -11871,13 +11878,14 @@
           <w:lang w:eastAsia="de-CH"/>
         </w:rPr>
       </w:pPr>
-      <w:hyperlink w:anchor="_Toc52813973" w:history="1">
+      <w:hyperlink w:anchor="_Toc55419045" w:history="1">
         <w:r>
           <w:rPr>
             <w:rStyle w:val="Hyperlink"/>
             <w:noProof/>
-          </w:rPr>
-          <w:t>Tabelle 12Use Case Drucken</w:t>
+            <w:lang w:val="en-US"/>
+          </w:rPr>
+          <w:t>Tabelle 10 Use Case Status ändern</w:t>
         </w:r>
         <w:r>
           <w:rPr>
@@ -11898,7 +11906,7 @@
             <w:noProof/>
             <w:webHidden/>
           </w:rPr>
-          <w:instrText xml:space="preserve"> PAGEREF _Toc52813973 \h </w:instrText>
+          <w:instrText xml:space="preserve"> PAGEREF _Toc55419045 \h </w:instrText>
         </w:r>
         <w:r>
           <w:rPr>
@@ -11918,7 +11926,7 @@
             <w:noProof/>
             <w:webHidden/>
           </w:rPr>
-          <w:t>14</w:t>
+          <w:t>15</w:t>
         </w:r>
         <w:r>
           <w:rPr>
@@ -11941,13 +11949,13 @@
           <w:lang w:eastAsia="de-CH"/>
         </w:rPr>
       </w:pPr>
-      <w:hyperlink w:anchor="_Toc52813974" w:history="1">
+      <w:hyperlink w:anchor="_Toc55419046" w:history="1">
         <w:r>
           <w:rPr>
             <w:rStyle w:val="Hyperlink"/>
             <w:noProof/>
           </w:rPr>
-          <w:t>Tabelle 13 Use Case Versenden</w:t>
+          <w:t>Tabelle 11 Use Case PDF erstellen</w:t>
         </w:r>
         <w:r>
           <w:rPr>
@@ -11968,7 +11976,7 @@
             <w:noProof/>
             <w:webHidden/>
           </w:rPr>
-          <w:instrText xml:space="preserve"> PAGEREF _Toc52813974 \h </w:instrText>
+          <w:instrText xml:space="preserve"> PAGEREF _Toc55419046 \h </w:instrText>
         </w:r>
         <w:r>
           <w:rPr>
@@ -11988,7 +11996,7 @@
             <w:noProof/>
             <w:webHidden/>
           </w:rPr>
-          <w:t>14</w:t>
+          <w:t>15</w:t>
         </w:r>
         <w:r>
           <w:rPr>
@@ -12011,12 +12019,152 @@
           <w:lang w:eastAsia="de-CH"/>
         </w:rPr>
       </w:pPr>
-      <w:hyperlink w:anchor="_Toc52813975" w:history="1">
+      <w:hyperlink w:anchor="_Toc55419047" w:history="1">
         <w:r>
           <w:rPr>
             <w:rStyle w:val="Hyperlink"/>
             <w:noProof/>
           </w:rPr>
+          <w:t>Tabelle 12Use Case Drucken</w:t>
+        </w:r>
+        <w:r>
+          <w:rPr>
+            <w:noProof/>
+            <w:webHidden/>
+          </w:rPr>
+          <w:tab/>
+        </w:r>
+        <w:r>
+          <w:rPr>
+            <w:noProof/>
+            <w:webHidden/>
+          </w:rPr>
+          <w:fldChar w:fldCharType="begin"/>
+        </w:r>
+        <w:r>
+          <w:rPr>
+            <w:noProof/>
+            <w:webHidden/>
+          </w:rPr>
+          <w:instrText xml:space="preserve"> PAGEREF _Toc55419047 \h </w:instrText>
+        </w:r>
+        <w:r>
+          <w:rPr>
+            <w:noProof/>
+            <w:webHidden/>
+          </w:rPr>
+        </w:r>
+        <w:r>
+          <w:rPr>
+            <w:noProof/>
+            <w:webHidden/>
+          </w:rPr>
+          <w:fldChar w:fldCharType="separate"/>
+        </w:r>
+        <w:r>
+          <w:rPr>
+            <w:noProof/>
+            <w:webHidden/>
+          </w:rPr>
+          <w:t>15</w:t>
+        </w:r>
+        <w:r>
+          <w:rPr>
+            <w:noProof/>
+            <w:webHidden/>
+          </w:rPr>
+          <w:fldChar w:fldCharType="end"/>
+        </w:r>
+      </w:hyperlink>
+    </w:p>
+    <w:p>
+      <w:pPr>
+        <w:pStyle w:val="Abbildungsverzeichnis"/>
+        <w:tabs>
+          <w:tab w:val="right" w:leader="dot" w:pos="9062"/>
+        </w:tabs>
+        <w:rPr>
+          <w:rFonts w:eastAsiaTheme="minorEastAsia"/>
+          <w:noProof/>
+          <w:lang w:eastAsia="de-CH"/>
+        </w:rPr>
+      </w:pPr>
+      <w:hyperlink w:anchor="_Toc55419048" w:history="1">
+        <w:r>
+          <w:rPr>
+            <w:rStyle w:val="Hyperlink"/>
+            <w:noProof/>
+          </w:rPr>
+          <w:t>Tabelle 13 Use Case Versenden</w:t>
+        </w:r>
+        <w:r>
+          <w:rPr>
+            <w:noProof/>
+            <w:webHidden/>
+          </w:rPr>
+          <w:tab/>
+        </w:r>
+        <w:r>
+          <w:rPr>
+            <w:noProof/>
+            <w:webHidden/>
+          </w:rPr>
+          <w:fldChar w:fldCharType="begin"/>
+        </w:r>
+        <w:r>
+          <w:rPr>
+            <w:noProof/>
+            <w:webHidden/>
+          </w:rPr>
+          <w:instrText xml:space="preserve"> PAGEREF _Toc55419048 \h </w:instrText>
+        </w:r>
+        <w:r>
+          <w:rPr>
+            <w:noProof/>
+            <w:webHidden/>
+          </w:rPr>
+        </w:r>
+        <w:r>
+          <w:rPr>
+            <w:noProof/>
+            <w:webHidden/>
+          </w:rPr>
+          <w:fldChar w:fldCharType="separate"/>
+        </w:r>
+        <w:r>
+          <w:rPr>
+            <w:noProof/>
+            <w:webHidden/>
+          </w:rPr>
+          <w:t>15</w:t>
+        </w:r>
+        <w:r>
+          <w:rPr>
+            <w:noProof/>
+            <w:webHidden/>
+          </w:rPr>
+          <w:fldChar w:fldCharType="end"/>
+        </w:r>
+      </w:hyperlink>
+    </w:p>
+    <w:p>
+      <w:pPr>
+        <w:pStyle w:val="Abbildungsverzeichnis"/>
+        <w:tabs>
+          <w:tab w:val="right" w:leader="dot" w:pos="9062"/>
+        </w:tabs>
+        <w:rPr>
+          <w:rFonts w:eastAsiaTheme="minorEastAsia"/>
+          <w:noProof/>
+          <w:lang w:eastAsia="de-CH"/>
+        </w:rPr>
+      </w:pPr>
+      <w:hyperlink w:anchor="_Toc55419049" w:history="1">
+        <w:r>
+          <w:rPr>
+            <w:rStyle w:val="Hyperlink"/>
+            <w:noProof/>
+          </w:rPr>
           <w:t>Tabelle 14 Benutzer von YourSwissQR</w:t>
         </w:r>
         <w:r>
@@ -12038,7 +12186,7 @@
             <w:noProof/>
             <w:webHidden/>
           </w:rPr>
-          <w:instrText xml:space="preserve"> PAGEREF _Toc52813975 \h </w:instrText>
+          <w:instrText xml:space="preserve"> PAGEREF _Toc55419049 \h </w:instrText>
         </w:r>
         <w:r>
           <w:rPr>
@@ -12058,7 +12206,77 @@
             <w:noProof/>
             <w:webHidden/>
           </w:rPr>
-          <w:t>15</w:t>
+          <w:t>16</w:t>
+        </w:r>
+        <w:r>
+          <w:rPr>
+            <w:noProof/>
+            <w:webHidden/>
+          </w:rPr>
+          <w:fldChar w:fldCharType="end"/>
+        </w:r>
+      </w:hyperlink>
+    </w:p>
+    <w:p>
+      <w:pPr>
+        <w:pStyle w:val="Abbildungsverzeichnis"/>
+        <w:tabs>
+          <w:tab w:val="right" w:leader="dot" w:pos="9062"/>
+        </w:tabs>
+        <w:rPr>
+          <w:rFonts w:eastAsiaTheme="minorEastAsia"/>
+          <w:noProof/>
+          <w:lang w:eastAsia="de-CH"/>
+        </w:rPr>
+      </w:pPr>
+      <w:hyperlink w:anchor="_Toc55419050" w:history="1">
+        <w:r>
+          <w:rPr>
+            <w:rStyle w:val="Hyperlink"/>
+            <w:noProof/>
+          </w:rPr>
+          <w:t>Tabelle 15 Fachklassen</w:t>
+        </w:r>
+        <w:r>
+          <w:rPr>
+            <w:noProof/>
+            <w:webHidden/>
+          </w:rPr>
+          <w:tab/>
+        </w:r>
+        <w:r>
+          <w:rPr>
+            <w:noProof/>
+            <w:webHidden/>
+          </w:rPr>
+          <w:fldChar w:fldCharType="begin"/>
+        </w:r>
+        <w:r>
+          <w:rPr>
+            <w:noProof/>
+            <w:webHidden/>
+          </w:rPr>
+          <w:instrText xml:space="preserve"> PAGEREF _Toc55419050 \h </w:instrText>
+        </w:r>
+        <w:r>
+          <w:rPr>
+            <w:noProof/>
+            <w:webHidden/>
+          </w:rPr>
+        </w:r>
+        <w:r>
+          <w:rPr>
+            <w:noProof/>
+            <w:webHidden/>
+          </w:rPr>
+          <w:fldChar w:fldCharType="separate"/>
+        </w:r>
+        <w:r>
+          <w:rPr>
+            <w:noProof/>
+            <w:webHidden/>
+          </w:rPr>
+          <w:t>19</w:t>
         </w:r>
         <w:r>
           <w:rPr>
@@ -12082,21 +12300,21 @@
           <w:numId w:val="4"/>
         </w:numPr>
       </w:pPr>
-      <w:bookmarkStart w:id="51" w:name="_Toc54967910"/>
+      <w:bookmarkStart w:id="54" w:name="_Toc54967910"/>
       <w:r>
         <w:t>Quellenverzeichnis</w:t>
       </w:r>
-      <w:bookmarkEnd w:id="51"/>
+      <w:bookmarkEnd w:id="54"/>
     </w:p>
     <w:p/>
     <w:p/>
     <w:sectPr>
-      <w:headerReference w:type="even" r:id="rId19"/>
-      <w:headerReference w:type="default" r:id="rId20"/>
-      <w:footerReference w:type="even" r:id="rId21"/>
-      <w:footerReference w:type="default" r:id="rId22"/>
-      <w:headerReference w:type="first" r:id="rId23"/>
-      <w:footerReference w:type="first" r:id="rId24"/>
+      <w:headerReference w:type="even" r:id="rId20"/>
+      <w:headerReference w:type="default" r:id="rId21"/>
+      <w:footerReference w:type="even" r:id="rId22"/>
+      <w:footerReference w:type="default" r:id="rId23"/>
+      <w:headerReference w:type="first" r:id="rId24"/>
+      <w:footerReference w:type="first" r:id="rId25"/>
       <w:pgSz w:w="11906" w:h="16838"/>
       <w:pgMar w:top="1417" w:right="1417" w:bottom="1134" w:left="1417" w:header="708" w:footer="708" w:gutter="0"/>
       <w:cols w:space="708"/>

</xml_diff>

<commit_message>
styling adding second Iteration
</commit_message>
<xml_diff>
--- a/Documentation/ProjectWork.docx
+++ b/Documentation/ProjectWork.docx
@@ -777,19 +777,8 @@
                                 <w:sz w:val="72"/>
                                 <w:lang w:val="de-CH"/>
                               </w:rPr>
-                              <w:t xml:space="preserve">  </w:t>
+                              <w:t xml:space="preserve">  YourSwissQR</w:t>
                             </w:r>
-                            <w:proofErr w:type="spellStart"/>
-                            <w:r>
-                              <w:rPr>
-                                <w:rFonts w:ascii="Arial" w:hAnsi="Arial" w:cs="Arial"/>
-                                <w:color w:val="A0A0A0"/>
-                                <w:sz w:val="72"/>
-                                <w:lang w:val="de-CH"/>
-                              </w:rPr>
-                              <w:t>YourSwissQR</w:t>
-                            </w:r>
-                            <w:proofErr w:type="spellEnd"/>
                           </w:p>
                         </w:txbxContent>
                       </wps:txbx>
@@ -854,19 +843,8 @@
                           <w:sz w:val="72"/>
                           <w:lang w:val="de-CH"/>
                         </w:rPr>
-                        <w:t xml:space="preserve">  </w:t>
+                        <w:t xml:space="preserve">  YourSwissQR</w:t>
                       </w:r>
-                      <w:proofErr w:type="spellStart"/>
-                      <w:r>
-                        <w:rPr>
-                          <w:rFonts w:ascii="Arial" w:hAnsi="Arial" w:cs="Arial"/>
-                          <w:color w:val="A0A0A0"/>
-                          <w:sz w:val="72"/>
-                          <w:lang w:val="de-CH"/>
-                        </w:rPr>
-                        <w:t>YourSwissQR</w:t>
-                      </w:r>
-                      <w:proofErr w:type="spellEnd"/>
                     </w:p>
                   </w:txbxContent>
                 </v:textbox>
@@ -1170,21 +1148,8 @@
           <w:szCs w:val="24"/>
           <w:lang w:val="it-IT" w:eastAsia="de-CH"/>
         </w:rPr>
-        <w:t xml:space="preserve">TS TSI 1909 A 03 </w:t>
-      </w:r>
-      <w:proofErr w:type="spellStart"/>
-      <w:r>
-        <w:rPr>
-          <w:rFonts w:ascii="Arial" w:eastAsia="Times New Roman" w:hAnsi="Arial" w:cs="Times New Roman"/>
-          <w:b/>
-          <w:bCs/>
-          <w:sz w:val="20"/>
-          <w:szCs w:val="24"/>
-          <w:lang w:val="it-IT" w:eastAsia="de-CH"/>
-        </w:rPr>
-        <w:t>SoE</w:t>
-      </w:r>
-      <w:proofErr w:type="spellEnd"/>
+        <w:t>TS TSI 1909 A 03 SoE</w:t>
+      </w:r>
     </w:p>
     <w:p>
       <w:pPr>
@@ -5252,23 +5217,7 @@
     <w:p/>
     <w:p>
       <w:r>
-        <w:t xml:space="preserve">Als Projekt Thema wurde das Erstellen von </w:t>
-      </w:r>
-      <w:proofErr w:type="spellStart"/>
-      <w:r>
-        <w:t>SwissQR</w:t>
-      </w:r>
-      <w:proofErr w:type="spellEnd"/>
-      <w:r>
-        <w:t xml:space="preserve">-Codes aus Debitorenrechnungsinformationen gewählt. Der </w:t>
-      </w:r>
-      <w:proofErr w:type="spellStart"/>
-      <w:r>
-        <w:t>SwissQR</w:t>
-      </w:r>
-      <w:proofErr w:type="spellEnd"/>
-      <w:r>
-        <w:t xml:space="preserve">-Code, welcher am 30.Juni 2020 eingeführt wurde, wird bis im Jahr 2022 die bestehenden «Orangen» ESR Einzahlungsscheine ablösen, weshalb das gewählte Thema eine tatsächliche Aktualität bedient. </w:t>
+        <w:t xml:space="preserve">Als Projekt Thema wurde das Erstellen von SwissQR-Codes aus Debitorenrechnungsinformationen gewählt. Der SwissQR-Code, welcher am 30.Juni 2020 eingeführt wurde, wird bis im Jahr 2022 die bestehenden «Orangen» ESR Einzahlungsscheine ablösen, weshalb das gewählte Thema eine tatsächliche Aktualität bedient. </w:t>
       </w:r>
     </w:p>
     <w:p>
@@ -5406,23 +5355,7 @@
                 <w:b w:val="0"/>
                 <w:bCs w:val="0"/>
               </w:rPr>
-              <w:t>Für Ordnernamen sind sprechende englische Bezeichnungen zu vergeben und in Camel-Case zu schreiben (Bsp. «</w:t>
-            </w:r>
-            <w:proofErr w:type="spellStart"/>
-            <w:r>
-              <w:rPr>
-                <w:b w:val="0"/>
-                <w:bCs w:val="0"/>
-              </w:rPr>
-              <w:t>ProjectDocumentation</w:t>
-            </w:r>
-            <w:proofErr w:type="spellEnd"/>
-            <w:r>
-              <w:rPr>
-                <w:b w:val="0"/>
-                <w:bCs w:val="0"/>
-              </w:rPr>
-              <w:t>»)</w:t>
+              <w:t>Für Ordnernamen sind sprechende englische Bezeichnungen zu vergeben und in Camel-Case zu schreiben (Bsp. «ProjectDocumentation»)</w:t>
             </w:r>
           </w:p>
         </w:tc>
@@ -5480,21 +5413,12 @@
                 <w:bCs w:val="0"/>
               </w:rPr>
             </w:pPr>
-            <w:proofErr w:type="spellStart"/>
             <w:r>
               <w:rPr>
                 <w:b w:val="0"/>
                 <w:bCs w:val="0"/>
               </w:rPr>
-              <w:t>Codingstyle</w:t>
-            </w:r>
-            <w:proofErr w:type="spellEnd"/>
-            <w:r>
-              <w:rPr>
-                <w:b w:val="0"/>
-                <w:bCs w:val="0"/>
-              </w:rPr>
-              <w:t xml:space="preserve"> (Java)</w:t>
+              <w:t>Codingstyle (Java)</w:t>
             </w:r>
           </w:p>
         </w:tc>
@@ -5629,11 +5553,9 @@
           <w:numId w:val="8"/>
         </w:numPr>
       </w:pPr>
-      <w:proofErr w:type="spellStart"/>
       <w:r>
         <w:t>Documentation</w:t>
       </w:r>
-      <w:proofErr w:type="spellEnd"/>
     </w:p>
     <w:p>
       <w:pPr>
@@ -5643,11 +5565,9 @@
           <w:numId w:val="8"/>
         </w:numPr>
       </w:pPr>
-      <w:proofErr w:type="spellStart"/>
       <w:r>
         <w:t>Documents</w:t>
       </w:r>
-      <w:proofErr w:type="spellEnd"/>
     </w:p>
     <w:p>
       <w:pPr>
@@ -5657,11 +5577,9 @@
           <w:numId w:val="8"/>
         </w:numPr>
       </w:pPr>
-      <w:proofErr w:type="spellStart"/>
       <w:r>
         <w:t>Presentations</w:t>
       </w:r>
-      <w:proofErr w:type="spellEnd"/>
     </w:p>
     <w:p>
       <w:pPr>
@@ -5671,11 +5589,9 @@
           <w:numId w:val="8"/>
         </w:numPr>
       </w:pPr>
-      <w:proofErr w:type="spellStart"/>
       <w:r>
         <w:t>ProjectOrganisation</w:t>
       </w:r>
-      <w:proofErr w:type="spellEnd"/>
     </w:p>
     <w:p>
       <w:pPr>
@@ -5692,35 +5608,7 @@
     <w:p/>
     <w:p>
       <w:r>
-        <w:t>Im Ordner «</w:t>
-      </w:r>
-      <w:proofErr w:type="spellStart"/>
-      <w:r>
-        <w:t>Documentation</w:t>
-      </w:r>
-      <w:proofErr w:type="spellEnd"/>
-      <w:r>
-        <w:t>» werden sämtliche Dateien zum/um den Projektaufbau und Dokumentation abgelegt. Im Unterordner «</w:t>
-      </w:r>
-      <w:proofErr w:type="spellStart"/>
-      <w:r>
-        <w:t>Documents</w:t>
-      </w:r>
-      <w:proofErr w:type="spellEnd"/>
-      <w:r>
-        <w:t xml:space="preserve">» sind zudem externe Dokumente, wie zum Beispiel Richtlinien zum </w:t>
-      </w:r>
-      <w:proofErr w:type="spellStart"/>
-      <w:r>
-        <w:t>SwissQR</w:t>
-      </w:r>
-      <w:proofErr w:type="spellEnd"/>
-      <w:r>
-        <w:t xml:space="preserve"> Code enthalten. Im </w:t>
-      </w:r>
-      <w:proofErr w:type="spellStart"/>
-      <w:r>
-        <w:t>Pr</w:t>
+        <w:t>Im Ordner «Documentation» werden sämtliche Dateien zum/um den Projektaufbau und Dokumentation abgelegt. Im Unterordner «Documents» sind zudem externe Dokumente, wie zum Beispiel Richtlinien zum SwissQR Code enthalten. Im Pr</w:t>
       </w:r>
       <w:r>
         <w:t>e</w:t>
@@ -5728,7 +5616,6 @@
       <w:r>
         <w:t>sentations</w:t>
       </w:r>
-      <w:proofErr w:type="spellEnd"/>
       <w:r>
         <w:t xml:space="preserve"> O</w:t>
       </w:r>
@@ -5739,15 +5626,7 @@
         <w:t>gesammelt</w:t>
       </w:r>
       <w:r>
-        <w:t xml:space="preserve"> und der Ordner </w:t>
-      </w:r>
-      <w:proofErr w:type="spellStart"/>
-      <w:r>
-        <w:t>ProjectOrganisation</w:t>
-      </w:r>
-      <w:proofErr w:type="spellEnd"/>
-      <w:r>
-        <w:t xml:space="preserve"> ist als Sammelbecken für planerische Aspekte des Projekts gedacht.</w:t>
+        <w:t xml:space="preserve"> und der Ordner ProjectOrganisation ist als Sammelbecken für planerische Aspekte des Projekts gedacht.</w:t>
       </w:r>
     </w:p>
     <w:p/>
@@ -5855,21 +5734,12 @@
             <w:pPr>
               <w:cnfStyle w:val="100000000000" w:firstRow="1" w:lastRow="0" w:firstColumn="0" w:lastColumn="0" w:oddVBand="0" w:evenVBand="0" w:oddHBand="0" w:evenHBand="0" w:firstRowFirstColumn="0" w:firstRowLastColumn="0" w:lastRowFirstColumn="0" w:lastRowLastColumn="0"/>
             </w:pPr>
-            <w:proofErr w:type="spellStart"/>
             <w:r>
               <w:rPr>
                 <w:b w:val="0"/>
                 <w:bCs w:val="0"/>
               </w:rPr>
-              <w:t>Entwicklungs</w:t>
-            </w:r>
-            <w:proofErr w:type="spellEnd"/>
-            <w:r>
-              <w:rPr>
-                <w:b w:val="0"/>
-                <w:bCs w:val="0"/>
-              </w:rPr>
-              <w:t xml:space="preserve"> IDE für die Bearbeitung und Kompilierung des JAVA Codes</w:t>
+              <w:t>Entwicklungs IDE für die Bearbeitung und Kompilierung des JAVA Codes</w:t>
             </w:r>
             <w:r>
               <w:rPr>
@@ -5935,23 +5805,7 @@
                 <w:b w:val="0"/>
                 <w:bCs w:val="0"/>
               </w:rPr>
-              <w:t xml:space="preserve">ub mit </w:t>
-            </w:r>
-            <w:proofErr w:type="spellStart"/>
-            <w:r>
-              <w:rPr>
-                <w:b w:val="0"/>
-                <w:bCs w:val="0"/>
-              </w:rPr>
-              <w:t>Smartgit</w:t>
-            </w:r>
-            <w:proofErr w:type="spellEnd"/>
-            <w:r>
-              <w:rPr>
-                <w:b w:val="0"/>
-                <w:bCs w:val="0"/>
-              </w:rPr>
-              <w:t xml:space="preserve"> (20.1.5)</w:t>
+              <w:t>ub mit Smartgit (20.1.5)</w:t>
             </w:r>
           </w:p>
         </w:tc>
@@ -5963,13 +5817,8 @@
             <w:pPr>
               <w:cnfStyle w:val="000000100000" w:firstRow="0" w:lastRow="0" w:firstColumn="0" w:lastColumn="0" w:oddVBand="0" w:evenVBand="0" w:oddHBand="1" w:evenHBand="0" w:firstRowFirstColumn="0" w:firstRowLastColumn="0" w:lastRowFirstColumn="0" w:lastRowLastColumn="0"/>
             </w:pPr>
-            <w:proofErr w:type="spellStart"/>
-            <w:r>
-              <w:t>Git</w:t>
-            </w:r>
-            <w:proofErr w:type="spellEnd"/>
-            <w:r>
-              <w:t xml:space="preserve"> Source Save System für die Verwaltung des Quellcodes und der Dokumentationsdateien</w:t>
+            <w:r>
+              <w:t>Git Source Save System für die Verwaltung des Quellcodes und der Dokumentationsdateien</w:t>
             </w:r>
           </w:p>
           <w:p>
@@ -6073,17 +5922,8 @@
                 <w:b w:val="0"/>
                 <w:bCs w:val="0"/>
               </w:rPr>
-              <w:t xml:space="preserve">Einfacher Texteditor zur Bearbeitung von Textdateien </w:t>
-            </w:r>
-            <w:proofErr w:type="spellStart"/>
-            <w:r>
-              <w:rPr>
-                <w:b w:val="0"/>
-                <w:bCs w:val="0"/>
-              </w:rPr>
-              <w:t>u.ä.</w:t>
-            </w:r>
-            <w:proofErr w:type="spellEnd"/>
+              <w:t>Einfacher Texteditor zur Bearbeitung von Textdateien u.ä.</w:t>
+            </w:r>
           </w:p>
           <w:p>
             <w:pPr>
@@ -6261,17 +6101,8 @@
                 <w:b w:val="0"/>
                 <w:bCs w:val="0"/>
               </w:rPr>
-              <w:t xml:space="preserve">Visual </w:t>
-            </w:r>
-            <w:proofErr w:type="spellStart"/>
-            <w:r>
-              <w:rPr>
-                <w:b w:val="0"/>
-                <w:bCs w:val="0"/>
-              </w:rPr>
-              <w:t>Paradigm</w:t>
-            </w:r>
-            <w:proofErr w:type="spellEnd"/>
+              <w:t>Visual Paradigm</w:t>
+            </w:r>
           </w:p>
         </w:tc>
         <w:tc>
@@ -6389,7 +6220,6 @@
               </w:rPr>
               <w:t xml:space="preserve">Um </w:t>
             </w:r>
-            <w:proofErr w:type="spellStart"/>
             <w:r>
               <w:rPr>
                 <w:b w:val="0"/>
@@ -6397,7 +6227,6 @@
               </w:rPr>
               <w:t>Eclipse</w:t>
             </w:r>
-            <w:proofErr w:type="spellEnd"/>
             <w:r>
               <w:rPr>
                 <w:b w:val="0"/>
@@ -6532,14 +6361,9 @@
         <w:t xml:space="preserve"> </w:t>
       </w:r>
       <w:r>
-        <w:t xml:space="preserve">Checkliste und Installationsanleitung </w:t>
-      </w:r>
-      <w:proofErr w:type="spellStart"/>
-      <w:r>
-        <w:t>Eclipse</w:t>
+        <w:t>Checkliste und Installationsanleitung Eclipse</w:t>
       </w:r>
       <w:bookmarkEnd w:id="9"/>
-      <w:proofErr w:type="spellEnd"/>
     </w:p>
     <w:p>
       <w:pPr>
@@ -6691,15 +6515,7 @@
         <w:t>Zugriff</w:t>
       </w:r>
       <w:r>
-        <w:t xml:space="preserve"> haben. So ist sichergestellt, dass die Arbeitsergebnisse sowohl zentral gesichert als auch jederzeit zur Verfügung stehen. Eigene Änderungen können problemlos </w:t>
-      </w:r>
-      <w:proofErr w:type="spellStart"/>
-      <w:r>
-        <w:t>commited</w:t>
-      </w:r>
-      <w:proofErr w:type="spellEnd"/>
-      <w:r>
-        <w:t xml:space="preserve"> und gepusht werden, so dass sie in kürzester Zeit dem gesamten Team zur Verfügung stehen.</w:t>
+        <w:t xml:space="preserve"> haben. So ist sichergestellt, dass die Arbeitsergebnisse sowohl zentral gesichert als auch jederzeit zur Verfügung stehen. Eigene Änderungen können problemlos commited und gepusht werden, so dass sie in kürzester Zeit dem gesamten Team zur Verfügung stehen.</w:t>
       </w:r>
     </w:p>
     <w:p/>
@@ -6911,37 +6727,19 @@
               </w:rPr>
               <w:t>Wahl des Projektthemas (</w:t>
             </w:r>
-            <w:proofErr w:type="spellStart"/>
             <w:r>
               <w:rPr>
                 <w:b w:val="0"/>
                 <w:bCs w:val="0"/>
               </w:rPr>
-              <w:t>Your</w:t>
-            </w:r>
-            <w:proofErr w:type="spellEnd"/>
+              <w:t xml:space="preserve">Your </w:t>
+            </w:r>
             <w:r>
               <w:rPr>
                 <w:b w:val="0"/>
                 <w:bCs w:val="0"/>
               </w:rPr>
-              <w:t xml:space="preserve"> </w:t>
-            </w:r>
-            <w:proofErr w:type="spellStart"/>
-            <w:r>
-              <w:rPr>
-                <w:b w:val="0"/>
-                <w:bCs w:val="0"/>
-              </w:rPr>
-              <w:t>SwissQR</w:t>
-            </w:r>
-            <w:proofErr w:type="spellEnd"/>
-            <w:r>
-              <w:rPr>
-                <w:b w:val="0"/>
-                <w:bCs w:val="0"/>
-              </w:rPr>
-              <w:t>)</w:t>
+              <w:t>SwissQR)</w:t>
             </w:r>
           </w:p>
         </w:tc>
@@ -6955,15 +6753,7 @@
               <w:cnfStyle w:val="000000000000" w:firstRow="0" w:lastRow="0" w:firstColumn="0" w:lastColumn="0" w:oddVBand="0" w:evenVBand="0" w:oddHBand="0" w:evenHBand="0" w:firstRowFirstColumn="0" w:firstRowLastColumn="0" w:lastRowFirstColumn="0" w:lastRowLastColumn="0"/>
             </w:pPr>
             <w:r>
-              <w:t xml:space="preserve">Die Mitglieder der Projektteams haben sich gemeinsam auf die Bearbeitung des folgenden Projektthemas geeinigt: Erstellen </w:t>
-            </w:r>
-            <w:proofErr w:type="spellStart"/>
-            <w:r>
-              <w:t>SwissQR</w:t>
-            </w:r>
-            <w:proofErr w:type="spellEnd"/>
-            <w:r>
-              <w:t xml:space="preserve"> für Debitorenrechnungen</w:t>
+              <w:t>Die Mitglieder der Projektteams haben sich gemeinsam auf die Bearbeitung des folgenden Projektthemas geeinigt: Erstellen SwissQR für Debitorenrechnungen</w:t>
             </w:r>
           </w:p>
         </w:tc>
@@ -7117,17 +6907,7 @@
         <w:t xml:space="preserve">Standard und Individual </w:t>
       </w:r>
       <w:r>
-        <w:t xml:space="preserve">Business Lösungen für </w:t>
-      </w:r>
-      <w:proofErr w:type="spellStart"/>
-      <w:proofErr w:type="gramStart"/>
-      <w:r>
-        <w:t>KMU’s</w:t>
-      </w:r>
-      <w:proofErr w:type="spellEnd"/>
-      <w:proofErr w:type="gramEnd"/>
-      <w:r>
-        <w:t xml:space="preserve"> und </w:t>
+        <w:t xml:space="preserve">Business Lösungen für KMU’s und </w:t>
       </w:r>
       <w:r>
         <w:t>k</w:t>
@@ -7136,15 +6916,7 @@
         <w:t>antonale Behörden.</w:t>
       </w:r>
       <w:r>
-        <w:t xml:space="preserve"> Insbesondere im Finanzbereich ist die Koch AG ein starker Partner, bekannte Produkte wie z.B. </w:t>
-      </w:r>
-      <w:proofErr w:type="spellStart"/>
-      <w:r>
-        <w:t>PayBuddy</w:t>
-      </w:r>
-      <w:proofErr w:type="spellEnd"/>
-      <w:r>
-        <w:t xml:space="preserve"> sind schweizweit im Einsatz.</w:t>
+        <w:t xml:space="preserve"> Insbesondere im Finanzbereich ist die Koch AG ein starker Partner, bekannte Produkte wie z.B. PayBuddy sind schweizweit im Einsatz.</w:t>
       </w:r>
     </w:p>
     <w:p>
@@ -7332,15 +7104,7 @@
               <w:cnfStyle w:val="000000100000" w:firstRow="0" w:lastRow="0" w:firstColumn="0" w:lastColumn="0" w:oddVBand="0" w:evenVBand="0" w:oddHBand="1" w:evenHBand="0" w:firstRowFirstColumn="0" w:firstRowLastColumn="0" w:lastRowFirstColumn="0" w:lastRowLastColumn="0"/>
             </w:pPr>
             <w:r>
-              <w:t xml:space="preserve">HR, Sales, Entwicklung, </w:t>
-            </w:r>
-            <w:proofErr w:type="spellStart"/>
-            <w:r>
-              <w:t>Testing</w:t>
-            </w:r>
-            <w:proofErr w:type="spellEnd"/>
-            <w:r>
-              <w:t>, Projektleitung, Finance</w:t>
+              <w:t>HR, Sales, Entwicklung, Testing, Projektleitung, Finance</w:t>
             </w:r>
           </w:p>
         </w:tc>
@@ -7450,32 +7214,26 @@
             <w:pPr>
               <w:cnfStyle w:val="000000000000" w:firstRow="0" w:lastRow="0" w:firstColumn="0" w:lastColumn="0" w:oddVBand="0" w:evenVBand="0" w:oddHBand="0" w:evenHBand="0" w:firstRowFirstColumn="0" w:firstRowLastColumn="0" w:lastRowFirstColumn="0" w:lastRowLastColumn="0"/>
             </w:pPr>
-            <w:proofErr w:type="spellStart"/>
             <w:r>
               <w:t>PayBuddy</w:t>
             </w:r>
-            <w:proofErr w:type="spellEnd"/>
           </w:p>
           <w:p>
             <w:pPr>
               <w:cnfStyle w:val="000000000000" w:firstRow="0" w:lastRow="0" w:firstColumn="0" w:lastColumn="0" w:oddVBand="0" w:evenVBand="0" w:oddHBand="0" w:evenHBand="0" w:firstRowFirstColumn="0" w:firstRowLastColumn="0" w:lastRowFirstColumn="0" w:lastRowLastColumn="0"/>
             </w:pPr>
-            <w:proofErr w:type="spellStart"/>
             <w:r>
               <w:t>EasyKredi</w:t>
             </w:r>
-            <w:proofErr w:type="spellEnd"/>
           </w:p>
           <w:p>
             <w:pPr>
               <w:keepNext/>
               <w:cnfStyle w:val="000000000000" w:firstRow="0" w:lastRow="0" w:firstColumn="0" w:lastColumn="0" w:oddVBand="0" w:evenVBand="0" w:oddHBand="0" w:evenHBand="0" w:firstRowFirstColumn="0" w:firstRowLastColumn="0" w:lastRowFirstColumn="0" w:lastRowLastColumn="0"/>
             </w:pPr>
-            <w:proofErr w:type="spellStart"/>
             <w:r>
               <w:t>PersonaFind</w:t>
             </w:r>
-            <w:proofErr w:type="spellEnd"/>
           </w:p>
         </w:tc>
       </w:tr>
@@ -7607,15 +7365,7 @@
         <w:t>schrittweise die verschiedenen bisher benutzten Einzahlungsscheine</w:t>
       </w:r>
       <w:r>
-        <w:t xml:space="preserve"> durch den neuen </w:t>
-      </w:r>
-      <w:proofErr w:type="spellStart"/>
-      <w:r>
-        <w:t>SwissQR</w:t>
-      </w:r>
-      <w:proofErr w:type="spellEnd"/>
-      <w:r>
-        <w:t>-Einzahlungsschein abgelöst.</w:t>
+        <w:t xml:space="preserve"> durch den neuen SwissQR-Einzahlungsschein abgelöst.</w:t>
       </w:r>
     </w:p>
     <w:p>
@@ -7632,15 +7382,7 @@
         <w:t xml:space="preserve">erstellt werden. </w:t>
       </w:r>
       <w:r>
-        <w:t xml:space="preserve">Rechnungssteller müssen deshalb in der Lage sein, Ihre Rechnungen als </w:t>
-      </w:r>
-      <w:proofErr w:type="spellStart"/>
-      <w:r>
-        <w:t>SwissQR</w:t>
-      </w:r>
-      <w:proofErr w:type="spellEnd"/>
-      <w:r>
-        <w:t xml:space="preserve"> Rechnung zu erzeugen. </w:t>
+        <w:t xml:space="preserve">Rechnungssteller müssen deshalb in der Lage sein, Ihre Rechnungen als SwissQR Rechnung zu erzeugen. </w:t>
       </w:r>
       <w:r>
         <w:t>Mit unsere</w:t>
@@ -7810,21 +7552,14 @@
           <w:numId w:val="12"/>
         </w:numPr>
       </w:pPr>
-      <w:proofErr w:type="spellStart"/>
       <w:r>
         <w:t>Your</w:t>
       </w:r>
-      <w:proofErr w:type="spellEnd"/>
       <w:r>
         <w:t xml:space="preserve"> </w:t>
       </w:r>
-      <w:proofErr w:type="spellStart"/>
-      <w:r>
-        <w:t>SwissQR</w:t>
-      </w:r>
-      <w:proofErr w:type="spellEnd"/>
-      <w:r>
-        <w:t xml:space="preserve"> kann den Anforderungen (Six) gemäss erstellt werden</w:t>
+      <w:r>
+        <w:t>SwissQR kann den Anforderungen (Six) gemäss erstellt werden</w:t>
       </w:r>
     </w:p>
     <w:p>
@@ -7847,15 +7582,8 @@
           <w:numId w:val="12"/>
         </w:numPr>
       </w:pPr>
-      <w:proofErr w:type="spellStart"/>
-      <w:proofErr w:type="gramStart"/>
-      <w:r>
-        <w:t>KMU's</w:t>
-      </w:r>
-      <w:proofErr w:type="spellEnd"/>
-      <w:proofErr w:type="gramEnd"/>
-      <w:r>
-        <w:t xml:space="preserve"> und Einzelunternehmer sollen auch profitieren</w:t>
+      <w:r>
+        <w:t>KMU's und Einzelunternehmer sollen auch profitieren</w:t>
       </w:r>
     </w:p>
     <w:p>
@@ -7909,15 +7637,7 @@
     <w:p/>
     <w:p>
       <w:r>
-        <w:t xml:space="preserve">In diesem Kapitel wird die Anforderungsanalyse für die </w:t>
-      </w:r>
-      <w:proofErr w:type="spellStart"/>
-      <w:r>
-        <w:t>SwissQR</w:t>
-      </w:r>
-      <w:proofErr w:type="spellEnd"/>
-      <w:r>
-        <w:t xml:space="preserve"> Software der Koch AG durchgeführt und näher beschrieben. </w:t>
+        <w:t xml:space="preserve">In diesem Kapitel wird die Anforderungsanalyse für die SwissQR Software der Koch AG durchgeführt und näher beschrieben. </w:t>
       </w:r>
     </w:p>
     <w:p/>
@@ -7941,21 +7661,8 @@
       </w:r>
     </w:p>
     <w:p>
-      <w:proofErr w:type="spellStart"/>
-      <w:r>
-        <w:t>Your</w:t>
-      </w:r>
-      <w:proofErr w:type="spellEnd"/>
-      <w:r>
-        <w:t xml:space="preserve"> </w:t>
-      </w:r>
-      <w:proofErr w:type="spellStart"/>
-      <w:r>
-        <w:t>SwissQR</w:t>
-      </w:r>
-      <w:proofErr w:type="spellEnd"/>
-      <w:r>
-        <w:t xml:space="preserve"> bietet eine Möglichkeit für jeden Rechnungssteller eine Rechnung an seine Kunden auszuliefern. Dies mit geringen Kosten und geringem administrativ Aufwand.</w:t>
+      <w:r>
+        <w:t>Your SwissQR bietet eine Möglichkeit für jeden Rechnungssteller eine Rechnung an seine Kunden auszuliefern. Dies mit geringen Kosten und geringem administrativ Aufwand.</w:t>
       </w:r>
     </w:p>
     <w:p>
@@ -7966,15 +7673,7 @@
         <w:t>d</w:t>
       </w:r>
       <w:r>
-        <w:t xml:space="preserve">ukt will die Koch AG Branchenführer für das Erzeugen und Verwalten von </w:t>
-      </w:r>
-      <w:proofErr w:type="spellStart"/>
-      <w:r>
-        <w:t>SwissQR</w:t>
-      </w:r>
-      <w:proofErr w:type="spellEnd"/>
-      <w:r>
-        <w:t xml:space="preserve"> Rechnungen sein.</w:t>
+        <w:t>ukt will die Koch AG Branchenführer für das Erzeugen und Verwalten von SwissQR Rechnungen sein.</w:t>
       </w:r>
       <w:r>
         <w:t xml:space="preserve"> Die Vision lautet deshalb:</w:t>
@@ -7987,56 +7686,46 @@
           <w:bCs/>
         </w:rPr>
       </w:pPr>
-      <w:proofErr w:type="spellStart"/>
       <w:r>
         <w:rPr>
           <w:b/>
           <w:bCs/>
         </w:rPr>
-        <w:t>SwissQR</w:t>
-      </w:r>
-      <w:proofErr w:type="spellEnd"/>
-      <w:r>
+        <w:t>SwissQR mit Koch AG</w:t>
+      </w:r>
+    </w:p>
+    <w:p/>
+    <w:p>
+      <w:pPr>
+        <w:pStyle w:val="berschrift3"/>
+      </w:pPr>
+      <w:bookmarkStart w:id="28" w:name="_Toc56976968"/>
+      <w:r>
+        <w:t>2.3.</w:t>
+      </w:r>
+      <w:r>
+        <w:t>2</w:t>
+      </w:r>
+      <w:r>
+        <w:tab/>
+      </w:r>
+      <w:r>
+        <w:t>Name</w:t>
+      </w:r>
+      <w:bookmarkEnd w:id="28"/>
+    </w:p>
+    <w:p>
+      <w:r>
+        <w:t>Da der Name mitentscheidend für den Erfolg eines Produkts ist, wurde ein Name gewählt, der sowohl kurz und prägnant ist, aber auch beschreibt, für was die Software genutzt werden kann. Der Name lautet deshalb:</w:t>
+      </w:r>
+    </w:p>
+    <w:p>
+      <w:pPr>
         <w:rPr>
           <w:b/>
           <w:bCs/>
         </w:rPr>
-        <w:t xml:space="preserve"> mit Koch AG</w:t>
-      </w:r>
-    </w:p>
-    <w:p/>
-    <w:p>
-      <w:pPr>
-        <w:pStyle w:val="berschrift3"/>
-      </w:pPr>
-      <w:bookmarkStart w:id="28" w:name="_Toc56976968"/>
-      <w:r>
-        <w:t>2.3.</w:t>
-      </w:r>
-      <w:r>
-        <w:t>2</w:t>
-      </w:r>
-      <w:r>
-        <w:tab/>
-      </w:r>
-      <w:r>
-        <w:t>Name</w:t>
-      </w:r>
-      <w:bookmarkEnd w:id="28"/>
-    </w:p>
-    <w:p>
-      <w:r>
-        <w:t>Da der Name mitentscheidend für den Erfolg eines Produkts ist, wurde ein Name gewählt, der sowohl kurz und prägnant ist, aber auch beschreibt, für was die Software genutzt werden kann. Der Name lautet deshalb:</w:t>
-      </w:r>
-    </w:p>
-    <w:p>
-      <w:pPr>
-        <w:rPr>
-          <w:b/>
-          <w:bCs/>
-        </w:rPr>
-      </w:pPr>
-      <w:proofErr w:type="spellStart"/>
+      </w:pPr>
       <w:r>
         <w:rPr>
           <w:b/>
@@ -8044,7 +7733,6 @@
         </w:rPr>
         <w:t>YourSwissQR</w:t>
       </w:r>
-      <w:proofErr w:type="spellEnd"/>
     </w:p>
     <w:p/>
     <w:p>
@@ -8126,15 +7814,7 @@
         </w:numPr>
       </w:pPr>
       <w:r>
-        <w:t xml:space="preserve">Auftraggeber; </w:t>
-      </w:r>
-      <w:proofErr w:type="spellStart"/>
-      <w:r>
-        <w:t>BistroTreuhand</w:t>
-      </w:r>
-      <w:proofErr w:type="spellEnd"/>
-      <w:r>
-        <w:t xml:space="preserve"> AG</w:t>
+        <w:t>Auftraggeber; BistroTreuhand AG</w:t>
       </w:r>
     </w:p>
     <w:p>
@@ -8170,31 +7850,7 @@
         </w:numPr>
       </w:pPr>
       <w:r>
-        <w:t xml:space="preserve">Der </w:t>
-      </w:r>
-      <w:proofErr w:type="spellStart"/>
-      <w:r>
-        <w:t>SwissQR</w:t>
-      </w:r>
-      <w:proofErr w:type="spellEnd"/>
-      <w:r>
-        <w:t xml:space="preserve"> Code muss gemäss den </w:t>
-      </w:r>
-      <w:proofErr w:type="spellStart"/>
-      <w:r>
-        <w:t>Richtlinen</w:t>
-      </w:r>
-      <w:proofErr w:type="spellEnd"/>
-      <w:r>
-        <w:t xml:space="preserve"> der Six Finance Group erzeugt werden, zudem stehen sie bei allfälligen Fragen zur Verfügung und stellen auch Validierungsportale für den </w:t>
-      </w:r>
-      <w:proofErr w:type="spellStart"/>
-      <w:r>
-        <w:t>SwissQR</w:t>
-      </w:r>
-      <w:proofErr w:type="spellEnd"/>
-      <w:r>
-        <w:t xml:space="preserve"> zur Verfügung</w:t>
+        <w:t>Der SwissQR Code muss gemäss den Richtlinen der Six Finance Group erzeugt werden, zudem stehen sie bei allfälligen Fragen zur Verfügung und stellen auch Validierungsportale für den SwissQR zur Verfügung</w:t>
       </w:r>
     </w:p>
     <w:p>
@@ -8251,15 +7907,7 @@
     </w:p>
     <w:p>
       <w:r>
-        <w:t xml:space="preserve">In diesem Abschnitt werden die Use Cases der </w:t>
-      </w:r>
-      <w:proofErr w:type="spellStart"/>
-      <w:r>
-        <w:t>YourSwissQR</w:t>
-      </w:r>
-      <w:proofErr w:type="spellEnd"/>
-      <w:r>
-        <w:t xml:space="preserve"> </w:t>
+        <w:t xml:space="preserve">In diesem Abschnitt werden die Use Cases der YourSwissQR </w:t>
       </w:r>
       <w:r>
         <w:t>Applikation</w:t>
@@ -8472,15 +8120,7 @@
               <w:t>Neue Rechnung wird mit den angegebenen Informationen erzeugt und in der Oberfläche dargestellt</w:t>
             </w:r>
             <w:r>
-              <w:t xml:space="preserve">. Der </w:t>
-            </w:r>
-            <w:proofErr w:type="spellStart"/>
-            <w:r>
-              <w:t>SwissQR</w:t>
-            </w:r>
-            <w:proofErr w:type="spellEnd"/>
-            <w:r>
-              <w:t xml:space="preserve"> zur Rechnung wird generiert.</w:t>
+              <w:t>. Der SwissQR zur Rechnung wird generiert.</w:t>
             </w:r>
           </w:p>
         </w:tc>
@@ -8710,15 +8350,7 @@
               <w:t>Maske öffnet sich, Änderungen werden nach Bestätigung übernommen</w:t>
             </w:r>
             <w:r>
-              <w:t xml:space="preserve">. Der </w:t>
-            </w:r>
-            <w:proofErr w:type="spellStart"/>
-            <w:r>
-              <w:t>SwissQR</w:t>
-            </w:r>
-            <w:proofErr w:type="spellEnd"/>
-            <w:r>
-              <w:t xml:space="preserve"> Code der Rechnung wird neu erstellt.</w:t>
+              <w:t>. Der SwissQR Code der Rechnung wird neu erstellt.</w:t>
             </w:r>
           </w:p>
         </w:tc>
@@ -9120,15 +8752,7 @@
               <w:t xml:space="preserve">Der Benutzer </w:t>
             </w:r>
             <w:r>
-              <w:t xml:space="preserve">kann auf der Bearbeitungsmaske den Status der Rechnung setzen (Eröffnet, verschickt </w:t>
-            </w:r>
-            <w:proofErr w:type="spellStart"/>
-            <w:r>
-              <w:t>u.ä.</w:t>
-            </w:r>
-            <w:proofErr w:type="spellEnd"/>
-            <w:r>
-              <w:t xml:space="preserve">) </w:t>
+              <w:t xml:space="preserve">kann auf der Bearbeitungsmaske den Status der Rechnung setzen (Eröffnet, verschickt u.ä.) </w:t>
             </w:r>
           </w:p>
         </w:tc>
@@ -9227,19 +8851,11 @@
         </w:rPr>
       </w:pPr>
       <w:bookmarkStart w:id="34" w:name="_Toc56977011"/>
-      <w:proofErr w:type="spellStart"/>
       <w:r>
         <w:rPr>
           <w:lang w:val="en-US"/>
         </w:rPr>
-        <w:t>Tabelle</w:t>
-      </w:r>
-      <w:proofErr w:type="spellEnd"/>
-      <w:r>
-        <w:rPr>
-          <w:lang w:val="en-US"/>
-        </w:rPr>
-        <w:t xml:space="preserve"> </w:t>
+        <w:t xml:space="preserve">Tabelle </w:t>
       </w:r>
       <w:r>
         <w:rPr>
@@ -9276,17 +8892,9 @@
         <w:rPr>
           <w:lang w:val="en-US"/>
         </w:rPr>
-        <w:t xml:space="preserve"> Use Case Status </w:t>
-      </w:r>
-      <w:proofErr w:type="spellStart"/>
-      <w:r>
-        <w:rPr>
-          <w:lang w:val="en-US"/>
-        </w:rPr>
-        <w:t>ändern</w:t>
+        <w:t xml:space="preserve"> Use Case Status ändern</w:t>
       </w:r>
       <w:bookmarkEnd w:id="34"/>
-      <w:proofErr w:type="spellEnd"/>
     </w:p>
     <w:tbl>
       <w:tblPr>
@@ -9960,13 +9568,8 @@
               <w:cnfStyle w:val="000000000000" w:firstRow="0" w:lastRow="0" w:firstColumn="0" w:lastColumn="0" w:oddVBand="0" w:evenVBand="0" w:oddHBand="0" w:evenHBand="0" w:firstRowFirstColumn="0" w:firstRowLastColumn="0" w:lastRowFirstColumn="0" w:lastRowLastColumn="0"/>
             </w:pPr>
             <w:r>
-              <w:t xml:space="preserve">Mailclient des Systems öffnet sich, Datei befindet sich als PDF im </w:t>
-            </w:r>
-            <w:proofErr w:type="spellStart"/>
-            <w:r>
-              <w:t>anhang</w:t>
-            </w:r>
-            <w:proofErr w:type="spellEnd"/>
+              <w:t>Mailclient des Systems öffnet sich, Datei befindet sich als PDF im anhang</w:t>
+            </w:r>
           </w:p>
         </w:tc>
       </w:tr>
@@ -10025,15 +9628,7 @@
     </w:p>
     <w:p>
       <w:r>
-        <w:t xml:space="preserve">Die nicht funktionalen Anforderungen an die </w:t>
-      </w:r>
-      <w:proofErr w:type="spellStart"/>
-      <w:r>
-        <w:t>YourSwissQR</w:t>
-      </w:r>
-      <w:proofErr w:type="spellEnd"/>
-      <w:r>
-        <w:t xml:space="preserve"> Applikationen werden hier aufgeführt.</w:t>
+        <w:t>Die nicht funktionalen Anforderungen an die YourSwissQR Applikationen werden hier aufgeführt.</w:t>
       </w:r>
     </w:p>
     <w:p/>
@@ -10137,15 +9732,7 @@
         <w:t xml:space="preserve"> und beschrieben</w:t>
       </w:r>
       <w:r>
-        <w:t xml:space="preserve">, die die </w:t>
-      </w:r>
-      <w:proofErr w:type="spellStart"/>
-      <w:r>
-        <w:t>YourSwissQR</w:t>
-      </w:r>
-      <w:proofErr w:type="spellEnd"/>
-      <w:r>
-        <w:t xml:space="preserve"> Applikation in irgendeiner Form nutzen werden.</w:t>
+        <w:t>, die die YourSwissQR Applikation in irgendeiner Form nutzen werden.</w:t>
       </w:r>
     </w:p>
     <w:p/>
@@ -10264,13 +9851,8 @@
               <w:t>,</w:t>
             </w:r>
             <w:r>
-              <w:t xml:space="preserve"> welche selbständig Rechnungen stellen dürfen sind die zweite Anwendergruppe von </w:t>
-            </w:r>
-            <w:proofErr w:type="spellStart"/>
-            <w:r>
-              <w:t>YourSwissQR</w:t>
-            </w:r>
-            <w:proofErr w:type="spellEnd"/>
+              <w:t xml:space="preserve"> welche selbständig Rechnungen stellen dürfen sind die zweite Anwendergruppe von YourSwissQR</w:t>
+            </w:r>
           </w:p>
         </w:tc>
       </w:tr>
@@ -10295,17 +9877,8 @@
                 <w:b w:val="0"/>
                 <w:bCs w:val="0"/>
               </w:rPr>
-              <w:t xml:space="preserve">Projektarbeiter der </w:t>
-            </w:r>
-            <w:proofErr w:type="spellStart"/>
-            <w:r>
-              <w:rPr>
-                <w:b w:val="0"/>
-                <w:bCs w:val="0"/>
-              </w:rPr>
-              <w:t>KochAG</w:t>
-            </w:r>
-            <w:proofErr w:type="spellEnd"/>
+              <w:t>Projektarbeiter der KochAG</w:t>
+            </w:r>
           </w:p>
         </w:tc>
         <w:tc>
@@ -10318,23 +9891,7 @@
               <w:cnfStyle w:val="000000100000" w:firstRow="0" w:lastRow="0" w:firstColumn="0" w:lastColumn="0" w:oddVBand="0" w:evenVBand="0" w:oddHBand="1" w:evenHBand="0" w:firstRowFirstColumn="0" w:firstRowLastColumn="0" w:lastRowFirstColumn="0" w:lastRowLastColumn="0"/>
             </w:pPr>
             <w:r>
-              <w:t xml:space="preserve">Projektleiter der </w:t>
-            </w:r>
-            <w:proofErr w:type="spellStart"/>
-            <w:r>
-              <w:t>KochAG</w:t>
-            </w:r>
-            <w:proofErr w:type="spellEnd"/>
-            <w:r>
-              <w:t xml:space="preserve"> werden vor allem Konfigurationsaufgaben und Support der </w:t>
-            </w:r>
-            <w:proofErr w:type="spellStart"/>
-            <w:r>
-              <w:t>YourSwissQR</w:t>
-            </w:r>
-            <w:proofErr w:type="spellEnd"/>
-            <w:r>
-              <w:t xml:space="preserve"> Applikation vornehmen, weshalb sie hier ebenfalls aufgelistet werden.</w:t>
+              <w:t>Projektleiter der KochAG werden vor allem Konfigurationsaufgaben und Support der YourSwissQR Applikation vornehmen, weshalb sie hier ebenfalls aufgelistet werden.</w:t>
             </w:r>
           </w:p>
         </w:tc>
@@ -10357,14 +9914,9 @@
         </w:r>
       </w:fldSimple>
       <w:r>
-        <w:t xml:space="preserve"> Benutzer von </w:t>
-      </w:r>
-      <w:proofErr w:type="spellStart"/>
-      <w:r>
-        <w:t>YourSwissQR</w:t>
+        <w:t xml:space="preserve"> Benutzer von YourSwissQR</w:t>
       </w:r>
       <w:bookmarkEnd w:id="40"/>
-      <w:proofErr w:type="spellEnd"/>
     </w:p>
     <w:p>
       <w:pPr>
@@ -10399,23 +9951,7 @@
     </w:p>
     <w:p>
       <w:r>
-        <w:t xml:space="preserve">In diesem Unterkapitel sind sämtliche Umsysteme der </w:t>
-      </w:r>
-      <w:proofErr w:type="spellStart"/>
-      <w:r>
-        <w:t>YourSwissQR</w:t>
-      </w:r>
-      <w:proofErr w:type="spellEnd"/>
-      <w:r>
-        <w:t xml:space="preserve"> Applikationen aufgelistet. Als Umsysteme sind hier insbesondere Anwendungen gemeint, die eine Schnittstelle zur </w:t>
-      </w:r>
-      <w:proofErr w:type="spellStart"/>
-      <w:r>
-        <w:t>YourSwissQR</w:t>
-      </w:r>
-      <w:proofErr w:type="spellEnd"/>
-      <w:r>
-        <w:t xml:space="preserve"> Applikation aufweisen, oder sonstige Abhängigkeiten zu dieser haben.</w:t>
+        <w:t>In diesem Unterkapitel sind sämtliche Umsysteme der YourSwissQR Applikationen aufgelistet. Als Umsysteme sind hier insbesondere Anwendungen gemeint, die eine Schnittstelle zur YourSwissQR Applikation aufweisen, oder sonstige Abhängigkeiten zu dieser haben.</w:t>
       </w:r>
     </w:p>
     <w:p/>
@@ -10428,15 +9964,7 @@
         </w:numPr>
       </w:pPr>
       <w:r>
-        <w:t>Verwendetes ERP (</w:t>
-      </w:r>
-      <w:proofErr w:type="spellStart"/>
-      <w:r>
-        <w:t>z.B</w:t>
-      </w:r>
-      <w:proofErr w:type="spellEnd"/>
-      <w:r>
-        <w:t xml:space="preserve"> Auftragsabwicklungssystem, wenn in Verwendung)</w:t>
+        <w:t>Verwendetes ERP (z.B Auftragsabwicklungssystem, wenn in Verwendung)</w:t>
       </w:r>
     </w:p>
     <w:p>
@@ -10448,15 +9976,7 @@
         </w:numPr>
       </w:pPr>
       <w:r>
-        <w:t xml:space="preserve">Falls sonstige ERP Systeme im Einsatz sind, kann/sollte die Rechnungsstellung mit der </w:t>
-      </w:r>
-      <w:proofErr w:type="spellStart"/>
-      <w:r>
-        <w:t>YourSwissQR</w:t>
-      </w:r>
-      <w:proofErr w:type="spellEnd"/>
-      <w:r>
-        <w:t xml:space="preserve"> Applikation synchronisiert werden</w:t>
+        <w:t>Falls sonstige ERP Systeme im Einsatz sind, kann/sollte die Rechnungsstellung mit der YourSwissQR Applikation synchronisiert werden</w:t>
       </w:r>
       <w:r>
         <w:t>.</w:t>
@@ -10615,15 +10135,7 @@
     </w:p>
     <w:p>
       <w:r>
-        <w:t xml:space="preserve">Das Systemkontextdiagramm, welches aus den Umsystemen, den Benutzern und den </w:t>
-      </w:r>
-      <w:proofErr w:type="spellStart"/>
-      <w:r>
-        <w:t>Usecases</w:t>
-      </w:r>
-      <w:proofErr w:type="spellEnd"/>
-      <w:r>
-        <w:t xml:space="preserve"> definiert wurde, ist untenstehend als Grafik ersichtlich</w:t>
+        <w:t>Das Systemkontextdiagramm, welches aus den Umsystemen, den Benutzern und den Usecases definiert wurde, ist untenstehend als Grafik ersichtlich</w:t>
       </w:r>
     </w:p>
     <w:p/>
@@ -10735,15 +10247,7 @@
     <w:p/>
     <w:p>
       <w:r>
-        <w:t xml:space="preserve">Der </w:t>
-      </w:r>
-      <w:proofErr w:type="spellStart"/>
-      <w:r>
-        <w:t>SwissQR</w:t>
-      </w:r>
-      <w:proofErr w:type="spellEnd"/>
-      <w:r>
-        <w:t xml:space="preserve"> Code wird in einer Objekt Orientierten Umgebung umgesetzt.</w:t>
+        <w:t>Der SwissQR Code wird in einer Objekt Orientierten Umgebung umgesetzt.</w:t>
       </w:r>
       <w:r>
         <w:t xml:space="preserve"> Dadurch </w:t>
@@ -10782,19 +10286,11 @@
           <w:rStyle w:val="hgkelc"/>
         </w:rPr>
       </w:pPr>
-      <w:proofErr w:type="spellStart"/>
       <w:r>
         <w:rPr>
           <w:rStyle w:val="hgkelc"/>
         </w:rPr>
-        <w:t>SwissQR</w:t>
-      </w:r>
-      <w:proofErr w:type="spellEnd"/>
-      <w:r>
-        <w:rPr>
-          <w:rStyle w:val="hgkelc"/>
-        </w:rPr>
-        <w:t xml:space="preserve"> beinhaltet insgesamt</w:t>
+        <w:t>SwissQR beinhaltet insgesamt</w:t>
       </w:r>
       <w:r>
         <w:rPr>
@@ -10967,15 +10463,7 @@
         <w:t>die Zustände der beiden</w:t>
       </w:r>
       <w:r>
-        <w:t xml:space="preserve"> ausgesuchten </w:t>
-      </w:r>
-      <w:proofErr w:type="spellStart"/>
-      <w:r>
-        <w:t>UseCases</w:t>
-      </w:r>
-      <w:proofErr w:type="spellEnd"/>
-      <w:r>
-        <w:t xml:space="preserve"> (Rechnung erstellen und Rechnung bearbeiten) dargestellt.</w:t>
+        <w:t xml:space="preserve"> ausgesuchten UseCases (Rechnung erstellen und Rechnung bearbeiten) dargestellt.</w:t>
       </w:r>
     </w:p>
     <w:p>
@@ -11087,13 +10575,8 @@
         <w:t>Im Folgenden Abschnitt werden die verschiedenen Verantwortlichkeiten der Klassen geregelt. Mit einem kleinen Kurzbeschrieb</w:t>
       </w:r>
       <w:r>
-        <w:t xml:space="preserve"> der </w:t>
-      </w:r>
-      <w:proofErr w:type="spellStart"/>
-      <w:r>
-        <w:t>Verwantwortlichkeit</w:t>
-      </w:r>
-      <w:proofErr w:type="spellEnd"/>
+        <w:t xml:space="preserve"> der Verwantwortlichkeit</w:t>
+      </w:r>
       <w:r>
         <w:t xml:space="preserve"> pro Klasse.</w:t>
       </w:r>
@@ -11247,15 +10730,7 @@
               <w:cnfStyle w:val="000000100000" w:firstRow="0" w:lastRow="0" w:firstColumn="0" w:lastColumn="0" w:oddVBand="0" w:evenVBand="0" w:oddHBand="1" w:evenHBand="0" w:firstRowFirstColumn="0" w:firstRowLastColumn="0" w:lastRowFirstColumn="0" w:lastRowLastColumn="0"/>
             </w:pPr>
             <w:r>
-              <w:t xml:space="preserve">Basisklasse für die Erstellung des </w:t>
-            </w:r>
-            <w:proofErr w:type="spellStart"/>
-            <w:r>
-              <w:t>SwissQR</w:t>
-            </w:r>
-            <w:proofErr w:type="spellEnd"/>
-            <w:r>
-              <w:t xml:space="preserve"> Codes</w:t>
+              <w:t>Basisklasse für die Erstellung des SwissQR Codes</w:t>
             </w:r>
           </w:p>
         </w:tc>
@@ -11516,6 +10991,16 @@
       <w:bookmarkEnd w:id="52"/>
     </w:p>
     <w:p/>
+    <w:p>
+      <w:r>
+        <w:t>In dieser Aufgabe muss für das SWISSQR Projekt ein Designmodell erarbeitet werden. Dies wird in Visual Paradigm umgesetzt.</w:t>
+      </w:r>
+    </w:p>
+    <w:p>
+      <w:r>
+        <w:t>Dazu gibt es teilweise zu einer Schicht eine erste und zweite Iteration. Entsprechend wie sich das Projekt weiterentwickelt hat.</w:t>
+      </w:r>
+    </w:p>
     <w:p/>
     <w:p/>
     <w:p/>
@@ -11529,20 +11014,29 @@
       </w:pPr>
       <w:bookmarkStart w:id="53" w:name="_Toc56976980"/>
       <w:r>
-        <w:t xml:space="preserve">Designmodell für die </w:t>
-      </w:r>
-      <w:proofErr w:type="spellStart"/>
-      <w:r>
-        <w:t>Persistence</w:t>
-      </w:r>
-      <w:proofErr w:type="spellEnd"/>
-      <w:r>
-        <w:t xml:space="preserve"> Schicht</w:t>
+        <w:t>Designmodell für die Persistence Schicht</w:t>
       </w:r>
       <w:bookmarkEnd w:id="53"/>
     </w:p>
     <w:p/>
+    <w:p>
+      <w:r>
+        <w:t>Das Designmodell wird als wesentlicher Input für Aktivitäten bei der Implementierung und beim Testen verwendet. UML-Darstellung: Modell, stereotypisiert als «Designmodell».</w:t>
+      </w:r>
+    </w:p>
     <w:p/>
+    <w:p>
+      <w:pPr>
+        <w:pStyle w:val="berschrift3"/>
+        <w:ind w:left="360"/>
+      </w:pPr>
+      <w:r>
+        <w:t xml:space="preserve">4.1.1 </w:t>
+      </w:r>
+      <w:r>
+        <w:t>Erste Iteration des Designmodell für die Persistence Schicht</w:t>
+      </w:r>
+    </w:p>
     <w:p/>
     <w:p>
       <w:pPr>
@@ -11623,49 +11117,34 @@
         <w:t xml:space="preserve"> </w:t>
       </w:r>
       <w:r>
-        <w:t xml:space="preserve">Designmodell für die </w:t>
-      </w:r>
-      <w:proofErr w:type="spellStart"/>
-      <w:r>
-        <w:t>Persistence</w:t>
-      </w:r>
-      <w:proofErr w:type="spellEnd"/>
-      <w:r>
-        <w:t xml:space="preserve"> Schicht</w:t>
+        <w:t>Designmodell für die Persistence Schicht</w:t>
       </w:r>
       <w:bookmarkEnd w:id="54"/>
     </w:p>
     <w:p/>
-    <w:p/>
-    <w:p>
-      <w:pPr>
-        <w:pStyle w:val="berschrift2"/>
-        <w:numPr>
-          <w:ilvl w:val="1"/>
-          <w:numId w:val="4"/>
-        </w:numPr>
-      </w:pPr>
-      <w:bookmarkStart w:id="55" w:name="_Toc56976981"/>
-      <w:r>
-        <w:t>Designmodell für die Business-Schicht</w:t>
-      </w:r>
-      <w:bookmarkEnd w:id="55"/>
-    </w:p>
-    <w:p/>
-    <w:p>
-      <w:pPr>
-        <w:keepNext/>
-      </w:pPr>
+    <w:p>
+      <w:pPr>
+        <w:pStyle w:val="berschrift3"/>
+        <w:ind w:left="360"/>
+      </w:pPr>
+      <w:r>
+        <w:lastRenderedPageBreak/>
+        <w:t xml:space="preserve">4.1.2 </w:t>
+      </w:r>
+      <w:r>
+        <w:t>Zweite Iteration des Designmodell für die Persistence Schicht</w:t>
+      </w:r>
+    </w:p>
+    <w:p>
       <w:r>
         <w:rPr>
           <w:noProof/>
         </w:rPr>
-        <w:lastRenderedPageBreak/>
         <w:drawing>
-          <wp:inline distT="0" distB="0" distL="0" distR="0" wp14:anchorId="3672092E" wp14:editId="26962816">
-            <wp:extent cx="5760720" cy="2830830"/>
-            <wp:effectExtent l="0" t="0" r="0" b="7620"/>
-            <wp:docPr id="7" name="Grafik 7"/>
+          <wp:inline distT="0" distB="0" distL="0" distR="0" wp14:anchorId="6EC06D70" wp14:editId="6C7515C8">
+            <wp:extent cx="5760720" cy="2936875"/>
+            <wp:effectExtent l="0" t="0" r="0" b="0"/>
+            <wp:docPr id="25" name="Grafik 25"/>
             <wp:cNvGraphicFramePr>
               <a:graphicFrameLocks xmlns:a="http://schemas.openxmlformats.org/drawingml/2006/main" noChangeAspect="1"/>
             </wp:cNvGraphicFramePr>
@@ -11685,7 +11164,7 @@
                   <pic:spPr>
                     <a:xfrm>
                       <a:off x="0" y="0"/>
-                      <a:ext cx="5760720" cy="2830830"/>
+                      <a:ext cx="5760720" cy="2936875"/>
                     </a:xfrm>
                     <a:prstGeom prst="rect">
                       <a:avLst/>
@@ -11698,11 +11177,107 @@
         </w:drawing>
       </w:r>
     </w:p>
+    <w:p/>
+    <w:p>
+      <w:pPr>
+        <w:spacing w:after="160"/>
+        <w:rPr>
+          <w:rFonts w:ascii="Arial" w:eastAsiaTheme="majorEastAsia" w:hAnsi="Arial" w:cstheme="majorBidi"/>
+          <w:color w:val="000000" w:themeColor="text1"/>
+          <w:sz w:val="26"/>
+          <w:szCs w:val="26"/>
+        </w:rPr>
+      </w:pPr>
+      <w:bookmarkStart w:id="55" w:name="_Toc56976981"/>
+      <w:bookmarkStart w:id="56" w:name="_Hlk60461374"/>
+      <w:r>
+        <w:br w:type="page"/>
+      </w:r>
+    </w:p>
+    <w:p>
+      <w:pPr>
+        <w:pStyle w:val="berschrift2"/>
+        <w:numPr>
+          <w:ilvl w:val="1"/>
+          <w:numId w:val="4"/>
+        </w:numPr>
+      </w:pPr>
+      <w:r>
+        <w:lastRenderedPageBreak/>
+        <w:t>Designmodell für die Business-Schicht</w:t>
+      </w:r>
+      <w:bookmarkEnd w:id="55"/>
+    </w:p>
+    <w:bookmarkEnd w:id="56"/>
+    <w:p/>
+    <w:p/>
+    <w:p>
+      <w:pPr>
+        <w:pStyle w:val="berschrift3"/>
+      </w:pPr>
+      <w:bookmarkStart w:id="57" w:name="_Hlk60461401"/>
+      <w:r>
+        <w:t xml:space="preserve">4.2.1 </w:t>
+      </w:r>
+      <w:r>
+        <w:t xml:space="preserve">Erste Iteration des </w:t>
+      </w:r>
+      <w:r>
+        <w:t>Designmodell für die Business-Schicht</w:t>
+      </w:r>
+    </w:p>
+    <w:bookmarkEnd w:id="57"/>
+    <w:p/>
+    <w:p>
+      <w:pPr>
+        <w:keepNext/>
+      </w:pPr>
+      <w:r>
+        <w:rPr>
+          <w:noProof/>
+        </w:rPr>
+        <w:drawing>
+          <wp:inline distT="0" distB="0" distL="0" distR="0" wp14:anchorId="4625BBAB" wp14:editId="2309DA8A">
+            <wp:extent cx="5760720" cy="2807335"/>
+            <wp:effectExtent l="0" t="0" r="0" b="0"/>
+            <wp:docPr id="26" name="Grafik 26"/>
+            <wp:cNvGraphicFramePr>
+              <a:graphicFrameLocks xmlns:a="http://schemas.openxmlformats.org/drawingml/2006/main" noChangeAspect="1"/>
+            </wp:cNvGraphicFramePr>
+            <a:graphic xmlns:a="http://schemas.openxmlformats.org/drawingml/2006/main">
+              <a:graphicData uri="http://schemas.openxmlformats.org/drawingml/2006/picture">
+                <pic:pic xmlns:pic="http://schemas.openxmlformats.org/drawingml/2006/picture">
+                  <pic:nvPicPr>
+                    <pic:cNvPr id="1" name=""/>
+                    <pic:cNvPicPr/>
+                  </pic:nvPicPr>
+                  <pic:blipFill>
+                    <a:blip r:embed="rId22"/>
+                    <a:stretch>
+                      <a:fillRect/>
+                    </a:stretch>
+                  </pic:blipFill>
+                  <pic:spPr>
+                    <a:xfrm>
+                      <a:off x="0" y="0"/>
+                      <a:ext cx="5760720" cy="2807335"/>
+                    </a:xfrm>
+                    <a:prstGeom prst="rect">
+                      <a:avLst/>
+                    </a:prstGeom>
+                  </pic:spPr>
+                </pic:pic>
+              </a:graphicData>
+            </a:graphic>
+          </wp:inline>
+        </w:drawing>
+      </w:r>
+    </w:p>
     <w:p>
       <w:pPr>
         <w:pStyle w:val="Beschriftung"/>
       </w:pPr>
-      <w:bookmarkStart w:id="56" w:name="_Toc56976996"/>
+      <w:bookmarkStart w:id="58" w:name="_Toc56976996"/>
       <w:r>
         <w:t xml:space="preserve">Abbildung </w:t>
       </w:r>
@@ -11720,12 +11295,83 @@
       <w:r>
         <w:t>Designmodell für die Business-Schicht</w:t>
       </w:r>
-      <w:bookmarkEnd w:id="56"/>
+      <w:bookmarkEnd w:id="58"/>
+    </w:p>
+    <w:p>
+      <w:pPr>
+        <w:pStyle w:val="berschrift3"/>
+      </w:pPr>
+      <w:r>
+        <w:t xml:space="preserve">4.2.2 </w:t>
+      </w:r>
+      <w:r>
+        <w:t xml:space="preserve">Zweite Iteration des </w:t>
+      </w:r>
+      <w:r>
+        <w:t>Designmodell für die Business-Schicht</w:t>
+      </w:r>
+    </w:p>
+    <w:p>
+      <w:r>
+        <w:rPr>
+          <w:noProof/>
+        </w:rPr>
+        <w:drawing>
+          <wp:inline distT="0" distB="0" distL="0" distR="0" wp14:anchorId="48C8CF87" wp14:editId="4035CFBE">
+            <wp:extent cx="5760720" cy="2807335"/>
+            <wp:effectExtent l="0" t="0" r="0" b="0"/>
+            <wp:docPr id="27" name="Grafik 27"/>
+            <wp:cNvGraphicFramePr>
+              <a:graphicFrameLocks xmlns:a="http://schemas.openxmlformats.org/drawingml/2006/main" noChangeAspect="1"/>
+            </wp:cNvGraphicFramePr>
+            <a:graphic xmlns:a="http://schemas.openxmlformats.org/drawingml/2006/main">
+              <a:graphicData uri="http://schemas.openxmlformats.org/drawingml/2006/picture">
+                <pic:pic xmlns:pic="http://schemas.openxmlformats.org/drawingml/2006/picture">
+                  <pic:nvPicPr>
+                    <pic:cNvPr id="1" name=""/>
+                    <pic:cNvPicPr/>
+                  </pic:nvPicPr>
+                  <pic:blipFill>
+                    <a:blip r:embed="rId22"/>
+                    <a:stretch>
+                      <a:fillRect/>
+                    </a:stretch>
+                  </pic:blipFill>
+                  <pic:spPr>
+                    <a:xfrm>
+                      <a:off x="0" y="0"/>
+                      <a:ext cx="5760720" cy="2807335"/>
+                    </a:xfrm>
+                    <a:prstGeom prst="rect">
+                      <a:avLst/>
+                    </a:prstGeom>
+                  </pic:spPr>
+                </pic:pic>
+              </a:graphicData>
+            </a:graphic>
+          </wp:inline>
+        </w:drawing>
+      </w:r>
     </w:p>
     <w:p>
       <w:pPr>
         <w:spacing w:after="160"/>
       </w:pPr>
+    </w:p>
+    <w:p>
+      <w:pPr>
+        <w:spacing w:after="160"/>
+        <w:rPr>
+          <w:rFonts w:ascii="Arial" w:eastAsiaTheme="majorEastAsia" w:hAnsi="Arial" w:cstheme="majorBidi"/>
+          <w:color w:val="000000" w:themeColor="text1"/>
+          <w:sz w:val="26"/>
+          <w:szCs w:val="26"/>
+        </w:rPr>
+      </w:pPr>
+      <w:bookmarkStart w:id="59" w:name="_Toc56976982"/>
+      <w:r>
+        <w:br w:type="page"/>
+      </w:r>
     </w:p>
     <w:p>
       <w:pPr>
@@ -11735,11 +11381,11 @@
           <w:numId w:val="4"/>
         </w:numPr>
       </w:pPr>
-      <w:bookmarkStart w:id="57" w:name="_Toc56976982"/>
-      <w:r>
+      <w:r>
+        <w:lastRenderedPageBreak/>
         <w:t>Integriertes Designmodell</w:t>
       </w:r>
-      <w:bookmarkEnd w:id="57"/>
+      <w:bookmarkEnd w:id="59"/>
     </w:p>
     <w:p/>
     <w:p/>
@@ -11747,6 +11393,80 @@
       <w:pPr>
         <w:spacing w:after="160"/>
       </w:pPr>
+      <w:r>
+        <w:rPr>
+          <w:noProof/>
+        </w:rPr>
+        <w:drawing>
+          <wp:anchor distT="0" distB="0" distL="114300" distR="114300" simplePos="0" relativeHeight="251677184" behindDoc="0" locked="0" layoutInCell="1" allowOverlap="1" wp14:anchorId="644779EF" wp14:editId="4E3D4A08">
+            <wp:simplePos x="0" y="0"/>
+            <wp:positionH relativeFrom="margin">
+              <wp:align>center</wp:align>
+            </wp:positionH>
+            <wp:positionV relativeFrom="paragraph">
+              <wp:posOffset>542290</wp:posOffset>
+            </wp:positionV>
+            <wp:extent cx="7251775" cy="3307743"/>
+            <wp:effectExtent l="0" t="0" r="6350" b="6985"/>
+            <wp:wrapNone/>
+            <wp:docPr id="9" name="Inhaltsplatzhalter 5">
+              <a:extLst xmlns:a="http://schemas.openxmlformats.org/drawingml/2006/main">
+                <a:ext uri="{FF2B5EF4-FFF2-40B4-BE49-F238E27FC236}">
+                  <a16:creationId xmlns:a16="http://schemas.microsoft.com/office/drawing/2014/main" id="{BD113FAB-2681-4551-A43F-713BB3AA0037}"/>
+                </a:ext>
+              </a:extLst>
+            </wp:docPr>
+            <wp:cNvGraphicFramePr>
+              <a:graphicFrameLocks xmlns:a="http://schemas.openxmlformats.org/drawingml/2006/main" noGrp="1" noChangeAspect="1"/>
+            </wp:cNvGraphicFramePr>
+            <a:graphic xmlns:a="http://schemas.openxmlformats.org/drawingml/2006/main">
+              <a:graphicData uri="http://schemas.openxmlformats.org/drawingml/2006/picture">
+                <pic:pic xmlns:pic="http://schemas.openxmlformats.org/drawingml/2006/picture">
+                  <pic:nvPicPr>
+                    <pic:cNvPr id="6" name="Inhaltsplatzhalter 5">
+                      <a:extLst>
+                        <a:ext uri="{FF2B5EF4-FFF2-40B4-BE49-F238E27FC236}">
+                          <a16:creationId xmlns:a16="http://schemas.microsoft.com/office/drawing/2014/main" id="{BD113FAB-2681-4551-A43F-713BB3AA0037}"/>
+                        </a:ext>
+                      </a:extLst>
+                    </pic:cNvPr>
+                    <pic:cNvPicPr>
+                      <a:picLocks noGrp="1" noChangeAspect="1"/>
+                    </pic:cNvPicPr>
+                  </pic:nvPicPr>
+                  <pic:blipFill>
+                    <a:blip r:embed="rId23">
+                      <a:extLst>
+                        <a:ext uri="{28A0092B-C50C-407E-A947-70E740481C1C}">
+                          <a14:useLocalDpi xmlns:a14="http://schemas.microsoft.com/office/drawing/2010/main" val="0"/>
+                        </a:ext>
+                      </a:extLst>
+                    </a:blip>
+                    <a:stretch>
+                      <a:fillRect/>
+                    </a:stretch>
+                  </pic:blipFill>
+                  <pic:spPr>
+                    <a:xfrm>
+                      <a:off x="0" y="0"/>
+                      <a:ext cx="7251775" cy="3307743"/>
+                    </a:xfrm>
+                    <a:prstGeom prst="rect">
+                      <a:avLst/>
+                    </a:prstGeom>
+                  </pic:spPr>
+                </pic:pic>
+              </a:graphicData>
+            </a:graphic>
+            <wp14:sizeRelH relativeFrom="page">
+              <wp14:pctWidth>0</wp14:pctWidth>
+            </wp14:sizeRelH>
+            <wp14:sizeRelV relativeFrom="page">
+              <wp14:pctHeight>0</wp14:pctHeight>
+            </wp14:sizeRelV>
+          </wp:anchor>
+        </w:drawing>
+      </w:r>
       <w:r>
         <w:rPr>
           <w:noProof/>
@@ -11754,7 +11474,7 @@
         <mc:AlternateContent>
           <mc:Choice Requires="wps">
             <w:drawing>
-              <wp:anchor distT="0" distB="0" distL="114300" distR="114300" simplePos="0" relativeHeight="251664896" behindDoc="0" locked="0" layoutInCell="1" allowOverlap="1" wp14:anchorId="3C150626" wp14:editId="5AAA9328">
+              <wp:anchor distT="0" distB="0" distL="114300" distR="114300" simplePos="0" relativeHeight="251664896" behindDoc="0" locked="0" layoutInCell="1" allowOverlap="1" wp14:anchorId="3C150626" wp14:editId="7B34203F">
                 <wp:simplePos x="0" y="0"/>
                 <wp:positionH relativeFrom="column">
                   <wp:posOffset>-716280</wp:posOffset>
@@ -11792,7 +11512,7 @@
                             <w:pPr>
                               <w:pStyle w:val="Beschriftung"/>
                             </w:pPr>
-                            <w:bookmarkStart w:id="58" w:name="_Toc56976997"/>
+                            <w:bookmarkStart w:id="60" w:name="_Toc56976997"/>
                             <w:r>
                               <w:t xml:space="preserve">Abbildung </w:t>
                             </w:r>
@@ -11813,7 +11533,7 @@
                             <w:r>
                               <w:t xml:space="preserve"> 1/3</w:t>
                             </w:r>
-                            <w:bookmarkEnd w:id="58"/>
+                            <w:bookmarkEnd w:id="60"/>
                           </w:p>
                         </w:txbxContent>
                       </wps:txbx>
@@ -11838,7 +11558,7 @@
                       <w:pPr>
                         <w:pStyle w:val="Beschriftung"/>
                       </w:pPr>
-                      <w:bookmarkStart w:id="59" w:name="_Toc56976997"/>
+                      <w:bookmarkStart w:id="61" w:name="_Toc56976997"/>
                       <w:r>
                         <w:t xml:space="preserve">Abbildung </w:t>
                       </w:r>
@@ -11859,7 +11579,7 @@
                       <w:r>
                         <w:t xml:space="preserve"> 1/3</w:t>
                       </w:r>
-                      <w:bookmarkEnd w:id="59"/>
+                      <w:bookmarkEnd w:id="61"/>
                     </w:p>
                   </w:txbxContent>
                 </v:textbox>
@@ -11868,89 +11588,15 @@
           </mc:Fallback>
         </mc:AlternateContent>
       </w:r>
-      <w:r>
-        <w:rPr>
-          <w:noProof/>
-        </w:rPr>
-        <w:drawing>
-          <wp:anchor distT="0" distB="0" distL="114300" distR="114300" simplePos="0" relativeHeight="251662848" behindDoc="0" locked="0" layoutInCell="1" allowOverlap="1" wp14:anchorId="644779EF" wp14:editId="19556465">
-            <wp:simplePos x="0" y="0"/>
-            <wp:positionH relativeFrom="column">
-              <wp:posOffset>-716584</wp:posOffset>
-            </wp:positionH>
-            <wp:positionV relativeFrom="paragraph">
-              <wp:posOffset>555625</wp:posOffset>
-            </wp:positionV>
-            <wp:extent cx="7251775" cy="3307743"/>
-            <wp:effectExtent l="0" t="0" r="6350" b="6985"/>
-            <wp:wrapNone/>
-            <wp:docPr id="9" name="Inhaltsplatzhalter 5">
-              <a:extLst xmlns:a="http://schemas.openxmlformats.org/drawingml/2006/main">
-                <a:ext uri="{FF2B5EF4-FFF2-40B4-BE49-F238E27FC236}">
-                  <a16:creationId xmlns:a16="http://schemas.microsoft.com/office/drawing/2014/main" id="{BD113FAB-2681-4551-A43F-713BB3AA0037}"/>
-                </a:ext>
-              </a:extLst>
-            </wp:docPr>
-            <wp:cNvGraphicFramePr>
-              <a:graphicFrameLocks xmlns:a="http://schemas.openxmlformats.org/drawingml/2006/main" noGrp="1" noChangeAspect="1"/>
-            </wp:cNvGraphicFramePr>
-            <a:graphic xmlns:a="http://schemas.openxmlformats.org/drawingml/2006/main">
-              <a:graphicData uri="http://schemas.openxmlformats.org/drawingml/2006/picture">
-                <pic:pic xmlns:pic="http://schemas.openxmlformats.org/drawingml/2006/picture">
-                  <pic:nvPicPr>
-                    <pic:cNvPr id="6" name="Inhaltsplatzhalter 5">
-                      <a:extLst>
-                        <a:ext uri="{FF2B5EF4-FFF2-40B4-BE49-F238E27FC236}">
-                          <a16:creationId xmlns:a16="http://schemas.microsoft.com/office/drawing/2014/main" id="{BD113FAB-2681-4551-A43F-713BB3AA0037}"/>
-                        </a:ext>
-                      </a:extLst>
-                    </pic:cNvPr>
-                    <pic:cNvPicPr>
-                      <a:picLocks noGrp="1" noChangeAspect="1"/>
-                    </pic:cNvPicPr>
-                  </pic:nvPicPr>
-                  <pic:blipFill>
-                    <a:blip r:embed="rId22">
-                      <a:extLst>
-                        <a:ext uri="{28A0092B-C50C-407E-A947-70E740481C1C}">
-                          <a14:useLocalDpi xmlns:a14="http://schemas.microsoft.com/office/drawing/2010/main" val="0"/>
-                        </a:ext>
-                      </a:extLst>
-                    </a:blip>
-                    <a:stretch>
-                      <a:fillRect/>
-                    </a:stretch>
-                  </pic:blipFill>
-                  <pic:spPr>
-                    <a:xfrm>
-                      <a:off x="0" y="0"/>
-                      <a:ext cx="7251775" cy="3307743"/>
-                    </a:xfrm>
-                    <a:prstGeom prst="rect">
-                      <a:avLst/>
-                    </a:prstGeom>
-                  </pic:spPr>
-                </pic:pic>
-              </a:graphicData>
-            </a:graphic>
-            <wp14:sizeRelH relativeFrom="margin">
-              <wp14:pctWidth>0</wp14:pctWidth>
-            </wp14:sizeRelH>
-            <wp14:sizeRelV relativeFrom="margin">
-              <wp14:pctHeight>0</wp14:pctHeight>
-            </wp14:sizeRelV>
-          </wp:anchor>
-        </w:drawing>
-      </w:r>
     </w:p>
     <w:p>
       <w:pPr>
         <w:spacing w:after="160"/>
         <w:sectPr>
-          <w:headerReference w:type="default" r:id="rId23"/>
-          <w:footerReference w:type="default" r:id="rId24"/>
-          <w:headerReference w:type="first" r:id="rId25"/>
-          <w:footerReference w:type="first" r:id="rId26"/>
+          <w:headerReference w:type="default" r:id="rId24"/>
+          <w:footerReference w:type="default" r:id="rId25"/>
+          <w:headerReference w:type="first" r:id="rId26"/>
+          <w:footerReference w:type="first" r:id="rId27"/>
           <w:pgSz w:w="11906" w:h="16838"/>
           <w:pgMar w:top="1417" w:right="1417" w:bottom="1134" w:left="1417" w:header="708" w:footer="708" w:gutter="0"/>
           <w:cols w:space="708"/>
@@ -12009,7 +11655,7 @@
                             <w:pPr>
                               <w:pStyle w:val="Beschriftung"/>
                             </w:pPr>
-                            <w:bookmarkStart w:id="60" w:name="_Toc56976998"/>
+                            <w:bookmarkStart w:id="62" w:name="_Toc56976998"/>
                             <w:r>
                               <w:t xml:space="preserve">Abbildung </w:t>
                             </w:r>
@@ -12030,7 +11676,7 @@
                             <w:r>
                               <w:t xml:space="preserve"> 2/3</w:t>
                             </w:r>
-                            <w:bookmarkEnd w:id="60"/>
+                            <w:bookmarkEnd w:id="62"/>
                           </w:p>
                         </w:txbxContent>
                       </wps:txbx>
@@ -12055,7 +11701,7 @@
                       <w:pPr>
                         <w:pStyle w:val="Beschriftung"/>
                       </w:pPr>
-                      <w:bookmarkStart w:id="61" w:name="_Toc56976998"/>
+                      <w:bookmarkStart w:id="63" w:name="_Toc56976998"/>
                       <w:r>
                         <w:t xml:space="preserve">Abbildung </w:t>
                       </w:r>
@@ -12076,7 +11722,7 @@
                       <w:r>
                         <w:t xml:space="preserve"> 2/3</w:t>
                       </w:r>
-                      <w:bookmarkEnd w:id="61"/>
+                      <w:bookmarkEnd w:id="63"/>
                     </w:p>
                   </w:txbxContent>
                 </v:textbox>
@@ -12128,7 +11774,7 @@
                     </pic:cNvPicPr>
                   </pic:nvPicPr>
                   <pic:blipFill>
-                    <a:blip r:embed="rId27">
+                    <a:blip r:embed="rId28">
                       <a:extLst>
                         <a:ext uri="{28A0092B-C50C-407E-A947-70E740481C1C}">
                           <a14:useLocalDpi xmlns:a14="http://schemas.microsoft.com/office/drawing/2010/main" val="0"/>
@@ -12233,7 +11879,7 @@
                     </pic:cNvPicPr>
                   </pic:nvPicPr>
                   <pic:blipFill>
-                    <a:blip r:embed="rId28">
+                    <a:blip r:embed="rId29">
                       <a:extLst>
                         <a:ext uri="{28A0092B-C50C-407E-A947-70E740481C1C}">
                           <a14:useLocalDpi xmlns:a14="http://schemas.microsoft.com/office/drawing/2010/main" val="0"/>
@@ -12325,7 +11971,7 @@
                                 <w:szCs w:val="32"/>
                               </w:rPr>
                             </w:pPr>
-                            <w:bookmarkStart w:id="62" w:name="_Toc56976999"/>
+                            <w:bookmarkStart w:id="64" w:name="_Toc56976999"/>
                             <w:r>
                               <w:t xml:space="preserve">Abbildung </w:t>
                             </w:r>
@@ -12346,7 +11992,7 @@
                             <w:r>
                               <w:t xml:space="preserve"> 3/3</w:t>
                             </w:r>
-                            <w:bookmarkEnd w:id="62"/>
+                            <w:bookmarkEnd w:id="64"/>
                           </w:p>
                         </w:txbxContent>
                       </wps:txbx>
@@ -12376,7 +12022,7 @@
                           <w:szCs w:val="32"/>
                         </w:rPr>
                       </w:pPr>
-                      <w:bookmarkStart w:id="63" w:name="_Toc56976999"/>
+                      <w:bookmarkStart w:id="65" w:name="_Toc56976999"/>
                       <w:r>
                         <w:t xml:space="preserve">Abbildung </w:t>
                       </w:r>
@@ -12397,7 +12043,7 @@
                       <w:r>
                         <w:t xml:space="preserve"> 3/3</w:t>
                       </w:r>
-                      <w:bookmarkEnd w:id="63"/>
+                      <w:bookmarkEnd w:id="65"/>
                     </w:p>
                   </w:txbxContent>
                 </v:textbox>
@@ -12424,12 +12070,12 @@
           <w:numId w:val="4"/>
         </w:numPr>
       </w:pPr>
-      <w:bookmarkStart w:id="64" w:name="_Toc56976983"/>
+      <w:bookmarkStart w:id="66" w:name="_Toc56976983"/>
       <w:r>
         <w:lastRenderedPageBreak/>
         <w:t>Sequenz Diagramm</w:t>
       </w:r>
-      <w:bookmarkEnd w:id="64"/>
+      <w:bookmarkEnd w:id="66"/>
     </w:p>
     <w:p>
       <w:r>
@@ -12460,7 +12106,7 @@
                     <pic:cNvPicPr/>
                   </pic:nvPicPr>
                   <pic:blipFill>
-                    <a:blip r:embed="rId29">
+                    <a:blip r:embed="rId30">
                       <a:extLst>
                         <a:ext uri="{28A0092B-C50C-407E-A947-70E740481C1C}">
                           <a14:useLocalDpi xmlns:a14="http://schemas.microsoft.com/office/drawing/2010/main" val="0"/>
@@ -12540,7 +12186,7 @@
                                 <w:noProof/>
                               </w:rPr>
                             </w:pPr>
-                            <w:bookmarkStart w:id="65" w:name="_Toc56977000"/>
+                            <w:bookmarkStart w:id="67" w:name="_Toc56977000"/>
                             <w:r>
                               <w:t xml:space="preserve">Abbildung </w:t>
                             </w:r>
@@ -12555,7 +12201,7 @@
                             <w:r>
                               <w:t xml:space="preserve"> Sequenz Diagramm</w:t>
                             </w:r>
-                            <w:bookmarkEnd w:id="65"/>
+                            <w:bookmarkEnd w:id="67"/>
                           </w:p>
                         </w:txbxContent>
                       </wps:txbx>
@@ -12583,7 +12229,7 @@
                           <w:noProof/>
                         </w:rPr>
                       </w:pPr>
-                      <w:bookmarkStart w:id="66" w:name="_Toc56977000"/>
+                      <w:bookmarkStart w:id="68" w:name="_Toc56977000"/>
                       <w:r>
                         <w:t xml:space="preserve">Abbildung </w:t>
                       </w:r>
@@ -12598,7 +12244,7 @@
                       <w:r>
                         <w:t xml:space="preserve"> Sequenz Diagramm</w:t>
                       </w:r>
-                      <w:bookmarkEnd w:id="66"/>
+                      <w:bookmarkEnd w:id="68"/>
                     </w:p>
                   </w:txbxContent>
                 </v:textbox>
@@ -12645,12 +12291,12 @@
           <w:numId w:val="4"/>
         </w:numPr>
       </w:pPr>
-      <w:bookmarkStart w:id="67" w:name="_Toc56976984"/>
+      <w:bookmarkStart w:id="69" w:name="_Toc56976984"/>
       <w:r>
         <w:lastRenderedPageBreak/>
         <w:t>Komponenten Diagramm</w:t>
       </w:r>
-      <w:bookmarkEnd w:id="67"/>
+      <w:bookmarkEnd w:id="69"/>
     </w:p>
     <w:p>
       <w:pPr>
@@ -12682,7 +12328,7 @@
                     <pic:cNvPicPr/>
                   </pic:nvPicPr>
                   <pic:blipFill>
-                    <a:blip r:embed="rId30"/>
+                    <a:blip r:embed="rId31"/>
                     <a:stretch>
                       <a:fillRect/>
                     </a:stretch>
@@ -12707,7 +12353,7 @@
       <w:pPr>
         <w:pStyle w:val="Beschriftung"/>
       </w:pPr>
-      <w:bookmarkStart w:id="68" w:name="_Toc56977001"/>
+      <w:bookmarkStart w:id="70" w:name="_Toc56977001"/>
       <w:r>
         <w:t xml:space="preserve">Abbildung </w:t>
       </w:r>
@@ -12722,7 +12368,7 @@
       <w:r>
         <w:t xml:space="preserve"> Komponenten Diagramm</w:t>
       </w:r>
-      <w:bookmarkEnd w:id="68"/>
+      <w:bookmarkEnd w:id="70"/>
     </w:p>
     <w:p>
       <w:pPr>
@@ -12740,12 +12386,12 @@
           <w:numId w:val="4"/>
         </w:numPr>
       </w:pPr>
-      <w:bookmarkStart w:id="69" w:name="_Toc56976985"/>
+      <w:bookmarkStart w:id="71" w:name="_Toc56976985"/>
       <w:r>
         <w:lastRenderedPageBreak/>
         <w:t>Glossar</w:t>
       </w:r>
-      <w:bookmarkEnd w:id="69"/>
+      <w:bookmarkEnd w:id="71"/>
     </w:p>
     <w:p>
       <w:pPr>
@@ -12755,11 +12401,11 @@
           <w:numId w:val="4"/>
         </w:numPr>
       </w:pPr>
-      <w:bookmarkStart w:id="70" w:name="_Toc56976986"/>
+      <w:bookmarkStart w:id="72" w:name="_Toc56976986"/>
       <w:r>
         <w:t>Begriffserklärung</w:t>
       </w:r>
-      <w:bookmarkEnd w:id="70"/>
+      <w:bookmarkEnd w:id="72"/>
     </w:p>
     <w:p/>
     <w:tbl>
@@ -12769,8 +12415,8 @@
         <w:tblLook w:val="04A0" w:firstRow="1" w:lastRow="0" w:firstColumn="1" w:lastColumn="0" w:noHBand="0" w:noVBand="1"/>
       </w:tblPr>
       <w:tblGrid>
-        <w:gridCol w:w="4531"/>
-        <w:gridCol w:w="4531"/>
+        <w:gridCol w:w="2547"/>
+        <w:gridCol w:w="6509"/>
       </w:tblGrid>
       <w:tr>
         <w:trPr>
@@ -12779,7 +12425,7 @@
         <w:tc>
           <w:tcPr>
             <w:cnfStyle w:val="001000000000" w:firstRow="0" w:lastRow="0" w:firstColumn="1" w:lastColumn="0" w:oddVBand="0" w:evenVBand="0" w:oddHBand="0" w:evenHBand="0" w:firstRowFirstColumn="0" w:firstRowLastColumn="0" w:lastRowFirstColumn="0" w:lastRowLastColumn="0"/>
-            <w:tcW w:w="4531" w:type="dxa"/>
+            <w:tcW w:w="2547" w:type="dxa"/>
           </w:tcPr>
           <w:p>
             <w:r>
@@ -12789,7 +12435,7 @@
         </w:tc>
         <w:tc>
           <w:tcPr>
-            <w:tcW w:w="4531" w:type="dxa"/>
+            <w:tcW w:w="6509" w:type="dxa"/>
           </w:tcPr>
           <w:p>
             <w:pPr>
@@ -12808,7 +12454,7 @@
         <w:tc>
           <w:tcPr>
             <w:cnfStyle w:val="001000000000" w:firstRow="0" w:lastRow="0" w:firstColumn="1" w:lastColumn="0" w:oddVBand="0" w:evenVBand="0" w:oddHBand="0" w:evenHBand="0" w:firstRowFirstColumn="0" w:firstRowLastColumn="0" w:lastRowFirstColumn="0" w:lastRowLastColumn="0"/>
-            <w:tcW w:w="4531" w:type="dxa"/>
+            <w:tcW w:w="2547" w:type="dxa"/>
           </w:tcPr>
           <w:p>
             <w:pPr>
@@ -12817,39 +12463,33 @@
                 <w:bCs w:val="0"/>
               </w:rPr>
             </w:pPr>
-            <w:proofErr w:type="spellStart"/>
             <w:r>
               <w:rPr>
                 <w:b w:val="0"/>
                 <w:bCs w:val="0"/>
               </w:rPr>
-              <w:t>Eclipse</w:t>
-            </w:r>
-            <w:proofErr w:type="spellEnd"/>
-          </w:p>
-        </w:tc>
-        <w:tc>
-          <w:tcPr>
-            <w:tcW w:w="4531" w:type="dxa"/>
+              <w:t>Designmodell</w:t>
+            </w:r>
+          </w:p>
+        </w:tc>
+        <w:tc>
+          <w:tcPr>
+            <w:tcW w:w="6509" w:type="dxa"/>
           </w:tcPr>
           <w:p>
             <w:pPr>
               <w:cnfStyle w:val="000000100000" w:firstRow="0" w:lastRow="0" w:firstColumn="0" w:lastColumn="0" w:oddVBand="0" w:evenVBand="0" w:oddHBand="1" w:evenHBand="0" w:firstRowFirstColumn="0" w:firstRowLastColumn="0" w:lastRowFirstColumn="0" w:lastRowLastColumn="0"/>
             </w:pPr>
             <w:r>
-              <w:t xml:space="preserve">Integrierte Entwicklungsumgebung </w:t>
-            </w:r>
-            <w:r>
-              <w:t xml:space="preserve">(Open Source) </w:t>
-            </w:r>
-            <w:r>
-              <w:t>für diverse Programmiersprachen, im Rahmen dieses Projektes als Programmier</w:t>
-            </w:r>
-            <w:r>
-              <w:t>w</w:t>
-            </w:r>
-            <w:r>
-              <w:t>erkzeug für JAVA verwendet</w:t>
+              <w:t>Fachklassenmodell angereichert um technische Aspekte. Bezieht</w:t>
+            </w:r>
+          </w:p>
+          <w:p>
+            <w:pPr>
+              <w:cnfStyle w:val="000000100000" w:firstRow="0" w:lastRow="0" w:firstColumn="0" w:lastColumn="0" w:oddVBand="0" w:evenVBand="0" w:oddHBand="1" w:evenHBand="0" w:firstRowFirstColumn="0" w:firstRowLastColumn="0" w:lastRowFirstColumn="0" w:lastRowLastColumn="0"/>
+            </w:pPr>
+            <w:r>
+              <w:t>sich primär auf nicht-funktionale Anforderungen.</w:t>
             </w:r>
           </w:p>
         </w:tc>
@@ -12858,7 +12498,7 @@
         <w:tc>
           <w:tcPr>
             <w:cnfStyle w:val="001000000000" w:firstRow="0" w:lastRow="0" w:firstColumn="1" w:lastColumn="0" w:oddVBand="0" w:evenVBand="0" w:oddHBand="0" w:evenHBand="0" w:firstRowFirstColumn="0" w:firstRowLastColumn="0" w:lastRowFirstColumn="0" w:lastRowLastColumn="0"/>
-            <w:tcW w:w="4531" w:type="dxa"/>
+            <w:tcW w:w="2547" w:type="dxa"/>
           </w:tcPr>
           <w:p>
             <w:pPr>
@@ -12872,20 +12512,20 @@
                 <w:b w:val="0"/>
                 <w:bCs w:val="0"/>
               </w:rPr>
-              <w:t>Notepad++</w:t>
-            </w:r>
-          </w:p>
-        </w:tc>
-        <w:tc>
-          <w:tcPr>
-            <w:tcW w:w="4531" w:type="dxa"/>
+              <w:t>Eclipse</w:t>
+            </w:r>
+          </w:p>
+        </w:tc>
+        <w:tc>
+          <w:tcPr>
+            <w:tcW w:w="6509" w:type="dxa"/>
           </w:tcPr>
           <w:p>
             <w:pPr>
               <w:cnfStyle w:val="000000000000" w:firstRow="0" w:lastRow="0" w:firstColumn="0" w:lastColumn="0" w:oddVBand="0" w:evenVBand="0" w:oddHBand="0" w:evenHBand="0" w:firstRowFirstColumn="0" w:firstRowLastColumn="0" w:lastRowFirstColumn="0" w:lastRowLastColumn="0"/>
             </w:pPr>
             <w:r>
-              <w:t>Texteditor für Windows, welcher die Syntax diverser Programmiersprachen unterstützt.</w:t>
+              <w:t>Integrierte Entwicklungsumgebung (Open Source) für diverse Programmiersprachen, im Rahmen dieses Projektes als Programmierwerkzeug für JAVA verwendet</w:t>
             </w:r>
           </w:p>
         </w:tc>
@@ -12897,7 +12537,7 @@
         <w:tc>
           <w:tcPr>
             <w:cnfStyle w:val="001000000000" w:firstRow="0" w:lastRow="0" w:firstColumn="1" w:lastColumn="0" w:oddVBand="0" w:evenVBand="0" w:oddHBand="0" w:evenHBand="0" w:firstRowFirstColumn="0" w:firstRowLastColumn="0" w:lastRowFirstColumn="0" w:lastRowLastColumn="0"/>
-            <w:tcW w:w="4531" w:type="dxa"/>
+            <w:tcW w:w="2547" w:type="dxa"/>
           </w:tcPr>
           <w:p>
             <w:pPr>
@@ -12906,43 +12546,25 @@
                 <w:bCs w:val="0"/>
               </w:rPr>
             </w:pPr>
-            <w:proofErr w:type="spellStart"/>
             <w:r>
               <w:rPr>
                 <w:b w:val="0"/>
                 <w:bCs w:val="0"/>
               </w:rPr>
-              <w:t>Smartgit</w:t>
-            </w:r>
-            <w:proofErr w:type="spellEnd"/>
-          </w:p>
-        </w:tc>
-        <w:tc>
-          <w:tcPr>
-            <w:tcW w:w="4531" w:type="dxa"/>
+              <w:t>ERP</w:t>
+            </w:r>
+          </w:p>
+        </w:tc>
+        <w:tc>
+          <w:tcPr>
+            <w:tcW w:w="6509" w:type="dxa"/>
           </w:tcPr>
           <w:p>
             <w:pPr>
               <w:cnfStyle w:val="000000100000" w:firstRow="0" w:lastRow="0" w:firstColumn="0" w:lastColumn="0" w:oddVBand="0" w:evenVBand="0" w:oddHBand="1" w:evenHBand="0" w:firstRowFirstColumn="0" w:firstRowLastColumn="0" w:lastRowFirstColumn="0" w:lastRowLastColumn="0"/>
             </w:pPr>
             <w:r>
-              <w:t xml:space="preserve">Windows-Client für den Zugriff auf </w:t>
-            </w:r>
-            <w:proofErr w:type="spellStart"/>
-            <w:r>
-              <w:t>Git</w:t>
-            </w:r>
-            <w:proofErr w:type="spellEnd"/>
-            <w:r>
-              <w:t xml:space="preserve"> </w:t>
-            </w:r>
-            <w:proofErr w:type="spellStart"/>
-            <w:r>
-              <w:t>Repositories</w:t>
-            </w:r>
-            <w:proofErr w:type="spellEnd"/>
-            <w:r>
-              <w:t>.</w:t>
+              <w:t>Enterprise-Resource-Planning (ERP) bezeichnet die unternehmerische Aufgabe, Ressourcen wie Kapital, Personal, Betriebsmittel, Material und Informations- und Kommunikationstechnik im Sinne des Unternehmenszwecks rechtzeitig und bedarfsgerecht zu planen, steuern und verwalten.</w:t>
             </w:r>
           </w:p>
         </w:tc>
@@ -12951,7 +12573,7 @@
         <w:tc>
           <w:tcPr>
             <w:cnfStyle w:val="001000000000" w:firstRow="0" w:lastRow="0" w:firstColumn="1" w:lastColumn="0" w:oddVBand="0" w:evenVBand="0" w:oddHBand="0" w:evenHBand="0" w:firstRowFirstColumn="0" w:firstRowLastColumn="0" w:lastRowFirstColumn="0" w:lastRowLastColumn="0"/>
-            <w:tcW w:w="4531" w:type="dxa"/>
+            <w:tcW w:w="2547" w:type="dxa"/>
           </w:tcPr>
           <w:p>
             <w:pPr>
@@ -12960,36 +12582,41 @@
                 <w:bCs w:val="0"/>
               </w:rPr>
             </w:pPr>
-            <w:proofErr w:type="spellStart"/>
             <w:r>
               <w:rPr>
                 <w:b w:val="0"/>
                 <w:bCs w:val="0"/>
               </w:rPr>
-              <w:t>SwissQR</w:t>
-            </w:r>
-            <w:proofErr w:type="spellEnd"/>
-          </w:p>
-        </w:tc>
-        <w:tc>
-          <w:tcPr>
-            <w:tcW w:w="4531" w:type="dxa"/>
+              <w:t>Fachklassenmodell</w:t>
+            </w:r>
+          </w:p>
+        </w:tc>
+        <w:tc>
+          <w:tcPr>
+            <w:tcW w:w="6509" w:type="dxa"/>
           </w:tcPr>
           <w:p>
             <w:pPr>
               <w:cnfStyle w:val="000000000000" w:firstRow="0" w:lastRow="0" w:firstColumn="0" w:lastColumn="0" w:oddVBand="0" w:evenVBand="0" w:oddHBand="0" w:evenHBand="0" w:firstRowFirstColumn="0" w:firstRowLastColumn="0" w:lastRowFirstColumn="0" w:lastRowLastColumn="0"/>
             </w:pPr>
             <w:r>
-              <w:t xml:space="preserve">Die QR-Rechnung ist ein Standard der Schweizer Finanzindustrie für maschinenlesbare Rechnungen. Sie ersetzt seit dem 30. Juni 2020 schrittweise die verschiedenen bisher benutzten </w:t>
-            </w:r>
-            <w:r>
-              <w:t xml:space="preserve">ESR/VESR </w:t>
-            </w:r>
-            <w:r>
-              <w:t>Einzahlungsscheine</w:t>
-            </w:r>
-            <w:r>
-              <w:t>.</w:t>
+              <w:t>Zeigt wichtigste Gegenstände (Entities, Geschäftsobjekte) einer</w:t>
+            </w:r>
+          </w:p>
+          <w:p>
+            <w:pPr>
+              <w:cnfStyle w:val="000000000000" w:firstRow="0" w:lastRow="0" w:firstColumn="0" w:lastColumn="0" w:oddVBand="0" w:evenVBand="0" w:oddHBand="0" w:evenHBand="0" w:firstRowFirstColumn="0" w:firstRowLastColumn="0" w:lastRowFirstColumn="0" w:lastRowLastColumn="0"/>
+            </w:pPr>
+            <w:r>
+              <w:t>Domäne und deren Beziehungen. Bezieht sich primär auf</w:t>
+            </w:r>
+          </w:p>
+          <w:p>
+            <w:pPr>
+              <w:cnfStyle w:val="000000000000" w:firstRow="0" w:lastRow="0" w:firstColumn="0" w:lastColumn="0" w:oddVBand="0" w:evenVBand="0" w:oddHBand="0" w:evenHBand="0" w:firstRowFirstColumn="0" w:firstRowLastColumn="0" w:lastRowFirstColumn="0" w:lastRowLastColumn="0"/>
+            </w:pPr>
+            <w:r>
+              <w:t>funktionale Anforderungen.</w:t>
             </w:r>
           </w:p>
         </w:tc>
@@ -13001,7 +12628,7 @@
         <w:tc>
           <w:tcPr>
             <w:cnfStyle w:val="001000000000" w:firstRow="0" w:lastRow="0" w:firstColumn="1" w:lastColumn="0" w:oddVBand="0" w:evenVBand="0" w:oddHBand="0" w:evenHBand="0" w:firstRowFirstColumn="0" w:firstRowLastColumn="0" w:lastRowFirstColumn="0" w:lastRowLastColumn="0"/>
-            <w:tcW w:w="4531" w:type="dxa"/>
+            <w:tcW w:w="2547" w:type="dxa"/>
           </w:tcPr>
           <w:p>
             <w:pPr>
@@ -13015,37 +12642,823 @@
                 <w:b w:val="0"/>
                 <w:bCs w:val="0"/>
               </w:rPr>
-              <w:t xml:space="preserve">Visual </w:t>
-            </w:r>
-            <w:proofErr w:type="spellStart"/>
-            <w:r>
+              <w:t>Git</w:t>
+            </w:r>
+          </w:p>
+        </w:tc>
+        <w:tc>
+          <w:tcPr>
+            <w:tcW w:w="6509" w:type="dxa"/>
+          </w:tcPr>
+          <w:p>
+            <w:pPr>
+              <w:cnfStyle w:val="000000100000" w:firstRow="0" w:lastRow="0" w:firstColumn="0" w:lastColumn="0" w:oddVBand="0" w:evenVBand="0" w:oddHBand="1" w:evenHBand="0" w:firstRowFirstColumn="0" w:firstRowLastColumn="0" w:lastRowFirstColumn="0" w:lastRowLastColumn="0"/>
+            </w:pPr>
+            <w:r>
+              <w:t>Git ist ein verteiltes Versionierungssystem welches frei als Open-Source zur Verfügung gestellt wird.</w:t>
+            </w:r>
+            <w:r>
+              <w:t xml:space="preserve"> </w:t>
+            </w:r>
+          </w:p>
+        </w:tc>
+      </w:tr>
+      <w:tr>
+        <w:tc>
+          <w:tcPr>
+            <w:cnfStyle w:val="001000000000" w:firstRow="0" w:lastRow="0" w:firstColumn="1" w:lastColumn="0" w:oddVBand="0" w:evenVBand="0" w:oddHBand="0" w:evenHBand="0" w:firstRowFirstColumn="0" w:firstRowLastColumn="0" w:lastRowFirstColumn="0" w:lastRowLastColumn="0"/>
+            <w:tcW w:w="2547" w:type="dxa"/>
+          </w:tcPr>
+          <w:p>
+            <w:pPr>
               <w:rPr>
                 <w:b w:val="0"/>
                 <w:bCs w:val="0"/>
               </w:rPr>
-              <w:t>Paradigm</w:t>
-            </w:r>
-            <w:proofErr w:type="spellEnd"/>
-          </w:p>
-        </w:tc>
-        <w:tc>
-          <w:tcPr>
-            <w:tcW w:w="4531" w:type="dxa"/>
+            </w:pPr>
+            <w:r>
+              <w:rPr>
+                <w:b w:val="0"/>
+                <w:bCs w:val="0"/>
+              </w:rPr>
+              <w:t>GitHub</w:t>
+            </w:r>
+          </w:p>
+        </w:tc>
+        <w:tc>
+          <w:tcPr>
+            <w:tcW w:w="6509" w:type="dxa"/>
+          </w:tcPr>
+          <w:p>
+            <w:pPr>
+              <w:cnfStyle w:val="000000000000" w:firstRow="0" w:lastRow="0" w:firstColumn="0" w:lastColumn="0" w:oddVBand="0" w:evenVBand="0" w:oddHBand="0" w:evenHBand="0" w:firstRowFirstColumn="0" w:firstRowLastColumn="0" w:lastRowFirstColumn="0" w:lastRowLastColumn="0"/>
+            </w:pPr>
+            <w:r>
+              <w:t>GitHub ist ein netzbasierter Dienst zur Versionsverwaltung für Software-Entwicklungsprojekte.</w:t>
+            </w:r>
+            <w:r>
+              <w:t xml:space="preserve"> </w:t>
+            </w:r>
+          </w:p>
+        </w:tc>
+      </w:tr>
+      <w:tr>
+        <w:trPr>
+          <w:cnfStyle w:val="000000100000" w:firstRow="0" w:lastRow="0" w:firstColumn="0" w:lastColumn="0" w:oddVBand="0" w:evenVBand="0" w:oddHBand="1" w:evenHBand="0" w:firstRowFirstColumn="0" w:firstRowLastColumn="0" w:lastRowFirstColumn="0" w:lastRowLastColumn="0"/>
+        </w:trPr>
+        <w:tc>
+          <w:tcPr>
+            <w:cnfStyle w:val="001000000000" w:firstRow="0" w:lastRow="0" w:firstColumn="1" w:lastColumn="0" w:oddVBand="0" w:evenVBand="0" w:oddHBand="0" w:evenHBand="0" w:firstRowFirstColumn="0" w:firstRowLastColumn="0" w:lastRowFirstColumn="0" w:lastRowLastColumn="0"/>
+            <w:tcW w:w="2547" w:type="dxa"/>
+          </w:tcPr>
+          <w:p>
+            <w:pPr>
+              <w:rPr>
+                <w:b w:val="0"/>
+                <w:bCs w:val="0"/>
+              </w:rPr>
+            </w:pPr>
+            <w:r>
+              <w:rPr>
+                <w:b w:val="0"/>
+                <w:bCs w:val="0"/>
+              </w:rPr>
+              <w:t>GUI</w:t>
+            </w:r>
+          </w:p>
+        </w:tc>
+        <w:tc>
+          <w:tcPr>
+            <w:tcW w:w="6509" w:type="dxa"/>
           </w:tcPr>
           <w:p>
             <w:pPr>
               <w:cnfStyle w:val="000000100000" w:firstRow="0" w:lastRow="0" w:firstColumn="0" w:lastColumn="0" w:oddVBand="0" w:evenVBand="0" w:oddHBand="1" w:evenHBand="0" w:firstRowFirstColumn="0" w:firstRowLastColumn="0" w:lastRowFirstColumn="0" w:lastRowLastColumn="0"/>
             </w:pPr>
             <w:r>
-              <w:t xml:space="preserve">Visual </w:t>
-            </w:r>
-            <w:proofErr w:type="spellStart"/>
-            <w:r>
-              <w:t>Paradigm</w:t>
-            </w:r>
-            <w:proofErr w:type="spellEnd"/>
-            <w:r>
-              <w:t xml:space="preserve"> ist ein</w:t>
+              <w:t>GUI steht für "Graphical User Interface". Man versteht darunter die grafische Oberfläche, die Sie nutzen, um ein Spiel bzw. Programm zu bedienen.</w:t>
+            </w:r>
+          </w:p>
+        </w:tc>
+      </w:tr>
+      <w:tr>
+        <w:tc>
+          <w:tcPr>
+            <w:cnfStyle w:val="001000000000" w:firstRow="0" w:lastRow="0" w:firstColumn="1" w:lastColumn="0" w:oddVBand="0" w:evenVBand="0" w:oddHBand="0" w:evenHBand="0" w:firstRowFirstColumn="0" w:firstRowLastColumn="0" w:lastRowFirstColumn="0" w:lastRowLastColumn="0"/>
+            <w:tcW w:w="2547" w:type="dxa"/>
+          </w:tcPr>
+          <w:p>
+            <w:pPr>
+              <w:rPr>
+                <w:b w:val="0"/>
+                <w:bCs w:val="0"/>
+              </w:rPr>
+            </w:pPr>
+            <w:r>
+              <w:rPr>
+                <w:b w:val="0"/>
+                <w:bCs w:val="0"/>
+              </w:rPr>
+              <w:t>IBAN</w:t>
+            </w:r>
+          </w:p>
+        </w:tc>
+        <w:tc>
+          <w:tcPr>
+            <w:tcW w:w="6509" w:type="dxa"/>
+          </w:tcPr>
+          <w:p>
+            <w:pPr>
+              <w:cnfStyle w:val="000000000000" w:firstRow="0" w:lastRow="0" w:firstColumn="0" w:lastColumn="0" w:oddVBand="0" w:evenVBand="0" w:oddHBand="0" w:evenHBand="0" w:firstRowFirstColumn="0" w:firstRowLastColumn="0" w:lastRowFirstColumn="0" w:lastRowLastColumn="0"/>
+            </w:pPr>
+            <w:r>
+              <w:t>Die Internationale Bankkontonummer ist eine internationale, standardisierte Notation für Kontonummern.</w:t>
+            </w:r>
+          </w:p>
+        </w:tc>
+      </w:tr>
+      <w:tr>
+        <w:trPr>
+          <w:cnfStyle w:val="000000100000" w:firstRow="0" w:lastRow="0" w:firstColumn="0" w:lastColumn="0" w:oddVBand="0" w:evenVBand="0" w:oddHBand="1" w:evenHBand="0" w:firstRowFirstColumn="0" w:firstRowLastColumn="0" w:lastRowFirstColumn="0" w:lastRowLastColumn="0"/>
+        </w:trPr>
+        <w:tc>
+          <w:tcPr>
+            <w:cnfStyle w:val="001000000000" w:firstRow="0" w:lastRow="0" w:firstColumn="1" w:lastColumn="0" w:oddVBand="0" w:evenVBand="0" w:oddHBand="0" w:evenHBand="0" w:firstRowFirstColumn="0" w:firstRowLastColumn="0" w:lastRowFirstColumn="0" w:lastRowLastColumn="0"/>
+            <w:tcW w:w="2547" w:type="dxa"/>
+          </w:tcPr>
+          <w:p>
+            <w:pPr>
+              <w:rPr>
+                <w:b w:val="0"/>
+                <w:bCs w:val="0"/>
+              </w:rPr>
+            </w:pPr>
+            <w:r>
+              <w:rPr>
+                <w:b w:val="0"/>
+                <w:bCs w:val="0"/>
+              </w:rPr>
+              <w:t>Java</w:t>
+            </w:r>
+          </w:p>
+        </w:tc>
+        <w:tc>
+          <w:tcPr>
+            <w:tcW w:w="6509" w:type="dxa"/>
+          </w:tcPr>
+          <w:p>
+            <w:pPr>
+              <w:cnfStyle w:val="000000100000" w:firstRow="0" w:lastRow="0" w:firstColumn="0" w:lastColumn="0" w:oddVBand="0" w:evenVBand="0" w:oddHBand="1" w:evenHBand="0" w:firstRowFirstColumn="0" w:firstRowLastColumn="0" w:lastRowFirstColumn="0" w:lastRowLastColumn="0"/>
+            </w:pPr>
+            <w:r>
+              <w:t>Java ist eine objektorientierte Programmiersprache, die für den Einsatz in der verteilten Umgebung des Internets entwickelt wurde. Mit Java können komplette Anwendungen erstellt werden, die auf einem einzelnen Computer oder verteilt zwischen Servern und Clients in einem Netzwerk ausgeführt werden. Die Sprache kann auch genutzt werden, um kleine Anwendungsmodule oder Applets als Teil einer Webseite zu bauen</w:t>
+            </w:r>
+            <w:r>
+              <w:t>.</w:t>
+            </w:r>
+          </w:p>
+        </w:tc>
+      </w:tr>
+      <w:tr>
+        <w:tc>
+          <w:tcPr>
+            <w:cnfStyle w:val="001000000000" w:firstRow="0" w:lastRow="0" w:firstColumn="1" w:lastColumn="0" w:oddVBand="0" w:evenVBand="0" w:oddHBand="0" w:evenHBand="0" w:firstRowFirstColumn="0" w:firstRowLastColumn="0" w:lastRowFirstColumn="0" w:lastRowLastColumn="0"/>
+            <w:tcW w:w="2547" w:type="dxa"/>
+          </w:tcPr>
+          <w:p>
+            <w:pPr>
+              <w:rPr>
+                <w:b w:val="0"/>
+                <w:bCs w:val="0"/>
+              </w:rPr>
+            </w:pPr>
+            <w:r>
+              <w:rPr>
+                <w:b w:val="0"/>
+                <w:bCs w:val="0"/>
+              </w:rPr>
+              <w:t>Klasse</w:t>
+            </w:r>
+          </w:p>
+        </w:tc>
+        <w:tc>
+          <w:tcPr>
+            <w:tcW w:w="6509" w:type="dxa"/>
+          </w:tcPr>
+          <w:p>
+            <w:pPr>
+              <w:cnfStyle w:val="000000000000" w:firstRow="0" w:lastRow="0" w:firstColumn="0" w:lastColumn="0" w:oddVBand="0" w:evenVBand="0" w:oddHBand="0" w:evenHBand="0" w:firstRowFirstColumn="0" w:firstRowLastColumn="0" w:lastRowFirstColumn="0" w:lastRowLastColumn="0"/>
+            </w:pPr>
+            <w:r>
+              <w:t>Die Klasse repräsentiert einen Bauplan, der als Grundlage der objektorientierten Programmierung dient. Sie liefert die Definition dessen, was ein bezeichnetes Objekt innerhalb dieses Programmierstils ausmacht.</w:t>
+            </w:r>
+          </w:p>
+        </w:tc>
+      </w:tr>
+      <w:tr>
+        <w:trPr>
+          <w:cnfStyle w:val="000000100000" w:firstRow="0" w:lastRow="0" w:firstColumn="0" w:lastColumn="0" w:oddVBand="0" w:evenVBand="0" w:oddHBand="1" w:evenHBand="0" w:firstRowFirstColumn="0" w:firstRowLastColumn="0" w:lastRowFirstColumn="0" w:lastRowLastColumn="0"/>
+        </w:trPr>
+        <w:tc>
+          <w:tcPr>
+            <w:cnfStyle w:val="001000000000" w:firstRow="0" w:lastRow="0" w:firstColumn="1" w:lastColumn="0" w:oddVBand="0" w:evenVBand="0" w:oddHBand="0" w:evenHBand="0" w:firstRowFirstColumn="0" w:firstRowLastColumn="0" w:lastRowFirstColumn="0" w:lastRowLastColumn="0"/>
+            <w:tcW w:w="2547" w:type="dxa"/>
+          </w:tcPr>
+          <w:p>
+            <w:pPr>
+              <w:rPr>
+                <w:b w:val="0"/>
+                <w:bCs w:val="0"/>
+              </w:rPr>
+            </w:pPr>
+            <w:r>
+              <w:rPr>
+                <w:b w:val="0"/>
+                <w:bCs w:val="0"/>
+              </w:rPr>
+              <w:t>Klassendiagramm</w:t>
+            </w:r>
+          </w:p>
+        </w:tc>
+        <w:tc>
+          <w:tcPr>
+            <w:tcW w:w="6509" w:type="dxa"/>
+          </w:tcPr>
+          <w:p>
+            <w:pPr>
+              <w:spacing w:after="0"/>
+              <w:cnfStyle w:val="000000100000" w:firstRow="0" w:lastRow="0" w:firstColumn="0" w:lastColumn="0" w:oddVBand="0" w:evenVBand="0" w:oddHBand="1" w:evenHBand="0" w:firstRowFirstColumn="0" w:firstRowLastColumn="0" w:lastRowFirstColumn="0" w:lastRowLastColumn="0"/>
+              <w:rPr>
+                <w:sz w:val="24"/>
+                <w:szCs w:val="24"/>
+              </w:rPr>
+            </w:pPr>
+            <w:r>
+              <w:t xml:space="preserve">Zeigt Klassen und ihre Beziehungen. </w:t>
+            </w:r>
+          </w:p>
+        </w:tc>
+      </w:tr>
+      <w:tr>
+        <w:tc>
+          <w:tcPr>
+            <w:cnfStyle w:val="001000000000" w:firstRow="0" w:lastRow="0" w:firstColumn="1" w:lastColumn="0" w:oddVBand="0" w:evenVBand="0" w:oddHBand="0" w:evenHBand="0" w:firstRowFirstColumn="0" w:firstRowLastColumn="0" w:lastRowFirstColumn="0" w:lastRowLastColumn="0"/>
+            <w:tcW w:w="2547" w:type="dxa"/>
+          </w:tcPr>
+          <w:p>
+            <w:pPr>
+              <w:rPr>
+                <w:b w:val="0"/>
+                <w:bCs w:val="0"/>
+              </w:rPr>
+            </w:pPr>
+            <w:r>
+              <w:rPr>
+                <w:b w:val="0"/>
+                <w:bCs w:val="0"/>
+              </w:rPr>
+              <w:t>Komponente</w:t>
+            </w:r>
+          </w:p>
+        </w:tc>
+        <w:tc>
+          <w:tcPr>
+            <w:tcW w:w="6509" w:type="dxa"/>
+          </w:tcPr>
+          <w:p>
+            <w:pPr>
+              <w:spacing w:after="0"/>
+              <w:cnfStyle w:val="000000000000" w:firstRow="0" w:lastRow="0" w:firstColumn="0" w:lastColumn="0" w:oddVBand="0" w:evenVBand="0" w:oddHBand="0" w:evenHBand="0" w:firstRowFirstColumn="0" w:firstRowLastColumn="0" w:lastRowFirstColumn="0" w:lastRowLastColumn="0"/>
+              <w:rPr>
+                <w:sz w:val="24"/>
+                <w:szCs w:val="24"/>
+              </w:rPr>
+            </w:pPr>
+            <w:r>
+              <w:t>Ein kontextfrei lauffähiges Stück Software mit definierter Schnittstelle</w:t>
+            </w:r>
+          </w:p>
+        </w:tc>
+      </w:tr>
+      <w:tr>
+        <w:trPr>
+          <w:cnfStyle w:val="000000100000" w:firstRow="0" w:lastRow="0" w:firstColumn="0" w:lastColumn="0" w:oddVBand="0" w:evenVBand="0" w:oddHBand="1" w:evenHBand="0" w:firstRowFirstColumn="0" w:firstRowLastColumn="0" w:lastRowFirstColumn="0" w:lastRowLastColumn="0"/>
+        </w:trPr>
+        <w:tc>
+          <w:tcPr>
+            <w:cnfStyle w:val="001000000000" w:firstRow="0" w:lastRow="0" w:firstColumn="1" w:lastColumn="0" w:oddVBand="0" w:evenVBand="0" w:oddHBand="0" w:evenHBand="0" w:firstRowFirstColumn="0" w:firstRowLastColumn="0" w:lastRowFirstColumn="0" w:lastRowLastColumn="0"/>
+            <w:tcW w:w="2547" w:type="dxa"/>
+          </w:tcPr>
+          <w:p>
+            <w:pPr>
+              <w:rPr>
+                <w:b w:val="0"/>
+                <w:bCs w:val="0"/>
+              </w:rPr>
+            </w:pPr>
+            <w:r>
+              <w:rPr>
+                <w:b w:val="0"/>
+                <w:bCs w:val="0"/>
+              </w:rPr>
+              <w:t>Komponenten Diagramm</w:t>
+            </w:r>
+          </w:p>
+        </w:tc>
+        <w:tc>
+          <w:tcPr>
+            <w:tcW w:w="6509" w:type="dxa"/>
+          </w:tcPr>
+          <w:p>
+            <w:pPr>
+              <w:spacing w:after="0"/>
+              <w:cnfStyle w:val="000000100000" w:firstRow="0" w:lastRow="0" w:firstColumn="0" w:lastColumn="0" w:oddVBand="0" w:evenVBand="0" w:oddHBand="1" w:evenHBand="0" w:firstRowFirstColumn="0" w:firstRowLastColumn="0" w:lastRowFirstColumn="0" w:lastRowLastColumn="0"/>
+              <w:rPr>
+                <w:sz w:val="24"/>
+                <w:szCs w:val="24"/>
+              </w:rPr>
+            </w:pPr>
+            <w:r>
+              <w:t>Zeigt Komponenten und ihre Beziehungen.</w:t>
+            </w:r>
+          </w:p>
+        </w:tc>
+      </w:tr>
+      <w:tr>
+        <w:tc>
+          <w:tcPr>
+            <w:cnfStyle w:val="001000000000" w:firstRow="0" w:lastRow="0" w:firstColumn="1" w:lastColumn="0" w:oddVBand="0" w:evenVBand="0" w:oddHBand="0" w:evenHBand="0" w:firstRowFirstColumn="0" w:firstRowLastColumn="0" w:lastRowFirstColumn="0" w:lastRowLastColumn="0"/>
+            <w:tcW w:w="2547" w:type="dxa"/>
+          </w:tcPr>
+          <w:p>
+            <w:pPr>
+              <w:rPr>
+                <w:b w:val="0"/>
+                <w:bCs w:val="0"/>
+              </w:rPr>
+            </w:pPr>
+            <w:r>
+              <w:rPr>
+                <w:b w:val="0"/>
+                <w:bCs w:val="0"/>
+              </w:rPr>
+              <w:t>Mailclient</w:t>
+            </w:r>
+          </w:p>
+        </w:tc>
+        <w:tc>
+          <w:tcPr>
+            <w:tcW w:w="6509" w:type="dxa"/>
+          </w:tcPr>
+          <w:p>
+            <w:pPr>
+              <w:cnfStyle w:val="000000000000" w:firstRow="0" w:lastRow="0" w:firstColumn="0" w:lastColumn="0" w:oddVBand="0" w:evenVBand="0" w:oddHBand="0" w:evenHBand="0" w:firstRowFirstColumn="0" w:firstRowLastColumn="0" w:lastRowFirstColumn="0" w:lastRowLastColumn="0"/>
+            </w:pPr>
+            <w:r>
+              <w:t>Als</w:t>
+            </w:r>
+            <w:r>
+              <w:t xml:space="preserve"> Mail-Client</w:t>
+            </w:r>
+            <w:r>
+              <w:t xml:space="preserve"> </w:t>
+            </w:r>
+            <w:r>
+              <w:t>bezeichnet man ein Programm, mit dem E-Mails empfangen, gelesen, geschrieben und versendet werden</w:t>
+            </w:r>
+          </w:p>
+        </w:tc>
+      </w:tr>
+      <w:tr>
+        <w:trPr>
+          <w:cnfStyle w:val="000000100000" w:firstRow="0" w:lastRow="0" w:firstColumn="0" w:lastColumn="0" w:oddVBand="0" w:evenVBand="0" w:oddHBand="1" w:evenHBand="0" w:firstRowFirstColumn="0" w:firstRowLastColumn="0" w:lastRowFirstColumn="0" w:lastRowLastColumn="0"/>
+        </w:trPr>
+        <w:tc>
+          <w:tcPr>
+            <w:cnfStyle w:val="001000000000" w:firstRow="0" w:lastRow="0" w:firstColumn="1" w:lastColumn="0" w:oddVBand="0" w:evenVBand="0" w:oddHBand="0" w:evenHBand="0" w:firstRowFirstColumn="0" w:firstRowLastColumn="0" w:lastRowFirstColumn="0" w:lastRowLastColumn="0"/>
+            <w:tcW w:w="2547" w:type="dxa"/>
+          </w:tcPr>
+          <w:p>
+            <w:pPr>
+              <w:rPr>
+                <w:b w:val="0"/>
+                <w:bCs w:val="0"/>
+              </w:rPr>
+            </w:pPr>
+            <w:r>
+              <w:rPr>
+                <w:b w:val="0"/>
+                <w:bCs w:val="0"/>
+              </w:rPr>
+              <w:t>Maske</w:t>
+            </w:r>
+          </w:p>
+        </w:tc>
+        <w:tc>
+          <w:tcPr>
+            <w:tcW w:w="6509" w:type="dxa"/>
+          </w:tcPr>
+          <w:p>
+            <w:pPr>
+              <w:cnfStyle w:val="000000100000" w:firstRow="0" w:lastRow="0" w:firstColumn="0" w:lastColumn="0" w:oddVBand="0" w:evenVBand="0" w:oddHBand="1" w:evenHBand="0" w:firstRowFirstColumn="0" w:firstRowLastColumn="0" w:lastRowFirstColumn="0" w:lastRowLastColumn="0"/>
+            </w:pPr>
+            <w:r>
+              <w:t>Maske bzw. Bildschirmmaske entsprechen Formularen, 131§sauf den bestimmten Informationen bereits enthalten sind, während andere noch eingetragen werden müssen.</w:t>
+            </w:r>
+          </w:p>
+        </w:tc>
+      </w:tr>
+      <w:tr>
+        <w:tc>
+          <w:tcPr>
+            <w:cnfStyle w:val="001000000000" w:firstRow="0" w:lastRow="0" w:firstColumn="1" w:lastColumn="0" w:oddVBand="0" w:evenVBand="0" w:oddHBand="0" w:evenHBand="0" w:firstRowFirstColumn="0" w:firstRowLastColumn="0" w:lastRowFirstColumn="0" w:lastRowLastColumn="0"/>
+            <w:tcW w:w="2547" w:type="dxa"/>
+          </w:tcPr>
+          <w:p>
+            <w:pPr>
+              <w:rPr>
+                <w:b w:val="0"/>
+                <w:bCs w:val="0"/>
+              </w:rPr>
+            </w:pPr>
+            <w:r>
+              <w:rPr>
+                <w:b w:val="0"/>
+                <w:bCs w:val="0"/>
+              </w:rPr>
+              <w:t>Notepad++</w:t>
+            </w:r>
+          </w:p>
+        </w:tc>
+        <w:tc>
+          <w:tcPr>
+            <w:tcW w:w="6509" w:type="dxa"/>
+          </w:tcPr>
+          <w:p>
+            <w:pPr>
+              <w:cnfStyle w:val="000000000000" w:firstRow="0" w:lastRow="0" w:firstColumn="0" w:lastColumn="0" w:oddVBand="0" w:evenVBand="0" w:oddHBand="0" w:evenHBand="0" w:firstRowFirstColumn="0" w:firstRowLastColumn="0" w:lastRowFirstColumn="0" w:lastRowLastColumn="0"/>
+            </w:pPr>
+            <w:r>
+              <w:t>Texteditor für Windows, welcher die Syntax diverser Programmiersprachen unterstützt.</w:t>
+            </w:r>
+          </w:p>
+        </w:tc>
+      </w:tr>
+      <w:tr>
+        <w:trPr>
+          <w:cnfStyle w:val="000000100000" w:firstRow="0" w:lastRow="0" w:firstColumn="0" w:lastColumn="0" w:oddVBand="0" w:evenVBand="0" w:oddHBand="1" w:evenHBand="0" w:firstRowFirstColumn="0" w:firstRowLastColumn="0" w:lastRowFirstColumn="0" w:lastRowLastColumn="0"/>
+        </w:trPr>
+        <w:tc>
+          <w:tcPr>
+            <w:cnfStyle w:val="001000000000" w:firstRow="0" w:lastRow="0" w:firstColumn="1" w:lastColumn="0" w:oddVBand="0" w:evenVBand="0" w:oddHBand="0" w:evenHBand="0" w:firstRowFirstColumn="0" w:firstRowLastColumn="0" w:lastRowFirstColumn="0" w:lastRowLastColumn="0"/>
+            <w:tcW w:w="2547" w:type="dxa"/>
+          </w:tcPr>
+          <w:p>
+            <w:pPr>
+              <w:rPr>
+                <w:b w:val="0"/>
+                <w:bCs w:val="0"/>
+              </w:rPr>
+            </w:pPr>
+            <w:r>
+              <w:rPr>
+                <w:b w:val="0"/>
+                <w:bCs w:val="0"/>
+              </w:rPr>
+              <w:lastRenderedPageBreak/>
+              <w:t>SIX</w:t>
+            </w:r>
+          </w:p>
+        </w:tc>
+        <w:tc>
+          <w:tcPr>
+            <w:tcW w:w="6509" w:type="dxa"/>
+          </w:tcPr>
+          <w:p>
+            <w:pPr>
+              <w:cnfStyle w:val="000000100000" w:firstRow="0" w:lastRow="0" w:firstColumn="0" w:lastColumn="0" w:oddVBand="0" w:evenVBand="0" w:oddHBand="1" w:evenHBand="0" w:firstRowFirstColumn="0" w:firstRowLastColumn="0" w:lastRowFirstColumn="0" w:lastRowLastColumn="0"/>
+            </w:pPr>
+            <w:r>
+              <w:t xml:space="preserve">SIX </w:t>
+            </w:r>
+            <w:r>
+              <w:t>(</w:t>
+            </w:r>
+            <w:r>
+              <w:t>Swiss Infrastructure and Exchange</w:t>
+            </w:r>
+            <w:r>
+              <w:t xml:space="preserve">) </w:t>
+            </w:r>
+            <w:r>
+              <w:t>betreibt die Infrastruktur für den Finanzplatz Schweiz. Das Unternehmen erbringt Dienstleistungen rund um Wertpapiergeschäfte, die Aufbereitung von Finanzinformationen, den Zahlungsverkehr und baut eine digitale Infrastruktur auf.</w:t>
+            </w:r>
+          </w:p>
+        </w:tc>
+      </w:tr>
+      <w:tr>
+        <w:tc>
+          <w:tcPr>
+            <w:cnfStyle w:val="001000000000" w:firstRow="0" w:lastRow="0" w:firstColumn="1" w:lastColumn="0" w:oddVBand="0" w:evenVBand="0" w:oddHBand="0" w:evenHBand="0" w:firstRowFirstColumn="0" w:firstRowLastColumn="0" w:lastRowFirstColumn="0" w:lastRowLastColumn="0"/>
+            <w:tcW w:w="2547" w:type="dxa"/>
+          </w:tcPr>
+          <w:p>
+            <w:pPr>
+              <w:rPr>
+                <w:b w:val="0"/>
+                <w:bCs w:val="0"/>
+              </w:rPr>
+            </w:pPr>
+            <w:r>
+              <w:rPr>
+                <w:b w:val="0"/>
+                <w:bCs w:val="0"/>
+              </w:rPr>
+              <w:t>use case</w:t>
+            </w:r>
+          </w:p>
+        </w:tc>
+        <w:tc>
+          <w:tcPr>
+            <w:tcW w:w="6509" w:type="dxa"/>
+          </w:tcPr>
+          <w:p>
+            <w:pPr>
+              <w:cnfStyle w:val="000000000000" w:firstRow="0" w:lastRow="0" w:firstColumn="0" w:lastColumn="0" w:oddVBand="0" w:evenVBand="0" w:oddHBand="0" w:evenHBand="0" w:firstRowFirstColumn="0" w:firstRowLastColumn="0" w:lastRowFirstColumn="0" w:lastRowLastColumn="0"/>
+            </w:pPr>
+            <w:r>
+              <w:t>Ein Anwendungsfall bündelt alle möglichen Szenarien, die eintreten können, wenn ein Akteur versucht, mit Hilfe des betrachteten Systems ein bestimmtes fachliches Ziel zu erreichen. Er beschreibt, was inhaltlich beim Versuch der Zielerreichung passieren kann und abstrahiert von konkreten technischen Lösungen.</w:t>
+            </w:r>
+          </w:p>
+        </w:tc>
+      </w:tr>
+      <w:tr>
+        <w:trPr>
+          <w:cnfStyle w:val="000000100000" w:firstRow="0" w:lastRow="0" w:firstColumn="0" w:lastColumn="0" w:oddVBand="0" w:evenVBand="0" w:oddHBand="1" w:evenHBand="0" w:firstRowFirstColumn="0" w:firstRowLastColumn="0" w:lastRowFirstColumn="0" w:lastRowLastColumn="0"/>
+        </w:trPr>
+        <w:tc>
+          <w:tcPr>
+            <w:cnfStyle w:val="001000000000" w:firstRow="0" w:lastRow="0" w:firstColumn="1" w:lastColumn="0" w:oddVBand="0" w:evenVBand="0" w:oddHBand="0" w:evenHBand="0" w:firstRowFirstColumn="0" w:firstRowLastColumn="0" w:lastRowFirstColumn="0" w:lastRowLastColumn="0"/>
+            <w:tcW w:w="2547" w:type="dxa"/>
+          </w:tcPr>
+          <w:p>
+            <w:pPr>
+              <w:rPr>
+                <w:b w:val="0"/>
+                <w:bCs w:val="0"/>
+              </w:rPr>
+            </w:pPr>
+            <w:r>
+              <w:rPr>
+                <w:b w:val="0"/>
+                <w:bCs w:val="0"/>
+              </w:rPr>
+              <w:t>UML</w:t>
+            </w:r>
+          </w:p>
+        </w:tc>
+        <w:tc>
+          <w:tcPr>
+            <w:tcW w:w="6509" w:type="dxa"/>
+          </w:tcPr>
+          <w:p>
+            <w:pPr>
+              <w:cnfStyle w:val="000000100000" w:firstRow="0" w:lastRow="0" w:firstColumn="0" w:lastColumn="0" w:oddVBand="0" w:evenVBand="0" w:oddHBand="1" w:evenHBand="0" w:firstRowFirstColumn="0" w:firstRowLastColumn="0" w:lastRowFirstColumn="0" w:lastRowLastColumn="0"/>
+            </w:pPr>
+            <w:r>
+              <w:t>Die Unified Modeling Language (UML) bezeichnet eine visuelle Modellierungssprache, die sich über die Bereiche Architektur, Design und die Abläufe von Herstellungsprozessen erstreckt. Konzeptionell handelt es sich um eine grafische Standard-Notation, das heißt, ein spezielles Aufzeichnungssystem mit eigenem Vorrat an Zeichen und Symbolen.</w:t>
+            </w:r>
+          </w:p>
+        </w:tc>
+      </w:tr>
+      <w:tr>
+        <w:tc>
+          <w:tcPr>
+            <w:cnfStyle w:val="001000000000" w:firstRow="0" w:lastRow="0" w:firstColumn="1" w:lastColumn="0" w:oddVBand="0" w:evenVBand="0" w:oddHBand="0" w:evenHBand="0" w:firstRowFirstColumn="0" w:firstRowLastColumn="0" w:lastRowFirstColumn="0" w:lastRowLastColumn="0"/>
+            <w:tcW w:w="2547" w:type="dxa"/>
+          </w:tcPr>
+          <w:p>
+            <w:pPr>
+              <w:rPr>
+                <w:b w:val="0"/>
+                <w:bCs w:val="0"/>
+              </w:rPr>
+            </w:pPr>
+            <w:r>
+              <w:rPr>
+                <w:b w:val="0"/>
+                <w:bCs w:val="0"/>
+              </w:rPr>
+              <w:t>UX</w:t>
+            </w:r>
+          </w:p>
+        </w:tc>
+        <w:tc>
+          <w:tcPr>
+            <w:tcW w:w="6509" w:type="dxa"/>
+          </w:tcPr>
+          <w:p>
+            <w:pPr>
+              <w:cnfStyle w:val="000000000000" w:firstRow="0" w:lastRow="0" w:firstColumn="0" w:lastColumn="0" w:oddVBand="0" w:evenVBand="0" w:oddHBand="0" w:evenHBand="0" w:firstRowFirstColumn="0" w:firstRowLastColumn="0" w:lastRowFirstColumn="0" w:lastRowLastColumn="0"/>
+            </w:pPr>
+            <w:r>
+              <w:t>Mit dem Begriff User Experience (deutsch: Nutzererlebnis, kurz: UX) beschreibt man das Erlebnis, das der Anwender bei der Nutzung eines Produktes hat.</w:t>
+            </w:r>
+          </w:p>
+        </w:tc>
+      </w:tr>
+      <w:tr>
+        <w:trPr>
+          <w:cnfStyle w:val="000000100000" w:firstRow="0" w:lastRow="0" w:firstColumn="0" w:lastColumn="0" w:oddVBand="0" w:evenVBand="0" w:oddHBand="1" w:evenHBand="0" w:firstRowFirstColumn="0" w:firstRowLastColumn="0" w:lastRowFirstColumn="0" w:lastRowLastColumn="0"/>
+        </w:trPr>
+        <w:tc>
+          <w:tcPr>
+            <w:cnfStyle w:val="001000000000" w:firstRow="0" w:lastRow="0" w:firstColumn="1" w:lastColumn="0" w:oddVBand="0" w:evenVBand="0" w:oddHBand="0" w:evenHBand="0" w:firstRowFirstColumn="0" w:firstRowLastColumn="0" w:lastRowFirstColumn="0" w:lastRowLastColumn="0"/>
+            <w:tcW w:w="2547" w:type="dxa"/>
+          </w:tcPr>
+          <w:p>
+            <w:pPr>
+              <w:rPr>
+                <w:b w:val="0"/>
+                <w:bCs w:val="0"/>
+              </w:rPr>
+            </w:pPr>
+            <w:r>
+              <w:rPr>
+                <w:b w:val="0"/>
+                <w:bCs w:val="0"/>
+              </w:rPr>
+              <w:t>Repository</w:t>
+            </w:r>
+          </w:p>
+        </w:tc>
+        <w:tc>
+          <w:tcPr>
+            <w:tcW w:w="6509" w:type="dxa"/>
+          </w:tcPr>
+          <w:p>
+            <w:pPr>
+              <w:cnfStyle w:val="000000100000" w:firstRow="0" w:lastRow="0" w:firstColumn="0" w:lastColumn="0" w:oddVBand="0" w:evenVBand="0" w:oddHBand="1" w:evenHBand="0" w:firstRowFirstColumn="0" w:firstRowLastColumn="0" w:lastRowFirstColumn="0" w:lastRowLastColumn="0"/>
+            </w:pPr>
+            <w:r>
+              <w:t>Der Begriff Repository steht allgemein für Aufbewahrungsort oder Behälter. In der Softwaretechnik handelt es sich um eine zentrale Ablage in dem digitalen Daten, Dokumente, Objekte und Programme mit ihren Metadaten verwaltet werden.</w:t>
+            </w:r>
+          </w:p>
+        </w:tc>
+      </w:tr>
+      <w:tr>
+        <w:tc>
+          <w:tcPr>
+            <w:cnfStyle w:val="001000000000" w:firstRow="0" w:lastRow="0" w:firstColumn="1" w:lastColumn="0" w:oddVBand="0" w:evenVBand="0" w:oddHBand="0" w:evenHBand="0" w:firstRowFirstColumn="0" w:firstRowLastColumn="0" w:lastRowFirstColumn="0" w:lastRowLastColumn="0"/>
+            <w:tcW w:w="2547" w:type="dxa"/>
+          </w:tcPr>
+          <w:p>
+            <w:r>
+              <w:t>Sequenzdiagramm</w:t>
+            </w:r>
+          </w:p>
+        </w:tc>
+        <w:tc>
+          <w:tcPr>
+            <w:tcW w:w="6509" w:type="dxa"/>
+          </w:tcPr>
+          <w:p>
+            <w:pPr>
+              <w:spacing w:after="0"/>
+              <w:cnfStyle w:val="000000000000" w:firstRow="0" w:lastRow="0" w:firstColumn="0" w:lastColumn="0" w:oddVBand="0" w:evenVBand="0" w:oddHBand="0" w:evenHBand="0" w:firstRowFirstColumn="0" w:firstRowLastColumn="0" w:lastRowFirstColumn="0" w:lastRowLastColumn="0"/>
+              <w:rPr>
+                <w:sz w:val="24"/>
+                <w:szCs w:val="24"/>
+              </w:rPr>
+            </w:pPr>
+            <w:r>
+              <w:t>Zeigt die Zusammenarbeit von Objekten innerhalb eines Anwendungsfalls (Use Case).</w:t>
+            </w:r>
+          </w:p>
+        </w:tc>
+      </w:tr>
+      <w:tr>
+        <w:trPr>
+          <w:cnfStyle w:val="000000100000" w:firstRow="0" w:lastRow="0" w:firstColumn="0" w:lastColumn="0" w:oddVBand="0" w:evenVBand="0" w:oddHBand="1" w:evenHBand="0" w:firstRowFirstColumn="0" w:firstRowLastColumn="0" w:lastRowFirstColumn="0" w:lastRowLastColumn="0"/>
+        </w:trPr>
+        <w:tc>
+          <w:tcPr>
+            <w:cnfStyle w:val="001000000000" w:firstRow="0" w:lastRow="0" w:firstColumn="1" w:lastColumn="0" w:oddVBand="0" w:evenVBand="0" w:oddHBand="0" w:evenHBand="0" w:firstRowFirstColumn="0" w:firstRowLastColumn="0" w:lastRowFirstColumn="0" w:lastRowLastColumn="0"/>
+            <w:tcW w:w="2547" w:type="dxa"/>
+          </w:tcPr>
+          <w:p>
+            <w:pPr>
+              <w:rPr>
+                <w:b w:val="0"/>
+                <w:bCs w:val="0"/>
+              </w:rPr>
+            </w:pPr>
+            <w:r>
+              <w:rPr>
+                <w:b w:val="0"/>
+                <w:bCs w:val="0"/>
+              </w:rPr>
+              <w:t>Smartgit</w:t>
+            </w:r>
+          </w:p>
+        </w:tc>
+        <w:tc>
+          <w:tcPr>
+            <w:tcW w:w="6509" w:type="dxa"/>
+          </w:tcPr>
+          <w:p>
+            <w:pPr>
+              <w:cnfStyle w:val="000000100000" w:firstRow="0" w:lastRow="0" w:firstColumn="0" w:lastColumn="0" w:oddVBand="0" w:evenVBand="0" w:oddHBand="1" w:evenHBand="0" w:firstRowFirstColumn="0" w:firstRowLastColumn="0" w:lastRowFirstColumn="0" w:lastRowLastColumn="0"/>
+            </w:pPr>
+            <w:r>
+              <w:t>Windows-Client für den Zugriff auf Git Repositories</w:t>
+            </w:r>
+            <w:r>
+              <w:t>.</w:t>
+            </w:r>
+          </w:p>
+        </w:tc>
+      </w:tr>
+      <w:tr>
+        <w:tc>
+          <w:tcPr>
+            <w:cnfStyle w:val="001000000000" w:firstRow="0" w:lastRow="0" w:firstColumn="1" w:lastColumn="0" w:oddVBand="0" w:evenVBand="0" w:oddHBand="0" w:evenHBand="0" w:firstRowFirstColumn="0" w:firstRowLastColumn="0" w:lastRowFirstColumn="0" w:lastRowLastColumn="0"/>
+            <w:tcW w:w="2547" w:type="dxa"/>
+          </w:tcPr>
+          <w:p>
+            <w:pPr>
+              <w:rPr>
+                <w:b w:val="0"/>
+                <w:bCs w:val="0"/>
+              </w:rPr>
+            </w:pPr>
+            <w:r>
+              <w:rPr>
+                <w:b w:val="0"/>
+                <w:bCs w:val="0"/>
+              </w:rPr>
+              <w:t>SwissQR</w:t>
+            </w:r>
+          </w:p>
+        </w:tc>
+        <w:tc>
+          <w:tcPr>
+            <w:tcW w:w="6509" w:type="dxa"/>
+          </w:tcPr>
+          <w:p>
+            <w:pPr>
+              <w:cnfStyle w:val="000000000000" w:firstRow="0" w:lastRow="0" w:firstColumn="0" w:lastColumn="0" w:oddVBand="0" w:evenVBand="0" w:oddHBand="0" w:evenHBand="0" w:firstRowFirstColumn="0" w:firstRowLastColumn="0" w:lastRowFirstColumn="0" w:lastRowLastColumn="0"/>
+            </w:pPr>
+            <w:r>
+              <w:t xml:space="preserve">Die QR-Rechnung ist ein Standard der Schweizer Finanzindustrie für maschinenlesbare Rechnungen. Sie ersetzt seit dem 30. Juni 2020 schrittweise die verschiedenen bisher benutzten </w:t>
+            </w:r>
+            <w:r>
+              <w:t xml:space="preserve">ESR/VESR </w:t>
+            </w:r>
+            <w:r>
+              <w:t>Einzahlungsscheine</w:t>
+            </w:r>
+            <w:r>
+              <w:t>.</w:t>
+            </w:r>
+          </w:p>
+        </w:tc>
+      </w:tr>
+      <w:tr>
+        <w:trPr>
+          <w:cnfStyle w:val="000000100000" w:firstRow="0" w:lastRow="0" w:firstColumn="0" w:lastColumn="0" w:oddVBand="0" w:evenVBand="0" w:oddHBand="1" w:evenHBand="0" w:firstRowFirstColumn="0" w:firstRowLastColumn="0" w:lastRowFirstColumn="0" w:lastRowLastColumn="0"/>
+        </w:trPr>
+        <w:tc>
+          <w:tcPr>
+            <w:cnfStyle w:val="001000000000" w:firstRow="0" w:lastRow="0" w:firstColumn="1" w:lastColumn="0" w:oddVBand="0" w:evenVBand="0" w:oddHBand="0" w:evenHBand="0" w:firstRowFirstColumn="0" w:firstRowLastColumn="0" w:lastRowFirstColumn="0" w:lastRowLastColumn="0"/>
+            <w:tcW w:w="2547" w:type="dxa"/>
+          </w:tcPr>
+          <w:p>
+            <w:pPr>
+              <w:rPr>
+                <w:b w:val="0"/>
+                <w:bCs w:val="0"/>
+              </w:rPr>
+            </w:pPr>
+            <w:r>
+              <w:rPr>
+                <w:b w:val="0"/>
+                <w:bCs w:val="0"/>
+              </w:rPr>
+              <w:t>Visual Paradigm</w:t>
+            </w:r>
+          </w:p>
+        </w:tc>
+        <w:tc>
+          <w:tcPr>
+            <w:tcW w:w="6509" w:type="dxa"/>
+          </w:tcPr>
+          <w:p>
+            <w:pPr>
+              <w:cnfStyle w:val="000000100000" w:firstRow="0" w:lastRow="0" w:firstColumn="0" w:lastColumn="0" w:oddVBand="0" w:evenVBand="0" w:oddHBand="1" w:evenHBand="0" w:firstRowFirstColumn="0" w:firstRowLastColumn="0" w:lastRowFirstColumn="0" w:lastRowLastColumn="0"/>
+            </w:pPr>
+            <w:r>
+              <w:t>Visual Paradigm ist ein</w:t>
             </w:r>
             <w:r>
               <w:t>e</w:t>
@@ -13063,15 +13476,51 @@
               <w:t xml:space="preserve">welche die </w:t>
             </w:r>
             <w:r>
-              <w:t xml:space="preserve">Modellierung von Software mit weit verbreiteten Modellierungssprachen wie UML und </w:t>
-            </w:r>
-            <w:proofErr w:type="spellStart"/>
-            <w:r>
-              <w:t>SysM</w:t>
-            </w:r>
-            <w:proofErr w:type="spellEnd"/>
+              <w:t>Modellierung von Software mit weit verbreiteten Modellierungssprachen wie UML und SysM</w:t>
+            </w:r>
             <w:r>
               <w:t xml:space="preserve"> ermöglicht.</w:t>
+            </w:r>
+          </w:p>
+        </w:tc>
+      </w:tr>
+      <w:tr>
+        <w:tc>
+          <w:tcPr>
+            <w:cnfStyle w:val="001000000000" w:firstRow="0" w:lastRow="0" w:firstColumn="1" w:lastColumn="0" w:oddVBand="0" w:evenVBand="0" w:oddHBand="0" w:evenHBand="0" w:firstRowFirstColumn="0" w:firstRowLastColumn="0" w:lastRowFirstColumn="0" w:lastRowLastColumn="0"/>
+            <w:tcW w:w="2547" w:type="dxa"/>
+          </w:tcPr>
+          <w:p>
+            <w:pPr>
+              <w:rPr>
+                <w:b w:val="0"/>
+                <w:bCs w:val="0"/>
+              </w:rPr>
+            </w:pPr>
+            <w:r>
+              <w:rPr>
+                <w:b w:val="0"/>
+                <w:bCs w:val="0"/>
+              </w:rPr>
+              <w:t>Zustandsmodell</w:t>
+            </w:r>
+          </w:p>
+        </w:tc>
+        <w:tc>
+          <w:tcPr>
+            <w:tcW w:w="6509" w:type="dxa"/>
+          </w:tcPr>
+          <w:p>
+            <w:pPr>
+              <w:spacing w:after="0"/>
+              <w:cnfStyle w:val="000000000000" w:firstRow="0" w:lastRow="0" w:firstColumn="0" w:lastColumn="0" w:oddVBand="0" w:evenVBand="0" w:oddHBand="0" w:evenHBand="0" w:firstRowFirstColumn="0" w:firstRowLastColumn="0" w:lastRowFirstColumn="0" w:lastRowLastColumn="0"/>
+              <w:rPr>
+                <w:sz w:val="24"/>
+                <w:szCs w:val="24"/>
+              </w:rPr>
+            </w:pPr>
+            <w:r>
+              <w:t>Zeigt die Zustände eines Objekts über verschiedene Anwendungsfälle (Use Cases) hinweg</w:t>
             </w:r>
           </w:p>
         </w:tc>
@@ -13111,12 +13560,12 @@
           <w:numId w:val="4"/>
         </w:numPr>
       </w:pPr>
-      <w:bookmarkStart w:id="71" w:name="_Toc56976987"/>
+      <w:bookmarkStart w:id="73" w:name="_Toc56976987"/>
       <w:r>
         <w:lastRenderedPageBreak/>
         <w:t>Klassenübersicht</w:t>
       </w:r>
-      <w:bookmarkEnd w:id="71"/>
+      <w:bookmarkEnd w:id="73"/>
     </w:p>
     <w:p/>
     <w:p/>
@@ -13261,7 +13710,6 @@
                 <w:lang w:eastAsia="de-CH"/>
               </w:rPr>
             </w:pPr>
-            <w:proofErr w:type="spellStart"/>
             <w:r>
               <w:rPr>
                 <w:rFonts w:ascii="Calibri" w:eastAsia="Times New Roman" w:hAnsi="Calibri" w:cs="Calibri"/>
@@ -13270,7 +13718,6 @@
               </w:rPr>
               <w:t>Visibility</w:t>
             </w:r>
-            <w:proofErr w:type="spellEnd"/>
           </w:p>
         </w:tc>
         <w:tc>
@@ -13399,7 +13846,6 @@
                 <w:lang w:eastAsia="de-CH"/>
               </w:rPr>
             </w:pPr>
-            <w:proofErr w:type="spellStart"/>
             <w:r>
               <w:rPr>
                 <w:rFonts w:ascii="Calibri" w:eastAsia="Times New Roman" w:hAnsi="Calibri" w:cs="Calibri"/>
@@ -13408,7 +13854,6 @@
               </w:rPr>
               <w:t>Presentation</w:t>
             </w:r>
-            <w:proofErr w:type="spellEnd"/>
           </w:p>
         </w:tc>
         <w:tc>
@@ -13427,7 +13872,6 @@
                 <w:lang w:eastAsia="de-CH"/>
               </w:rPr>
             </w:pPr>
-            <w:proofErr w:type="spellStart"/>
             <w:r>
               <w:rPr>
                 <w:rFonts w:ascii="Calibri" w:eastAsia="Times New Roman" w:hAnsi="Calibri" w:cs="Calibri"/>
@@ -13436,7 +13880,6 @@
               </w:rPr>
               <w:t>ConsoleClient</w:t>
             </w:r>
-            <w:proofErr w:type="spellEnd"/>
           </w:p>
         </w:tc>
         <w:tc>
@@ -13473,7 +13916,6 @@
                 <w:lang w:eastAsia="de-CH"/>
               </w:rPr>
             </w:pPr>
-            <w:proofErr w:type="spellStart"/>
             <w:r>
               <w:rPr>
                 <w:rFonts w:ascii="Calibri" w:eastAsia="Times New Roman" w:hAnsi="Calibri" w:cs="Calibri"/>
@@ -13482,7 +13924,6 @@
               </w:rPr>
               <w:t>public</w:t>
             </w:r>
-            <w:proofErr w:type="spellEnd"/>
           </w:p>
         </w:tc>
         <w:tc>
@@ -13519,7 +13960,6 @@
                 <w:lang w:eastAsia="de-CH"/>
               </w:rPr>
             </w:pPr>
-            <w:proofErr w:type="spellStart"/>
             <w:r>
               <w:rPr>
                 <w:rFonts w:ascii="Calibri" w:eastAsia="Times New Roman" w:hAnsi="Calibri" w:cs="Calibri"/>
@@ -13528,7 +13968,6 @@
               </w:rPr>
               <w:t>No</w:t>
             </w:r>
-            <w:proofErr w:type="spellEnd"/>
           </w:p>
         </w:tc>
         <w:tc>
@@ -13604,7 +14043,6 @@
                 <w:lang w:eastAsia="de-CH"/>
               </w:rPr>
             </w:pPr>
-            <w:proofErr w:type="spellStart"/>
             <w:r>
               <w:rPr>
                 <w:rFonts w:ascii="Calibri" w:eastAsia="Times New Roman" w:hAnsi="Calibri" w:cs="Calibri"/>
@@ -13613,7 +14051,6 @@
               </w:rPr>
               <w:t>Persistence</w:t>
             </w:r>
-            <w:proofErr w:type="spellEnd"/>
           </w:p>
         </w:tc>
         <w:tc>
@@ -13632,7 +14069,6 @@
                 <w:lang w:eastAsia="de-CH"/>
               </w:rPr>
             </w:pPr>
-            <w:proofErr w:type="spellStart"/>
             <w:r>
               <w:rPr>
                 <w:rFonts w:ascii="Calibri" w:eastAsia="Times New Roman" w:hAnsi="Calibri" w:cs="Calibri"/>
@@ -13641,7 +14077,6 @@
               </w:rPr>
               <w:t>DebitorenRechnungDAO</w:t>
             </w:r>
-            <w:proofErr w:type="spellEnd"/>
           </w:p>
         </w:tc>
         <w:tc>
@@ -13686,7 +14121,6 @@
                 <w:lang w:eastAsia="de-CH"/>
               </w:rPr>
             </w:pPr>
-            <w:proofErr w:type="spellStart"/>
             <w:r>
               <w:rPr>
                 <w:rFonts w:ascii="Calibri" w:eastAsia="Times New Roman" w:hAnsi="Calibri" w:cs="Calibri"/>
@@ -13695,7 +14129,6 @@
               </w:rPr>
               <w:t>public</w:t>
             </w:r>
-            <w:proofErr w:type="spellEnd"/>
           </w:p>
         </w:tc>
         <w:tc>
@@ -13740,7 +14173,6 @@
                 <w:lang w:eastAsia="de-CH"/>
               </w:rPr>
             </w:pPr>
-            <w:proofErr w:type="spellStart"/>
             <w:r>
               <w:rPr>
                 <w:rFonts w:ascii="Calibri" w:eastAsia="Times New Roman" w:hAnsi="Calibri" w:cs="Calibri"/>
@@ -13749,7 +14181,6 @@
               </w:rPr>
               <w:t>No</w:t>
             </w:r>
-            <w:proofErr w:type="spellEnd"/>
           </w:p>
         </w:tc>
         <w:tc>
@@ -13826,7 +14257,6 @@
                 <w:lang w:eastAsia="de-CH"/>
               </w:rPr>
             </w:pPr>
-            <w:proofErr w:type="spellStart"/>
             <w:r>
               <w:rPr>
                 <w:rFonts w:ascii="Calibri" w:eastAsia="Times New Roman" w:hAnsi="Calibri" w:cs="Calibri"/>
@@ -13835,7 +14265,6 @@
               </w:rPr>
               <w:t>Persistence</w:t>
             </w:r>
-            <w:proofErr w:type="spellEnd"/>
           </w:p>
         </w:tc>
         <w:tc>
@@ -13854,7 +14283,6 @@
                 <w:lang w:eastAsia="de-CH"/>
               </w:rPr>
             </w:pPr>
-            <w:proofErr w:type="spellStart"/>
             <w:r>
               <w:rPr>
                 <w:rFonts w:ascii="Calibri" w:eastAsia="Times New Roman" w:hAnsi="Calibri" w:cs="Calibri"/>
@@ -13863,7 +14291,6 @@
               </w:rPr>
               <w:t>DebitorenRechnungDAOFactory</w:t>
             </w:r>
-            <w:proofErr w:type="spellEnd"/>
           </w:p>
         </w:tc>
         <w:tc>
@@ -13908,7 +14335,6 @@
                 <w:lang w:eastAsia="de-CH"/>
               </w:rPr>
             </w:pPr>
-            <w:proofErr w:type="spellStart"/>
             <w:r>
               <w:rPr>
                 <w:rFonts w:ascii="Calibri" w:eastAsia="Times New Roman" w:hAnsi="Calibri" w:cs="Calibri"/>
@@ -13917,7 +14343,6 @@
               </w:rPr>
               <w:t>public</w:t>
             </w:r>
-            <w:proofErr w:type="spellEnd"/>
           </w:p>
         </w:tc>
         <w:tc>
@@ -13962,7 +14387,6 @@
                 <w:lang w:eastAsia="de-CH"/>
               </w:rPr>
             </w:pPr>
-            <w:proofErr w:type="spellStart"/>
             <w:r>
               <w:rPr>
                 <w:rFonts w:ascii="Calibri" w:eastAsia="Times New Roman" w:hAnsi="Calibri" w:cs="Calibri"/>
@@ -13971,7 +14395,6 @@
               </w:rPr>
               <w:t>No</w:t>
             </w:r>
-            <w:proofErr w:type="spellEnd"/>
           </w:p>
         </w:tc>
         <w:tc>
@@ -14047,7 +14470,6 @@
                 <w:lang w:eastAsia="de-CH"/>
               </w:rPr>
             </w:pPr>
-            <w:proofErr w:type="spellStart"/>
             <w:r>
               <w:rPr>
                 <w:rFonts w:ascii="Calibri" w:eastAsia="Times New Roman" w:hAnsi="Calibri" w:cs="Calibri"/>
@@ -14056,7 +14478,6 @@
               </w:rPr>
               <w:t>Persistence</w:t>
             </w:r>
-            <w:proofErr w:type="spellEnd"/>
           </w:p>
         </w:tc>
         <w:tc>
@@ -14075,7 +14496,6 @@
                 <w:lang w:eastAsia="de-CH"/>
               </w:rPr>
             </w:pPr>
-            <w:proofErr w:type="spellStart"/>
             <w:r>
               <w:rPr>
                 <w:rFonts w:ascii="Calibri" w:eastAsia="Times New Roman" w:hAnsi="Calibri" w:cs="Calibri"/>
@@ -14084,7 +14504,6 @@
               </w:rPr>
               <w:t>DebitorenRechnungDAOMock</w:t>
             </w:r>
-            <w:proofErr w:type="spellEnd"/>
           </w:p>
         </w:tc>
         <w:tc>
@@ -14129,7 +14548,6 @@
                 <w:lang w:eastAsia="de-CH"/>
               </w:rPr>
             </w:pPr>
-            <w:proofErr w:type="spellStart"/>
             <w:r>
               <w:rPr>
                 <w:rFonts w:ascii="Calibri" w:eastAsia="Times New Roman" w:hAnsi="Calibri" w:cs="Calibri"/>
@@ -14138,7 +14556,6 @@
               </w:rPr>
               <w:t>public</w:t>
             </w:r>
-            <w:proofErr w:type="spellEnd"/>
           </w:p>
         </w:tc>
         <w:tc>
@@ -14183,7 +14600,6 @@
                 <w:lang w:eastAsia="de-CH"/>
               </w:rPr>
             </w:pPr>
-            <w:proofErr w:type="spellStart"/>
             <w:r>
               <w:rPr>
                 <w:rFonts w:ascii="Calibri" w:eastAsia="Times New Roman" w:hAnsi="Calibri" w:cs="Calibri"/>
@@ -14192,7 +14608,6 @@
               </w:rPr>
               <w:t>No</w:t>
             </w:r>
-            <w:proofErr w:type="spellEnd"/>
           </w:p>
         </w:tc>
         <w:tc>
@@ -14347,7 +14762,6 @@
                 <w:lang w:eastAsia="de-CH"/>
               </w:rPr>
             </w:pPr>
-            <w:proofErr w:type="spellStart"/>
             <w:r>
               <w:rPr>
                 <w:rFonts w:ascii="Calibri" w:eastAsia="Times New Roman" w:hAnsi="Calibri" w:cs="Calibri"/>
@@ -14356,7 +14770,6 @@
               </w:rPr>
               <w:t>public</w:t>
             </w:r>
-            <w:proofErr w:type="spellEnd"/>
           </w:p>
         </w:tc>
         <w:tc>
@@ -14401,7 +14814,6 @@
                 <w:lang w:eastAsia="de-CH"/>
               </w:rPr>
             </w:pPr>
-            <w:proofErr w:type="spellStart"/>
             <w:r>
               <w:rPr>
                 <w:rFonts w:ascii="Calibri" w:eastAsia="Times New Roman" w:hAnsi="Calibri" w:cs="Calibri"/>
@@ -14410,7 +14822,6 @@
               </w:rPr>
               <w:t>No</w:t>
             </w:r>
-            <w:proofErr w:type="spellEnd"/>
           </w:p>
         </w:tc>
         <w:tc>
@@ -14512,7 +14923,6 @@
                 <w:lang w:eastAsia="de-CH"/>
               </w:rPr>
             </w:pPr>
-            <w:proofErr w:type="spellStart"/>
             <w:r>
               <w:rPr>
                 <w:rFonts w:ascii="Calibri" w:eastAsia="Times New Roman" w:hAnsi="Calibri" w:cs="Calibri"/>
@@ -14521,7 +14931,6 @@
               </w:rPr>
               <w:t>ZahlungsPflichtiger</w:t>
             </w:r>
-            <w:proofErr w:type="spellEnd"/>
           </w:p>
         </w:tc>
         <w:tc>
@@ -14566,7 +14975,6 @@
                 <w:lang w:eastAsia="de-CH"/>
               </w:rPr>
             </w:pPr>
-            <w:proofErr w:type="spellStart"/>
             <w:r>
               <w:rPr>
                 <w:rFonts w:ascii="Calibri" w:eastAsia="Times New Roman" w:hAnsi="Calibri" w:cs="Calibri"/>
@@ -14575,7 +14983,6 @@
               </w:rPr>
               <w:t>public</w:t>
             </w:r>
-            <w:proofErr w:type="spellEnd"/>
           </w:p>
         </w:tc>
         <w:tc>
@@ -14620,7 +15027,6 @@
                 <w:lang w:eastAsia="de-CH"/>
               </w:rPr>
             </w:pPr>
-            <w:proofErr w:type="spellStart"/>
             <w:r>
               <w:rPr>
                 <w:rFonts w:ascii="Calibri" w:eastAsia="Times New Roman" w:hAnsi="Calibri" w:cs="Calibri"/>
@@ -14629,7 +15035,6 @@
               </w:rPr>
               <w:t>No</w:t>
             </w:r>
-            <w:proofErr w:type="spellEnd"/>
           </w:p>
         </w:tc>
         <w:tc>
@@ -14784,7 +15189,6 @@
                 <w:lang w:eastAsia="de-CH"/>
               </w:rPr>
             </w:pPr>
-            <w:proofErr w:type="spellStart"/>
             <w:r>
               <w:rPr>
                 <w:rFonts w:ascii="Calibri" w:eastAsia="Times New Roman" w:hAnsi="Calibri" w:cs="Calibri"/>
@@ -14793,7 +15197,6 @@
               </w:rPr>
               <w:t>public</w:t>
             </w:r>
-            <w:proofErr w:type="spellEnd"/>
           </w:p>
         </w:tc>
         <w:tc>
@@ -14838,7 +15241,6 @@
                 <w:lang w:eastAsia="de-CH"/>
               </w:rPr>
             </w:pPr>
-            <w:proofErr w:type="spellStart"/>
             <w:r>
               <w:rPr>
                 <w:rFonts w:ascii="Calibri" w:eastAsia="Times New Roman" w:hAnsi="Calibri" w:cs="Calibri"/>
@@ -14847,7 +15249,6 @@
               </w:rPr>
               <w:t>No</w:t>
             </w:r>
-            <w:proofErr w:type="spellEnd"/>
           </w:p>
         </w:tc>
         <w:tc>
@@ -14949,7 +15350,6 @@
                 <w:lang w:eastAsia="de-CH"/>
               </w:rPr>
             </w:pPr>
-            <w:proofErr w:type="spellStart"/>
             <w:r>
               <w:rPr>
                 <w:rFonts w:ascii="Calibri" w:eastAsia="Times New Roman" w:hAnsi="Calibri" w:cs="Calibri"/>
@@ -14958,7 +15358,6 @@
               </w:rPr>
               <w:t>BenutzerstammAbtsract</w:t>
             </w:r>
-            <w:proofErr w:type="spellEnd"/>
           </w:p>
         </w:tc>
         <w:tc>
@@ -15003,7 +15402,6 @@
                 <w:lang w:eastAsia="de-CH"/>
               </w:rPr>
             </w:pPr>
-            <w:proofErr w:type="spellStart"/>
             <w:r>
               <w:rPr>
                 <w:rFonts w:ascii="Calibri" w:eastAsia="Times New Roman" w:hAnsi="Calibri" w:cs="Calibri"/>
@@ -15012,7 +15410,6 @@
               </w:rPr>
               <w:t>public</w:t>
             </w:r>
-            <w:proofErr w:type="spellEnd"/>
           </w:p>
         </w:tc>
         <w:tc>
@@ -15167,7 +15564,6 @@
                 <w:lang w:eastAsia="de-CH"/>
               </w:rPr>
             </w:pPr>
-            <w:proofErr w:type="spellStart"/>
             <w:r>
               <w:rPr>
                 <w:rFonts w:ascii="Calibri" w:eastAsia="Times New Roman" w:hAnsi="Calibri" w:cs="Calibri"/>
@@ -15176,7 +15572,6 @@
               </w:rPr>
               <w:t>BenutzerstammFactory</w:t>
             </w:r>
-            <w:proofErr w:type="spellEnd"/>
           </w:p>
         </w:tc>
         <w:tc>
@@ -15221,7 +15616,6 @@
                 <w:lang w:eastAsia="de-CH"/>
               </w:rPr>
             </w:pPr>
-            <w:proofErr w:type="spellStart"/>
             <w:r>
               <w:rPr>
                 <w:rFonts w:ascii="Calibri" w:eastAsia="Times New Roman" w:hAnsi="Calibri" w:cs="Calibri"/>
@@ -15230,7 +15624,6 @@
               </w:rPr>
               <w:t>public</w:t>
             </w:r>
-            <w:proofErr w:type="spellEnd"/>
           </w:p>
         </w:tc>
         <w:tc>
@@ -15275,7 +15668,6 @@
                 <w:lang w:eastAsia="de-CH"/>
               </w:rPr>
             </w:pPr>
-            <w:proofErr w:type="spellStart"/>
             <w:r>
               <w:rPr>
                 <w:rFonts w:ascii="Calibri" w:eastAsia="Times New Roman" w:hAnsi="Calibri" w:cs="Calibri"/>
@@ -15284,7 +15676,6 @@
               </w:rPr>
               <w:t>No</w:t>
             </w:r>
-            <w:proofErr w:type="spellEnd"/>
           </w:p>
         </w:tc>
         <w:tc>
@@ -15438,7 +15829,6 @@
                 <w:lang w:eastAsia="de-CH"/>
               </w:rPr>
             </w:pPr>
-            <w:proofErr w:type="spellStart"/>
             <w:r>
               <w:rPr>
                 <w:rFonts w:ascii="Calibri" w:eastAsia="Times New Roman" w:hAnsi="Calibri" w:cs="Calibri"/>
@@ -15447,7 +15837,6 @@
               </w:rPr>
               <w:t>public</w:t>
             </w:r>
-            <w:proofErr w:type="spellEnd"/>
           </w:p>
         </w:tc>
         <w:tc>
@@ -15492,7 +15881,6 @@
                 <w:lang w:eastAsia="de-CH"/>
               </w:rPr>
             </w:pPr>
-            <w:proofErr w:type="spellStart"/>
             <w:r>
               <w:rPr>
                 <w:rFonts w:ascii="Calibri" w:eastAsia="Times New Roman" w:hAnsi="Calibri" w:cs="Calibri"/>
@@ -15501,7 +15889,6 @@
               </w:rPr>
               <w:t>No</w:t>
             </w:r>
-            <w:proofErr w:type="spellEnd"/>
           </w:p>
         </w:tc>
         <w:tc>
@@ -15604,7 +15991,6 @@
                 <w:lang w:eastAsia="de-CH"/>
               </w:rPr>
             </w:pPr>
-            <w:proofErr w:type="spellStart"/>
             <w:r>
               <w:rPr>
                 <w:rFonts w:ascii="Calibri" w:eastAsia="Times New Roman" w:hAnsi="Calibri" w:cs="Calibri"/>
@@ -15613,7 +15999,6 @@
               </w:rPr>
               <w:t>ZahlungsempängerBankkonto</w:t>
             </w:r>
-            <w:proofErr w:type="spellEnd"/>
           </w:p>
         </w:tc>
         <w:tc>
@@ -15658,7 +16043,6 @@
                 <w:lang w:eastAsia="de-CH"/>
               </w:rPr>
             </w:pPr>
-            <w:proofErr w:type="spellStart"/>
             <w:r>
               <w:rPr>
                 <w:rFonts w:ascii="Calibri" w:eastAsia="Times New Roman" w:hAnsi="Calibri" w:cs="Calibri"/>
@@ -15667,7 +16051,6 @@
               </w:rPr>
               <w:t>public</w:t>
             </w:r>
-            <w:proofErr w:type="spellEnd"/>
           </w:p>
         </w:tc>
         <w:tc>
@@ -15712,7 +16095,6 @@
                 <w:lang w:eastAsia="de-CH"/>
               </w:rPr>
             </w:pPr>
-            <w:proofErr w:type="spellStart"/>
             <w:r>
               <w:rPr>
                 <w:rFonts w:ascii="Calibri" w:eastAsia="Times New Roman" w:hAnsi="Calibri" w:cs="Calibri"/>
@@ -15721,7 +16103,6 @@
               </w:rPr>
               <w:t>No</w:t>
             </w:r>
-            <w:proofErr w:type="spellEnd"/>
           </w:p>
         </w:tc>
         <w:tc>
@@ -15823,7 +16204,6 @@
                 <w:lang w:eastAsia="de-CH"/>
               </w:rPr>
             </w:pPr>
-            <w:proofErr w:type="spellStart"/>
             <w:r>
               <w:rPr>
                 <w:rFonts w:ascii="Calibri" w:eastAsia="Times New Roman" w:hAnsi="Calibri" w:cs="Calibri"/>
@@ -15832,7 +16212,6 @@
               </w:rPr>
               <w:t>DebitorenKonditionen</w:t>
             </w:r>
-            <w:proofErr w:type="spellEnd"/>
           </w:p>
         </w:tc>
         <w:tc>
@@ -15877,7 +16256,6 @@
                 <w:lang w:eastAsia="de-CH"/>
               </w:rPr>
             </w:pPr>
-            <w:proofErr w:type="spellStart"/>
             <w:r>
               <w:rPr>
                 <w:rFonts w:ascii="Calibri" w:eastAsia="Times New Roman" w:hAnsi="Calibri" w:cs="Calibri"/>
@@ -15886,7 +16264,6 @@
               </w:rPr>
               <w:t>public</w:t>
             </w:r>
-            <w:proofErr w:type="spellEnd"/>
           </w:p>
         </w:tc>
         <w:tc>
@@ -15931,7 +16308,6 @@
                 <w:lang w:eastAsia="de-CH"/>
               </w:rPr>
             </w:pPr>
-            <w:proofErr w:type="spellStart"/>
             <w:r>
               <w:rPr>
                 <w:rFonts w:ascii="Calibri" w:eastAsia="Times New Roman" w:hAnsi="Calibri" w:cs="Calibri"/>
@@ -15940,7 +16316,6 @@
               </w:rPr>
               <w:t>No</w:t>
             </w:r>
-            <w:proofErr w:type="spellEnd"/>
           </w:p>
         </w:tc>
         <w:tc>
@@ -16043,7 +16418,6 @@
                 <w:lang w:eastAsia="de-CH"/>
               </w:rPr>
             </w:pPr>
-            <w:proofErr w:type="spellStart"/>
             <w:r>
               <w:rPr>
                 <w:rFonts w:ascii="Calibri" w:eastAsia="Times New Roman" w:hAnsi="Calibri" w:cs="Calibri"/>
@@ -16052,7 +16426,6 @@
               </w:rPr>
               <w:t>DebitorenWährung</w:t>
             </w:r>
-            <w:proofErr w:type="spellEnd"/>
           </w:p>
         </w:tc>
         <w:tc>
@@ -16097,7 +16470,6 @@
                 <w:lang w:eastAsia="de-CH"/>
               </w:rPr>
             </w:pPr>
-            <w:proofErr w:type="spellStart"/>
             <w:r>
               <w:rPr>
                 <w:rFonts w:ascii="Calibri" w:eastAsia="Times New Roman" w:hAnsi="Calibri" w:cs="Calibri"/>
@@ -16106,7 +16478,6 @@
               </w:rPr>
               <w:t>public</w:t>
             </w:r>
-            <w:proofErr w:type="spellEnd"/>
           </w:p>
         </w:tc>
         <w:tc>
@@ -16151,7 +16522,6 @@
                 <w:lang w:eastAsia="de-CH"/>
               </w:rPr>
             </w:pPr>
-            <w:proofErr w:type="spellStart"/>
             <w:r>
               <w:rPr>
                 <w:rFonts w:ascii="Calibri" w:eastAsia="Times New Roman" w:hAnsi="Calibri" w:cs="Calibri"/>
@@ -16160,7 +16530,6 @@
               </w:rPr>
               <w:t>No</w:t>
             </w:r>
-            <w:proofErr w:type="spellEnd"/>
           </w:p>
         </w:tc>
         <w:tc>
@@ -16314,7 +16683,6 @@
                 <w:lang w:eastAsia="de-CH"/>
               </w:rPr>
             </w:pPr>
-            <w:proofErr w:type="spellStart"/>
             <w:r>
               <w:rPr>
                 <w:rFonts w:ascii="Calibri" w:eastAsia="Times New Roman" w:hAnsi="Calibri" w:cs="Calibri"/>
@@ -16323,7 +16691,6 @@
               </w:rPr>
               <w:t>public</w:t>
             </w:r>
-            <w:proofErr w:type="spellEnd"/>
           </w:p>
         </w:tc>
         <w:tc>
@@ -16368,7 +16735,6 @@
                 <w:lang w:eastAsia="de-CH"/>
               </w:rPr>
             </w:pPr>
-            <w:proofErr w:type="spellStart"/>
             <w:r>
               <w:rPr>
                 <w:rFonts w:ascii="Calibri" w:eastAsia="Times New Roman" w:hAnsi="Calibri" w:cs="Calibri"/>
@@ -16377,7 +16743,6 @@
               </w:rPr>
               <w:t>No</w:t>
             </w:r>
-            <w:proofErr w:type="spellEnd"/>
           </w:p>
         </w:tc>
         <w:tc>
@@ -16532,7 +16897,6 @@
                 <w:lang w:eastAsia="de-CH"/>
               </w:rPr>
             </w:pPr>
-            <w:proofErr w:type="spellStart"/>
             <w:r>
               <w:rPr>
                 <w:rFonts w:ascii="Calibri" w:eastAsia="Times New Roman" w:hAnsi="Calibri" w:cs="Calibri"/>
@@ -16541,7 +16905,6 @@
               </w:rPr>
               <w:t>public</w:t>
             </w:r>
-            <w:proofErr w:type="spellEnd"/>
           </w:p>
         </w:tc>
         <w:tc>
@@ -16586,7 +16949,6 @@
                 <w:lang w:eastAsia="de-CH"/>
               </w:rPr>
             </w:pPr>
-            <w:proofErr w:type="spellStart"/>
             <w:r>
               <w:rPr>
                 <w:rFonts w:ascii="Calibri" w:eastAsia="Times New Roman" w:hAnsi="Calibri" w:cs="Calibri"/>
@@ -16595,7 +16957,6 @@
               </w:rPr>
               <w:t>No</w:t>
             </w:r>
-            <w:proofErr w:type="spellEnd"/>
           </w:p>
         </w:tc>
         <w:tc>
@@ -16697,7 +17058,6 @@
                 <w:lang w:eastAsia="de-CH"/>
               </w:rPr>
             </w:pPr>
-            <w:proofErr w:type="spellStart"/>
             <w:r>
               <w:rPr>
                 <w:rFonts w:ascii="Calibri" w:eastAsia="Times New Roman" w:hAnsi="Calibri" w:cs="Calibri"/>
@@ -16706,7 +17066,6 @@
               </w:rPr>
               <w:t>Konditonen</w:t>
             </w:r>
-            <w:proofErr w:type="spellEnd"/>
           </w:p>
         </w:tc>
         <w:tc>
@@ -16751,7 +17110,6 @@
                 <w:lang w:eastAsia="de-CH"/>
               </w:rPr>
             </w:pPr>
-            <w:proofErr w:type="spellStart"/>
             <w:r>
               <w:rPr>
                 <w:rFonts w:ascii="Calibri" w:eastAsia="Times New Roman" w:hAnsi="Calibri" w:cs="Calibri"/>
@@ -16760,7 +17118,6 @@
               </w:rPr>
               <w:t>public</w:t>
             </w:r>
-            <w:proofErr w:type="spellEnd"/>
           </w:p>
         </w:tc>
         <w:tc>
@@ -16805,7 +17162,6 @@
                 <w:lang w:eastAsia="de-CH"/>
               </w:rPr>
             </w:pPr>
-            <w:proofErr w:type="spellStart"/>
             <w:r>
               <w:rPr>
                 <w:rFonts w:ascii="Calibri" w:eastAsia="Times New Roman" w:hAnsi="Calibri" w:cs="Calibri"/>
@@ -16814,7 +17170,6 @@
               </w:rPr>
               <w:t>No</w:t>
             </w:r>
-            <w:proofErr w:type="spellEnd"/>
           </w:p>
         </w:tc>
         <w:tc>
@@ -16917,7 +17272,6 @@
                 <w:lang w:eastAsia="de-CH"/>
               </w:rPr>
             </w:pPr>
-            <w:proofErr w:type="spellStart"/>
             <w:r>
               <w:rPr>
                 <w:rFonts w:ascii="Calibri" w:eastAsia="Times New Roman" w:hAnsi="Calibri" w:cs="Calibri"/>
@@ -16926,7 +17280,6 @@
               </w:rPr>
               <w:t>DebitorenRechnungOhne</w:t>
             </w:r>
-            <w:proofErr w:type="spellEnd"/>
           </w:p>
         </w:tc>
         <w:tc>
@@ -16971,7 +17324,6 @@
                 <w:lang w:eastAsia="de-CH"/>
               </w:rPr>
             </w:pPr>
-            <w:proofErr w:type="spellStart"/>
             <w:r>
               <w:rPr>
                 <w:rFonts w:ascii="Calibri" w:eastAsia="Times New Roman" w:hAnsi="Calibri" w:cs="Calibri"/>
@@ -16980,7 +17332,6 @@
               </w:rPr>
               <w:t>public</w:t>
             </w:r>
-            <w:proofErr w:type="spellEnd"/>
           </w:p>
         </w:tc>
         <w:tc>
@@ -17025,7 +17376,6 @@
                 <w:lang w:eastAsia="de-CH"/>
               </w:rPr>
             </w:pPr>
-            <w:proofErr w:type="spellStart"/>
             <w:r>
               <w:rPr>
                 <w:rFonts w:ascii="Calibri" w:eastAsia="Times New Roman" w:hAnsi="Calibri" w:cs="Calibri"/>
@@ -17034,7 +17384,6 @@
               </w:rPr>
               <w:t>No</w:t>
             </w:r>
-            <w:proofErr w:type="spellEnd"/>
           </w:p>
         </w:tc>
         <w:tc>
@@ -17136,7 +17485,6 @@
                 <w:lang w:eastAsia="de-CH"/>
               </w:rPr>
             </w:pPr>
-            <w:proofErr w:type="spellStart"/>
             <w:r>
               <w:rPr>
                 <w:rFonts w:ascii="Calibri" w:eastAsia="Times New Roman" w:hAnsi="Calibri" w:cs="Calibri"/>
@@ -17145,7 +17493,6 @@
               </w:rPr>
               <w:t>DebitorenRechnungSCOR</w:t>
             </w:r>
-            <w:proofErr w:type="spellEnd"/>
           </w:p>
         </w:tc>
         <w:tc>
@@ -17190,7 +17537,6 @@
                 <w:lang w:eastAsia="de-CH"/>
               </w:rPr>
             </w:pPr>
-            <w:proofErr w:type="spellStart"/>
             <w:r>
               <w:rPr>
                 <w:rFonts w:ascii="Calibri" w:eastAsia="Times New Roman" w:hAnsi="Calibri" w:cs="Calibri"/>
@@ -17199,7 +17545,6 @@
               </w:rPr>
               <w:t>public</w:t>
             </w:r>
-            <w:proofErr w:type="spellEnd"/>
           </w:p>
         </w:tc>
         <w:tc>
@@ -17244,7 +17589,6 @@
                 <w:lang w:eastAsia="de-CH"/>
               </w:rPr>
             </w:pPr>
-            <w:proofErr w:type="spellStart"/>
             <w:r>
               <w:rPr>
                 <w:rFonts w:ascii="Calibri" w:eastAsia="Times New Roman" w:hAnsi="Calibri" w:cs="Calibri"/>
@@ -17253,7 +17597,6 @@
               </w:rPr>
               <w:t>No</w:t>
             </w:r>
-            <w:proofErr w:type="spellEnd"/>
           </w:p>
         </w:tc>
         <w:tc>
@@ -17356,7 +17699,6 @@
                 <w:lang w:eastAsia="de-CH"/>
               </w:rPr>
             </w:pPr>
-            <w:proofErr w:type="spellStart"/>
             <w:r>
               <w:rPr>
                 <w:rFonts w:ascii="Calibri" w:eastAsia="Times New Roman" w:hAnsi="Calibri" w:cs="Calibri"/>
@@ -17365,7 +17707,6 @@
               </w:rPr>
               <w:t>DebitorenRechnungQRIBAN</w:t>
             </w:r>
-            <w:proofErr w:type="spellEnd"/>
           </w:p>
         </w:tc>
         <w:tc>
@@ -17410,7 +17751,6 @@
                 <w:lang w:eastAsia="de-CH"/>
               </w:rPr>
             </w:pPr>
-            <w:proofErr w:type="spellStart"/>
             <w:r>
               <w:rPr>
                 <w:rFonts w:ascii="Calibri" w:eastAsia="Times New Roman" w:hAnsi="Calibri" w:cs="Calibri"/>
@@ -17419,7 +17759,6 @@
               </w:rPr>
               <w:t>public</w:t>
             </w:r>
-            <w:proofErr w:type="spellEnd"/>
           </w:p>
         </w:tc>
         <w:tc>
@@ -17464,7 +17803,6 @@
                 <w:lang w:eastAsia="de-CH"/>
               </w:rPr>
             </w:pPr>
-            <w:proofErr w:type="spellStart"/>
             <w:r>
               <w:rPr>
                 <w:rFonts w:ascii="Calibri" w:eastAsia="Times New Roman" w:hAnsi="Calibri" w:cs="Calibri"/>
@@ -17473,7 +17811,6 @@
               </w:rPr>
               <w:t>No</w:t>
             </w:r>
-            <w:proofErr w:type="spellEnd"/>
           </w:p>
         </w:tc>
         <w:tc>
@@ -17575,7 +17912,6 @@
                 <w:lang w:eastAsia="de-CH"/>
               </w:rPr>
             </w:pPr>
-            <w:proofErr w:type="spellStart"/>
             <w:r>
               <w:rPr>
                 <w:rFonts w:ascii="Calibri" w:eastAsia="Times New Roman" w:hAnsi="Calibri" w:cs="Calibri"/>
@@ -17584,7 +17920,6 @@
               </w:rPr>
               <w:t>AbstractDebitorenRechnung</w:t>
             </w:r>
-            <w:proofErr w:type="spellEnd"/>
           </w:p>
         </w:tc>
         <w:tc>
@@ -17629,7 +17964,6 @@
                 <w:lang w:eastAsia="de-CH"/>
               </w:rPr>
             </w:pPr>
-            <w:proofErr w:type="spellStart"/>
             <w:r>
               <w:rPr>
                 <w:rFonts w:ascii="Calibri" w:eastAsia="Times New Roman" w:hAnsi="Calibri" w:cs="Calibri"/>
@@ -17638,7 +17972,6 @@
               </w:rPr>
               <w:t>public</w:t>
             </w:r>
-            <w:proofErr w:type="spellEnd"/>
           </w:p>
         </w:tc>
         <w:tc>
@@ -17793,7 +18126,6 @@
                 <w:lang w:eastAsia="de-CH"/>
               </w:rPr>
             </w:pPr>
-            <w:proofErr w:type="spellStart"/>
             <w:r>
               <w:rPr>
                 <w:rFonts w:ascii="Calibri" w:eastAsia="Times New Roman" w:hAnsi="Calibri" w:cs="Calibri"/>
@@ -17802,7 +18134,6 @@
               </w:rPr>
               <w:t>DebitorenRechnungFactory</w:t>
             </w:r>
-            <w:proofErr w:type="spellEnd"/>
           </w:p>
         </w:tc>
         <w:tc>
@@ -17847,7 +18178,6 @@
                 <w:lang w:eastAsia="de-CH"/>
               </w:rPr>
             </w:pPr>
-            <w:proofErr w:type="spellStart"/>
             <w:r>
               <w:rPr>
                 <w:rFonts w:ascii="Calibri" w:eastAsia="Times New Roman" w:hAnsi="Calibri" w:cs="Calibri"/>
@@ -17856,7 +18186,6 @@
               </w:rPr>
               <w:t>public</w:t>
             </w:r>
-            <w:proofErr w:type="spellEnd"/>
           </w:p>
         </w:tc>
         <w:tc>
@@ -17901,7 +18230,6 @@
                 <w:lang w:eastAsia="de-CH"/>
               </w:rPr>
             </w:pPr>
-            <w:proofErr w:type="spellStart"/>
             <w:r>
               <w:rPr>
                 <w:rFonts w:ascii="Calibri" w:eastAsia="Times New Roman" w:hAnsi="Calibri" w:cs="Calibri"/>
@@ -17910,7 +18238,6 @@
               </w:rPr>
               <w:t>No</w:t>
             </w:r>
-            <w:proofErr w:type="spellEnd"/>
           </w:p>
         </w:tc>
         <w:tc>
@@ -18012,7 +18339,6 @@
                 <w:lang w:eastAsia="de-CH"/>
               </w:rPr>
             </w:pPr>
-            <w:proofErr w:type="spellStart"/>
             <w:r>
               <w:rPr>
                 <w:rFonts w:ascii="Calibri" w:eastAsia="Times New Roman" w:hAnsi="Calibri" w:cs="Calibri"/>
@@ -18021,7 +18347,6 @@
               </w:rPr>
               <w:t>DebitorenRechnung</w:t>
             </w:r>
-            <w:proofErr w:type="spellEnd"/>
           </w:p>
         </w:tc>
         <w:tc>
@@ -18066,7 +18391,6 @@
                 <w:lang w:eastAsia="de-CH"/>
               </w:rPr>
             </w:pPr>
-            <w:proofErr w:type="spellStart"/>
             <w:r>
               <w:rPr>
                 <w:rFonts w:ascii="Calibri" w:eastAsia="Times New Roman" w:hAnsi="Calibri" w:cs="Calibri"/>
@@ -18075,7 +18399,6 @@
               </w:rPr>
               <w:t>public</w:t>
             </w:r>
-            <w:proofErr w:type="spellEnd"/>
           </w:p>
         </w:tc>
         <w:tc>
@@ -18120,7 +18443,6 @@
                 <w:lang w:eastAsia="de-CH"/>
               </w:rPr>
             </w:pPr>
-            <w:proofErr w:type="spellStart"/>
             <w:r>
               <w:rPr>
                 <w:rFonts w:ascii="Calibri" w:eastAsia="Times New Roman" w:hAnsi="Calibri" w:cs="Calibri"/>
@@ -18129,7 +18451,6 @@
               </w:rPr>
               <w:t>No</w:t>
             </w:r>
-            <w:proofErr w:type="spellEnd"/>
           </w:p>
         </w:tc>
         <w:tc>
@@ -18185,12 +18506,12 @@
           <w:numId w:val="4"/>
         </w:numPr>
       </w:pPr>
-      <w:bookmarkStart w:id="72" w:name="_Toc56976988"/>
+      <w:bookmarkStart w:id="74" w:name="_Toc56976988"/>
       <w:r>
         <w:lastRenderedPageBreak/>
         <w:t>Tabellen und Abbildungsverzeichnis</w:t>
       </w:r>
-      <w:bookmarkEnd w:id="72"/>
+      <w:bookmarkEnd w:id="74"/>
     </w:p>
     <w:p/>
     <w:p>
@@ -18201,11 +18522,11 @@
           <w:numId w:val="4"/>
         </w:numPr>
       </w:pPr>
-      <w:bookmarkStart w:id="73" w:name="_Toc56976989"/>
+      <w:bookmarkStart w:id="75" w:name="_Toc56976989"/>
       <w:r>
         <w:t>Abbildungsverzeichnis</w:t>
       </w:r>
-      <w:bookmarkEnd w:id="73"/>
+      <w:bookmarkEnd w:id="75"/>
     </w:p>
     <w:p/>
     <w:p>
@@ -18579,7 +18900,7 @@
           <w:lang w:eastAsia="de-CH"/>
         </w:rPr>
       </w:pPr>
-      <w:hyperlink r:id="rId31" w:anchor="_Toc56976997" w:history="1">
+      <w:hyperlink r:id="rId32" w:anchor="_Toc56976997" w:history="1">
         <w:r>
           <w:rPr>
             <w:rStyle w:val="Hyperlink"/>
@@ -18649,7 +18970,7 @@
           <w:lang w:eastAsia="de-CH"/>
         </w:rPr>
       </w:pPr>
-      <w:hyperlink r:id="rId32" w:anchor="_Toc56976998" w:history="1">
+      <w:hyperlink r:id="rId33" w:anchor="_Toc56976998" w:history="1">
         <w:r>
           <w:rPr>
             <w:rStyle w:val="Hyperlink"/>
@@ -18719,7 +19040,7 @@
           <w:lang w:eastAsia="de-CH"/>
         </w:rPr>
       </w:pPr>
-      <w:hyperlink r:id="rId33" w:anchor="_Toc56976999" w:history="1">
+      <w:hyperlink r:id="rId34" w:anchor="_Toc56976999" w:history="1">
         <w:r>
           <w:rPr>
             <w:rStyle w:val="Hyperlink"/>
@@ -18789,7 +19110,7 @@
           <w:lang w:eastAsia="de-CH"/>
         </w:rPr>
       </w:pPr>
-      <w:hyperlink r:id="rId34" w:anchor="_Toc56977000" w:history="1">
+      <w:hyperlink r:id="rId35" w:anchor="_Toc56977000" w:history="1">
         <w:r>
           <w:rPr>
             <w:rStyle w:val="Hyperlink"/>
@@ -18930,11 +19251,11 @@
           <w:numId w:val="4"/>
         </w:numPr>
       </w:pPr>
-      <w:bookmarkStart w:id="74" w:name="_Toc56976990"/>
+      <w:bookmarkStart w:id="76" w:name="_Toc56976990"/>
       <w:r>
         <w:t>Tabellenverzeichnis:</w:t>
       </w:r>
-      <w:bookmarkEnd w:id="74"/>
+      <w:bookmarkEnd w:id="76"/>
     </w:p>
     <w:p/>
     <w:p>
@@ -20004,20 +20325,177 @@
     </w:p>
     <w:p>
       <w:pPr>
+        <w:spacing w:after="160"/>
+        <w:rPr>
+          <w:rFonts w:ascii="Arial" w:eastAsiaTheme="majorEastAsia" w:hAnsi="Arial" w:cstheme="majorBidi"/>
+          <w:sz w:val="32"/>
+          <w:szCs w:val="32"/>
+        </w:rPr>
+      </w:pPr>
+      <w:bookmarkStart w:id="77" w:name="_Toc56976991"/>
+      <w:r>
+        <w:br w:type="page"/>
+      </w:r>
+    </w:p>
+    <w:p>
+      <w:pPr>
         <w:pStyle w:val="berschrift1"/>
         <w:numPr>
           <w:ilvl w:val="0"/>
           <w:numId w:val="4"/>
         </w:numPr>
       </w:pPr>
-      <w:bookmarkStart w:id="75" w:name="_Toc56976991"/>
-      <w:r>
+      <w:r>
+        <w:lastRenderedPageBreak/>
         <w:t>Quellenverzeichnis</w:t>
       </w:r>
-      <w:bookmarkEnd w:id="75"/>
+      <w:bookmarkEnd w:id="77"/>
     </w:p>
     <w:p/>
+    <w:p>
+      <w:r>
+        <w:t>Kursunterlagen Software Engineering 1 (Juventus)</w:t>
+      </w:r>
+    </w:p>
+    <w:p>
+      <w:r>
+        <w:t>Analyse und design mit UML 2.5</w:t>
+      </w:r>
+    </w:p>
+    <w:p>
+      <w:r>
+        <w:t>Oesterreich, Bernd (2013): Analyse und design mit UML 2.5 - Objektorientierte Softwareentwicklung; 11. Auflage; Oldenburg Verlag</w:t>
+      </w:r>
+    </w:p>
     <w:p/>
+    <w:p>
+      <w:r>
+        <w:t>Codingstyle [31.09.2020]</w:t>
+      </w:r>
+    </w:p>
+    <w:p>
+      <w:hyperlink r:id="rId36" w:history="1">
+        <w:r>
+          <w:rPr>
+            <w:rStyle w:val="Hyperlink"/>
+          </w:rPr>
+          <w:t>https://google.github.io/styleguide/javaguide.html</w:t>
+        </w:r>
+      </w:hyperlink>
+    </w:p>
+    <w:p/>
+    <w:p>
+      <w:pPr>
+        <w:rPr>
+          <w:lang w:val="fr-CH"/>
+        </w:rPr>
+      </w:pPr>
+      <w:r>
+        <w:rPr>
+          <w:lang w:val="fr-CH"/>
+        </w:rPr>
+        <w:t>JDK 14 Documentation [02.01.2021]</w:t>
+      </w:r>
+    </w:p>
+    <w:p>
+      <w:pPr>
+        <w:rPr>
+          <w:lang w:val="fr-CH"/>
+        </w:rPr>
+      </w:pPr>
+      <w:r>
+        <w:rPr>
+          <w:lang w:val="fr-CH"/>
+        </w:rPr>
+        <w:t>https://docs.oracle.com/en/java/javase/14/</w:t>
+      </w:r>
+    </w:p>
+    <w:p>
+      <w:pPr>
+        <w:rPr>
+          <w:lang w:val="fr-CH"/>
+        </w:rPr>
+      </w:pPr>
+    </w:p>
+    <w:p>
+      <w:pPr>
+        <w:rPr>
+          <w:lang w:val="fr-CH"/>
+        </w:rPr>
+      </w:pPr>
+      <w:r>
+        <w:rPr>
+          <w:lang w:val="fr-CH"/>
+        </w:rPr>
+        <w:t>Style Guide QR-Rechnung [02.01.2021]</w:t>
+      </w:r>
+    </w:p>
+    <w:p>
+      <w:pPr>
+        <w:rPr>
+          <w:lang w:val="fr-CH"/>
+        </w:rPr>
+      </w:pPr>
+      <w:hyperlink r:id="rId37" w:history="1">
+        <w:r>
+          <w:rPr>
+            <w:rStyle w:val="Hyperlink"/>
+            <w:lang w:val="fr-CH"/>
+          </w:rPr>
+          <w:t>https://www.paymentstandards.ch/dam/downloads/style-guide-de.pdf</w:t>
+        </w:r>
+      </w:hyperlink>
+    </w:p>
+    <w:p>
+      <w:pPr>
+        <w:rPr>
+          <w:lang w:val="fr-CH"/>
+        </w:rPr>
+      </w:pPr>
+    </w:p>
+    <w:p>
+      <w:pPr>
+        <w:rPr>
+          <w:lang w:val="fr-CH"/>
+        </w:rPr>
+      </w:pPr>
+      <w:r>
+        <w:rPr>
+          <w:lang w:val="fr-CH"/>
+        </w:rPr>
+        <w:t>Swiss Payment Standards 2019 [02.01.2021]</w:t>
+      </w:r>
+    </w:p>
+    <w:p>
+      <w:pPr>
+        <w:rPr>
+          <w:lang w:val="fr-CH"/>
+        </w:rPr>
+      </w:pPr>
+      <w:hyperlink r:id="rId38" w:history="1">
+        <w:r>
+          <w:rPr>
+            <w:rStyle w:val="Hyperlink"/>
+            <w:lang w:val="fr-CH"/>
+          </w:rPr>
+          <w:t>https://www.paymentstandards.ch/dam/downloads/change-documentation-qrr-de.pdf</w:t>
+        </w:r>
+      </w:hyperlink>
+    </w:p>
+    <w:p>
+      <w:pPr>
+        <w:rPr>
+          <w:lang w:val="fr-CH"/>
+        </w:rPr>
+      </w:pPr>
+    </w:p>
+    <w:p>
+      <w:pPr>
+        <w:rPr>
+          <w:lang w:val="fr-CH"/>
+        </w:rPr>
+      </w:pPr>
+    </w:p>
     <w:sectPr>
       <w:pgSz w:w="11906" w:h="16838"/>
       <w:pgMar w:top="1417" w:right="1417" w:bottom="1134" w:left="1417" w:header="708" w:footer="708" w:gutter="0"/>
@@ -20168,13 +20646,8 @@
       <w:pStyle w:val="Kopfzeile"/>
     </w:pPr>
     <w:r>
-      <w:t xml:space="preserve">Projektarbeit Software Engineering 1: </w:t>
+      <w:t>Projektarbeit Software Engineering 1: YourSwissQR</w:t>
     </w:r>
-    <w:proofErr w:type="spellStart"/>
-    <w:r>
-      <w:t>YourSwissQR</w:t>
-    </w:r>
-    <w:proofErr w:type="spellEnd"/>
   </w:p>
 </w:hdr>
 </file>
@@ -20186,13 +20659,8 @@
       <w:pStyle w:val="Kopfzeile"/>
     </w:pPr>
     <w:r>
-      <w:t xml:space="preserve">Projektarbeit Software Engineering 1: </w:t>
+      <w:t>Projektarbeit Software Engineering 1: YourSwissQR</w:t>
     </w:r>
-    <w:proofErr w:type="spellStart"/>
-    <w:r>
-      <w:t>YourSwissQR</w:t>
-    </w:r>
-    <w:proofErr w:type="spellEnd"/>
   </w:p>
   <w:p>
     <w:pPr>
@@ -20326,6 +20794,92 @@
     </w:lvl>
   </w:abstractNum>
   <w:abstractNum w:abstractNumId="1" w15:restartNumberingAfterBreak="0">
+    <w:nsid w:val="033823A6"/>
+    <w:multiLevelType w:val="hybridMultilevel"/>
+    <w:tmpl w:val="C0B80E80"/>
+    <w:lvl w:ilvl="0" w:tplc="0807000F">
+      <w:start w:val="1"/>
+      <w:numFmt w:val="decimal"/>
+      <w:lvlText w:val="%1."/>
+      <w:lvlJc w:val="left"/>
+      <w:pPr>
+        <w:ind w:left="720" w:hanging="360"/>
+      </w:pPr>
+    </w:lvl>
+    <w:lvl w:ilvl="1" w:tplc="08070019" w:tentative="1">
+      <w:start w:val="1"/>
+      <w:numFmt w:val="lowerLetter"/>
+      <w:lvlText w:val="%2."/>
+      <w:lvlJc w:val="left"/>
+      <w:pPr>
+        <w:ind w:left="1440" w:hanging="360"/>
+      </w:pPr>
+    </w:lvl>
+    <w:lvl w:ilvl="2" w:tplc="0807001B" w:tentative="1">
+      <w:start w:val="1"/>
+      <w:numFmt w:val="lowerRoman"/>
+      <w:lvlText w:val="%3."/>
+      <w:lvlJc w:val="right"/>
+      <w:pPr>
+        <w:ind w:left="2160" w:hanging="180"/>
+      </w:pPr>
+    </w:lvl>
+    <w:lvl w:ilvl="3" w:tplc="0807000F" w:tentative="1">
+      <w:start w:val="1"/>
+      <w:numFmt w:val="decimal"/>
+      <w:lvlText w:val="%4."/>
+      <w:lvlJc w:val="left"/>
+      <w:pPr>
+        <w:ind w:left="2880" w:hanging="360"/>
+      </w:pPr>
+    </w:lvl>
+    <w:lvl w:ilvl="4" w:tplc="08070019" w:tentative="1">
+      <w:start w:val="1"/>
+      <w:numFmt w:val="lowerLetter"/>
+      <w:lvlText w:val="%5."/>
+      <w:lvlJc w:val="left"/>
+      <w:pPr>
+        <w:ind w:left="3600" w:hanging="360"/>
+      </w:pPr>
+    </w:lvl>
+    <w:lvl w:ilvl="5" w:tplc="0807001B" w:tentative="1">
+      <w:start w:val="1"/>
+      <w:numFmt w:val="lowerRoman"/>
+      <w:lvlText w:val="%6."/>
+      <w:lvlJc w:val="right"/>
+      <w:pPr>
+        <w:ind w:left="4320" w:hanging="180"/>
+      </w:pPr>
+    </w:lvl>
+    <w:lvl w:ilvl="6" w:tplc="0807000F" w:tentative="1">
+      <w:start w:val="1"/>
+      <w:numFmt w:val="decimal"/>
+      <w:lvlText w:val="%7."/>
+      <w:lvlJc w:val="left"/>
+      <w:pPr>
+        <w:ind w:left="5040" w:hanging="360"/>
+      </w:pPr>
+    </w:lvl>
+    <w:lvl w:ilvl="7" w:tplc="08070019" w:tentative="1">
+      <w:start w:val="1"/>
+      <w:numFmt w:val="lowerLetter"/>
+      <w:lvlText w:val="%8."/>
+      <w:lvlJc w:val="left"/>
+      <w:pPr>
+        <w:ind w:left="5760" w:hanging="360"/>
+      </w:pPr>
+    </w:lvl>
+    <w:lvl w:ilvl="8" w:tplc="0807001B" w:tentative="1">
+      <w:start w:val="1"/>
+      <w:numFmt w:val="lowerRoman"/>
+      <w:lvlText w:val="%9."/>
+      <w:lvlJc w:val="right"/>
+      <w:pPr>
+        <w:ind w:left="6480" w:hanging="180"/>
+      </w:pPr>
+    </w:lvl>
+  </w:abstractNum>
+  <w:abstractNum w:abstractNumId="2" w15:restartNumberingAfterBreak="0">
     <w:nsid w:val="08600929"/>
     <w:multiLevelType w:val="hybridMultilevel"/>
     <w:tmpl w:val="48F44278"/>
@@ -20438,7 +20992,7 @@
       </w:rPr>
     </w:lvl>
   </w:abstractNum>
-  <w:abstractNum w:abstractNumId="2" w15:restartNumberingAfterBreak="0">
+  <w:abstractNum w:abstractNumId="3" w15:restartNumberingAfterBreak="0">
     <w:nsid w:val="0C124672"/>
     <w:multiLevelType w:val="multilevel"/>
     <w:tmpl w:val="2FBA3E18"/>
@@ -20559,7 +21113,7 @@
       </w:rPr>
     </w:lvl>
   </w:abstractNum>
-  <w:abstractNum w:abstractNumId="3" w15:restartNumberingAfterBreak="0">
+  <w:abstractNum w:abstractNumId="4" w15:restartNumberingAfterBreak="0">
     <w:nsid w:val="0EDF43C9"/>
     <w:multiLevelType w:val="hybridMultilevel"/>
     <w:tmpl w:val="5B5AE2BC"/>
@@ -20645,7 +21199,7 @@
       </w:pPr>
     </w:lvl>
   </w:abstractNum>
-  <w:abstractNum w:abstractNumId="4" w15:restartNumberingAfterBreak="0">
+  <w:abstractNum w:abstractNumId="5" w15:restartNumberingAfterBreak="0">
     <w:nsid w:val="1A252320"/>
     <w:multiLevelType w:val="hybridMultilevel"/>
     <w:tmpl w:val="6930F012"/>
@@ -20758,7 +21312,7 @@
       </w:rPr>
     </w:lvl>
   </w:abstractNum>
-  <w:abstractNum w:abstractNumId="5" w15:restartNumberingAfterBreak="0">
+  <w:abstractNum w:abstractNumId="6" w15:restartNumberingAfterBreak="0">
     <w:nsid w:val="1A6B37BD"/>
     <w:multiLevelType w:val="hybridMultilevel"/>
     <w:tmpl w:val="12EAE9E4"/>
@@ -20847,7 +21401,7 @@
       </w:pPr>
     </w:lvl>
   </w:abstractNum>
-  <w:abstractNum w:abstractNumId="6" w15:restartNumberingAfterBreak="0">
+  <w:abstractNum w:abstractNumId="7" w15:restartNumberingAfterBreak="0">
     <w:nsid w:val="1D266E2A"/>
     <w:multiLevelType w:val="hybridMultilevel"/>
     <w:tmpl w:val="F43A0D04"/>
@@ -20959,7 +21513,7 @@
       </w:rPr>
     </w:lvl>
   </w:abstractNum>
-  <w:abstractNum w:abstractNumId="7" w15:restartNumberingAfterBreak="0">
+  <w:abstractNum w:abstractNumId="8" w15:restartNumberingAfterBreak="0">
     <w:nsid w:val="320D5C4D"/>
     <w:multiLevelType w:val="hybridMultilevel"/>
     <w:tmpl w:val="625A9A34"/>
@@ -21072,7 +21626,7 @@
       </w:rPr>
     </w:lvl>
   </w:abstractNum>
-  <w:abstractNum w:abstractNumId="8" w15:restartNumberingAfterBreak="0">
+  <w:abstractNum w:abstractNumId="9" w15:restartNumberingAfterBreak="0">
     <w:nsid w:val="37102A34"/>
     <w:multiLevelType w:val="hybridMultilevel"/>
     <w:tmpl w:val="752C8BCE"/>
@@ -21161,7 +21715,7 @@
       </w:pPr>
     </w:lvl>
   </w:abstractNum>
-  <w:abstractNum w:abstractNumId="9" w15:restartNumberingAfterBreak="0">
+  <w:abstractNum w:abstractNumId="10" w15:restartNumberingAfterBreak="0">
     <w:nsid w:val="3C9B40B8"/>
     <w:multiLevelType w:val="hybridMultilevel"/>
     <w:tmpl w:val="1E701A58"/>
@@ -21250,7 +21804,7 @@
       </w:pPr>
     </w:lvl>
   </w:abstractNum>
-  <w:abstractNum w:abstractNumId="10" w15:restartNumberingAfterBreak="0">
+  <w:abstractNum w:abstractNumId="11" w15:restartNumberingAfterBreak="0">
     <w:nsid w:val="44972192"/>
     <w:multiLevelType w:val="hybridMultilevel"/>
     <w:tmpl w:val="37007502"/>
@@ -21339,7 +21893,7 @@
       </w:pPr>
     </w:lvl>
   </w:abstractNum>
-  <w:abstractNum w:abstractNumId="11" w15:restartNumberingAfterBreak="0">
+  <w:abstractNum w:abstractNumId="12" w15:restartNumberingAfterBreak="0">
     <w:nsid w:val="514D3CB9"/>
     <w:multiLevelType w:val="hybridMultilevel"/>
     <w:tmpl w:val="A01CFA00"/>
@@ -21428,7 +21982,7 @@
       </w:pPr>
     </w:lvl>
   </w:abstractNum>
-  <w:abstractNum w:abstractNumId="12" w15:restartNumberingAfterBreak="0">
+  <w:abstractNum w:abstractNumId="13" w15:restartNumberingAfterBreak="0">
     <w:nsid w:val="5AD44F52"/>
     <w:multiLevelType w:val="hybridMultilevel"/>
     <w:tmpl w:val="8BB66B38"/>
@@ -21514,7 +22068,7 @@
       </w:pPr>
     </w:lvl>
   </w:abstractNum>
-  <w:abstractNum w:abstractNumId="13" w15:restartNumberingAfterBreak="0">
+  <w:abstractNum w:abstractNumId="14" w15:restartNumberingAfterBreak="0">
     <w:nsid w:val="5B5475A8"/>
     <w:multiLevelType w:val="hybridMultilevel"/>
     <w:tmpl w:val="FA1E0750"/>
@@ -21627,7 +22181,7 @@
       </w:rPr>
     </w:lvl>
   </w:abstractNum>
-  <w:abstractNum w:abstractNumId="14" w15:restartNumberingAfterBreak="0">
+  <w:abstractNum w:abstractNumId="15" w15:restartNumberingAfterBreak="0">
     <w:nsid w:val="60450EE9"/>
     <w:multiLevelType w:val="hybridMultilevel"/>
     <w:tmpl w:val="4C0277C8"/>
@@ -21719,7 +22273,120 @@
       </w:pPr>
     </w:lvl>
   </w:abstractNum>
-  <w:abstractNum w:abstractNumId="15" w15:restartNumberingAfterBreak="0">
+  <w:abstractNum w:abstractNumId="16" w15:restartNumberingAfterBreak="0">
+    <w:nsid w:val="633539AE"/>
+    <w:multiLevelType w:val="hybridMultilevel"/>
+    <w:tmpl w:val="1E8C3F76"/>
+    <w:lvl w:ilvl="0" w:tplc="08070001">
+      <w:start w:val="1"/>
+      <w:numFmt w:val="bullet"/>
+      <w:lvlText w:val=""/>
+      <w:lvlJc w:val="left"/>
+      <w:pPr>
+        <w:ind w:left="720" w:hanging="360"/>
+      </w:pPr>
+      <w:rPr>
+        <w:rFonts w:ascii="Symbol" w:hAnsi="Symbol" w:hint="default"/>
+      </w:rPr>
+    </w:lvl>
+    <w:lvl w:ilvl="1" w:tplc="08070003" w:tentative="1">
+      <w:start w:val="1"/>
+      <w:numFmt w:val="bullet"/>
+      <w:lvlText w:val="o"/>
+      <w:lvlJc w:val="left"/>
+      <w:pPr>
+        <w:ind w:left="1440" w:hanging="360"/>
+      </w:pPr>
+      <w:rPr>
+        <w:rFonts w:ascii="Courier New" w:hAnsi="Courier New" w:cs="Courier New" w:hint="default"/>
+      </w:rPr>
+    </w:lvl>
+    <w:lvl w:ilvl="2" w:tplc="08070005" w:tentative="1">
+      <w:start w:val="1"/>
+      <w:numFmt w:val="bullet"/>
+      <w:lvlText w:val=""/>
+      <w:lvlJc w:val="left"/>
+      <w:pPr>
+        <w:ind w:left="2160" w:hanging="360"/>
+      </w:pPr>
+      <w:rPr>
+        <w:rFonts w:ascii="Wingdings" w:hAnsi="Wingdings" w:hint="default"/>
+      </w:rPr>
+    </w:lvl>
+    <w:lvl w:ilvl="3" w:tplc="08070001" w:tentative="1">
+      <w:start w:val="1"/>
+      <w:numFmt w:val="bullet"/>
+      <w:lvlText w:val=""/>
+      <w:lvlJc w:val="left"/>
+      <w:pPr>
+        <w:ind w:left="2880" w:hanging="360"/>
+      </w:pPr>
+      <w:rPr>
+        <w:rFonts w:ascii="Symbol" w:hAnsi="Symbol" w:hint="default"/>
+      </w:rPr>
+    </w:lvl>
+    <w:lvl w:ilvl="4" w:tplc="08070003" w:tentative="1">
+      <w:start w:val="1"/>
+      <w:numFmt w:val="bullet"/>
+      <w:lvlText w:val="o"/>
+      <w:lvlJc w:val="left"/>
+      <w:pPr>
+        <w:ind w:left="3600" w:hanging="360"/>
+      </w:pPr>
+      <w:rPr>
+        <w:rFonts w:ascii="Courier New" w:hAnsi="Courier New" w:cs="Courier New" w:hint="default"/>
+      </w:rPr>
+    </w:lvl>
+    <w:lvl w:ilvl="5" w:tplc="08070005" w:tentative="1">
+      <w:start w:val="1"/>
+      <w:numFmt w:val="bullet"/>
+      <w:lvlText w:val=""/>
+      <w:lvlJc w:val="left"/>
+      <w:pPr>
+        <w:ind w:left="4320" w:hanging="360"/>
+      </w:pPr>
+      <w:rPr>
+        <w:rFonts w:ascii="Wingdings" w:hAnsi="Wingdings" w:hint="default"/>
+      </w:rPr>
+    </w:lvl>
+    <w:lvl w:ilvl="6" w:tplc="08070001" w:tentative="1">
+      <w:start w:val="1"/>
+      <w:numFmt w:val="bullet"/>
+      <w:lvlText w:val=""/>
+      <w:lvlJc w:val="left"/>
+      <w:pPr>
+        <w:ind w:left="5040" w:hanging="360"/>
+      </w:pPr>
+      <w:rPr>
+        <w:rFonts w:ascii="Symbol" w:hAnsi="Symbol" w:hint="default"/>
+      </w:rPr>
+    </w:lvl>
+    <w:lvl w:ilvl="7" w:tplc="08070003" w:tentative="1">
+      <w:start w:val="1"/>
+      <w:numFmt w:val="bullet"/>
+      <w:lvlText w:val="o"/>
+      <w:lvlJc w:val="left"/>
+      <w:pPr>
+        <w:ind w:left="5760" w:hanging="360"/>
+      </w:pPr>
+      <w:rPr>
+        <w:rFonts w:ascii="Courier New" w:hAnsi="Courier New" w:cs="Courier New" w:hint="default"/>
+      </w:rPr>
+    </w:lvl>
+    <w:lvl w:ilvl="8" w:tplc="08070005" w:tentative="1">
+      <w:start w:val="1"/>
+      <w:numFmt w:val="bullet"/>
+      <w:lvlText w:val=""/>
+      <w:lvlJc w:val="left"/>
+      <w:pPr>
+        <w:ind w:left="6480" w:hanging="360"/>
+      </w:pPr>
+      <w:rPr>
+        <w:rFonts w:ascii="Wingdings" w:hAnsi="Wingdings" w:hint="default"/>
+      </w:rPr>
+    </w:lvl>
+  </w:abstractNum>
+  <w:abstractNum w:abstractNumId="17" w15:restartNumberingAfterBreak="0">
     <w:nsid w:val="6874005F"/>
     <w:multiLevelType w:val="hybridMultilevel"/>
     <w:tmpl w:val="E1A27ECE"/>
@@ -21832,7 +22499,7 @@
       </w:rPr>
     </w:lvl>
   </w:abstractNum>
-  <w:abstractNum w:abstractNumId="16" w15:restartNumberingAfterBreak="0">
+  <w:abstractNum w:abstractNumId="18" w15:restartNumberingAfterBreak="0">
     <w:nsid w:val="68C76849"/>
     <w:multiLevelType w:val="multilevel"/>
     <w:tmpl w:val="2FBA3E18"/>
@@ -21953,7 +22620,7 @@
       </w:rPr>
     </w:lvl>
   </w:abstractNum>
-  <w:abstractNum w:abstractNumId="17" w15:restartNumberingAfterBreak="0">
+  <w:abstractNum w:abstractNumId="19" w15:restartNumberingAfterBreak="0">
     <w:nsid w:val="71127E50"/>
     <w:multiLevelType w:val="multilevel"/>
     <w:tmpl w:val="37BEFF12"/>
@@ -22066,7 +22733,7 @@
       </w:rPr>
     </w:lvl>
   </w:abstractNum>
-  <w:abstractNum w:abstractNumId="18" w15:restartNumberingAfterBreak="0">
+  <w:abstractNum w:abstractNumId="20" w15:restartNumberingAfterBreak="0">
     <w:nsid w:val="73224281"/>
     <w:multiLevelType w:val="hybridMultilevel"/>
     <w:tmpl w:val="491C034C"/>
@@ -22178,7 +22845,7 @@
       </w:rPr>
     </w:lvl>
   </w:abstractNum>
-  <w:abstractNum w:abstractNumId="19" w15:restartNumberingAfterBreak="0">
+  <w:abstractNum w:abstractNumId="21" w15:restartNumberingAfterBreak="0">
     <w:nsid w:val="745E1E23"/>
     <w:multiLevelType w:val="hybridMultilevel"/>
     <w:tmpl w:val="96EC6C22"/>
@@ -22265,63 +22932,69 @@
     </w:lvl>
   </w:abstractNum>
   <w:num w:numId="1">
-    <w:abstractNumId w:val="18"/>
+    <w:abstractNumId w:val="20"/>
   </w:num>
   <w:num w:numId="2">
     <w:abstractNumId w:val="0"/>
   </w:num>
   <w:num w:numId="3">
+    <w:abstractNumId w:val="19"/>
+  </w:num>
+  <w:num w:numId="4">
+    <w:abstractNumId w:val="3"/>
+  </w:num>
+  <w:num w:numId="5">
+    <w:abstractNumId w:val="21"/>
+  </w:num>
+  <w:num w:numId="6">
+    <w:abstractNumId w:val="4"/>
+  </w:num>
+  <w:num w:numId="7">
+    <w:abstractNumId w:val="13"/>
+  </w:num>
+  <w:num w:numId="8">
+    <w:abstractNumId w:val="14"/>
+  </w:num>
+  <w:num w:numId="9">
+    <w:abstractNumId w:val="5"/>
+  </w:num>
+  <w:num w:numId="10">
+    <w:abstractNumId w:val="7"/>
+  </w:num>
+  <w:num w:numId="11">
+    <w:abstractNumId w:val="8"/>
+  </w:num>
+  <w:num w:numId="12">
+    <w:abstractNumId w:val="2"/>
+  </w:num>
+  <w:num w:numId="13">
+    <w:abstractNumId w:val="6"/>
+  </w:num>
+  <w:num w:numId="14">
+    <w:abstractNumId w:val="11"/>
+  </w:num>
+  <w:num w:numId="15">
+    <w:abstractNumId w:val="12"/>
+  </w:num>
+  <w:num w:numId="16">
     <w:abstractNumId w:val="17"/>
   </w:num>
-  <w:num w:numId="4">
-    <w:abstractNumId w:val="2"/>
+  <w:num w:numId="17">
+    <w:abstractNumId w:val="9"/>
   </w:num>
-  <w:num w:numId="5">
-    <w:abstractNumId w:val="19"/>
+  <w:num w:numId="18">
+    <w:abstractNumId w:val="10"/>
   </w:num>
-  <w:num w:numId="6">
-    <w:abstractNumId w:val="3"/>
+  <w:num w:numId="19">
+    <w:abstractNumId w:val="15"/>
   </w:num>
-  <w:num w:numId="7">
-    <w:abstractNumId w:val="12"/>
+  <w:num w:numId="20">
+    <w:abstractNumId w:val="18"/>
   </w:num>
-  <w:num w:numId="8">
-    <w:abstractNumId w:val="13"/>
-  </w:num>
-  <w:num w:numId="9">
-    <w:abstractNumId w:val="4"/>
-  </w:num>
-  <w:num w:numId="10">
-    <w:abstractNumId w:val="6"/>
-  </w:num>
-  <w:num w:numId="11">
-    <w:abstractNumId w:val="7"/>
-  </w:num>
-  <w:num w:numId="12">
+  <w:num w:numId="21">
     <w:abstractNumId w:val="1"/>
   </w:num>
-  <w:num w:numId="13">
-    <w:abstractNumId w:val="5"/>
-  </w:num>
-  <w:num w:numId="14">
-    <w:abstractNumId w:val="10"/>
-  </w:num>
-  <w:num w:numId="15">
-    <w:abstractNumId w:val="11"/>
-  </w:num>
-  <w:num w:numId="16">
-    <w:abstractNumId w:val="15"/>
-  </w:num>
-  <w:num w:numId="17">
-    <w:abstractNumId w:val="8"/>
-  </w:num>
-  <w:num w:numId="18">
-    <w:abstractNumId w:val="9"/>
-  </w:num>
-  <w:num w:numId="19">
-    <w:abstractNumId w:val="14"/>
-  </w:num>
-  <w:num w:numId="20">
+  <w:num w:numId="22">
     <w:abstractNumId w:val="16"/>
   </w:num>
 </w:numbering>

</xml_diff>

<commit_message>
change task 5 and directions
</commit_message>
<xml_diff>
--- a/Documentation/ProjectWork.docx
+++ b/Documentation/ProjectWork.docx
@@ -6488,9 +6488,11 @@
           <w:numId w:val="8"/>
         </w:numPr>
       </w:pPr>
+      <w:proofErr w:type="gramStart"/>
       <w:r>
         <w:t>bin</w:t>
       </w:r>
+      <w:proofErr w:type="gramEnd"/>
       <w:r>
         <w:tab/>
       </w:r>
@@ -7319,23 +7321,7 @@
                   <w:b w:val="0"/>
                   <w:bCs w:val="0"/>
                 </w:rPr>
-                <w:t>https://jdk.ja</w:t>
-              </w:r>
-              <w:r>
-                <w:rPr>
-                  <w:rStyle w:val="Hyperlink"/>
-                  <w:b w:val="0"/>
-                  <w:bCs w:val="0"/>
-                </w:rPr>
-                <w:t>v</w:t>
-              </w:r>
-              <w:r>
-                <w:rPr>
-                  <w:rStyle w:val="Hyperlink"/>
-                  <w:b w:val="0"/>
-                  <w:bCs w:val="0"/>
-                </w:rPr>
-                <w:t>a.net/15/</w:t>
+                <w:t>https://jdk.java.net/15/</w:t>
               </w:r>
             </w:hyperlink>
             <w:r>
@@ -7561,8 +7547,13 @@
         </w:numPr>
       </w:pPr>
       <w:r>
-        <w:t>Kommunikation mit Dozent</w:t>
-      </w:r>
+        <w:t xml:space="preserve">Kommunikation </w:t>
+      </w:r>
+      <w:proofErr w:type="gramStart"/>
+      <w:r>
+        <w:t>mit Dozent</w:t>
+      </w:r>
+      <w:proofErr w:type="gramEnd"/>
     </w:p>
     <w:p>
       <w:pPr>
@@ -8287,10 +8278,12 @@
         <w:t xml:space="preserve">Business Lösungen für </w:t>
       </w:r>
       <w:proofErr w:type="spellStart"/>
+      <w:proofErr w:type="gramStart"/>
       <w:r>
         <w:t>KMU’s</w:t>
       </w:r>
       <w:proofErr w:type="spellEnd"/>
+      <w:proofErr w:type="gramEnd"/>
       <w:r>
         <w:t xml:space="preserve"> und </w:t>
       </w:r>
@@ -9017,10 +9010,12 @@
         </w:numPr>
       </w:pPr>
       <w:proofErr w:type="spellStart"/>
+      <w:proofErr w:type="gramStart"/>
       <w:r>
         <w:t>KMU's</w:t>
       </w:r>
       <w:proofErr w:type="spellEnd"/>
+      <w:proofErr w:type="gramEnd"/>
       <w:r>
         <w:t xml:space="preserve"> und Einzelunternehmer sollen auch profitieren</w:t>
       </w:r>
@@ -12955,8 +12950,28 @@
           <w:ilvl w:val="1"/>
           <w:numId w:val="4"/>
         </w:numPr>
+        <w:sectPr>
+          <w:headerReference w:type="default" r:id="rId22"/>
+          <w:footerReference w:type="default" r:id="rId23"/>
+          <w:headerReference w:type="first" r:id="rId24"/>
+          <w:footerReference w:type="first" r:id="rId25"/>
+          <w:pgSz w:w="11906" w:h="16838"/>
+          <w:pgMar w:top="1417" w:right="1417" w:bottom="1134" w:left="1417" w:header="708" w:footer="708" w:gutter="0"/>
+          <w:cols w:space="708"/>
+          <w:titlePg/>
+          <w:docGrid w:linePitch="360"/>
+        </w:sectPr>
       </w:pPr>
       <w:bookmarkStart w:id="59" w:name="_Toc60692515"/>
+    </w:p>
+    <w:p>
+      <w:pPr>
+        <w:pStyle w:val="berschrift2"/>
+        <w:numPr>
+          <w:ilvl w:val="1"/>
+          <w:numId w:val="4"/>
+        </w:numPr>
+      </w:pPr>
       <w:r>
         <w:lastRenderedPageBreak/>
         <w:t>Designmodell für die Business-Schicht</w:t>
@@ -12984,15 +12999,15 @@
           <w:numId w:val="4"/>
         </w:numPr>
       </w:pPr>
-      <w:bookmarkStart w:id="60" w:name="_Hlk60461401"/>
-      <w:bookmarkStart w:id="61" w:name="_Toc60692516"/>
+      <w:bookmarkStart w:id="60" w:name="_Toc60692516"/>
+      <w:bookmarkStart w:id="61" w:name="_Hlk60461401"/>
       <w:r>
         <w:t xml:space="preserve">Erste Iteration des </w:t>
       </w:r>
       <w:r>
         <w:t>Designmodell für die Business-Schicht</w:t>
       </w:r>
-      <w:bookmarkEnd w:id="61"/>
+      <w:bookmarkEnd w:id="60"/>
     </w:p>
     <w:p/>
     <w:p>
@@ -13010,9 +13025,16 @@
         </w:rPr>
         <w:t>Die erste Iteration der Business Schicht zeigt das Komplette Fachklassenmodell der geplanten Umsetzung ohne Methoden im Detail auszuarbeiten.</w:t>
       </w:r>
+      <w:r>
+        <w:rPr>
+          <w:rFonts w:ascii="Calibri" w:eastAsia="Times New Roman" w:hAnsi="Calibri" w:cs="Calibri"/>
+          <w:lang w:eastAsia="de-CH"/>
+        </w:rPr>
+        <w:t xml:space="preserve"> In der ersten Iteration fehlen die Navigationsrichtungen in der UML Darstellung.</w:t>
+      </w:r>
     </w:p>
     <w:p/>
-    <w:bookmarkEnd w:id="60"/>
+    <w:bookmarkEnd w:id="61"/>
     <w:p/>
     <w:p>
       <w:pPr>
@@ -13038,7 +13060,7 @@
                     <pic:cNvPicPr/>
                   </pic:nvPicPr>
                   <pic:blipFill>
-                    <a:blip r:embed="rId22"/>
+                    <a:blip r:embed="rId26"/>
                     <a:stretch>
                       <a:fillRect/>
                     </a:stretch>
@@ -13108,6 +13130,22 @@
           <w:ilvl w:val="2"/>
           <w:numId w:val="4"/>
         </w:numPr>
+        <w:sectPr>
+          <w:pgSz w:w="11906" w:h="16838"/>
+          <w:pgMar w:top="1417" w:right="1417" w:bottom="1134" w:left="1417" w:header="708" w:footer="708" w:gutter="0"/>
+          <w:cols w:space="708"/>
+          <w:titlePg/>
+          <w:docGrid w:linePitch="360"/>
+        </w:sectPr>
+      </w:pPr>
+    </w:p>
+    <w:p>
+      <w:pPr>
+        <w:pStyle w:val="berschrift3"/>
+        <w:numPr>
+          <w:ilvl w:val="2"/>
+          <w:numId w:val="4"/>
+        </w:numPr>
       </w:pPr>
       <w:r>
         <w:lastRenderedPageBreak/>
@@ -13142,16 +13180,17 @@
     <w:p>
       <w:pPr>
         <w:keepNext/>
+        <w:spacing w:after="160"/>
       </w:pPr>
       <w:r>
         <w:rPr>
           <w:noProof/>
         </w:rPr>
         <w:drawing>
-          <wp:inline distT="0" distB="0" distL="0" distR="0" wp14:anchorId="35C9EB21" wp14:editId="3AD0C658">
-            <wp:extent cx="5982098" cy="2333625"/>
-            <wp:effectExtent l="0" t="0" r="0" b="0"/>
-            <wp:docPr id="10" name="Grafik 10"/>
+          <wp:inline distT="0" distB="0" distL="0" distR="0" wp14:anchorId="0CFF9783" wp14:editId="72C3DCE3">
+            <wp:extent cx="9041697" cy="3776345"/>
+            <wp:effectExtent l="0" t="0" r="7620" b="0"/>
+            <wp:docPr id="19" name="Grafik 19"/>
             <wp:cNvGraphicFramePr>
               <a:graphicFrameLocks xmlns:a="http://schemas.openxmlformats.org/drawingml/2006/main" noChangeAspect="1"/>
             </wp:cNvGraphicFramePr>
@@ -13163,7 +13202,7 @@
                     <pic:cNvPicPr/>
                   </pic:nvPicPr>
                   <pic:blipFill>
-                    <a:blip r:embed="rId23"/>
+                    <a:blip r:embed="rId27"/>
                     <a:stretch>
                       <a:fillRect/>
                     </a:stretch>
@@ -13171,7 +13210,7 @@
                   <pic:spPr>
                     <a:xfrm>
                       <a:off x="0" y="0"/>
-                      <a:ext cx="5983006" cy="2333979"/>
+                      <a:ext cx="9299610" cy="3884065"/>
                     </a:xfrm>
                     <a:prstGeom prst="rect">
                       <a:avLst/>
@@ -13187,8 +13226,13 @@
     <w:p>
       <w:pPr>
         <w:pStyle w:val="Beschriftung"/>
-      </w:pPr>
-      <w:bookmarkStart w:id="64" w:name="_Toc60692666"/>
+        <w:rPr>
+          <w:rFonts w:ascii="Arial" w:eastAsiaTheme="majorEastAsia" w:hAnsi="Arial" w:cstheme="majorBidi"/>
+          <w:color w:val="000000" w:themeColor="text1"/>
+          <w:sz w:val="26"/>
+          <w:szCs w:val="26"/>
+        </w:rPr>
+      </w:pPr>
       <w:r>
         <w:t xml:space="preserve">Abbildung </w:t>
       </w:r>
@@ -13201,12 +13245,11 @@
         </w:r>
       </w:fldSimple>
       <w:r>
-        <w:t xml:space="preserve"> Zweite Iteration </w:t>
-      </w:r>
-      <w:r>
-        <w:t>Designmodell für die Business-Schicht</w:t>
-      </w:r>
-      <w:bookmarkEnd w:id="64"/>
+        <w:t xml:space="preserve"> Zweite</w:t>
+      </w:r>
+      <w:r>
+        <w:t xml:space="preserve"> Iteration Designmodell für die Business-Schicht</w:t>
+      </w:r>
     </w:p>
     <w:p>
       <w:pPr>
@@ -13218,18 +13261,7 @@
           <w:szCs w:val="26"/>
         </w:rPr>
       </w:pPr>
-    </w:p>
-    <w:p>
-      <w:pPr>
-        <w:spacing w:after="160"/>
-        <w:rPr>
-          <w:rFonts w:ascii="Arial" w:eastAsiaTheme="majorEastAsia" w:hAnsi="Arial" w:cstheme="majorBidi"/>
-          <w:color w:val="000000" w:themeColor="text1"/>
-          <w:sz w:val="26"/>
-          <w:szCs w:val="26"/>
-        </w:rPr>
-      </w:pPr>
-      <w:bookmarkStart w:id="65" w:name="_Toc60692518"/>
+      <w:bookmarkStart w:id="64" w:name="_Toc60692518"/>
       <w:r>
         <w:br w:type="page"/>
       </w:r>
@@ -13241,6 +13273,22 @@
           <w:ilvl w:val="1"/>
           <w:numId w:val="4"/>
         </w:numPr>
+        <w:sectPr>
+          <w:pgSz w:w="16838" w:h="11906" w:orient="landscape"/>
+          <w:pgMar w:top="1417" w:right="1417" w:bottom="1417" w:left="1134" w:header="708" w:footer="708" w:gutter="0"/>
+          <w:cols w:space="708"/>
+          <w:titlePg/>
+          <w:docGrid w:linePitch="360"/>
+        </w:sectPr>
+      </w:pPr>
+    </w:p>
+    <w:p>
+      <w:pPr>
+        <w:pStyle w:val="berschrift2"/>
+        <w:numPr>
+          <w:ilvl w:val="1"/>
+          <w:numId w:val="4"/>
+        </w:numPr>
       </w:pPr>
       <w:r>
         <w:lastRenderedPageBreak/>
@@ -13254,7 +13302,7 @@
       <w:r>
         <w:t xml:space="preserve"> Sicht</w:t>
       </w:r>
-      <w:bookmarkEnd w:id="65"/>
+      <w:bookmarkEnd w:id="64"/>
     </w:p>
     <w:p>
       <w:pPr>
@@ -13311,7 +13359,7 @@
           <w:numId w:val="4"/>
         </w:numPr>
       </w:pPr>
-      <w:bookmarkStart w:id="66" w:name="_Toc60692519"/>
+      <w:bookmarkStart w:id="65" w:name="_Toc60692519"/>
       <w:r>
         <w:t xml:space="preserve">Erste Iteration des Designmodells für die </w:t>
       </w:r>
@@ -13323,7 +13371,7 @@
       <w:r>
         <w:t xml:space="preserve"> Sicht</w:t>
       </w:r>
-      <w:bookmarkEnd w:id="66"/>
+      <w:bookmarkEnd w:id="65"/>
     </w:p>
     <w:p/>
     <w:p>
@@ -13356,7 +13404,7 @@
                     <pic:cNvPicPr/>
                   </pic:nvPicPr>
                   <pic:blipFill>
-                    <a:blip r:embed="rId24"/>
+                    <a:blip r:embed="rId28"/>
                     <a:stretch>
                       <a:fillRect/>
                     </a:stretch>
@@ -13381,7 +13429,7 @@
       <w:pPr>
         <w:pStyle w:val="Beschriftung"/>
       </w:pPr>
-      <w:bookmarkStart w:id="67" w:name="_Toc60692667"/>
+      <w:bookmarkStart w:id="66" w:name="_Toc60692667"/>
       <w:r>
         <w:t xml:space="preserve">Abbildung </w:t>
       </w:r>
@@ -13404,7 +13452,7 @@
       <w:r>
         <w:t xml:space="preserve"> Schicht</w:t>
       </w:r>
-      <w:bookmarkEnd w:id="67"/>
+      <w:bookmarkEnd w:id="66"/>
     </w:p>
     <w:p>
       <w:pPr>
@@ -13416,7 +13464,7 @@
           <w:szCs w:val="24"/>
         </w:rPr>
       </w:pPr>
-      <w:bookmarkStart w:id="68" w:name="_Toc60692520"/>
+      <w:bookmarkStart w:id="67" w:name="_Toc60692520"/>
       <w:r>
         <w:br w:type="page"/>
       </w:r>
@@ -13444,13 +13492,21 @@
       <w:r>
         <w:t xml:space="preserve"> Sicht</w:t>
       </w:r>
-      <w:bookmarkEnd w:id="68"/>
+      <w:bookmarkEnd w:id="67"/>
     </w:p>
     <w:p/>
     <w:p/>
     <w:p>
       <w:r>
-        <w:t xml:space="preserve">In der zweiten Iteration wurden die Funktionalität des Konsolenclients erweitert sodass die </w:t>
+        <w:t xml:space="preserve">In der zweiten Iteration wurden die Funktionalität des Konsolenclients </w:t>
+      </w:r>
+      <w:proofErr w:type="gramStart"/>
+      <w:r>
+        <w:t>erweitert</w:t>
+      </w:r>
+      <w:proofErr w:type="gramEnd"/>
+      <w:r>
+        <w:t xml:space="preserve"> sodass die </w:t>
       </w:r>
       <w:proofErr w:type="spellStart"/>
       <w:r>
@@ -13486,7 +13542,7 @@
                     <pic:cNvPicPr/>
                   </pic:nvPicPr>
                   <pic:blipFill>
-                    <a:blip r:embed="rId25"/>
+                    <a:blip r:embed="rId29"/>
                     <a:stretch>
                       <a:fillRect/>
                     </a:stretch>
@@ -13511,7 +13567,7 @@
       <w:pPr>
         <w:pStyle w:val="Beschriftung"/>
       </w:pPr>
-      <w:bookmarkStart w:id="69" w:name="_Toc60692668"/>
+      <w:bookmarkStart w:id="68" w:name="_Toc60692668"/>
       <w:r>
         <w:t xml:space="preserve">Abbildung </w:t>
       </w:r>
@@ -13537,7 +13593,7 @@
       <w:r>
         <w:t xml:space="preserve"> Schicht</w:t>
       </w:r>
-      <w:bookmarkEnd w:id="69"/>
+      <w:bookmarkEnd w:id="68"/>
     </w:p>
     <w:p>
       <w:pPr>
@@ -13561,12 +13617,12 @@
           <w:numId w:val="4"/>
         </w:numPr>
       </w:pPr>
-      <w:bookmarkStart w:id="70" w:name="_Toc60692521"/>
+      <w:bookmarkStart w:id="69" w:name="_Toc60692521"/>
       <w:r>
         <w:lastRenderedPageBreak/>
         <w:t>Integriertes Designmodell</w:t>
       </w:r>
-      <w:bookmarkEnd w:id="70"/>
+      <w:bookmarkEnd w:id="69"/>
     </w:p>
     <w:p/>
     <w:p>
@@ -13670,7 +13726,7 @@
                     </pic:cNvPicPr>
                   </pic:nvPicPr>
                   <pic:blipFill>
-                    <a:blip r:embed="rId26">
+                    <a:blip r:embed="rId30">
                       <a:extLst>
                         <a:ext uri="{28A0092B-C50C-407E-A947-70E740481C1C}">
                           <a14:useLocalDpi xmlns:a14="http://schemas.microsoft.com/office/drawing/2010/main" val="0"/>
@@ -13747,7 +13803,7 @@
                             <w:pPr>
                               <w:pStyle w:val="Beschriftung"/>
                             </w:pPr>
-                            <w:bookmarkStart w:id="71" w:name="_Toc60692669"/>
+                            <w:bookmarkStart w:id="70" w:name="_Toc60692669"/>
                             <w:r>
                               <w:t xml:space="preserve">Abbildung </w:t>
                             </w:r>
@@ -13768,7 +13824,7 @@
                             <w:r>
                               <w:t xml:space="preserve"> 1/3</w:t>
                             </w:r>
-                            <w:bookmarkEnd w:id="71"/>
+                            <w:bookmarkEnd w:id="70"/>
                           </w:p>
                         </w:txbxContent>
                       </wps:txbx>
@@ -13793,7 +13849,7 @@
                       <w:pPr>
                         <w:pStyle w:val="Beschriftung"/>
                       </w:pPr>
-                      <w:bookmarkStart w:id="72" w:name="_Toc60692669"/>
+                      <w:bookmarkStart w:id="71" w:name="_Toc60692669"/>
                       <w:r>
                         <w:t xml:space="preserve">Abbildung </w:t>
                       </w:r>
@@ -13814,7 +13870,7 @@
                       <w:r>
                         <w:t xml:space="preserve"> 1/3</w:t>
                       </w:r>
-                      <w:bookmarkEnd w:id="72"/>
+                      <w:bookmarkEnd w:id="71"/>
                     </w:p>
                   </w:txbxContent>
                 </v:textbox>
@@ -13828,10 +13884,6 @@
       <w:pPr>
         <w:spacing w:after="160"/>
         <w:sectPr>
-          <w:headerReference w:type="default" r:id="rId27"/>
-          <w:footerReference w:type="default" r:id="rId28"/>
-          <w:headerReference w:type="first" r:id="rId29"/>
-          <w:footerReference w:type="first" r:id="rId30"/>
           <w:pgSz w:w="11906" w:h="16838"/>
           <w:pgMar w:top="1417" w:right="1417" w:bottom="1134" w:left="1417" w:header="708" w:footer="708" w:gutter="0"/>
           <w:cols w:space="708"/>
@@ -13890,7 +13942,7 @@
                             <w:pPr>
                               <w:pStyle w:val="Beschriftung"/>
                             </w:pPr>
-                            <w:bookmarkStart w:id="73" w:name="_Toc60692670"/>
+                            <w:bookmarkStart w:id="72" w:name="_Toc60692670"/>
                             <w:r>
                               <w:t xml:space="preserve">Abbildung </w:t>
                             </w:r>
@@ -13911,7 +13963,7 @@
                             <w:r>
                               <w:t xml:space="preserve"> 2/3</w:t>
                             </w:r>
-                            <w:bookmarkEnd w:id="73"/>
+                            <w:bookmarkEnd w:id="72"/>
                           </w:p>
                         </w:txbxContent>
                       </wps:txbx>
@@ -13936,7 +13988,7 @@
                       <w:pPr>
                         <w:pStyle w:val="Beschriftung"/>
                       </w:pPr>
-                      <w:bookmarkStart w:id="74" w:name="_Toc60692670"/>
+                      <w:bookmarkStart w:id="73" w:name="_Toc60692670"/>
                       <w:r>
                         <w:t xml:space="preserve">Abbildung </w:t>
                       </w:r>
@@ -13957,7 +14009,7 @@
                       <w:r>
                         <w:t xml:space="preserve"> 2/3</w:t>
                       </w:r>
-                      <w:bookmarkEnd w:id="74"/>
+                      <w:bookmarkEnd w:id="73"/>
                     </w:p>
                   </w:txbxContent>
                 </v:textbox>
@@ -14214,7 +14266,7 @@
                                 <w:szCs w:val="32"/>
                               </w:rPr>
                             </w:pPr>
-                            <w:bookmarkStart w:id="75" w:name="_Toc60692671"/>
+                            <w:bookmarkStart w:id="74" w:name="_Toc60692671"/>
                             <w:r>
                               <w:t xml:space="preserve">Abbildung </w:t>
                             </w:r>
@@ -14235,7 +14287,7 @@
                             <w:r>
                               <w:t xml:space="preserve"> 3/3</w:t>
                             </w:r>
-                            <w:bookmarkEnd w:id="75"/>
+                            <w:bookmarkEnd w:id="74"/>
                           </w:p>
                         </w:txbxContent>
                       </wps:txbx>
@@ -14265,7 +14317,7 @@
                           <w:szCs w:val="32"/>
                         </w:rPr>
                       </w:pPr>
-                      <w:bookmarkStart w:id="76" w:name="_Toc60692671"/>
+                      <w:bookmarkStart w:id="75" w:name="_Toc60692671"/>
                       <w:r>
                         <w:t xml:space="preserve">Abbildung </w:t>
                       </w:r>
@@ -14286,7 +14338,7 @@
                       <w:r>
                         <w:t xml:space="preserve"> 3/3</w:t>
                       </w:r>
-                      <w:bookmarkEnd w:id="76"/>
+                      <w:bookmarkEnd w:id="75"/>
                     </w:p>
                   </w:txbxContent>
                 </v:textbox>
@@ -14329,12 +14381,12 @@
           <w:numId w:val="4"/>
         </w:numPr>
       </w:pPr>
-      <w:bookmarkStart w:id="77" w:name="_Toc60692522"/>
+      <w:bookmarkStart w:id="76" w:name="_Toc60692522"/>
       <w:r>
         <w:lastRenderedPageBreak/>
         <w:t>Sequenz Diagramm</w:t>
       </w:r>
-      <w:bookmarkEnd w:id="77"/>
+      <w:bookmarkEnd w:id="76"/>
     </w:p>
     <w:p/>
     <w:p>
@@ -14417,7 +14469,7 @@
           <w:szCs w:val="32"/>
         </w:rPr>
       </w:pPr>
-      <w:bookmarkStart w:id="78" w:name="_Toc60692672"/>
+      <w:bookmarkStart w:id="77" w:name="_Toc60692672"/>
       <w:r>
         <w:t xml:space="preserve">Abbildung </w:t>
       </w:r>
@@ -14432,7 +14484,7 @@
       <w:r>
         <w:t xml:space="preserve"> Sequenz Diagramm</w:t>
       </w:r>
-      <w:bookmarkEnd w:id="78"/>
+      <w:bookmarkEnd w:id="77"/>
       <w:r>
         <w:rPr>
           <w:rFonts w:ascii="Arial" w:eastAsiaTheme="majorEastAsia" w:hAnsi="Arial" w:cstheme="majorBidi"/>
@@ -14466,12 +14518,12 @@
           <w:numId w:val="4"/>
         </w:numPr>
       </w:pPr>
-      <w:bookmarkStart w:id="79" w:name="_Toc60692523"/>
+      <w:bookmarkStart w:id="78" w:name="_Toc60692523"/>
       <w:r>
         <w:lastRenderedPageBreak/>
         <w:t>Komponenten Diagramm</w:t>
       </w:r>
-      <w:bookmarkEnd w:id="79"/>
+      <w:bookmarkEnd w:id="78"/>
     </w:p>
     <w:p/>
     <w:p>
@@ -14554,7 +14606,7 @@
       <w:pPr>
         <w:pStyle w:val="Beschriftung"/>
       </w:pPr>
-      <w:bookmarkStart w:id="80" w:name="_Toc60692673"/>
+      <w:bookmarkStart w:id="79" w:name="_Toc60692673"/>
       <w:r>
         <w:t xml:space="preserve">Abbildung </w:t>
       </w:r>
@@ -14569,7 +14621,7 @@
       <w:r>
         <w:t xml:space="preserve"> Komponenten Diagramm</w:t>
       </w:r>
-      <w:bookmarkEnd w:id="80"/>
+      <w:bookmarkEnd w:id="79"/>
     </w:p>
     <w:p>
       <w:pPr>
@@ -14591,7 +14643,7 @@
         <w:lastRenderedPageBreak/>
         <w:t xml:space="preserve"> </w:t>
       </w:r>
-      <w:bookmarkStart w:id="81" w:name="_Toc60692524"/>
+      <w:bookmarkStart w:id="80" w:name="_Toc60692524"/>
       <w:r>
         <w:t xml:space="preserve">Aufgabe 5: </w:t>
       </w:r>
@@ -14604,7 +14656,7 @@
       <w:r>
         <w:t>Programmierung (OOP)</w:t>
       </w:r>
-      <w:bookmarkEnd w:id="81"/>
+      <w:bookmarkEnd w:id="80"/>
     </w:p>
     <w:p>
       <w:pPr>
@@ -14617,6 +14669,111 @@
       </w:pPr>
       <w:r>
         <w:t xml:space="preserve">Die Aufgabe fünf beinhaltet die eigentliche Umsetzung des Objektorientierten Designs. </w:t>
+      </w:r>
+      <w:r>
+        <w:t xml:space="preserve">Wir haben die folgenden </w:t>
+      </w:r>
+      <w:proofErr w:type="spellStart"/>
+      <w:r>
+        <w:t>Usecases</w:t>
+      </w:r>
+      <w:proofErr w:type="spellEnd"/>
+      <w:r>
+        <w:t xml:space="preserve"> umgesetzt:</w:t>
+      </w:r>
+    </w:p>
+    <w:p>
+      <w:pPr>
+        <w:pStyle w:val="Listenabsatz"/>
+        <w:numPr>
+          <w:ilvl w:val="0"/>
+          <w:numId w:val="24"/>
+        </w:numPr>
+        <w:spacing w:after="160"/>
+      </w:pPr>
+      <w:r>
+        <w:t>Debitoren Rechnung erstellen</w:t>
+      </w:r>
+    </w:p>
+    <w:p>
+      <w:pPr>
+        <w:pStyle w:val="Listenabsatz"/>
+        <w:numPr>
+          <w:ilvl w:val="0"/>
+          <w:numId w:val="24"/>
+        </w:numPr>
+        <w:spacing w:after="160"/>
+      </w:pPr>
+      <w:r>
+        <w:t>Debitoren Rechnung anzeigen</w:t>
+      </w:r>
+    </w:p>
+    <w:p>
+      <w:pPr>
+        <w:pStyle w:val="Listenabsatz"/>
+        <w:numPr>
+          <w:ilvl w:val="0"/>
+          <w:numId w:val="24"/>
+        </w:numPr>
+        <w:spacing w:after="160"/>
+      </w:pPr>
+      <w:r>
+        <w:t>Debitoren Rechnung löschen</w:t>
+      </w:r>
+    </w:p>
+    <w:p>
+      <w:pPr>
+        <w:spacing w:after="160"/>
+        <w:rPr>
+          <w:b/>
+          <w:bCs/>
+        </w:rPr>
+      </w:pPr>
+      <w:r>
+        <w:rPr>
+          <w:b/>
+          <w:bCs/>
+        </w:rPr>
+        <w:t>Bitte beachten:</w:t>
+      </w:r>
+      <w:r>
+        <w:t xml:space="preserve"> In der Aufgabenstellung wurde lediglich die Umsetzung der </w:t>
+      </w:r>
+      <w:proofErr w:type="spellStart"/>
+      <w:r>
+        <w:t>Usecases</w:t>
+      </w:r>
+      <w:proofErr w:type="spellEnd"/>
+      <w:r>
+        <w:t xml:space="preserve"> 1 und 2 verlangt. Der </w:t>
+      </w:r>
+      <w:proofErr w:type="spellStart"/>
+      <w:r>
+        <w:t>Usecase</w:t>
+      </w:r>
+      <w:proofErr w:type="spellEnd"/>
+      <w:r>
+        <w:t xml:space="preserve"> 3 </w:t>
+      </w:r>
+      <w:r>
+        <w:t>ist</w:t>
+      </w:r>
+      <w:r>
+        <w:t xml:space="preserve"> aufgrund</w:t>
+      </w:r>
+      <w:r>
+        <w:t xml:space="preserve"> einer</w:t>
+      </w:r>
+      <w:r>
+        <w:t xml:space="preserve"> Fehlinterpretation der Aufgabenstellung entstanden. Gemäss Mail Absprache am 05.01.2021 haben wir die Implementation des </w:t>
+      </w:r>
+      <w:proofErr w:type="spellStart"/>
+      <w:r>
+        <w:t>Uscases</w:t>
+      </w:r>
+      <w:proofErr w:type="spellEnd"/>
+      <w:r>
+        <w:t xml:space="preserve"> 3 im Quellcode belassen.</w:t>
       </w:r>
     </w:p>
     <w:p>
@@ -14664,11 +14821,11 @@
           <w:numId w:val="4"/>
         </w:numPr>
       </w:pPr>
-      <w:bookmarkStart w:id="82" w:name="_Toc60692525"/>
+      <w:bookmarkStart w:id="81" w:name="_Toc60692525"/>
       <w:r>
         <w:t>Glossar</w:t>
       </w:r>
-      <w:bookmarkEnd w:id="82"/>
+      <w:bookmarkEnd w:id="81"/>
     </w:p>
     <w:p/>
     <w:p>
@@ -14679,11 +14836,11 @@
           <w:numId w:val="4"/>
         </w:numPr>
       </w:pPr>
-      <w:bookmarkStart w:id="83" w:name="_Toc60692526"/>
+      <w:bookmarkStart w:id="82" w:name="_Toc60692526"/>
       <w:r>
         <w:t>Begriffserklärung</w:t>
       </w:r>
-      <w:bookmarkEnd w:id="83"/>
+      <w:bookmarkEnd w:id="82"/>
     </w:p>
     <w:p/>
     <w:tbl>
@@ -15138,7 +15295,11 @@
               <w:cnfStyle w:val="000000100000" w:firstRow="0" w:lastRow="0" w:firstColumn="0" w:lastColumn="0" w:oddVBand="0" w:evenVBand="0" w:oddHBand="1" w:evenHBand="0" w:firstRowFirstColumn="0" w:firstRowLastColumn="0" w:lastRowFirstColumn="0" w:lastRowLastColumn="0"/>
             </w:pPr>
             <w:r>
-              <w:t>Java ist eine objektorientierte Programmiersprache, die für den Einsatz in der verteilten Umgebung des Internets entwickelt wurde. Mit Java können komplette Anwendungen erstellt werden, die auf einem einzelnen Computer oder verteilt zwischen Servern und Clients in einem Netzwerk ausgeführt werden. Die Sprache kann auch genutzt werden, um kleine Anwendungsmodule oder Applets als Teil einer Webseite zu bauen</w:t>
+              <w:t xml:space="preserve">Java ist eine objektorientierte Programmiersprache, die für den Einsatz in der verteilten Umgebung des Internets entwickelt wurde. </w:t>
+            </w:r>
+            <w:r>
+              <w:lastRenderedPageBreak/>
+              <w:t>Mit Java können komplette Anwendungen erstellt werden, die auf einem einzelnen Computer oder verteilt zwischen Servern und Clients in einem Netzwerk ausgeführt werden. Die Sprache kann auch genutzt werden, um kleine Anwendungsmodule oder Applets als Teil einer Webseite zu bauen</w:t>
             </w:r>
             <w:r>
               <w:t>.</w:t>
@@ -15164,6 +15325,7 @@
                 <w:b w:val="0"/>
                 <w:bCs w:val="0"/>
               </w:rPr>
+              <w:lastRenderedPageBreak/>
               <w:t>Klasse</w:t>
             </w:r>
           </w:p>
@@ -15203,7 +15365,6 @@
                 <w:b w:val="0"/>
                 <w:bCs w:val="0"/>
               </w:rPr>
-              <w:lastRenderedPageBreak/>
               <w:t>Klassendiagramm</w:t>
             </w:r>
           </w:p>
@@ -15817,6 +15978,7 @@
                 <w:b w:val="0"/>
                 <w:bCs w:val="0"/>
               </w:rPr>
+              <w:lastRenderedPageBreak/>
               <w:t xml:space="preserve">Visual </w:t>
             </w:r>
             <w:proofErr w:type="spellStart"/>
@@ -15954,12 +16116,12 @@
           <w:numId w:val="4"/>
         </w:numPr>
       </w:pPr>
-      <w:bookmarkStart w:id="84" w:name="_Toc60692527"/>
+      <w:bookmarkStart w:id="83" w:name="_Toc60692527"/>
       <w:r>
         <w:lastRenderedPageBreak/>
         <w:t>Klassenübersicht</w:t>
       </w:r>
-      <w:bookmarkEnd w:id="84"/>
+      <w:bookmarkEnd w:id="83"/>
     </w:p>
     <w:p/>
     <w:p/>
@@ -21052,12 +21214,12 @@
           <w:numId w:val="4"/>
         </w:numPr>
       </w:pPr>
-      <w:bookmarkStart w:id="85" w:name="_Toc60692528"/>
+      <w:bookmarkStart w:id="84" w:name="_Toc60692528"/>
       <w:r>
         <w:lastRenderedPageBreak/>
         <w:t>Tabellen und Abbildungsverzeichnis</w:t>
       </w:r>
-      <w:bookmarkEnd w:id="85"/>
+      <w:bookmarkEnd w:id="84"/>
     </w:p>
     <w:p/>
     <w:p>
@@ -21068,11 +21230,11 @@
           <w:numId w:val="4"/>
         </w:numPr>
       </w:pPr>
-      <w:bookmarkStart w:id="86" w:name="_Toc60692529"/>
+      <w:bookmarkStart w:id="85" w:name="_Toc60692529"/>
       <w:r>
         <w:t>Abbildungsverzeichnis</w:t>
       </w:r>
-      <w:bookmarkEnd w:id="86"/>
+      <w:bookmarkEnd w:id="85"/>
     </w:p>
     <w:p/>
     <w:p>
@@ -22077,11 +22239,11 @@
           <w:numId w:val="4"/>
         </w:numPr>
       </w:pPr>
-      <w:bookmarkStart w:id="87" w:name="_Toc60692530"/>
+      <w:bookmarkStart w:id="86" w:name="_Toc60692530"/>
       <w:r>
         <w:t>Tabellenverzeichnis:</w:t>
       </w:r>
-      <w:bookmarkEnd w:id="87"/>
+      <w:bookmarkEnd w:id="86"/>
     </w:p>
     <w:p/>
     <w:p>
@@ -23170,12 +23332,12 @@
           <w:numId w:val="4"/>
         </w:numPr>
       </w:pPr>
-      <w:bookmarkStart w:id="88" w:name="_Toc60692531"/>
+      <w:bookmarkStart w:id="87" w:name="_Toc60692531"/>
       <w:r>
         <w:lastRenderedPageBreak/>
         <w:t>Quellenverzeichnis</w:t>
       </w:r>
-      <w:bookmarkEnd w:id="88"/>
+      <w:bookmarkEnd w:id="87"/>
     </w:p>
     <w:p/>
     <w:p>
@@ -23475,13 +23637,7 @@
       <w:ptab w:relativeTo="margin" w:alignment="right" w:leader="none"/>
     </w:r>
     <w:r>
-      <w:t>04.01</w:t>
-    </w:r>
-    <w:r>
-      <w:t>.202</w:t>
-    </w:r>
-    <w:r>
-      <w:t>1</w:t>
+      <w:t>04.01.2021</w:t>
     </w:r>
   </w:p>
   <w:p>
@@ -25848,6 +26004,95 @@
       <w:pPr>
         <w:ind w:left="720" w:hanging="360"/>
       </w:pPr>
+    </w:lvl>
+    <w:lvl w:ilvl="1" w:tplc="08070019" w:tentative="1">
+      <w:start w:val="1"/>
+      <w:numFmt w:val="lowerLetter"/>
+      <w:lvlText w:val="%2."/>
+      <w:lvlJc w:val="left"/>
+      <w:pPr>
+        <w:ind w:left="1440" w:hanging="360"/>
+      </w:pPr>
+    </w:lvl>
+    <w:lvl w:ilvl="2" w:tplc="0807001B" w:tentative="1">
+      <w:start w:val="1"/>
+      <w:numFmt w:val="lowerRoman"/>
+      <w:lvlText w:val="%3."/>
+      <w:lvlJc w:val="right"/>
+      <w:pPr>
+        <w:ind w:left="2160" w:hanging="180"/>
+      </w:pPr>
+    </w:lvl>
+    <w:lvl w:ilvl="3" w:tplc="0807000F" w:tentative="1">
+      <w:start w:val="1"/>
+      <w:numFmt w:val="decimal"/>
+      <w:lvlText w:val="%4."/>
+      <w:lvlJc w:val="left"/>
+      <w:pPr>
+        <w:ind w:left="2880" w:hanging="360"/>
+      </w:pPr>
+    </w:lvl>
+    <w:lvl w:ilvl="4" w:tplc="08070019" w:tentative="1">
+      <w:start w:val="1"/>
+      <w:numFmt w:val="lowerLetter"/>
+      <w:lvlText w:val="%5."/>
+      <w:lvlJc w:val="left"/>
+      <w:pPr>
+        <w:ind w:left="3600" w:hanging="360"/>
+      </w:pPr>
+    </w:lvl>
+    <w:lvl w:ilvl="5" w:tplc="0807001B" w:tentative="1">
+      <w:start w:val="1"/>
+      <w:numFmt w:val="lowerRoman"/>
+      <w:lvlText w:val="%6."/>
+      <w:lvlJc w:val="right"/>
+      <w:pPr>
+        <w:ind w:left="4320" w:hanging="180"/>
+      </w:pPr>
+    </w:lvl>
+    <w:lvl w:ilvl="6" w:tplc="0807000F" w:tentative="1">
+      <w:start w:val="1"/>
+      <w:numFmt w:val="decimal"/>
+      <w:lvlText w:val="%7."/>
+      <w:lvlJc w:val="left"/>
+      <w:pPr>
+        <w:ind w:left="5040" w:hanging="360"/>
+      </w:pPr>
+    </w:lvl>
+    <w:lvl w:ilvl="7" w:tplc="08070019" w:tentative="1">
+      <w:start w:val="1"/>
+      <w:numFmt w:val="lowerLetter"/>
+      <w:lvlText w:val="%8."/>
+      <w:lvlJc w:val="left"/>
+      <w:pPr>
+        <w:ind w:left="5760" w:hanging="360"/>
+      </w:pPr>
+    </w:lvl>
+    <w:lvl w:ilvl="8" w:tplc="0807001B" w:tentative="1">
+      <w:start w:val="1"/>
+      <w:numFmt w:val="lowerRoman"/>
+      <w:lvlText w:val="%9."/>
+      <w:lvlJc w:val="right"/>
+      <w:pPr>
+        <w:ind w:left="6480" w:hanging="180"/>
+      </w:pPr>
+    </w:lvl>
+  </w:abstractNum>
+  <w:abstractNum w:abstractNumId="23" w15:restartNumberingAfterBreak="0">
+    <w:nsid w:val="76E04ECB"/>
+    <w:multiLevelType w:val="hybridMultilevel"/>
+    <w:tmpl w:val="9816206A"/>
+    <w:lvl w:ilvl="0" w:tplc="0807000F">
+      <w:start w:val="1"/>
+      <w:numFmt w:val="decimal"/>
+      <w:lvlText w:val="%1."/>
+      <w:lvlJc w:val="left"/>
+      <w:pPr>
+        <w:ind w:left="720" w:hanging="360"/>
+      </w:pPr>
+      <w:rPr>
+        <w:rFonts w:hint="default"/>
+      </w:rPr>
     </w:lvl>
     <w:lvl w:ilvl="1" w:tplc="08070019" w:tentative="1">
       <w:start w:val="1"/>
@@ -25990,6 +26235,9 @@
   </w:num>
   <w:num w:numId="23">
     <w:abstractNumId w:val="7"/>
+  </w:num>
+  <w:num w:numId="24">
+    <w:abstractNumId w:val="23"/>
   </w:num>
 </w:numbering>
 </file>

</xml_diff>